<commit_message>
Completed task 1, started on task 2
</commit_message>
<xml_diff>
--- a/Assignment1_submission/Assessment1-report.docx
+++ b/Assignment1_submission/Assessment1-report.docx
@@ -53,15 +53,7 @@
           <w:sz w:val="22"/>
           <w:szCs w:val="22"/>
         </w:rPr>
-        <w:t>Examin</w:t>
-      </w:r>
-      <w:r>
-        <w:rPr>
-          <w:rFonts w:ascii="Aptos" w:hAnsi="Aptos"/>
-          <w:sz w:val="22"/>
-          <w:szCs w:val="22"/>
-        </w:rPr>
-        <w:t xml:space="preserve">ation </w:t>
+        <w:t xml:space="preserve">Examination </w:t>
       </w:r>
       <w:r>
         <w:rPr>
@@ -189,21 +181,41 @@
         </w:rPr>
         <w:t xml:space="preserve"> </w:t>
       </w:r>
+      <w:proofErr w:type="spellStart"/>
       <w:r>
         <w:rPr>
           <w:rFonts w:ascii="Consolas" w:hAnsi="Consolas"/>
           <w:sz w:val="22"/>
           <w:szCs w:val="22"/>
         </w:rPr>
-        <w:t>read_csv</w:t>
-      </w:r>
+        <w:t>read_</w:t>
+      </w:r>
+      <w:proofErr w:type="gramStart"/>
       <w:r>
         <w:rPr>
           <w:rFonts w:ascii="Consolas" w:hAnsi="Consolas"/>
           <w:sz w:val="22"/>
           <w:szCs w:val="22"/>
         </w:rPr>
-        <w:t>()</w:t>
+        <w:t>csv</w:t>
+      </w:r>
+      <w:proofErr w:type="spellEnd"/>
+      <w:r>
+        <w:rPr>
+          <w:rFonts w:ascii="Consolas" w:hAnsi="Consolas"/>
+          <w:sz w:val="22"/>
+          <w:szCs w:val="22"/>
+        </w:rPr>
+        <w:t>(</w:t>
+      </w:r>
+      <w:proofErr w:type="gramEnd"/>
+      <w:r>
+        <w:rPr>
+          <w:rFonts w:ascii="Consolas" w:hAnsi="Consolas"/>
+          <w:sz w:val="22"/>
+          <w:szCs w:val="22"/>
+        </w:rPr>
+        <w:t>)</w:t>
       </w:r>
       <w:r>
         <w:rPr>
@@ -235,13 +247,23 @@
         </w:rPr>
         <w:t xml:space="preserve">The dataset was examined using the pandas </w:t>
       </w:r>
+      <w:proofErr w:type="gramStart"/>
       <w:r>
         <w:rPr>
           <w:rFonts w:ascii="Consolas" w:hAnsi="Consolas"/>
           <w:sz w:val="22"/>
           <w:szCs w:val="22"/>
         </w:rPr>
-        <w:t>info()</w:t>
+        <w:t>info(</w:t>
+      </w:r>
+      <w:proofErr w:type="gramEnd"/>
+      <w:r>
+        <w:rPr>
+          <w:rFonts w:ascii="Consolas" w:hAnsi="Consolas"/>
+          <w:sz w:val="22"/>
+          <w:szCs w:val="22"/>
+        </w:rPr>
+        <w:t>)</w:t>
       </w:r>
       <w:r>
         <w:rPr>
@@ -257,15 +279,7 @@
           <w:sz w:val="22"/>
           <w:szCs w:val="22"/>
         </w:rPr>
-        <w:t xml:space="preserve"> to obtain</w:t>
-      </w:r>
-      <w:r>
-        <w:rPr>
-          <w:rFonts w:ascii="Aptos" w:hAnsi="Aptos"/>
-          <w:sz w:val="22"/>
-          <w:szCs w:val="22"/>
-        </w:rPr>
-        <w:t xml:space="preserve"> information about </w:t>
+        <w:t xml:space="preserve"> to obtain information about </w:t>
       </w:r>
       <w:r>
         <w:rPr>
@@ -345,13 +359,41 @@
         </w:rPr>
         <w:t xml:space="preserve">the pandas </w:t>
       </w:r>
+      <w:proofErr w:type="spellStart"/>
       <w:r>
         <w:rPr>
           <w:rFonts w:ascii="Consolas" w:hAnsi="Consolas"/>
           <w:sz w:val="22"/>
           <w:szCs w:val="22"/>
         </w:rPr>
-        <w:t>value_counts()</w:t>
+        <w:t>value_</w:t>
+      </w:r>
+      <w:proofErr w:type="gramStart"/>
+      <w:r>
+        <w:rPr>
+          <w:rFonts w:ascii="Consolas" w:hAnsi="Consolas"/>
+          <w:sz w:val="22"/>
+          <w:szCs w:val="22"/>
+        </w:rPr>
+        <w:t>counts</w:t>
+      </w:r>
+      <w:proofErr w:type="spellEnd"/>
+      <w:r>
+        <w:rPr>
+          <w:rFonts w:ascii="Consolas" w:hAnsi="Consolas"/>
+          <w:sz w:val="22"/>
+          <w:szCs w:val="22"/>
+        </w:rPr>
+        <w:t>(</w:t>
+      </w:r>
+      <w:proofErr w:type="gramEnd"/>
+      <w:r>
+        <w:rPr>
+          <w:rFonts w:ascii="Consolas" w:hAnsi="Consolas"/>
+          <w:sz w:val="22"/>
+          <w:szCs w:val="22"/>
+        </w:rPr>
+        <w:t>)</w:t>
       </w:r>
       <w:r>
         <w:rPr>
@@ -375,23 +417,33 @@
           <w:sz w:val="22"/>
           <w:szCs w:val="22"/>
         </w:rPr>
-        <w:t xml:space="preserve">provided a </w:t>
-      </w:r>
-      <w:r>
-        <w:rPr>
-          <w:rFonts w:ascii="Aptos" w:hAnsi="Aptos"/>
-          <w:sz w:val="22"/>
-          <w:szCs w:val="22"/>
-        </w:rPr>
-        <w:t xml:space="preserve"> </w:t>
-      </w:r>
-      <w:r>
-        <w:rPr>
-          <w:rFonts w:ascii="Aptos" w:hAnsi="Aptos"/>
-          <w:sz w:val="22"/>
-          <w:szCs w:val="22"/>
-        </w:rPr>
-        <w:t xml:space="preserve">series object </w:t>
+        <w:t xml:space="preserve">provided </w:t>
+      </w:r>
+      <w:proofErr w:type="gramStart"/>
+      <w:r>
+        <w:rPr>
+          <w:rFonts w:ascii="Aptos" w:hAnsi="Aptos"/>
+          <w:sz w:val="22"/>
+          <w:szCs w:val="22"/>
+        </w:rPr>
+        <w:t xml:space="preserve">a </w:t>
+      </w:r>
+      <w:r>
+        <w:rPr>
+          <w:rFonts w:ascii="Aptos" w:hAnsi="Aptos"/>
+          <w:sz w:val="22"/>
+          <w:szCs w:val="22"/>
+        </w:rPr>
+        <w:t xml:space="preserve"> series</w:t>
+      </w:r>
+      <w:proofErr w:type="gramEnd"/>
+      <w:r>
+        <w:rPr>
+          <w:rFonts w:ascii="Aptos" w:hAnsi="Aptos"/>
+          <w:sz w:val="22"/>
+          <w:szCs w:val="22"/>
+        </w:rPr>
+        <w:t xml:space="preserve"> object </w:t>
       </w:r>
       <w:r>
         <w:rPr>
@@ -639,23 +691,27 @@
           <w:sz w:val="20"/>
           <w:szCs w:val="20"/>
         </w:rPr>
-        <w:t xml:space="preserve"> - results from pandas info(), and value_c</w:t>
-      </w:r>
-      <w:r>
-        <w:rPr>
+        <w:t xml:space="preserve"> - results from pandas </w:t>
+      </w:r>
+      <w:proofErr w:type="gramStart"/>
+      <w:r>
+        <w:rPr>
+          <w:rFonts w:ascii="Consolas" w:hAnsi="Consolas"/>
           <w:color w:val="auto"/>
           <w:sz w:val="20"/>
           <w:szCs w:val="20"/>
         </w:rPr>
-        <w:t xml:space="preserve">ounts() </w:t>
-      </w:r>
-      <w:r>
-        <w:rPr>
+        <w:t>info(</w:t>
+      </w:r>
+      <w:proofErr w:type="gramEnd"/>
+      <w:r>
+        <w:rPr>
+          <w:rFonts w:ascii="Consolas" w:hAnsi="Consolas"/>
           <w:color w:val="auto"/>
           <w:sz w:val="20"/>
           <w:szCs w:val="20"/>
         </w:rPr>
-        <w:t>method</w:t>
+        <w:t>)</w:t>
       </w:r>
       <w:r>
         <w:rPr>
@@ -663,14 +719,59 @@
           <w:sz w:val="20"/>
           <w:szCs w:val="20"/>
         </w:rPr>
-        <w:t>s</w:t>
-      </w:r>
-      <w:r>
-        <w:rPr>
+        <w:t xml:space="preserve">, and </w:t>
+      </w:r>
+      <w:proofErr w:type="spellStart"/>
+      <w:r>
+        <w:rPr>
+          <w:rFonts w:ascii="Consolas" w:hAnsi="Consolas"/>
           <w:color w:val="auto"/>
           <w:sz w:val="20"/>
           <w:szCs w:val="20"/>
         </w:rPr>
+        <w:t>value_c</w:t>
+      </w:r>
+      <w:r>
+        <w:rPr>
+          <w:rFonts w:ascii="Consolas" w:hAnsi="Consolas"/>
+          <w:color w:val="auto"/>
+          <w:sz w:val="20"/>
+          <w:szCs w:val="20"/>
+        </w:rPr>
+        <w:t>ounts</w:t>
+      </w:r>
+      <w:proofErr w:type="spellEnd"/>
+      <w:r>
+        <w:rPr>
+          <w:rFonts w:ascii="Consolas" w:hAnsi="Consolas"/>
+          <w:color w:val="auto"/>
+          <w:sz w:val="20"/>
+          <w:szCs w:val="20"/>
+        </w:rPr>
+        <w:t xml:space="preserve">() </w:t>
+      </w:r>
+      <w:r>
+        <w:rPr>
+          <w:color w:val="auto"/>
+          <w:sz w:val="20"/>
+          <w:szCs w:val="20"/>
+        </w:rPr>
+        <w:t>method</w:t>
+      </w:r>
+      <w:r>
+        <w:rPr>
+          <w:color w:val="auto"/>
+          <w:sz w:val="20"/>
+          <w:szCs w:val="20"/>
+        </w:rPr>
+        <w:t>s</w:t>
+      </w:r>
+      <w:r>
+        <w:rPr>
+          <w:color w:val="auto"/>
+          <w:sz w:val="20"/>
+          <w:szCs w:val="20"/>
+        </w:rPr>
         <w:t xml:space="preserve"> on the loaded D1 dataset.</w:t>
       </w:r>
     </w:p>
@@ -688,31 +789,103 @@
           <w:sz w:val="22"/>
           <w:szCs w:val="22"/>
         </w:rPr>
-        <w:t xml:space="preserve">The output from the method calls shows that some </w:t>
-      </w:r>
-      <w:r>
-        <w:rPr>
-          <w:rFonts w:ascii="Aptos" w:hAnsi="Aptos"/>
-          <w:sz w:val="22"/>
-          <w:szCs w:val="22"/>
-        </w:rPr>
-        <w:t xml:space="preserve">variables are </w:t>
-      </w:r>
-      <w:r>
-        <w:rPr>
-          <w:rFonts w:ascii="Aptos" w:hAnsi="Aptos"/>
-          <w:sz w:val="22"/>
-          <w:szCs w:val="22"/>
-        </w:rPr>
-        <w:t xml:space="preserve">loaded as string types (pandas objects) </w:t>
-      </w:r>
-      <w:r>
-        <w:rPr>
-          <w:rFonts w:ascii="Aptos" w:hAnsi="Aptos"/>
-          <w:sz w:val="22"/>
-          <w:szCs w:val="22"/>
-        </w:rPr>
-        <w:t xml:space="preserve">when the data description identifies these as </w:t>
+        <w:t xml:space="preserve">The output from the method calls shows that </w:t>
+      </w:r>
+      <w:r>
+        <w:rPr>
+          <w:rFonts w:ascii="Aptos" w:hAnsi="Aptos"/>
+          <w:sz w:val="22"/>
+          <w:szCs w:val="22"/>
+        </w:rPr>
+        <w:t xml:space="preserve">three </w:t>
+      </w:r>
+      <w:r>
+        <w:rPr>
+          <w:rFonts w:ascii="Aptos" w:hAnsi="Aptos"/>
+          <w:sz w:val="22"/>
+          <w:szCs w:val="22"/>
+        </w:rPr>
+        <w:t>variables</w:t>
+      </w:r>
+      <w:r>
+        <w:rPr>
+          <w:rFonts w:ascii="Aptos" w:hAnsi="Aptos"/>
+          <w:sz w:val="22"/>
+          <w:szCs w:val="22"/>
+        </w:rPr>
+        <w:t xml:space="preserve"> </w:t>
+      </w:r>
+      <w:r>
+        <w:rPr>
+          <w:rFonts w:ascii="Aptos" w:hAnsi="Aptos"/>
+          <w:sz w:val="22"/>
+          <w:szCs w:val="22"/>
+        </w:rPr>
+        <w:t>were</w:t>
+      </w:r>
+      <w:r>
+        <w:rPr>
+          <w:rFonts w:ascii="Aptos" w:hAnsi="Aptos"/>
+          <w:sz w:val="22"/>
+          <w:szCs w:val="22"/>
+        </w:rPr>
+        <w:t xml:space="preserve"> </w:t>
+      </w:r>
+      <w:r>
+        <w:rPr>
+          <w:rFonts w:ascii="Aptos" w:hAnsi="Aptos"/>
+          <w:sz w:val="22"/>
+          <w:szCs w:val="22"/>
+        </w:rPr>
+        <w:t>loaded as string types (pandas object</w:t>
+      </w:r>
+      <w:r>
+        <w:rPr>
+          <w:rFonts w:ascii="Aptos" w:hAnsi="Aptos"/>
+          <w:sz w:val="22"/>
+          <w:szCs w:val="22"/>
+        </w:rPr>
+        <w:t xml:space="preserve"> type</w:t>
+      </w:r>
+      <w:r>
+        <w:rPr>
+          <w:rFonts w:ascii="Aptos" w:hAnsi="Aptos"/>
+          <w:sz w:val="22"/>
+          <w:szCs w:val="22"/>
+        </w:rPr>
+        <w:t>)</w:t>
+      </w:r>
+      <w:r>
+        <w:rPr>
+          <w:rFonts w:ascii="Aptos" w:hAnsi="Aptos"/>
+          <w:sz w:val="22"/>
+          <w:szCs w:val="22"/>
+        </w:rPr>
+        <w:t xml:space="preserve">, whereas </w:t>
+      </w:r>
+      <w:r>
+        <w:rPr>
+          <w:rFonts w:ascii="Aptos" w:hAnsi="Aptos"/>
+          <w:sz w:val="22"/>
+          <w:szCs w:val="22"/>
+        </w:rPr>
+        <w:t>the data description identifie</w:t>
+      </w:r>
+      <w:r>
+        <w:rPr>
+          <w:rFonts w:ascii="Aptos" w:hAnsi="Aptos"/>
+          <w:sz w:val="22"/>
+          <w:szCs w:val="22"/>
+        </w:rPr>
+        <w:t>d</w:t>
+      </w:r>
+      <w:r>
+        <w:rPr>
+          <w:rFonts w:ascii="Aptos" w:hAnsi="Aptos"/>
+          <w:sz w:val="22"/>
+          <w:szCs w:val="22"/>
+        </w:rPr>
+        <w:t xml:space="preserve"> these as </w:t>
       </w:r>
       <w:r>
         <w:rPr>
@@ -728,8 +901,18 @@
           <w:sz w:val="22"/>
           <w:szCs w:val="22"/>
         </w:rPr>
-        <w:t>umeric types</w:t>
-      </w:r>
+        <w:t xml:space="preserve">umeric </w:t>
+      </w:r>
+      <w:proofErr w:type="gramStart"/>
+      <w:r>
+        <w:rPr>
+          <w:rFonts w:ascii="Aptos" w:hAnsi="Aptos"/>
+          <w:sz w:val="22"/>
+          <w:szCs w:val="22"/>
+        </w:rPr>
+        <w:t>types</w:t>
+      </w:r>
+      <w:proofErr w:type="gramEnd"/>
       <w:r>
         <w:rPr>
           <w:rFonts w:ascii="Aptos" w:hAnsi="Aptos"/>
@@ -744,15 +927,85 @@
           <w:sz w:val="22"/>
           <w:szCs w:val="22"/>
         </w:rPr>
-        <w:t>e.g. number_outpatient, number_inpatient, number_emergency</w:t>
-      </w:r>
-      <w:r>
-        <w:rPr>
-          <w:rFonts w:ascii="Aptos" w:hAnsi="Aptos"/>
-          <w:sz w:val="22"/>
-          <w:szCs w:val="22"/>
-        </w:rPr>
-        <w:t>. These examples are loaded as string due to the presence of a ‘?’ character to denote missing/unknown values.</w:t>
+        <w:t>The variables are:</w:t>
+      </w:r>
+      <w:r>
+        <w:rPr>
+          <w:rFonts w:ascii="Aptos" w:hAnsi="Aptos"/>
+          <w:sz w:val="22"/>
+          <w:szCs w:val="22"/>
+        </w:rPr>
+        <w:t xml:space="preserve"> </w:t>
+      </w:r>
+      <w:proofErr w:type="spellStart"/>
+      <w:r>
+        <w:rPr>
+          <w:rFonts w:ascii="Consolas" w:hAnsi="Consolas"/>
+          <w:sz w:val="22"/>
+          <w:szCs w:val="22"/>
+        </w:rPr>
+        <w:t>number_outpatient</w:t>
+      </w:r>
+      <w:proofErr w:type="spellEnd"/>
+      <w:r>
+        <w:rPr>
+          <w:rFonts w:ascii="Consolas" w:hAnsi="Consolas"/>
+          <w:sz w:val="22"/>
+          <w:szCs w:val="22"/>
+        </w:rPr>
+        <w:t xml:space="preserve">, </w:t>
+      </w:r>
+      <w:proofErr w:type="spellStart"/>
+      <w:r>
+        <w:rPr>
+          <w:rFonts w:ascii="Consolas" w:hAnsi="Consolas"/>
+          <w:sz w:val="22"/>
+          <w:szCs w:val="22"/>
+        </w:rPr>
+        <w:t>number_inpatient</w:t>
+      </w:r>
+      <w:proofErr w:type="spellEnd"/>
+      <w:r>
+        <w:rPr>
+          <w:rFonts w:ascii="Consolas" w:hAnsi="Consolas"/>
+          <w:sz w:val="22"/>
+          <w:szCs w:val="22"/>
+        </w:rPr>
+        <w:t xml:space="preserve">, </w:t>
+      </w:r>
+      <w:proofErr w:type="spellStart"/>
+      <w:r>
+        <w:rPr>
+          <w:rFonts w:ascii="Consolas" w:hAnsi="Consolas"/>
+          <w:sz w:val="22"/>
+          <w:szCs w:val="22"/>
+        </w:rPr>
+        <w:t>number_emergency</w:t>
+      </w:r>
+      <w:proofErr w:type="spellEnd"/>
+      <w:r>
+        <w:rPr>
+          <w:rFonts w:ascii="Aptos" w:hAnsi="Aptos"/>
+          <w:sz w:val="22"/>
+          <w:szCs w:val="22"/>
+        </w:rPr>
+        <w:t xml:space="preserve">. These </w:t>
+      </w:r>
+      <w:r>
+        <w:rPr>
+          <w:rFonts w:ascii="Aptos" w:hAnsi="Aptos"/>
+          <w:sz w:val="22"/>
+          <w:szCs w:val="22"/>
+        </w:rPr>
+        <w:t>were</w:t>
+      </w:r>
+      <w:r>
+        <w:rPr>
+          <w:rFonts w:ascii="Aptos" w:hAnsi="Aptos"/>
+          <w:sz w:val="22"/>
+          <w:szCs w:val="22"/>
+        </w:rPr>
+        <w:t xml:space="preserve"> loaded as string due to the presence of a ‘?’ character to denote missing/unknown values.</w:t>
       </w:r>
     </w:p>
     <w:p>
@@ -957,6 +1210,7 @@
                 <w:spacing w:val="-2"/>
               </w:rPr>
             </w:pPr>
+            <w:proofErr w:type="gramStart"/>
             <w:r>
               <w:rPr>
                 <w:rFonts w:asciiTheme="minorHAnsi" w:hAnsiTheme="minorHAnsi" w:cs="Arial"/>
@@ -964,7 +1218,17 @@
                 <w:bCs/>
                 <w:spacing w:val="-2"/>
               </w:rPr>
-              <w:t>Pandas data type</w:t>
+              <w:t>Pandas</w:t>
+            </w:r>
+            <w:proofErr w:type="gramEnd"/>
+            <w:r>
+              <w:rPr>
+                <w:rFonts w:asciiTheme="minorHAnsi" w:hAnsiTheme="minorHAnsi" w:cs="Arial"/>
+                <w:b/>
+                <w:bCs/>
+                <w:spacing w:val="-2"/>
+              </w:rPr>
+              <w:t xml:space="preserve"> data type</w:t>
             </w:r>
           </w:p>
         </w:tc>
@@ -1044,6 +1308,7 @@
                 <w:rFonts w:asciiTheme="minorHAnsi" w:hAnsiTheme="minorHAnsi" w:cs="Arial"/>
               </w:rPr>
             </w:pPr>
+            <w:proofErr w:type="spellStart"/>
             <w:r>
               <w:rPr>
                 <w:rFonts w:asciiTheme="minorHAnsi" w:hAnsiTheme="minorHAnsi" w:cs="Arial"/>
@@ -1051,6 +1316,7 @@
               </w:rPr>
               <w:t>number_outpatient</w:t>
             </w:r>
+            <w:proofErr w:type="spellEnd"/>
           </w:p>
         </w:tc>
         <w:tc>
@@ -1254,7 +1520,35 @@
               <w:rPr>
                 <w:rFonts w:asciiTheme="minorHAnsi" w:hAnsiTheme="minorHAnsi" w:cs="Arial"/>
               </w:rPr>
-              <w:t>Convert the ? chars to NaNs and convert the column to int64</w:t>
+              <w:t xml:space="preserve">Convert </w:t>
+            </w:r>
+            <w:proofErr w:type="gramStart"/>
+            <w:r>
+              <w:rPr>
+                <w:rFonts w:asciiTheme="minorHAnsi" w:hAnsiTheme="minorHAnsi" w:cs="Arial"/>
+              </w:rPr>
+              <w:t>the ?</w:t>
+            </w:r>
+            <w:proofErr w:type="gramEnd"/>
+            <w:r>
+              <w:rPr>
+                <w:rFonts w:asciiTheme="minorHAnsi" w:hAnsiTheme="minorHAnsi" w:cs="Arial"/>
+              </w:rPr>
+              <w:t xml:space="preserve"> chars to </w:t>
+            </w:r>
+            <w:proofErr w:type="spellStart"/>
+            <w:r>
+              <w:rPr>
+                <w:rFonts w:asciiTheme="minorHAnsi" w:hAnsiTheme="minorHAnsi" w:cs="Arial"/>
+              </w:rPr>
+              <w:t>NaNs</w:t>
+            </w:r>
+            <w:proofErr w:type="spellEnd"/>
+            <w:r>
+              <w:rPr>
+                <w:rFonts w:asciiTheme="minorHAnsi" w:hAnsiTheme="minorHAnsi" w:cs="Arial"/>
+              </w:rPr>
+              <w:t xml:space="preserve"> and convert the column to int64</w:t>
             </w:r>
           </w:p>
         </w:tc>
@@ -1297,6 +1591,7 @@
                 <w:rFonts w:asciiTheme="minorHAnsi" w:hAnsiTheme="minorHAnsi" w:cs="Arial"/>
               </w:rPr>
             </w:pPr>
+            <w:proofErr w:type="spellStart"/>
             <w:r>
               <w:rPr>
                 <w:rFonts w:asciiTheme="minorHAnsi" w:hAnsiTheme="minorHAnsi" w:cs="Arial"/>
@@ -1304,6 +1599,7 @@
               </w:rPr>
               <w:t>number_emergency</w:t>
             </w:r>
+            <w:proofErr w:type="spellEnd"/>
           </w:p>
         </w:tc>
         <w:tc>
@@ -1495,7 +1791,35 @@
               <w:rPr>
                 <w:rFonts w:asciiTheme="minorHAnsi" w:hAnsiTheme="minorHAnsi" w:cs="Arial"/>
               </w:rPr>
-              <w:t>Convert the ? chars to NaNs and convert the column to int64</w:t>
+              <w:t xml:space="preserve">Convert </w:t>
+            </w:r>
+            <w:proofErr w:type="gramStart"/>
+            <w:r>
+              <w:rPr>
+                <w:rFonts w:asciiTheme="minorHAnsi" w:hAnsiTheme="minorHAnsi" w:cs="Arial"/>
+              </w:rPr>
+              <w:t>the ?</w:t>
+            </w:r>
+            <w:proofErr w:type="gramEnd"/>
+            <w:r>
+              <w:rPr>
+                <w:rFonts w:asciiTheme="minorHAnsi" w:hAnsiTheme="minorHAnsi" w:cs="Arial"/>
+              </w:rPr>
+              <w:t xml:space="preserve"> chars to </w:t>
+            </w:r>
+            <w:proofErr w:type="spellStart"/>
+            <w:r>
+              <w:rPr>
+                <w:rFonts w:asciiTheme="minorHAnsi" w:hAnsiTheme="minorHAnsi" w:cs="Arial"/>
+              </w:rPr>
+              <w:t>NaNs</w:t>
+            </w:r>
+            <w:proofErr w:type="spellEnd"/>
+            <w:r>
+              <w:rPr>
+                <w:rFonts w:asciiTheme="minorHAnsi" w:hAnsiTheme="minorHAnsi" w:cs="Arial"/>
+              </w:rPr>
+              <w:t xml:space="preserve"> and convert the column to int64</w:t>
             </w:r>
           </w:p>
         </w:tc>
@@ -1538,6 +1862,7 @@
                 <w:rFonts w:asciiTheme="minorHAnsi" w:hAnsiTheme="minorHAnsi" w:cs="Arial"/>
               </w:rPr>
             </w:pPr>
+            <w:proofErr w:type="spellStart"/>
             <w:r>
               <w:rPr>
                 <w:rFonts w:asciiTheme="minorHAnsi" w:hAnsiTheme="minorHAnsi" w:cs="Arial"/>
@@ -1545,6 +1870,7 @@
               </w:rPr>
               <w:t>number_inpatient</w:t>
             </w:r>
+            <w:proofErr w:type="spellEnd"/>
           </w:p>
         </w:tc>
         <w:tc>
@@ -1749,7 +2075,35 @@
               <w:rPr>
                 <w:rFonts w:asciiTheme="minorHAnsi" w:hAnsiTheme="minorHAnsi" w:cs="Arial"/>
               </w:rPr>
-              <w:t>Convert the ? chars to NaNs and convert the column to int6</w:t>
+              <w:t xml:space="preserve">Convert </w:t>
+            </w:r>
+            <w:proofErr w:type="gramStart"/>
+            <w:r>
+              <w:rPr>
+                <w:rFonts w:asciiTheme="minorHAnsi" w:hAnsiTheme="minorHAnsi" w:cs="Arial"/>
+              </w:rPr>
+              <w:t>the ?</w:t>
+            </w:r>
+            <w:proofErr w:type="gramEnd"/>
+            <w:r>
+              <w:rPr>
+                <w:rFonts w:asciiTheme="minorHAnsi" w:hAnsiTheme="minorHAnsi" w:cs="Arial"/>
+              </w:rPr>
+              <w:t xml:space="preserve"> chars to </w:t>
+            </w:r>
+            <w:proofErr w:type="spellStart"/>
+            <w:r>
+              <w:rPr>
+                <w:rFonts w:asciiTheme="minorHAnsi" w:hAnsiTheme="minorHAnsi" w:cs="Arial"/>
+              </w:rPr>
+              <w:t>NaNs</w:t>
+            </w:r>
+            <w:proofErr w:type="spellEnd"/>
+            <w:r>
+              <w:rPr>
+                <w:rFonts w:asciiTheme="minorHAnsi" w:hAnsiTheme="minorHAnsi" w:cs="Arial"/>
+              </w:rPr>
+              <w:t xml:space="preserve"> and convert the column to int6</w:t>
             </w:r>
             <w:r>
               <w:rPr>
@@ -1774,27 +2128,216 @@
           <w:rFonts w:ascii="Aptos" w:hAnsi="Aptos"/>
         </w:rPr>
       </w:pPr>
+      <w:r>
+        <w:rPr>
+          <w:rFonts w:ascii="Aptos" w:hAnsi="Aptos"/>
+        </w:rPr>
+        <w:t>The mismatched variables were corrected as follows:</w:t>
+      </w:r>
     </w:p>
     <w:p>
       <w:pPr>
-        <w:rPr>
-          <w:rFonts w:ascii="Aptos" w:hAnsi="Aptos"/>
-        </w:rPr>
-      </w:pPr>
+        <w:pStyle w:val="ListParagraph"/>
+        <w:numPr>
+          <w:ilvl w:val="0"/>
+          <w:numId w:val="4"/>
+        </w:numPr>
+        <w:rPr>
+          <w:rFonts w:ascii="Aptos" w:hAnsi="Aptos"/>
+        </w:rPr>
+      </w:pPr>
+      <w:r>
+        <w:rPr>
+          <w:rFonts w:ascii="Aptos" w:hAnsi="Aptos"/>
+        </w:rPr>
+        <w:t>The</w:t>
+      </w:r>
+      <w:r>
+        <w:rPr>
+          <w:rFonts w:ascii="Aptos" w:hAnsi="Aptos"/>
+        </w:rPr>
+        <w:t xml:space="preserve"> ‘?’ character</w:t>
+      </w:r>
+      <w:r>
+        <w:rPr>
+          <w:rFonts w:ascii="Aptos" w:hAnsi="Aptos"/>
+        </w:rPr>
+        <w:t xml:space="preserve"> was </w:t>
+      </w:r>
+      <w:r>
+        <w:rPr>
+          <w:rFonts w:ascii="Aptos" w:hAnsi="Aptos"/>
+        </w:rPr>
+        <w:t>replaced</w:t>
+      </w:r>
+      <w:r>
+        <w:rPr>
+          <w:rFonts w:ascii="Aptos" w:hAnsi="Aptos"/>
+        </w:rPr>
+        <w:t>,</w:t>
+      </w:r>
+      <w:r>
+        <w:rPr>
+          <w:rFonts w:ascii="Aptos" w:hAnsi="Aptos"/>
+        </w:rPr>
+        <w:t xml:space="preserve"> </w:t>
+      </w:r>
+      <w:r>
+        <w:rPr>
+          <w:rFonts w:ascii="Aptos" w:hAnsi="Aptos"/>
+        </w:rPr>
+        <w:t xml:space="preserve">using the pandas replace method, </w:t>
+      </w:r>
+      <w:r>
+        <w:rPr>
+          <w:rFonts w:ascii="Aptos" w:hAnsi="Aptos"/>
+        </w:rPr>
+        <w:t xml:space="preserve">with the numpy </w:t>
+      </w:r>
+      <w:r>
+        <w:rPr>
+          <w:rFonts w:ascii="Consolas" w:hAnsi="Consolas"/>
+        </w:rPr>
+        <w:t>nan</w:t>
+      </w:r>
+      <w:r>
+        <w:rPr>
+          <w:rFonts w:ascii="Aptos" w:hAnsi="Aptos"/>
+        </w:rPr>
+        <w:t xml:space="preserve">. This is a </w:t>
+      </w:r>
+      <w:r>
+        <w:rPr>
+          <w:rFonts w:ascii="Aptos" w:hAnsi="Aptos"/>
+        </w:rPr>
+        <w:t>floating-point</w:t>
+      </w:r>
+      <w:r>
+        <w:rPr>
+          <w:rFonts w:ascii="Aptos" w:hAnsi="Aptos"/>
+        </w:rPr>
+        <w:t xml:space="preserve"> representation of </w:t>
+      </w:r>
+      <w:r>
+        <w:rPr>
+          <w:rFonts w:ascii="Aptos" w:hAnsi="Aptos"/>
+        </w:rPr>
+        <w:t>‘</w:t>
+      </w:r>
+      <w:r>
+        <w:rPr>
+          <w:rFonts w:ascii="Aptos" w:hAnsi="Aptos"/>
+        </w:rPr>
+        <w:t>Not a Number</w:t>
+      </w:r>
+      <w:r>
+        <w:rPr>
+          <w:rFonts w:ascii="Aptos" w:hAnsi="Aptos"/>
+        </w:rPr>
+        <w:t>’.</w:t>
+      </w:r>
     </w:p>
     <w:p>
       <w:pPr>
-        <w:rPr>
-          <w:rFonts w:ascii="Aptos" w:hAnsi="Aptos"/>
-        </w:rPr>
-      </w:pPr>
+        <w:pStyle w:val="ListParagraph"/>
+        <w:numPr>
+          <w:ilvl w:val="0"/>
+          <w:numId w:val="4"/>
+        </w:numPr>
+        <w:rPr>
+          <w:rFonts w:ascii="Aptos" w:hAnsi="Aptos"/>
+        </w:rPr>
+      </w:pPr>
+      <w:r>
+        <w:rPr>
+          <w:rFonts w:ascii="Aptos" w:hAnsi="Aptos"/>
+        </w:rPr>
+        <w:t xml:space="preserve">The </w:t>
+      </w:r>
+      <w:r>
+        <w:rPr>
+          <w:rFonts w:ascii="Aptos" w:hAnsi="Aptos"/>
+        </w:rPr>
+        <w:t>floating-point variable was subsequently convert</w:t>
+      </w:r>
+      <w:r>
+        <w:rPr>
+          <w:rFonts w:ascii="Aptos" w:hAnsi="Aptos"/>
+        </w:rPr>
+        <w:t>ed</w:t>
+      </w:r>
+      <w:r>
+        <w:rPr>
+          <w:rFonts w:ascii="Aptos" w:hAnsi="Aptos"/>
+        </w:rPr>
+        <w:t xml:space="preserve"> to the </w:t>
+      </w:r>
+      <w:r>
+        <w:rPr>
+          <w:rFonts w:ascii="Consolas" w:hAnsi="Consolas"/>
+        </w:rPr>
+        <w:t>Int64</w:t>
+      </w:r>
+      <w:r>
+        <w:rPr>
+          <w:rFonts w:ascii="Aptos" w:hAnsi="Aptos"/>
+        </w:rPr>
+        <w:t xml:space="preserve"> data type</w:t>
+      </w:r>
+      <w:r>
+        <w:rPr>
+          <w:rFonts w:ascii="Aptos" w:hAnsi="Aptos"/>
+        </w:rPr>
+        <w:t xml:space="preserve"> because the </w:t>
+      </w:r>
+      <w:r>
+        <w:rPr>
+          <w:rFonts w:ascii="Aptos" w:hAnsi="Aptos"/>
+        </w:rPr>
+        <w:t xml:space="preserve">data represented by the </w:t>
+      </w:r>
+      <w:r>
+        <w:rPr>
+          <w:rFonts w:ascii="Aptos" w:hAnsi="Aptos"/>
+        </w:rPr>
+        <w:t xml:space="preserve">variable </w:t>
+      </w:r>
+      <w:r>
+        <w:rPr>
+          <w:rFonts w:ascii="Aptos" w:hAnsi="Aptos"/>
+        </w:rPr>
+        <w:t>are</w:t>
+      </w:r>
+      <w:r>
+        <w:rPr>
+          <w:rFonts w:ascii="Aptos" w:hAnsi="Aptos"/>
+        </w:rPr>
+        <w:t xml:space="preserve"> discrete quantitative.</w:t>
+      </w:r>
     </w:p>
     <w:p>
       <w:pPr>
-        <w:rPr>
-          <w:rFonts w:ascii="Aptos" w:hAnsi="Aptos"/>
-        </w:rPr>
-      </w:pPr>
+        <w:pStyle w:val="ListParagraph"/>
+        <w:numPr>
+          <w:ilvl w:val="0"/>
+          <w:numId w:val="4"/>
+        </w:numPr>
+        <w:rPr>
+          <w:rFonts w:ascii="Aptos" w:hAnsi="Aptos"/>
+        </w:rPr>
+      </w:pPr>
+      <w:r>
+        <w:rPr>
+          <w:rFonts w:ascii="Aptos" w:hAnsi="Aptos"/>
+        </w:rPr>
+        <w:t xml:space="preserve">Results of the </w:t>
+      </w:r>
+      <w:r>
+        <w:rPr>
+          <w:rFonts w:ascii="Aptos" w:hAnsi="Aptos"/>
+        </w:rPr>
+        <w:t>correction are shown in Figure 2.</w:t>
+      </w:r>
     </w:p>
     <w:p>
       <w:pPr>
@@ -1802,6 +2345,301 @@
           <w:rFonts w:ascii="Aptos" w:hAnsi="Aptos"/>
         </w:rPr>
       </w:pPr>
+    </w:p>
+    <w:p>
+      <w:pPr>
+        <w:keepNext/>
+      </w:pPr>
+      <w:r>
+        <w:rPr>
+          <w:rFonts w:ascii="Aptos" w:hAnsi="Aptos"/>
+        </w:rPr>
+        <w:drawing>
+          <wp:inline distT="0" distB="0" distL="0" distR="0" wp14:anchorId="2E8DA4B0" wp14:editId="2C83A066">
+            <wp:extent cx="5976620" cy="2547620"/>
+            <wp:effectExtent l="0" t="0" r="5080" b="5080"/>
+            <wp:docPr id="393012136" name="Picture 1" descr="A screenshot of a computer code&#10;&#10;Description automatically generated"/>
+            <wp:cNvGraphicFramePr>
+              <a:graphicFrameLocks xmlns:a="http://schemas.openxmlformats.org/drawingml/2006/main" noChangeAspect="1"/>
+            </wp:cNvGraphicFramePr>
+            <a:graphic xmlns:a="http://schemas.openxmlformats.org/drawingml/2006/main">
+              <a:graphicData uri="http://schemas.openxmlformats.org/drawingml/2006/picture">
+                <pic:pic xmlns:pic="http://schemas.openxmlformats.org/drawingml/2006/picture">
+                  <pic:nvPicPr>
+                    <pic:cNvPr id="393012136" name="Picture 1" descr="A screenshot of a computer code&#10;&#10;Description automatically generated"/>
+                    <pic:cNvPicPr/>
+                  </pic:nvPicPr>
+                  <pic:blipFill>
+                    <a:blip r:embed="rId6"/>
+                    <a:stretch>
+                      <a:fillRect/>
+                    </a:stretch>
+                  </pic:blipFill>
+                  <pic:spPr>
+                    <a:xfrm>
+                      <a:off x="0" y="0"/>
+                      <a:ext cx="5976620" cy="2547620"/>
+                    </a:xfrm>
+                    <a:prstGeom prst="rect">
+                      <a:avLst/>
+                    </a:prstGeom>
+                  </pic:spPr>
+                </pic:pic>
+              </a:graphicData>
+            </a:graphic>
+          </wp:inline>
+        </w:drawing>
+      </w:r>
+    </w:p>
+    <w:p>
+      <w:pPr>
+        <w:pStyle w:val="Caption"/>
+        <w:rPr>
+          <w:rFonts w:ascii="Aptos" w:hAnsi="Aptos"/>
+          <w:color w:val="auto"/>
+          <w:sz w:val="20"/>
+          <w:szCs w:val="20"/>
+        </w:rPr>
+      </w:pPr>
+      <w:r>
+        <w:rPr>
+          <w:color w:val="auto"/>
+          <w:sz w:val="20"/>
+          <w:szCs w:val="20"/>
+        </w:rPr>
+        <w:t xml:space="preserve">Figure </w:t>
+      </w:r>
+      <w:r>
+        <w:rPr>
+          <w:color w:val="auto"/>
+          <w:sz w:val="20"/>
+          <w:szCs w:val="20"/>
+        </w:rPr>
+        <w:fldChar w:fldCharType="begin"/>
+      </w:r>
+      <w:r>
+        <w:rPr>
+          <w:color w:val="auto"/>
+          <w:sz w:val="20"/>
+          <w:szCs w:val="20"/>
+        </w:rPr>
+        <w:instrText xml:space="preserve"> SEQ Figure \* ARABIC </w:instrText>
+      </w:r>
+      <w:r>
+        <w:rPr>
+          <w:color w:val="auto"/>
+          <w:sz w:val="20"/>
+          <w:szCs w:val="20"/>
+        </w:rPr>
+        <w:fldChar w:fldCharType="separate"/>
+      </w:r>
+      <w:r>
+        <w:rPr>
+          <w:noProof/>
+          <w:color w:val="auto"/>
+          <w:sz w:val="20"/>
+          <w:szCs w:val="20"/>
+        </w:rPr>
+        <w:t>2</w:t>
+      </w:r>
+      <w:r>
+        <w:rPr>
+          <w:color w:val="auto"/>
+          <w:sz w:val="20"/>
+          <w:szCs w:val="20"/>
+        </w:rPr>
+        <w:fldChar w:fldCharType="end"/>
+      </w:r>
+      <w:r>
+        <w:rPr>
+          <w:color w:val="auto"/>
+          <w:sz w:val="20"/>
+          <w:szCs w:val="20"/>
+        </w:rPr>
+        <w:t xml:space="preserve"> - correction of mismatched data types</w:t>
+      </w:r>
+    </w:p>
+    <w:p>
+      <w:pPr>
+        <w:rPr>
+          <w:rFonts w:ascii="Aptos" w:hAnsi="Aptos"/>
+        </w:rPr>
+      </w:pPr>
+    </w:p>
+    <w:p>
+      <w:pPr>
+        <w:rPr>
+          <w:rFonts w:ascii="Aptos" w:hAnsi="Aptos"/>
+        </w:rPr>
+      </w:pPr>
+      <w:r>
+        <w:rPr>
+          <w:rFonts w:ascii="Aptos" w:hAnsi="Aptos"/>
+        </w:rPr>
+        <w:lastRenderedPageBreak/>
+        <w:t>Task 2 – data exploration</w:t>
+      </w:r>
+    </w:p>
+    <w:p>
+      <w:pPr>
+        <w:rPr>
+          <w:rFonts w:ascii="Aptos" w:hAnsi="Aptos"/>
+        </w:rPr>
+      </w:pPr>
+    </w:p>
+    <w:p>
+      <w:pPr>
+        <w:pStyle w:val="ListParagraph"/>
+        <w:numPr>
+          <w:ilvl w:val="0"/>
+          <w:numId w:val="5"/>
+        </w:numPr>
+        <w:rPr>
+          <w:rFonts w:ascii="Aptos" w:hAnsi="Aptos"/>
+        </w:rPr>
+      </w:pPr>
+      <w:r>
+        <w:rPr>
+          <w:rFonts w:ascii="Aptos" w:hAnsi="Aptos"/>
+        </w:rPr>
+        <w:t>Visualize Distributions: Use histograms or box plots to visually inspect the distribution</w:t>
+      </w:r>
+      <w:r>
+        <w:rPr>
+          <w:rFonts w:ascii="Aptos" w:hAnsi="Aptos"/>
+        </w:rPr>
+        <w:t xml:space="preserve"> of </w:t>
+      </w:r>
+      <w:r>
+        <w:rPr>
+          <w:rFonts w:ascii="Aptos" w:hAnsi="Aptos"/>
+        </w:rPr>
+        <w:t>variables</w:t>
+      </w:r>
+      <w:r>
+        <w:rPr>
+          <w:rFonts w:ascii="Aptos" w:hAnsi="Aptos"/>
+        </w:rPr>
+        <w:t>.</w:t>
+      </w:r>
+    </w:p>
+    <w:p>
+      <w:pPr>
+        <w:pStyle w:val="ListParagraph"/>
+        <w:numPr>
+          <w:ilvl w:val="0"/>
+          <w:numId w:val="5"/>
+        </w:numPr>
+        <w:rPr>
+          <w:rFonts w:ascii="Aptos" w:hAnsi="Aptos"/>
+        </w:rPr>
+      </w:pPr>
+      <w:r>
+        <w:rPr>
+          <w:rFonts w:ascii="Aptos" w:hAnsi="Aptos"/>
+        </w:rPr>
+        <w:t>Identif</w:t>
+      </w:r>
+      <w:r>
+        <w:rPr>
+          <w:rFonts w:ascii="Aptos" w:hAnsi="Aptos"/>
+        </w:rPr>
+        <w:t>y</w:t>
+      </w:r>
+      <w:r>
+        <w:rPr>
+          <w:rFonts w:ascii="Aptos" w:hAnsi="Aptos"/>
+        </w:rPr>
+        <w:t xml:space="preserve"> Missing Values, Outliers, or Errors</w:t>
+      </w:r>
+      <w:r>
+        <w:rPr>
+          <w:rFonts w:ascii="Aptos" w:hAnsi="Aptos"/>
+        </w:rPr>
+        <w:t xml:space="preserve"> – </w:t>
+      </w:r>
+    </w:p>
+    <w:p>
+      <w:pPr>
+        <w:pStyle w:val="ListParagraph"/>
+        <w:numPr>
+          <w:ilvl w:val="1"/>
+          <w:numId w:val="5"/>
+        </w:numPr>
+        <w:rPr>
+          <w:rFonts w:ascii="Aptos" w:hAnsi="Aptos"/>
+        </w:rPr>
+      </w:pPr>
+      <w:r>
+        <w:rPr>
+          <w:rFonts w:ascii="Aptos" w:hAnsi="Aptos"/>
+        </w:rPr>
+        <w:t xml:space="preserve">Missing Values can be identified using the </w:t>
+      </w:r>
+      <w:proofErr w:type="spellStart"/>
+      <w:r>
+        <w:rPr>
+          <w:rFonts w:ascii="Aptos" w:hAnsi="Aptos"/>
+        </w:rPr>
+        <w:t>is.nan</w:t>
+      </w:r>
+      <w:proofErr w:type="spellEnd"/>
+      <w:r>
+        <w:rPr>
+          <w:rFonts w:ascii="Aptos" w:hAnsi="Aptos"/>
+        </w:rPr>
+        <w:t xml:space="preserve"> and summarising with the </w:t>
+      </w:r>
+      <w:proofErr w:type="gramStart"/>
+      <w:r>
+        <w:rPr>
+          <w:rFonts w:ascii="Aptos" w:hAnsi="Aptos"/>
+        </w:rPr>
+        <w:t>sum(</w:t>
+      </w:r>
+      <w:proofErr w:type="gramEnd"/>
+      <w:r>
+        <w:rPr>
+          <w:rFonts w:ascii="Aptos" w:hAnsi="Aptos"/>
+        </w:rPr>
+        <w:t>) function</w:t>
+      </w:r>
+    </w:p>
+    <w:p>
+      <w:pPr>
+        <w:pStyle w:val="ListParagraph"/>
+        <w:numPr>
+          <w:ilvl w:val="1"/>
+          <w:numId w:val="5"/>
+        </w:numPr>
+        <w:rPr>
+          <w:rFonts w:ascii="Aptos" w:hAnsi="Aptos"/>
+        </w:rPr>
+      </w:pPr>
+      <w:r>
+        <w:rPr>
+          <w:rFonts w:ascii="Aptos" w:hAnsi="Aptos"/>
+        </w:rPr>
+        <w:t>Outliers can be detected using statistical methods such as the Z-score or the IQR (Interquartile Range) method.</w:t>
+      </w:r>
+    </w:p>
+    <w:p>
+      <w:pPr>
+        <w:pStyle w:val="ListParagraph"/>
+        <w:numPr>
+          <w:ilvl w:val="1"/>
+          <w:numId w:val="5"/>
+        </w:numPr>
+        <w:rPr>
+          <w:rFonts w:ascii="Aptos" w:hAnsi="Aptos"/>
+        </w:rPr>
+      </w:pPr>
+      <w:r>
+        <w:rPr>
+          <w:rFonts w:ascii="Aptos" w:hAnsi="Aptos"/>
+        </w:rPr>
+        <w:t>Errors may arise from invalid entries in categorical variables (e.g., wrong labels or mixed types). Check for unusual or unexpected values.</w:t>
+      </w:r>
     </w:p>
     <w:p>
       <w:pPr>
@@ -1880,7 +2718,6 @@
           <w:sz w:val="28"/>
           <w:szCs w:val="28"/>
         </w:rPr>
-        <w:lastRenderedPageBreak/>
         <w:t>Comments about the goal of the data mining</w:t>
       </w:r>
       <w:r>
@@ -1915,7 +2752,35 @@
         <w:rPr>
           <w:rFonts w:ascii="Aptos" w:hAnsi="Aptos"/>
         </w:rPr>
-        <w:t xml:space="preserve">This looks like a 'length of stay' prediction problem. The goal is to predict the length of stay of a patient in the hospital. The `length_of_stay` column is the target variable. It has no missing values and the data are in a manageable range. We should convert this column to a numeric data type. </w:t>
+        <w:t>This looks like a 'length of stay' prediction problem. The goal is to predict the length of stay of a patient in the hospital. The `</w:t>
+      </w:r>
+      <w:proofErr w:type="spellStart"/>
+      <w:r>
+        <w:rPr>
+          <w:rFonts w:ascii="Aptos" w:hAnsi="Aptos"/>
+        </w:rPr>
+        <w:t>length_of_stay</w:t>
+      </w:r>
+      <w:proofErr w:type="spellEnd"/>
+      <w:r>
+        <w:rPr>
+          <w:rFonts w:ascii="Aptos" w:hAnsi="Aptos"/>
+        </w:rPr>
+        <w:t xml:space="preserve">` column is the target variable. It has no missing </w:t>
+      </w:r>
+      <w:proofErr w:type="gramStart"/>
+      <w:r>
+        <w:rPr>
+          <w:rFonts w:ascii="Aptos" w:hAnsi="Aptos"/>
+        </w:rPr>
+        <w:t>values</w:t>
+      </w:r>
+      <w:proofErr w:type="gramEnd"/>
+      <w:r>
+        <w:rPr>
+          <w:rFonts w:ascii="Aptos" w:hAnsi="Aptos"/>
+        </w:rPr>
+        <w:t xml:space="preserve"> and the data are in a manageable range. We should convert this column to a numeric data type. </w:t>
       </w:r>
     </w:p>
     <w:p>
@@ -1951,7 +2816,35 @@
         <w:rPr>
           <w:rFonts w:ascii="Aptos" w:hAnsi="Aptos"/>
         </w:rPr>
-        <w:t>The `discharge_disposition_id` could also be used as a secondary target variable. It is a categorical variable with 26 classes. It might be worth reducing the number of classes to binary outcome variable (all cause mortality), or categorical variable with fewer classes (e.g. discharged home, discharged to another facility, died.).</w:t>
+        <w:t>The `</w:t>
+      </w:r>
+      <w:proofErr w:type="spellStart"/>
+      <w:r>
+        <w:rPr>
+          <w:rFonts w:ascii="Aptos" w:hAnsi="Aptos"/>
+        </w:rPr>
+        <w:t>discharge_disposition_id</w:t>
+      </w:r>
+      <w:proofErr w:type="spellEnd"/>
+      <w:r>
+        <w:rPr>
+          <w:rFonts w:ascii="Aptos" w:hAnsi="Aptos"/>
+        </w:rPr>
+        <w:t>` could also be used as a secondary target variable. It is a categorical variable with 26 classes. It might be worth reducing the number of classes to binary outcome variable (</w:t>
+      </w:r>
+      <w:proofErr w:type="spellStart"/>
+      <w:r>
+        <w:rPr>
+          <w:rFonts w:ascii="Aptos" w:hAnsi="Aptos"/>
+        </w:rPr>
+        <w:t>all cause</w:t>
+      </w:r>
+      <w:proofErr w:type="spellEnd"/>
+      <w:r>
+        <w:rPr>
+          <w:rFonts w:ascii="Aptos" w:hAnsi="Aptos"/>
+        </w:rPr>
+        <w:t xml:space="preserve"> mortality), or categorical variable with fewer classes (e.g. discharged home, discharged to another facility, died.).</w:t>
       </w:r>
     </w:p>
     <w:p>
@@ -1969,7 +2862,50 @@
         <w:rPr>
           <w:rFonts w:ascii="Aptos" w:hAnsi="Aptos"/>
         </w:rPr>
-        <w:t>We should discuss if we want to filter out the `admission_type_id` column. If we choose length of stay as the target variable, we might want to filter out the `admission_type_id` column to exclude newborns and electives. The same goes for `single_day_admission`. We might want to filter out the single day admissions.</w:t>
+        <w:lastRenderedPageBreak/>
+        <w:t>We should discuss if we want to filter out the `</w:t>
+      </w:r>
+      <w:proofErr w:type="spellStart"/>
+      <w:r>
+        <w:rPr>
+          <w:rFonts w:ascii="Aptos" w:hAnsi="Aptos"/>
+        </w:rPr>
+        <w:t>admission_type_id</w:t>
+      </w:r>
+      <w:proofErr w:type="spellEnd"/>
+      <w:r>
+        <w:rPr>
+          <w:rFonts w:ascii="Aptos" w:hAnsi="Aptos"/>
+        </w:rPr>
+        <w:t>` column. If we choose length of stay as the target variable, we might want to filter out the `</w:t>
+      </w:r>
+      <w:proofErr w:type="spellStart"/>
+      <w:r>
+        <w:rPr>
+          <w:rFonts w:ascii="Aptos" w:hAnsi="Aptos"/>
+        </w:rPr>
+        <w:t>admission_type_id</w:t>
+      </w:r>
+      <w:proofErr w:type="spellEnd"/>
+      <w:r>
+        <w:rPr>
+          <w:rFonts w:ascii="Aptos" w:hAnsi="Aptos"/>
+        </w:rPr>
+        <w:t>` column to exclude newborns and electives. The same goes for `</w:t>
+      </w:r>
+      <w:proofErr w:type="spellStart"/>
+      <w:r>
+        <w:rPr>
+          <w:rFonts w:ascii="Aptos" w:hAnsi="Aptos"/>
+        </w:rPr>
+        <w:t>single_day_admission</w:t>
+      </w:r>
+      <w:proofErr w:type="spellEnd"/>
+      <w:r>
+        <w:rPr>
+          <w:rFonts w:ascii="Aptos" w:hAnsi="Aptos"/>
+        </w:rPr>
+        <w:t>`. We might want to filter out the single day admissions.</w:t>
       </w:r>
     </w:p>
     <w:p>
@@ -1992,9 +2928,9 @@
 <file path=word/numbering.xml><?xml version="1.0" encoding="utf-8"?>
 <w:numbering xmlns:wpc="http://schemas.microsoft.com/office/word/2010/wordprocessingCanvas" xmlns:cx="http://schemas.microsoft.com/office/drawing/2014/chartex" xmlns:cx1="http://schemas.microsoft.com/office/drawing/2015/9/8/chartex" xmlns:cx2="http://schemas.microsoft.com/office/drawing/2015/10/21/chartex" xmlns:cx3="http://schemas.microsoft.com/office/drawing/2016/5/9/chartex" xmlns:cx4="http://schemas.microsoft.com/office/drawing/2016/5/10/chartex" xmlns:cx5="http://schemas.microsoft.com/office/drawing/2016/5/11/chartex" xmlns:cx6="http://schemas.microsoft.com/office/drawing/2016/5/12/chartex" xmlns:cx7="http://schemas.microsoft.com/office/drawing/2016/5/13/chartex" xmlns:cx8="http://schemas.microsoft.com/office/drawing/2016/5/14/chartex" xmlns:mc="http://schemas.openxmlformats.org/markup-compatibility/2006" xmlns:aink="http://schemas.microsoft.com/office/drawing/2016/ink" xmlns:am3d="http://schemas.microsoft.com/office/drawing/2017/model3d" xmlns:o="urn:schemas-microsoft-com:office:office" xmlns:oel="http://schemas.microsoft.com/office/2019/extlst" xmlns:r="http://schemas.openxmlformats.org/officeDocument/2006/relationships" xmlns:m="http://schemas.openxmlformats.org/officeDocument/2006/math" xmlns:v="urn:schemas-microsoft-com:vml" xmlns:wp14="http://schemas.microsoft.com/office/word/2010/wordprocessingDrawing" xmlns:wp="http://schemas.openxmlformats.org/drawingml/2006/wordprocessingDrawing" xmlns:w10="urn:schemas-microsoft-com:office:word" xmlns:w="http://schemas.openxmlformats.org/wordprocessingml/2006/main" xmlns:w14="http://schemas.microsoft.com/office/word/2010/wordml" xmlns:w15="http://schemas.microsoft.com/office/word/2012/wordml" xmlns:w16cex="http://schemas.microsoft.com/office/word/2018/wordml/cex" xmlns:w16cid="http://schemas.microsoft.com/office/word/2016/wordml/cid" xmlns:w16="http://schemas.microsoft.com/office/word/2018/wordml" xmlns:w16du="http://schemas.microsoft.com/office/word/2023/wordml/word16du" xmlns:w16sdtdh="http://schemas.microsoft.com/office/word/2020/wordml/sdtdatahash" xmlns:w16se="http://schemas.microsoft.com/office/word/2015/wordml/symex" xmlns:wpg="http://schemas.microsoft.com/office/word/2010/wordprocessingGroup" xmlns:wpi="http://schemas.microsoft.com/office/word/2010/wordprocessingInk" xmlns:wne="http://schemas.microsoft.com/office/word/2006/wordml" xmlns:wps="http://schemas.microsoft.com/office/word/2010/wordprocessingShape" mc:Ignorable="w14 w15 w16se w16cid w16 w16cex w16sdtdh w16du wp14">
   <w:abstractNum w:abstractNumId="0" w15:restartNumberingAfterBreak="0">
-    <w:nsid w:val="3D0F1D78"/>
+    <w:nsid w:val="19FF08B2"/>
     <w:multiLevelType w:val="hybridMultilevel"/>
-    <w:tmpl w:val="5CF6BB30"/>
+    <w:tmpl w:val="689C998A"/>
     <w:lvl w:ilvl="0" w:tplc="0C090001">
       <w:start w:val="1"/>
       <w:numFmt w:val="bullet"/>
@@ -2105,9 +3041,9 @@
     </w:lvl>
   </w:abstractNum>
   <w:abstractNum w:abstractNumId="1" w15:restartNumberingAfterBreak="0">
-    <w:nsid w:val="427E245B"/>
+    <w:nsid w:val="3D0F1D78"/>
     <w:multiLevelType w:val="hybridMultilevel"/>
-    <w:tmpl w:val="BE0ECE68"/>
+    <w:tmpl w:val="5CF6BB30"/>
     <w:lvl w:ilvl="0" w:tplc="0C090001">
       <w:start w:val="1"/>
       <w:numFmt w:val="bullet"/>
@@ -2218,9 +3154,9 @@
     </w:lvl>
   </w:abstractNum>
   <w:abstractNum w:abstractNumId="2" w15:restartNumberingAfterBreak="0">
-    <w:nsid w:val="73FB4528"/>
+    <w:nsid w:val="427E245B"/>
     <w:multiLevelType w:val="hybridMultilevel"/>
-    <w:tmpl w:val="A48865EE"/>
+    <w:tmpl w:val="BE0ECE68"/>
     <w:lvl w:ilvl="0" w:tplc="0C090001">
       <w:start w:val="1"/>
       <w:numFmt w:val="bullet"/>
@@ -2330,14 +3266,246 @@
       </w:rPr>
     </w:lvl>
   </w:abstractNum>
+  <w:abstractNum w:abstractNumId="3" w15:restartNumberingAfterBreak="0">
+    <w:nsid w:val="47206B2C"/>
+    <w:multiLevelType w:val="hybridMultilevel"/>
+    <w:tmpl w:val="AA4A7236"/>
+    <w:lvl w:ilvl="0" w:tplc="0C090001">
+      <w:start w:val="1"/>
+      <w:numFmt w:val="bullet"/>
+      <w:lvlText w:val=""/>
+      <w:lvlJc w:val="left"/>
+      <w:pPr>
+        <w:ind w:left="720" w:hanging="360"/>
+      </w:pPr>
+      <w:rPr>
+        <w:rFonts w:ascii="Symbol" w:hAnsi="Symbol" w:hint="default"/>
+      </w:rPr>
+    </w:lvl>
+    <w:lvl w:ilvl="1" w:tplc="0C090003">
+      <w:start w:val="1"/>
+      <w:numFmt w:val="bullet"/>
+      <w:lvlText w:val="o"/>
+      <w:lvlJc w:val="left"/>
+      <w:pPr>
+        <w:ind w:left="1440" w:hanging="360"/>
+      </w:pPr>
+      <w:rPr>
+        <w:rFonts w:ascii="Courier New" w:hAnsi="Courier New" w:cs="Courier New" w:hint="default"/>
+      </w:rPr>
+    </w:lvl>
+    <w:lvl w:ilvl="2" w:tplc="0C090005" w:tentative="1">
+      <w:start w:val="1"/>
+      <w:numFmt w:val="bullet"/>
+      <w:lvlText w:val=""/>
+      <w:lvlJc w:val="left"/>
+      <w:pPr>
+        <w:ind w:left="2160" w:hanging="360"/>
+      </w:pPr>
+      <w:rPr>
+        <w:rFonts w:ascii="Wingdings" w:hAnsi="Wingdings" w:hint="default"/>
+      </w:rPr>
+    </w:lvl>
+    <w:lvl w:ilvl="3" w:tplc="0C090001" w:tentative="1">
+      <w:start w:val="1"/>
+      <w:numFmt w:val="bullet"/>
+      <w:lvlText w:val=""/>
+      <w:lvlJc w:val="left"/>
+      <w:pPr>
+        <w:ind w:left="2880" w:hanging="360"/>
+      </w:pPr>
+      <w:rPr>
+        <w:rFonts w:ascii="Symbol" w:hAnsi="Symbol" w:hint="default"/>
+      </w:rPr>
+    </w:lvl>
+    <w:lvl w:ilvl="4" w:tplc="0C090003" w:tentative="1">
+      <w:start w:val="1"/>
+      <w:numFmt w:val="bullet"/>
+      <w:lvlText w:val="o"/>
+      <w:lvlJc w:val="left"/>
+      <w:pPr>
+        <w:ind w:left="3600" w:hanging="360"/>
+      </w:pPr>
+      <w:rPr>
+        <w:rFonts w:ascii="Courier New" w:hAnsi="Courier New" w:cs="Courier New" w:hint="default"/>
+      </w:rPr>
+    </w:lvl>
+    <w:lvl w:ilvl="5" w:tplc="0C090005" w:tentative="1">
+      <w:start w:val="1"/>
+      <w:numFmt w:val="bullet"/>
+      <w:lvlText w:val=""/>
+      <w:lvlJc w:val="left"/>
+      <w:pPr>
+        <w:ind w:left="4320" w:hanging="360"/>
+      </w:pPr>
+      <w:rPr>
+        <w:rFonts w:ascii="Wingdings" w:hAnsi="Wingdings" w:hint="default"/>
+      </w:rPr>
+    </w:lvl>
+    <w:lvl w:ilvl="6" w:tplc="0C090001" w:tentative="1">
+      <w:start w:val="1"/>
+      <w:numFmt w:val="bullet"/>
+      <w:lvlText w:val=""/>
+      <w:lvlJc w:val="left"/>
+      <w:pPr>
+        <w:ind w:left="5040" w:hanging="360"/>
+      </w:pPr>
+      <w:rPr>
+        <w:rFonts w:ascii="Symbol" w:hAnsi="Symbol" w:hint="default"/>
+      </w:rPr>
+    </w:lvl>
+    <w:lvl w:ilvl="7" w:tplc="0C090003" w:tentative="1">
+      <w:start w:val="1"/>
+      <w:numFmt w:val="bullet"/>
+      <w:lvlText w:val="o"/>
+      <w:lvlJc w:val="left"/>
+      <w:pPr>
+        <w:ind w:left="5760" w:hanging="360"/>
+      </w:pPr>
+      <w:rPr>
+        <w:rFonts w:ascii="Courier New" w:hAnsi="Courier New" w:cs="Courier New" w:hint="default"/>
+      </w:rPr>
+    </w:lvl>
+    <w:lvl w:ilvl="8" w:tplc="0C090005" w:tentative="1">
+      <w:start w:val="1"/>
+      <w:numFmt w:val="bullet"/>
+      <w:lvlText w:val=""/>
+      <w:lvlJc w:val="left"/>
+      <w:pPr>
+        <w:ind w:left="6480" w:hanging="360"/>
+      </w:pPr>
+      <w:rPr>
+        <w:rFonts w:ascii="Wingdings" w:hAnsi="Wingdings" w:hint="default"/>
+      </w:rPr>
+    </w:lvl>
+  </w:abstractNum>
+  <w:abstractNum w:abstractNumId="4" w15:restartNumberingAfterBreak="0">
+    <w:nsid w:val="73FB4528"/>
+    <w:multiLevelType w:val="hybridMultilevel"/>
+    <w:tmpl w:val="A48865EE"/>
+    <w:lvl w:ilvl="0" w:tplc="0C090001">
+      <w:start w:val="1"/>
+      <w:numFmt w:val="bullet"/>
+      <w:lvlText w:val=""/>
+      <w:lvlJc w:val="left"/>
+      <w:pPr>
+        <w:ind w:left="720" w:hanging="360"/>
+      </w:pPr>
+      <w:rPr>
+        <w:rFonts w:ascii="Symbol" w:hAnsi="Symbol" w:hint="default"/>
+      </w:rPr>
+    </w:lvl>
+    <w:lvl w:ilvl="1" w:tplc="0C090003" w:tentative="1">
+      <w:start w:val="1"/>
+      <w:numFmt w:val="bullet"/>
+      <w:lvlText w:val="o"/>
+      <w:lvlJc w:val="left"/>
+      <w:pPr>
+        <w:ind w:left="1440" w:hanging="360"/>
+      </w:pPr>
+      <w:rPr>
+        <w:rFonts w:ascii="Courier New" w:hAnsi="Courier New" w:cs="Courier New" w:hint="default"/>
+      </w:rPr>
+    </w:lvl>
+    <w:lvl w:ilvl="2" w:tplc="0C090005" w:tentative="1">
+      <w:start w:val="1"/>
+      <w:numFmt w:val="bullet"/>
+      <w:lvlText w:val=""/>
+      <w:lvlJc w:val="left"/>
+      <w:pPr>
+        <w:ind w:left="2160" w:hanging="360"/>
+      </w:pPr>
+      <w:rPr>
+        <w:rFonts w:ascii="Wingdings" w:hAnsi="Wingdings" w:hint="default"/>
+      </w:rPr>
+    </w:lvl>
+    <w:lvl w:ilvl="3" w:tplc="0C090001" w:tentative="1">
+      <w:start w:val="1"/>
+      <w:numFmt w:val="bullet"/>
+      <w:lvlText w:val=""/>
+      <w:lvlJc w:val="left"/>
+      <w:pPr>
+        <w:ind w:left="2880" w:hanging="360"/>
+      </w:pPr>
+      <w:rPr>
+        <w:rFonts w:ascii="Symbol" w:hAnsi="Symbol" w:hint="default"/>
+      </w:rPr>
+    </w:lvl>
+    <w:lvl w:ilvl="4" w:tplc="0C090003" w:tentative="1">
+      <w:start w:val="1"/>
+      <w:numFmt w:val="bullet"/>
+      <w:lvlText w:val="o"/>
+      <w:lvlJc w:val="left"/>
+      <w:pPr>
+        <w:ind w:left="3600" w:hanging="360"/>
+      </w:pPr>
+      <w:rPr>
+        <w:rFonts w:ascii="Courier New" w:hAnsi="Courier New" w:cs="Courier New" w:hint="default"/>
+      </w:rPr>
+    </w:lvl>
+    <w:lvl w:ilvl="5" w:tplc="0C090005" w:tentative="1">
+      <w:start w:val="1"/>
+      <w:numFmt w:val="bullet"/>
+      <w:lvlText w:val=""/>
+      <w:lvlJc w:val="left"/>
+      <w:pPr>
+        <w:ind w:left="4320" w:hanging="360"/>
+      </w:pPr>
+      <w:rPr>
+        <w:rFonts w:ascii="Wingdings" w:hAnsi="Wingdings" w:hint="default"/>
+      </w:rPr>
+    </w:lvl>
+    <w:lvl w:ilvl="6" w:tplc="0C090001" w:tentative="1">
+      <w:start w:val="1"/>
+      <w:numFmt w:val="bullet"/>
+      <w:lvlText w:val=""/>
+      <w:lvlJc w:val="left"/>
+      <w:pPr>
+        <w:ind w:left="5040" w:hanging="360"/>
+      </w:pPr>
+      <w:rPr>
+        <w:rFonts w:ascii="Symbol" w:hAnsi="Symbol" w:hint="default"/>
+      </w:rPr>
+    </w:lvl>
+    <w:lvl w:ilvl="7" w:tplc="0C090003" w:tentative="1">
+      <w:start w:val="1"/>
+      <w:numFmt w:val="bullet"/>
+      <w:lvlText w:val="o"/>
+      <w:lvlJc w:val="left"/>
+      <w:pPr>
+        <w:ind w:left="5760" w:hanging="360"/>
+      </w:pPr>
+      <w:rPr>
+        <w:rFonts w:ascii="Courier New" w:hAnsi="Courier New" w:cs="Courier New" w:hint="default"/>
+      </w:rPr>
+    </w:lvl>
+    <w:lvl w:ilvl="8" w:tplc="0C090005" w:tentative="1">
+      <w:start w:val="1"/>
+      <w:numFmt w:val="bullet"/>
+      <w:lvlText w:val=""/>
+      <w:lvlJc w:val="left"/>
+      <w:pPr>
+        <w:ind w:left="6480" w:hanging="360"/>
+      </w:pPr>
+      <w:rPr>
+        <w:rFonts w:ascii="Wingdings" w:hAnsi="Wingdings" w:hint="default"/>
+      </w:rPr>
+    </w:lvl>
+  </w:abstractNum>
   <w:num w:numId="1" w16cid:durableId="757097810">
+    <w:abstractNumId w:val="2"/>
+  </w:num>
+  <w:num w:numId="2" w16cid:durableId="27293988">
     <w:abstractNumId w:val="1"/>
   </w:num>
-  <w:num w:numId="2" w16cid:durableId="27293988">
+  <w:num w:numId="3" w16cid:durableId="494032831">
+    <w:abstractNumId w:val="4"/>
+  </w:num>
+  <w:num w:numId="4" w16cid:durableId="38164699">
     <w:abstractNumId w:val="0"/>
   </w:num>
-  <w:num w:numId="3" w16cid:durableId="494032831">
-    <w:abstractNumId w:val="2"/>
+  <w:num w:numId="5" w16cid:durableId="1918241770">
+    <w:abstractNumId w:val="3"/>
   </w:num>
 </w:numbering>
 </file>

</xml_diff>

<commit_message>
cover sheet added to agreement
</commit_message>
<xml_diff>
--- a/Assignment1_submission/Assessment1-report.docx
+++ b/Assignment1_submission/Assessment1-report.docx
@@ -27,13 +27,17 @@
       <w:pPr>
         <w:rPr>
           <w:rFonts w:ascii="Aptos" w:hAnsi="Aptos"/>
-          <w:sz w:val="22"/>
-          <w:szCs w:val="22"/>
-        </w:rPr>
-      </w:pPr>
-      <w:r>
-        <w:rPr>
-          <w:rFonts w:ascii="Aptos" w:hAnsi="Aptos"/>
+          <w:b/>
+          <w:bCs/>
+          <w:sz w:val="22"/>
+          <w:szCs w:val="22"/>
+        </w:rPr>
+      </w:pPr>
+      <w:r>
+        <w:rPr>
+          <w:rFonts w:ascii="Aptos" w:hAnsi="Aptos"/>
+          <w:b/>
+          <w:bCs/>
           <w:sz w:val="22"/>
           <w:szCs w:val="22"/>
         </w:rPr>
@@ -42,6 +46,8 @@
       <w:r>
         <w:rPr>
           <w:rFonts w:ascii="Aptos" w:hAnsi="Aptos"/>
+          <w:b/>
+          <w:bCs/>
           <w:sz w:val="22"/>
           <w:szCs w:val="22"/>
         </w:rPr>
@@ -50,6 +56,8 @@
       <w:r>
         <w:rPr>
           <w:rFonts w:ascii="Aptos" w:hAnsi="Aptos"/>
+          <w:b/>
+          <w:bCs/>
           <w:sz w:val="22"/>
           <w:szCs w:val="22"/>
         </w:rPr>
@@ -58,6 +66,8 @@
       <w:r>
         <w:rPr>
           <w:rFonts w:ascii="Aptos" w:hAnsi="Aptos"/>
+          <w:b/>
+          <w:bCs/>
           <w:sz w:val="22"/>
           <w:szCs w:val="22"/>
         </w:rPr>
@@ -66,6 +76,8 @@
       <w:r>
         <w:rPr>
           <w:rFonts w:ascii="Aptos" w:hAnsi="Aptos"/>
+          <w:b/>
+          <w:bCs/>
           <w:sz w:val="22"/>
           <w:szCs w:val="22"/>
         </w:rPr>
@@ -74,22 +86,30 @@
       <w:r>
         <w:rPr>
           <w:rFonts w:ascii="Aptos" w:hAnsi="Aptos"/>
+          <w:b/>
+          <w:bCs/>
           <w:sz w:val="22"/>
           <w:szCs w:val="22"/>
         </w:rPr>
         <w:t xml:space="preserve"> by the </w:t>
       </w:r>
+      <w:proofErr w:type="gramStart"/>
       <w:r>
         <w:rPr>
           <w:rFonts w:ascii="Consolas" w:hAnsi="Consolas"/>
+          <w:b/>
+          <w:bCs/>
           <w:sz w:val="22"/>
           <w:szCs w:val="22"/>
         </w:rPr>
         <w:t>pandas</w:t>
       </w:r>
-      <w:r>
-        <w:rPr>
-          <w:rFonts w:ascii="Aptos" w:hAnsi="Aptos"/>
+      <w:proofErr w:type="gramEnd"/>
+      <w:r>
+        <w:rPr>
+          <w:rFonts w:ascii="Aptos" w:hAnsi="Aptos"/>
+          <w:b/>
+          <w:bCs/>
           <w:sz w:val="22"/>
           <w:szCs w:val="22"/>
         </w:rPr>
@@ -98,6 +118,8 @@
       <w:r>
         <w:rPr>
           <w:rFonts w:ascii="Aptos" w:hAnsi="Aptos"/>
+          <w:b/>
+          <w:bCs/>
           <w:sz w:val="22"/>
           <w:szCs w:val="22"/>
         </w:rPr>
@@ -125,6 +147,7 @@
         </w:rPr>
         <w:t xml:space="preserve">The </w:t>
       </w:r>
+      <w:proofErr w:type="gramStart"/>
       <w:r>
         <w:rPr>
           <w:rFonts w:ascii="Consolas" w:hAnsi="Consolas"/>
@@ -133,6 +156,7 @@
         </w:rPr>
         <w:t>pandas</w:t>
       </w:r>
+      <w:proofErr w:type="gramEnd"/>
       <w:r>
         <w:rPr>
           <w:rFonts w:ascii="Aptos" w:hAnsi="Aptos"/>
@@ -188,34 +212,16 @@
           <w:sz w:val="22"/>
           <w:szCs w:val="22"/>
         </w:rPr>
-        <w:t>read_</w:t>
-      </w:r>
-      <w:proofErr w:type="gramStart"/>
+        <w:t>read_csv</w:t>
+      </w:r>
+      <w:proofErr w:type="spellEnd"/>
       <w:r>
         <w:rPr>
           <w:rFonts w:ascii="Consolas" w:hAnsi="Consolas"/>
           <w:sz w:val="22"/>
           <w:szCs w:val="22"/>
         </w:rPr>
-        <w:t>csv</w:t>
-      </w:r>
-      <w:proofErr w:type="spellEnd"/>
-      <w:r>
-        <w:rPr>
-          <w:rFonts w:ascii="Consolas" w:hAnsi="Consolas"/>
-          <w:sz w:val="22"/>
-          <w:szCs w:val="22"/>
-        </w:rPr>
-        <w:t>(</w:t>
-      </w:r>
-      <w:proofErr w:type="gramEnd"/>
-      <w:r>
-        <w:rPr>
-          <w:rFonts w:ascii="Consolas" w:hAnsi="Consolas"/>
-          <w:sz w:val="22"/>
-          <w:szCs w:val="22"/>
-        </w:rPr>
-        <w:t>)</w:t>
+        <w:t>()</w:t>
       </w:r>
       <w:r>
         <w:rPr>
@@ -245,25 +251,33 @@
           <w:sz w:val="22"/>
           <w:szCs w:val="22"/>
         </w:rPr>
-        <w:t xml:space="preserve">The dataset was examined using the pandas </w:t>
+        <w:t xml:space="preserve">The dataset was examined using the </w:t>
       </w:r>
       <w:proofErr w:type="gramStart"/>
       <w:r>
         <w:rPr>
+          <w:rFonts w:ascii="Aptos" w:hAnsi="Aptos"/>
+          <w:sz w:val="22"/>
+          <w:szCs w:val="22"/>
+        </w:rPr>
+        <w:t>pandas</w:t>
+      </w:r>
+      <w:proofErr w:type="gramEnd"/>
+      <w:r>
+        <w:rPr>
+          <w:rFonts w:ascii="Aptos" w:hAnsi="Aptos"/>
+          <w:sz w:val="22"/>
+          <w:szCs w:val="22"/>
+        </w:rPr>
+        <w:t xml:space="preserve"> </w:t>
+      </w:r>
+      <w:r>
+        <w:rPr>
           <w:rFonts w:ascii="Consolas" w:hAnsi="Consolas"/>
           <w:sz w:val="22"/>
           <w:szCs w:val="22"/>
         </w:rPr>
-        <w:t>info(</w:t>
-      </w:r>
-      <w:proofErr w:type="gramEnd"/>
-      <w:r>
-        <w:rPr>
-          <w:rFonts w:ascii="Consolas" w:hAnsi="Consolas"/>
-          <w:sz w:val="22"/>
-          <w:szCs w:val="22"/>
-        </w:rPr>
-        <w:t>)</w:t>
+        <w:t>info()</w:t>
       </w:r>
       <w:r>
         <w:rPr>
@@ -366,34 +380,16 @@
           <w:sz w:val="22"/>
           <w:szCs w:val="22"/>
         </w:rPr>
-        <w:t>value_</w:t>
-      </w:r>
-      <w:proofErr w:type="gramStart"/>
+        <w:t>value_counts</w:t>
+      </w:r>
+      <w:proofErr w:type="spellEnd"/>
       <w:r>
         <w:rPr>
           <w:rFonts w:ascii="Consolas" w:hAnsi="Consolas"/>
           <w:sz w:val="22"/>
           <w:szCs w:val="22"/>
         </w:rPr>
-        <w:t>counts</w:t>
-      </w:r>
-      <w:proofErr w:type="spellEnd"/>
-      <w:r>
-        <w:rPr>
-          <w:rFonts w:ascii="Consolas" w:hAnsi="Consolas"/>
-          <w:sz w:val="22"/>
-          <w:szCs w:val="22"/>
-        </w:rPr>
-        <w:t>(</w:t>
-      </w:r>
-      <w:proofErr w:type="gramEnd"/>
-      <w:r>
-        <w:rPr>
-          <w:rFonts w:ascii="Consolas" w:hAnsi="Consolas"/>
-          <w:sz w:val="22"/>
-          <w:szCs w:val="22"/>
-        </w:rPr>
-        <w:t>)</w:t>
+        <w:t>()</w:t>
       </w:r>
       <w:r>
         <w:rPr>
@@ -417,33 +413,15 @@
           <w:sz w:val="22"/>
           <w:szCs w:val="22"/>
         </w:rPr>
-        <w:t xml:space="preserve">provided </w:t>
-      </w:r>
-      <w:proofErr w:type="gramStart"/>
-      <w:r>
-        <w:rPr>
-          <w:rFonts w:ascii="Aptos" w:hAnsi="Aptos"/>
-          <w:sz w:val="22"/>
-          <w:szCs w:val="22"/>
-        </w:rPr>
-        <w:t xml:space="preserve">a </w:t>
-      </w:r>
-      <w:r>
-        <w:rPr>
-          <w:rFonts w:ascii="Aptos" w:hAnsi="Aptos"/>
-          <w:sz w:val="22"/>
-          <w:szCs w:val="22"/>
-        </w:rPr>
-        <w:t xml:space="preserve"> series</w:t>
-      </w:r>
-      <w:proofErr w:type="gramEnd"/>
-      <w:r>
-        <w:rPr>
-          <w:rFonts w:ascii="Aptos" w:hAnsi="Aptos"/>
-          <w:sz w:val="22"/>
-          <w:szCs w:val="22"/>
-        </w:rPr>
-        <w:t xml:space="preserve"> object </w:t>
+        <w:t xml:space="preserve">provided a </w:t>
+      </w:r>
+      <w:r>
+        <w:rPr>
+          <w:rFonts w:ascii="Aptos" w:hAnsi="Aptos"/>
+          <w:sz w:val="22"/>
+          <w:szCs w:val="22"/>
+        </w:rPr>
+        <w:t xml:space="preserve"> series object </w:t>
       </w:r>
       <w:r>
         <w:rPr>
@@ -691,9 +669,26 @@
           <w:sz w:val="20"/>
           <w:szCs w:val="20"/>
         </w:rPr>
-        <w:t xml:space="preserve"> - results from pandas </w:t>
+        <w:t xml:space="preserve"> - results from </w:t>
       </w:r>
       <w:proofErr w:type="gramStart"/>
+      <w:r>
+        <w:rPr>
+          <w:color w:val="auto"/>
+          <w:sz w:val="20"/>
+          <w:szCs w:val="20"/>
+        </w:rPr>
+        <w:t>pandas</w:t>
+      </w:r>
+      <w:proofErr w:type="gramEnd"/>
+      <w:r>
+        <w:rPr>
+          <w:color w:val="auto"/>
+          <w:sz w:val="20"/>
+          <w:szCs w:val="20"/>
+        </w:rPr>
+        <w:t xml:space="preserve"> </w:t>
+      </w:r>
       <w:r>
         <w:rPr>
           <w:rFonts w:ascii="Consolas" w:hAnsi="Consolas"/>
@@ -701,17 +696,7 @@
           <w:sz w:val="20"/>
           <w:szCs w:val="20"/>
         </w:rPr>
-        <w:t>info(</w:t>
-      </w:r>
-      <w:proofErr w:type="gramEnd"/>
-      <w:r>
-        <w:rPr>
-          <w:rFonts w:ascii="Consolas" w:hAnsi="Consolas"/>
-          <w:color w:val="auto"/>
-          <w:sz w:val="20"/>
-          <w:szCs w:val="20"/>
-        </w:rPr>
-        <w:t>)</w:t>
+        <w:t>info()</w:t>
       </w:r>
       <w:r>
         <w:rPr>
@@ -2353,6 +2338,7 @@
       <w:r>
         <w:rPr>
           <w:rFonts w:ascii="Aptos" w:hAnsi="Aptos"/>
+          <w:noProof/>
         </w:rPr>
         <w:drawing>
           <wp:inline distT="0" distB="0" distL="0" distR="0" wp14:anchorId="2E8DA4B0" wp14:editId="2C83A066">
@@ -2477,7 +2463,19 @@
           <w:rFonts w:ascii="Aptos" w:hAnsi="Aptos"/>
         </w:rPr>
         <w:lastRenderedPageBreak/>
-        <w:t>Task 2 – data exploration</w:t>
+        <w:t xml:space="preserve">Task 2 – </w:t>
+      </w:r>
+      <w:r>
+        <w:rPr>
+          <w:rFonts w:ascii="Aptos" w:hAnsi="Aptos"/>
+        </w:rPr>
+        <w:t>D</w:t>
+      </w:r>
+      <w:r>
+        <w:rPr>
+          <w:rFonts w:ascii="Aptos" w:hAnsi="Aptos"/>
+        </w:rPr>
+        <w:t>ata exploration</w:t>
       </w:r>
     </w:p>
     <w:p>
@@ -2588,21 +2586,7 @@
         <w:rPr>
           <w:rFonts w:ascii="Aptos" w:hAnsi="Aptos"/>
         </w:rPr>
-        <w:t xml:space="preserve"> and summarising with the </w:t>
-      </w:r>
-      <w:proofErr w:type="gramStart"/>
-      <w:r>
-        <w:rPr>
-          <w:rFonts w:ascii="Aptos" w:hAnsi="Aptos"/>
-        </w:rPr>
-        <w:t>sum(</w:t>
-      </w:r>
-      <w:proofErr w:type="gramEnd"/>
-      <w:r>
-        <w:rPr>
-          <w:rFonts w:ascii="Aptos" w:hAnsi="Aptos"/>
-        </w:rPr>
-        <w:t>) function</w:t>
+        <w:t xml:space="preserve"> and summarising with the sum() function</w:t>
       </w:r>
     </w:p>
     <w:p>
@@ -4113,6 +4097,7 @@
   <w:style w:type="character" w:default="1" w:styleId="DefaultParagraphFont">
     <w:name w:val="Default Paragraph Font"/>
     <w:uiPriority w:val="1"/>
+    <w:semiHidden/>
     <w:unhideWhenUsed/>
   </w:style>
   <w:style w:type="table" w:default="1" w:styleId="TableNormal">

</xml_diff>

<commit_message>
corrected the ordinal variables in task 1
</commit_message>
<xml_diff>
--- a/Assignment1_submission/Assessment1-report.docx
+++ b/Assignment1_submission/Assessment1-report.docx
@@ -93,7 +93,6 @@
         </w:rPr>
         <w:t xml:space="preserve"> by the </w:t>
       </w:r>
-      <w:proofErr w:type="gramStart"/>
       <w:r>
         <w:rPr>
           <w:rFonts w:ascii="Consolas" w:hAnsi="Consolas"/>
@@ -104,7 +103,6 @@
         </w:rPr>
         <w:t>pandas</w:t>
       </w:r>
-      <w:proofErr w:type="gramEnd"/>
       <w:r>
         <w:rPr>
           <w:rFonts w:ascii="Aptos" w:hAnsi="Aptos"/>
@@ -147,7 +145,6 @@
         </w:rPr>
         <w:t xml:space="preserve">The </w:t>
       </w:r>
-      <w:proofErr w:type="gramStart"/>
       <w:r>
         <w:rPr>
           <w:rFonts w:ascii="Consolas" w:hAnsi="Consolas"/>
@@ -156,7 +153,6 @@
         </w:rPr>
         <w:t>pandas</w:t>
       </w:r>
-      <w:proofErr w:type="gramEnd"/>
       <w:r>
         <w:rPr>
           <w:rFonts w:ascii="Aptos" w:hAnsi="Aptos"/>
@@ -205,7 +201,6 @@
         </w:rPr>
         <w:t xml:space="preserve"> </w:t>
       </w:r>
-      <w:proofErr w:type="spellStart"/>
       <w:r>
         <w:rPr>
           <w:rFonts w:ascii="Consolas" w:hAnsi="Consolas"/>
@@ -214,7 +209,6 @@
         </w:rPr>
         <w:t>read_csv</w:t>
       </w:r>
-      <w:proofErr w:type="spellEnd"/>
       <w:r>
         <w:rPr>
           <w:rFonts w:ascii="Consolas" w:hAnsi="Consolas"/>
@@ -251,25 +245,7 @@
           <w:sz w:val="22"/>
           <w:szCs w:val="22"/>
         </w:rPr>
-        <w:t xml:space="preserve">The dataset was examined using the </w:t>
-      </w:r>
-      <w:proofErr w:type="gramStart"/>
-      <w:r>
-        <w:rPr>
-          <w:rFonts w:ascii="Aptos" w:hAnsi="Aptos"/>
-          <w:sz w:val="22"/>
-          <w:szCs w:val="22"/>
-        </w:rPr>
-        <w:t>pandas</w:t>
-      </w:r>
-      <w:proofErr w:type="gramEnd"/>
-      <w:r>
-        <w:rPr>
-          <w:rFonts w:ascii="Aptos" w:hAnsi="Aptos"/>
-          <w:sz w:val="22"/>
-          <w:szCs w:val="22"/>
-        </w:rPr>
-        <w:t xml:space="preserve"> </w:t>
+        <w:t xml:space="preserve">The dataset was examined using the pandas </w:t>
       </w:r>
       <w:r>
         <w:rPr>
@@ -373,23 +349,13 @@
         </w:rPr>
         <w:t xml:space="preserve">the pandas </w:t>
       </w:r>
-      <w:proofErr w:type="spellStart"/>
       <w:r>
         <w:rPr>
           <w:rFonts w:ascii="Consolas" w:hAnsi="Consolas"/>
           <w:sz w:val="22"/>
           <w:szCs w:val="22"/>
         </w:rPr>
-        <w:t>value_counts</w:t>
-      </w:r>
-      <w:proofErr w:type="spellEnd"/>
-      <w:r>
-        <w:rPr>
-          <w:rFonts w:ascii="Consolas" w:hAnsi="Consolas"/>
-          <w:sz w:val="22"/>
-          <w:szCs w:val="22"/>
-        </w:rPr>
-        <w:t>()</w:t>
+        <w:t>value_counts()</w:t>
       </w:r>
       <w:r>
         <w:rPr>
@@ -669,25 +635,7 @@
           <w:sz w:val="20"/>
           <w:szCs w:val="20"/>
         </w:rPr>
-        <w:t xml:space="preserve"> - results from </w:t>
-      </w:r>
-      <w:proofErr w:type="gramStart"/>
-      <w:r>
-        <w:rPr>
-          <w:color w:val="auto"/>
-          <w:sz w:val="20"/>
-          <w:szCs w:val="20"/>
-        </w:rPr>
-        <w:t>pandas</w:t>
-      </w:r>
-      <w:proofErr w:type="gramEnd"/>
-      <w:r>
-        <w:rPr>
-          <w:color w:val="auto"/>
-          <w:sz w:val="20"/>
-          <w:szCs w:val="20"/>
-        </w:rPr>
-        <w:t xml:space="preserve"> </w:t>
+        <w:t xml:space="preserve"> - results from pandas </w:t>
       </w:r>
       <w:r>
         <w:rPr>
@@ -706,7 +654,6 @@
         </w:rPr>
         <w:t xml:space="preserve">, and </w:t>
       </w:r>
-      <w:proofErr w:type="spellStart"/>
       <w:r>
         <w:rPr>
           <w:rFonts w:ascii="Consolas" w:hAnsi="Consolas"/>
@@ -723,17 +670,15 @@
           <w:sz w:val="20"/>
           <w:szCs w:val="20"/>
         </w:rPr>
-        <w:t>ounts</w:t>
-      </w:r>
-      <w:proofErr w:type="spellEnd"/>
-      <w:r>
-        <w:rPr>
-          <w:rFonts w:ascii="Consolas" w:hAnsi="Consolas"/>
+        <w:t xml:space="preserve">ounts() </w:t>
+      </w:r>
+      <w:r>
+        <w:rPr>
           <w:color w:val="auto"/>
           <w:sz w:val="20"/>
           <w:szCs w:val="20"/>
         </w:rPr>
-        <w:t xml:space="preserve">() </w:t>
+        <w:t>method</w:t>
       </w:r>
       <w:r>
         <w:rPr>
@@ -741,7 +686,7 @@
           <w:sz w:val="20"/>
           <w:szCs w:val="20"/>
         </w:rPr>
-        <w:t>method</w:t>
+        <w:t>s</w:t>
       </w:r>
       <w:r>
         <w:rPr>
@@ -749,14 +694,6 @@
           <w:sz w:val="20"/>
           <w:szCs w:val="20"/>
         </w:rPr>
-        <w:t>s</w:t>
-      </w:r>
-      <w:r>
-        <w:rPr>
-          <w:color w:val="auto"/>
-          <w:sz w:val="20"/>
-          <w:szCs w:val="20"/>
-        </w:rPr>
         <w:t xml:space="preserve"> on the loaded D1 dataset.</w:t>
       </w:r>
     </w:p>
@@ -886,18 +823,8 @@
           <w:sz w:val="22"/>
           <w:szCs w:val="22"/>
         </w:rPr>
-        <w:t xml:space="preserve">umeric </w:t>
-      </w:r>
-      <w:proofErr w:type="gramStart"/>
-      <w:r>
-        <w:rPr>
-          <w:rFonts w:ascii="Aptos" w:hAnsi="Aptos"/>
-          <w:sz w:val="22"/>
-          <w:szCs w:val="22"/>
-        </w:rPr>
-        <w:t>types</w:t>
-      </w:r>
-      <w:proofErr w:type="gramEnd"/>
+        <w:t>umeric types</w:t>
+      </w:r>
       <w:r>
         <w:rPr>
           <w:rFonts w:ascii="Aptos" w:hAnsi="Aptos"/>
@@ -922,52 +849,14 @@
         </w:rPr>
         <w:t xml:space="preserve"> </w:t>
       </w:r>
-      <w:proofErr w:type="spellStart"/>
       <w:r>
         <w:rPr>
           <w:rFonts w:ascii="Consolas" w:hAnsi="Consolas"/>
           <w:sz w:val="22"/>
           <w:szCs w:val="22"/>
         </w:rPr>
-        <w:t>number_outpatient</w:t>
-      </w:r>
-      <w:proofErr w:type="spellEnd"/>
-      <w:r>
-        <w:rPr>
-          <w:rFonts w:ascii="Consolas" w:hAnsi="Consolas"/>
-          <w:sz w:val="22"/>
-          <w:szCs w:val="22"/>
-        </w:rPr>
-        <w:t xml:space="preserve">, </w:t>
-      </w:r>
-      <w:proofErr w:type="spellStart"/>
-      <w:r>
-        <w:rPr>
-          <w:rFonts w:ascii="Consolas" w:hAnsi="Consolas"/>
-          <w:sz w:val="22"/>
-          <w:szCs w:val="22"/>
-        </w:rPr>
-        <w:t>number_inpatient</w:t>
-      </w:r>
-      <w:proofErr w:type="spellEnd"/>
-      <w:r>
-        <w:rPr>
-          <w:rFonts w:ascii="Consolas" w:hAnsi="Consolas"/>
-          <w:sz w:val="22"/>
-          <w:szCs w:val="22"/>
-        </w:rPr>
-        <w:t xml:space="preserve">, </w:t>
-      </w:r>
-      <w:proofErr w:type="spellStart"/>
-      <w:r>
-        <w:rPr>
-          <w:rFonts w:ascii="Consolas" w:hAnsi="Consolas"/>
-          <w:sz w:val="22"/>
-          <w:szCs w:val="22"/>
-        </w:rPr>
-        <w:t>number_emergency</w:t>
-      </w:r>
-      <w:proofErr w:type="spellEnd"/>
+        <w:t>number_outpatient, number_inpatient, number_emergency</w:t>
+      </w:r>
       <w:r>
         <w:rPr>
           <w:rFonts w:ascii="Aptos" w:hAnsi="Aptos"/>
@@ -1195,7 +1084,6 @@
                 <w:spacing w:val="-2"/>
               </w:rPr>
             </w:pPr>
-            <w:proofErr w:type="gramStart"/>
             <w:r>
               <w:rPr>
                 <w:rFonts w:asciiTheme="minorHAnsi" w:hAnsiTheme="minorHAnsi" w:cs="Arial"/>
@@ -1203,17 +1091,7 @@
                 <w:bCs/>
                 <w:spacing w:val="-2"/>
               </w:rPr>
-              <w:t>Pandas</w:t>
-            </w:r>
-            <w:proofErr w:type="gramEnd"/>
-            <w:r>
-              <w:rPr>
-                <w:rFonts w:asciiTheme="minorHAnsi" w:hAnsiTheme="minorHAnsi" w:cs="Arial"/>
-                <w:b/>
-                <w:bCs/>
-                <w:spacing w:val="-2"/>
-              </w:rPr>
-              <w:t xml:space="preserve"> data type</w:t>
+              <w:t>Pandas data type</w:t>
             </w:r>
           </w:p>
         </w:tc>
@@ -1269,6 +1147,7 @@
               <w:spacing w:line="275" w:lineRule="exact"/>
               <w:rPr>
                 <w:rFonts w:asciiTheme="minorHAnsi" w:hAnsiTheme="minorHAnsi" w:cs="Arial"/>
+                <w:spacing w:val="-5"/>
               </w:rPr>
             </w:pPr>
             <w:r>
@@ -1276,7 +1155,7 @@
                 <w:rFonts w:asciiTheme="minorHAnsi" w:hAnsiTheme="minorHAnsi" w:cs="Arial"/>
                 <w:spacing w:val="-5"/>
               </w:rPr>
-              <w:t>16</w:t>
+              <w:t>5</w:t>
             </w:r>
           </w:p>
         </w:tc>
@@ -1291,17 +1170,16 @@
               <w:ind w:left="108"/>
               <w:rPr>
                 <w:rFonts w:asciiTheme="minorHAnsi" w:hAnsiTheme="minorHAnsi" w:cs="Arial"/>
+                <w:spacing w:val="-2"/>
               </w:rPr>
             </w:pPr>
-            <w:proofErr w:type="spellStart"/>
             <w:r>
               <w:rPr>
                 <w:rFonts w:asciiTheme="minorHAnsi" w:hAnsiTheme="minorHAnsi" w:cs="Arial"/>
                 <w:spacing w:val="-2"/>
               </w:rPr>
-              <w:t>number_outpatient</w:t>
-            </w:r>
-            <w:proofErr w:type="spellEnd"/>
+              <w:t>Age</w:t>
+            </w:r>
           </w:p>
         </w:tc>
         <w:tc>
@@ -1321,111 +1199,7 @@
               <w:rPr>
                 <w:rFonts w:asciiTheme="minorHAnsi" w:hAnsiTheme="minorHAnsi" w:cs="Arial"/>
               </w:rPr>
-              <w:t>Number</w:t>
-            </w:r>
-            <w:r>
-              <w:rPr>
-                <w:rFonts w:asciiTheme="minorHAnsi" w:hAnsiTheme="minorHAnsi" w:cs="Arial"/>
-                <w:spacing w:val="-5"/>
-              </w:rPr>
-              <w:t xml:space="preserve"> </w:t>
-            </w:r>
-            <w:r>
-              <w:rPr>
-                <w:rFonts w:asciiTheme="minorHAnsi" w:hAnsiTheme="minorHAnsi" w:cs="Arial"/>
-              </w:rPr>
-              <w:t>of</w:t>
-            </w:r>
-            <w:r>
-              <w:rPr>
-                <w:rFonts w:asciiTheme="minorHAnsi" w:hAnsiTheme="minorHAnsi" w:cs="Arial"/>
-                <w:spacing w:val="-7"/>
-              </w:rPr>
-              <w:t xml:space="preserve"> </w:t>
-            </w:r>
-            <w:r>
-              <w:rPr>
-                <w:rFonts w:asciiTheme="minorHAnsi" w:hAnsiTheme="minorHAnsi" w:cs="Arial"/>
-              </w:rPr>
-              <w:t>outpatient</w:t>
-            </w:r>
-            <w:r>
-              <w:rPr>
-                <w:rFonts w:asciiTheme="minorHAnsi" w:hAnsiTheme="minorHAnsi" w:cs="Arial"/>
-                <w:spacing w:val="-5"/>
-              </w:rPr>
-              <w:t xml:space="preserve"> </w:t>
-            </w:r>
-            <w:r>
-              <w:rPr>
-                <w:rFonts w:asciiTheme="minorHAnsi" w:hAnsiTheme="minorHAnsi" w:cs="Arial"/>
-              </w:rPr>
-              <w:t>visits</w:t>
-            </w:r>
-            <w:r>
-              <w:rPr>
-                <w:rFonts w:asciiTheme="minorHAnsi" w:hAnsiTheme="minorHAnsi" w:cs="Arial"/>
-                <w:spacing w:val="-5"/>
-              </w:rPr>
-              <w:t xml:space="preserve"> </w:t>
-            </w:r>
-            <w:r>
-              <w:rPr>
-                <w:rFonts w:asciiTheme="minorHAnsi" w:hAnsiTheme="minorHAnsi" w:cs="Arial"/>
-              </w:rPr>
-              <w:t>of</w:t>
-            </w:r>
-            <w:r>
-              <w:rPr>
-                <w:rFonts w:asciiTheme="minorHAnsi" w:hAnsiTheme="minorHAnsi" w:cs="Arial"/>
-                <w:spacing w:val="-5"/>
-              </w:rPr>
-              <w:t xml:space="preserve"> </w:t>
-            </w:r>
-            <w:r>
-              <w:rPr>
-                <w:rFonts w:asciiTheme="minorHAnsi" w:hAnsiTheme="minorHAnsi" w:cs="Arial"/>
-              </w:rPr>
-              <w:t>the</w:t>
-            </w:r>
-            <w:r>
-              <w:rPr>
-                <w:rFonts w:asciiTheme="minorHAnsi" w:hAnsiTheme="minorHAnsi" w:cs="Arial"/>
-                <w:spacing w:val="-6"/>
-              </w:rPr>
-              <w:t xml:space="preserve"> </w:t>
-            </w:r>
-            <w:r>
-              <w:rPr>
-                <w:rFonts w:asciiTheme="minorHAnsi" w:hAnsiTheme="minorHAnsi" w:cs="Arial"/>
-              </w:rPr>
-              <w:t>patient</w:t>
-            </w:r>
-            <w:r>
-              <w:rPr>
-                <w:rFonts w:asciiTheme="minorHAnsi" w:hAnsiTheme="minorHAnsi" w:cs="Arial"/>
-                <w:spacing w:val="-5"/>
-              </w:rPr>
-              <w:t xml:space="preserve"> </w:t>
-            </w:r>
-            <w:r>
-              <w:rPr>
-                <w:rFonts w:asciiTheme="minorHAnsi" w:hAnsiTheme="minorHAnsi" w:cs="Arial"/>
-              </w:rPr>
-              <w:t>in</w:t>
-            </w:r>
-            <w:r>
-              <w:rPr>
-                <w:rFonts w:asciiTheme="minorHAnsi" w:hAnsiTheme="minorHAnsi" w:cs="Arial"/>
-                <w:spacing w:val="-5"/>
-              </w:rPr>
-              <w:t xml:space="preserve"> </w:t>
-            </w:r>
-            <w:r>
-              <w:rPr>
-                <w:rFonts w:asciiTheme="minorHAnsi" w:hAnsiTheme="minorHAnsi" w:cs="Arial"/>
-              </w:rPr>
-              <w:t>the year preceding the encounter</w:t>
+              <w:t>Age quantile</w:t>
             </w:r>
           </w:p>
         </w:tc>
@@ -1467,19 +1241,7 @@
               <w:rPr>
                 <w:rFonts w:asciiTheme="minorHAnsi" w:hAnsiTheme="minorHAnsi" w:cs="Arial"/>
               </w:rPr>
-              <w:t>There are 20 missing values</w:t>
-            </w:r>
-            <w:r>
-              <w:rPr>
-                <w:rFonts w:asciiTheme="minorHAnsi" w:hAnsiTheme="minorHAnsi" w:cs="Arial"/>
-              </w:rPr>
-              <w:t xml:space="preserve"> represented by ‘?’</w:t>
-            </w:r>
-            <w:r>
-              <w:rPr>
-                <w:rFonts w:asciiTheme="minorHAnsi" w:hAnsiTheme="minorHAnsi" w:cs="Arial"/>
-              </w:rPr>
-              <w:t>.</w:t>
+              <w:t>The data were intended to be in deciles and should be treated as an ordinal variable.</w:t>
             </w:r>
           </w:p>
           <w:p>
@@ -1505,35 +1267,393 @@
               <w:rPr>
                 <w:rFonts w:asciiTheme="minorHAnsi" w:hAnsiTheme="minorHAnsi" w:cs="Arial"/>
               </w:rPr>
-              <w:t xml:space="preserve">Convert </w:t>
-            </w:r>
-            <w:proofErr w:type="gramStart"/>
-            <w:r>
-              <w:rPr>
-                <w:rFonts w:asciiTheme="minorHAnsi" w:hAnsiTheme="minorHAnsi" w:cs="Arial"/>
-              </w:rPr>
-              <w:t>the ?</w:t>
-            </w:r>
-            <w:proofErr w:type="gramEnd"/>
-            <w:r>
-              <w:rPr>
-                <w:rFonts w:asciiTheme="minorHAnsi" w:hAnsiTheme="minorHAnsi" w:cs="Arial"/>
-              </w:rPr>
-              <w:t xml:space="preserve"> chars to </w:t>
-            </w:r>
-            <w:proofErr w:type="spellStart"/>
-            <w:r>
-              <w:rPr>
-                <w:rFonts w:asciiTheme="minorHAnsi" w:hAnsiTheme="minorHAnsi" w:cs="Arial"/>
-              </w:rPr>
-              <w:t>NaNs</w:t>
-            </w:r>
-            <w:proofErr w:type="spellEnd"/>
-            <w:r>
-              <w:rPr>
-                <w:rFonts w:asciiTheme="minorHAnsi" w:hAnsiTheme="minorHAnsi" w:cs="Arial"/>
-              </w:rPr>
-              <w:t xml:space="preserve"> and convert the column to int64</w:t>
+              <w:t xml:space="preserve">Convert to an ordered </w:t>
+            </w:r>
+            <w:r>
+              <w:rPr>
+                <w:rFonts w:asciiTheme="minorHAnsi" w:hAnsiTheme="minorHAnsi" w:cs="Arial"/>
+              </w:rPr>
+              <w:t>qualitative data type.</w:t>
+            </w:r>
+          </w:p>
+        </w:tc>
+      </w:tr>
+      <w:tr>
+        <w:trPr>
+          <w:trHeight w:val="616"/>
+        </w:trPr>
+        <w:tc>
+          <w:tcPr>
+            <w:tcW w:w="562" w:type="dxa"/>
+          </w:tcPr>
+          <w:p>
+            <w:pPr>
+              <w:pStyle w:val="TableParagraph"/>
+              <w:spacing w:line="275" w:lineRule="exact"/>
+              <w:rPr>
+                <w:rFonts w:asciiTheme="minorHAnsi" w:hAnsiTheme="minorHAnsi" w:cs="Arial"/>
+                <w:spacing w:val="-5"/>
+              </w:rPr>
+            </w:pPr>
+            <w:r>
+              <w:rPr>
+                <w:rFonts w:asciiTheme="minorHAnsi" w:hAnsiTheme="minorHAnsi" w:cs="Arial"/>
+                <w:spacing w:val="-5"/>
+              </w:rPr>
+              <w:t>6</w:t>
+            </w:r>
+          </w:p>
+        </w:tc>
+        <w:tc>
+          <w:tcPr>
+            <w:tcW w:w="2268" w:type="dxa"/>
+          </w:tcPr>
+          <w:p>
+            <w:pPr>
+              <w:pStyle w:val="TableParagraph"/>
+              <w:spacing w:line="275" w:lineRule="exact"/>
+              <w:ind w:left="108"/>
+              <w:rPr>
+                <w:rFonts w:asciiTheme="minorHAnsi" w:hAnsiTheme="minorHAnsi" w:cs="Arial"/>
+                <w:spacing w:val="-2"/>
+              </w:rPr>
+            </w:pPr>
+            <w:r>
+              <w:rPr>
+                <w:rFonts w:asciiTheme="minorHAnsi" w:hAnsiTheme="minorHAnsi" w:cs="Arial"/>
+                <w:spacing w:val="-2"/>
+              </w:rPr>
+              <w:t>Weight</w:t>
+            </w:r>
+          </w:p>
+        </w:tc>
+        <w:tc>
+          <w:tcPr>
+            <w:tcW w:w="1985" w:type="dxa"/>
+          </w:tcPr>
+          <w:p>
+            <w:pPr>
+              <w:pStyle w:val="TableParagraph"/>
+              <w:spacing w:before="32" w:line="240" w:lineRule="auto"/>
+              <w:ind w:left="108" w:right="218"/>
+              <w:rPr>
+                <w:rFonts w:asciiTheme="minorHAnsi" w:hAnsiTheme="minorHAnsi" w:cs="Arial"/>
+              </w:rPr>
+            </w:pPr>
+            <w:r>
+              <w:rPr>
+                <w:rFonts w:asciiTheme="minorHAnsi" w:hAnsiTheme="minorHAnsi" w:cs="Arial"/>
+              </w:rPr>
+              <w:t>Weight in ponts</w:t>
+            </w:r>
+          </w:p>
+        </w:tc>
+        <w:tc>
+          <w:tcPr>
+            <w:tcW w:w="1276" w:type="dxa"/>
+          </w:tcPr>
+          <w:p>
+            <w:pPr>
+              <w:pStyle w:val="TableParagraph"/>
+              <w:spacing w:before="32" w:line="240" w:lineRule="auto"/>
+              <w:ind w:left="108" w:right="218"/>
+              <w:rPr>
+                <w:rFonts w:asciiTheme="minorHAnsi" w:hAnsiTheme="minorHAnsi" w:cs="Arial"/>
+              </w:rPr>
+            </w:pPr>
+            <w:r>
+              <w:rPr>
+                <w:rFonts w:asciiTheme="minorHAnsi" w:hAnsiTheme="minorHAnsi" w:cs="Arial"/>
+              </w:rPr>
+              <w:t>Object type (string)</w:t>
+            </w:r>
+          </w:p>
+        </w:tc>
+        <w:tc>
+          <w:tcPr>
+            <w:tcW w:w="3543" w:type="dxa"/>
+          </w:tcPr>
+          <w:p>
+            <w:pPr>
+              <w:pStyle w:val="TableParagraph"/>
+              <w:spacing w:before="32" w:line="240" w:lineRule="auto"/>
+              <w:ind w:left="0" w:right="218"/>
+              <w:rPr>
+                <w:rFonts w:asciiTheme="minorHAnsi" w:hAnsiTheme="minorHAnsi" w:cs="Arial"/>
+              </w:rPr>
+            </w:pPr>
+            <w:r>
+              <w:rPr>
+                <w:rFonts w:asciiTheme="minorHAnsi" w:hAnsiTheme="minorHAnsi" w:cs="Arial"/>
+              </w:rPr>
+              <w:t>The data were intended to be in deciles and should be treated as an ordinal variable.</w:t>
+            </w:r>
+          </w:p>
+          <w:p>
+            <w:pPr>
+              <w:pStyle w:val="TableParagraph"/>
+              <w:spacing w:before="32" w:line="240" w:lineRule="auto"/>
+              <w:ind w:left="0" w:right="218"/>
+              <w:rPr>
+                <w:rFonts w:asciiTheme="minorHAnsi" w:hAnsiTheme="minorHAnsi" w:cs="Arial"/>
+              </w:rPr>
+            </w:pPr>
+          </w:p>
+          <w:p>
+            <w:pPr>
+              <w:pStyle w:val="TableParagraph"/>
+              <w:spacing w:before="32" w:line="240" w:lineRule="auto"/>
+              <w:ind w:left="0" w:right="218"/>
+              <w:rPr>
+                <w:rFonts w:asciiTheme="minorHAnsi" w:hAnsiTheme="minorHAnsi" w:cs="Arial"/>
+              </w:rPr>
+            </w:pPr>
+            <w:r>
+              <w:rPr>
+                <w:rFonts w:asciiTheme="minorHAnsi" w:hAnsiTheme="minorHAnsi" w:cs="Arial"/>
+              </w:rPr>
+              <w:t>Convert to an ordered qualitative data type.</w:t>
+            </w:r>
+          </w:p>
+        </w:tc>
+      </w:tr>
+      <w:tr>
+        <w:trPr>
+          <w:trHeight w:val="616"/>
+        </w:trPr>
+        <w:tc>
+          <w:tcPr>
+            <w:tcW w:w="562" w:type="dxa"/>
+          </w:tcPr>
+          <w:p>
+            <w:pPr>
+              <w:pStyle w:val="TableParagraph"/>
+              <w:spacing w:line="275" w:lineRule="exact"/>
+              <w:rPr>
+                <w:rFonts w:asciiTheme="minorHAnsi" w:hAnsiTheme="minorHAnsi" w:cs="Arial"/>
+              </w:rPr>
+            </w:pPr>
+            <w:r>
+              <w:rPr>
+                <w:rFonts w:asciiTheme="minorHAnsi" w:hAnsiTheme="minorHAnsi" w:cs="Arial"/>
+                <w:spacing w:val="-5"/>
+              </w:rPr>
+              <w:t>16</w:t>
+            </w:r>
+          </w:p>
+        </w:tc>
+        <w:tc>
+          <w:tcPr>
+            <w:tcW w:w="2268" w:type="dxa"/>
+          </w:tcPr>
+          <w:p>
+            <w:pPr>
+              <w:pStyle w:val="TableParagraph"/>
+              <w:spacing w:line="275" w:lineRule="exact"/>
+              <w:ind w:left="108"/>
+              <w:rPr>
+                <w:rFonts w:asciiTheme="minorHAnsi" w:hAnsiTheme="minorHAnsi" w:cs="Arial"/>
+              </w:rPr>
+            </w:pPr>
+            <w:r>
+              <w:rPr>
+                <w:rFonts w:asciiTheme="minorHAnsi" w:hAnsiTheme="minorHAnsi" w:cs="Arial"/>
+                <w:spacing w:val="-2"/>
+              </w:rPr>
+              <w:t>number_outpatient</w:t>
+            </w:r>
+          </w:p>
+        </w:tc>
+        <w:tc>
+          <w:tcPr>
+            <w:tcW w:w="1985" w:type="dxa"/>
+          </w:tcPr>
+          <w:p>
+            <w:pPr>
+              <w:pStyle w:val="TableParagraph"/>
+              <w:spacing w:before="32" w:line="240" w:lineRule="auto"/>
+              <w:ind w:left="108" w:right="218"/>
+              <w:rPr>
+                <w:rFonts w:asciiTheme="minorHAnsi" w:hAnsiTheme="minorHAnsi" w:cs="Arial"/>
+              </w:rPr>
+            </w:pPr>
+            <w:r>
+              <w:rPr>
+                <w:rFonts w:asciiTheme="minorHAnsi" w:hAnsiTheme="minorHAnsi" w:cs="Arial"/>
+              </w:rPr>
+              <w:t>Number</w:t>
+            </w:r>
+            <w:r>
+              <w:rPr>
+                <w:rFonts w:asciiTheme="minorHAnsi" w:hAnsiTheme="minorHAnsi" w:cs="Arial"/>
+                <w:spacing w:val="-5"/>
+              </w:rPr>
+              <w:t xml:space="preserve"> </w:t>
+            </w:r>
+            <w:r>
+              <w:rPr>
+                <w:rFonts w:asciiTheme="minorHAnsi" w:hAnsiTheme="minorHAnsi" w:cs="Arial"/>
+              </w:rPr>
+              <w:t>of</w:t>
+            </w:r>
+            <w:r>
+              <w:rPr>
+                <w:rFonts w:asciiTheme="minorHAnsi" w:hAnsiTheme="minorHAnsi" w:cs="Arial"/>
+                <w:spacing w:val="-7"/>
+              </w:rPr>
+              <w:t xml:space="preserve"> </w:t>
+            </w:r>
+            <w:r>
+              <w:rPr>
+                <w:rFonts w:asciiTheme="minorHAnsi" w:hAnsiTheme="minorHAnsi" w:cs="Arial"/>
+              </w:rPr>
+              <w:t>outpatient</w:t>
+            </w:r>
+            <w:r>
+              <w:rPr>
+                <w:rFonts w:asciiTheme="minorHAnsi" w:hAnsiTheme="minorHAnsi" w:cs="Arial"/>
+                <w:spacing w:val="-5"/>
+              </w:rPr>
+              <w:t xml:space="preserve"> </w:t>
+            </w:r>
+            <w:r>
+              <w:rPr>
+                <w:rFonts w:asciiTheme="minorHAnsi" w:hAnsiTheme="minorHAnsi" w:cs="Arial"/>
+              </w:rPr>
+              <w:t>visits</w:t>
+            </w:r>
+            <w:r>
+              <w:rPr>
+                <w:rFonts w:asciiTheme="minorHAnsi" w:hAnsiTheme="minorHAnsi" w:cs="Arial"/>
+                <w:spacing w:val="-5"/>
+              </w:rPr>
+              <w:t xml:space="preserve"> </w:t>
+            </w:r>
+            <w:r>
+              <w:rPr>
+                <w:rFonts w:asciiTheme="minorHAnsi" w:hAnsiTheme="minorHAnsi" w:cs="Arial"/>
+              </w:rPr>
+              <w:t>of</w:t>
+            </w:r>
+            <w:r>
+              <w:rPr>
+                <w:rFonts w:asciiTheme="minorHAnsi" w:hAnsiTheme="minorHAnsi" w:cs="Arial"/>
+                <w:spacing w:val="-5"/>
+              </w:rPr>
+              <w:t xml:space="preserve"> </w:t>
+            </w:r>
+            <w:r>
+              <w:rPr>
+                <w:rFonts w:asciiTheme="minorHAnsi" w:hAnsiTheme="minorHAnsi" w:cs="Arial"/>
+              </w:rPr>
+              <w:t>the</w:t>
+            </w:r>
+            <w:r>
+              <w:rPr>
+                <w:rFonts w:asciiTheme="minorHAnsi" w:hAnsiTheme="minorHAnsi" w:cs="Arial"/>
+                <w:spacing w:val="-6"/>
+              </w:rPr>
+              <w:t xml:space="preserve"> </w:t>
+            </w:r>
+            <w:r>
+              <w:rPr>
+                <w:rFonts w:asciiTheme="minorHAnsi" w:hAnsiTheme="minorHAnsi" w:cs="Arial"/>
+              </w:rPr>
+              <w:t>patient</w:t>
+            </w:r>
+            <w:r>
+              <w:rPr>
+                <w:rFonts w:asciiTheme="minorHAnsi" w:hAnsiTheme="minorHAnsi" w:cs="Arial"/>
+                <w:spacing w:val="-5"/>
+              </w:rPr>
+              <w:t xml:space="preserve"> </w:t>
+            </w:r>
+            <w:r>
+              <w:rPr>
+                <w:rFonts w:asciiTheme="minorHAnsi" w:hAnsiTheme="minorHAnsi" w:cs="Arial"/>
+              </w:rPr>
+              <w:t>in</w:t>
+            </w:r>
+            <w:r>
+              <w:rPr>
+                <w:rFonts w:asciiTheme="minorHAnsi" w:hAnsiTheme="minorHAnsi" w:cs="Arial"/>
+                <w:spacing w:val="-5"/>
+              </w:rPr>
+              <w:t xml:space="preserve"> </w:t>
+            </w:r>
+            <w:r>
+              <w:rPr>
+                <w:rFonts w:asciiTheme="minorHAnsi" w:hAnsiTheme="minorHAnsi" w:cs="Arial"/>
+              </w:rPr>
+              <w:t>the year preceding the encounter</w:t>
+            </w:r>
+          </w:p>
+        </w:tc>
+        <w:tc>
+          <w:tcPr>
+            <w:tcW w:w="1276" w:type="dxa"/>
+          </w:tcPr>
+          <w:p>
+            <w:pPr>
+              <w:pStyle w:val="TableParagraph"/>
+              <w:spacing w:before="32" w:line="240" w:lineRule="auto"/>
+              <w:ind w:left="108" w:right="218"/>
+              <w:rPr>
+                <w:rFonts w:asciiTheme="minorHAnsi" w:hAnsiTheme="minorHAnsi" w:cs="Arial"/>
+              </w:rPr>
+            </w:pPr>
+            <w:r>
+              <w:rPr>
+                <w:rFonts w:asciiTheme="minorHAnsi" w:hAnsiTheme="minorHAnsi" w:cs="Arial"/>
+              </w:rPr>
+              <w:t>Object type (string)</w:t>
+            </w:r>
+          </w:p>
+        </w:tc>
+        <w:tc>
+          <w:tcPr>
+            <w:tcW w:w="3543" w:type="dxa"/>
+          </w:tcPr>
+          <w:p>
+            <w:pPr>
+              <w:pStyle w:val="TableParagraph"/>
+              <w:spacing w:before="32" w:line="240" w:lineRule="auto"/>
+              <w:ind w:left="0" w:right="218"/>
+              <w:rPr>
+                <w:rFonts w:asciiTheme="minorHAnsi" w:hAnsiTheme="minorHAnsi" w:cs="Arial"/>
+              </w:rPr>
+            </w:pPr>
+            <w:r>
+              <w:rPr>
+                <w:rFonts w:asciiTheme="minorHAnsi" w:hAnsiTheme="minorHAnsi" w:cs="Arial"/>
+              </w:rPr>
+              <w:t>There are 20 missing values represented by ‘?’.</w:t>
+            </w:r>
+          </w:p>
+          <w:p>
+            <w:pPr>
+              <w:pStyle w:val="TableParagraph"/>
+              <w:spacing w:before="32" w:line="240" w:lineRule="auto"/>
+              <w:ind w:left="0" w:right="218"/>
+              <w:rPr>
+                <w:rFonts w:asciiTheme="minorHAnsi" w:hAnsiTheme="minorHAnsi" w:cs="Arial"/>
+              </w:rPr>
+            </w:pPr>
+          </w:p>
+          <w:p>
+            <w:pPr>
+              <w:pStyle w:val="TableParagraph"/>
+              <w:spacing w:before="32" w:line="240" w:lineRule="auto"/>
+              <w:ind w:left="0" w:right="218"/>
+              <w:rPr>
+                <w:rFonts w:asciiTheme="minorHAnsi" w:hAnsiTheme="minorHAnsi" w:cs="Arial"/>
+              </w:rPr>
+            </w:pPr>
+            <w:r>
+              <w:rPr>
+                <w:rFonts w:asciiTheme="minorHAnsi" w:hAnsiTheme="minorHAnsi" w:cs="Arial"/>
+              </w:rPr>
+              <w:t>Convert the ? chars to NaNs and convert the column to int64</w:t>
             </w:r>
           </w:p>
         </w:tc>
@@ -1576,7 +1696,6 @@
                 <w:rFonts w:asciiTheme="minorHAnsi" w:hAnsiTheme="minorHAnsi" w:cs="Arial"/>
               </w:rPr>
             </w:pPr>
-            <w:proofErr w:type="spellStart"/>
             <w:r>
               <w:rPr>
                 <w:rFonts w:asciiTheme="minorHAnsi" w:hAnsiTheme="minorHAnsi" w:cs="Arial"/>
@@ -1584,7 +1703,6 @@
               </w:rPr>
               <w:t>number_emergency</w:t>
             </w:r>
-            <w:proofErr w:type="spellEnd"/>
           </w:p>
         </w:tc>
         <w:tc>
@@ -1776,35 +1894,7 @@
               <w:rPr>
                 <w:rFonts w:asciiTheme="minorHAnsi" w:hAnsiTheme="minorHAnsi" w:cs="Arial"/>
               </w:rPr>
-              <w:t xml:space="preserve">Convert </w:t>
-            </w:r>
-            <w:proofErr w:type="gramStart"/>
-            <w:r>
-              <w:rPr>
-                <w:rFonts w:asciiTheme="minorHAnsi" w:hAnsiTheme="minorHAnsi" w:cs="Arial"/>
-              </w:rPr>
-              <w:t>the ?</w:t>
-            </w:r>
-            <w:proofErr w:type="gramEnd"/>
-            <w:r>
-              <w:rPr>
-                <w:rFonts w:asciiTheme="minorHAnsi" w:hAnsiTheme="minorHAnsi" w:cs="Arial"/>
-              </w:rPr>
-              <w:t xml:space="preserve"> chars to </w:t>
-            </w:r>
-            <w:proofErr w:type="spellStart"/>
-            <w:r>
-              <w:rPr>
-                <w:rFonts w:asciiTheme="minorHAnsi" w:hAnsiTheme="minorHAnsi" w:cs="Arial"/>
-              </w:rPr>
-              <w:t>NaNs</w:t>
-            </w:r>
-            <w:proofErr w:type="spellEnd"/>
-            <w:r>
-              <w:rPr>
-                <w:rFonts w:asciiTheme="minorHAnsi" w:hAnsiTheme="minorHAnsi" w:cs="Arial"/>
-              </w:rPr>
-              <w:t xml:space="preserve"> and convert the column to int64</w:t>
+              <w:t>Convert the ? chars to NaNs and convert the column to int64</w:t>
             </w:r>
           </w:p>
         </w:tc>
@@ -1847,7 +1937,6 @@
                 <w:rFonts w:asciiTheme="minorHAnsi" w:hAnsiTheme="minorHAnsi" w:cs="Arial"/>
               </w:rPr>
             </w:pPr>
-            <w:proofErr w:type="spellStart"/>
             <w:r>
               <w:rPr>
                 <w:rFonts w:asciiTheme="minorHAnsi" w:hAnsiTheme="minorHAnsi" w:cs="Arial"/>
@@ -1855,7 +1944,6 @@
               </w:rPr>
               <w:t>number_inpatient</w:t>
             </w:r>
-            <w:proofErr w:type="spellEnd"/>
           </w:p>
         </w:tc>
         <w:tc>
@@ -2060,41 +2148,7 @@
               <w:rPr>
                 <w:rFonts w:asciiTheme="minorHAnsi" w:hAnsiTheme="minorHAnsi" w:cs="Arial"/>
               </w:rPr>
-              <w:t xml:space="preserve">Convert </w:t>
-            </w:r>
-            <w:proofErr w:type="gramStart"/>
-            <w:r>
-              <w:rPr>
-                <w:rFonts w:asciiTheme="minorHAnsi" w:hAnsiTheme="minorHAnsi" w:cs="Arial"/>
-              </w:rPr>
-              <w:t>the ?</w:t>
-            </w:r>
-            <w:proofErr w:type="gramEnd"/>
-            <w:r>
-              <w:rPr>
-                <w:rFonts w:asciiTheme="minorHAnsi" w:hAnsiTheme="minorHAnsi" w:cs="Arial"/>
-              </w:rPr>
-              <w:t xml:space="preserve"> chars to </w:t>
-            </w:r>
-            <w:proofErr w:type="spellStart"/>
-            <w:r>
-              <w:rPr>
-                <w:rFonts w:asciiTheme="minorHAnsi" w:hAnsiTheme="minorHAnsi" w:cs="Arial"/>
-              </w:rPr>
-              <w:t>NaNs</w:t>
-            </w:r>
-            <w:proofErr w:type="spellEnd"/>
-            <w:r>
-              <w:rPr>
-                <w:rFonts w:asciiTheme="minorHAnsi" w:hAnsiTheme="minorHAnsi" w:cs="Arial"/>
-              </w:rPr>
-              <w:t xml:space="preserve"> and convert the column to int6</w:t>
-            </w:r>
-            <w:r>
-              <w:rPr>
-                <w:rFonts w:asciiTheme="minorHAnsi" w:hAnsiTheme="minorHAnsi" w:cs="Arial"/>
-              </w:rPr>
-              <w:t>4</w:t>
+              <w:t>Convert the ? chars to NaNs and convert the column to int64</w:t>
             </w:r>
           </w:p>
         </w:tc>
@@ -2117,7 +2171,19 @@
         <w:rPr>
           <w:rFonts w:ascii="Aptos" w:hAnsi="Aptos"/>
         </w:rPr>
-        <w:t>The mismatched variables were corrected as follows:</w:t>
+        <w:t xml:space="preserve">The mismatched </w:t>
+      </w:r>
+      <w:r>
+        <w:rPr>
+          <w:rFonts w:ascii="Aptos" w:hAnsi="Aptos"/>
+        </w:rPr>
+        <w:t xml:space="preserve">numerical </w:t>
+      </w:r>
+      <w:r>
+        <w:rPr>
+          <w:rFonts w:ascii="Aptos" w:hAnsi="Aptos"/>
+        </w:rPr>
+        <w:t>variables were corrected as follows:</w:t>
       </w:r>
     </w:p>
     <w:p>
@@ -2340,6 +2406,7 @@
           <w:rFonts w:ascii="Aptos" w:hAnsi="Aptos"/>
           <w:noProof/>
         </w:rPr>
+        <w:lastRenderedPageBreak/>
         <w:drawing>
           <wp:inline distT="0" distB="0" distL="0" distR="0" wp14:anchorId="2E8DA4B0" wp14:editId="2C83A066">
             <wp:extent cx="5976620" cy="2547620"/>
@@ -2462,7 +2529,213 @@
         <w:rPr>
           <w:rFonts w:ascii="Aptos" w:hAnsi="Aptos"/>
         </w:rPr>
-        <w:lastRenderedPageBreak/>
+        <w:t>The mismatched qualitative data were corrected as follows:</w:t>
+      </w:r>
+    </w:p>
+    <w:p>
+      <w:pPr>
+        <w:pStyle w:val="ListParagraph"/>
+        <w:numPr>
+          <w:ilvl w:val="0"/>
+          <w:numId w:val="6"/>
+        </w:numPr>
+        <w:rPr>
+          <w:rFonts w:ascii="Aptos" w:hAnsi="Aptos"/>
+          <w:sz w:val="28"/>
+          <w:szCs w:val="28"/>
+        </w:rPr>
+      </w:pPr>
+      <w:r>
+        <w:rPr>
+          <w:rFonts w:ascii="Aptos" w:hAnsi="Aptos"/>
+        </w:rPr>
+        <w:t>The</w:t>
+      </w:r>
+      <w:r>
+        <w:rPr>
+          <w:rFonts w:ascii="Aptos" w:hAnsi="Aptos"/>
+        </w:rPr>
+        <w:t>se values were imported as strings and were order</w:t>
+      </w:r>
+      <w:r>
+        <w:rPr>
+          <w:rFonts w:ascii="Aptos" w:hAnsi="Aptos"/>
+        </w:rPr>
+        <w:t>ed as nominal variables.</w:t>
+      </w:r>
+    </w:p>
+    <w:p>
+      <w:pPr>
+        <w:pStyle w:val="ListParagraph"/>
+        <w:numPr>
+          <w:ilvl w:val="0"/>
+          <w:numId w:val="6"/>
+        </w:numPr>
+        <w:rPr>
+          <w:rFonts w:ascii="Aptos" w:hAnsi="Aptos"/>
+          <w:sz w:val="28"/>
+          <w:szCs w:val="28"/>
+        </w:rPr>
+      </w:pPr>
+      <w:r>
+        <w:rPr>
+          <w:rFonts w:ascii="Aptos" w:hAnsi="Aptos"/>
+        </w:rPr>
+        <w:t>A list of the desired order for each variable was defined.</w:t>
+      </w:r>
+    </w:p>
+    <w:p>
+      <w:pPr>
+        <w:pStyle w:val="ListParagraph"/>
+        <w:numPr>
+          <w:ilvl w:val="0"/>
+          <w:numId w:val="6"/>
+        </w:numPr>
+        <w:rPr>
+          <w:rFonts w:ascii="Aptos" w:hAnsi="Aptos"/>
+          <w:sz w:val="28"/>
+          <w:szCs w:val="28"/>
+        </w:rPr>
+      </w:pPr>
+      <w:r>
+        <w:rPr>
+          <w:rFonts w:ascii="Aptos" w:hAnsi="Aptos"/>
+        </w:rPr>
+        <w:t xml:space="preserve">The fields were converted to a pandas </w:t>
+      </w:r>
+      <w:r>
+        <w:rPr>
+          <w:rFonts w:ascii="Aptos" w:hAnsi="Aptos"/>
+        </w:rPr>
+        <w:t>categorical data type and ordered using the ordering list was passed as an argument.</w:t>
+      </w:r>
+    </w:p>
+    <w:p>
+      <w:pPr>
+        <w:tabs>
+          <w:tab w:val="left" w:pos="2236"/>
+        </w:tabs>
+        <w:rPr>
+          <w:rFonts w:ascii="Aptos" w:hAnsi="Aptos"/>
+        </w:rPr>
+      </w:pPr>
+      <w:r>
+        <w:rPr>
+          <w:rFonts w:ascii="Aptos" w:hAnsi="Aptos"/>
+        </w:rPr>
+        <w:tab/>
+      </w:r>
+      <w:r>
+        <w:rPr>
+          <w:rFonts w:ascii="Aptos" w:hAnsi="Aptos"/>
+        </w:rPr>
+        <w:drawing>
+          <wp:inline distT="0" distB="0" distL="0" distR="0" wp14:anchorId="10F0284A" wp14:editId="2E272271">
+            <wp:extent cx="5976620" cy="1900555"/>
+            <wp:effectExtent l="0" t="0" r="5080" b="4445"/>
+            <wp:docPr id="609185504" name="Picture 1" descr="A screenshot of a computer&#10;&#10;Description automatically generated"/>
+            <wp:cNvGraphicFramePr>
+              <a:graphicFrameLocks xmlns:a="http://schemas.openxmlformats.org/drawingml/2006/main" noChangeAspect="1"/>
+            </wp:cNvGraphicFramePr>
+            <a:graphic xmlns:a="http://schemas.openxmlformats.org/drawingml/2006/main">
+              <a:graphicData uri="http://schemas.openxmlformats.org/drawingml/2006/picture">
+                <pic:pic xmlns:pic="http://schemas.openxmlformats.org/drawingml/2006/picture">
+                  <pic:nvPicPr>
+                    <pic:cNvPr id="609185504" name="Picture 1" descr="A screenshot of a computer&#10;&#10;Description automatically generated"/>
+                    <pic:cNvPicPr/>
+                  </pic:nvPicPr>
+                  <pic:blipFill>
+                    <a:blip r:embed="rId7"/>
+                    <a:stretch>
+                      <a:fillRect/>
+                    </a:stretch>
+                  </pic:blipFill>
+                  <pic:spPr>
+                    <a:xfrm>
+                      <a:off x="0" y="0"/>
+                      <a:ext cx="5976620" cy="1900555"/>
+                    </a:xfrm>
+                    <a:prstGeom prst="rect">
+                      <a:avLst/>
+                    </a:prstGeom>
+                  </pic:spPr>
+                </pic:pic>
+              </a:graphicData>
+            </a:graphic>
+          </wp:inline>
+        </w:drawing>
+      </w:r>
+    </w:p>
+    <w:p>
+      <w:pPr>
+        <w:tabs>
+          <w:tab w:val="left" w:pos="2236"/>
+        </w:tabs>
+        <w:rPr>
+          <w:rFonts w:ascii="Aptos" w:hAnsi="Aptos"/>
+        </w:rPr>
+      </w:pPr>
+      <w:r>
+        <w:rPr>
+          <w:rFonts w:ascii="Aptos" w:hAnsi="Aptos"/>
+        </w:rPr>
+        <w:drawing>
+          <wp:inline distT="0" distB="0" distL="0" distR="0" wp14:anchorId="16E7B951" wp14:editId="768856BC">
+            <wp:extent cx="5976620" cy="2087880"/>
+            <wp:effectExtent l="0" t="0" r="5080" b="7620"/>
+            <wp:docPr id="677610030" name="Picture 1" descr="A screenshot of a computer&#10;&#10;Description automatically generated"/>
+            <wp:cNvGraphicFramePr>
+              <a:graphicFrameLocks xmlns:a="http://schemas.openxmlformats.org/drawingml/2006/main" noChangeAspect="1"/>
+            </wp:cNvGraphicFramePr>
+            <a:graphic xmlns:a="http://schemas.openxmlformats.org/drawingml/2006/main">
+              <a:graphicData uri="http://schemas.openxmlformats.org/drawingml/2006/picture">
+                <pic:pic xmlns:pic="http://schemas.openxmlformats.org/drawingml/2006/picture">
+                  <pic:nvPicPr>
+                    <pic:cNvPr id="677610030" name="Picture 1" descr="A screenshot of a computer&#10;&#10;Description automatically generated"/>
+                    <pic:cNvPicPr/>
+                  </pic:nvPicPr>
+                  <pic:blipFill>
+                    <a:blip r:embed="rId8"/>
+                    <a:stretch>
+                      <a:fillRect/>
+                    </a:stretch>
+                  </pic:blipFill>
+                  <pic:spPr>
+                    <a:xfrm>
+                      <a:off x="0" y="0"/>
+                      <a:ext cx="5976620" cy="2087880"/>
+                    </a:xfrm>
+                    <a:prstGeom prst="rect">
+                      <a:avLst/>
+                    </a:prstGeom>
+                  </pic:spPr>
+                </pic:pic>
+              </a:graphicData>
+            </a:graphic>
+          </wp:inline>
+        </w:drawing>
+      </w:r>
+    </w:p>
+    <w:p>
+      <w:pPr>
+        <w:tabs>
+          <w:tab w:val="left" w:pos="2236"/>
+        </w:tabs>
+        <w:rPr>
+          <w:rFonts w:ascii="Aptos" w:hAnsi="Aptos"/>
+        </w:rPr>
+      </w:pPr>
+    </w:p>
+    <w:p>
+      <w:pPr>
+        <w:rPr>
+          <w:rFonts w:ascii="Aptos" w:hAnsi="Aptos"/>
+        </w:rPr>
+      </w:pPr>
+      <w:r>
+        <w:rPr>
+          <w:rFonts w:ascii="Aptos" w:hAnsi="Aptos"/>
+        </w:rPr>
         <w:t xml:space="preserve">Task 2 – </w:t>
       </w:r>
       <w:r>
@@ -2574,19 +2847,11 @@
         </w:rPr>
         <w:t xml:space="preserve">Missing Values can be identified using the </w:t>
       </w:r>
-      <w:proofErr w:type="spellStart"/>
-      <w:r>
-        <w:rPr>
-          <w:rFonts w:ascii="Aptos" w:hAnsi="Aptos"/>
-        </w:rPr>
-        <w:t>is.nan</w:t>
-      </w:r>
-      <w:proofErr w:type="spellEnd"/>
-      <w:r>
-        <w:rPr>
-          <w:rFonts w:ascii="Aptos" w:hAnsi="Aptos"/>
-        </w:rPr>
-        <w:t xml:space="preserve"> and summarising with the sum() function</w:t>
+      <w:r>
+        <w:rPr>
+          <w:rFonts w:ascii="Aptos" w:hAnsi="Aptos"/>
+        </w:rPr>
+        <w:t>is.nan and summarising with the sum() function</w:t>
       </w:r>
     </w:p>
     <w:p>
@@ -2638,6 +2903,216 @@
           <w:rFonts w:ascii="Aptos" w:hAnsi="Aptos"/>
         </w:rPr>
       </w:pPr>
+      <w:r>
+        <w:rPr>
+          <w:rFonts w:ascii="Aptos" w:hAnsi="Aptos"/>
+        </w:rPr>
+        <w:t xml:space="preserve">There are two types of variables in the dataset to analyse for </w:t>
+      </w:r>
+      <w:r>
+        <w:rPr>
+          <w:rFonts w:ascii="Aptos" w:hAnsi="Aptos"/>
+        </w:rPr>
+        <w:t>missing values, outliers, or errors in the data</w:t>
+      </w:r>
+      <w:r>
+        <w:rPr>
+          <w:rFonts w:ascii="Aptos" w:hAnsi="Aptos"/>
+        </w:rPr>
+        <w:t>, and to detect skewness.</w:t>
+      </w:r>
+    </w:p>
+    <w:p>
+      <w:pPr>
+        <w:rPr>
+          <w:rFonts w:ascii="Aptos" w:hAnsi="Aptos"/>
+        </w:rPr>
+      </w:pPr>
+      <w:r>
+        <w:rPr>
+          <w:rFonts w:ascii="Aptos" w:hAnsi="Aptos"/>
+        </w:rPr>
+        <w:t xml:space="preserve">Skewness was used to </w:t>
+      </w:r>
+      <w:r>
+        <w:rPr>
+          <w:rFonts w:ascii="Aptos" w:hAnsi="Aptos"/>
+        </w:rPr>
+        <w:t xml:space="preserve">show the distribution of quantitative variables. In this cases, the quantitative variables </w:t>
+      </w:r>
+      <w:r>
+        <w:rPr>
+          <w:rFonts w:ascii="Aptos" w:hAnsi="Aptos"/>
+        </w:rPr>
+        <w:t>of interest are</w:t>
+      </w:r>
+    </w:p>
+    <w:p>
+      <w:pPr>
+        <w:rPr>
+          <w:rFonts w:ascii="Aptos" w:hAnsi="Aptos"/>
+        </w:rPr>
+      </w:pPr>
+      <w:r>
+        <w:rPr>
+          <w:rFonts w:ascii="Aptos" w:hAnsi="Aptos"/>
+        </w:rPr>
+        <w:t xml:space="preserve"> num_lab_procedures</w:t>
+      </w:r>
+    </w:p>
+    <w:p>
+      <w:pPr>
+        <w:rPr>
+          <w:rFonts w:ascii="Aptos" w:hAnsi="Aptos"/>
+        </w:rPr>
+      </w:pPr>
+      <w:r>
+        <w:rPr>
+          <w:rFonts w:ascii="Aptos" w:hAnsi="Aptos"/>
+        </w:rPr>
+        <w:t xml:space="preserve"> num_procedures </w:t>
+      </w:r>
+    </w:p>
+    <w:p>
+      <w:pPr>
+        <w:rPr>
+          <w:rFonts w:ascii="Aptos" w:hAnsi="Aptos"/>
+        </w:rPr>
+      </w:pPr>
+      <w:r>
+        <w:rPr>
+          <w:rFonts w:ascii="Aptos" w:hAnsi="Aptos"/>
+        </w:rPr>
+        <w:t xml:space="preserve"> num_medications</w:t>
+      </w:r>
+    </w:p>
+    <w:p>
+      <w:pPr>
+        <w:rPr>
+          <w:rFonts w:ascii="Aptos" w:hAnsi="Aptos"/>
+        </w:rPr>
+      </w:pPr>
+      <w:r>
+        <w:rPr>
+          <w:rFonts w:ascii="Aptos" w:hAnsi="Aptos"/>
+        </w:rPr>
+        <w:t>number_outpatient</w:t>
+      </w:r>
+    </w:p>
+    <w:p>
+      <w:pPr>
+        <w:rPr>
+          <w:rFonts w:ascii="Aptos" w:hAnsi="Aptos"/>
+        </w:rPr>
+      </w:pPr>
+      <w:r>
+        <w:rPr>
+          <w:rFonts w:ascii="Aptos" w:hAnsi="Aptos"/>
+        </w:rPr>
+        <w:t>number_emergency</w:t>
+      </w:r>
+    </w:p>
+    <w:p>
+      <w:pPr>
+        <w:rPr>
+          <w:rFonts w:ascii="Aptos" w:hAnsi="Aptos"/>
+        </w:rPr>
+      </w:pPr>
+      <w:r>
+        <w:rPr>
+          <w:rFonts w:ascii="Aptos" w:hAnsi="Aptos"/>
+        </w:rPr>
+        <w:t xml:space="preserve">number_inpatient </w:t>
+      </w:r>
+      <w:r>
+        <w:rPr>
+          <w:rFonts w:ascii="Aptos" w:hAnsi="Aptos"/>
+        </w:rPr>
+        <w:t xml:space="preserve"> </w:t>
+      </w:r>
+    </w:p>
+    <w:p>
+      <w:pPr>
+        <w:rPr>
+          <w:rFonts w:ascii="Aptos" w:hAnsi="Aptos"/>
+        </w:rPr>
+      </w:pPr>
+      <w:r>
+        <w:rPr>
+          <w:rFonts w:ascii="Aptos" w:hAnsi="Aptos"/>
+        </w:rPr>
+        <w:t xml:space="preserve">and </w:t>
+      </w:r>
+      <w:r>
+        <w:rPr>
+          <w:rFonts w:ascii="Aptos" w:hAnsi="Aptos"/>
+        </w:rPr>
+        <w:t>number_diagnoses</w:t>
+      </w:r>
+    </w:p>
+    <w:p>
+      <w:pPr>
+        <w:rPr>
+          <w:rFonts w:ascii="Aptos" w:hAnsi="Aptos"/>
+        </w:rPr>
+      </w:pPr>
+    </w:p>
+    <w:p>
+      <w:pPr>
+        <w:rPr>
+          <w:rFonts w:ascii="Aptos" w:hAnsi="Aptos"/>
+        </w:rPr>
+      </w:pPr>
+      <w:r>
+        <w:rPr>
+          <w:rFonts w:ascii="Aptos" w:hAnsi="Aptos"/>
+        </w:rPr>
+        <w:t>The qualitative variables of interest are:</w:t>
+      </w:r>
+    </w:p>
+    <w:p>
+      <w:pPr>
+        <w:rPr>
+          <w:rFonts w:ascii="Aptos" w:hAnsi="Aptos"/>
+        </w:rPr>
+      </w:pPr>
+    </w:p>
+    <w:p>
+      <w:pPr>
+        <w:rPr>
+          <w:rFonts w:ascii="Aptos" w:hAnsi="Aptos"/>
+        </w:rPr>
+      </w:pPr>
+      <w:r>
+        <w:rPr>
+          <w:rFonts w:ascii="Aptos" w:hAnsi="Aptos"/>
+        </w:rPr>
+        <w:t xml:space="preserve">These were </w:t>
+      </w:r>
+      <w:r>
+        <w:rPr>
+          <w:rFonts w:ascii="Aptos" w:hAnsi="Aptos"/>
+        </w:rPr>
+        <w:t>analysed</w:t>
+      </w:r>
+      <w:r>
+        <w:rPr>
+          <w:rFonts w:ascii="Aptos" w:hAnsi="Aptos"/>
+        </w:rPr>
+        <w:t xml:space="preserve"> using frequency distributions of </w:t>
+      </w:r>
+      <w:r>
+        <w:rPr>
+          <w:rFonts w:ascii="Aptos" w:hAnsi="Aptos"/>
+        </w:rPr>
+        <w:t xml:space="preserve">the variables using </w:t>
+      </w:r>
+      <w:r>
+        <w:rPr>
+          <w:rFonts w:ascii="Aptos" w:hAnsi="Aptos"/>
+        </w:rPr>
+        <w:t>histograms.</w:t>
+      </w:r>
     </w:p>
     <w:p>
       <w:pPr>
@@ -2736,35 +3211,7 @@
         <w:rPr>
           <w:rFonts w:ascii="Aptos" w:hAnsi="Aptos"/>
         </w:rPr>
-        <w:t>This looks like a 'length of stay' prediction problem. The goal is to predict the length of stay of a patient in the hospital. The `</w:t>
-      </w:r>
-      <w:proofErr w:type="spellStart"/>
-      <w:r>
-        <w:rPr>
-          <w:rFonts w:ascii="Aptos" w:hAnsi="Aptos"/>
-        </w:rPr>
-        <w:t>length_of_stay</w:t>
-      </w:r>
-      <w:proofErr w:type="spellEnd"/>
-      <w:r>
-        <w:rPr>
-          <w:rFonts w:ascii="Aptos" w:hAnsi="Aptos"/>
-        </w:rPr>
-        <w:t xml:space="preserve">` column is the target variable. It has no missing </w:t>
-      </w:r>
-      <w:proofErr w:type="gramStart"/>
-      <w:r>
-        <w:rPr>
-          <w:rFonts w:ascii="Aptos" w:hAnsi="Aptos"/>
-        </w:rPr>
-        <w:t>values</w:t>
-      </w:r>
-      <w:proofErr w:type="gramEnd"/>
-      <w:r>
-        <w:rPr>
-          <w:rFonts w:ascii="Aptos" w:hAnsi="Aptos"/>
-        </w:rPr>
-        <w:t xml:space="preserve"> and the data are in a manageable range. We should convert this column to a numeric data type. </w:t>
+        <w:t xml:space="preserve">This looks like a 'length of stay' prediction problem. The goal is to predict the length of stay of a patient in the hospital. The `length_of_stay` column is the target variable. It has no missing values and the data are in a manageable range. We should convert this column to a numeric data type. </w:t>
       </w:r>
     </w:p>
     <w:p>
@@ -2800,35 +3247,7 @@
         <w:rPr>
           <w:rFonts w:ascii="Aptos" w:hAnsi="Aptos"/>
         </w:rPr>
-        <w:t>The `</w:t>
-      </w:r>
-      <w:proofErr w:type="spellStart"/>
-      <w:r>
-        <w:rPr>
-          <w:rFonts w:ascii="Aptos" w:hAnsi="Aptos"/>
-        </w:rPr>
-        <w:t>discharge_disposition_id</w:t>
-      </w:r>
-      <w:proofErr w:type="spellEnd"/>
-      <w:r>
-        <w:rPr>
-          <w:rFonts w:ascii="Aptos" w:hAnsi="Aptos"/>
-        </w:rPr>
-        <w:t>` could also be used as a secondary target variable. It is a categorical variable with 26 classes. It might be worth reducing the number of classes to binary outcome variable (</w:t>
-      </w:r>
-      <w:proofErr w:type="spellStart"/>
-      <w:r>
-        <w:rPr>
-          <w:rFonts w:ascii="Aptos" w:hAnsi="Aptos"/>
-        </w:rPr>
-        <w:t>all cause</w:t>
-      </w:r>
-      <w:proofErr w:type="spellEnd"/>
-      <w:r>
-        <w:rPr>
-          <w:rFonts w:ascii="Aptos" w:hAnsi="Aptos"/>
-        </w:rPr>
-        <w:t xml:space="preserve"> mortality), or categorical variable with fewer classes (e.g. discharged home, discharged to another facility, died.).</w:t>
+        <w:t>The `discharge_disposition_id` could also be used as a secondary target variable. It is a categorical variable with 26 classes. It might be worth reducing the number of classes to binary outcome variable (all cause mortality), or categorical variable with fewer classes (e.g. discharged home, discharged to another facility, died.).</w:t>
       </w:r>
     </w:p>
     <w:p>
@@ -2846,50 +3265,7 @@
         <w:rPr>
           <w:rFonts w:ascii="Aptos" w:hAnsi="Aptos"/>
         </w:rPr>
-        <w:lastRenderedPageBreak/>
-        <w:t>We should discuss if we want to filter out the `</w:t>
-      </w:r>
-      <w:proofErr w:type="spellStart"/>
-      <w:r>
-        <w:rPr>
-          <w:rFonts w:ascii="Aptos" w:hAnsi="Aptos"/>
-        </w:rPr>
-        <w:t>admission_type_id</w:t>
-      </w:r>
-      <w:proofErr w:type="spellEnd"/>
-      <w:r>
-        <w:rPr>
-          <w:rFonts w:ascii="Aptos" w:hAnsi="Aptos"/>
-        </w:rPr>
-        <w:t>` column. If we choose length of stay as the target variable, we might want to filter out the `</w:t>
-      </w:r>
-      <w:proofErr w:type="spellStart"/>
-      <w:r>
-        <w:rPr>
-          <w:rFonts w:ascii="Aptos" w:hAnsi="Aptos"/>
-        </w:rPr>
-        <w:t>admission_type_id</w:t>
-      </w:r>
-      <w:proofErr w:type="spellEnd"/>
-      <w:r>
-        <w:rPr>
-          <w:rFonts w:ascii="Aptos" w:hAnsi="Aptos"/>
-        </w:rPr>
-        <w:t>` column to exclude newborns and electives. The same goes for `</w:t>
-      </w:r>
-      <w:proofErr w:type="spellStart"/>
-      <w:r>
-        <w:rPr>
-          <w:rFonts w:ascii="Aptos" w:hAnsi="Aptos"/>
-        </w:rPr>
-        <w:t>single_day_admission</w:t>
-      </w:r>
-      <w:proofErr w:type="spellEnd"/>
-      <w:r>
-        <w:rPr>
-          <w:rFonts w:ascii="Aptos" w:hAnsi="Aptos"/>
-        </w:rPr>
-        <w:t>`. We might want to filter out the single day admissions.</w:t>
+        <w:t>We should discuss if we want to filter out the `admission_type_id` column. If we choose length of stay as the target variable, we might want to filter out the `admission_type_id` column to exclude newborns and electives. The same goes for `single_day_admission`. We might want to filter out the single day admissions.</w:t>
       </w:r>
     </w:p>
     <w:p>
@@ -2912,6 +3288,119 @@
 <file path=word/numbering.xml><?xml version="1.0" encoding="utf-8"?>
 <w:numbering xmlns:wpc="http://schemas.microsoft.com/office/word/2010/wordprocessingCanvas" xmlns:cx="http://schemas.microsoft.com/office/drawing/2014/chartex" xmlns:cx1="http://schemas.microsoft.com/office/drawing/2015/9/8/chartex" xmlns:cx2="http://schemas.microsoft.com/office/drawing/2015/10/21/chartex" xmlns:cx3="http://schemas.microsoft.com/office/drawing/2016/5/9/chartex" xmlns:cx4="http://schemas.microsoft.com/office/drawing/2016/5/10/chartex" xmlns:cx5="http://schemas.microsoft.com/office/drawing/2016/5/11/chartex" xmlns:cx6="http://schemas.microsoft.com/office/drawing/2016/5/12/chartex" xmlns:cx7="http://schemas.microsoft.com/office/drawing/2016/5/13/chartex" xmlns:cx8="http://schemas.microsoft.com/office/drawing/2016/5/14/chartex" xmlns:mc="http://schemas.openxmlformats.org/markup-compatibility/2006" xmlns:aink="http://schemas.microsoft.com/office/drawing/2016/ink" xmlns:am3d="http://schemas.microsoft.com/office/drawing/2017/model3d" xmlns:o="urn:schemas-microsoft-com:office:office" xmlns:oel="http://schemas.microsoft.com/office/2019/extlst" xmlns:r="http://schemas.openxmlformats.org/officeDocument/2006/relationships" xmlns:m="http://schemas.openxmlformats.org/officeDocument/2006/math" xmlns:v="urn:schemas-microsoft-com:vml" xmlns:wp14="http://schemas.microsoft.com/office/word/2010/wordprocessingDrawing" xmlns:wp="http://schemas.openxmlformats.org/drawingml/2006/wordprocessingDrawing" xmlns:w10="urn:schemas-microsoft-com:office:word" xmlns:w="http://schemas.openxmlformats.org/wordprocessingml/2006/main" xmlns:w14="http://schemas.microsoft.com/office/word/2010/wordml" xmlns:w15="http://schemas.microsoft.com/office/word/2012/wordml" xmlns:w16cex="http://schemas.microsoft.com/office/word/2018/wordml/cex" xmlns:w16cid="http://schemas.microsoft.com/office/word/2016/wordml/cid" xmlns:w16="http://schemas.microsoft.com/office/word/2018/wordml" xmlns:w16du="http://schemas.microsoft.com/office/word/2023/wordml/word16du" xmlns:w16sdtdh="http://schemas.microsoft.com/office/word/2020/wordml/sdtdatahash" xmlns:w16se="http://schemas.microsoft.com/office/word/2015/wordml/symex" xmlns:wpg="http://schemas.microsoft.com/office/word/2010/wordprocessingGroup" xmlns:wpi="http://schemas.microsoft.com/office/word/2010/wordprocessingInk" xmlns:wne="http://schemas.microsoft.com/office/word/2006/wordml" xmlns:wps="http://schemas.microsoft.com/office/word/2010/wordprocessingShape" mc:Ignorable="w14 w15 w16se w16cid w16 w16cex w16sdtdh w16du wp14">
   <w:abstractNum w:abstractNumId="0" w15:restartNumberingAfterBreak="0">
+    <w:nsid w:val="10246030"/>
+    <w:multiLevelType w:val="hybridMultilevel"/>
+    <w:tmpl w:val="DEFCE530"/>
+    <w:lvl w:ilvl="0" w:tplc="0C090001">
+      <w:start w:val="1"/>
+      <w:numFmt w:val="bullet"/>
+      <w:lvlText w:val=""/>
+      <w:lvlJc w:val="left"/>
+      <w:pPr>
+        <w:ind w:left="720" w:hanging="360"/>
+      </w:pPr>
+      <w:rPr>
+        <w:rFonts w:ascii="Symbol" w:hAnsi="Symbol" w:hint="default"/>
+      </w:rPr>
+    </w:lvl>
+    <w:lvl w:ilvl="1" w:tplc="0C090003" w:tentative="1">
+      <w:start w:val="1"/>
+      <w:numFmt w:val="bullet"/>
+      <w:lvlText w:val="o"/>
+      <w:lvlJc w:val="left"/>
+      <w:pPr>
+        <w:ind w:left="1440" w:hanging="360"/>
+      </w:pPr>
+      <w:rPr>
+        <w:rFonts w:ascii="Courier New" w:hAnsi="Courier New" w:cs="Courier New" w:hint="default"/>
+      </w:rPr>
+    </w:lvl>
+    <w:lvl w:ilvl="2" w:tplc="0C090005" w:tentative="1">
+      <w:start w:val="1"/>
+      <w:numFmt w:val="bullet"/>
+      <w:lvlText w:val=""/>
+      <w:lvlJc w:val="left"/>
+      <w:pPr>
+        <w:ind w:left="2160" w:hanging="360"/>
+      </w:pPr>
+      <w:rPr>
+        <w:rFonts w:ascii="Wingdings" w:hAnsi="Wingdings" w:hint="default"/>
+      </w:rPr>
+    </w:lvl>
+    <w:lvl w:ilvl="3" w:tplc="0C090001" w:tentative="1">
+      <w:start w:val="1"/>
+      <w:numFmt w:val="bullet"/>
+      <w:lvlText w:val=""/>
+      <w:lvlJc w:val="left"/>
+      <w:pPr>
+        <w:ind w:left="2880" w:hanging="360"/>
+      </w:pPr>
+      <w:rPr>
+        <w:rFonts w:ascii="Symbol" w:hAnsi="Symbol" w:hint="default"/>
+      </w:rPr>
+    </w:lvl>
+    <w:lvl w:ilvl="4" w:tplc="0C090003" w:tentative="1">
+      <w:start w:val="1"/>
+      <w:numFmt w:val="bullet"/>
+      <w:lvlText w:val="o"/>
+      <w:lvlJc w:val="left"/>
+      <w:pPr>
+        <w:ind w:left="3600" w:hanging="360"/>
+      </w:pPr>
+      <w:rPr>
+        <w:rFonts w:ascii="Courier New" w:hAnsi="Courier New" w:cs="Courier New" w:hint="default"/>
+      </w:rPr>
+    </w:lvl>
+    <w:lvl w:ilvl="5" w:tplc="0C090005" w:tentative="1">
+      <w:start w:val="1"/>
+      <w:numFmt w:val="bullet"/>
+      <w:lvlText w:val=""/>
+      <w:lvlJc w:val="left"/>
+      <w:pPr>
+        <w:ind w:left="4320" w:hanging="360"/>
+      </w:pPr>
+      <w:rPr>
+        <w:rFonts w:ascii="Wingdings" w:hAnsi="Wingdings" w:hint="default"/>
+      </w:rPr>
+    </w:lvl>
+    <w:lvl w:ilvl="6" w:tplc="0C090001" w:tentative="1">
+      <w:start w:val="1"/>
+      <w:numFmt w:val="bullet"/>
+      <w:lvlText w:val=""/>
+      <w:lvlJc w:val="left"/>
+      <w:pPr>
+        <w:ind w:left="5040" w:hanging="360"/>
+      </w:pPr>
+      <w:rPr>
+        <w:rFonts w:ascii="Symbol" w:hAnsi="Symbol" w:hint="default"/>
+      </w:rPr>
+    </w:lvl>
+    <w:lvl w:ilvl="7" w:tplc="0C090003" w:tentative="1">
+      <w:start w:val="1"/>
+      <w:numFmt w:val="bullet"/>
+      <w:lvlText w:val="o"/>
+      <w:lvlJc w:val="left"/>
+      <w:pPr>
+        <w:ind w:left="5760" w:hanging="360"/>
+      </w:pPr>
+      <w:rPr>
+        <w:rFonts w:ascii="Courier New" w:hAnsi="Courier New" w:cs="Courier New" w:hint="default"/>
+      </w:rPr>
+    </w:lvl>
+    <w:lvl w:ilvl="8" w:tplc="0C090005" w:tentative="1">
+      <w:start w:val="1"/>
+      <w:numFmt w:val="bullet"/>
+      <w:lvlText w:val=""/>
+      <w:lvlJc w:val="left"/>
+      <w:pPr>
+        <w:ind w:left="6480" w:hanging="360"/>
+      </w:pPr>
+      <w:rPr>
+        <w:rFonts w:ascii="Wingdings" w:hAnsi="Wingdings" w:hint="default"/>
+      </w:rPr>
+    </w:lvl>
+  </w:abstractNum>
+  <w:abstractNum w:abstractNumId="1" w15:restartNumberingAfterBreak="0">
     <w:nsid w:val="19FF08B2"/>
     <w:multiLevelType w:val="hybridMultilevel"/>
     <w:tmpl w:val="689C998A"/>
@@ -3024,7 +3513,7 @@
       </w:rPr>
     </w:lvl>
   </w:abstractNum>
-  <w:abstractNum w:abstractNumId="1" w15:restartNumberingAfterBreak="0">
+  <w:abstractNum w:abstractNumId="2" w15:restartNumberingAfterBreak="0">
     <w:nsid w:val="3D0F1D78"/>
     <w:multiLevelType w:val="hybridMultilevel"/>
     <w:tmpl w:val="5CF6BB30"/>
@@ -3137,7 +3626,7 @@
       </w:rPr>
     </w:lvl>
   </w:abstractNum>
-  <w:abstractNum w:abstractNumId="2" w15:restartNumberingAfterBreak="0">
+  <w:abstractNum w:abstractNumId="3" w15:restartNumberingAfterBreak="0">
     <w:nsid w:val="427E245B"/>
     <w:multiLevelType w:val="hybridMultilevel"/>
     <w:tmpl w:val="BE0ECE68"/>
@@ -3250,7 +3739,7 @@
       </w:rPr>
     </w:lvl>
   </w:abstractNum>
-  <w:abstractNum w:abstractNumId="3" w15:restartNumberingAfterBreak="0">
+  <w:abstractNum w:abstractNumId="4" w15:restartNumberingAfterBreak="0">
     <w:nsid w:val="47206B2C"/>
     <w:multiLevelType w:val="hybridMultilevel"/>
     <w:tmpl w:val="AA4A7236"/>
@@ -3363,7 +3852,7 @@
       </w:rPr>
     </w:lvl>
   </w:abstractNum>
-  <w:abstractNum w:abstractNumId="4" w15:restartNumberingAfterBreak="0">
+  <w:abstractNum w:abstractNumId="5" w15:restartNumberingAfterBreak="0">
     <w:nsid w:val="73FB4528"/>
     <w:multiLevelType w:val="hybridMultilevel"/>
     <w:tmpl w:val="A48865EE"/>
@@ -3477,19 +3966,22 @@
     </w:lvl>
   </w:abstractNum>
   <w:num w:numId="1" w16cid:durableId="757097810">
+    <w:abstractNumId w:val="3"/>
+  </w:num>
+  <w:num w:numId="2" w16cid:durableId="27293988">
     <w:abstractNumId w:val="2"/>
   </w:num>
-  <w:num w:numId="2" w16cid:durableId="27293988">
+  <w:num w:numId="3" w16cid:durableId="494032831">
+    <w:abstractNumId w:val="5"/>
+  </w:num>
+  <w:num w:numId="4" w16cid:durableId="38164699">
     <w:abstractNumId w:val="1"/>
   </w:num>
-  <w:num w:numId="3" w16cid:durableId="494032831">
+  <w:num w:numId="5" w16cid:durableId="1918241770">
     <w:abstractNumId w:val="4"/>
   </w:num>
-  <w:num w:numId="4" w16cid:durableId="38164699">
+  <w:num w:numId="6" w16cid:durableId="1642346382">
     <w:abstractNumId w:val="0"/>
-  </w:num>
-  <w:num w:numId="5" w16cid:durableId="1918241770">
-    <w:abstractNumId w:val="3"/>
   </w:num>
 </w:numbering>
 </file>
@@ -4097,7 +4589,6 @@
   <w:style w:type="character" w:default="1" w:styleId="DefaultParagraphFont">
     <w:name w:val="Default Paragraph Font"/>
     <w:uiPriority w:val="1"/>
-    <w:semiHidden/>
     <w:unhideWhenUsed/>
   </w:style>
   <w:style w:type="table" w:default="1" w:styleId="TableNormal">

</xml_diff>

<commit_message>
pushing on with task 2
</commit_message>
<xml_diff>
--- a/Assignment1_submission/Assessment1-report.docx
+++ b/Assignment1_submission/Assessment1-report.docx
@@ -28,14 +28,16 @@
         <w:rPr>
           <w:b/>
           <w:bCs/>
-          <w:sz w:val="24"/>
+          <w:sz w:val="28"/>
+          <w:szCs w:val="28"/>
         </w:rPr>
       </w:pPr>
       <w:r>
         <w:rPr>
           <w:b/>
           <w:bCs/>
-          <w:sz w:val="24"/>
+          <w:sz w:val="28"/>
+          <w:szCs w:val="28"/>
         </w:rPr>
         <w:t>Task 1</w:t>
       </w:r>
@@ -43,7 +45,8 @@
         <w:rPr>
           <w:b/>
           <w:bCs/>
-          <w:sz w:val="24"/>
+          <w:sz w:val="28"/>
+          <w:szCs w:val="28"/>
         </w:rPr>
         <w:t xml:space="preserve"> - </w:t>
       </w:r>
@@ -51,7 +54,8 @@
         <w:rPr>
           <w:b/>
           <w:bCs/>
-          <w:sz w:val="24"/>
+          <w:sz w:val="28"/>
+          <w:szCs w:val="28"/>
         </w:rPr>
         <w:t xml:space="preserve">Examination </w:t>
       </w:r>
@@ -59,7 +63,8 @@
         <w:rPr>
           <w:b/>
           <w:bCs/>
-          <w:sz w:val="24"/>
+          <w:sz w:val="28"/>
+          <w:szCs w:val="28"/>
         </w:rPr>
         <w:t>of</w:t>
       </w:r>
@@ -67,7 +72,8 @@
         <w:rPr>
           <w:b/>
           <w:bCs/>
-          <w:sz w:val="24"/>
+          <w:sz w:val="28"/>
+          <w:szCs w:val="28"/>
         </w:rPr>
         <w:t xml:space="preserve"> the data types</w:t>
       </w:r>
@@ -75,7 +81,8 @@
         <w:rPr>
           <w:b/>
           <w:bCs/>
-          <w:sz w:val="24"/>
+          <w:sz w:val="28"/>
+          <w:szCs w:val="28"/>
         </w:rPr>
         <w:t>.</w:t>
       </w:r>
@@ -83,7 +90,8 @@
         <w:rPr>
           <w:b/>
           <w:bCs/>
-          <w:sz w:val="24"/>
+          <w:sz w:val="28"/>
+          <w:szCs w:val="28"/>
         </w:rPr>
         <w:t xml:space="preserve"> </w:t>
       </w:r>
@@ -103,37 +111,49 @@
         <w:rPr>
           <w:szCs w:val="22"/>
         </w:rPr>
-        <w:t xml:space="preserve">The pandas library was </w:t>
+        <w:t>The dataset was examined using the pandas info() method</w:t>
       </w:r>
       <w:r>
         <w:rPr>
           <w:szCs w:val="22"/>
         </w:rPr>
-        <w:t>imported,</w:t>
+        <w:t xml:space="preserve"> to obtain information about </w:t>
       </w:r>
       <w:r>
         <w:rPr>
           <w:szCs w:val="22"/>
         </w:rPr>
-        <w:t xml:space="preserve"> and the data read into memory with </w:t>
+        <w:t xml:space="preserve">the variable </w:t>
       </w:r>
       <w:r>
         <w:rPr>
           <w:szCs w:val="22"/>
         </w:rPr>
-        <w:t>the pandas read_csv</w:t>
+        <w:t>d</w:t>
       </w:r>
       <w:r>
         <w:rPr>
           <w:szCs w:val="22"/>
         </w:rPr>
-        <w:t>()</w:t>
+        <w:t>ata</w:t>
       </w:r>
       <w:r>
         <w:rPr>
           <w:szCs w:val="22"/>
         </w:rPr>
-        <w:t xml:space="preserve"> method.</w:t>
+        <w:t>type</w:t>
+      </w:r>
+      <w:r>
+        <w:rPr>
+          <w:szCs w:val="22"/>
+        </w:rPr>
+        <w:t>s.</w:t>
+      </w:r>
+      <w:r>
+        <w:rPr>
+          <w:szCs w:val="22"/>
+        </w:rPr>
+        <w:t xml:space="preserve"> </w:t>
       </w:r>
     </w:p>
     <w:p>
@@ -151,49 +171,31 @@
         <w:rPr>
           <w:szCs w:val="22"/>
         </w:rPr>
-        <w:t>The dataset was examined using the pandas info() method</w:t>
+        <w:t xml:space="preserve">There are two types of data mismatch. First, pandas imports </w:t>
       </w:r>
       <w:r>
         <w:rPr>
           <w:szCs w:val="22"/>
         </w:rPr>
-        <w:t xml:space="preserve"> to obtain information about </w:t>
+        <w:t>string data, and mixed data types as the Object Dtype.</w:t>
       </w:r>
       <w:r>
         <w:rPr>
           <w:szCs w:val="22"/>
         </w:rPr>
-        <w:t xml:space="preserve">the variable </w:t>
+        <w:t xml:space="preserve"> Second, where </w:t>
       </w:r>
       <w:r>
         <w:rPr>
           <w:szCs w:val="22"/>
         </w:rPr>
-        <w:t>d</w:t>
+        <w:t>some of the mixed data types comprise numerical and string value</w:t>
       </w:r>
       <w:r>
         <w:rPr>
           <w:szCs w:val="22"/>
         </w:rPr>
-        <w:t>ata</w:t>
-      </w:r>
-      <w:r>
-        <w:rPr>
-          <w:szCs w:val="22"/>
-        </w:rPr>
-        <w:t>type</w:t>
-      </w:r>
-      <w:r>
-        <w:rPr>
-          <w:szCs w:val="22"/>
-        </w:rPr>
-        <w:t>s.</w:t>
-      </w:r>
-      <w:r>
-        <w:rPr>
-          <w:szCs w:val="22"/>
-        </w:rPr>
-        <w:t xml:space="preserve"> </w:t>
+        <w:t>.</w:t>
       </w:r>
     </w:p>
     <w:p>
@@ -211,31 +213,25 @@
         <w:rPr>
           <w:szCs w:val="22"/>
         </w:rPr>
-        <w:t xml:space="preserve">There are two types of data mismatch. First, pandas imports </w:t>
+        <w:t xml:space="preserve">In the </w:t>
       </w:r>
       <w:r>
         <w:rPr>
           <w:szCs w:val="22"/>
         </w:rPr>
-        <w:t>string data, and mixed data types as the Object Dtype.</w:t>
+        <w:t xml:space="preserve">first </w:t>
       </w:r>
       <w:r>
         <w:rPr>
           <w:szCs w:val="22"/>
         </w:rPr>
-        <w:t xml:space="preserve"> Second, where </w:t>
+        <w:t>mismatched,</w:t>
       </w:r>
       <w:r>
         <w:rPr>
           <w:szCs w:val="22"/>
         </w:rPr>
-        <w:t>some of the mixed data types comprise numerical and string value</w:t>
-      </w:r>
-      <w:r>
-        <w:rPr>
-          <w:szCs w:val="22"/>
-        </w:rPr>
-        <w:t>.</w:t>
+        <w:t xml:space="preserve"> a function was written to convert all Object Dtypes to the string type.</w:t>
       </w:r>
     </w:p>
     <w:p>
@@ -253,25 +249,43 @@
         <w:rPr>
           <w:szCs w:val="22"/>
         </w:rPr>
-        <w:t xml:space="preserve">In the </w:t>
+        <w:t xml:space="preserve">In the second mismatched Dtpyes, the </w:t>
       </w:r>
       <w:r>
         <w:rPr>
           <w:szCs w:val="22"/>
         </w:rPr>
-        <w:t xml:space="preserve">first </w:t>
+        <w:t>number_outpatient, number_inpatient, number_emergency</w:t>
       </w:r>
       <w:r>
         <w:rPr>
           <w:szCs w:val="22"/>
         </w:rPr>
-        <w:t>mismatched,</w:t>
+        <w:t xml:space="preserve"> variable</w:t>
       </w:r>
       <w:r>
         <w:rPr>
           <w:szCs w:val="22"/>
         </w:rPr>
-        <w:t xml:space="preserve"> a function was written to convert all Object Dtypes to the string type.</w:t>
+        <w:t>s</w:t>
+      </w:r>
+      <w:r>
+        <w:rPr>
+          <w:szCs w:val="22"/>
+        </w:rPr>
+        <w:t xml:space="preserve"> were loaded as string </w:t>
+      </w:r>
+      <w:r>
+        <w:rPr>
+          <w:szCs w:val="22"/>
+        </w:rPr>
+        <w:t xml:space="preserve">types </w:t>
+      </w:r>
+      <w:r>
+        <w:rPr>
+          <w:szCs w:val="22"/>
+        </w:rPr>
+        <w:t>due to the presence of a ‘?’ character to denote missing/unknown values.</w:t>
       </w:r>
     </w:p>
     <w:p>
@@ -289,43 +303,7 @@
         <w:rPr>
           <w:szCs w:val="22"/>
         </w:rPr>
-        <w:t xml:space="preserve">In the second mismatched Dtpyes, the </w:t>
-      </w:r>
-      <w:r>
-        <w:rPr>
-          <w:szCs w:val="22"/>
-        </w:rPr>
-        <w:t>number_outpatient, number_inpatient, number_emergency</w:t>
-      </w:r>
-      <w:r>
-        <w:rPr>
-          <w:szCs w:val="22"/>
-        </w:rPr>
-        <w:t xml:space="preserve"> variable</w:t>
-      </w:r>
-      <w:r>
-        <w:rPr>
-          <w:szCs w:val="22"/>
-        </w:rPr>
-        <w:t>s</w:t>
-      </w:r>
-      <w:r>
-        <w:rPr>
-          <w:szCs w:val="22"/>
-        </w:rPr>
-        <w:t xml:space="preserve"> were loaded as string </w:t>
-      </w:r>
-      <w:r>
-        <w:rPr>
-          <w:szCs w:val="22"/>
-        </w:rPr>
-        <w:t xml:space="preserve">types </w:t>
-      </w:r>
-      <w:r>
-        <w:rPr>
-          <w:szCs w:val="22"/>
-        </w:rPr>
-        <w:t>due to the presence of a ‘?’ character to denote missing/unknown values.</w:t>
+        <w:t>The ‘?’ character was replaced, using the pandas replace method, with the numpy nan. This is a floating-point representation of ‘Not a Number’.</w:t>
       </w:r>
     </w:p>
     <w:p>
@@ -343,7 +321,19 @@
         <w:rPr>
           <w:szCs w:val="22"/>
         </w:rPr>
-        <w:t>The ‘?’ character was replaced, using the pandas replace method, with the numpy nan. This is a floating-point representation of ‘Not a Number’.</w:t>
+        <w:t>The floating-point variable was subsequently converted to the Int64 data type because the data represented by the variable are discrete quantitative.</w:t>
+      </w:r>
+      <w:r>
+        <w:rPr>
+          <w:szCs w:val="22"/>
+        </w:rPr>
+        <w:t xml:space="preserve"> </w:t>
+      </w:r>
+      <w:r>
+        <w:rPr>
+          <w:szCs w:val="22"/>
+        </w:rPr>
+        <w:t>Results of the correction are shown in Figure 2.</w:t>
       </w:r>
     </w:p>
     <w:p>
@@ -361,58 +351,31 @@
         <w:rPr>
           <w:szCs w:val="22"/>
         </w:rPr>
-        <w:t>The floating-point variable was subsequently converted to the Int64 data type because the data represented by the variable are discrete quantitative.</w:t>
-      </w:r>
-      <w:r>
-        <w:rPr>
+        <w:t>The DataFrame of the corrected mismatches is shown in Figure 3.</w:t>
+      </w:r>
+    </w:p>
+    <w:p>
+      <w:pPr>
+        <w:pStyle w:val="ListParagraph"/>
+        <w:rPr>
+          <w:rFonts w:ascii="Aptos" w:hAnsi="Aptos"/>
           <w:szCs w:val="22"/>
         </w:rPr>
-        <w:t xml:space="preserve"> </w:t>
-      </w:r>
-      <w:r>
-        <w:rPr>
-          <w:szCs w:val="22"/>
-        </w:rPr>
-        <w:t>Results of the correction are shown in Figure 2.</w:t>
-      </w:r>
-    </w:p>
-    <w:p>
-      <w:pPr>
-        <w:pStyle w:val="ListParagraph"/>
-        <w:numPr>
-          <w:ilvl w:val="0"/>
-          <w:numId w:val="3"/>
-        </w:numPr>
-        <w:rPr>
-          <w:szCs w:val="22"/>
-        </w:rPr>
-      </w:pPr>
-      <w:r>
-        <w:rPr>
-          <w:szCs w:val="22"/>
-        </w:rPr>
-        <w:t>The DataFrame of the corrected mismatches is shown in Figure 3.</w:t>
-      </w:r>
-    </w:p>
-    <w:p>
-      <w:pPr>
-        <w:pStyle w:val="ListParagraph"/>
-        <w:rPr>
-          <w:rFonts w:ascii="Aptos" w:hAnsi="Aptos"/>
-          <w:szCs w:val="22"/>
-        </w:rPr>
       </w:pPr>
     </w:p>
     <w:p>
       <w:pPr>
         <w:keepNext/>
-      </w:pPr>
-      <w:r>
-        <w:lastRenderedPageBreak/>
+        <w:ind w:left="709"/>
+      </w:pPr>
+      <w:r>
+        <w:rPr>
+          <w:noProof/>
+        </w:rPr>
         <w:drawing>
-          <wp:inline distT="0" distB="0" distL="0" distR="0" wp14:anchorId="036A1930" wp14:editId="174792A1">
-            <wp:extent cx="3803737" cy="5611441"/>
-            <wp:effectExtent l="0" t="0" r="6350" b="8890"/>
+          <wp:inline distT="0" distB="0" distL="0" distR="0" wp14:anchorId="036A1930" wp14:editId="609C0F9B">
+            <wp:extent cx="2939441" cy="4336393"/>
+            <wp:effectExtent l="0" t="0" r="0" b="7620"/>
             <wp:docPr id="1020753173" name="Picture 1"/>
             <wp:cNvGraphicFramePr>
               <a:graphicFrameLocks xmlns:a="http://schemas.openxmlformats.org/drawingml/2006/main" noChangeAspect="1"/>
@@ -433,7 +396,7 @@
                   <pic:spPr>
                     <a:xfrm>
                       <a:off x="0" y="0"/>
-                      <a:ext cx="3818337" cy="5632980"/>
+                      <a:ext cx="2968445" cy="4379181"/>
                     </a:xfrm>
                     <a:prstGeom prst="rect">
                       <a:avLst/>
@@ -534,6 +497,10 @@
         <w:keepNext/>
       </w:pPr>
       <w:r>
+        <w:rPr>
+          <w:noProof/>
+        </w:rPr>
+        <w:lastRenderedPageBreak/>
         <w:drawing>
           <wp:inline distT="0" distB="0" distL="0" distR="0" wp14:anchorId="42F73C11" wp14:editId="6EACBCED">
             <wp:extent cx="5749447" cy="2646261"/>
@@ -636,7 +603,7 @@
           <w:sz w:val="20"/>
           <w:szCs w:val="20"/>
         </w:rPr>
-        <w:t xml:space="preserve"> - </w:t>
+        <w:t xml:space="preserve"> </w:t>
       </w:r>
       <w:r>
         <w:rPr>
@@ -644,7 +611,7 @@
           <w:sz w:val="20"/>
           <w:szCs w:val="20"/>
         </w:rPr>
-        <w:t>C</w:t>
+        <w:t>–</w:t>
       </w:r>
       <w:r>
         <w:rPr>
@@ -652,6 +619,22 @@
           <w:sz w:val="20"/>
           <w:szCs w:val="20"/>
         </w:rPr>
+        <w:t xml:space="preserve"> </w:t>
+      </w:r>
+      <w:r>
+        <w:rPr>
+          <w:color w:val="auto"/>
+          <w:sz w:val="20"/>
+          <w:szCs w:val="20"/>
+        </w:rPr>
+        <w:t>Code to perform the c</w:t>
+      </w:r>
+      <w:r>
+        <w:rPr>
+          <w:color w:val="auto"/>
+          <w:sz w:val="20"/>
+          <w:szCs w:val="20"/>
+        </w:rPr>
         <w:t>orrection of mismatched data types</w:t>
       </w:r>
     </w:p>
@@ -662,14 +645,14 @@
       <w:r>
         <w:rPr>
           <w:rFonts w:ascii="Aptos" w:hAnsi="Aptos"/>
+          <w:noProof/>
           <w:sz w:val="28"/>
           <w:szCs w:val="28"/>
         </w:rPr>
-        <w:lastRenderedPageBreak/>
         <w:drawing>
-          <wp:inline distT="0" distB="0" distL="0" distR="0" wp14:anchorId="09F7507D" wp14:editId="20B14BBD">
-            <wp:extent cx="4706626" cy="8113300"/>
-            <wp:effectExtent l="0" t="0" r="0" b="2540"/>
+          <wp:inline distT="0" distB="0" distL="0" distR="0" wp14:anchorId="09F7507D" wp14:editId="293A15D5">
+            <wp:extent cx="3144033" cy="5419696"/>
+            <wp:effectExtent l="0" t="0" r="0" b="0"/>
             <wp:docPr id="347671661" name="Picture 1"/>
             <wp:cNvGraphicFramePr>
               <a:graphicFrameLocks xmlns:a="http://schemas.openxmlformats.org/drawingml/2006/main" noChangeAspect="1"/>
@@ -690,7 +673,7 @@
                   <pic:spPr>
                     <a:xfrm>
                       <a:off x="0" y="0"/>
-                      <a:ext cx="4709265" cy="8117848"/>
+                      <a:ext cx="3159000" cy="5445496"/>
                     </a:xfrm>
                     <a:prstGeom prst="rect">
                       <a:avLst/>
@@ -746,6 +729,7 @@
       </w:r>
       <w:r>
         <w:rPr>
+          <w:noProof/>
           <w:color w:val="auto"/>
           <w:sz w:val="20"/>
           <w:szCs w:val="20"/>
@@ -784,6 +768,8 @@
           <w:rFonts w:ascii="Aptos" w:hAnsi="Aptos"/>
           <w:b/>
           <w:bCs/>
+          <w:sz w:val="28"/>
+          <w:szCs w:val="32"/>
         </w:rPr>
       </w:pPr>
       <w:r>
@@ -791,6 +777,8 @@
           <w:rFonts w:ascii="Aptos" w:hAnsi="Aptos"/>
           <w:b/>
           <w:bCs/>
+          <w:sz w:val="28"/>
+          <w:szCs w:val="32"/>
         </w:rPr>
         <w:t xml:space="preserve">Task 2 – </w:t>
       </w:r>
@@ -799,6 +787,8 @@
           <w:rFonts w:ascii="Aptos" w:hAnsi="Aptos"/>
           <w:b/>
           <w:bCs/>
+          <w:sz w:val="28"/>
+          <w:szCs w:val="32"/>
         </w:rPr>
         <w:t>D</w:t>
       </w:r>
@@ -807,6 +797,8 @@
           <w:rFonts w:ascii="Aptos" w:hAnsi="Aptos"/>
           <w:b/>
           <w:bCs/>
+          <w:sz w:val="28"/>
+          <w:szCs w:val="32"/>
         </w:rPr>
         <w:t>ata exploration</w:t>
       </w:r>
@@ -815,9 +807,16 @@
           <w:rFonts w:ascii="Aptos" w:hAnsi="Aptos"/>
           <w:b/>
           <w:bCs/>
+          <w:sz w:val="28"/>
+          <w:szCs w:val="32"/>
         </w:rPr>
         <w:t xml:space="preserve"> of the diabetes dataset.</w:t>
       </w:r>
+    </w:p>
+    <w:p>
+      <w:pPr>
+        <w:pStyle w:val="Default"/>
+      </w:pPr>
     </w:p>
     <w:p>
       <w:pPr>
@@ -829,23 +828,73 @@
         </w:rPr>
       </w:pPr>
       <w:r>
+        <w:t>Using suitable statistical measures and functions, and visualisation plots as well to</w:t>
+      </w:r>
+    </w:p>
+    <w:p>
+      <w:pPr>
+        <w:pStyle w:val="ListParagraph"/>
+        <w:numPr>
+          <w:ilvl w:val="0"/>
+          <w:numId w:val="7"/>
+        </w:numPr>
+      </w:pPr>
+      <w:r>
+        <w:t xml:space="preserve">Identify and report the skewness present in the variables. </w:t>
+      </w:r>
+    </w:p>
+    <w:p>
+      <w:pPr>
+        <w:pStyle w:val="ListParagraph"/>
+        <w:numPr>
+          <w:ilvl w:val="0"/>
+          <w:numId w:val="7"/>
+        </w:numPr>
+      </w:pPr>
+      <w:r>
+        <w:t xml:space="preserve">Identify missing values, outliers, or errors in the data. </w:t>
+      </w:r>
+    </w:p>
+    <w:p>
+      <w:pPr>
+        <w:pStyle w:val="ListParagraph"/>
+        <w:numPr>
+          <w:ilvl w:val="0"/>
+          <w:numId w:val="7"/>
+        </w:numPr>
+      </w:pPr>
+      <w:r>
+        <w:t xml:space="preserve">List the variables with the identified problems. </w:t>
+      </w:r>
+    </w:p>
+    <w:p/>
+    <w:p>
+      <w:pPr>
         <w:rPr>
           <w:rFonts w:ascii="Aptos" w:hAnsi="Aptos"/>
           <w:b/>
           <w:bCs/>
           <w:sz w:val="24"/>
         </w:rPr>
-        <w:lastRenderedPageBreak/>
-        <w:t xml:space="preserve">Part 1 - </w:t>
-      </w:r>
-      <w:r>
+      </w:pPr>
+    </w:p>
+    <w:p>
+      <w:pPr>
         <w:rPr>
           <w:rFonts w:ascii="Aptos" w:hAnsi="Aptos"/>
           <w:b/>
           <w:bCs/>
           <w:sz w:val="24"/>
         </w:rPr>
-        <w:t>Identify and report the skewness present in the variables</w:t>
+      </w:pPr>
+      <w:r>
+        <w:rPr>
+          <w:rFonts w:ascii="Aptos" w:hAnsi="Aptos"/>
+          <w:b/>
+          <w:bCs/>
+          <w:sz w:val="24"/>
+        </w:rPr>
+        <w:t>Part 1 - Identify and report the skewness present in the variables</w:t>
       </w:r>
     </w:p>
     <w:p>
@@ -879,6 +928,9 @@
         <w:t>. Those variables are</w:t>
       </w:r>
       <w:r>
+        <w:t xml:space="preserve"> length_of_stay,</w:t>
+      </w:r>
+      <w:r>
         <w:t xml:space="preserve"> </w:t>
       </w:r>
       <w:r>
@@ -951,13 +1003,7 @@
         <w:rPr>
           <w:rFonts w:ascii="Aptos" w:hAnsi="Aptos"/>
         </w:rPr>
-        <w:t xml:space="preserve">, </w:t>
-      </w:r>
-      <w:r>
-        <w:rPr>
-          <w:rFonts w:ascii="Aptos" w:hAnsi="Aptos"/>
-        </w:rPr>
-        <w:t xml:space="preserve">and </w:t>
+        <w:t xml:space="preserve">, and </w:t>
       </w:r>
       <w:r>
         <w:rPr>
@@ -1029,7 +1075,19 @@
         <w:rPr>
           <w:rFonts w:ascii="Aptos" w:hAnsi="Aptos"/>
         </w:rPr>
-        <w:t>were not analused for skewness as these represent references to categorial variables.</w:t>
+        <w:t xml:space="preserve">were not </w:t>
+      </w:r>
+      <w:r>
+        <w:rPr>
+          <w:rFonts w:ascii="Aptos" w:hAnsi="Aptos"/>
+        </w:rPr>
+        <w:t>analysed</w:t>
+      </w:r>
+      <w:r>
+        <w:rPr>
+          <w:rFonts w:ascii="Aptos" w:hAnsi="Aptos"/>
+        </w:rPr>
+        <w:t xml:space="preserve"> for skewness as these represent references to categorial variables.</w:t>
       </w:r>
     </w:p>
     <w:p>
@@ -1169,146 +1227,313 @@
         <w:t>Frequency distribution of the quantitative variables.</w:t>
       </w:r>
     </w:p>
-    <w:p/>
-    <w:p>
-      <w:pPr>
-        <w:rPr>
-          <w:rFonts w:ascii="Aptos" w:hAnsi="Aptos"/>
-        </w:rPr>
-      </w:pPr>
-    </w:p>
-    <w:p>
-      <w:pPr>
-        <w:pStyle w:val="ListParagraph"/>
-        <w:numPr>
-          <w:ilvl w:val="0"/>
-          <w:numId w:val="5"/>
-        </w:numPr>
-        <w:rPr>
-          <w:rFonts w:ascii="Aptos" w:hAnsi="Aptos"/>
-        </w:rPr>
-      </w:pPr>
-      <w:r>
-        <w:rPr>
-          <w:rFonts w:ascii="Aptos" w:hAnsi="Aptos"/>
-        </w:rPr>
-        <w:t>Visualize Distributions: Use histograms or box plots to visually inspect the distribution</w:t>
-      </w:r>
-      <w:r>
-        <w:rPr>
-          <w:rFonts w:ascii="Aptos" w:hAnsi="Aptos"/>
-        </w:rPr>
-        <w:t xml:space="preserve"> of </w:t>
-      </w:r>
-      <w:r>
-        <w:rPr>
-          <w:rFonts w:ascii="Aptos" w:hAnsi="Aptos"/>
-        </w:rPr>
-        <w:t>variables</w:t>
-      </w:r>
-      <w:r>
-        <w:rPr>
-          <w:rFonts w:ascii="Aptos" w:hAnsi="Aptos"/>
-        </w:rPr>
-        <w:t>.</w:t>
-      </w:r>
-    </w:p>
-    <w:p>
-      <w:pPr>
-        <w:pStyle w:val="ListParagraph"/>
-        <w:numPr>
-          <w:ilvl w:val="0"/>
-          <w:numId w:val="5"/>
-        </w:numPr>
-        <w:rPr>
-          <w:rFonts w:ascii="Aptos" w:hAnsi="Aptos"/>
-        </w:rPr>
-      </w:pPr>
-      <w:r>
-        <w:rPr>
-          <w:rFonts w:ascii="Aptos" w:hAnsi="Aptos"/>
-        </w:rPr>
-        <w:t>Identif</w:t>
-      </w:r>
-      <w:r>
-        <w:rPr>
-          <w:rFonts w:ascii="Aptos" w:hAnsi="Aptos"/>
-        </w:rPr>
-        <w:t>y</w:t>
-      </w:r>
-      <w:r>
-        <w:rPr>
-          <w:rFonts w:ascii="Aptos" w:hAnsi="Aptos"/>
-        </w:rPr>
-        <w:t xml:space="preserve"> Missing Values, Outliers, or Errors</w:t>
-      </w:r>
-      <w:r>
-        <w:rPr>
-          <w:rFonts w:ascii="Aptos" w:hAnsi="Aptos"/>
-        </w:rPr>
-        <w:t xml:space="preserve"> – </w:t>
-      </w:r>
-    </w:p>
-    <w:p>
-      <w:pPr>
-        <w:pStyle w:val="ListParagraph"/>
-        <w:numPr>
-          <w:ilvl w:val="1"/>
-          <w:numId w:val="5"/>
-        </w:numPr>
-        <w:rPr>
-          <w:rFonts w:ascii="Aptos" w:hAnsi="Aptos"/>
-        </w:rPr>
-      </w:pPr>
-      <w:r>
-        <w:rPr>
-          <w:rFonts w:ascii="Aptos" w:hAnsi="Aptos"/>
-        </w:rPr>
-        <w:t xml:space="preserve">Missing Values can be identified using the </w:t>
-      </w:r>
-      <w:r>
-        <w:rPr>
-          <w:rFonts w:ascii="Aptos" w:hAnsi="Aptos"/>
-        </w:rPr>
-        <w:t>is.nan and summarising with the sum() function</w:t>
-      </w:r>
-    </w:p>
-    <w:p>
-      <w:pPr>
-        <w:pStyle w:val="ListParagraph"/>
-        <w:numPr>
-          <w:ilvl w:val="1"/>
-          <w:numId w:val="5"/>
-        </w:numPr>
-        <w:rPr>
-          <w:rFonts w:ascii="Aptos" w:hAnsi="Aptos"/>
-        </w:rPr>
-      </w:pPr>
-      <w:r>
-        <w:rPr>
-          <w:rFonts w:ascii="Aptos" w:hAnsi="Aptos"/>
-        </w:rPr>
-        <w:t>Outliers can be detected using statistical methods such as the Z-score or the IQR (Interquartile Range) method.</w:t>
-      </w:r>
-    </w:p>
-    <w:p>
-      <w:pPr>
-        <w:pStyle w:val="ListParagraph"/>
-        <w:numPr>
-          <w:ilvl w:val="1"/>
-          <w:numId w:val="5"/>
-        </w:numPr>
-        <w:rPr>
-          <w:rFonts w:ascii="Aptos" w:hAnsi="Aptos"/>
-        </w:rPr>
-      </w:pPr>
-      <w:r>
-        <w:rPr>
-          <w:rFonts w:ascii="Aptos" w:hAnsi="Aptos"/>
-        </w:rPr>
-        <w:t>Errors may arise from invalid entries in categorical variables (e.g., wrong labels or mixed types). Check for unusual or unexpected values.</w:t>
-      </w:r>
-    </w:p>
+    <w:p>
+      <w:r>
+        <w:t xml:space="preserve">The skewness was determined by </w:t>
+      </w:r>
+      <w:r>
+        <w:t>visual inspection of the frequency distribution of the quantitative variables</w:t>
+      </w:r>
+      <w:r>
+        <w:rPr>
+          <w:highlight w:val="yellow"/>
+        </w:rPr>
+        <w:t>. Also, values of skewness were reported using the numpy skewness method.</w:t>
+      </w:r>
+    </w:p>
+    <w:p>
+      <w:pPr>
+        <w:rPr>
+          <w:rFonts w:ascii="Aptos" w:hAnsi="Aptos"/>
+        </w:rPr>
+      </w:pPr>
+      <w:r>
+        <w:rPr>
+          <w:rFonts w:ascii="Aptos" w:hAnsi="Aptos"/>
+        </w:rPr>
+        <w:t xml:space="preserve">The quantitative variables very </w:t>
+      </w:r>
+      <w:r>
+        <w:rPr>
+          <w:rFonts w:ascii="Aptos" w:hAnsi="Aptos"/>
+        </w:rPr>
+        <w:t>separated into three distinct groups</w:t>
+      </w:r>
+      <w:r>
+        <w:rPr>
+          <w:rFonts w:ascii="Aptos" w:hAnsi="Aptos"/>
+        </w:rPr>
+        <w:t xml:space="preserve"> to reflect different </w:t>
+      </w:r>
+      <w:r>
+        <w:rPr>
+          <w:rFonts w:ascii="Aptos" w:hAnsi="Aptos"/>
+        </w:rPr>
+        <w:t>characteristics of the patients, their medical history, and encounters</w:t>
+      </w:r>
+      <w:r>
+        <w:rPr>
+          <w:rFonts w:ascii="Aptos" w:hAnsi="Aptos"/>
+        </w:rPr>
+        <w:t xml:space="preserve">. </w:t>
+      </w:r>
+    </w:p>
+    <w:tbl>
+      <w:tblPr>
+        <w:tblStyle w:val="ListTable2"/>
+        <w:tblW w:w="0" w:type="auto"/>
+        <w:tblLook w:val="04A0" w:firstRow="1" w:lastRow="0" w:firstColumn="1" w:lastColumn="0" w:noHBand="0" w:noVBand="1"/>
+      </w:tblPr>
+      <w:tblGrid>
+        <w:gridCol w:w="3681"/>
+        <w:gridCol w:w="5721"/>
+      </w:tblGrid>
+      <w:tr>
+        <w:trPr>
+          <w:cnfStyle w:val="100000000000" w:firstRow="1" w:lastRow="0" w:firstColumn="0" w:lastColumn="0" w:oddVBand="0" w:evenVBand="0" w:oddHBand="0" w:evenHBand="0" w:firstRowFirstColumn="0" w:firstRowLastColumn="0" w:lastRowFirstColumn="0" w:lastRowLastColumn="0"/>
+        </w:trPr>
+        <w:tc>
+          <w:tcPr>
+            <w:cnfStyle w:val="001000000000" w:firstRow="0" w:lastRow="0" w:firstColumn="1" w:lastColumn="0" w:oddVBand="0" w:evenVBand="0" w:oddHBand="0" w:evenHBand="0" w:firstRowFirstColumn="0" w:firstRowLastColumn="0" w:lastRowFirstColumn="0" w:lastRowLastColumn="0"/>
+            <w:tcW w:w="3681" w:type="dxa"/>
+          </w:tcPr>
+          <w:p>
+            <w:pPr>
+              <w:rPr>
+                <w:rFonts w:ascii="Aptos" w:hAnsi="Aptos"/>
+              </w:rPr>
+            </w:pPr>
+            <w:r>
+              <w:rPr>
+                <w:rFonts w:ascii="Aptos" w:hAnsi="Aptos"/>
+              </w:rPr>
+              <w:t>Group</w:t>
+            </w:r>
+          </w:p>
+        </w:tc>
+        <w:tc>
+          <w:tcPr>
+            <w:tcW w:w="5721" w:type="dxa"/>
+          </w:tcPr>
+          <w:p>
+            <w:pPr>
+              <w:cnfStyle w:val="100000000000" w:firstRow="1" w:lastRow="0" w:firstColumn="0" w:lastColumn="0" w:oddVBand="0" w:evenVBand="0" w:oddHBand="0" w:evenHBand="0" w:firstRowFirstColumn="0" w:firstRowLastColumn="0" w:lastRowFirstColumn="0" w:lastRowLastColumn="0"/>
+              <w:rPr>
+                <w:rFonts w:ascii="Aptos" w:hAnsi="Aptos"/>
+              </w:rPr>
+            </w:pPr>
+            <w:r>
+              <w:rPr>
+                <w:rFonts w:ascii="Aptos" w:hAnsi="Aptos"/>
+              </w:rPr>
+              <w:t>Variables include</w:t>
+            </w:r>
+          </w:p>
+        </w:tc>
+      </w:tr>
+      <w:tr>
+        <w:trPr>
+          <w:cnfStyle w:val="000000100000" w:firstRow="0" w:lastRow="0" w:firstColumn="0" w:lastColumn="0" w:oddVBand="0" w:evenVBand="0" w:oddHBand="1" w:evenHBand="0" w:firstRowFirstColumn="0" w:firstRowLastColumn="0" w:lastRowFirstColumn="0" w:lastRowLastColumn="0"/>
+        </w:trPr>
+        <w:tc>
+          <w:tcPr>
+            <w:cnfStyle w:val="001000000000" w:firstRow="0" w:lastRow="0" w:firstColumn="1" w:lastColumn="0" w:oddVBand="0" w:evenVBand="0" w:oddHBand="0" w:evenHBand="0" w:firstRowFirstColumn="0" w:firstRowLastColumn="0" w:lastRowFirstColumn="0" w:lastRowLastColumn="0"/>
+            <w:tcW w:w="3681" w:type="dxa"/>
+          </w:tcPr>
+          <w:p>
+            <w:pPr>
+              <w:rPr>
+                <w:rFonts w:ascii="Aptos" w:hAnsi="Aptos"/>
+                <w:b w:val="0"/>
+                <w:bCs w:val="0"/>
+              </w:rPr>
+            </w:pPr>
+            <w:r>
+              <w:rPr>
+                <w:rFonts w:ascii="Aptos" w:hAnsi="Aptos"/>
+                <w:b w:val="0"/>
+                <w:bCs w:val="0"/>
+              </w:rPr>
+              <w:t>Relat</w:t>
+            </w:r>
+            <w:r>
+              <w:rPr>
+                <w:rFonts w:ascii="Aptos" w:hAnsi="Aptos"/>
+                <w:b w:val="0"/>
+                <w:bCs w:val="0"/>
+              </w:rPr>
+              <w:t>ing</w:t>
+            </w:r>
+            <w:r>
+              <w:rPr>
+                <w:rFonts w:ascii="Aptos" w:hAnsi="Aptos"/>
+                <w:b w:val="0"/>
+                <w:bCs w:val="0"/>
+              </w:rPr>
+              <w:t xml:space="preserve"> to prior healthcare exposure</w:t>
+            </w:r>
+          </w:p>
+        </w:tc>
+        <w:tc>
+          <w:tcPr>
+            <w:tcW w:w="5721" w:type="dxa"/>
+          </w:tcPr>
+          <w:p>
+            <w:pPr>
+              <w:cnfStyle w:val="000000100000" w:firstRow="0" w:lastRow="0" w:firstColumn="0" w:lastColumn="0" w:oddVBand="0" w:evenVBand="0" w:oddHBand="1" w:evenHBand="0" w:firstRowFirstColumn="0" w:firstRowLastColumn="0" w:lastRowFirstColumn="0" w:lastRowLastColumn="0"/>
+              <w:rPr>
+                <w:rFonts w:ascii="Aptos" w:hAnsi="Aptos"/>
+              </w:rPr>
+            </w:pPr>
+            <w:r>
+              <w:rPr>
+                <w:rFonts w:ascii="Aptos" w:hAnsi="Aptos"/>
+              </w:rPr>
+              <w:t>Number_inpatient, number_outpatient, number_emergency</w:t>
+            </w:r>
+          </w:p>
+        </w:tc>
+      </w:tr>
+      <w:tr>
+        <w:tc>
+          <w:tcPr>
+            <w:cnfStyle w:val="001000000000" w:firstRow="0" w:lastRow="0" w:firstColumn="1" w:lastColumn="0" w:oddVBand="0" w:evenVBand="0" w:oddHBand="0" w:evenHBand="0" w:firstRowFirstColumn="0" w:firstRowLastColumn="0" w:lastRowFirstColumn="0" w:lastRowLastColumn="0"/>
+            <w:tcW w:w="3681" w:type="dxa"/>
+          </w:tcPr>
+          <w:p>
+            <w:pPr>
+              <w:rPr>
+                <w:rFonts w:ascii="Aptos" w:hAnsi="Aptos"/>
+                <w:b w:val="0"/>
+                <w:bCs w:val="0"/>
+              </w:rPr>
+            </w:pPr>
+            <w:r>
+              <w:rPr>
+                <w:rFonts w:ascii="Aptos" w:hAnsi="Aptos"/>
+                <w:b w:val="0"/>
+                <w:bCs w:val="0"/>
+              </w:rPr>
+              <w:t>Relat</w:t>
+            </w:r>
+            <w:r>
+              <w:rPr>
+                <w:rFonts w:ascii="Aptos" w:hAnsi="Aptos"/>
+                <w:b w:val="0"/>
+                <w:bCs w:val="0"/>
+              </w:rPr>
+              <w:t>ing</w:t>
+            </w:r>
+            <w:r>
+              <w:rPr>
+                <w:rFonts w:ascii="Aptos" w:hAnsi="Aptos"/>
+                <w:b w:val="0"/>
+                <w:bCs w:val="0"/>
+              </w:rPr>
+              <w:t xml:space="preserve"> to </w:t>
+            </w:r>
+            <w:r>
+              <w:rPr>
+                <w:rFonts w:ascii="Aptos" w:hAnsi="Aptos"/>
+                <w:b w:val="0"/>
+                <w:bCs w:val="0"/>
+              </w:rPr>
+              <w:t>procedures</w:t>
+            </w:r>
+            <w:r>
+              <w:rPr>
+                <w:rFonts w:ascii="Aptos" w:hAnsi="Aptos"/>
+                <w:b w:val="0"/>
+                <w:bCs w:val="0"/>
+              </w:rPr>
+              <w:t>/medications</w:t>
+            </w:r>
+            <w:r>
+              <w:rPr>
+                <w:rFonts w:ascii="Aptos" w:hAnsi="Aptos"/>
+                <w:b w:val="0"/>
+                <w:bCs w:val="0"/>
+              </w:rPr>
+              <w:t xml:space="preserve"> during the encounters</w:t>
+            </w:r>
+          </w:p>
+        </w:tc>
+        <w:tc>
+          <w:tcPr>
+            <w:tcW w:w="5721" w:type="dxa"/>
+          </w:tcPr>
+          <w:p>
+            <w:pPr>
+              <w:cnfStyle w:val="000000000000" w:firstRow="0" w:lastRow="0" w:firstColumn="0" w:lastColumn="0" w:oddVBand="0" w:evenVBand="0" w:oddHBand="0" w:evenHBand="0" w:firstRowFirstColumn="0" w:firstRowLastColumn="0" w:lastRowFirstColumn="0" w:lastRowLastColumn="0"/>
+              <w:rPr>
+                <w:rFonts w:ascii="Aptos" w:hAnsi="Aptos"/>
+              </w:rPr>
+            </w:pPr>
+            <w:r>
+              <w:rPr>
+                <w:rFonts w:ascii="Aptos" w:hAnsi="Aptos"/>
+              </w:rPr>
+              <w:t>Num_procedures, num_lab_procedures, num_medications</w:t>
+            </w:r>
+          </w:p>
+        </w:tc>
+      </w:tr>
+      <w:tr>
+        <w:trPr>
+          <w:cnfStyle w:val="000000100000" w:firstRow="0" w:lastRow="0" w:firstColumn="0" w:lastColumn="0" w:oddVBand="0" w:evenVBand="0" w:oddHBand="1" w:evenHBand="0" w:firstRowFirstColumn="0" w:firstRowLastColumn="0" w:lastRowFirstColumn="0" w:lastRowLastColumn="0"/>
+        </w:trPr>
+        <w:tc>
+          <w:tcPr>
+            <w:cnfStyle w:val="001000000000" w:firstRow="0" w:lastRow="0" w:firstColumn="1" w:lastColumn="0" w:oddVBand="0" w:evenVBand="0" w:oddHBand="0" w:evenHBand="0" w:firstRowFirstColumn="0" w:firstRowLastColumn="0" w:lastRowFirstColumn="0" w:lastRowLastColumn="0"/>
+            <w:tcW w:w="3681" w:type="dxa"/>
+          </w:tcPr>
+          <w:p>
+            <w:pPr>
+              <w:rPr>
+                <w:rFonts w:ascii="Aptos" w:hAnsi="Aptos"/>
+                <w:b w:val="0"/>
+                <w:bCs w:val="0"/>
+              </w:rPr>
+            </w:pPr>
+            <w:r>
+              <w:rPr>
+                <w:rFonts w:ascii="Aptos" w:hAnsi="Aptos"/>
+                <w:b w:val="0"/>
+                <w:bCs w:val="0"/>
+              </w:rPr>
+              <w:t xml:space="preserve">Relating to comorbidity and time </w:t>
+            </w:r>
+            <w:r>
+              <w:rPr>
+                <w:rFonts w:ascii="Aptos" w:hAnsi="Aptos"/>
+                <w:b w:val="0"/>
+                <w:bCs w:val="0"/>
+              </w:rPr>
+              <w:t>in hospital</w:t>
+            </w:r>
+          </w:p>
+        </w:tc>
+        <w:tc>
+          <w:tcPr>
+            <w:tcW w:w="5721" w:type="dxa"/>
+          </w:tcPr>
+          <w:p>
+            <w:pPr>
+              <w:cnfStyle w:val="000000100000" w:firstRow="0" w:lastRow="0" w:firstColumn="0" w:lastColumn="0" w:oddVBand="0" w:evenVBand="0" w:oddHBand="1" w:evenHBand="0" w:firstRowFirstColumn="0" w:firstRowLastColumn="0" w:lastRowFirstColumn="0" w:lastRowLastColumn="0"/>
+              <w:rPr>
+                <w:rFonts w:ascii="Aptos" w:hAnsi="Aptos"/>
+              </w:rPr>
+            </w:pPr>
+            <w:r>
+              <w:rPr>
+                <w:rFonts w:ascii="Aptos" w:hAnsi="Aptos"/>
+              </w:rPr>
+              <w:t>Num_diagnoses, length_of_stay</w:t>
+            </w:r>
+          </w:p>
+        </w:tc>
+      </w:tr>
+    </w:tbl>
     <w:p>
       <w:pPr>
         <w:rPr>
@@ -1358,6 +1583,7 @@
         <w:rPr>
           <w:rFonts w:ascii="Aptos" w:hAnsi="Aptos"/>
         </w:rPr>
+        <w:lastRenderedPageBreak/>
         <w:t>The qualitative variables of interest are:</w:t>
       </w:r>
     </w:p>
@@ -1402,25 +1628,34 @@
         <w:rPr>
           <w:rFonts w:ascii="Aptos" w:hAnsi="Aptos"/>
         </w:rPr>
-        <w:t>histograms.</w:t>
-      </w:r>
-    </w:p>
-    <w:p>
-      <w:pPr>
-        <w:rPr>
-          <w:rFonts w:ascii="Aptos" w:hAnsi="Aptos"/>
-        </w:rPr>
-      </w:pPr>
-      <w:r>
-        <w:rPr>
-          <w:rFonts w:ascii="Aptos" w:hAnsi="Aptos"/>
-        </w:rPr>
-        <w:lastRenderedPageBreak/>
+        <w:t>histograms</w:t>
+      </w:r>
+      <w:r>
+        <w:rPr>
+          <w:rFonts w:ascii="Aptos" w:hAnsi="Aptos"/>
+        </w:rPr>
+        <w:t xml:space="preserve"> and boxplots using the code in </w:t>
+      </w:r>
+      <w:r>
+        <w:rPr>
+          <w:rFonts w:ascii="Aptos" w:hAnsi="Aptos"/>
+        </w:rPr>
+        <w:t>Figure 4.</w:t>
+      </w:r>
+    </w:p>
+    <w:p>
+      <w:pPr>
+        <w:keepNext/>
+      </w:pPr>
+      <w:r>
+        <w:rPr>
+          <w:rFonts w:ascii="Aptos" w:hAnsi="Aptos"/>
+        </w:rPr>
         <w:drawing>
-          <wp:inline distT="0" distB="0" distL="0" distR="0" wp14:anchorId="5E7946B4" wp14:editId="73D95563">
-            <wp:extent cx="3157281" cy="4363233"/>
-            <wp:effectExtent l="0" t="0" r="5080" b="0"/>
-            <wp:docPr id="1279326075" name="Picture 1"/>
+          <wp:inline distT="0" distB="0" distL="0" distR="0" wp14:anchorId="616FF41D" wp14:editId="44E3C0D5">
+            <wp:extent cx="6158135" cy="4475967"/>
+            <wp:effectExtent l="0" t="0" r="0" b="1270"/>
+            <wp:docPr id="746094084" name="Picture 1" descr="A screenshot of a computer code&#10;&#10;Description automatically generated"/>
             <wp:cNvGraphicFramePr>
               <a:graphicFrameLocks xmlns:a="http://schemas.openxmlformats.org/drawingml/2006/main" noChangeAspect="1"/>
             </wp:cNvGraphicFramePr>
@@ -1428,7 +1663,7 @@
               <a:graphicData uri="http://schemas.openxmlformats.org/drawingml/2006/picture">
                 <pic:pic xmlns:pic="http://schemas.openxmlformats.org/drawingml/2006/picture">
                   <pic:nvPicPr>
-                    <pic:cNvPr id="1279326075" name=""/>
+                    <pic:cNvPr id="746094084" name="Picture 1" descr="A screenshot of a computer code&#10;&#10;Description automatically generated"/>
                     <pic:cNvPicPr/>
                   </pic:nvPicPr>
                   <pic:blipFill>
@@ -1440,7 +1675,7 @@
                   <pic:spPr>
                     <a:xfrm>
                       <a:off x="0" y="0"/>
-                      <a:ext cx="3169015" cy="4379450"/>
+                      <a:ext cx="6160623" cy="4477775"/>
                     </a:xfrm>
                     <a:prstGeom prst="rect">
                       <a:avLst/>
@@ -1455,38 +1690,269 @@
     </w:p>
     <w:p>
       <w:pPr>
-        <w:rPr>
-          <w:rFonts w:ascii="Aptos" w:hAnsi="Aptos"/>
-        </w:rPr>
-      </w:pPr>
-    </w:p>
-    <w:p>
-      <w:pPr>
-        <w:rPr>
-          <w:rFonts w:ascii="Aptos" w:hAnsi="Aptos"/>
-        </w:rPr>
-      </w:pPr>
-    </w:p>
-    <w:p>
-      <w:pPr>
-        <w:rPr>
-          <w:rFonts w:ascii="Aptos" w:hAnsi="Aptos"/>
-        </w:rPr>
-      </w:pPr>
-    </w:p>
-    <w:p>
-      <w:pPr>
-        <w:rPr>
-          <w:rFonts w:ascii="Aptos" w:hAnsi="Aptos"/>
-        </w:rPr>
-      </w:pPr>
-    </w:p>
-    <w:p>
-      <w:pPr>
-        <w:rPr>
-          <w:rFonts w:ascii="Aptos" w:hAnsi="Aptos"/>
-        </w:rPr>
-      </w:pPr>
+        <w:pStyle w:val="Caption"/>
+        <w:rPr>
+          <w:rFonts w:ascii="Aptos" w:hAnsi="Aptos"/>
+        </w:rPr>
+      </w:pPr>
+      <w:r>
+        <w:t xml:space="preserve">Figure </w:t>
+      </w:r>
+      <w:r>
+        <w:fldChar w:fldCharType="begin"/>
+      </w:r>
+      <w:r>
+        <w:instrText xml:space="preserve"> SEQ Figure \* ARABIC </w:instrText>
+      </w:r>
+      <w:r>
+        <w:fldChar w:fldCharType="separate"/>
+      </w:r>
+      <w:r>
+        <w:rPr>
+          <w:noProof/>
+        </w:rPr>
+        <w:t>4</w:t>
+      </w:r>
+      <w:r>
+        <w:fldChar w:fldCharType="end"/>
+      </w:r>
+      <w:r>
+        <w:t xml:space="preserve"> - code to produce the histograms and boxplots</w:t>
+      </w:r>
+    </w:p>
+    <w:p>
+      <w:pPr>
+        <w:keepNext/>
+      </w:pPr>
+      <w:r>
+        <w:rPr>
+          <w:rFonts w:ascii="Aptos" w:hAnsi="Aptos"/>
+          <w:noProof/>
+        </w:rPr>
+        <w:lastRenderedPageBreak/>
+        <w:drawing>
+          <wp:inline distT="0" distB="0" distL="0" distR="0" wp14:anchorId="7920D775" wp14:editId="4AD79B9E">
+            <wp:extent cx="5828778" cy="4097856"/>
+            <wp:effectExtent l="0" t="0" r="635" b="0"/>
+            <wp:docPr id="1548898701" name="Picture 1" descr="A group of graphs showing the number of patients&#10;&#10;Description automatically generated"/>
+            <wp:cNvGraphicFramePr>
+              <a:graphicFrameLocks xmlns:a="http://schemas.openxmlformats.org/drawingml/2006/main" noChangeAspect="1"/>
+            </wp:cNvGraphicFramePr>
+            <a:graphic xmlns:a="http://schemas.openxmlformats.org/drawingml/2006/main">
+              <a:graphicData uri="http://schemas.openxmlformats.org/drawingml/2006/picture">
+                <pic:pic xmlns:pic="http://schemas.openxmlformats.org/drawingml/2006/picture">
+                  <pic:nvPicPr>
+                    <pic:cNvPr id="1548898701" name="Picture 1" descr="A group of graphs showing the number of patients&#10;&#10;Description automatically generated"/>
+                    <pic:cNvPicPr/>
+                  </pic:nvPicPr>
+                  <pic:blipFill>
+                    <a:blip r:embed="rId9"/>
+                    <a:stretch>
+                      <a:fillRect/>
+                    </a:stretch>
+                  </pic:blipFill>
+                  <pic:spPr>
+                    <a:xfrm>
+                      <a:off x="0" y="0"/>
+                      <a:ext cx="5830010" cy="4098722"/>
+                    </a:xfrm>
+                    <a:prstGeom prst="rect">
+                      <a:avLst/>
+                    </a:prstGeom>
+                  </pic:spPr>
+                </pic:pic>
+              </a:graphicData>
+            </a:graphic>
+          </wp:inline>
+        </w:drawing>
+      </w:r>
+    </w:p>
+    <w:p>
+      <w:pPr>
+        <w:pStyle w:val="Caption"/>
+      </w:pPr>
+      <w:r>
+        <w:t xml:space="preserve">Figure </w:t>
+      </w:r>
+      <w:r>
+        <w:fldChar w:fldCharType="begin"/>
+      </w:r>
+      <w:r>
+        <w:instrText xml:space="preserve"> SEQ Figure \* ARABIC </w:instrText>
+      </w:r>
+      <w:r>
+        <w:fldChar w:fldCharType="separate"/>
+      </w:r>
+      <w:r>
+        <w:rPr>
+          <w:noProof/>
+        </w:rPr>
+        <w:t>5</w:t>
+      </w:r>
+      <w:r>
+        <w:rPr>
+          <w:noProof/>
+        </w:rPr>
+        <w:fldChar w:fldCharType="end"/>
+      </w:r>
+      <w:r>
+        <w:t xml:space="preserve"> - histograms and boxplots showing distributions of prior inpatient, outpatient, and </w:t>
+      </w:r>
+      <w:r>
+        <w:t>emergency</w:t>
+      </w:r>
+      <w:r>
+        <w:t xml:space="preserve"> department visits</w:t>
+      </w:r>
+    </w:p>
+    <w:p>
+      <w:pPr>
+        <w:keepNext/>
+      </w:pPr>
+      <w:r>
+        <w:rPr>
+          <w:rFonts w:ascii="Aptos" w:hAnsi="Aptos"/>
+          <w:noProof/>
+        </w:rPr>
+        <w:drawing>
+          <wp:inline distT="0" distB="0" distL="0" distR="0" wp14:anchorId="585FC1D8" wp14:editId="7CE62B74">
+            <wp:extent cx="5976620" cy="1351280"/>
+            <wp:effectExtent l="0" t="0" r="5080" b="1270"/>
+            <wp:docPr id="1307192577" name="Picture 1" descr="A close-up of a computer screen&#10;&#10;Description automatically generated"/>
+            <wp:cNvGraphicFramePr>
+              <a:graphicFrameLocks xmlns:a="http://schemas.openxmlformats.org/drawingml/2006/main" noChangeAspect="1"/>
+            </wp:cNvGraphicFramePr>
+            <a:graphic xmlns:a="http://schemas.openxmlformats.org/drawingml/2006/main">
+              <a:graphicData uri="http://schemas.openxmlformats.org/drawingml/2006/picture">
+                <pic:pic xmlns:pic="http://schemas.openxmlformats.org/drawingml/2006/picture">
+                  <pic:nvPicPr>
+                    <pic:cNvPr id="1307192577" name="Picture 1" descr="A close-up of a computer screen&#10;&#10;Description automatically generated"/>
+                    <pic:cNvPicPr/>
+                  </pic:nvPicPr>
+                  <pic:blipFill>
+                    <a:blip r:embed="rId10"/>
+                    <a:stretch>
+                      <a:fillRect/>
+                    </a:stretch>
+                  </pic:blipFill>
+                  <pic:spPr>
+                    <a:xfrm>
+                      <a:off x="0" y="0"/>
+                      <a:ext cx="6001837" cy="1356981"/>
+                    </a:xfrm>
+                    <a:prstGeom prst="rect">
+                      <a:avLst/>
+                    </a:prstGeom>
+                  </pic:spPr>
+                </pic:pic>
+              </a:graphicData>
+            </a:graphic>
+          </wp:inline>
+        </w:drawing>
+      </w:r>
+    </w:p>
+    <w:p>
+      <w:pPr>
+        <w:pStyle w:val="Caption"/>
+      </w:pPr>
+      <w:r>
+        <w:t xml:space="preserve">Figure </w:t>
+      </w:r>
+      <w:r>
+        <w:fldChar w:fldCharType="begin"/>
+      </w:r>
+      <w:r>
+        <w:instrText xml:space="preserve"> SEQ Figure \* ARABIC </w:instrText>
+      </w:r>
+      <w:r>
+        <w:fldChar w:fldCharType="separate"/>
+      </w:r>
+      <w:r>
+        <w:rPr>
+          <w:noProof/>
+        </w:rPr>
+        <w:t>6</w:t>
+      </w:r>
+      <w:r>
+        <w:rPr>
+          <w:noProof/>
+        </w:rPr>
+        <w:fldChar w:fldCharType="end"/>
+      </w:r>
+      <w:r>
+        <w:t xml:space="preserve"> - Code block to produce the table of the percentage of encounters with number of visits per visit type</w:t>
+      </w:r>
+    </w:p>
+    <w:p/>
+    <w:p>
+      <w:pPr>
+        <w:keepNext/>
+      </w:pPr>
+      <w:r>
+        <w:rPr>
+          <w:noProof/>
+        </w:rPr>
+        <w:drawing>
+          <wp:inline distT="0" distB="0" distL="0" distR="0" wp14:anchorId="71EA48D0" wp14:editId="1000B084">
+            <wp:extent cx="2780174" cy="1636735"/>
+            <wp:effectExtent l="0" t="0" r="1270" b="1905"/>
+            <wp:docPr id="1757190851" name="Picture 1" descr="A screenshot of a graph&#10;&#10;Description automatically generated"/>
+            <wp:cNvGraphicFramePr>
+              <a:graphicFrameLocks xmlns:a="http://schemas.openxmlformats.org/drawingml/2006/main" noChangeAspect="1"/>
+            </wp:cNvGraphicFramePr>
+            <a:graphic xmlns:a="http://schemas.openxmlformats.org/drawingml/2006/main">
+              <a:graphicData uri="http://schemas.openxmlformats.org/drawingml/2006/picture">
+                <pic:pic xmlns:pic="http://schemas.openxmlformats.org/drawingml/2006/picture">
+                  <pic:nvPicPr>
+                    <pic:cNvPr id="1757190851" name="Picture 1" descr="A screenshot of a graph&#10;&#10;Description automatically generated"/>
+                    <pic:cNvPicPr/>
+                  </pic:nvPicPr>
+                  <pic:blipFill>
+                    <a:blip r:embed="rId11"/>
+                    <a:stretch>
+                      <a:fillRect/>
+                    </a:stretch>
+                  </pic:blipFill>
+                  <pic:spPr>
+                    <a:xfrm>
+                      <a:off x="0" y="0"/>
+                      <a:ext cx="2830242" cy="1666211"/>
+                    </a:xfrm>
+                    <a:prstGeom prst="rect">
+                      <a:avLst/>
+                    </a:prstGeom>
+                  </pic:spPr>
+                </pic:pic>
+              </a:graphicData>
+            </a:graphic>
+          </wp:inline>
+        </w:drawing>
+      </w:r>
+    </w:p>
+    <w:p>
+      <w:pPr>
+        <w:rPr>
+          <w:rFonts w:ascii="Aptos" w:hAnsi="Aptos"/>
+        </w:rPr>
+      </w:pPr>
+      <w:r>
+        <w:rPr>
+          <w:rFonts w:ascii="Aptos" w:hAnsi="Aptos"/>
+        </w:rPr>
+        <w:t xml:space="preserve">The table shows that for each visit type, </w:t>
+      </w:r>
+      <w:r>
+        <w:rPr>
+          <w:rFonts w:ascii="Aptos" w:hAnsi="Aptos"/>
+        </w:rPr>
+        <w:t>the majority of patients had no prior visits to inpatient, outpatient, or emergency departments in the preceding year.</w:t>
+      </w:r>
+      <w:r>
+        <w:rPr>
+          <w:rFonts w:ascii="Aptos" w:hAnsi="Aptos"/>
+        </w:rPr>
+        <w:t xml:space="preserve"> </w:t>
+      </w:r>
     </w:p>
     <w:p>
       <w:pPr>
@@ -1586,14 +2052,7 @@
         <w:rPr>
           <w:rFonts w:ascii="Aptos" w:hAnsi="Aptos"/>
         </w:rPr>
-        <w:t xml:space="preserve">The `discharge_disposition_id` could also be used as a secondary target variable. It is a categorical variable with 26 classes. It might be worth reducing the number of classes to </w:t>
-      </w:r>
-      <w:r>
-        <w:rPr>
-          <w:rFonts w:ascii="Aptos" w:hAnsi="Aptos"/>
-        </w:rPr>
-        <w:lastRenderedPageBreak/>
-        <w:t>binary outcome variable (all cause mortality), or categorical variable with fewer classes (e.g. discharged home, discharged to another facility, died.).</w:t>
+        <w:t>The `discharge_disposition_id` could also be used as a secondary target variable. It is a categorical variable with 26 classes. It might be worth reducing the number of classes to binary outcome variable (all cause mortality), or categorical variable with fewer classes (e.g. discharged home, discharged to another facility, died.).</w:t>
       </w:r>
     </w:p>
     <w:p>
@@ -2199,6 +2658,119 @@
     </w:lvl>
   </w:abstractNum>
   <w:abstractNum w:abstractNumId="5" w15:restartNumberingAfterBreak="0">
+    <w:nsid w:val="647C23F3"/>
+    <w:multiLevelType w:val="hybridMultilevel"/>
+    <w:tmpl w:val="9BBC0C26"/>
+    <w:lvl w:ilvl="0" w:tplc="0C090001">
+      <w:start w:val="1"/>
+      <w:numFmt w:val="bullet"/>
+      <w:lvlText w:val=""/>
+      <w:lvlJc w:val="left"/>
+      <w:pPr>
+        <w:ind w:left="720" w:hanging="360"/>
+      </w:pPr>
+      <w:rPr>
+        <w:rFonts w:ascii="Symbol" w:hAnsi="Symbol" w:hint="default"/>
+      </w:rPr>
+    </w:lvl>
+    <w:lvl w:ilvl="1" w:tplc="0C090003" w:tentative="1">
+      <w:start w:val="1"/>
+      <w:numFmt w:val="bullet"/>
+      <w:lvlText w:val="o"/>
+      <w:lvlJc w:val="left"/>
+      <w:pPr>
+        <w:ind w:left="1440" w:hanging="360"/>
+      </w:pPr>
+      <w:rPr>
+        <w:rFonts w:ascii="Courier New" w:hAnsi="Courier New" w:cs="Courier New" w:hint="default"/>
+      </w:rPr>
+    </w:lvl>
+    <w:lvl w:ilvl="2" w:tplc="0C090005" w:tentative="1">
+      <w:start w:val="1"/>
+      <w:numFmt w:val="bullet"/>
+      <w:lvlText w:val=""/>
+      <w:lvlJc w:val="left"/>
+      <w:pPr>
+        <w:ind w:left="2160" w:hanging="360"/>
+      </w:pPr>
+      <w:rPr>
+        <w:rFonts w:ascii="Wingdings" w:hAnsi="Wingdings" w:hint="default"/>
+      </w:rPr>
+    </w:lvl>
+    <w:lvl w:ilvl="3" w:tplc="0C090001" w:tentative="1">
+      <w:start w:val="1"/>
+      <w:numFmt w:val="bullet"/>
+      <w:lvlText w:val=""/>
+      <w:lvlJc w:val="left"/>
+      <w:pPr>
+        <w:ind w:left="2880" w:hanging="360"/>
+      </w:pPr>
+      <w:rPr>
+        <w:rFonts w:ascii="Symbol" w:hAnsi="Symbol" w:hint="default"/>
+      </w:rPr>
+    </w:lvl>
+    <w:lvl w:ilvl="4" w:tplc="0C090003" w:tentative="1">
+      <w:start w:val="1"/>
+      <w:numFmt w:val="bullet"/>
+      <w:lvlText w:val="o"/>
+      <w:lvlJc w:val="left"/>
+      <w:pPr>
+        <w:ind w:left="3600" w:hanging="360"/>
+      </w:pPr>
+      <w:rPr>
+        <w:rFonts w:ascii="Courier New" w:hAnsi="Courier New" w:cs="Courier New" w:hint="default"/>
+      </w:rPr>
+    </w:lvl>
+    <w:lvl w:ilvl="5" w:tplc="0C090005" w:tentative="1">
+      <w:start w:val="1"/>
+      <w:numFmt w:val="bullet"/>
+      <w:lvlText w:val=""/>
+      <w:lvlJc w:val="left"/>
+      <w:pPr>
+        <w:ind w:left="4320" w:hanging="360"/>
+      </w:pPr>
+      <w:rPr>
+        <w:rFonts w:ascii="Wingdings" w:hAnsi="Wingdings" w:hint="default"/>
+      </w:rPr>
+    </w:lvl>
+    <w:lvl w:ilvl="6" w:tplc="0C090001" w:tentative="1">
+      <w:start w:val="1"/>
+      <w:numFmt w:val="bullet"/>
+      <w:lvlText w:val=""/>
+      <w:lvlJc w:val="left"/>
+      <w:pPr>
+        <w:ind w:left="5040" w:hanging="360"/>
+      </w:pPr>
+      <w:rPr>
+        <w:rFonts w:ascii="Symbol" w:hAnsi="Symbol" w:hint="default"/>
+      </w:rPr>
+    </w:lvl>
+    <w:lvl w:ilvl="7" w:tplc="0C090003" w:tentative="1">
+      <w:start w:val="1"/>
+      <w:numFmt w:val="bullet"/>
+      <w:lvlText w:val="o"/>
+      <w:lvlJc w:val="left"/>
+      <w:pPr>
+        <w:ind w:left="5760" w:hanging="360"/>
+      </w:pPr>
+      <w:rPr>
+        <w:rFonts w:ascii="Courier New" w:hAnsi="Courier New" w:cs="Courier New" w:hint="default"/>
+      </w:rPr>
+    </w:lvl>
+    <w:lvl w:ilvl="8" w:tplc="0C090005" w:tentative="1">
+      <w:start w:val="1"/>
+      <w:numFmt w:val="bullet"/>
+      <w:lvlText w:val=""/>
+      <w:lvlJc w:val="left"/>
+      <w:pPr>
+        <w:ind w:left="6480" w:hanging="360"/>
+      </w:pPr>
+      <w:rPr>
+        <w:rFonts w:ascii="Wingdings" w:hAnsi="Wingdings" w:hint="default"/>
+      </w:rPr>
+    </w:lvl>
+  </w:abstractNum>
+  <w:abstractNum w:abstractNumId="6" w15:restartNumberingAfterBreak="0">
     <w:nsid w:val="73FB4528"/>
     <w:multiLevelType w:val="hybridMultilevel"/>
     <w:tmpl w:val="A48865EE"/>
@@ -2318,7 +2890,7 @@
     <w:abstractNumId w:val="2"/>
   </w:num>
   <w:num w:numId="3" w16cid:durableId="494032831">
-    <w:abstractNumId w:val="5"/>
+    <w:abstractNumId w:val="6"/>
   </w:num>
   <w:num w:numId="4" w16cid:durableId="38164699">
     <w:abstractNumId w:val="1"/>
@@ -2328,6 +2900,9 @@
   </w:num>
   <w:num w:numId="6" w16cid:durableId="1642346382">
     <w:abstractNumId w:val="0"/>
+  </w:num>
+  <w:num w:numId="7" w16cid:durableId="2143690612">
+    <w:abstractNumId w:val="5"/>
   </w:num>
 </w:numbering>
 </file>
@@ -2939,6 +3514,7 @@
   <w:style w:type="character" w:default="1" w:styleId="DefaultParagraphFont">
     <w:name w:val="Default Paragraph Font"/>
     <w:uiPriority w:val="1"/>
+    <w:semiHidden/>
     <w:unhideWhenUsed/>
   </w:style>
   <w:style w:type="table" w:default="1" w:styleId="TableNormal">
@@ -3465,6 +4041,199 @@
       <w:szCs w:val="20"/>
     </w:rPr>
   </w:style>
+  <w:style w:type="paragraph" w:customStyle="1" w:styleId="Default">
+    <w:name w:val="Default"/>
+    <w:rsid w:val="00670DA8"/>
+    <w:pPr>
+      <w:autoSpaceDE w:val="0"/>
+      <w:autoSpaceDN w:val="0"/>
+      <w:adjustRightInd w:val="0"/>
+      <w:spacing w:after="0" w:line="240" w:lineRule="auto"/>
+    </w:pPr>
+    <w:rPr>
+      <w:rFonts w:ascii="Times New Roman" w:hAnsi="Times New Roman" w:cs="Times New Roman"/>
+      <w:color w:val="000000"/>
+      <w:kern w:val="0"/>
+    </w:rPr>
+  </w:style>
+  <w:style w:type="table" w:styleId="ListTable3">
+    <w:name w:val="List Table 3"/>
+    <w:basedOn w:val="TableNormal"/>
+    <w:uiPriority w:val="48"/>
+    <w:rsid w:val="0052006C"/>
+    <w:pPr>
+      <w:spacing w:after="0" w:line="240" w:lineRule="auto"/>
+    </w:pPr>
+    <w:tblPr>
+      <w:tblStyleRowBandSize w:val="1"/>
+      <w:tblStyleColBandSize w:val="1"/>
+      <w:tblBorders>
+        <w:top w:val="single" w:sz="4" w:space="0" w:color="000000" w:themeColor="text1"/>
+        <w:left w:val="single" w:sz="4" w:space="0" w:color="000000" w:themeColor="text1"/>
+        <w:bottom w:val="single" w:sz="4" w:space="0" w:color="000000" w:themeColor="text1"/>
+        <w:right w:val="single" w:sz="4" w:space="0" w:color="000000" w:themeColor="text1"/>
+      </w:tblBorders>
+    </w:tblPr>
+    <w:tblStylePr w:type="firstRow">
+      <w:rPr>
+        <w:b/>
+        <w:bCs/>
+        <w:color w:val="FFFFFF" w:themeColor="background1"/>
+      </w:rPr>
+      <w:tblPr/>
+      <w:tcPr>
+        <w:shd w:val="clear" w:color="auto" w:fill="000000" w:themeFill="text1"/>
+      </w:tcPr>
+    </w:tblStylePr>
+    <w:tblStylePr w:type="lastRow">
+      <w:rPr>
+        <w:b/>
+        <w:bCs/>
+      </w:rPr>
+      <w:tblPr/>
+      <w:tcPr>
+        <w:tcBorders>
+          <w:top w:val="double" w:sz="4" w:space="0" w:color="000000" w:themeColor="text1"/>
+        </w:tcBorders>
+        <w:shd w:val="clear" w:color="auto" w:fill="FFFFFF" w:themeFill="background1"/>
+      </w:tcPr>
+    </w:tblStylePr>
+    <w:tblStylePr w:type="firstCol">
+      <w:rPr>
+        <w:b/>
+        <w:bCs/>
+      </w:rPr>
+      <w:tblPr/>
+      <w:tcPr>
+        <w:tcBorders>
+          <w:right w:val="nil"/>
+        </w:tcBorders>
+        <w:shd w:val="clear" w:color="auto" w:fill="FFFFFF" w:themeFill="background1"/>
+      </w:tcPr>
+    </w:tblStylePr>
+    <w:tblStylePr w:type="lastCol">
+      <w:rPr>
+        <w:b/>
+        <w:bCs/>
+      </w:rPr>
+      <w:tblPr/>
+      <w:tcPr>
+        <w:tcBorders>
+          <w:left w:val="nil"/>
+        </w:tcBorders>
+        <w:shd w:val="clear" w:color="auto" w:fill="FFFFFF" w:themeFill="background1"/>
+      </w:tcPr>
+    </w:tblStylePr>
+    <w:tblStylePr w:type="band1Vert">
+      <w:tblPr/>
+      <w:tcPr>
+        <w:tcBorders>
+          <w:left w:val="single" w:sz="4" w:space="0" w:color="000000" w:themeColor="text1"/>
+          <w:right w:val="single" w:sz="4" w:space="0" w:color="000000" w:themeColor="text1"/>
+        </w:tcBorders>
+      </w:tcPr>
+    </w:tblStylePr>
+    <w:tblStylePr w:type="band1Horz">
+      <w:tblPr/>
+      <w:tcPr>
+        <w:tcBorders>
+          <w:top w:val="single" w:sz="4" w:space="0" w:color="000000" w:themeColor="text1"/>
+          <w:bottom w:val="single" w:sz="4" w:space="0" w:color="000000" w:themeColor="text1"/>
+          <w:insideH w:val="nil"/>
+        </w:tcBorders>
+      </w:tcPr>
+    </w:tblStylePr>
+    <w:tblStylePr w:type="neCell">
+      <w:tblPr/>
+      <w:tcPr>
+        <w:tcBorders>
+          <w:left w:val="nil"/>
+          <w:bottom w:val="nil"/>
+        </w:tcBorders>
+      </w:tcPr>
+    </w:tblStylePr>
+    <w:tblStylePr w:type="nwCell">
+      <w:tblPr/>
+      <w:tcPr>
+        <w:tcBorders>
+          <w:bottom w:val="nil"/>
+          <w:right w:val="nil"/>
+        </w:tcBorders>
+      </w:tcPr>
+    </w:tblStylePr>
+    <w:tblStylePr w:type="seCell">
+      <w:tblPr/>
+      <w:tcPr>
+        <w:tcBorders>
+          <w:top w:val="double" w:sz="4" w:space="0" w:color="000000" w:themeColor="text1"/>
+          <w:left w:val="nil"/>
+        </w:tcBorders>
+      </w:tcPr>
+    </w:tblStylePr>
+    <w:tblStylePr w:type="swCell">
+      <w:tblPr/>
+      <w:tcPr>
+        <w:tcBorders>
+          <w:top w:val="double" w:sz="4" w:space="0" w:color="000000" w:themeColor="text1"/>
+          <w:right w:val="nil"/>
+        </w:tcBorders>
+      </w:tcPr>
+    </w:tblStylePr>
+  </w:style>
+  <w:style w:type="table" w:styleId="ListTable2">
+    <w:name w:val="List Table 2"/>
+    <w:basedOn w:val="TableNormal"/>
+    <w:uiPriority w:val="47"/>
+    <w:rsid w:val="007A1C5E"/>
+    <w:pPr>
+      <w:spacing w:after="0" w:line="240" w:lineRule="auto"/>
+    </w:pPr>
+    <w:tblPr>
+      <w:tblStyleRowBandSize w:val="1"/>
+      <w:tblStyleColBandSize w:val="1"/>
+      <w:tblBorders>
+        <w:top w:val="single" w:sz="4" w:space="0" w:color="666666" w:themeColor="text1" w:themeTint="99"/>
+        <w:bottom w:val="single" w:sz="4" w:space="0" w:color="666666" w:themeColor="text1" w:themeTint="99"/>
+        <w:insideH w:val="single" w:sz="4" w:space="0" w:color="666666" w:themeColor="text1" w:themeTint="99"/>
+      </w:tblBorders>
+    </w:tblPr>
+    <w:tblStylePr w:type="firstRow">
+      <w:rPr>
+        <w:b/>
+        <w:bCs/>
+      </w:rPr>
+    </w:tblStylePr>
+    <w:tblStylePr w:type="lastRow">
+      <w:rPr>
+        <w:b/>
+        <w:bCs/>
+      </w:rPr>
+    </w:tblStylePr>
+    <w:tblStylePr w:type="firstCol">
+      <w:rPr>
+        <w:b/>
+        <w:bCs/>
+      </w:rPr>
+    </w:tblStylePr>
+    <w:tblStylePr w:type="lastCol">
+      <w:rPr>
+        <w:b/>
+        <w:bCs/>
+      </w:rPr>
+    </w:tblStylePr>
+    <w:tblStylePr w:type="band1Vert">
+      <w:tblPr/>
+      <w:tcPr>
+        <w:shd w:val="clear" w:color="auto" w:fill="CCCCCC" w:themeFill="text1" w:themeFillTint="33"/>
+      </w:tcPr>
+    </w:tblStylePr>
+    <w:tblStylePr w:type="band1Horz">
+      <w:tblPr/>
+      <w:tcPr>
+        <w:shd w:val="clear" w:color="auto" w:fill="F2F2F2" w:themeFill="background1" w:themeFillShade="F2"/>
+      </w:tcPr>
+    </w:tblStylePr>
+  </w:style>
 </w:styles>
 </file>
 

</xml_diff>

<commit_message>
more work on outliers and visualisations
</commit_message>
<xml_diff>
--- a/Assignment1_submission/Assessment1-report.docx
+++ b/Assignment1_submission/Assessment1-report.docx
@@ -98,11 +98,6 @@
     </w:p>
     <w:p>
       <w:pPr>
-        <w:pStyle w:val="ListParagraph"/>
-        <w:numPr>
-          <w:ilvl w:val="0"/>
-          <w:numId w:val="3"/>
-        </w:numPr>
         <w:rPr>
           <w:szCs w:val="22"/>
         </w:rPr>
@@ -155,18 +150,12 @@
         </w:rPr>
         <w:t xml:space="preserve"> </w:t>
       </w:r>
-    </w:p>
-    <w:p>
-      <w:pPr>
-        <w:pStyle w:val="ListParagraph"/>
-        <w:numPr>
-          <w:ilvl w:val="0"/>
-          <w:numId w:val="3"/>
-        </w:numPr>
+      <w:r>
         <w:rPr>
           <w:szCs w:val="22"/>
         </w:rPr>
-      </w:pPr>
+        <w:t xml:space="preserve"> </w:t>
+      </w:r>
       <w:r>
         <w:rPr>
           <w:szCs w:val="22"/>
@@ -200,11 +189,6 @@
     </w:p>
     <w:p>
       <w:pPr>
-        <w:pStyle w:val="ListParagraph"/>
-        <w:numPr>
-          <w:ilvl w:val="0"/>
-          <w:numId w:val="3"/>
-        </w:numPr>
         <w:rPr>
           <w:szCs w:val="22"/>
         </w:rPr>
@@ -233,116 +217,70 @@
         </w:rPr>
         <w:t xml:space="preserve"> a function was written to convert all Object Dtypes to the string type.</w:t>
       </w:r>
-    </w:p>
-    <w:p>
-      <w:pPr>
-        <w:pStyle w:val="ListParagraph"/>
-        <w:numPr>
-          <w:ilvl w:val="0"/>
-          <w:numId w:val="3"/>
-        </w:numPr>
+      <w:r>
         <w:rPr>
           <w:szCs w:val="22"/>
         </w:rPr>
-      </w:pPr>
+        <w:t>In the second mismatched Dtpyes, the number_outpatient, number_inpatient, number_emergency</w:t>
+      </w:r>
       <w:r>
         <w:rPr>
           <w:szCs w:val="22"/>
         </w:rPr>
-        <w:t xml:space="preserve">In the second mismatched Dtpyes, the </w:t>
+        <w:t xml:space="preserve"> variable</w:t>
       </w:r>
       <w:r>
         <w:rPr>
           <w:szCs w:val="22"/>
         </w:rPr>
-        <w:t>number_outpatient, number_inpatient, number_emergency</w:t>
+        <w:t>s</w:t>
       </w:r>
       <w:r>
         <w:rPr>
           <w:szCs w:val="22"/>
         </w:rPr>
-        <w:t xml:space="preserve"> variable</w:t>
+        <w:t xml:space="preserve"> were loaded as string </w:t>
       </w:r>
       <w:r>
         <w:rPr>
           <w:szCs w:val="22"/>
         </w:rPr>
-        <w:t>s</w:t>
+        <w:t xml:space="preserve">types </w:t>
       </w:r>
       <w:r>
         <w:rPr>
           <w:szCs w:val="22"/>
         </w:rPr>
-        <w:t xml:space="preserve"> were loaded as string </w:t>
-      </w:r>
-      <w:r>
+        <w:t>due to the presence of a ‘?’ character to denote missing/unknown values.</w:t>
+      </w:r>
+    </w:p>
+    <w:p>
+      <w:pPr>
         <w:rPr>
           <w:szCs w:val="22"/>
         </w:rPr>
-        <w:t xml:space="preserve">types </w:t>
-      </w:r>
+      </w:pPr>
       <w:r>
         <w:rPr>
           <w:szCs w:val="22"/>
         </w:rPr>
-        <w:t>due to the presence of a ‘?’ character to denote missing/unknown values.</w:t>
-      </w:r>
-    </w:p>
-    <w:p>
-      <w:pPr>
-        <w:pStyle w:val="ListParagraph"/>
-        <w:numPr>
-          <w:ilvl w:val="0"/>
-          <w:numId w:val="3"/>
-        </w:numPr>
+        <w:t>The ‘?’ character was replaced, using the pandas replace method, with the numpy nan. This is a floating-point representation of ‘Not a Number’.</w:t>
+      </w:r>
+      <w:r>
         <w:rPr>
           <w:szCs w:val="22"/>
         </w:rPr>
-      </w:pPr>
+        <w:t xml:space="preserve"> </w:t>
+      </w:r>
       <w:r>
         <w:rPr>
           <w:szCs w:val="22"/>
         </w:rPr>
-        <w:t>The ‘?’ character was replaced, using the pandas replace method, with the numpy nan. This is a floating-point representation of ‘Not a Number’.</w:t>
-      </w:r>
-    </w:p>
-    <w:p>
-      <w:pPr>
-        <w:pStyle w:val="ListParagraph"/>
-        <w:numPr>
-          <w:ilvl w:val="0"/>
-          <w:numId w:val="3"/>
-        </w:numPr>
-        <w:rPr>
-          <w:szCs w:val="22"/>
-        </w:rPr>
-      </w:pPr>
-      <w:r>
-        <w:rPr>
-          <w:szCs w:val="22"/>
-        </w:rPr>
-        <w:t>The floating-point variable was subsequently converted to the Int64 data type because the data represented by the variable are discrete quantitative.</w:t>
-      </w:r>
-      <w:r>
-        <w:rPr>
-          <w:szCs w:val="22"/>
-        </w:rPr>
-        <w:t xml:space="preserve"> </w:t>
-      </w:r>
-      <w:r>
-        <w:rPr>
-          <w:szCs w:val="22"/>
-        </w:rPr>
-        <w:t>Results of the correction are shown in Figure 2.</w:t>
-      </w:r>
-    </w:p>
-    <w:p>
-      <w:pPr>
-        <w:pStyle w:val="ListParagraph"/>
-        <w:numPr>
-          <w:ilvl w:val="0"/>
-          <w:numId w:val="3"/>
-        </w:numPr>
+        <w:t>The floating-point variable was subsequently converted to the Int64 data type because the data represented by the variable are discrete quantitative. Results of the correction are shown in Figure 2.</w:t>
+      </w:r>
+    </w:p>
+    <w:p>
+      <w:pPr>
         <w:rPr>
           <w:szCs w:val="22"/>
         </w:rPr>
@@ -1650,6 +1588,7 @@
       <w:r>
         <w:rPr>
           <w:rFonts w:ascii="Aptos" w:hAnsi="Aptos"/>
+          <w:noProof/>
         </w:rPr>
         <w:drawing>
           <wp:inline distT="0" distB="0" distL="0" distR="0" wp14:anchorId="616FF41D" wp14:editId="44E3C0D5">
@@ -1698,24 +1637,14 @@
       <w:r>
         <w:t xml:space="preserve">Figure </w:t>
       </w:r>
-      <w:r>
-        <w:fldChar w:fldCharType="begin"/>
-      </w:r>
-      <w:r>
-        <w:instrText xml:space="preserve"> SEQ Figure \* ARABIC </w:instrText>
-      </w:r>
-      <w:r>
-        <w:fldChar w:fldCharType="separate"/>
-      </w:r>
-      <w:r>
-        <w:rPr>
-          <w:noProof/>
-        </w:rPr>
-        <w:t>4</w:t>
-      </w:r>
-      <w:r>
-        <w:fldChar w:fldCharType="end"/>
-      </w:r>
+      <w:fldSimple w:instr=" SEQ Figure \* ARABIC ">
+        <w:r>
+          <w:rPr>
+            <w:noProof/>
+          </w:rPr>
+          <w:t>4</w:t>
+        </w:r>
+      </w:fldSimple>
       <w:r>
         <w:t xml:space="preserve"> - code to produce the histograms and boxplots</w:t>
       </w:r>
@@ -1725,16 +1654,12 @@
         <w:keepNext/>
       </w:pPr>
       <w:r>
-        <w:rPr>
-          <w:rFonts w:ascii="Aptos" w:hAnsi="Aptos"/>
-          <w:noProof/>
-        </w:rPr>
         <w:lastRenderedPageBreak/>
         <w:drawing>
-          <wp:inline distT="0" distB="0" distL="0" distR="0" wp14:anchorId="7920D775" wp14:editId="4AD79B9E">
-            <wp:extent cx="5828778" cy="4097856"/>
-            <wp:effectExtent l="0" t="0" r="635" b="0"/>
-            <wp:docPr id="1548898701" name="Picture 1" descr="A group of graphs showing the number of patients&#10;&#10;Description automatically generated"/>
+          <wp:inline distT="0" distB="0" distL="0" distR="0" wp14:anchorId="6A48FBDC" wp14:editId="60611494">
+            <wp:extent cx="5976620" cy="4107180"/>
+            <wp:effectExtent l="0" t="0" r="5080" b="7620"/>
+            <wp:docPr id="989137699" name="Picture 1" descr="A group of graphs with text&#10;&#10;Description automatically generated with medium confidence"/>
             <wp:cNvGraphicFramePr>
               <a:graphicFrameLocks xmlns:a="http://schemas.openxmlformats.org/drawingml/2006/main" noChangeAspect="1"/>
             </wp:cNvGraphicFramePr>
@@ -1742,7 +1667,7 @@
               <a:graphicData uri="http://schemas.openxmlformats.org/drawingml/2006/picture">
                 <pic:pic xmlns:pic="http://schemas.openxmlformats.org/drawingml/2006/picture">
                   <pic:nvPicPr>
-                    <pic:cNvPr id="1548898701" name="Picture 1" descr="A group of graphs showing the number of patients&#10;&#10;Description automatically generated"/>
+                    <pic:cNvPr id="989137699" name="Picture 1" descr="A group of graphs with text&#10;&#10;Description automatically generated with medium confidence"/>
                     <pic:cNvPicPr/>
                   </pic:nvPicPr>
                   <pic:blipFill>
@@ -1754,7 +1679,7 @@
                   <pic:spPr>
                     <a:xfrm>
                       <a:off x="0" y="0"/>
-                      <a:ext cx="5830010" cy="4098722"/>
+                      <a:ext cx="5976620" cy="4107180"/>
                     </a:xfrm>
                     <a:prstGeom prst="rect">
                       <a:avLst/>
@@ -1774,27 +1699,14 @@
       <w:r>
         <w:t xml:space="preserve">Figure </w:t>
       </w:r>
-      <w:r>
-        <w:fldChar w:fldCharType="begin"/>
-      </w:r>
-      <w:r>
-        <w:instrText xml:space="preserve"> SEQ Figure \* ARABIC </w:instrText>
-      </w:r>
-      <w:r>
-        <w:fldChar w:fldCharType="separate"/>
-      </w:r>
-      <w:r>
-        <w:rPr>
-          <w:noProof/>
-        </w:rPr>
-        <w:t>5</w:t>
-      </w:r>
-      <w:r>
-        <w:rPr>
-          <w:noProof/>
-        </w:rPr>
-        <w:fldChar w:fldCharType="end"/>
-      </w:r>
+      <w:fldSimple w:instr=" SEQ Figure \* ARABIC ">
+        <w:r>
+          <w:rPr>
+            <w:noProof/>
+          </w:rPr>
+          <w:t>5</w:t>
+        </w:r>
+      </w:fldSimple>
       <w:r>
         <w:t xml:space="preserve"> - histograms and boxplots showing distributions of prior inpatient, outpatient, and </w:t>
       </w:r>
@@ -1858,27 +1770,14 @@
       <w:r>
         <w:t xml:space="preserve">Figure </w:t>
       </w:r>
-      <w:r>
-        <w:fldChar w:fldCharType="begin"/>
-      </w:r>
-      <w:r>
-        <w:instrText xml:space="preserve"> SEQ Figure \* ARABIC </w:instrText>
-      </w:r>
-      <w:r>
-        <w:fldChar w:fldCharType="separate"/>
-      </w:r>
-      <w:r>
-        <w:rPr>
-          <w:noProof/>
-        </w:rPr>
-        <w:t>6</w:t>
-      </w:r>
-      <w:r>
-        <w:rPr>
-          <w:noProof/>
-        </w:rPr>
-        <w:fldChar w:fldCharType="end"/>
-      </w:r>
+      <w:fldSimple w:instr=" SEQ Figure \* ARABIC ">
+        <w:r>
+          <w:rPr>
+            <w:noProof/>
+          </w:rPr>
+          <w:t>6</w:t>
+        </w:r>
+      </w:fldSimple>
       <w:r>
         <w:t xml:space="preserve"> - Code block to produce the table of the percentage of encounters with number of visits per visit type</w:t>
       </w:r>
@@ -1965,9 +1864,449 @@
       <w:pPr>
         <w:rPr>
           <w:rFonts w:ascii="Aptos" w:hAnsi="Aptos"/>
-        </w:rPr>
-      </w:pPr>
-    </w:p>
+          <w:lang w:val="en-GB"/>
+        </w:rPr>
+      </w:pPr>
+      <w:r>
+        <w:rPr>
+          <w:rFonts w:ascii="Aptos" w:hAnsi="Aptos"/>
+          <w:lang w:val="en-GB"/>
+        </w:rPr>
+        <w:lastRenderedPageBreak/>
+        <w:drawing>
+          <wp:inline distT="0" distB="0" distL="0" distR="0" wp14:anchorId="6847A032" wp14:editId="5C8F56A2">
+            <wp:extent cx="5751285" cy="4032377"/>
+            <wp:effectExtent l="0" t="0" r="1905" b="6350"/>
+            <wp:docPr id="258707845" name="Picture 1"/>
+            <wp:cNvGraphicFramePr>
+              <a:graphicFrameLocks xmlns:a="http://schemas.openxmlformats.org/drawingml/2006/main" noChangeAspect="1"/>
+            </wp:cNvGraphicFramePr>
+            <a:graphic xmlns:a="http://schemas.openxmlformats.org/drawingml/2006/main">
+              <a:graphicData uri="http://schemas.openxmlformats.org/drawingml/2006/picture">
+                <pic:pic xmlns:pic="http://schemas.openxmlformats.org/drawingml/2006/picture">
+                  <pic:nvPicPr>
+                    <pic:cNvPr id="258707845" name=""/>
+                    <pic:cNvPicPr/>
+                  </pic:nvPicPr>
+                  <pic:blipFill>
+                    <a:blip r:embed="rId12"/>
+                    <a:stretch>
+                      <a:fillRect/>
+                    </a:stretch>
+                  </pic:blipFill>
+                  <pic:spPr>
+                    <a:xfrm>
+                      <a:off x="0" y="0"/>
+                      <a:ext cx="5758822" cy="4037661"/>
+                    </a:xfrm>
+                    <a:prstGeom prst="rect">
+                      <a:avLst/>
+                    </a:prstGeom>
+                  </pic:spPr>
+                </pic:pic>
+              </a:graphicData>
+            </a:graphic>
+          </wp:inline>
+        </w:drawing>
+      </w:r>
+    </w:p>
+    <w:p>
+      <w:pPr>
+        <w:rPr>
+          <w:rFonts w:ascii="Aptos" w:hAnsi="Aptos"/>
+        </w:rPr>
+      </w:pPr>
+    </w:p>
+    <w:p>
+      <w:pPr>
+        <w:rPr>
+          <w:rFonts w:ascii="Aptos" w:hAnsi="Aptos"/>
+        </w:rPr>
+      </w:pPr>
+      <w:r>
+        <w:rPr>
+          <w:rFonts w:ascii="Aptos" w:hAnsi="Aptos"/>
+        </w:rPr>
+        <w:drawing>
+          <wp:inline distT="0" distB="0" distL="0" distR="0" wp14:anchorId="024D5395" wp14:editId="47995D62">
+            <wp:extent cx="5389894" cy="4045857"/>
+            <wp:effectExtent l="0" t="0" r="1270" b="0"/>
+            <wp:docPr id="1317643099" name="Picture 1" descr="A group of graphs and diagrams&#10;&#10;Description automatically generated with medium confidence"/>
+            <wp:cNvGraphicFramePr>
+              <a:graphicFrameLocks xmlns:a="http://schemas.openxmlformats.org/drawingml/2006/main" noChangeAspect="1"/>
+            </wp:cNvGraphicFramePr>
+            <a:graphic xmlns:a="http://schemas.openxmlformats.org/drawingml/2006/main">
+              <a:graphicData uri="http://schemas.openxmlformats.org/drawingml/2006/picture">
+                <pic:pic xmlns:pic="http://schemas.openxmlformats.org/drawingml/2006/picture">
+                  <pic:nvPicPr>
+                    <pic:cNvPr id="1317643099" name="Picture 1" descr="A group of graphs and diagrams&#10;&#10;Description automatically generated with medium confidence"/>
+                    <pic:cNvPicPr/>
+                  </pic:nvPicPr>
+                  <pic:blipFill>
+                    <a:blip r:embed="rId13"/>
+                    <a:stretch>
+                      <a:fillRect/>
+                    </a:stretch>
+                  </pic:blipFill>
+                  <pic:spPr>
+                    <a:xfrm>
+                      <a:off x="0" y="0"/>
+                      <a:ext cx="5397282" cy="4051402"/>
+                    </a:xfrm>
+                    <a:prstGeom prst="rect">
+                      <a:avLst/>
+                    </a:prstGeom>
+                  </pic:spPr>
+                </pic:pic>
+              </a:graphicData>
+            </a:graphic>
+          </wp:inline>
+        </w:drawing>
+      </w:r>
+    </w:p>
+    <w:p>
+      <w:pPr>
+        <w:rPr>
+          <w:rFonts w:ascii="Aptos" w:hAnsi="Aptos"/>
+        </w:rPr>
+      </w:pPr>
+    </w:p>
+    <w:p>
+      <w:pPr>
+        <w:rPr>
+          <w:rFonts w:ascii="Aptos" w:hAnsi="Aptos"/>
+        </w:rPr>
+      </w:pPr>
+      <w:r>
+        <w:rPr>
+          <w:rFonts w:ascii="Aptos" w:hAnsi="Aptos"/>
+        </w:rPr>
+        <w:lastRenderedPageBreak/>
+        <w:drawing>
+          <wp:inline distT="0" distB="0" distL="0" distR="0" wp14:anchorId="7323ADD0" wp14:editId="6FED74F2">
+            <wp:extent cx="5976620" cy="2988310"/>
+            <wp:effectExtent l="0" t="0" r="5080" b="2540"/>
+            <wp:docPr id="1166100752" name="Picture 1" descr="A screenshot of a computer code&#10;&#10;Description automatically generated"/>
+            <wp:cNvGraphicFramePr>
+              <a:graphicFrameLocks xmlns:a="http://schemas.openxmlformats.org/drawingml/2006/main" noChangeAspect="1"/>
+            </wp:cNvGraphicFramePr>
+            <a:graphic xmlns:a="http://schemas.openxmlformats.org/drawingml/2006/main">
+              <a:graphicData uri="http://schemas.openxmlformats.org/drawingml/2006/picture">
+                <pic:pic xmlns:pic="http://schemas.openxmlformats.org/drawingml/2006/picture">
+                  <pic:nvPicPr>
+                    <pic:cNvPr id="1166100752" name="Picture 1" descr="A screenshot of a computer code&#10;&#10;Description automatically generated"/>
+                    <pic:cNvPicPr/>
+                  </pic:nvPicPr>
+                  <pic:blipFill>
+                    <a:blip r:embed="rId14"/>
+                    <a:stretch>
+                      <a:fillRect/>
+                    </a:stretch>
+                  </pic:blipFill>
+                  <pic:spPr>
+                    <a:xfrm>
+                      <a:off x="0" y="0"/>
+                      <a:ext cx="5976620" cy="2988310"/>
+                    </a:xfrm>
+                    <a:prstGeom prst="rect">
+                      <a:avLst/>
+                    </a:prstGeom>
+                  </pic:spPr>
+                </pic:pic>
+              </a:graphicData>
+            </a:graphic>
+          </wp:inline>
+        </w:drawing>
+      </w:r>
+    </w:p>
+    <w:p>
+      <w:pPr>
+        <w:rPr>
+          <w:rFonts w:ascii="Aptos" w:hAnsi="Aptos"/>
+        </w:rPr>
+      </w:pPr>
+    </w:p>
+    <w:p>
+      <w:pPr>
+        <w:rPr>
+          <w:rFonts w:ascii="Aptos" w:hAnsi="Aptos"/>
+        </w:rPr>
+      </w:pPr>
+      <w:r>
+        <w:rPr>
+          <w:rFonts w:ascii="Aptos" w:hAnsi="Aptos"/>
+        </w:rPr>
+        <w:drawing>
+          <wp:inline distT="0" distB="0" distL="0" distR="0" wp14:anchorId="571991A9" wp14:editId="1D028AA8">
+            <wp:extent cx="5976620" cy="4308475"/>
+            <wp:effectExtent l="0" t="0" r="5080" b="0"/>
+            <wp:docPr id="1886095009" name="Picture 1" descr="A group of graphs and diagrams&#10;&#10;Description automatically generated with medium confidence"/>
+            <wp:cNvGraphicFramePr>
+              <a:graphicFrameLocks xmlns:a="http://schemas.openxmlformats.org/drawingml/2006/main" noChangeAspect="1"/>
+            </wp:cNvGraphicFramePr>
+            <a:graphic xmlns:a="http://schemas.openxmlformats.org/drawingml/2006/main">
+              <a:graphicData uri="http://schemas.openxmlformats.org/drawingml/2006/picture">
+                <pic:pic xmlns:pic="http://schemas.openxmlformats.org/drawingml/2006/picture">
+                  <pic:nvPicPr>
+                    <pic:cNvPr id="1886095009" name="Picture 1" descr="A group of graphs and diagrams&#10;&#10;Description automatically generated with medium confidence"/>
+                    <pic:cNvPicPr/>
+                  </pic:nvPicPr>
+                  <pic:blipFill>
+                    <a:blip r:embed="rId15"/>
+                    <a:stretch>
+                      <a:fillRect/>
+                    </a:stretch>
+                  </pic:blipFill>
+                  <pic:spPr>
+                    <a:xfrm>
+                      <a:off x="0" y="0"/>
+                      <a:ext cx="5976620" cy="4308475"/>
+                    </a:xfrm>
+                    <a:prstGeom prst="rect">
+                      <a:avLst/>
+                    </a:prstGeom>
+                  </pic:spPr>
+                </pic:pic>
+              </a:graphicData>
+            </a:graphic>
+          </wp:inline>
+        </w:drawing>
+      </w:r>
+    </w:p>
+    <w:p>
+      <w:pPr>
+        <w:rPr>
+          <w:rFonts w:ascii="Aptos" w:hAnsi="Aptos"/>
+        </w:rPr>
+      </w:pPr>
+    </w:p>
+    <w:p>
+      <w:pPr>
+        <w:rPr>
+          <w:rFonts w:ascii="Aptos" w:hAnsi="Aptos"/>
+          <w:b/>
+          <w:bCs/>
+        </w:rPr>
+      </w:pPr>
+    </w:p>
+    <w:p>
+      <w:pPr>
+        <w:rPr>
+          <w:rFonts w:ascii="Aptos" w:hAnsi="Aptos"/>
+          <w:b/>
+          <w:bCs/>
+        </w:rPr>
+      </w:pPr>
+    </w:p>
+    <w:p>
+      <w:pPr>
+        <w:rPr>
+          <w:rFonts w:ascii="Aptos" w:hAnsi="Aptos"/>
+          <w:b/>
+          <w:bCs/>
+        </w:rPr>
+      </w:pPr>
+    </w:p>
+    <w:p>
+      <w:pPr>
+        <w:rPr>
+          <w:rFonts w:ascii="Aptos" w:hAnsi="Aptos"/>
+          <w:b/>
+          <w:bCs/>
+        </w:rPr>
+      </w:pPr>
+      <w:r>
+        <w:rPr>
+          <w:rFonts w:ascii="Aptos" w:hAnsi="Aptos"/>
+          <w:b/>
+          <w:bCs/>
+        </w:rPr>
+        <w:lastRenderedPageBreak/>
+        <w:t>Part 2 - Finding missing data and outliers</w:t>
+      </w:r>
+    </w:p>
+    <w:p>
+      <w:r>
+        <w:t>Each vari</w:t>
+      </w:r>
+      <w:r>
+        <w:t>able was assessed for the number of unique values using the value_counts() method</w:t>
+      </w:r>
+      <w:r>
+        <w:t xml:space="preserve"> with the drop_na=False parameter. The output of the value_count</w:t>
+      </w:r>
+      <w:r>
+        <w:t>()</w:t>
+      </w:r>
+      <w:r>
+        <w:t xml:space="preserve"> </w:t>
+      </w:r>
+      <w:r>
+        <w:t xml:space="preserve">method </w:t>
+      </w:r>
+      <w:r>
+        <w:t xml:space="preserve">calls for selected variables is shown in </w:t>
+      </w:r>
+      <w:r>
+        <w:rPr>
+          <w:highlight w:val="yellow"/>
+        </w:rPr>
+        <w:t>figure X</w:t>
+      </w:r>
+    </w:p>
+    <w:p>
+      <w:r>
+        <w:drawing>
+          <wp:inline distT="0" distB="0" distL="0" distR="0" wp14:anchorId="74CF3996" wp14:editId="08112909">
+            <wp:extent cx="3371432" cy="5279572"/>
+            <wp:effectExtent l="0" t="0" r="635" b="0"/>
+            <wp:docPr id="1126239419" name="Picture 1" descr="A screenshot of a computer&#10;&#10;Description automatically generated"/>
+            <wp:cNvGraphicFramePr>
+              <a:graphicFrameLocks xmlns:a="http://schemas.openxmlformats.org/drawingml/2006/main" noChangeAspect="1"/>
+            </wp:cNvGraphicFramePr>
+            <a:graphic xmlns:a="http://schemas.openxmlformats.org/drawingml/2006/main">
+              <a:graphicData uri="http://schemas.openxmlformats.org/drawingml/2006/picture">
+                <pic:pic xmlns:pic="http://schemas.openxmlformats.org/drawingml/2006/picture">
+                  <pic:nvPicPr>
+                    <pic:cNvPr id="1126239419" name="Picture 1" descr="A screenshot of a computer&#10;&#10;Description automatically generated"/>
+                    <pic:cNvPicPr/>
+                  </pic:nvPicPr>
+                  <pic:blipFill>
+                    <a:blip r:embed="rId16"/>
+                    <a:stretch>
+                      <a:fillRect/>
+                    </a:stretch>
+                  </pic:blipFill>
+                  <pic:spPr>
+                    <a:xfrm>
+                      <a:off x="0" y="0"/>
+                      <a:ext cx="3375133" cy="5285368"/>
+                    </a:xfrm>
+                    <a:prstGeom prst="rect">
+                      <a:avLst/>
+                    </a:prstGeom>
+                  </pic:spPr>
+                </pic:pic>
+              </a:graphicData>
+            </a:graphic>
+          </wp:inline>
+        </w:drawing>
+      </w:r>
+    </w:p>
+    <w:p>
+      <w:r>
+        <w:t xml:space="preserve">It is evident that </w:t>
+      </w:r>
+      <w:r>
+        <w:t xml:space="preserve">the ‘?’ character is used in the dataset to represent missing values. </w:t>
+      </w:r>
+      <w:r>
+        <w:t>T</w:t>
+      </w:r>
+      <w:r>
+        <w:t>he data in this data set comprise strings and integer values. To calculate the number of missing values to different approaches were used. For integ</w:t>
+      </w:r>
+      <w:r>
+        <w:t>er values the sum of NaN values was calculated. For string</w:t>
+      </w:r>
+      <w:r>
+        <w:t xml:space="preserve"> variables, the number of ‘?’ characters were calculated and the the results with total values combined. These are presented in </w:t>
+      </w:r>
+      <w:r>
+        <w:rPr>
+          <w:highlight w:val="yellow"/>
+        </w:rPr>
+        <w:t>T</w:t>
+      </w:r>
+      <w:r>
+        <w:rPr>
+          <w:highlight w:val="yellow"/>
+        </w:rPr>
+        <w:t>able X</w:t>
+      </w:r>
+    </w:p>
+    <w:p>
+      <w:r>
+        <w:lastRenderedPageBreak/>
+        <w:drawing>
+          <wp:inline distT="0" distB="0" distL="0" distR="0" wp14:anchorId="61369801" wp14:editId="5152A3FF">
+            <wp:extent cx="5976620" cy="2683510"/>
+            <wp:effectExtent l="0" t="0" r="5080" b="2540"/>
+            <wp:docPr id="1025270086" name="Picture 1"/>
+            <wp:cNvGraphicFramePr>
+              <a:graphicFrameLocks xmlns:a="http://schemas.openxmlformats.org/drawingml/2006/main" noChangeAspect="1"/>
+            </wp:cNvGraphicFramePr>
+            <a:graphic xmlns:a="http://schemas.openxmlformats.org/drawingml/2006/main">
+              <a:graphicData uri="http://schemas.openxmlformats.org/drawingml/2006/picture">
+                <pic:pic xmlns:pic="http://schemas.openxmlformats.org/drawingml/2006/picture">
+                  <pic:nvPicPr>
+                    <pic:cNvPr id="1025270086" name=""/>
+                    <pic:cNvPicPr/>
+                  </pic:nvPicPr>
+                  <pic:blipFill>
+                    <a:blip r:embed="rId17"/>
+                    <a:stretch>
+                      <a:fillRect/>
+                    </a:stretch>
+                  </pic:blipFill>
+                  <pic:spPr>
+                    <a:xfrm>
+                      <a:off x="0" y="0"/>
+                      <a:ext cx="5976620" cy="2683510"/>
+                    </a:xfrm>
+                    <a:prstGeom prst="rect">
+                      <a:avLst/>
+                    </a:prstGeom>
+                  </pic:spPr>
+                </pic:pic>
+              </a:graphicData>
+            </a:graphic>
+          </wp:inline>
+        </w:drawing>
+      </w:r>
+    </w:p>
+    <w:p/>
+    <w:p>
+      <w:r>
+        <w:drawing>
+          <wp:inline distT="0" distB="0" distL="0" distR="0" wp14:anchorId="6E17DA60" wp14:editId="746196D4">
+            <wp:extent cx="4299141" cy="3171371"/>
+            <wp:effectExtent l="0" t="0" r="6350" b="0"/>
+            <wp:docPr id="711089913" name="Picture 1" descr="A screenshot of a graph&#10;&#10;Description automatically generated"/>
+            <wp:cNvGraphicFramePr>
+              <a:graphicFrameLocks xmlns:a="http://schemas.openxmlformats.org/drawingml/2006/main" noChangeAspect="1"/>
+            </wp:cNvGraphicFramePr>
+            <a:graphic xmlns:a="http://schemas.openxmlformats.org/drawingml/2006/main">
+              <a:graphicData uri="http://schemas.openxmlformats.org/drawingml/2006/picture">
+                <pic:pic xmlns:pic="http://schemas.openxmlformats.org/drawingml/2006/picture">
+                  <pic:nvPicPr>
+                    <pic:cNvPr id="711089913" name="Picture 1" descr="A screenshot of a graph&#10;&#10;Description automatically generated"/>
+                    <pic:cNvPicPr/>
+                  </pic:nvPicPr>
+                  <pic:blipFill>
+                    <a:blip r:embed="rId18"/>
+                    <a:stretch>
+                      <a:fillRect/>
+                    </a:stretch>
+                  </pic:blipFill>
+                  <pic:spPr>
+                    <a:xfrm>
+                      <a:off x="0" y="0"/>
+                      <a:ext cx="4308265" cy="3178101"/>
+                    </a:xfrm>
+                    <a:prstGeom prst="rect">
+                      <a:avLst/>
+                    </a:prstGeom>
+                  </pic:spPr>
+                </pic:pic>
+              </a:graphicData>
+            </a:graphic>
+          </wp:inline>
+        </w:drawing>
+      </w:r>
+    </w:p>
+    <w:p/>
+    <w:p/>
     <w:p>
       <w:pPr>
         <w:rPr>
@@ -2052,6 +2391,7 @@
         <w:rPr>
           <w:rFonts w:ascii="Aptos" w:hAnsi="Aptos"/>
         </w:rPr>
+        <w:lastRenderedPageBreak/>
         <w:t>The `discharge_disposition_id` could also be used as a secondary target variable. It is a categorical variable with 26 classes. It might be worth reducing the number of classes to binary outcome variable (all cause mortality), or categorical variable with fewer classes (e.g. discharged home, discharged to another facility, died.).</w:t>
       </w:r>
     </w:p>
@@ -2319,6 +2659,119 @@
     </w:lvl>
   </w:abstractNum>
   <w:abstractNum w:abstractNumId="2" w15:restartNumberingAfterBreak="0">
+    <w:nsid w:val="32262045"/>
+    <w:multiLevelType w:val="hybridMultilevel"/>
+    <w:tmpl w:val="864ED71A"/>
+    <w:lvl w:ilvl="0" w:tplc="0C09000F">
+      <w:start w:val="1"/>
+      <w:numFmt w:val="decimal"/>
+      <w:lvlText w:val="%1."/>
+      <w:lvlJc w:val="left"/>
+      <w:pPr>
+        <w:ind w:left="720" w:hanging="360"/>
+      </w:pPr>
+      <w:rPr>
+        <w:rFonts w:hint="default"/>
+      </w:rPr>
+    </w:lvl>
+    <w:lvl w:ilvl="1" w:tplc="FFFFFFFF" w:tentative="1">
+      <w:start w:val="1"/>
+      <w:numFmt w:val="bullet"/>
+      <w:lvlText w:val="o"/>
+      <w:lvlJc w:val="left"/>
+      <w:pPr>
+        <w:ind w:left="1440" w:hanging="360"/>
+      </w:pPr>
+      <w:rPr>
+        <w:rFonts w:ascii="Courier New" w:hAnsi="Courier New" w:cs="Courier New" w:hint="default"/>
+      </w:rPr>
+    </w:lvl>
+    <w:lvl w:ilvl="2" w:tplc="FFFFFFFF" w:tentative="1">
+      <w:start w:val="1"/>
+      <w:numFmt w:val="bullet"/>
+      <w:lvlText w:val=""/>
+      <w:lvlJc w:val="left"/>
+      <w:pPr>
+        <w:ind w:left="2160" w:hanging="360"/>
+      </w:pPr>
+      <w:rPr>
+        <w:rFonts w:ascii="Wingdings" w:hAnsi="Wingdings" w:hint="default"/>
+      </w:rPr>
+    </w:lvl>
+    <w:lvl w:ilvl="3" w:tplc="FFFFFFFF" w:tentative="1">
+      <w:start w:val="1"/>
+      <w:numFmt w:val="bullet"/>
+      <w:lvlText w:val=""/>
+      <w:lvlJc w:val="left"/>
+      <w:pPr>
+        <w:ind w:left="2880" w:hanging="360"/>
+      </w:pPr>
+      <w:rPr>
+        <w:rFonts w:ascii="Symbol" w:hAnsi="Symbol" w:hint="default"/>
+      </w:rPr>
+    </w:lvl>
+    <w:lvl w:ilvl="4" w:tplc="FFFFFFFF" w:tentative="1">
+      <w:start w:val="1"/>
+      <w:numFmt w:val="bullet"/>
+      <w:lvlText w:val="o"/>
+      <w:lvlJc w:val="left"/>
+      <w:pPr>
+        <w:ind w:left="3600" w:hanging="360"/>
+      </w:pPr>
+      <w:rPr>
+        <w:rFonts w:ascii="Courier New" w:hAnsi="Courier New" w:cs="Courier New" w:hint="default"/>
+      </w:rPr>
+    </w:lvl>
+    <w:lvl w:ilvl="5" w:tplc="FFFFFFFF" w:tentative="1">
+      <w:start w:val="1"/>
+      <w:numFmt w:val="bullet"/>
+      <w:lvlText w:val=""/>
+      <w:lvlJc w:val="left"/>
+      <w:pPr>
+        <w:ind w:left="4320" w:hanging="360"/>
+      </w:pPr>
+      <w:rPr>
+        <w:rFonts w:ascii="Wingdings" w:hAnsi="Wingdings" w:hint="default"/>
+      </w:rPr>
+    </w:lvl>
+    <w:lvl w:ilvl="6" w:tplc="FFFFFFFF" w:tentative="1">
+      <w:start w:val="1"/>
+      <w:numFmt w:val="bullet"/>
+      <w:lvlText w:val=""/>
+      <w:lvlJc w:val="left"/>
+      <w:pPr>
+        <w:ind w:left="5040" w:hanging="360"/>
+      </w:pPr>
+      <w:rPr>
+        <w:rFonts w:ascii="Symbol" w:hAnsi="Symbol" w:hint="default"/>
+      </w:rPr>
+    </w:lvl>
+    <w:lvl w:ilvl="7" w:tplc="FFFFFFFF" w:tentative="1">
+      <w:start w:val="1"/>
+      <w:numFmt w:val="bullet"/>
+      <w:lvlText w:val="o"/>
+      <w:lvlJc w:val="left"/>
+      <w:pPr>
+        <w:ind w:left="5760" w:hanging="360"/>
+      </w:pPr>
+      <w:rPr>
+        <w:rFonts w:ascii="Courier New" w:hAnsi="Courier New" w:cs="Courier New" w:hint="default"/>
+      </w:rPr>
+    </w:lvl>
+    <w:lvl w:ilvl="8" w:tplc="FFFFFFFF" w:tentative="1">
+      <w:start w:val="1"/>
+      <w:numFmt w:val="bullet"/>
+      <w:lvlText w:val=""/>
+      <w:lvlJc w:val="left"/>
+      <w:pPr>
+        <w:ind w:left="6480" w:hanging="360"/>
+      </w:pPr>
+      <w:rPr>
+        <w:rFonts w:ascii="Wingdings" w:hAnsi="Wingdings" w:hint="default"/>
+      </w:rPr>
+    </w:lvl>
+  </w:abstractNum>
+  <w:abstractNum w:abstractNumId="3" w15:restartNumberingAfterBreak="0">
     <w:nsid w:val="3D0F1D78"/>
     <w:multiLevelType w:val="hybridMultilevel"/>
     <w:tmpl w:val="5CF6BB30"/>
@@ -2431,7 +2884,7 @@
       </w:rPr>
     </w:lvl>
   </w:abstractNum>
-  <w:abstractNum w:abstractNumId="3" w15:restartNumberingAfterBreak="0">
+  <w:abstractNum w:abstractNumId="4" w15:restartNumberingAfterBreak="0">
     <w:nsid w:val="427E245B"/>
     <w:multiLevelType w:val="hybridMultilevel"/>
     <w:tmpl w:val="BE0ECE68"/>
@@ -2544,7 +2997,7 @@
       </w:rPr>
     </w:lvl>
   </w:abstractNum>
-  <w:abstractNum w:abstractNumId="4" w15:restartNumberingAfterBreak="0">
+  <w:abstractNum w:abstractNumId="5" w15:restartNumberingAfterBreak="0">
     <w:nsid w:val="47206B2C"/>
     <w:multiLevelType w:val="hybridMultilevel"/>
     <w:tmpl w:val="AA4A7236"/>
@@ -2657,7 +3110,7 @@
       </w:rPr>
     </w:lvl>
   </w:abstractNum>
-  <w:abstractNum w:abstractNumId="5" w15:restartNumberingAfterBreak="0">
+  <w:abstractNum w:abstractNumId="6" w15:restartNumberingAfterBreak="0">
     <w:nsid w:val="647C23F3"/>
     <w:multiLevelType w:val="hybridMultilevel"/>
     <w:tmpl w:val="9BBC0C26"/>
@@ -2770,7 +3223,7 @@
       </w:rPr>
     </w:lvl>
   </w:abstractNum>
-  <w:abstractNum w:abstractNumId="6" w15:restartNumberingAfterBreak="0">
+  <w:abstractNum w:abstractNumId="7" w15:restartNumberingAfterBreak="0">
     <w:nsid w:val="73FB4528"/>
     <w:multiLevelType w:val="hybridMultilevel"/>
     <w:tmpl w:val="A48865EE"/>
@@ -2884,25 +3337,28 @@
     </w:lvl>
   </w:abstractNum>
   <w:num w:numId="1" w16cid:durableId="757097810">
+    <w:abstractNumId w:val="4"/>
+  </w:num>
+  <w:num w:numId="2" w16cid:durableId="27293988">
     <w:abstractNumId w:val="3"/>
   </w:num>
-  <w:num w:numId="2" w16cid:durableId="27293988">
-    <w:abstractNumId w:val="2"/>
-  </w:num>
   <w:num w:numId="3" w16cid:durableId="494032831">
-    <w:abstractNumId w:val="6"/>
+    <w:abstractNumId w:val="7"/>
   </w:num>
   <w:num w:numId="4" w16cid:durableId="38164699">
     <w:abstractNumId w:val="1"/>
   </w:num>
   <w:num w:numId="5" w16cid:durableId="1918241770">
-    <w:abstractNumId w:val="4"/>
+    <w:abstractNumId w:val="5"/>
   </w:num>
   <w:num w:numId="6" w16cid:durableId="1642346382">
     <w:abstractNumId w:val="0"/>
   </w:num>
   <w:num w:numId="7" w16cid:durableId="2143690612">
-    <w:abstractNumId w:val="5"/>
+    <w:abstractNumId w:val="6"/>
+  </w:num>
+  <w:num w:numId="8" w16cid:durableId="961308506">
+    <w:abstractNumId w:val="2"/>
   </w:num>
 </w:numbering>
 </file>

</xml_diff>

<commit_message>
added IQR calculations to detect outliers
</commit_message>
<xml_diff>
--- a/Assignment1_submission/Assessment1-report.docx
+++ b/Assignment1_submission/Assessment1-report.docx
@@ -1654,6 +1654,9 @@
         <w:keepNext/>
       </w:pPr>
       <w:r>
+        <w:rPr>
+          <w:noProof/>
+        </w:rPr>
         <w:lastRenderedPageBreak/>
         <w:drawing>
           <wp:inline distT="0" distB="0" distL="0" distR="0" wp14:anchorId="6A48FBDC" wp14:editId="60611494">
@@ -1852,6 +1855,282 @@
         </w:rPr>
         <w:t xml:space="preserve"> </w:t>
       </w:r>
+      <w:r>
+        <w:rPr>
+          <w:rFonts w:ascii="Aptos" w:hAnsi="Aptos"/>
+        </w:rPr>
+        <w:t>This means that the majority of</w:t>
+      </w:r>
+      <w:r>
+        <w:rPr>
+          <w:rFonts w:ascii="Aptos" w:hAnsi="Aptos"/>
+        </w:rPr>
+        <w:t xml:space="preserve"> records for these three variables are outliers.</w:t>
+      </w:r>
+    </w:p>
+    <w:p>
+      <w:pPr>
+        <w:rPr>
+          <w:rFonts w:ascii="Aptos" w:hAnsi="Aptos"/>
+        </w:rPr>
+      </w:pPr>
+      <w:r>
+        <w:rPr>
+          <w:rFonts w:ascii="Aptos" w:hAnsi="Aptos"/>
+        </w:rPr>
+        <w:lastRenderedPageBreak/>
+        <w:t xml:space="preserve">We tested </w:t>
+      </w:r>
+      <w:r>
+        <w:rPr>
+          <w:rFonts w:ascii="Aptos" w:hAnsi="Aptos"/>
+        </w:rPr>
+        <w:t>this using</w:t>
+      </w:r>
+      <w:r>
+        <w:rPr>
+          <w:rFonts w:ascii="Aptos" w:hAnsi="Aptos"/>
+        </w:rPr>
+        <w:t xml:space="preserve"> the interquartile range </w:t>
+      </w:r>
+      <w:r>
+        <w:rPr>
+          <w:rFonts w:ascii="Aptos" w:hAnsi="Aptos"/>
+        </w:rPr>
+        <w:t xml:space="preserve">(IQR) </w:t>
+      </w:r>
+      <w:r>
+        <w:rPr>
+          <w:rFonts w:ascii="Aptos" w:hAnsi="Aptos"/>
+        </w:rPr>
+        <w:t>method to calculate the number and percentage of outliers for each variable.</w:t>
+      </w:r>
+      <w:r>
+        <w:rPr>
+          <w:rFonts w:ascii="Aptos" w:hAnsi="Aptos"/>
+        </w:rPr>
+        <w:t xml:space="preserve"> This method reported the number of </w:t>
+      </w:r>
+      <w:r>
+        <w:rPr>
+          <w:rFonts w:ascii="Aptos" w:hAnsi="Aptos"/>
+        </w:rPr>
+        <w:t xml:space="preserve">values that either </w:t>
+      </w:r>
+      <w:r>
+        <w:rPr>
+          <w:rFonts w:ascii="Aptos" w:hAnsi="Aptos"/>
+        </w:rPr>
+        <w:t xml:space="preserve">less than the </w:t>
+      </w:r>
+      <w:r>
+        <w:rPr>
+          <w:rFonts w:ascii="Aptos" w:hAnsi="Aptos"/>
+        </w:rPr>
+        <w:t>25</w:t>
+      </w:r>
+      <w:r>
+        <w:rPr>
+          <w:rFonts w:ascii="Aptos" w:hAnsi="Aptos"/>
+          <w:vertAlign w:val="superscript"/>
+        </w:rPr>
+        <w:t>th</w:t>
+      </w:r>
+      <w:r>
+        <w:rPr>
+          <w:rFonts w:ascii="Aptos" w:hAnsi="Aptos"/>
+        </w:rPr>
+        <w:t xml:space="preserve"> </w:t>
+      </w:r>
+      <w:r>
+        <w:rPr>
+          <w:rFonts w:ascii="Aptos" w:hAnsi="Aptos"/>
+        </w:rPr>
+        <w:t>percentile</w:t>
+      </w:r>
+      <w:r>
+        <w:rPr>
+          <w:rFonts w:ascii="Aptos" w:hAnsi="Aptos"/>
+        </w:rPr>
+        <w:t xml:space="preserve"> multiplied by 1.5 times the IQR, or </w:t>
+      </w:r>
+      <w:r>
+        <w:rPr>
+          <w:rFonts w:ascii="Aptos" w:hAnsi="Aptos"/>
+        </w:rPr>
+        <w:t xml:space="preserve">more than </w:t>
+      </w:r>
+      <w:r>
+        <w:rPr>
+          <w:rFonts w:ascii="Aptos" w:hAnsi="Aptos"/>
+        </w:rPr>
+        <w:t>the 75</w:t>
+      </w:r>
+      <w:r>
+        <w:rPr>
+          <w:rFonts w:ascii="Aptos" w:hAnsi="Aptos"/>
+          <w:vertAlign w:val="superscript"/>
+        </w:rPr>
+        <w:t>th</w:t>
+      </w:r>
+      <w:r>
+        <w:rPr>
+          <w:rFonts w:ascii="Aptos" w:hAnsi="Aptos"/>
+        </w:rPr>
+        <w:t xml:space="preserve"> percentile times 1.5 times the IQR.</w:t>
+      </w:r>
+    </w:p>
+    <w:p>
+      <w:pPr>
+        <w:rPr>
+          <w:rFonts w:ascii="Aptos" w:hAnsi="Aptos"/>
+        </w:rPr>
+      </w:pPr>
+      <w:r>
+        <w:rPr>
+          <w:rFonts w:ascii="Aptos" w:hAnsi="Aptos"/>
+        </w:rPr>
+        <w:t xml:space="preserve">A function </w:t>
+      </w:r>
+      <w:r>
+        <w:rPr>
+          <w:rFonts w:ascii="Aptos" w:hAnsi="Aptos"/>
+        </w:rPr>
+        <w:t xml:space="preserve">was written which </w:t>
+      </w:r>
+      <w:r>
+        <w:rPr>
+          <w:rFonts w:ascii="Aptos" w:hAnsi="Aptos"/>
+        </w:rPr>
+        <w:t xml:space="preserve">incorporated the pandas describe() to </w:t>
+      </w:r>
+      <w:r>
+        <w:rPr>
+          <w:rFonts w:ascii="Aptos" w:hAnsi="Aptos"/>
+        </w:rPr>
+        <w:t>calculate the nu</w:t>
+      </w:r>
+      <w:r>
+        <w:rPr>
+          <w:rFonts w:ascii="Aptos" w:hAnsi="Aptos"/>
+        </w:rPr>
+        <w:t>mber of outliers and percentage outliers in columns.</w:t>
+      </w:r>
+    </w:p>
+    <w:p>
+      <w:pPr>
+        <w:rPr>
+          <w:rFonts w:ascii="Aptos" w:hAnsi="Aptos"/>
+        </w:rPr>
+      </w:pPr>
+    </w:p>
+    <w:p>
+      <w:pPr>
+        <w:rPr>
+          <w:rFonts w:ascii="Aptos" w:hAnsi="Aptos"/>
+        </w:rPr>
+      </w:pPr>
+      <w:r>
+        <w:rPr>
+          <w:rFonts w:ascii="Aptos" w:hAnsi="Aptos"/>
+        </w:rPr>
+        <w:drawing>
+          <wp:inline distT="0" distB="0" distL="0" distR="0" wp14:anchorId="57A0E02F" wp14:editId="7E86CA85">
+            <wp:extent cx="5976620" cy="5093335"/>
+            <wp:effectExtent l="0" t="0" r="5080" b="0"/>
+            <wp:docPr id="473760884" name="Picture 1" descr="A screenshot of a computer code&#10;&#10;Description automatically generated"/>
+            <wp:cNvGraphicFramePr>
+              <a:graphicFrameLocks xmlns:a="http://schemas.openxmlformats.org/drawingml/2006/main" noChangeAspect="1"/>
+            </wp:cNvGraphicFramePr>
+            <a:graphic xmlns:a="http://schemas.openxmlformats.org/drawingml/2006/main">
+              <a:graphicData uri="http://schemas.openxmlformats.org/drawingml/2006/picture">
+                <pic:pic xmlns:pic="http://schemas.openxmlformats.org/drawingml/2006/picture">
+                  <pic:nvPicPr>
+                    <pic:cNvPr id="473760884" name="Picture 1" descr="A screenshot of a computer code&#10;&#10;Description automatically generated"/>
+                    <pic:cNvPicPr/>
+                  </pic:nvPicPr>
+                  <pic:blipFill>
+                    <a:blip r:embed="rId12"/>
+                    <a:stretch>
+                      <a:fillRect/>
+                    </a:stretch>
+                  </pic:blipFill>
+                  <pic:spPr>
+                    <a:xfrm>
+                      <a:off x="0" y="0"/>
+                      <a:ext cx="5976620" cy="5093335"/>
+                    </a:xfrm>
+                    <a:prstGeom prst="rect">
+                      <a:avLst/>
+                    </a:prstGeom>
+                  </pic:spPr>
+                </pic:pic>
+              </a:graphicData>
+            </a:graphic>
+          </wp:inline>
+        </w:drawing>
+      </w:r>
+    </w:p>
+    <w:p>
+      <w:pPr>
+        <w:rPr>
+          <w:rFonts w:ascii="Aptos" w:hAnsi="Aptos"/>
+        </w:rPr>
+      </w:pPr>
+      <w:r>
+        <w:rPr>
+          <w:rFonts w:ascii="Aptos" w:hAnsi="Aptos"/>
+        </w:rPr>
+        <w:drawing>
+          <wp:inline distT="0" distB="0" distL="0" distR="0" wp14:anchorId="739BA986" wp14:editId="06026291">
+            <wp:extent cx="3606800" cy="1104803"/>
+            <wp:effectExtent l="0" t="0" r="0" b="635"/>
+            <wp:docPr id="225271615" name="Picture 1" descr="A screenshot of a number&#10;&#10;Description automatically generated"/>
+            <wp:cNvGraphicFramePr>
+              <a:graphicFrameLocks xmlns:a="http://schemas.openxmlformats.org/drawingml/2006/main" noChangeAspect="1"/>
+            </wp:cNvGraphicFramePr>
+            <a:graphic xmlns:a="http://schemas.openxmlformats.org/drawingml/2006/main">
+              <a:graphicData uri="http://schemas.openxmlformats.org/drawingml/2006/picture">
+                <pic:pic xmlns:pic="http://schemas.openxmlformats.org/drawingml/2006/picture">
+                  <pic:nvPicPr>
+                    <pic:cNvPr id="225271615" name="Picture 1" descr="A screenshot of a number&#10;&#10;Description automatically generated"/>
+                    <pic:cNvPicPr/>
+                  </pic:nvPicPr>
+                  <pic:blipFill>
+                    <a:blip r:embed="rId13"/>
+                    <a:stretch>
+                      <a:fillRect/>
+                    </a:stretch>
+                  </pic:blipFill>
+                  <pic:spPr>
+                    <a:xfrm>
+                      <a:off x="0" y="0"/>
+                      <a:ext cx="3618539" cy="1108399"/>
+                    </a:xfrm>
+                    <a:prstGeom prst="rect">
+                      <a:avLst/>
+                    </a:prstGeom>
+                  </pic:spPr>
+                </pic:pic>
+              </a:graphicData>
+            </a:graphic>
+          </wp:inline>
+        </w:drawing>
+      </w:r>
+    </w:p>
+    <w:p>
+      <w:pPr>
+        <w:rPr>
+          <w:rFonts w:ascii="Aptos" w:hAnsi="Aptos"/>
+        </w:rPr>
+      </w:pPr>
+    </w:p>
+    <w:p>
+      <w:pPr>
+        <w:rPr>
+          <w:rFonts w:ascii="Aptos" w:hAnsi="Aptos"/>
+        </w:rPr>
+      </w:pPr>
     </w:p>
     <w:p>
       <w:pPr>
@@ -1870,6 +2149,7 @@
       <w:r>
         <w:rPr>
           <w:rFonts w:ascii="Aptos" w:hAnsi="Aptos"/>
+          <w:noProof/>
           <w:lang w:val="en-GB"/>
         </w:rPr>
         <w:lastRenderedPageBreak/>
@@ -1889,7 +2169,7 @@
                     <pic:cNvPicPr/>
                   </pic:nvPicPr>
                   <pic:blipFill>
-                    <a:blip r:embed="rId12"/>
+                    <a:blip r:embed="rId14"/>
                     <a:stretch>
                       <a:fillRect/>
                     </a:stretch>
@@ -1926,6 +2206,7 @@
       <w:r>
         <w:rPr>
           <w:rFonts w:ascii="Aptos" w:hAnsi="Aptos"/>
+          <w:noProof/>
         </w:rPr>
         <w:drawing>
           <wp:inline distT="0" distB="0" distL="0" distR="0" wp14:anchorId="024D5395" wp14:editId="47995D62">
@@ -1943,7 +2224,7 @@
                     <pic:cNvPicPr/>
                   </pic:nvPicPr>
                   <pic:blipFill>
-                    <a:blip r:embed="rId13"/>
+                    <a:blip r:embed="rId15"/>
                     <a:stretch>
                       <a:fillRect/>
                     </a:stretch>
@@ -1980,6 +2261,7 @@
       <w:r>
         <w:rPr>
           <w:rFonts w:ascii="Aptos" w:hAnsi="Aptos"/>
+          <w:noProof/>
         </w:rPr>
         <w:lastRenderedPageBreak/>
         <w:drawing>
@@ -1998,7 +2280,7 @@
                     <pic:cNvPicPr/>
                   </pic:nvPicPr>
                   <pic:blipFill>
-                    <a:blip r:embed="rId14"/>
+                    <a:blip r:embed="rId16"/>
                     <a:stretch>
                       <a:fillRect/>
                     </a:stretch>
@@ -2035,6 +2317,7 @@
       <w:r>
         <w:rPr>
           <w:rFonts w:ascii="Aptos" w:hAnsi="Aptos"/>
+          <w:noProof/>
         </w:rPr>
         <w:drawing>
           <wp:inline distT="0" distB="0" distL="0" distR="0" wp14:anchorId="571991A9" wp14:editId="1D028AA8">
@@ -2052,7 +2335,7 @@
                     <pic:cNvPicPr/>
                   </pic:nvPicPr>
                   <pic:blipFill>
-                    <a:blip r:embed="rId15"/>
+                    <a:blip r:embed="rId17"/>
                     <a:stretch>
                       <a:fillRect/>
                     </a:stretch>
@@ -2156,6 +2439,9 @@
     </w:p>
     <w:p>
       <w:r>
+        <w:rPr>
+          <w:noProof/>
+        </w:rPr>
         <w:drawing>
           <wp:inline distT="0" distB="0" distL="0" distR="0" wp14:anchorId="74CF3996" wp14:editId="08112909">
             <wp:extent cx="3371432" cy="5279572"/>
@@ -2172,7 +2458,7 @@
                     <pic:cNvPicPr/>
                   </pic:nvPicPr>
                   <pic:blipFill>
-                    <a:blip r:embed="rId16"/>
+                    <a:blip r:embed="rId18"/>
                     <a:stretch>
                       <a:fillRect/>
                     </a:stretch>
@@ -2227,6 +2513,9 @@
     </w:p>
     <w:p>
       <w:r>
+        <w:rPr>
+          <w:noProof/>
+        </w:rPr>
         <w:lastRenderedPageBreak/>
         <w:drawing>
           <wp:inline distT="0" distB="0" distL="0" distR="0" wp14:anchorId="61369801" wp14:editId="5152A3FF">
@@ -2244,7 +2533,7 @@
                     <pic:cNvPicPr/>
                   </pic:nvPicPr>
                   <pic:blipFill>
-                    <a:blip r:embed="rId17"/>
+                    <a:blip r:embed="rId19"/>
                     <a:stretch>
                       <a:fillRect/>
                     </a:stretch>
@@ -2268,6 +2557,9 @@
     <w:p/>
     <w:p>
       <w:r>
+        <w:rPr>
+          <w:noProof/>
+        </w:rPr>
         <w:drawing>
           <wp:inline distT="0" distB="0" distL="0" distR="0" wp14:anchorId="6E17DA60" wp14:editId="746196D4">
             <wp:extent cx="4299141" cy="3171371"/>
@@ -2284,7 +2576,7 @@
                     <pic:cNvPicPr/>
                   </pic:nvPicPr>
                   <pic:blipFill>
-                    <a:blip r:embed="rId18"/>
+                    <a:blip r:embed="rId20"/>
                     <a:stretch>
                       <a:fillRect/>
                     </a:stretch>

</xml_diff>

<commit_message>
updated tasks in report
</commit_message>
<xml_diff>
--- a/Assignment1_submission/Assessment1-report.docx
+++ b/Assignment1_submission/Assessment1-report.docx
@@ -166,12 +166,26 @@
         <w:rPr>
           <w:szCs w:val="22"/>
         </w:rPr>
-        <w:t>string data, and mixed data types as the Object Dtype.</w:t>
-      </w:r>
+        <w:t xml:space="preserve">string data, and mixed data types as the Object </w:t>
+      </w:r>
+      <w:proofErr w:type="spellStart"/>
       <w:r>
         <w:rPr>
           <w:szCs w:val="22"/>
         </w:rPr>
+        <w:t>Dtype</w:t>
+      </w:r>
+      <w:proofErr w:type="spellEnd"/>
+      <w:r>
+        <w:rPr>
+          <w:szCs w:val="22"/>
+        </w:rPr>
+        <w:t>.</w:t>
+      </w:r>
+      <w:r>
+        <w:rPr>
+          <w:szCs w:val="22"/>
+        </w:rPr>
         <w:t xml:space="preserve"> Second, where </w:t>
       </w:r>
       <w:r>
@@ -215,18 +229,96 @@
         <w:rPr>
           <w:szCs w:val="22"/>
         </w:rPr>
-        <w:t xml:space="preserve"> a function was written to convert all Object Dtypes to the string type.</w:t>
-      </w:r>
+        <w:t xml:space="preserve"> a function was written to convert all Object </w:t>
+      </w:r>
+      <w:proofErr w:type="spellStart"/>
       <w:r>
         <w:rPr>
           <w:szCs w:val="22"/>
         </w:rPr>
-        <w:t>In the second mismatched Dtpyes, the number_outpatient, number_inpatient, number_emergency</w:t>
-      </w:r>
+        <w:t>Dtypes</w:t>
+      </w:r>
+      <w:proofErr w:type="spellEnd"/>
       <w:r>
         <w:rPr>
           <w:szCs w:val="22"/>
         </w:rPr>
+        <w:t xml:space="preserve"> to the string </w:t>
+      </w:r>
+      <w:proofErr w:type="spellStart"/>
+      <w:r>
+        <w:rPr>
+          <w:szCs w:val="22"/>
+        </w:rPr>
+        <w:t>type.</w:t>
+      </w:r>
+      <w:r>
+        <w:rPr>
+          <w:szCs w:val="22"/>
+        </w:rPr>
+        <w:t>In</w:t>
+      </w:r>
+      <w:proofErr w:type="spellEnd"/>
+      <w:r>
+        <w:rPr>
+          <w:szCs w:val="22"/>
+        </w:rPr>
+        <w:t xml:space="preserve"> the second mismatched </w:t>
+      </w:r>
+      <w:proofErr w:type="spellStart"/>
+      <w:r>
+        <w:rPr>
+          <w:szCs w:val="22"/>
+        </w:rPr>
+        <w:t>Dtpyes</w:t>
+      </w:r>
+      <w:proofErr w:type="spellEnd"/>
+      <w:r>
+        <w:rPr>
+          <w:szCs w:val="22"/>
+        </w:rPr>
+        <w:t xml:space="preserve">, the </w:t>
+      </w:r>
+      <w:proofErr w:type="spellStart"/>
+      <w:r>
+        <w:rPr>
+          <w:szCs w:val="22"/>
+        </w:rPr>
+        <w:t>number_outpatient</w:t>
+      </w:r>
+      <w:proofErr w:type="spellEnd"/>
+      <w:r>
+        <w:rPr>
+          <w:szCs w:val="22"/>
+        </w:rPr>
+        <w:t xml:space="preserve">, </w:t>
+      </w:r>
+      <w:proofErr w:type="spellStart"/>
+      <w:r>
+        <w:rPr>
+          <w:szCs w:val="22"/>
+        </w:rPr>
+        <w:t>number_inpatient</w:t>
+      </w:r>
+      <w:proofErr w:type="spellEnd"/>
+      <w:r>
+        <w:rPr>
+          <w:szCs w:val="22"/>
+        </w:rPr>
+        <w:t xml:space="preserve">, </w:t>
+      </w:r>
+      <w:proofErr w:type="spellStart"/>
+      <w:r>
+        <w:rPr>
+          <w:szCs w:val="22"/>
+        </w:rPr>
+        <w:t>number_emergency</w:t>
+      </w:r>
+      <w:proofErr w:type="spellEnd"/>
+      <w:r>
+        <w:rPr>
+          <w:szCs w:val="22"/>
+        </w:rPr>
         <w:t xml:space="preserve"> variable</w:t>
       </w:r>
       <w:r>
@@ -289,7 +381,21 @@
         <w:rPr>
           <w:szCs w:val="22"/>
         </w:rPr>
-        <w:t>The DataFrame of the corrected mismatches is shown in Figure 3.</w:t>
+        <w:t xml:space="preserve">The </w:t>
+      </w:r>
+      <w:proofErr w:type="spellStart"/>
+      <w:r>
+        <w:rPr>
+          <w:szCs w:val="22"/>
+        </w:rPr>
+        <w:t>DataFrame</w:t>
+      </w:r>
+      <w:proofErr w:type="spellEnd"/>
+      <w:r>
+        <w:rPr>
+          <w:szCs w:val="22"/>
+        </w:rPr>
+        <w:t xml:space="preserve"> of the corrected mismatches is shown in Figure 3.</w:t>
       </w:r>
     </w:p>
     <w:p>
@@ -866,17 +972,27 @@
         <w:t>. Those variables are</w:t>
       </w:r>
       <w:r>
-        <w:t xml:space="preserve"> length_of_stay,</w:t>
-      </w:r>
-      <w:r>
         <w:t xml:space="preserve"> </w:t>
       </w:r>
+      <w:proofErr w:type="spellStart"/>
+      <w:r>
+        <w:t>length_of_stay</w:t>
+      </w:r>
+      <w:proofErr w:type="spellEnd"/>
+      <w:r>
+        <w:t>,</w:t>
+      </w:r>
+      <w:r>
+        <w:t xml:space="preserve"> </w:t>
+      </w:r>
+      <w:proofErr w:type="spellStart"/>
       <w:r>
         <w:rPr>
           <w:rFonts w:ascii="Aptos" w:hAnsi="Aptos"/>
         </w:rPr>
         <w:t>num_lab_procedures</w:t>
       </w:r>
+      <w:proofErr w:type="spellEnd"/>
       <w:r>
         <w:rPr>
           <w:rFonts w:ascii="Aptos" w:hAnsi="Aptos"/>
@@ -887,8 +1003,16 @@
         <w:rPr>
           <w:rFonts w:ascii="Aptos" w:hAnsi="Aptos"/>
         </w:rPr>
-        <w:t xml:space="preserve"> num_procedures</w:t>
-      </w:r>
+        <w:t xml:space="preserve"> </w:t>
+      </w:r>
+      <w:proofErr w:type="spellStart"/>
+      <w:r>
+        <w:rPr>
+          <w:rFonts w:ascii="Aptos" w:hAnsi="Aptos"/>
+        </w:rPr>
+        <w:t>num_procedures</w:t>
+      </w:r>
+      <w:proofErr w:type="spellEnd"/>
       <w:r>
         <w:rPr>
           <w:rFonts w:ascii="Aptos" w:hAnsi="Aptos"/>
@@ -899,37 +1023,56 @@
         <w:rPr>
           <w:rFonts w:ascii="Aptos" w:hAnsi="Aptos"/>
         </w:rPr>
-        <w:t xml:space="preserve"> num_medications</w:t>
-      </w:r>
+        <w:t xml:space="preserve"> </w:t>
+      </w:r>
+      <w:proofErr w:type="spellStart"/>
+      <w:r>
+        <w:rPr>
+          <w:rFonts w:ascii="Aptos" w:hAnsi="Aptos"/>
+        </w:rPr>
+        <w:t>num_medications</w:t>
+      </w:r>
+      <w:proofErr w:type="spellEnd"/>
       <w:r>
         <w:rPr>
           <w:rFonts w:ascii="Aptos" w:hAnsi="Aptos"/>
         </w:rPr>
         <w:t xml:space="preserve">, </w:t>
       </w:r>
+      <w:proofErr w:type="spellStart"/>
       <w:r>
         <w:rPr>
           <w:rFonts w:ascii="Aptos" w:hAnsi="Aptos"/>
         </w:rPr>
         <w:t>number_outpatient</w:t>
       </w:r>
+      <w:proofErr w:type="spellEnd"/>
       <w:r>
         <w:rPr>
           <w:rFonts w:ascii="Aptos" w:hAnsi="Aptos"/>
         </w:rPr>
         <w:t xml:space="preserve">, </w:t>
       </w:r>
+      <w:proofErr w:type="spellStart"/>
       <w:r>
         <w:rPr>
           <w:rFonts w:ascii="Aptos" w:hAnsi="Aptos"/>
         </w:rPr>
         <w:t>number_emergency</w:t>
       </w:r>
-      <w:r>
-        <w:rPr>
-          <w:rFonts w:ascii="Aptos" w:hAnsi="Aptos"/>
-        </w:rPr>
-        <w:t>, n</w:t>
+      <w:proofErr w:type="spellEnd"/>
+      <w:r>
+        <w:rPr>
+          <w:rFonts w:ascii="Aptos" w:hAnsi="Aptos"/>
+        </w:rPr>
+        <w:t xml:space="preserve">, </w:t>
+      </w:r>
+      <w:proofErr w:type="spellStart"/>
+      <w:r>
+        <w:rPr>
+          <w:rFonts w:ascii="Aptos" w:hAnsi="Aptos"/>
+        </w:rPr>
+        <w:t>n</w:t>
       </w:r>
       <w:r>
         <w:rPr>
@@ -937,18 +1080,21 @@
         </w:rPr>
         <w:t>umber_inpatient</w:t>
       </w:r>
+      <w:proofErr w:type="spellEnd"/>
       <w:r>
         <w:rPr>
           <w:rFonts w:ascii="Aptos" w:hAnsi="Aptos"/>
         </w:rPr>
         <w:t xml:space="preserve">, and </w:t>
       </w:r>
+      <w:proofErr w:type="spellStart"/>
       <w:r>
         <w:rPr>
           <w:rFonts w:ascii="Aptos" w:hAnsi="Aptos"/>
         </w:rPr>
         <w:t>number_diagnoses</w:t>
       </w:r>
+      <w:proofErr w:type="spellEnd"/>
       <w:r>
         <w:rPr>
           <w:rFonts w:ascii="Aptos" w:hAnsi="Aptos"/>
@@ -959,8 +1105,16 @@
         <w:rPr>
           <w:rFonts w:ascii="Aptos" w:hAnsi="Aptos"/>
         </w:rPr>
-        <w:t xml:space="preserve"> The encounter_id</w:t>
-      </w:r>
+        <w:t xml:space="preserve"> The </w:t>
+      </w:r>
+      <w:proofErr w:type="spellStart"/>
+      <w:r>
+        <w:rPr>
+          <w:rFonts w:ascii="Aptos" w:hAnsi="Aptos"/>
+        </w:rPr>
+        <w:t>encounter_id</w:t>
+      </w:r>
+      <w:proofErr w:type="spellEnd"/>
       <w:r>
         <w:rPr>
           <w:rFonts w:ascii="Aptos" w:hAnsi="Aptos"/>
@@ -991,23 +1145,61 @@
         </w:rPr>
         <w:t xml:space="preserve"> The </w:t>
       </w:r>
-      <w:r>
-        <w:rPr>
-          <w:rFonts w:ascii="Aptos" w:hAnsi="Aptos"/>
-        </w:rPr>
-        <w:t xml:space="preserve">admission_type_id, discharge_disposition_id, and </w:t>
-      </w:r>
+      <w:proofErr w:type="spellStart"/>
+      <w:r>
+        <w:rPr>
+          <w:rFonts w:ascii="Aptos" w:hAnsi="Aptos"/>
+        </w:rPr>
+        <w:t>admission_type_id</w:t>
+      </w:r>
+      <w:proofErr w:type="spellEnd"/>
+      <w:r>
+        <w:rPr>
+          <w:rFonts w:ascii="Aptos" w:hAnsi="Aptos"/>
+        </w:rPr>
+        <w:t xml:space="preserve">, </w:t>
+      </w:r>
+      <w:proofErr w:type="spellStart"/>
+      <w:r>
+        <w:rPr>
+          <w:rFonts w:ascii="Aptos" w:hAnsi="Aptos"/>
+        </w:rPr>
+        <w:t>discharge_disposition_id</w:t>
+      </w:r>
+      <w:proofErr w:type="spellEnd"/>
+      <w:r>
+        <w:rPr>
+          <w:rFonts w:ascii="Aptos" w:hAnsi="Aptos"/>
+        </w:rPr>
+        <w:t xml:space="preserve">, and </w:t>
+      </w:r>
+      <w:proofErr w:type="spellStart"/>
       <w:r>
         <w:rPr>
           <w:rFonts w:ascii="Aptos" w:hAnsi="Aptos"/>
         </w:rPr>
         <w:t>admission_source_id</w:t>
       </w:r>
-      <w:r>
-        <w:rPr>
-          <w:rFonts w:ascii="Aptos" w:hAnsi="Aptos"/>
-        </w:rPr>
-        <w:t xml:space="preserve"> integervalues </w:t>
+      <w:proofErr w:type="spellEnd"/>
+      <w:r>
+        <w:rPr>
+          <w:rFonts w:ascii="Aptos" w:hAnsi="Aptos"/>
+        </w:rPr>
+        <w:t xml:space="preserve"> </w:t>
+      </w:r>
+      <w:proofErr w:type="spellStart"/>
+      <w:r>
+        <w:rPr>
+          <w:rFonts w:ascii="Aptos" w:hAnsi="Aptos"/>
+        </w:rPr>
+        <w:t>integervalues</w:t>
+      </w:r>
+      <w:proofErr w:type="spellEnd"/>
+      <w:r>
+        <w:rPr>
+          <w:rFonts w:ascii="Aptos" w:hAnsi="Aptos"/>
+        </w:rPr>
+        <w:t xml:space="preserve"> </w:t>
       </w:r>
       <w:r>
         <w:rPr>
@@ -1038,7 +1230,21 @@
         <w:rPr>
           <w:rFonts w:ascii="Aptos" w:hAnsi="Aptos"/>
         </w:rPr>
-        <w:t xml:space="preserve">A note about the patient_nbr variable. </w:t>
+        <w:t xml:space="preserve">A note about the </w:t>
+      </w:r>
+      <w:proofErr w:type="spellStart"/>
+      <w:r>
+        <w:rPr>
+          <w:rFonts w:ascii="Aptos" w:hAnsi="Aptos"/>
+        </w:rPr>
+        <w:t>patient_nbr</w:t>
+      </w:r>
+      <w:proofErr w:type="spellEnd"/>
+      <w:r>
+        <w:rPr>
+          <w:rFonts w:ascii="Aptos" w:hAnsi="Aptos"/>
+        </w:rPr>
+        <w:t xml:space="preserve"> variable. </w:t>
       </w:r>
       <w:r>
         <w:rPr>
@@ -1323,12 +1529,42 @@
                 <w:rFonts w:ascii="Aptos" w:hAnsi="Aptos"/>
               </w:rPr>
             </w:pPr>
+            <w:proofErr w:type="spellStart"/>
             <w:r>
               <w:rPr>
                 <w:rFonts w:ascii="Aptos" w:hAnsi="Aptos"/>
               </w:rPr>
-              <w:t>Number_inpatient, number_outpatient, number_emergency</w:t>
+              <w:t>Number_inpatient</w:t>
             </w:r>
+            <w:proofErr w:type="spellEnd"/>
+            <w:r>
+              <w:rPr>
+                <w:rFonts w:ascii="Aptos" w:hAnsi="Aptos"/>
+              </w:rPr>
+              <w:t xml:space="preserve">, </w:t>
+            </w:r>
+            <w:proofErr w:type="spellStart"/>
+            <w:r>
+              <w:rPr>
+                <w:rFonts w:ascii="Aptos" w:hAnsi="Aptos"/>
+              </w:rPr>
+              <w:t>number_outpatient</w:t>
+            </w:r>
+            <w:proofErr w:type="spellEnd"/>
+            <w:r>
+              <w:rPr>
+                <w:rFonts w:ascii="Aptos" w:hAnsi="Aptos"/>
+              </w:rPr>
+              <w:t xml:space="preserve">, </w:t>
+            </w:r>
+            <w:proofErr w:type="spellStart"/>
+            <w:r>
+              <w:rPr>
+                <w:rFonts w:ascii="Aptos" w:hAnsi="Aptos"/>
+              </w:rPr>
+              <w:t>number_emergency</w:t>
+            </w:r>
+            <w:proofErr w:type="spellEnd"/>
           </w:p>
         </w:tc>
       </w:tr>
@@ -1407,12 +1643,42 @@
                 <w:rFonts w:ascii="Aptos" w:hAnsi="Aptos"/>
               </w:rPr>
             </w:pPr>
+            <w:proofErr w:type="spellStart"/>
             <w:r>
               <w:rPr>
                 <w:rFonts w:ascii="Aptos" w:hAnsi="Aptos"/>
               </w:rPr>
-              <w:t>Num_procedures, num_lab_procedures, num_medications</w:t>
+              <w:t>Num_procedures</w:t>
             </w:r>
+            <w:proofErr w:type="spellEnd"/>
+            <w:r>
+              <w:rPr>
+                <w:rFonts w:ascii="Aptos" w:hAnsi="Aptos"/>
+              </w:rPr>
+              <w:t xml:space="preserve">, </w:t>
+            </w:r>
+            <w:proofErr w:type="spellStart"/>
+            <w:r>
+              <w:rPr>
+                <w:rFonts w:ascii="Aptos" w:hAnsi="Aptos"/>
+              </w:rPr>
+              <w:t>num_lab_procedures</w:t>
+            </w:r>
+            <w:proofErr w:type="spellEnd"/>
+            <w:r>
+              <w:rPr>
+                <w:rFonts w:ascii="Aptos" w:hAnsi="Aptos"/>
+              </w:rPr>
+              <w:t xml:space="preserve">, </w:t>
+            </w:r>
+            <w:proofErr w:type="spellStart"/>
+            <w:r>
+              <w:rPr>
+                <w:rFonts w:ascii="Aptos" w:hAnsi="Aptos"/>
+              </w:rPr>
+              <w:t>num_medications</w:t>
+            </w:r>
+            <w:proofErr w:type="spellEnd"/>
           </w:p>
         </w:tc>
       </w:tr>
@@ -1462,12 +1728,28 @@
                 <w:rFonts w:ascii="Aptos" w:hAnsi="Aptos"/>
               </w:rPr>
             </w:pPr>
+            <w:proofErr w:type="spellStart"/>
             <w:r>
               <w:rPr>
                 <w:rFonts w:ascii="Aptos" w:hAnsi="Aptos"/>
               </w:rPr>
-              <w:t>Num_diagnoses, length_of_stay</w:t>
+              <w:t>Num_diagnoses</w:t>
             </w:r>
+            <w:proofErr w:type="spellEnd"/>
+            <w:r>
+              <w:rPr>
+                <w:rFonts w:ascii="Aptos" w:hAnsi="Aptos"/>
+              </w:rPr>
+              <w:t xml:space="preserve">, </w:t>
+            </w:r>
+            <w:proofErr w:type="spellStart"/>
+            <w:r>
+              <w:rPr>
+                <w:rFonts w:ascii="Aptos" w:hAnsi="Aptos"/>
+              </w:rPr>
+              <w:t>length_of_stay</w:t>
+            </w:r>
+            <w:proofErr w:type="spellEnd"/>
           </w:p>
         </w:tc>
       </w:tr>
@@ -1522,26 +1804,6 @@
           <w:rFonts w:ascii="Aptos" w:hAnsi="Aptos"/>
         </w:rPr>
         <w:lastRenderedPageBreak/>
-        <w:t>The qualitative variables of interest are:</w:t>
-      </w:r>
-    </w:p>
-    <w:p>
-      <w:pPr>
-        <w:rPr>
-          <w:rFonts w:ascii="Aptos" w:hAnsi="Aptos"/>
-        </w:rPr>
-      </w:pPr>
-    </w:p>
-    <w:p>
-      <w:pPr>
-        <w:rPr>
-          <w:rFonts w:ascii="Aptos" w:hAnsi="Aptos"/>
-        </w:rPr>
-      </w:pPr>
-      <w:r>
-        <w:rPr>
-          <w:rFonts w:ascii="Aptos" w:hAnsi="Aptos"/>
-        </w:rPr>
         <w:t xml:space="preserve">These were </w:t>
       </w:r>
       <w:r>
@@ -1847,7 +2109,13 @@
         <w:rPr>
           <w:rFonts w:ascii="Aptos" w:hAnsi="Aptos"/>
         </w:rPr>
-        <w:t>the majority of patients had no prior visits to inpatient, outpatient, or emergency departments in the preceding year.</w:t>
+        <w:t>most</w:t>
+      </w:r>
+      <w:r>
+        <w:rPr>
+          <w:rFonts w:ascii="Aptos" w:hAnsi="Aptos"/>
+        </w:rPr>
+        <w:t xml:space="preserve"> patients had no prior visits to inpatient, outpatient, or emergency departments in the preceding year.</w:t>
       </w:r>
       <w:r>
         <w:rPr>
@@ -1859,13 +2127,43 @@
         <w:rPr>
           <w:rFonts w:ascii="Aptos" w:hAnsi="Aptos"/>
         </w:rPr>
-        <w:t>This means that the majority of</w:t>
+        <w:t xml:space="preserve">This means that </w:t>
+      </w:r>
+      <w:r>
+        <w:rPr>
+          <w:rFonts w:ascii="Aptos" w:hAnsi="Aptos"/>
+        </w:rPr>
+        <w:t>many</w:t>
       </w:r>
       <w:r>
         <w:rPr>
           <w:rFonts w:ascii="Aptos" w:hAnsi="Aptos"/>
         </w:rPr>
         <w:t xml:space="preserve"> records for these three variables are outliers.</w:t>
+      </w:r>
+      <w:r>
+        <w:rPr>
+          <w:rFonts w:ascii="Aptos" w:hAnsi="Aptos"/>
+        </w:rPr>
+        <w:t xml:space="preserve"> All variable</w:t>
+      </w:r>
+      <w:r>
+        <w:rPr>
+          <w:rFonts w:ascii="Aptos" w:hAnsi="Aptos"/>
+        </w:rPr>
+        <w:t>s</w:t>
+      </w:r>
+      <w:r>
+        <w:rPr>
+          <w:rFonts w:ascii="Aptos" w:hAnsi="Aptos"/>
+        </w:rPr>
+        <w:t xml:space="preserve"> in this group are strongly positively skewed</w:t>
+      </w:r>
+      <w:r>
+        <w:rPr>
+          <w:rFonts w:ascii="Aptos" w:hAnsi="Aptos"/>
+        </w:rPr>
+        <w:t>.</w:t>
       </w:r>
     </w:p>
     <w:p>
@@ -2033,6 +2331,7 @@
       <w:r>
         <w:rPr>
           <w:rFonts w:ascii="Aptos" w:hAnsi="Aptos"/>
+          <w:noProof/>
         </w:rPr>
         <w:drawing>
           <wp:inline distT="0" distB="0" distL="0" distR="0" wp14:anchorId="57A0E02F" wp14:editId="7E86CA85">
@@ -2080,6 +2379,7 @@
       <w:r>
         <w:rPr>
           <w:rFonts w:ascii="Aptos" w:hAnsi="Aptos"/>
+          <w:noProof/>
         </w:rPr>
         <w:drawing>
           <wp:inline distT="0" distB="0" distL="0" distR="0" wp14:anchorId="739BA986" wp14:editId="06026291">
@@ -2124,6 +2424,48 @@
           <w:rFonts w:ascii="Aptos" w:hAnsi="Aptos"/>
         </w:rPr>
       </w:pPr>
+      <w:r>
+        <w:rPr>
+          <w:rFonts w:ascii="Aptos" w:hAnsi="Aptos"/>
+        </w:rPr>
+        <w:t xml:space="preserve">These outliers </w:t>
+      </w:r>
+      <w:r>
+        <w:rPr>
+          <w:rFonts w:ascii="Aptos" w:hAnsi="Aptos"/>
+        </w:rPr>
+        <w:t xml:space="preserve">are a result of the nature of the data. The data </w:t>
+      </w:r>
+      <w:r>
+        <w:rPr>
+          <w:rFonts w:ascii="Aptos" w:hAnsi="Aptos"/>
+        </w:rPr>
+        <w:t xml:space="preserve">comprises zero values therefore </w:t>
+      </w:r>
+      <w:r>
+        <w:rPr>
+          <w:rFonts w:ascii="Aptos" w:hAnsi="Aptos"/>
+        </w:rPr>
+        <w:t>values above can quickly fall into the outlier category as the value of visits increases.</w:t>
+      </w:r>
+      <w:r>
+        <w:rPr>
+          <w:rFonts w:ascii="Aptos" w:hAnsi="Aptos"/>
+        </w:rPr>
+        <w:t xml:space="preserve"> </w:t>
+      </w:r>
+      <w:r>
+        <w:rPr>
+          <w:rFonts w:ascii="Aptos" w:hAnsi="Aptos"/>
+        </w:rPr>
+        <w:t>outliers for this group of variable will require careful consideration</w:t>
+      </w:r>
+      <w:r>
+        <w:rPr>
+          <w:rFonts w:ascii="Aptos" w:hAnsi="Aptos"/>
+        </w:rPr>
+        <w:t xml:space="preserve"> in terms of handling the abundance of zeroes.</w:t>
+      </w:r>
     </w:p>
     <w:p>
       <w:pPr>
@@ -2152,7 +2494,6 @@
           <w:noProof/>
           <w:lang w:val="en-GB"/>
         </w:rPr>
-        <w:lastRenderedPageBreak/>
         <w:drawing>
           <wp:inline distT="0" distB="0" distL="0" distR="0" wp14:anchorId="6847A032" wp14:editId="5C8F56A2">
             <wp:extent cx="5751285" cy="4032377"/>
@@ -2251,6 +2592,75 @@
           <w:rFonts w:ascii="Aptos" w:hAnsi="Aptos"/>
         </w:rPr>
       </w:pPr>
+      <w:r>
+        <w:rPr>
+          <w:rFonts w:ascii="Aptos" w:hAnsi="Aptos"/>
+        </w:rPr>
+        <w:lastRenderedPageBreak/>
+        <w:t xml:space="preserve">These outliers should be considered differently than the outliers from patient visits. For example, while </w:t>
+      </w:r>
+      <w:r>
+        <w:rPr>
+          <w:rFonts w:ascii="Aptos" w:hAnsi="Aptos"/>
+        </w:rPr>
+        <w:t xml:space="preserve">the number procedures </w:t>
+      </w:r>
+      <w:r>
+        <w:rPr>
+          <w:rFonts w:ascii="Aptos" w:hAnsi="Aptos"/>
+        </w:rPr>
+        <w:t>show</w:t>
+      </w:r>
+      <w:r>
+        <w:rPr>
+          <w:rFonts w:ascii="Aptos" w:hAnsi="Aptos"/>
+        </w:rPr>
+        <w:t xml:space="preserve"> 6 as a statistical outlier based on the IQR, it is substantively not an outlier </w:t>
+      </w:r>
+      <w:r>
+        <w:rPr>
+          <w:rFonts w:ascii="Aptos" w:hAnsi="Aptos"/>
+        </w:rPr>
+        <w:t>because it is the range of a small number of discrete procedures variable</w:t>
+      </w:r>
+      <w:r>
+        <w:rPr>
+          <w:rFonts w:ascii="Aptos" w:hAnsi="Aptos"/>
+        </w:rPr>
+        <w:t>.</w:t>
+      </w:r>
+    </w:p>
+    <w:p>
+      <w:pPr>
+        <w:rPr>
+          <w:rFonts w:ascii="Aptos" w:hAnsi="Aptos"/>
+        </w:rPr>
+      </w:pPr>
+      <w:r>
+        <w:rPr>
+          <w:rFonts w:ascii="Aptos" w:hAnsi="Aptos"/>
+        </w:rPr>
+        <w:t xml:space="preserve">The distributions of the procedures/medications variables are all positively skewed and the handling of outliers for </w:t>
+      </w:r>
+      <w:r>
+        <w:rPr>
+          <w:rFonts w:ascii="Aptos" w:hAnsi="Aptos"/>
+        </w:rPr>
+        <w:t>this group of variable will require car</w:t>
+      </w:r>
+      <w:r>
+        <w:rPr>
+          <w:rFonts w:ascii="Aptos" w:hAnsi="Aptos"/>
+        </w:rPr>
+        <w:t>eful consideration for handling the values in the long tails.</w:t>
+      </w:r>
+    </w:p>
+    <w:p>
+      <w:pPr>
+        <w:rPr>
+          <w:rFonts w:ascii="Aptos" w:hAnsi="Aptos"/>
+        </w:rPr>
+      </w:pPr>
     </w:p>
     <w:p>
       <w:pPr>
@@ -2263,7 +2673,6 @@
           <w:rFonts w:ascii="Aptos" w:hAnsi="Aptos"/>
           <w:noProof/>
         </w:rPr>
-        <w:lastRenderedPageBreak/>
         <w:drawing>
           <wp:inline distT="0" distB="0" distL="0" distR="0" wp14:anchorId="7323ADD0" wp14:editId="6FED74F2">
             <wp:extent cx="5976620" cy="2988310"/>
@@ -2319,6 +2728,7 @@
           <w:rFonts w:ascii="Aptos" w:hAnsi="Aptos"/>
           <w:noProof/>
         </w:rPr>
+        <w:lastRenderedPageBreak/>
         <w:drawing>
           <wp:inline distT="0" distB="0" distL="0" distR="0" wp14:anchorId="571991A9" wp14:editId="1D028AA8">
             <wp:extent cx="5976620" cy="4308475"/>
@@ -2404,44 +2814,65 @@
           <w:b/>
           <w:bCs/>
         </w:rPr>
+        <w:t>Part 2 - Finding missing data and outliers</w:t>
+      </w:r>
+    </w:p>
+    <w:p>
+      <w:r>
+        <w:t>Each vari</w:t>
+      </w:r>
+      <w:r>
+        <w:t xml:space="preserve">able was assessed for the number of unique values using the </w:t>
+      </w:r>
+      <w:proofErr w:type="spellStart"/>
+      <w:r>
+        <w:t>value_counts</w:t>
+      </w:r>
+      <w:proofErr w:type="spellEnd"/>
+      <w:r>
+        <w:t>() method</w:t>
+      </w:r>
+      <w:r>
+        <w:t xml:space="preserve"> with the </w:t>
+      </w:r>
+      <w:proofErr w:type="spellStart"/>
+      <w:r>
+        <w:t>drop_na</w:t>
+      </w:r>
+      <w:proofErr w:type="spellEnd"/>
+      <w:r>
+        <w:t xml:space="preserve">=False parameter. The output of the </w:t>
+      </w:r>
+      <w:proofErr w:type="spellStart"/>
+      <w:r>
+        <w:t>value_count</w:t>
+      </w:r>
+      <w:proofErr w:type="spellEnd"/>
+      <w:r>
+        <w:t>()</w:t>
+      </w:r>
+      <w:r>
+        <w:t xml:space="preserve"> </w:t>
+      </w:r>
+      <w:r>
+        <w:t xml:space="preserve">method </w:t>
+      </w:r>
+      <w:r>
+        <w:t xml:space="preserve">calls for selected variables is shown in </w:t>
+      </w:r>
+      <w:r>
+        <w:rPr>
+          <w:highlight w:val="yellow"/>
+        </w:rPr>
+        <w:t>figure X</w:t>
+      </w:r>
+    </w:p>
+    <w:p>
+      <w:r>
+        <w:rPr>
+          <w:noProof/>
+        </w:rPr>
         <w:lastRenderedPageBreak/>
-        <w:t>Part 2 - Finding missing data and outliers</w:t>
-      </w:r>
-    </w:p>
-    <w:p>
-      <w:r>
-        <w:t>Each vari</w:t>
-      </w:r>
-      <w:r>
-        <w:t>able was assessed for the number of unique values using the value_counts() method</w:t>
-      </w:r>
-      <w:r>
-        <w:t xml:space="preserve"> with the drop_na=False parameter. The output of the value_count</w:t>
-      </w:r>
-      <w:r>
-        <w:t>()</w:t>
-      </w:r>
-      <w:r>
-        <w:t xml:space="preserve"> </w:t>
-      </w:r>
-      <w:r>
-        <w:t xml:space="preserve">method </w:t>
-      </w:r>
-      <w:r>
-        <w:t xml:space="preserve">calls for selected variables is shown in </w:t>
-      </w:r>
-      <w:r>
-        <w:rPr>
-          <w:highlight w:val="yellow"/>
-        </w:rPr>
-        <w:t>figure X</w:t>
-      </w:r>
-    </w:p>
-    <w:p>
-      <w:r>
-        <w:rPr>
-          <w:noProof/>
-        </w:rPr>
         <w:drawing>
           <wp:inline distT="0" distB="0" distL="0" distR="0" wp14:anchorId="74CF3996" wp14:editId="08112909">
             <wp:extent cx="3371432" cy="5279572"/>
@@ -2493,10 +2924,26 @@
         <w:t>he data in this data set comprise strings and integer values. To calculate the number of missing values to different approaches were used. For integ</w:t>
       </w:r>
       <w:r>
-        <w:t>er values the sum of NaN values was calculated. For string</w:t>
-      </w:r>
-      <w:r>
-        <w:t xml:space="preserve"> variables, the number of ‘?’ characters were calculated and the the results with total values combined. These are presented in </w:t>
+        <w:t xml:space="preserve">er values the sum of </w:t>
+      </w:r>
+      <w:proofErr w:type="spellStart"/>
+      <w:r>
+        <w:t>NaN</w:t>
+      </w:r>
+      <w:proofErr w:type="spellEnd"/>
+      <w:r>
+        <w:t xml:space="preserve"> values was calculated. For string</w:t>
+      </w:r>
+      <w:r>
+        <w:t xml:space="preserve"> variables, the number of ‘?’ characters were calculated and the </w:t>
+      </w:r>
+      <w:proofErr w:type="spellStart"/>
+      <w:r>
+        <w:t>the</w:t>
+      </w:r>
+      <w:proofErr w:type="spellEnd"/>
+      <w:r>
+        <w:t xml:space="preserve"> results with total values combined. These are presented in </w:t>
       </w:r>
       <w:r>
         <w:rPr>
@@ -2599,37 +3046,36 @@
     </w:p>
     <w:p/>
     <w:p/>
-    <w:p>
-      <w:pPr>
-        <w:rPr>
-          <w:rFonts w:ascii="Aptos" w:hAnsi="Aptos"/>
-        </w:rPr>
-      </w:pPr>
-      <w:r>
-        <w:rPr>
-          <w:rFonts w:ascii="Aptos" w:hAnsi="Aptos"/>
+    <w:p/>
+    <w:p/>
+    <w:p/>
+    <w:p/>
+    <w:p/>
+    <w:p/>
+    <w:p/>
+    <w:p>
+      <w:pPr>
+        <w:rPr>
           <w:b/>
           <w:bCs/>
           <w:sz w:val="28"/>
           <w:szCs w:val="28"/>
         </w:rPr>
-        <w:t>Comments about the goal of the data mining</w:t>
-      </w:r>
-      <w:r>
-        <w:rPr>
-          <w:rFonts w:ascii="Aptos" w:hAnsi="Aptos"/>
+      </w:pPr>
+      <w:r>
+        <w:rPr>
           <w:b/>
           <w:bCs/>
           <w:sz w:val="28"/>
           <w:szCs w:val="28"/>
         </w:rPr>
-        <w:br/>
-      </w:r>
-      <w:r>
-        <w:rPr>
-          <w:rFonts w:ascii="Aptos" w:hAnsi="Aptos"/>
-        </w:rPr>
-        <w:br/>
+        <w:lastRenderedPageBreak/>
+        <w:t>Task 3 – Data preparation</w:t>
+      </w:r>
+    </w:p>
+    <w:p>
+      <w:r>
+        <w:t>This will be the bulk of the work</w:t>
       </w:r>
     </w:p>
     <w:p>
@@ -2637,17 +3083,11 @@
         <w:pStyle w:val="ListParagraph"/>
         <w:numPr>
           <w:ilvl w:val="0"/>
-          <w:numId w:val="2"/>
+          <w:numId w:val="12"/>
         </w:numPr>
-        <w:rPr>
-          <w:rFonts w:ascii="Aptos" w:hAnsi="Aptos"/>
-        </w:rPr>
-      </w:pPr>
-      <w:r>
-        <w:rPr>
-          <w:rFonts w:ascii="Aptos" w:hAnsi="Aptos"/>
-        </w:rPr>
-        <w:t xml:space="preserve">This looks like a 'length of stay' prediction problem. The goal is to predict the length of stay of a patient in the hospital. The `length_of_stay` column is the target variable. It has no missing values and the data are in a manageable range. We should convert this column to a numeric data type. </w:t>
+      </w:pPr>
+      <w:r>
+        <w:t xml:space="preserve">Summarise findings </w:t>
       </w:r>
     </w:p>
     <w:p>
@@ -2655,36 +3095,99 @@
         <w:pStyle w:val="ListParagraph"/>
         <w:numPr>
           <w:ilvl w:val="0"/>
-          <w:numId w:val="1"/>
+          <w:numId w:val="12"/>
         </w:numPr>
-        <w:rPr>
-          <w:rFonts w:ascii="Aptos" w:hAnsi="Aptos"/>
-        </w:rPr>
-      </w:pPr>
-      <w:r>
-        <w:rPr>
-          <w:rFonts w:ascii="Aptos" w:hAnsi="Aptos"/>
-        </w:rPr>
-        <w:t>The `readmitted` column could be secondary target variable. It is a categorical variable with three classes. We should convert this column to a categorical data type.</w:t>
-      </w:r>
-    </w:p>
+      </w:pPr>
+      <w:r>
+        <w:t xml:space="preserve">Undertake data preparation – this will be, for example, </w:t>
+      </w:r>
+    </w:p>
+    <w:p>
+      <w:pPr>
+        <w:pStyle w:val="ListParagraph"/>
+        <w:numPr>
+          <w:ilvl w:val="1"/>
+          <w:numId w:val="12"/>
+        </w:numPr>
+      </w:pPr>
+      <w:r>
+        <w:t>recategorizing variables</w:t>
+      </w:r>
+      <w:r>
+        <w:t xml:space="preserve"> e.g. diagnosis codes, medical speciality</w:t>
+      </w:r>
+      <w:r>
+        <w:t>,</w:t>
+      </w:r>
+    </w:p>
+    <w:p>
+      <w:pPr>
+        <w:pStyle w:val="ListParagraph"/>
+        <w:numPr>
+          <w:ilvl w:val="1"/>
+          <w:numId w:val="12"/>
+        </w:numPr>
+      </w:pPr>
+      <w:r>
+        <w:t>normalising/standardizing variables with outliers</w:t>
+      </w:r>
+      <w:r>
+        <w:t xml:space="preserve"> e.g. admission days</w:t>
+      </w:r>
+      <w:r>
+        <w:t xml:space="preserve">, </w:t>
+      </w:r>
+    </w:p>
+    <w:p/>
+    <w:p/>
+    <w:p>
+      <w:pPr>
+        <w:rPr>
+          <w:b/>
+          <w:bCs/>
+          <w:sz w:val="28"/>
+          <w:szCs w:val="28"/>
+        </w:rPr>
+      </w:pPr>
+      <w:r>
+        <w:rPr>
+          <w:b/>
+          <w:bCs/>
+          <w:sz w:val="28"/>
+          <w:szCs w:val="28"/>
+        </w:rPr>
+        <w:t xml:space="preserve">Task 4 </w:t>
+      </w:r>
+      <w:r>
+        <w:rPr>
+          <w:b/>
+          <w:bCs/>
+          <w:sz w:val="28"/>
+          <w:szCs w:val="28"/>
+        </w:rPr>
+        <w:t xml:space="preserve">- </w:t>
+      </w:r>
+      <w:r>
+        <w:rPr>
+          <w:b/>
+          <w:bCs/>
+          <w:sz w:val="28"/>
+          <w:szCs w:val="28"/>
+        </w:rPr>
+        <w:t>Selection of data mining task and feature selection</w:t>
+      </w:r>
+    </w:p>
+    <w:p/>
     <w:p>
       <w:pPr>
         <w:pStyle w:val="ListParagraph"/>
         <w:numPr>
           <w:ilvl w:val="0"/>
-          <w:numId w:val="1"/>
+          <w:numId w:val="11"/>
         </w:numPr>
-        <w:rPr>
-          <w:rFonts w:ascii="Aptos" w:hAnsi="Aptos"/>
-        </w:rPr>
-      </w:pPr>
-      <w:r>
-        <w:rPr>
-          <w:rFonts w:ascii="Aptos" w:hAnsi="Aptos"/>
-        </w:rPr>
-        <w:lastRenderedPageBreak/>
-        <w:t>The `discharge_disposition_id` could also be used as a secondary target variable. It is a categorical variable with 26 classes. It might be worth reducing the number of classes to binary outcome variable (all cause mortality), or categorical variable with fewer classes (e.g. discharged home, discharged to another facility, died.).</w:t>
+      </w:pPr>
+      <w:r>
+        <w:t>Identify correlation between variables (use a correlation matrix)</w:t>
       </w:r>
     </w:p>
     <w:p>
@@ -2692,25 +3195,139 @@
         <w:pStyle w:val="ListParagraph"/>
         <w:numPr>
           <w:ilvl w:val="0"/>
-          <w:numId w:val="1"/>
+          <w:numId w:val="11"/>
         </w:numPr>
-        <w:rPr>
-          <w:rFonts w:ascii="Aptos" w:hAnsi="Aptos"/>
-        </w:rPr>
-      </w:pPr>
-      <w:r>
-        <w:rPr>
-          <w:rFonts w:ascii="Aptos" w:hAnsi="Aptos"/>
-        </w:rPr>
-        <w:t>We should discuss if we want to filter out the `admission_type_id` column. If we choose length of stay as the target variable, we might want to filter out the `admission_type_id` column to exclude newborns and electives. The same goes for `single_day_admission`. We might want to filter out the single day admissions.</w:t>
-      </w:r>
-    </w:p>
-    <w:p>
-      <w:pPr>
-        <w:rPr>
-          <w:rFonts w:ascii="Aptos" w:hAnsi="Aptos"/>
-        </w:rPr>
-      </w:pPr>
+      </w:pPr>
+      <w:r>
+        <w:t xml:space="preserve">Examine relationship </w:t>
+      </w:r>
+      <w:r>
+        <w:t xml:space="preserve">between diabetes and </w:t>
+      </w:r>
+      <w:proofErr w:type="spellStart"/>
+      <w:r>
+        <w:t>diabetesMed</w:t>
+      </w:r>
+      <w:proofErr w:type="spellEnd"/>
+      <w:r>
+        <w:t xml:space="preserve"> – this will be strong. </w:t>
+      </w:r>
+      <w:proofErr w:type="spellStart"/>
+      <w:r>
+        <w:t>DiabetesMed</w:t>
+      </w:r>
+      <w:proofErr w:type="spellEnd"/>
+      <w:r>
+        <w:t xml:space="preserve"> will be redundant.</w:t>
+      </w:r>
+    </w:p>
+    <w:p>
+      <w:pPr>
+        <w:pStyle w:val="ListParagraph"/>
+        <w:numPr>
+          <w:ilvl w:val="0"/>
+          <w:numId w:val="11"/>
+        </w:numPr>
+      </w:pPr>
+      <w:r>
+        <w:t xml:space="preserve">Exclude pointless variables e.g. weight, </w:t>
+      </w:r>
+      <w:proofErr w:type="spellStart"/>
+      <w:r>
+        <w:t>payercode</w:t>
+      </w:r>
+      <w:proofErr w:type="spellEnd"/>
+      <w:r>
+        <w:t xml:space="preserve">, </w:t>
+      </w:r>
+      <w:proofErr w:type="spellStart"/>
+      <w:r>
+        <w:t>max_glu_serum</w:t>
+      </w:r>
+      <w:proofErr w:type="spellEnd"/>
+      <w:r>
+        <w:t xml:space="preserve">, </w:t>
+      </w:r>
+      <w:proofErr w:type="spellStart"/>
+      <w:r>
+        <w:t>AC!result</w:t>
+      </w:r>
+      <w:proofErr w:type="spellEnd"/>
+      <w:r>
+        <w:t xml:space="preserve"> etc…</w:t>
+      </w:r>
+    </w:p>
+    <w:p>
+      <w:pPr>
+        <w:pStyle w:val="ListParagraph"/>
+        <w:numPr>
+          <w:ilvl w:val="0"/>
+          <w:numId w:val="11"/>
+        </w:numPr>
+      </w:pPr>
+      <w:r>
+        <w:t>Identify mining task</w:t>
+      </w:r>
+      <w:r>
+        <w:t xml:space="preserve"> – this will likely be a classification </w:t>
+      </w:r>
+      <w:r>
+        <w:t>algorithm</w:t>
+      </w:r>
+      <w:r>
+        <w:t xml:space="preserve"> using supervised machine learning.</w:t>
+      </w:r>
+      <w:r>
+        <w:t xml:space="preserve"> For example, </w:t>
+      </w:r>
+    </w:p>
+    <w:p>
+      <w:pPr>
+        <w:pStyle w:val="ListParagraph"/>
+        <w:numPr>
+          <w:ilvl w:val="1"/>
+          <w:numId w:val="11"/>
+        </w:numPr>
+      </w:pPr>
+      <w:r>
+        <w:t xml:space="preserve">are there characteristics of the patient encounters that can </w:t>
+      </w:r>
+      <w:r>
+        <w:t xml:space="preserve">be used to predict hospital length of stay. Or, </w:t>
+      </w:r>
+    </w:p>
+    <w:p>
+      <w:pPr>
+        <w:pStyle w:val="ListParagraph"/>
+        <w:numPr>
+          <w:ilvl w:val="1"/>
+          <w:numId w:val="11"/>
+        </w:numPr>
+      </w:pPr>
+      <w:r>
+        <w:t xml:space="preserve">are there characteristics of the patient encounters that can be used to predict </w:t>
+      </w:r>
+      <w:r>
+        <w:t>mortality as an outcome?</w:t>
+      </w:r>
+    </w:p>
+    <w:p>
+      <w:pPr>
+        <w:pStyle w:val="ListParagraph"/>
+        <w:numPr>
+          <w:ilvl w:val="0"/>
+          <w:numId w:val="11"/>
+        </w:numPr>
+      </w:pPr>
+      <w:r>
+        <w:t>What variables should be included and why?</w:t>
+      </w:r>
+      <w:r>
+        <w:br/>
+      </w:r>
+      <w:r>
+        <w:br/>
+      </w:r>
     </w:p>
     <w:sectPr>
       <w:pgSz w:w="11906" w:h="16838"/>
@@ -2951,6 +3568,92 @@
     </w:lvl>
   </w:abstractNum>
   <w:abstractNum w:abstractNumId="2" w15:restartNumberingAfterBreak="0">
+    <w:nsid w:val="1B2C10CE"/>
+    <w:multiLevelType w:val="hybridMultilevel"/>
+    <w:tmpl w:val="E8DE3C5E"/>
+    <w:lvl w:ilvl="0" w:tplc="0C09000F">
+      <w:start w:val="1"/>
+      <w:numFmt w:val="decimal"/>
+      <w:lvlText w:val="%1."/>
+      <w:lvlJc w:val="left"/>
+      <w:pPr>
+        <w:ind w:left="720" w:hanging="360"/>
+      </w:pPr>
+    </w:lvl>
+    <w:lvl w:ilvl="1" w:tplc="0C090019" w:tentative="1">
+      <w:start w:val="1"/>
+      <w:numFmt w:val="lowerLetter"/>
+      <w:lvlText w:val="%2."/>
+      <w:lvlJc w:val="left"/>
+      <w:pPr>
+        <w:ind w:left="1440" w:hanging="360"/>
+      </w:pPr>
+    </w:lvl>
+    <w:lvl w:ilvl="2" w:tplc="0C09001B" w:tentative="1">
+      <w:start w:val="1"/>
+      <w:numFmt w:val="lowerRoman"/>
+      <w:lvlText w:val="%3."/>
+      <w:lvlJc w:val="right"/>
+      <w:pPr>
+        <w:ind w:left="2160" w:hanging="180"/>
+      </w:pPr>
+    </w:lvl>
+    <w:lvl w:ilvl="3" w:tplc="0C09000F" w:tentative="1">
+      <w:start w:val="1"/>
+      <w:numFmt w:val="decimal"/>
+      <w:lvlText w:val="%4."/>
+      <w:lvlJc w:val="left"/>
+      <w:pPr>
+        <w:ind w:left="2880" w:hanging="360"/>
+      </w:pPr>
+    </w:lvl>
+    <w:lvl w:ilvl="4" w:tplc="0C090019" w:tentative="1">
+      <w:start w:val="1"/>
+      <w:numFmt w:val="lowerLetter"/>
+      <w:lvlText w:val="%5."/>
+      <w:lvlJc w:val="left"/>
+      <w:pPr>
+        <w:ind w:left="3600" w:hanging="360"/>
+      </w:pPr>
+    </w:lvl>
+    <w:lvl w:ilvl="5" w:tplc="0C09001B" w:tentative="1">
+      <w:start w:val="1"/>
+      <w:numFmt w:val="lowerRoman"/>
+      <w:lvlText w:val="%6."/>
+      <w:lvlJc w:val="right"/>
+      <w:pPr>
+        <w:ind w:left="4320" w:hanging="180"/>
+      </w:pPr>
+    </w:lvl>
+    <w:lvl w:ilvl="6" w:tplc="0C09000F" w:tentative="1">
+      <w:start w:val="1"/>
+      <w:numFmt w:val="decimal"/>
+      <w:lvlText w:val="%7."/>
+      <w:lvlJc w:val="left"/>
+      <w:pPr>
+        <w:ind w:left="5040" w:hanging="360"/>
+      </w:pPr>
+    </w:lvl>
+    <w:lvl w:ilvl="7" w:tplc="0C090019" w:tentative="1">
+      <w:start w:val="1"/>
+      <w:numFmt w:val="lowerLetter"/>
+      <w:lvlText w:val="%8."/>
+      <w:lvlJc w:val="left"/>
+      <w:pPr>
+        <w:ind w:left="5760" w:hanging="360"/>
+      </w:pPr>
+    </w:lvl>
+    <w:lvl w:ilvl="8" w:tplc="0C09001B" w:tentative="1">
+      <w:start w:val="1"/>
+      <w:numFmt w:val="lowerRoman"/>
+      <w:lvlText w:val="%9."/>
+      <w:lvlJc w:val="right"/>
+      <w:pPr>
+        <w:ind w:left="6480" w:hanging="180"/>
+      </w:pPr>
+    </w:lvl>
+  </w:abstractNum>
+  <w:abstractNum w:abstractNumId="3" w15:restartNumberingAfterBreak="0">
     <w:nsid w:val="32262045"/>
     <w:multiLevelType w:val="hybridMultilevel"/>
     <w:tmpl w:val="864ED71A"/>
@@ -3063,7 +3766,7 @@
       </w:rPr>
     </w:lvl>
   </w:abstractNum>
-  <w:abstractNum w:abstractNumId="3" w15:restartNumberingAfterBreak="0">
+  <w:abstractNum w:abstractNumId="4" w15:restartNumberingAfterBreak="0">
     <w:nsid w:val="3D0F1D78"/>
     <w:multiLevelType w:val="hybridMultilevel"/>
     <w:tmpl w:val="5CF6BB30"/>
@@ -3176,7 +3879,7 @@
       </w:rPr>
     </w:lvl>
   </w:abstractNum>
-  <w:abstractNum w:abstractNumId="4" w15:restartNumberingAfterBreak="0">
+  <w:abstractNum w:abstractNumId="5" w15:restartNumberingAfterBreak="0">
     <w:nsid w:val="427E245B"/>
     <w:multiLevelType w:val="hybridMultilevel"/>
     <w:tmpl w:val="BE0ECE68"/>
@@ -3289,7 +3992,7 @@
       </w:rPr>
     </w:lvl>
   </w:abstractNum>
-  <w:abstractNum w:abstractNumId="5" w15:restartNumberingAfterBreak="0">
+  <w:abstractNum w:abstractNumId="6" w15:restartNumberingAfterBreak="0">
     <w:nsid w:val="47206B2C"/>
     <w:multiLevelType w:val="hybridMultilevel"/>
     <w:tmpl w:val="AA4A7236"/>
@@ -3402,7 +4105,7 @@
       </w:rPr>
     </w:lvl>
   </w:abstractNum>
-  <w:abstractNum w:abstractNumId="6" w15:restartNumberingAfterBreak="0">
+  <w:abstractNum w:abstractNumId="7" w15:restartNumberingAfterBreak="0">
     <w:nsid w:val="647C23F3"/>
     <w:multiLevelType w:val="hybridMultilevel"/>
     <w:tmpl w:val="9BBC0C26"/>
@@ -3515,7 +4218,233 @@
       </w:rPr>
     </w:lvl>
   </w:abstractNum>
-  <w:abstractNum w:abstractNumId="7" w15:restartNumberingAfterBreak="0">
+  <w:abstractNum w:abstractNumId="8" w15:restartNumberingAfterBreak="0">
+    <w:nsid w:val="67784419"/>
+    <w:multiLevelType w:val="hybridMultilevel"/>
+    <w:tmpl w:val="5608E4D6"/>
+    <w:lvl w:ilvl="0" w:tplc="0C090001">
+      <w:start w:val="1"/>
+      <w:numFmt w:val="bullet"/>
+      <w:lvlText w:val=""/>
+      <w:lvlJc w:val="left"/>
+      <w:pPr>
+        <w:ind w:left="720" w:hanging="360"/>
+      </w:pPr>
+      <w:rPr>
+        <w:rFonts w:ascii="Symbol" w:hAnsi="Symbol" w:hint="default"/>
+      </w:rPr>
+    </w:lvl>
+    <w:lvl w:ilvl="1" w:tplc="0C090003">
+      <w:start w:val="1"/>
+      <w:numFmt w:val="bullet"/>
+      <w:lvlText w:val="o"/>
+      <w:lvlJc w:val="left"/>
+      <w:pPr>
+        <w:ind w:left="1440" w:hanging="360"/>
+      </w:pPr>
+      <w:rPr>
+        <w:rFonts w:ascii="Courier New" w:hAnsi="Courier New" w:cs="Courier New" w:hint="default"/>
+      </w:rPr>
+    </w:lvl>
+    <w:lvl w:ilvl="2" w:tplc="0C090005" w:tentative="1">
+      <w:start w:val="1"/>
+      <w:numFmt w:val="bullet"/>
+      <w:lvlText w:val=""/>
+      <w:lvlJc w:val="left"/>
+      <w:pPr>
+        <w:ind w:left="2160" w:hanging="360"/>
+      </w:pPr>
+      <w:rPr>
+        <w:rFonts w:ascii="Wingdings" w:hAnsi="Wingdings" w:hint="default"/>
+      </w:rPr>
+    </w:lvl>
+    <w:lvl w:ilvl="3" w:tplc="0C090001" w:tentative="1">
+      <w:start w:val="1"/>
+      <w:numFmt w:val="bullet"/>
+      <w:lvlText w:val=""/>
+      <w:lvlJc w:val="left"/>
+      <w:pPr>
+        <w:ind w:left="2880" w:hanging="360"/>
+      </w:pPr>
+      <w:rPr>
+        <w:rFonts w:ascii="Symbol" w:hAnsi="Symbol" w:hint="default"/>
+      </w:rPr>
+    </w:lvl>
+    <w:lvl w:ilvl="4" w:tplc="0C090003" w:tentative="1">
+      <w:start w:val="1"/>
+      <w:numFmt w:val="bullet"/>
+      <w:lvlText w:val="o"/>
+      <w:lvlJc w:val="left"/>
+      <w:pPr>
+        <w:ind w:left="3600" w:hanging="360"/>
+      </w:pPr>
+      <w:rPr>
+        <w:rFonts w:ascii="Courier New" w:hAnsi="Courier New" w:cs="Courier New" w:hint="default"/>
+      </w:rPr>
+    </w:lvl>
+    <w:lvl w:ilvl="5" w:tplc="0C090005" w:tentative="1">
+      <w:start w:val="1"/>
+      <w:numFmt w:val="bullet"/>
+      <w:lvlText w:val=""/>
+      <w:lvlJc w:val="left"/>
+      <w:pPr>
+        <w:ind w:left="4320" w:hanging="360"/>
+      </w:pPr>
+      <w:rPr>
+        <w:rFonts w:ascii="Wingdings" w:hAnsi="Wingdings" w:hint="default"/>
+      </w:rPr>
+    </w:lvl>
+    <w:lvl w:ilvl="6" w:tplc="0C090001" w:tentative="1">
+      <w:start w:val="1"/>
+      <w:numFmt w:val="bullet"/>
+      <w:lvlText w:val=""/>
+      <w:lvlJc w:val="left"/>
+      <w:pPr>
+        <w:ind w:left="5040" w:hanging="360"/>
+      </w:pPr>
+      <w:rPr>
+        <w:rFonts w:ascii="Symbol" w:hAnsi="Symbol" w:hint="default"/>
+      </w:rPr>
+    </w:lvl>
+    <w:lvl w:ilvl="7" w:tplc="0C090003" w:tentative="1">
+      <w:start w:val="1"/>
+      <w:numFmt w:val="bullet"/>
+      <w:lvlText w:val="o"/>
+      <w:lvlJc w:val="left"/>
+      <w:pPr>
+        <w:ind w:left="5760" w:hanging="360"/>
+      </w:pPr>
+      <w:rPr>
+        <w:rFonts w:ascii="Courier New" w:hAnsi="Courier New" w:cs="Courier New" w:hint="default"/>
+      </w:rPr>
+    </w:lvl>
+    <w:lvl w:ilvl="8" w:tplc="0C090005" w:tentative="1">
+      <w:start w:val="1"/>
+      <w:numFmt w:val="bullet"/>
+      <w:lvlText w:val=""/>
+      <w:lvlJc w:val="left"/>
+      <w:pPr>
+        <w:ind w:left="6480" w:hanging="360"/>
+      </w:pPr>
+      <w:rPr>
+        <w:rFonts w:ascii="Wingdings" w:hAnsi="Wingdings" w:hint="default"/>
+      </w:rPr>
+    </w:lvl>
+  </w:abstractNum>
+  <w:abstractNum w:abstractNumId="9" w15:restartNumberingAfterBreak="0">
+    <w:nsid w:val="706E6AB8"/>
+    <w:multiLevelType w:val="hybridMultilevel"/>
+    <w:tmpl w:val="B7A02CC6"/>
+    <w:lvl w:ilvl="0" w:tplc="0C090001">
+      <w:start w:val="1"/>
+      <w:numFmt w:val="bullet"/>
+      <w:lvlText w:val=""/>
+      <w:lvlJc w:val="left"/>
+      <w:pPr>
+        <w:ind w:left="720" w:hanging="360"/>
+      </w:pPr>
+      <w:rPr>
+        <w:rFonts w:ascii="Symbol" w:hAnsi="Symbol" w:hint="default"/>
+      </w:rPr>
+    </w:lvl>
+    <w:lvl w:ilvl="1" w:tplc="0C090003">
+      <w:start w:val="1"/>
+      <w:numFmt w:val="bullet"/>
+      <w:lvlText w:val="o"/>
+      <w:lvlJc w:val="left"/>
+      <w:pPr>
+        <w:ind w:left="1440" w:hanging="360"/>
+      </w:pPr>
+      <w:rPr>
+        <w:rFonts w:ascii="Courier New" w:hAnsi="Courier New" w:cs="Courier New" w:hint="default"/>
+      </w:rPr>
+    </w:lvl>
+    <w:lvl w:ilvl="2" w:tplc="0C090005" w:tentative="1">
+      <w:start w:val="1"/>
+      <w:numFmt w:val="bullet"/>
+      <w:lvlText w:val=""/>
+      <w:lvlJc w:val="left"/>
+      <w:pPr>
+        <w:ind w:left="2160" w:hanging="360"/>
+      </w:pPr>
+      <w:rPr>
+        <w:rFonts w:ascii="Wingdings" w:hAnsi="Wingdings" w:hint="default"/>
+      </w:rPr>
+    </w:lvl>
+    <w:lvl w:ilvl="3" w:tplc="0C090001" w:tentative="1">
+      <w:start w:val="1"/>
+      <w:numFmt w:val="bullet"/>
+      <w:lvlText w:val=""/>
+      <w:lvlJc w:val="left"/>
+      <w:pPr>
+        <w:ind w:left="2880" w:hanging="360"/>
+      </w:pPr>
+      <w:rPr>
+        <w:rFonts w:ascii="Symbol" w:hAnsi="Symbol" w:hint="default"/>
+      </w:rPr>
+    </w:lvl>
+    <w:lvl w:ilvl="4" w:tplc="0C090003" w:tentative="1">
+      <w:start w:val="1"/>
+      <w:numFmt w:val="bullet"/>
+      <w:lvlText w:val="o"/>
+      <w:lvlJc w:val="left"/>
+      <w:pPr>
+        <w:ind w:left="3600" w:hanging="360"/>
+      </w:pPr>
+      <w:rPr>
+        <w:rFonts w:ascii="Courier New" w:hAnsi="Courier New" w:cs="Courier New" w:hint="default"/>
+      </w:rPr>
+    </w:lvl>
+    <w:lvl w:ilvl="5" w:tplc="0C090005" w:tentative="1">
+      <w:start w:val="1"/>
+      <w:numFmt w:val="bullet"/>
+      <w:lvlText w:val=""/>
+      <w:lvlJc w:val="left"/>
+      <w:pPr>
+        <w:ind w:left="4320" w:hanging="360"/>
+      </w:pPr>
+      <w:rPr>
+        <w:rFonts w:ascii="Wingdings" w:hAnsi="Wingdings" w:hint="default"/>
+      </w:rPr>
+    </w:lvl>
+    <w:lvl w:ilvl="6" w:tplc="0C090001" w:tentative="1">
+      <w:start w:val="1"/>
+      <w:numFmt w:val="bullet"/>
+      <w:lvlText w:val=""/>
+      <w:lvlJc w:val="left"/>
+      <w:pPr>
+        <w:ind w:left="5040" w:hanging="360"/>
+      </w:pPr>
+      <w:rPr>
+        <w:rFonts w:ascii="Symbol" w:hAnsi="Symbol" w:hint="default"/>
+      </w:rPr>
+    </w:lvl>
+    <w:lvl w:ilvl="7" w:tplc="0C090003" w:tentative="1">
+      <w:start w:val="1"/>
+      <w:numFmt w:val="bullet"/>
+      <w:lvlText w:val="o"/>
+      <w:lvlJc w:val="left"/>
+      <w:pPr>
+        <w:ind w:left="5760" w:hanging="360"/>
+      </w:pPr>
+      <w:rPr>
+        <w:rFonts w:ascii="Courier New" w:hAnsi="Courier New" w:cs="Courier New" w:hint="default"/>
+      </w:rPr>
+    </w:lvl>
+    <w:lvl w:ilvl="8" w:tplc="0C090005" w:tentative="1">
+      <w:start w:val="1"/>
+      <w:numFmt w:val="bullet"/>
+      <w:lvlText w:val=""/>
+      <w:lvlJc w:val="left"/>
+      <w:pPr>
+        <w:ind w:left="6480" w:hanging="360"/>
+      </w:pPr>
+      <w:rPr>
+        <w:rFonts w:ascii="Wingdings" w:hAnsi="Wingdings" w:hint="default"/>
+      </w:rPr>
+    </w:lvl>
+  </w:abstractNum>
+  <w:abstractNum w:abstractNumId="10" w15:restartNumberingAfterBreak="0">
     <w:nsid w:val="73FB4528"/>
     <w:multiLevelType w:val="hybridMultilevel"/>
     <w:tmpl w:val="A48865EE"/>
@@ -3628,29 +4557,154 @@
       </w:rPr>
     </w:lvl>
   </w:abstractNum>
+  <w:abstractNum w:abstractNumId="11" w15:restartNumberingAfterBreak="0">
+    <w:nsid w:val="7F4606B0"/>
+    <w:multiLevelType w:val="hybridMultilevel"/>
+    <w:tmpl w:val="8C84405E"/>
+    <w:lvl w:ilvl="0" w:tplc="0C090001">
+      <w:start w:val="1"/>
+      <w:numFmt w:val="bullet"/>
+      <w:lvlText w:val=""/>
+      <w:lvlJc w:val="left"/>
+      <w:pPr>
+        <w:ind w:left="720" w:hanging="360"/>
+      </w:pPr>
+      <w:rPr>
+        <w:rFonts w:ascii="Symbol" w:hAnsi="Symbol" w:hint="default"/>
+      </w:rPr>
+    </w:lvl>
+    <w:lvl w:ilvl="1" w:tplc="0C090003" w:tentative="1">
+      <w:start w:val="1"/>
+      <w:numFmt w:val="bullet"/>
+      <w:lvlText w:val="o"/>
+      <w:lvlJc w:val="left"/>
+      <w:pPr>
+        <w:ind w:left="1440" w:hanging="360"/>
+      </w:pPr>
+      <w:rPr>
+        <w:rFonts w:ascii="Courier New" w:hAnsi="Courier New" w:cs="Courier New" w:hint="default"/>
+      </w:rPr>
+    </w:lvl>
+    <w:lvl w:ilvl="2" w:tplc="0C090005" w:tentative="1">
+      <w:start w:val="1"/>
+      <w:numFmt w:val="bullet"/>
+      <w:lvlText w:val=""/>
+      <w:lvlJc w:val="left"/>
+      <w:pPr>
+        <w:ind w:left="2160" w:hanging="360"/>
+      </w:pPr>
+      <w:rPr>
+        <w:rFonts w:ascii="Wingdings" w:hAnsi="Wingdings" w:hint="default"/>
+      </w:rPr>
+    </w:lvl>
+    <w:lvl w:ilvl="3" w:tplc="0C090001" w:tentative="1">
+      <w:start w:val="1"/>
+      <w:numFmt w:val="bullet"/>
+      <w:lvlText w:val=""/>
+      <w:lvlJc w:val="left"/>
+      <w:pPr>
+        <w:ind w:left="2880" w:hanging="360"/>
+      </w:pPr>
+      <w:rPr>
+        <w:rFonts w:ascii="Symbol" w:hAnsi="Symbol" w:hint="default"/>
+      </w:rPr>
+    </w:lvl>
+    <w:lvl w:ilvl="4" w:tplc="0C090003" w:tentative="1">
+      <w:start w:val="1"/>
+      <w:numFmt w:val="bullet"/>
+      <w:lvlText w:val="o"/>
+      <w:lvlJc w:val="left"/>
+      <w:pPr>
+        <w:ind w:left="3600" w:hanging="360"/>
+      </w:pPr>
+      <w:rPr>
+        <w:rFonts w:ascii="Courier New" w:hAnsi="Courier New" w:cs="Courier New" w:hint="default"/>
+      </w:rPr>
+    </w:lvl>
+    <w:lvl w:ilvl="5" w:tplc="0C090005" w:tentative="1">
+      <w:start w:val="1"/>
+      <w:numFmt w:val="bullet"/>
+      <w:lvlText w:val=""/>
+      <w:lvlJc w:val="left"/>
+      <w:pPr>
+        <w:ind w:left="4320" w:hanging="360"/>
+      </w:pPr>
+      <w:rPr>
+        <w:rFonts w:ascii="Wingdings" w:hAnsi="Wingdings" w:hint="default"/>
+      </w:rPr>
+    </w:lvl>
+    <w:lvl w:ilvl="6" w:tplc="0C090001" w:tentative="1">
+      <w:start w:val="1"/>
+      <w:numFmt w:val="bullet"/>
+      <w:lvlText w:val=""/>
+      <w:lvlJc w:val="left"/>
+      <w:pPr>
+        <w:ind w:left="5040" w:hanging="360"/>
+      </w:pPr>
+      <w:rPr>
+        <w:rFonts w:ascii="Symbol" w:hAnsi="Symbol" w:hint="default"/>
+      </w:rPr>
+    </w:lvl>
+    <w:lvl w:ilvl="7" w:tplc="0C090003" w:tentative="1">
+      <w:start w:val="1"/>
+      <w:numFmt w:val="bullet"/>
+      <w:lvlText w:val="o"/>
+      <w:lvlJc w:val="left"/>
+      <w:pPr>
+        <w:ind w:left="5760" w:hanging="360"/>
+      </w:pPr>
+      <w:rPr>
+        <w:rFonts w:ascii="Courier New" w:hAnsi="Courier New" w:cs="Courier New" w:hint="default"/>
+      </w:rPr>
+    </w:lvl>
+    <w:lvl w:ilvl="8" w:tplc="0C090005" w:tentative="1">
+      <w:start w:val="1"/>
+      <w:numFmt w:val="bullet"/>
+      <w:lvlText w:val=""/>
+      <w:lvlJc w:val="left"/>
+      <w:pPr>
+        <w:ind w:left="6480" w:hanging="360"/>
+      </w:pPr>
+      <w:rPr>
+        <w:rFonts w:ascii="Wingdings" w:hAnsi="Wingdings" w:hint="default"/>
+      </w:rPr>
+    </w:lvl>
+  </w:abstractNum>
   <w:num w:numId="1" w16cid:durableId="757097810">
+    <w:abstractNumId w:val="5"/>
+  </w:num>
+  <w:num w:numId="2" w16cid:durableId="27293988">
     <w:abstractNumId w:val="4"/>
   </w:num>
-  <w:num w:numId="2" w16cid:durableId="27293988">
-    <w:abstractNumId w:val="3"/>
-  </w:num>
   <w:num w:numId="3" w16cid:durableId="494032831">
-    <w:abstractNumId w:val="7"/>
+    <w:abstractNumId w:val="10"/>
   </w:num>
   <w:num w:numId="4" w16cid:durableId="38164699">
     <w:abstractNumId w:val="1"/>
   </w:num>
   <w:num w:numId="5" w16cid:durableId="1918241770">
-    <w:abstractNumId w:val="5"/>
+    <w:abstractNumId w:val="6"/>
   </w:num>
   <w:num w:numId="6" w16cid:durableId="1642346382">
     <w:abstractNumId w:val="0"/>
   </w:num>
   <w:num w:numId="7" w16cid:durableId="2143690612">
-    <w:abstractNumId w:val="6"/>
+    <w:abstractNumId w:val="7"/>
   </w:num>
   <w:num w:numId="8" w16cid:durableId="961308506">
+    <w:abstractNumId w:val="3"/>
+  </w:num>
+  <w:num w:numId="9" w16cid:durableId="924652475">
     <w:abstractNumId w:val="2"/>
+  </w:num>
+  <w:num w:numId="10" w16cid:durableId="1888369427">
+    <w:abstractNumId w:val="11"/>
+  </w:num>
+  <w:num w:numId="11" w16cid:durableId="2005164624">
+    <w:abstractNumId w:val="8"/>
+  </w:num>
+  <w:num w:numId="12" w16cid:durableId="133375167">
+    <w:abstractNumId w:val="9"/>
   </w:num>
 </w:numbering>
 </file>
@@ -4262,7 +5316,6 @@
   <w:style w:type="character" w:default="1" w:styleId="DefaultParagraphFont">
     <w:name w:val="Default Paragraph Font"/>
     <w:uiPriority w:val="1"/>
-    <w:semiHidden/>
     <w:unhideWhenUsed/>
   </w:style>
   <w:style w:type="table" w:default="1" w:styleId="TableNormal">

</xml_diff>

<commit_message>
added table of required corrections. updated recoding code
</commit_message>
<xml_diff>
--- a/Assignment1_submission/Assessment1-report.docx
+++ b/Assignment1_submission/Assessment1-report.docx
@@ -166,21 +166,7 @@
         <w:rPr>
           <w:szCs w:val="22"/>
         </w:rPr>
-        <w:t xml:space="preserve">string data, and mixed data types as the Object </w:t>
-      </w:r>
-      <w:proofErr w:type="spellStart"/>
-      <w:r>
-        <w:rPr>
-          <w:szCs w:val="22"/>
-        </w:rPr>
-        <w:t>Dtype</w:t>
-      </w:r>
-      <w:proofErr w:type="spellEnd"/>
-      <w:r>
-        <w:rPr>
-          <w:szCs w:val="22"/>
-        </w:rPr>
-        <w:t>.</w:t>
+        <w:t>string data, and mixed data types as the Object Dtype.</w:t>
       </w:r>
       <w:r>
         <w:rPr>
@@ -229,92 +215,14 @@
         <w:rPr>
           <w:szCs w:val="22"/>
         </w:rPr>
-        <w:t xml:space="preserve"> a function was written to convert all Object </w:t>
-      </w:r>
-      <w:proofErr w:type="spellStart"/>
+        <w:t xml:space="preserve"> a function was written to convert all Object Dtypes to the string type.</w:t>
+      </w:r>
       <w:r>
         <w:rPr>
           <w:szCs w:val="22"/>
         </w:rPr>
-        <w:t>Dtypes</w:t>
-      </w:r>
-      <w:proofErr w:type="spellEnd"/>
-      <w:r>
-        <w:rPr>
-          <w:szCs w:val="22"/>
-        </w:rPr>
-        <w:t xml:space="preserve"> to the string </w:t>
-      </w:r>
-      <w:proofErr w:type="spellStart"/>
-      <w:r>
-        <w:rPr>
-          <w:szCs w:val="22"/>
-        </w:rPr>
-        <w:t>type.</w:t>
-      </w:r>
-      <w:r>
-        <w:rPr>
-          <w:szCs w:val="22"/>
-        </w:rPr>
-        <w:t>In</w:t>
-      </w:r>
-      <w:proofErr w:type="spellEnd"/>
-      <w:r>
-        <w:rPr>
-          <w:szCs w:val="22"/>
-        </w:rPr>
-        <w:t xml:space="preserve"> the second mismatched </w:t>
-      </w:r>
-      <w:proofErr w:type="spellStart"/>
-      <w:r>
-        <w:rPr>
-          <w:szCs w:val="22"/>
-        </w:rPr>
-        <w:t>Dtpyes</w:t>
-      </w:r>
-      <w:proofErr w:type="spellEnd"/>
-      <w:r>
-        <w:rPr>
-          <w:szCs w:val="22"/>
-        </w:rPr>
-        <w:t xml:space="preserve">, the </w:t>
-      </w:r>
-      <w:proofErr w:type="spellStart"/>
-      <w:r>
-        <w:rPr>
-          <w:szCs w:val="22"/>
-        </w:rPr>
-        <w:t>number_outpatient</w:t>
-      </w:r>
-      <w:proofErr w:type="spellEnd"/>
-      <w:r>
-        <w:rPr>
-          <w:szCs w:val="22"/>
-        </w:rPr>
-        <w:t xml:space="preserve">, </w:t>
-      </w:r>
-      <w:proofErr w:type="spellStart"/>
-      <w:r>
-        <w:rPr>
-          <w:szCs w:val="22"/>
-        </w:rPr>
-        <w:t>number_inpatient</w:t>
-      </w:r>
-      <w:proofErr w:type="spellEnd"/>
-      <w:r>
-        <w:rPr>
-          <w:szCs w:val="22"/>
-        </w:rPr>
-        <w:t xml:space="preserve">, </w:t>
-      </w:r>
-      <w:proofErr w:type="spellStart"/>
-      <w:r>
-        <w:rPr>
-          <w:szCs w:val="22"/>
-        </w:rPr>
-        <w:t>number_emergency</w:t>
-      </w:r>
-      <w:proofErr w:type="spellEnd"/>
+        <w:t>In the second mismatched Dtpyes, the number_outpatient, number_inpatient, number_emergency</w:t>
+      </w:r>
       <w:r>
         <w:rPr>
           <w:szCs w:val="22"/>
@@ -381,21 +289,7 @@
         <w:rPr>
           <w:szCs w:val="22"/>
         </w:rPr>
-        <w:t xml:space="preserve">The </w:t>
-      </w:r>
-      <w:proofErr w:type="spellStart"/>
-      <w:r>
-        <w:rPr>
-          <w:szCs w:val="22"/>
-        </w:rPr>
-        <w:t>DataFrame</w:t>
-      </w:r>
-      <w:proofErr w:type="spellEnd"/>
-      <w:r>
-        <w:rPr>
-          <w:szCs w:val="22"/>
-        </w:rPr>
-        <w:t xml:space="preserve"> of the corrected mismatches is shown in Figure 3.</w:t>
+        <w:t>The DataFrame of the corrected mismatches is shown in Figure 3.</w:t>
       </w:r>
     </w:p>
     <w:p>
@@ -972,27 +866,41 @@
         <w:t>. Those variables are</w:t>
       </w:r>
       <w:r>
+        <w:t xml:space="preserve"> length_of_stay,</w:t>
+      </w:r>
+      <w:r>
         <w:t xml:space="preserve"> </w:t>
       </w:r>
-      <w:proofErr w:type="spellStart"/>
-      <w:r>
-        <w:t>length_of_stay</w:t>
-      </w:r>
-      <w:proofErr w:type="spellEnd"/>
-      <w:r>
+      <w:r>
+        <w:rPr>
+          <w:rFonts w:ascii="Aptos" w:hAnsi="Aptos"/>
+        </w:rPr>
+        <w:t>num_lab_procedures</w:t>
+      </w:r>
+      <w:r>
+        <w:rPr>
+          <w:rFonts w:ascii="Aptos" w:hAnsi="Aptos"/>
+        </w:rPr>
+        <w:t xml:space="preserve">, </w:t>
+      </w:r>
+      <w:r>
+        <w:rPr>
+          <w:rFonts w:ascii="Aptos" w:hAnsi="Aptos"/>
+        </w:rPr>
+        <w:t xml:space="preserve"> num_procedures</w:t>
+      </w:r>
+      <w:r>
+        <w:rPr>
+          <w:rFonts w:ascii="Aptos" w:hAnsi="Aptos"/>
+        </w:rPr>
         <w:t>,</w:t>
       </w:r>
       <w:r>
-        <w:t xml:space="preserve"> </w:t>
-      </w:r>
-      <w:proofErr w:type="spellStart"/>
-      <w:r>
-        <w:rPr>
-          <w:rFonts w:ascii="Aptos" w:hAnsi="Aptos"/>
-        </w:rPr>
-        <w:t>num_lab_procedures</w:t>
-      </w:r>
-      <w:proofErr w:type="spellEnd"/>
+        <w:rPr>
+          <w:rFonts w:ascii="Aptos" w:hAnsi="Aptos"/>
+        </w:rPr>
+        <w:t xml:space="preserve"> num_medications</w:t>
+      </w:r>
       <w:r>
         <w:rPr>
           <w:rFonts w:ascii="Aptos" w:hAnsi="Aptos"/>
@@ -1003,76 +911,25 @@
         <w:rPr>
           <w:rFonts w:ascii="Aptos" w:hAnsi="Aptos"/>
         </w:rPr>
-        <w:t xml:space="preserve"> </w:t>
-      </w:r>
-      <w:proofErr w:type="spellStart"/>
-      <w:r>
-        <w:rPr>
-          <w:rFonts w:ascii="Aptos" w:hAnsi="Aptos"/>
-        </w:rPr>
-        <w:t>num_procedures</w:t>
-      </w:r>
-      <w:proofErr w:type="spellEnd"/>
-      <w:r>
-        <w:rPr>
-          <w:rFonts w:ascii="Aptos" w:hAnsi="Aptos"/>
-        </w:rPr>
-        <w:t>,</w:t>
-      </w:r>
-      <w:r>
-        <w:rPr>
-          <w:rFonts w:ascii="Aptos" w:hAnsi="Aptos"/>
-        </w:rPr>
-        <w:t xml:space="preserve"> </w:t>
-      </w:r>
-      <w:proofErr w:type="spellStart"/>
-      <w:r>
-        <w:rPr>
-          <w:rFonts w:ascii="Aptos" w:hAnsi="Aptos"/>
-        </w:rPr>
-        <w:t>num_medications</w:t>
-      </w:r>
-      <w:proofErr w:type="spellEnd"/>
+        <w:t>number_outpatient</w:t>
+      </w:r>
       <w:r>
         <w:rPr>
           <w:rFonts w:ascii="Aptos" w:hAnsi="Aptos"/>
         </w:rPr>
         <w:t xml:space="preserve">, </w:t>
       </w:r>
-      <w:proofErr w:type="spellStart"/>
-      <w:r>
-        <w:rPr>
-          <w:rFonts w:ascii="Aptos" w:hAnsi="Aptos"/>
-        </w:rPr>
-        <w:t>number_outpatient</w:t>
-      </w:r>
-      <w:proofErr w:type="spellEnd"/>
-      <w:r>
-        <w:rPr>
-          <w:rFonts w:ascii="Aptos" w:hAnsi="Aptos"/>
-        </w:rPr>
-        <w:t xml:space="preserve">, </w:t>
-      </w:r>
-      <w:proofErr w:type="spellStart"/>
       <w:r>
         <w:rPr>
           <w:rFonts w:ascii="Aptos" w:hAnsi="Aptos"/>
         </w:rPr>
         <w:t>number_emergency</w:t>
       </w:r>
-      <w:proofErr w:type="spellEnd"/>
-      <w:r>
-        <w:rPr>
-          <w:rFonts w:ascii="Aptos" w:hAnsi="Aptos"/>
-        </w:rPr>
-        <w:t xml:space="preserve">, </w:t>
-      </w:r>
-      <w:proofErr w:type="spellStart"/>
-      <w:r>
-        <w:rPr>
-          <w:rFonts w:ascii="Aptos" w:hAnsi="Aptos"/>
-        </w:rPr>
-        <w:t>n</w:t>
+      <w:r>
+        <w:rPr>
+          <w:rFonts w:ascii="Aptos" w:hAnsi="Aptos"/>
+        </w:rPr>
+        <w:t>, n</w:t>
       </w:r>
       <w:r>
         <w:rPr>
@@ -1080,21 +937,18 @@
         </w:rPr>
         <w:t>umber_inpatient</w:t>
       </w:r>
-      <w:proofErr w:type="spellEnd"/>
       <w:r>
         <w:rPr>
           <w:rFonts w:ascii="Aptos" w:hAnsi="Aptos"/>
         </w:rPr>
         <w:t xml:space="preserve">, and </w:t>
       </w:r>
-      <w:proofErr w:type="spellStart"/>
       <w:r>
         <w:rPr>
           <w:rFonts w:ascii="Aptos" w:hAnsi="Aptos"/>
         </w:rPr>
         <w:t>number_diagnoses</w:t>
       </w:r>
-      <w:proofErr w:type="spellEnd"/>
       <w:r>
         <w:rPr>
           <w:rFonts w:ascii="Aptos" w:hAnsi="Aptos"/>
@@ -1105,101 +959,55 @@
         <w:rPr>
           <w:rFonts w:ascii="Aptos" w:hAnsi="Aptos"/>
         </w:rPr>
+        <w:t xml:space="preserve"> The encounter_id</w:t>
+      </w:r>
+      <w:r>
+        <w:rPr>
+          <w:rFonts w:ascii="Aptos" w:hAnsi="Aptos"/>
+        </w:rPr>
+        <w:t xml:space="preserve"> is an </w:t>
+      </w:r>
+      <w:r>
+        <w:rPr>
+          <w:rFonts w:ascii="Aptos" w:hAnsi="Aptos"/>
+        </w:rPr>
+        <w:t>identifier</w:t>
+      </w:r>
+      <w:r>
+        <w:rPr>
+          <w:rFonts w:ascii="Aptos" w:hAnsi="Aptos"/>
+        </w:rPr>
+        <w:t xml:space="preserve"> variable</w:t>
+      </w:r>
+      <w:r>
+        <w:rPr>
+          <w:rFonts w:ascii="Aptos" w:hAnsi="Aptos"/>
+        </w:rPr>
+        <w:t xml:space="preserve"> and not required for analysis.</w:t>
+      </w:r>
+      <w:r>
+        <w:rPr>
+          <w:rFonts w:ascii="Aptos" w:hAnsi="Aptos"/>
+        </w:rPr>
         <w:t xml:space="preserve"> The </w:t>
       </w:r>
-      <w:proofErr w:type="spellStart"/>
-      <w:r>
-        <w:rPr>
-          <w:rFonts w:ascii="Aptos" w:hAnsi="Aptos"/>
-        </w:rPr>
-        <w:t>encounter_id</w:t>
-      </w:r>
-      <w:proofErr w:type="spellEnd"/>
-      <w:r>
-        <w:rPr>
-          <w:rFonts w:ascii="Aptos" w:hAnsi="Aptos"/>
-        </w:rPr>
-        <w:t xml:space="preserve"> is an </w:t>
-      </w:r>
-      <w:r>
-        <w:rPr>
-          <w:rFonts w:ascii="Aptos" w:hAnsi="Aptos"/>
-        </w:rPr>
-        <w:t>identifier</w:t>
-      </w:r>
-      <w:r>
-        <w:rPr>
-          <w:rFonts w:ascii="Aptos" w:hAnsi="Aptos"/>
-        </w:rPr>
-        <w:t xml:space="preserve"> variable</w:t>
-      </w:r>
-      <w:r>
-        <w:rPr>
-          <w:rFonts w:ascii="Aptos" w:hAnsi="Aptos"/>
-        </w:rPr>
-        <w:t xml:space="preserve"> and not required for analysis.</w:t>
-      </w:r>
-      <w:r>
-        <w:rPr>
-          <w:rFonts w:ascii="Aptos" w:hAnsi="Aptos"/>
-        </w:rPr>
-        <w:t xml:space="preserve"> The </w:t>
-      </w:r>
-      <w:proofErr w:type="spellStart"/>
-      <w:r>
-        <w:rPr>
-          <w:rFonts w:ascii="Aptos" w:hAnsi="Aptos"/>
-        </w:rPr>
-        <w:t>admission_type_id</w:t>
-      </w:r>
-      <w:proofErr w:type="spellEnd"/>
-      <w:r>
-        <w:rPr>
-          <w:rFonts w:ascii="Aptos" w:hAnsi="Aptos"/>
-        </w:rPr>
-        <w:t xml:space="preserve">, </w:t>
-      </w:r>
-      <w:proofErr w:type="spellStart"/>
-      <w:r>
-        <w:rPr>
-          <w:rFonts w:ascii="Aptos" w:hAnsi="Aptos"/>
-        </w:rPr>
-        <w:t>discharge_disposition_id</w:t>
-      </w:r>
-      <w:proofErr w:type="spellEnd"/>
-      <w:r>
-        <w:rPr>
-          <w:rFonts w:ascii="Aptos" w:hAnsi="Aptos"/>
-        </w:rPr>
-        <w:t xml:space="preserve">, and </w:t>
-      </w:r>
-      <w:proofErr w:type="spellStart"/>
+      <w:r>
+        <w:rPr>
+          <w:rFonts w:ascii="Aptos" w:hAnsi="Aptos"/>
+        </w:rPr>
+        <w:t xml:space="preserve">admission_type_id, discharge_disposition_id, and </w:t>
+      </w:r>
       <w:r>
         <w:rPr>
           <w:rFonts w:ascii="Aptos" w:hAnsi="Aptos"/>
         </w:rPr>
         <w:t>admission_source_id</w:t>
       </w:r>
-      <w:proofErr w:type="spellEnd"/>
-      <w:r>
-        <w:rPr>
-          <w:rFonts w:ascii="Aptos" w:hAnsi="Aptos"/>
-        </w:rPr>
-        <w:t xml:space="preserve"> </w:t>
-      </w:r>
-      <w:proofErr w:type="spellStart"/>
-      <w:r>
-        <w:rPr>
-          <w:rFonts w:ascii="Aptos" w:hAnsi="Aptos"/>
-        </w:rPr>
-        <w:t>integervalues</w:t>
-      </w:r>
-      <w:proofErr w:type="spellEnd"/>
-      <w:r>
-        <w:rPr>
-          <w:rFonts w:ascii="Aptos" w:hAnsi="Aptos"/>
-        </w:rPr>
-        <w:t xml:space="preserve"> </w:t>
+      <w:r>
+        <w:rPr>
+          <w:rFonts w:ascii="Aptos" w:hAnsi="Aptos"/>
+        </w:rPr>
+        <w:t xml:space="preserve"> integervalues </w:t>
       </w:r>
       <w:r>
         <w:rPr>
@@ -1230,21 +1038,7 @@
         <w:rPr>
           <w:rFonts w:ascii="Aptos" w:hAnsi="Aptos"/>
         </w:rPr>
-        <w:t xml:space="preserve">A note about the </w:t>
-      </w:r>
-      <w:proofErr w:type="spellStart"/>
-      <w:r>
-        <w:rPr>
-          <w:rFonts w:ascii="Aptos" w:hAnsi="Aptos"/>
-        </w:rPr>
-        <w:t>patient_nbr</w:t>
-      </w:r>
-      <w:proofErr w:type="spellEnd"/>
-      <w:r>
-        <w:rPr>
-          <w:rFonts w:ascii="Aptos" w:hAnsi="Aptos"/>
-        </w:rPr>
-        <w:t xml:space="preserve"> variable. </w:t>
+        <w:t xml:space="preserve">A note about the patient_nbr variable. </w:t>
       </w:r>
       <w:r>
         <w:rPr>
@@ -1529,42 +1323,12 @@
                 <w:rFonts w:ascii="Aptos" w:hAnsi="Aptos"/>
               </w:rPr>
             </w:pPr>
-            <w:proofErr w:type="spellStart"/>
             <w:r>
               <w:rPr>
                 <w:rFonts w:ascii="Aptos" w:hAnsi="Aptos"/>
               </w:rPr>
-              <w:t>Number_inpatient</w:t>
-            </w:r>
-            <w:proofErr w:type="spellEnd"/>
-            <w:r>
-              <w:rPr>
-                <w:rFonts w:ascii="Aptos" w:hAnsi="Aptos"/>
-              </w:rPr>
-              <w:t xml:space="preserve">, </w:t>
-            </w:r>
-            <w:proofErr w:type="spellStart"/>
-            <w:r>
-              <w:rPr>
-                <w:rFonts w:ascii="Aptos" w:hAnsi="Aptos"/>
-              </w:rPr>
-              <w:t>number_outpatient</w:t>
-            </w:r>
-            <w:proofErr w:type="spellEnd"/>
-            <w:r>
-              <w:rPr>
-                <w:rFonts w:ascii="Aptos" w:hAnsi="Aptos"/>
-              </w:rPr>
-              <w:t xml:space="preserve">, </w:t>
-            </w:r>
-            <w:proofErr w:type="spellStart"/>
-            <w:r>
-              <w:rPr>
-                <w:rFonts w:ascii="Aptos" w:hAnsi="Aptos"/>
-              </w:rPr>
-              <w:t>number_emergency</w:t>
-            </w:r>
-            <w:proofErr w:type="spellEnd"/>
+              <w:t>Number_inpatient, number_outpatient, number_emergency</w:t>
+            </w:r>
           </w:p>
         </w:tc>
       </w:tr>
@@ -1643,42 +1407,12 @@
                 <w:rFonts w:ascii="Aptos" w:hAnsi="Aptos"/>
               </w:rPr>
             </w:pPr>
-            <w:proofErr w:type="spellStart"/>
             <w:r>
               <w:rPr>
                 <w:rFonts w:ascii="Aptos" w:hAnsi="Aptos"/>
               </w:rPr>
-              <w:t>Num_procedures</w:t>
-            </w:r>
-            <w:proofErr w:type="spellEnd"/>
-            <w:r>
-              <w:rPr>
-                <w:rFonts w:ascii="Aptos" w:hAnsi="Aptos"/>
-              </w:rPr>
-              <w:t xml:space="preserve">, </w:t>
-            </w:r>
-            <w:proofErr w:type="spellStart"/>
-            <w:r>
-              <w:rPr>
-                <w:rFonts w:ascii="Aptos" w:hAnsi="Aptos"/>
-              </w:rPr>
-              <w:t>num_lab_procedures</w:t>
-            </w:r>
-            <w:proofErr w:type="spellEnd"/>
-            <w:r>
-              <w:rPr>
-                <w:rFonts w:ascii="Aptos" w:hAnsi="Aptos"/>
-              </w:rPr>
-              <w:t xml:space="preserve">, </w:t>
-            </w:r>
-            <w:proofErr w:type="spellStart"/>
-            <w:r>
-              <w:rPr>
-                <w:rFonts w:ascii="Aptos" w:hAnsi="Aptos"/>
-              </w:rPr>
-              <w:t>num_medications</w:t>
-            </w:r>
-            <w:proofErr w:type="spellEnd"/>
+              <w:t>Num_procedures, num_lab_procedures, num_medications</w:t>
+            </w:r>
           </w:p>
         </w:tc>
       </w:tr>
@@ -1728,28 +1462,12 @@
                 <w:rFonts w:ascii="Aptos" w:hAnsi="Aptos"/>
               </w:rPr>
             </w:pPr>
-            <w:proofErr w:type="spellStart"/>
             <w:r>
               <w:rPr>
                 <w:rFonts w:ascii="Aptos" w:hAnsi="Aptos"/>
               </w:rPr>
-              <w:t>Num_diagnoses</w:t>
-            </w:r>
-            <w:proofErr w:type="spellEnd"/>
-            <w:r>
-              <w:rPr>
-                <w:rFonts w:ascii="Aptos" w:hAnsi="Aptos"/>
-              </w:rPr>
-              <w:t xml:space="preserve">, </w:t>
-            </w:r>
-            <w:proofErr w:type="spellStart"/>
-            <w:r>
-              <w:rPr>
-                <w:rFonts w:ascii="Aptos" w:hAnsi="Aptos"/>
-              </w:rPr>
-              <w:t>length_of_stay</w:t>
-            </w:r>
-            <w:proofErr w:type="spellEnd"/>
+              <w:t>Num_diagnoses, length_of_stay</w:t>
+            </w:r>
           </w:p>
         </w:tc>
       </w:tr>
@@ -2452,19 +2170,7 @@
         <w:rPr>
           <w:rFonts w:ascii="Aptos" w:hAnsi="Aptos"/>
         </w:rPr>
-        <w:t xml:space="preserve"> </w:t>
-      </w:r>
-      <w:r>
-        <w:rPr>
-          <w:rFonts w:ascii="Aptos" w:hAnsi="Aptos"/>
-        </w:rPr>
-        <w:t>outliers for this group of variable will require careful consideration</w:t>
-      </w:r>
-      <w:r>
-        <w:rPr>
-          <w:rFonts w:ascii="Aptos" w:hAnsi="Aptos"/>
-        </w:rPr>
-        <w:t xml:space="preserve"> in terms of handling the abundance of zeroes.</w:t>
+        <w:t xml:space="preserve"> outliers for this group of variable will require careful consideration in terms of handling the abundance of zeroes.</w:t>
       </w:r>
     </w:p>
     <w:p>
@@ -2822,32 +2528,11 @@
         <w:t>Each vari</w:t>
       </w:r>
       <w:r>
-        <w:t xml:space="preserve">able was assessed for the number of unique values using the </w:t>
-      </w:r>
-      <w:proofErr w:type="spellStart"/>
-      <w:r>
-        <w:t>value_counts</w:t>
-      </w:r>
-      <w:proofErr w:type="spellEnd"/>
-      <w:r>
-        <w:t>() method</w:t>
-      </w:r>
-      <w:r>
-        <w:t xml:space="preserve"> with the </w:t>
-      </w:r>
-      <w:proofErr w:type="spellStart"/>
-      <w:r>
-        <w:t>drop_na</w:t>
-      </w:r>
-      <w:proofErr w:type="spellEnd"/>
-      <w:r>
-        <w:t xml:space="preserve">=False parameter. The output of the </w:t>
-      </w:r>
-      <w:proofErr w:type="spellStart"/>
-      <w:r>
-        <w:t>value_count</w:t>
-      </w:r>
-      <w:proofErr w:type="spellEnd"/>
+        <w:t>able was assessed for the number of unique values using the value_counts() method</w:t>
+      </w:r>
+      <w:r>
+        <w:t xml:space="preserve"> with the drop_na=False parameter. The output of the value_count</w:t>
+      </w:r>
       <w:r>
         <w:t>()</w:t>
       </w:r>
@@ -2924,26 +2609,10 @@
         <w:t>he data in this data set comprise strings and integer values. To calculate the number of missing values to different approaches were used. For integ</w:t>
       </w:r>
       <w:r>
-        <w:t xml:space="preserve">er values the sum of </w:t>
-      </w:r>
-      <w:proofErr w:type="spellStart"/>
-      <w:r>
-        <w:t>NaN</w:t>
-      </w:r>
-      <w:proofErr w:type="spellEnd"/>
-      <w:r>
-        <w:t xml:space="preserve"> values was calculated. For string</w:t>
-      </w:r>
-      <w:r>
-        <w:t xml:space="preserve"> variables, the number of ‘?’ characters were calculated and the </w:t>
-      </w:r>
-      <w:proofErr w:type="spellStart"/>
-      <w:r>
-        <w:t>the</w:t>
-      </w:r>
-      <w:proofErr w:type="spellEnd"/>
-      <w:r>
-        <w:t xml:space="preserve"> results with total values combined. These are presented in </w:t>
+        <w:t>er values the sum of NaN values was calculated. For string</w:t>
+      </w:r>
+      <w:r>
+        <w:t xml:space="preserve"> variables, the number of ‘?’ characters were calculated and the the results with total values combined. These are presented in </w:t>
       </w:r>
       <w:r>
         <w:rPr>
@@ -3046,6 +2715,3892 @@
     </w:p>
     <w:p/>
     <w:p/>
+    <w:p>
+      <w:r>
+        <w:t xml:space="preserve">These methods have shown </w:t>
+      </w:r>
+      <w:r>
+        <w:t>several</w:t>
+      </w:r>
+      <w:r>
+        <w:t xml:space="preserve"> issues in the data that require </w:t>
+      </w:r>
+      <w:r>
+        <w:t>correction before data mining can commence. In addition to t</w:t>
+      </w:r>
+      <w:r>
+        <w:t xml:space="preserve">he issues identified with quantitative variables, some issues were identified with qualitative variables when reviewed with the value_counts() method. For example, </w:t>
+      </w:r>
+      <w:r>
+        <w:t xml:space="preserve">the age and weight variables, in addition to having missing values, are loaded as nominal values. </w:t>
+      </w:r>
+      <w:r>
+        <w:t xml:space="preserve">These were converted to ordinal values </w:t>
+      </w:r>
+      <w:r>
+        <w:t>by assigning a order with the pd.Categorial() function. This will provide options for either one-hot or ordinal encoding depending on the</w:t>
+      </w:r>
+      <w:r>
+        <w:t xml:space="preserve"> data mining approach chosen for the analysis.</w:t>
+      </w:r>
+    </w:p>
+    <w:p>
+      <w:r>
+        <w:rPr>
+          <w:noProof/>
+        </w:rPr>
+        <w:lastRenderedPageBreak/>
+        <mc:AlternateContent>
+          <mc:Choice Requires="wps">
+            <w:drawing>
+              <wp:anchor distT="45720" distB="45720" distL="114300" distR="114300" simplePos="0" relativeHeight="251659264" behindDoc="0" locked="0" layoutInCell="1" allowOverlap="1" wp14:anchorId="729643B2" wp14:editId="5A81FAFF">
+                <wp:simplePos x="0" y="0"/>
+                <wp:positionH relativeFrom="column">
+                  <wp:posOffset>-193675</wp:posOffset>
+                </wp:positionH>
+                <wp:positionV relativeFrom="paragraph">
+                  <wp:posOffset>1217930</wp:posOffset>
+                </wp:positionV>
+                <wp:extent cx="5728970" cy="1490980"/>
+                <wp:effectExtent l="0" t="0" r="5080" b="0"/>
+                <wp:wrapSquare wrapText="bothSides"/>
+                <wp:docPr id="217" name="Text Box 2"/>
+                <wp:cNvGraphicFramePr>
+                  <a:graphicFrameLocks xmlns:a="http://schemas.openxmlformats.org/drawingml/2006/main"/>
+                </wp:cNvGraphicFramePr>
+                <a:graphic xmlns:a="http://schemas.openxmlformats.org/drawingml/2006/main">
+                  <a:graphicData uri="http://schemas.microsoft.com/office/word/2010/wordprocessingShape">
+                    <wps:wsp>
+                      <wps:cNvSpPr txBox="1">
+                        <a:spLocks noChangeArrowheads="1"/>
+                      </wps:cNvSpPr>
+                      <wps:spPr bwMode="auto">
+                        <a:xfrm>
+                          <a:off x="0" y="0"/>
+                          <a:ext cx="5728970" cy="1490980"/>
+                        </a:xfrm>
+                        <a:prstGeom prst="rect">
+                          <a:avLst/>
+                        </a:prstGeom>
+                        <a:solidFill>
+                          <a:srgbClr val="FFFFFF"/>
+                        </a:solidFill>
+                        <a:ln w="9525">
+                          <a:noFill/>
+                          <a:miter lim="800000"/>
+                          <a:headEnd/>
+                          <a:tailEnd/>
+                        </a:ln>
+                      </wps:spPr>
+                      <wps:txbx>
+                        <w:txbxContent>
+                          <w:p>
+                            <w:pPr>
+                              <w:ind w:firstLine="142"/>
+                              <w:rPr>
+                                <w:noProof/>
+                              </w:rPr>
+                            </w:pPr>
+                            <w:r>
+                              <w:rPr>
+                                <w:noProof/>
+                              </w:rPr>
+                              <w:drawing>
+                                <wp:inline distT="0" distB="0" distL="0" distR="0" wp14:anchorId="279832D2" wp14:editId="0CF4C712">
+                                  <wp:extent cx="2259931" cy="1394550"/>
+                                  <wp:effectExtent l="0" t="0" r="7620" b="0"/>
+                                  <wp:docPr id="249906640" name="Picture 1" descr="A screenshot of a computer&#10;&#10;Description automatically generated"/>
+                                  <wp:cNvGraphicFramePr>
+                                    <a:graphicFrameLocks xmlns:a="http://schemas.openxmlformats.org/drawingml/2006/main" noChangeAspect="1"/>
+                                  </wp:cNvGraphicFramePr>
+                                  <a:graphic xmlns:a="http://schemas.openxmlformats.org/drawingml/2006/main">
+                                    <a:graphicData uri="http://schemas.openxmlformats.org/drawingml/2006/picture">
+                                      <pic:pic xmlns:pic="http://schemas.openxmlformats.org/drawingml/2006/picture">
+                                        <pic:nvPicPr>
+                                          <pic:cNvPr id="249906640" name="Picture 1" descr="A screenshot of a computer&#10;&#10;Description automatically generated"/>
+                                          <pic:cNvPicPr/>
+                                        </pic:nvPicPr>
+                                        <pic:blipFill>
+                                          <a:blip r:embed="rId21"/>
+                                          <a:stretch>
+                                            <a:fillRect/>
+                                          </a:stretch>
+                                        </pic:blipFill>
+                                        <pic:spPr>
+                                          <a:xfrm>
+                                            <a:off x="0" y="0"/>
+                                            <a:ext cx="2267317" cy="1399108"/>
+                                          </a:xfrm>
+                                          <a:prstGeom prst="rect">
+                                            <a:avLst/>
+                                          </a:prstGeom>
+                                        </pic:spPr>
+                                      </pic:pic>
+                                    </a:graphicData>
+                                  </a:graphic>
+                                </wp:inline>
+                              </w:drawing>
+                            </w:r>
+                            <w:r>
+                              <w:rPr>
+                                <w:noProof/>
+                              </w:rPr>
+                              <w:drawing>
+                                <wp:inline distT="0" distB="0" distL="0" distR="0" wp14:anchorId="468D6713" wp14:editId="4489D65D">
+                                  <wp:extent cx="2259010" cy="1389290"/>
+                                  <wp:effectExtent l="0" t="0" r="8255" b="1905"/>
+                                  <wp:docPr id="2023320949" name="Picture 1" descr="A screenshot of a computer&#10;&#10;Description automatically generated"/>
+                                  <wp:cNvGraphicFramePr>
+                                    <a:graphicFrameLocks xmlns:a="http://schemas.openxmlformats.org/drawingml/2006/main" noChangeAspect="1"/>
+                                  </wp:cNvGraphicFramePr>
+                                  <a:graphic xmlns:a="http://schemas.openxmlformats.org/drawingml/2006/main">
+                                    <a:graphicData uri="http://schemas.openxmlformats.org/drawingml/2006/picture">
+                                      <pic:pic xmlns:pic="http://schemas.openxmlformats.org/drawingml/2006/picture">
+                                        <pic:nvPicPr>
+                                          <pic:cNvPr id="2023320949" name="Picture 1" descr="A screenshot of a computer&#10;&#10;Description automatically generated"/>
+                                          <pic:cNvPicPr/>
+                                        </pic:nvPicPr>
+                                        <pic:blipFill>
+                                          <a:blip r:embed="rId22"/>
+                                          <a:stretch>
+                                            <a:fillRect/>
+                                          </a:stretch>
+                                        </pic:blipFill>
+                                        <pic:spPr>
+                                          <a:xfrm>
+                                            <a:off x="0" y="0"/>
+                                            <a:ext cx="2262592" cy="1391493"/>
+                                          </a:xfrm>
+                                          <a:prstGeom prst="rect">
+                                            <a:avLst/>
+                                          </a:prstGeom>
+                                        </pic:spPr>
+                                      </pic:pic>
+                                    </a:graphicData>
+                                  </a:graphic>
+                                </wp:inline>
+                              </w:drawing>
+                            </w:r>
+                          </w:p>
+                          <w:p>
+                            <w:pPr>
+                              <w:ind w:left="426" w:firstLine="142"/>
+                              <w:rPr>
+                                <w:b/>
+                                <w:bCs/>
+                                <w:lang w:val="en-GB"/>
+                              </w:rPr>
+                            </w:pPr>
+                          </w:p>
+                        </w:txbxContent>
+                      </wps:txbx>
+                      <wps:bodyPr rot="0" vert="horz" wrap="square" lIns="91440" tIns="45720" rIns="91440" bIns="45720" anchor="t" anchorCtr="0">
+                        <a:noAutofit/>
+                      </wps:bodyPr>
+                    </wps:wsp>
+                  </a:graphicData>
+                </a:graphic>
+                <wp14:sizeRelH relativeFrom="margin">
+                  <wp14:pctWidth>0</wp14:pctWidth>
+                </wp14:sizeRelH>
+                <wp14:sizeRelV relativeFrom="margin">
+                  <wp14:pctHeight>0</wp14:pctHeight>
+                </wp14:sizeRelV>
+              </wp:anchor>
+            </w:drawing>
+          </mc:Choice>
+          <mc:Fallback>
+            <w:pict>
+              <v:shapetype w14:anchorId="729643B2" id="_x0000_t202" coordsize="21600,21600" o:spt="202" path="m,l,21600r21600,l21600,xe">
+                <v:stroke joinstyle="miter"/>
+                <v:path gradientshapeok="t" o:connecttype="rect"/>
+              </v:shapetype>
+              <v:shape id="Text Box 2" o:spid="_x0000_s1026" type="#_x0000_t202" style="position:absolute;margin-left:-15.25pt;margin-top:95.9pt;width:451.1pt;height:117.4pt;z-index:251659264;visibility:visible;mso-wrap-style:square;mso-width-percent:0;mso-height-percent:0;mso-wrap-distance-left:9pt;mso-wrap-distance-top:3.6pt;mso-wrap-distance-right:9pt;mso-wrap-distance-bottom:3.6pt;mso-position-horizontal:absolute;mso-position-horizontal-relative:text;mso-position-vertical:absolute;mso-position-vertical-relative:text;mso-width-percent:0;mso-height-percent:0;mso-width-relative:margin;mso-height-relative:margin;v-text-anchor:top" o:gfxdata="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" stroked="f">
+                <v:textbox>
+                  <w:txbxContent>
+                    <w:p>
+                      <w:pPr>
+                        <w:ind w:firstLine="142"/>
+                        <w:rPr>
+                          <w:noProof/>
+                        </w:rPr>
+                      </w:pPr>
+                      <w:r>
+                        <w:rPr>
+                          <w:noProof/>
+                        </w:rPr>
+                        <w:drawing>
+                          <wp:inline distT="0" distB="0" distL="0" distR="0" wp14:anchorId="279832D2" wp14:editId="0CF4C712">
+                            <wp:extent cx="2259931" cy="1394550"/>
+                            <wp:effectExtent l="0" t="0" r="7620" b="0"/>
+                            <wp:docPr id="249906640" name="Picture 1" descr="A screenshot of a computer&#10;&#10;Description automatically generated"/>
+                            <wp:cNvGraphicFramePr>
+                              <a:graphicFrameLocks xmlns:a="http://schemas.openxmlformats.org/drawingml/2006/main" noChangeAspect="1"/>
+                            </wp:cNvGraphicFramePr>
+                            <a:graphic xmlns:a="http://schemas.openxmlformats.org/drawingml/2006/main">
+                              <a:graphicData uri="http://schemas.openxmlformats.org/drawingml/2006/picture">
+                                <pic:pic xmlns:pic="http://schemas.openxmlformats.org/drawingml/2006/picture">
+                                  <pic:nvPicPr>
+                                    <pic:cNvPr id="249906640" name="Picture 1" descr="A screenshot of a computer&#10;&#10;Description automatically generated"/>
+                                    <pic:cNvPicPr/>
+                                  </pic:nvPicPr>
+                                  <pic:blipFill>
+                                    <a:blip r:embed="rId21"/>
+                                    <a:stretch>
+                                      <a:fillRect/>
+                                    </a:stretch>
+                                  </pic:blipFill>
+                                  <pic:spPr>
+                                    <a:xfrm>
+                                      <a:off x="0" y="0"/>
+                                      <a:ext cx="2267317" cy="1399108"/>
+                                    </a:xfrm>
+                                    <a:prstGeom prst="rect">
+                                      <a:avLst/>
+                                    </a:prstGeom>
+                                  </pic:spPr>
+                                </pic:pic>
+                              </a:graphicData>
+                            </a:graphic>
+                          </wp:inline>
+                        </w:drawing>
+                      </w:r>
+                      <w:r>
+                        <w:rPr>
+                          <w:noProof/>
+                        </w:rPr>
+                        <w:drawing>
+                          <wp:inline distT="0" distB="0" distL="0" distR="0" wp14:anchorId="468D6713" wp14:editId="4489D65D">
+                            <wp:extent cx="2259010" cy="1389290"/>
+                            <wp:effectExtent l="0" t="0" r="8255" b="1905"/>
+                            <wp:docPr id="2023320949" name="Picture 1" descr="A screenshot of a computer&#10;&#10;Description automatically generated"/>
+                            <wp:cNvGraphicFramePr>
+                              <a:graphicFrameLocks xmlns:a="http://schemas.openxmlformats.org/drawingml/2006/main" noChangeAspect="1"/>
+                            </wp:cNvGraphicFramePr>
+                            <a:graphic xmlns:a="http://schemas.openxmlformats.org/drawingml/2006/main">
+                              <a:graphicData uri="http://schemas.openxmlformats.org/drawingml/2006/picture">
+                                <pic:pic xmlns:pic="http://schemas.openxmlformats.org/drawingml/2006/picture">
+                                  <pic:nvPicPr>
+                                    <pic:cNvPr id="2023320949" name="Picture 1" descr="A screenshot of a computer&#10;&#10;Description automatically generated"/>
+                                    <pic:cNvPicPr/>
+                                  </pic:nvPicPr>
+                                  <pic:blipFill>
+                                    <a:blip r:embed="rId22"/>
+                                    <a:stretch>
+                                      <a:fillRect/>
+                                    </a:stretch>
+                                  </pic:blipFill>
+                                  <pic:spPr>
+                                    <a:xfrm>
+                                      <a:off x="0" y="0"/>
+                                      <a:ext cx="2262592" cy="1391493"/>
+                                    </a:xfrm>
+                                    <a:prstGeom prst="rect">
+                                      <a:avLst/>
+                                    </a:prstGeom>
+                                  </pic:spPr>
+                                </pic:pic>
+                              </a:graphicData>
+                            </a:graphic>
+                          </wp:inline>
+                        </w:drawing>
+                      </w:r>
+                    </w:p>
+                    <w:p>
+                      <w:pPr>
+                        <w:ind w:left="426" w:firstLine="142"/>
+                        <w:rPr>
+                          <w:b/>
+                          <w:bCs/>
+                          <w:lang w:val="en-GB"/>
+                        </w:rPr>
+                      </w:pPr>
+                    </w:p>
+                  </w:txbxContent>
+                </v:textbox>
+                <w10:wrap type="square"/>
+              </v:shape>
+            </w:pict>
+          </mc:Fallback>
+        </mc:AlternateContent>
+      </w:r>
+      <w:r>
+        <w:drawing>
+          <wp:inline distT="0" distB="0" distL="0" distR="0" wp14:anchorId="7EB61424" wp14:editId="1FF0263A">
+            <wp:extent cx="5976620" cy="1069340"/>
+            <wp:effectExtent l="0" t="0" r="5080" b="0"/>
+            <wp:docPr id="1980734889" name="Picture 1" descr="A screenshot of a computer code&#10;&#10;Description automatically generated"/>
+            <wp:cNvGraphicFramePr>
+              <a:graphicFrameLocks xmlns:a="http://schemas.openxmlformats.org/drawingml/2006/main" noChangeAspect="1"/>
+            </wp:cNvGraphicFramePr>
+            <a:graphic xmlns:a="http://schemas.openxmlformats.org/drawingml/2006/main">
+              <a:graphicData uri="http://schemas.openxmlformats.org/drawingml/2006/picture">
+                <pic:pic xmlns:pic="http://schemas.openxmlformats.org/drawingml/2006/picture">
+                  <pic:nvPicPr>
+                    <pic:cNvPr id="1980734889" name="Picture 1" descr="A screenshot of a computer code&#10;&#10;Description automatically generated"/>
+                    <pic:cNvPicPr/>
+                  </pic:nvPicPr>
+                  <pic:blipFill>
+                    <a:blip r:embed="rId23"/>
+                    <a:stretch>
+                      <a:fillRect/>
+                    </a:stretch>
+                  </pic:blipFill>
+                  <pic:spPr>
+                    <a:xfrm>
+                      <a:off x="0" y="0"/>
+                      <a:ext cx="5976620" cy="1069340"/>
+                    </a:xfrm>
+                    <a:prstGeom prst="rect">
+                      <a:avLst/>
+                    </a:prstGeom>
+                  </pic:spPr>
+                </pic:pic>
+              </a:graphicData>
+            </a:graphic>
+          </wp:inline>
+        </w:drawing>
+      </w:r>
+    </w:p>
+    <w:p>
+      <w:r>
+        <w:t xml:space="preserve"> </w:t>
+      </w:r>
+    </w:p>
+    <w:p/>
+    <w:p/>
+    <w:p/>
+    <w:p/>
+    <w:p/>
+    <w:p>
+      <w:r>
+        <w:t xml:space="preserve">The </w:t>
+      </w:r>
+      <w:r>
+        <w:t>diagnosis categories</w:t>
+      </w:r>
+      <w:r>
+        <w:t xml:space="preserve"> (diag_1, diag_2, and diag_3)</w:t>
+      </w:r>
+      <w:r>
+        <w:t xml:space="preserve"> represent </w:t>
+      </w:r>
+      <w:r>
+        <w:t>ICD9 codes of primary, secondary, a tertiary diagnos</w:t>
+      </w:r>
+      <w:r>
+        <w:t xml:space="preserve">es of cases. The variables </w:t>
+      </w:r>
+      <w:r>
+        <w:t xml:space="preserve">each have </w:t>
+      </w:r>
+      <w:r>
+        <w:t xml:space="preserve">more than 600 unique values. This would be impractical for a machine learning model so these </w:t>
+      </w:r>
+      <w:r>
+        <w:t>will require grouping.</w:t>
+      </w:r>
+    </w:p>
+    <w:p>
+      <w:r>
+        <w:t xml:space="preserve">Similarly, </w:t>
+      </w:r>
+      <w:r>
+        <w:t>medical speciality has 68 unique values</w:t>
+      </w:r>
+      <w:r>
+        <w:t xml:space="preserve"> and</w:t>
+      </w:r>
+      <w:r>
+        <w:t xml:space="preserve"> </w:t>
+      </w:r>
+      <w:r>
+        <w:t>35%</w:t>
+      </w:r>
+      <w:r>
+        <w:t xml:space="preserve"> of </w:t>
+      </w:r>
+      <w:r>
+        <w:t>values</w:t>
+      </w:r>
+      <w:r>
+        <w:t xml:space="preserve"> are</w:t>
+      </w:r>
+      <w:r>
+        <w:t xml:space="preserve"> miss</w:t>
+      </w:r>
+      <w:r>
+        <w:t>ing</w:t>
+      </w:r>
+      <w:r>
+        <w:t xml:space="preserve">. This variable will be recoded </w:t>
+      </w:r>
+      <w:r>
+        <w:t xml:space="preserve">into higher level specialities e.g. </w:t>
+      </w:r>
+      <w:r>
+        <w:t>inter</w:t>
+      </w:r>
+      <w:r>
+        <w:t xml:space="preserve">nal medicine, surgery, general practice, oncology, </w:t>
+      </w:r>
+      <w:r>
+        <w:t>paediatric etc.</w:t>
+      </w:r>
+    </w:p>
+    <w:p/>
+    <w:p>
+      <w:r>
+        <w:t>List of values with identified problems:</w:t>
+      </w:r>
+    </w:p>
+    <w:p/>
+    <w:tbl>
+      <w:tblPr>
+        <w:tblW w:w="0" w:type="auto"/>
+        <w:tblInd w:w="-5" w:type="dxa"/>
+        <w:tblBorders>
+          <w:top w:val="single" w:sz="4" w:space="0" w:color="000000"/>
+          <w:left w:val="single" w:sz="4" w:space="0" w:color="000000"/>
+          <w:bottom w:val="single" w:sz="4" w:space="0" w:color="000000"/>
+          <w:right w:val="single" w:sz="4" w:space="0" w:color="000000"/>
+          <w:insideH w:val="single" w:sz="4" w:space="0" w:color="000000"/>
+          <w:insideV w:val="single" w:sz="4" w:space="0" w:color="000000"/>
+        </w:tblBorders>
+        <w:tblLayout w:type="fixed"/>
+        <w:tblCellMar>
+          <w:left w:w="0" w:type="dxa"/>
+          <w:right w:w="0" w:type="dxa"/>
+        </w:tblCellMar>
+        <w:tblLook w:val="01E0" w:firstRow="1" w:lastRow="1" w:firstColumn="1" w:lastColumn="1" w:noHBand="0" w:noVBand="0"/>
+      </w:tblPr>
+      <w:tblGrid>
+        <w:gridCol w:w="2552"/>
+        <w:gridCol w:w="2551"/>
+        <w:gridCol w:w="4253"/>
+      </w:tblGrid>
+      <w:tr>
+        <w:trPr>
+          <w:trHeight w:val="309"/>
+        </w:trPr>
+        <w:tc>
+          <w:tcPr>
+            <w:tcW w:w="2552" w:type="dxa"/>
+          </w:tcPr>
+          <w:p>
+            <w:pPr>
+              <w:pStyle w:val="TableParagraph"/>
+              <w:spacing w:line="275" w:lineRule="exact"/>
+              <w:jc w:val="center"/>
+              <w:rPr>
+                <w:rFonts w:asciiTheme="minorHAnsi" w:hAnsiTheme="minorHAnsi"/>
+              </w:rPr>
+            </w:pPr>
+            <w:r>
+              <w:rPr>
+                <w:rFonts w:asciiTheme="minorHAnsi" w:hAnsiTheme="minorHAnsi"/>
+              </w:rPr>
+              <w:t>Variable</w:t>
+            </w:r>
+          </w:p>
+        </w:tc>
+        <w:tc>
+          <w:tcPr>
+            <w:tcW w:w="2551" w:type="dxa"/>
+          </w:tcPr>
+          <w:p>
+            <w:pPr>
+              <w:pStyle w:val="TableParagraph"/>
+              <w:spacing w:line="275" w:lineRule="exact"/>
+              <w:ind w:left="8"/>
+              <w:jc w:val="center"/>
+              <w:rPr>
+                <w:rFonts w:asciiTheme="minorHAnsi" w:hAnsiTheme="minorHAnsi"/>
+              </w:rPr>
+            </w:pPr>
+            <w:r>
+              <w:rPr>
+                <w:rFonts w:asciiTheme="minorHAnsi" w:hAnsiTheme="minorHAnsi"/>
+              </w:rPr>
+              <w:t>Problem</w:t>
+            </w:r>
+          </w:p>
+        </w:tc>
+        <w:tc>
+          <w:tcPr>
+            <w:tcW w:w="4253" w:type="dxa"/>
+          </w:tcPr>
+          <w:p>
+            <w:pPr>
+              <w:pStyle w:val="TableParagraph"/>
+              <w:spacing w:line="275" w:lineRule="exact"/>
+              <w:ind w:left="8"/>
+              <w:jc w:val="center"/>
+              <w:rPr>
+                <w:rFonts w:asciiTheme="minorHAnsi" w:hAnsiTheme="minorHAnsi"/>
+                <w:spacing w:val="-2"/>
+              </w:rPr>
+            </w:pPr>
+            <w:r>
+              <w:rPr>
+                <w:rFonts w:asciiTheme="minorHAnsi" w:hAnsiTheme="minorHAnsi"/>
+              </w:rPr>
+              <w:t>Proposed correction</w:t>
+            </w:r>
+          </w:p>
+        </w:tc>
+      </w:tr>
+      <w:tr>
+        <w:trPr>
+          <w:trHeight w:val="309"/>
+        </w:trPr>
+        <w:tc>
+          <w:tcPr>
+            <w:tcW w:w="2552" w:type="dxa"/>
+          </w:tcPr>
+          <w:p>
+            <w:pPr>
+              <w:pStyle w:val="TableParagraph"/>
+              <w:spacing w:line="275" w:lineRule="exact"/>
+              <w:ind w:left="108"/>
+              <w:rPr>
+                <w:rFonts w:asciiTheme="minorHAnsi" w:hAnsiTheme="minorHAnsi"/>
+              </w:rPr>
+            </w:pPr>
+            <w:r>
+              <w:rPr>
+                <w:rFonts w:asciiTheme="minorHAnsi" w:hAnsiTheme="minorHAnsi"/>
+                <w:spacing w:val="-2"/>
+              </w:rPr>
+              <w:t>encounter_id</w:t>
+            </w:r>
+          </w:p>
+        </w:tc>
+        <w:tc>
+          <w:tcPr>
+            <w:tcW w:w="2551" w:type="dxa"/>
+          </w:tcPr>
+          <w:p>
+            <w:pPr>
+              <w:pStyle w:val="TableParagraph"/>
+              <w:spacing w:line="275" w:lineRule="exact"/>
+              <w:ind w:left="108"/>
+              <w:rPr>
+                <w:rFonts w:asciiTheme="minorHAnsi" w:hAnsiTheme="minorHAnsi"/>
+              </w:rPr>
+            </w:pPr>
+            <w:r>
+              <w:rPr>
+                <w:rFonts w:asciiTheme="minorHAnsi" w:hAnsiTheme="minorHAnsi"/>
+              </w:rPr>
+              <w:t>None</w:t>
+            </w:r>
+          </w:p>
+        </w:tc>
+        <w:tc>
+          <w:tcPr>
+            <w:tcW w:w="4253" w:type="dxa"/>
+          </w:tcPr>
+          <w:p>
+            <w:pPr>
+              <w:pStyle w:val="TableParagraph"/>
+              <w:spacing w:line="275" w:lineRule="exact"/>
+              <w:ind w:left="108"/>
+              <w:rPr>
+                <w:rFonts w:asciiTheme="minorHAnsi" w:hAnsiTheme="minorHAnsi"/>
+              </w:rPr>
+            </w:pPr>
+            <w:r>
+              <w:rPr>
+                <w:rFonts w:asciiTheme="minorHAnsi" w:hAnsiTheme="minorHAnsi"/>
+              </w:rPr>
+              <w:t>Drop – not required for data mining</w:t>
+            </w:r>
+          </w:p>
+        </w:tc>
+      </w:tr>
+      <w:tr>
+        <w:trPr>
+          <w:trHeight w:val="309"/>
+        </w:trPr>
+        <w:tc>
+          <w:tcPr>
+            <w:tcW w:w="2552" w:type="dxa"/>
+          </w:tcPr>
+          <w:p>
+            <w:pPr>
+              <w:pStyle w:val="TableParagraph"/>
+              <w:spacing w:line="275" w:lineRule="exact"/>
+              <w:ind w:left="108"/>
+              <w:rPr>
+                <w:rFonts w:asciiTheme="minorHAnsi" w:hAnsiTheme="minorHAnsi"/>
+              </w:rPr>
+            </w:pPr>
+            <w:r>
+              <w:rPr>
+                <w:rFonts w:asciiTheme="minorHAnsi" w:hAnsiTheme="minorHAnsi"/>
+                <w:spacing w:val="-2"/>
+              </w:rPr>
+              <w:t>patient_nbr</w:t>
+            </w:r>
+          </w:p>
+        </w:tc>
+        <w:tc>
+          <w:tcPr>
+            <w:tcW w:w="2551" w:type="dxa"/>
+          </w:tcPr>
+          <w:p>
+            <w:pPr>
+              <w:pStyle w:val="TableParagraph"/>
+              <w:spacing w:line="275" w:lineRule="exact"/>
+              <w:ind w:left="108"/>
+              <w:rPr>
+                <w:rFonts w:asciiTheme="minorHAnsi" w:hAnsiTheme="minorHAnsi"/>
+              </w:rPr>
+            </w:pPr>
+            <w:r>
+              <w:rPr>
+                <w:rFonts w:asciiTheme="minorHAnsi" w:hAnsiTheme="minorHAnsi"/>
+              </w:rPr>
+              <w:t>None</w:t>
+            </w:r>
+          </w:p>
+        </w:tc>
+        <w:tc>
+          <w:tcPr>
+            <w:tcW w:w="4253" w:type="dxa"/>
+          </w:tcPr>
+          <w:p>
+            <w:pPr>
+              <w:pStyle w:val="TableParagraph"/>
+              <w:spacing w:line="275" w:lineRule="exact"/>
+              <w:ind w:left="108"/>
+              <w:rPr>
+                <w:rFonts w:asciiTheme="minorHAnsi" w:hAnsiTheme="minorHAnsi"/>
+              </w:rPr>
+            </w:pPr>
+          </w:p>
+        </w:tc>
+      </w:tr>
+      <w:tr>
+        <w:trPr>
+          <w:trHeight w:val="306"/>
+        </w:trPr>
+        <w:tc>
+          <w:tcPr>
+            <w:tcW w:w="2552" w:type="dxa"/>
+          </w:tcPr>
+          <w:p>
+            <w:pPr>
+              <w:pStyle w:val="TableParagraph"/>
+              <w:spacing w:line="275" w:lineRule="exact"/>
+              <w:ind w:left="108"/>
+              <w:rPr>
+                <w:rFonts w:asciiTheme="minorHAnsi" w:hAnsiTheme="minorHAnsi"/>
+              </w:rPr>
+            </w:pPr>
+            <w:r>
+              <w:rPr>
+                <w:rFonts w:asciiTheme="minorHAnsi" w:hAnsiTheme="minorHAnsi"/>
+                <w:spacing w:val="-4"/>
+              </w:rPr>
+              <w:t>race</w:t>
+            </w:r>
+          </w:p>
+        </w:tc>
+        <w:tc>
+          <w:tcPr>
+            <w:tcW w:w="2551" w:type="dxa"/>
+          </w:tcPr>
+          <w:p>
+            <w:pPr>
+              <w:pStyle w:val="TableParagraph"/>
+              <w:spacing w:line="275" w:lineRule="exact"/>
+              <w:ind w:left="108"/>
+              <w:rPr>
+                <w:rFonts w:asciiTheme="minorHAnsi" w:hAnsiTheme="minorHAnsi"/>
+              </w:rPr>
+            </w:pPr>
+            <w:r>
+              <w:rPr>
+                <w:rFonts w:asciiTheme="minorHAnsi" w:hAnsiTheme="minorHAnsi"/>
+              </w:rPr>
+              <w:t>Missing values</w:t>
+            </w:r>
+          </w:p>
+        </w:tc>
+        <w:tc>
+          <w:tcPr>
+            <w:tcW w:w="4253" w:type="dxa"/>
+          </w:tcPr>
+          <w:p>
+            <w:pPr>
+              <w:pStyle w:val="TableParagraph"/>
+              <w:spacing w:line="275" w:lineRule="exact"/>
+              <w:ind w:left="108"/>
+              <w:rPr>
+                <w:rFonts w:asciiTheme="minorHAnsi" w:hAnsiTheme="minorHAnsi"/>
+              </w:rPr>
+            </w:pPr>
+            <w:r>
+              <w:rPr>
+                <w:rFonts w:asciiTheme="minorHAnsi" w:hAnsiTheme="minorHAnsi"/>
+              </w:rPr>
+              <w:t>Impute by mode imputation</w:t>
+            </w:r>
+          </w:p>
+        </w:tc>
+      </w:tr>
+      <w:tr>
+        <w:trPr>
+          <w:trHeight w:val="309"/>
+        </w:trPr>
+        <w:tc>
+          <w:tcPr>
+            <w:tcW w:w="2552" w:type="dxa"/>
+          </w:tcPr>
+          <w:p>
+            <w:pPr>
+              <w:pStyle w:val="TableParagraph"/>
+              <w:spacing w:before="1" w:line="240" w:lineRule="auto"/>
+              <w:ind w:left="108"/>
+              <w:rPr>
+                <w:rFonts w:asciiTheme="minorHAnsi" w:hAnsiTheme="minorHAnsi"/>
+              </w:rPr>
+            </w:pPr>
+            <w:r>
+              <w:rPr>
+                <w:rFonts w:asciiTheme="minorHAnsi" w:hAnsiTheme="minorHAnsi"/>
+                <w:spacing w:val="-2"/>
+              </w:rPr>
+              <w:t>gender</w:t>
+            </w:r>
+          </w:p>
+        </w:tc>
+        <w:tc>
+          <w:tcPr>
+            <w:tcW w:w="2551" w:type="dxa"/>
+          </w:tcPr>
+          <w:p>
+            <w:pPr>
+              <w:pStyle w:val="TableParagraph"/>
+              <w:spacing w:before="1" w:line="240" w:lineRule="auto"/>
+              <w:ind w:left="108"/>
+              <w:rPr>
+                <w:rFonts w:asciiTheme="minorHAnsi" w:hAnsiTheme="minorHAnsi"/>
+              </w:rPr>
+            </w:pPr>
+            <w:r>
+              <w:rPr>
+                <w:rFonts w:asciiTheme="minorHAnsi" w:hAnsiTheme="minorHAnsi"/>
+              </w:rPr>
+              <w:t>1 missing value</w:t>
+            </w:r>
+          </w:p>
+        </w:tc>
+        <w:tc>
+          <w:tcPr>
+            <w:tcW w:w="4253" w:type="dxa"/>
+          </w:tcPr>
+          <w:p>
+            <w:pPr>
+              <w:pStyle w:val="TableParagraph"/>
+              <w:spacing w:before="1" w:line="240" w:lineRule="auto"/>
+              <w:ind w:left="108"/>
+              <w:rPr>
+                <w:rFonts w:asciiTheme="minorHAnsi" w:hAnsiTheme="minorHAnsi"/>
+              </w:rPr>
+            </w:pPr>
+            <w:r>
+              <w:rPr>
+                <w:rFonts w:asciiTheme="minorHAnsi" w:hAnsiTheme="minorHAnsi"/>
+              </w:rPr>
+              <w:t>Impute by mode imputation</w:t>
+            </w:r>
+          </w:p>
+        </w:tc>
+      </w:tr>
+      <w:tr>
+        <w:trPr>
+          <w:trHeight w:val="309"/>
+        </w:trPr>
+        <w:tc>
+          <w:tcPr>
+            <w:tcW w:w="2552" w:type="dxa"/>
+          </w:tcPr>
+          <w:p>
+            <w:pPr>
+              <w:pStyle w:val="TableParagraph"/>
+              <w:spacing w:line="275" w:lineRule="exact"/>
+              <w:ind w:left="108"/>
+              <w:rPr>
+                <w:rFonts w:asciiTheme="minorHAnsi" w:hAnsiTheme="minorHAnsi"/>
+              </w:rPr>
+            </w:pPr>
+            <w:r>
+              <w:rPr>
+                <w:rFonts w:asciiTheme="minorHAnsi" w:hAnsiTheme="minorHAnsi"/>
+                <w:spacing w:val="-5"/>
+              </w:rPr>
+              <w:t>age</w:t>
+            </w:r>
+          </w:p>
+        </w:tc>
+        <w:tc>
+          <w:tcPr>
+            <w:tcW w:w="2551" w:type="dxa"/>
+          </w:tcPr>
+          <w:p>
+            <w:pPr>
+              <w:pStyle w:val="TableParagraph"/>
+              <w:spacing w:line="275" w:lineRule="exact"/>
+              <w:ind w:left="108"/>
+              <w:rPr>
+                <w:rFonts w:asciiTheme="minorHAnsi" w:hAnsiTheme="minorHAnsi"/>
+              </w:rPr>
+            </w:pPr>
+            <w:r>
+              <w:rPr>
+                <w:rFonts w:asciiTheme="minorHAnsi" w:hAnsiTheme="minorHAnsi"/>
+              </w:rPr>
+              <w:t>Loaded as nominal binned variable</w:t>
+            </w:r>
+          </w:p>
+        </w:tc>
+        <w:tc>
+          <w:tcPr>
+            <w:tcW w:w="4253" w:type="dxa"/>
+          </w:tcPr>
+          <w:p>
+            <w:pPr>
+              <w:pStyle w:val="TableParagraph"/>
+              <w:spacing w:line="275" w:lineRule="exact"/>
+              <w:ind w:left="108"/>
+              <w:rPr>
+                <w:rFonts w:asciiTheme="minorHAnsi" w:hAnsiTheme="minorHAnsi"/>
+              </w:rPr>
+            </w:pPr>
+            <w:r>
+              <w:rPr>
+                <w:rFonts w:asciiTheme="minorHAnsi" w:hAnsiTheme="minorHAnsi"/>
+              </w:rPr>
+              <w:t>Convert to ordinal variable</w:t>
+            </w:r>
+          </w:p>
+        </w:tc>
+      </w:tr>
+      <w:tr>
+        <w:trPr>
+          <w:trHeight w:val="309"/>
+        </w:trPr>
+        <w:tc>
+          <w:tcPr>
+            <w:tcW w:w="2552" w:type="dxa"/>
+          </w:tcPr>
+          <w:p>
+            <w:pPr>
+              <w:pStyle w:val="TableParagraph"/>
+              <w:spacing w:line="275" w:lineRule="exact"/>
+              <w:ind w:left="108"/>
+              <w:rPr>
+                <w:rFonts w:asciiTheme="minorHAnsi" w:hAnsiTheme="minorHAnsi"/>
+              </w:rPr>
+            </w:pPr>
+            <w:r>
+              <w:rPr>
+                <w:rFonts w:asciiTheme="minorHAnsi" w:hAnsiTheme="minorHAnsi"/>
+                <w:spacing w:val="-2"/>
+              </w:rPr>
+              <w:t>weight</w:t>
+            </w:r>
+          </w:p>
+        </w:tc>
+        <w:tc>
+          <w:tcPr>
+            <w:tcW w:w="2551" w:type="dxa"/>
+          </w:tcPr>
+          <w:p>
+            <w:pPr>
+              <w:pStyle w:val="TableParagraph"/>
+              <w:spacing w:line="275" w:lineRule="exact"/>
+              <w:ind w:left="108"/>
+              <w:rPr>
+                <w:rFonts w:asciiTheme="minorHAnsi" w:hAnsiTheme="minorHAnsi"/>
+              </w:rPr>
+            </w:pPr>
+            <w:r>
+              <w:rPr>
+                <w:rFonts w:asciiTheme="minorHAnsi" w:hAnsiTheme="minorHAnsi"/>
+              </w:rPr>
+              <w:t>96% missing</w:t>
+            </w:r>
+          </w:p>
+        </w:tc>
+        <w:tc>
+          <w:tcPr>
+            <w:tcW w:w="4253" w:type="dxa"/>
+          </w:tcPr>
+          <w:p>
+            <w:pPr>
+              <w:pStyle w:val="TableParagraph"/>
+              <w:spacing w:line="275" w:lineRule="exact"/>
+              <w:ind w:left="108"/>
+              <w:rPr>
+                <w:rFonts w:asciiTheme="minorHAnsi" w:hAnsiTheme="minorHAnsi"/>
+              </w:rPr>
+            </w:pPr>
+            <w:r>
+              <w:rPr>
+                <w:rFonts w:asciiTheme="minorHAnsi" w:hAnsiTheme="minorHAnsi"/>
+              </w:rPr>
+              <w:t>Drop – majority of values are missing</w:t>
+            </w:r>
+          </w:p>
+        </w:tc>
+      </w:tr>
+      <w:tr>
+        <w:trPr>
+          <w:trHeight w:val="619"/>
+        </w:trPr>
+        <w:tc>
+          <w:tcPr>
+            <w:tcW w:w="2552" w:type="dxa"/>
+          </w:tcPr>
+          <w:p>
+            <w:pPr>
+              <w:pStyle w:val="TableParagraph"/>
+              <w:spacing w:line="275" w:lineRule="exact"/>
+              <w:ind w:left="108"/>
+              <w:rPr>
+                <w:rFonts w:asciiTheme="minorHAnsi" w:hAnsiTheme="minorHAnsi"/>
+              </w:rPr>
+            </w:pPr>
+            <w:r>
+              <w:rPr>
+                <w:rFonts w:asciiTheme="minorHAnsi" w:hAnsiTheme="minorHAnsi"/>
+                <w:spacing w:val="-2"/>
+              </w:rPr>
+              <w:t>admission_type_id</w:t>
+            </w:r>
+          </w:p>
+        </w:tc>
+        <w:tc>
+          <w:tcPr>
+            <w:tcW w:w="2551" w:type="dxa"/>
+          </w:tcPr>
+          <w:p>
+            <w:pPr>
+              <w:pStyle w:val="TableParagraph"/>
+              <w:spacing w:before="32" w:line="240" w:lineRule="auto"/>
+              <w:ind w:left="108" w:right="218"/>
+              <w:rPr>
+                <w:rFonts w:asciiTheme="minorHAnsi" w:hAnsiTheme="minorHAnsi"/>
+              </w:rPr>
+            </w:pPr>
+            <w:r>
+              <w:rPr>
+                <w:rFonts w:asciiTheme="minorHAnsi" w:hAnsiTheme="minorHAnsi"/>
+              </w:rPr>
+              <w:t xml:space="preserve">Lookup reference variable </w:t>
+            </w:r>
+          </w:p>
+        </w:tc>
+        <w:tc>
+          <w:tcPr>
+            <w:tcW w:w="4253" w:type="dxa"/>
+          </w:tcPr>
+          <w:p>
+            <w:pPr>
+              <w:pStyle w:val="TableParagraph"/>
+              <w:spacing w:before="32" w:line="240" w:lineRule="auto"/>
+              <w:ind w:left="108" w:right="218"/>
+              <w:rPr>
+                <w:rFonts w:asciiTheme="minorHAnsi" w:hAnsiTheme="minorHAnsi"/>
+              </w:rPr>
+            </w:pPr>
+            <w:r>
+              <w:rPr>
+                <w:rFonts w:asciiTheme="minorHAnsi" w:hAnsiTheme="minorHAnsi"/>
+              </w:rPr>
+              <w:t>No action required</w:t>
+            </w:r>
+          </w:p>
+        </w:tc>
+      </w:tr>
+      <w:tr>
+        <w:trPr>
+          <w:trHeight w:val="616"/>
+        </w:trPr>
+        <w:tc>
+          <w:tcPr>
+            <w:tcW w:w="2552" w:type="dxa"/>
+          </w:tcPr>
+          <w:p>
+            <w:pPr>
+              <w:pStyle w:val="TableParagraph"/>
+              <w:spacing w:line="275" w:lineRule="exact"/>
+              <w:ind w:left="108"/>
+              <w:rPr>
+                <w:rFonts w:asciiTheme="minorHAnsi" w:hAnsiTheme="minorHAnsi"/>
+              </w:rPr>
+            </w:pPr>
+            <w:r>
+              <w:rPr>
+                <w:rFonts w:asciiTheme="minorHAnsi" w:hAnsiTheme="minorHAnsi"/>
+                <w:spacing w:val="-2"/>
+              </w:rPr>
+              <w:t>discharge_disposition_id</w:t>
+            </w:r>
+          </w:p>
+        </w:tc>
+        <w:tc>
+          <w:tcPr>
+            <w:tcW w:w="2551" w:type="dxa"/>
+          </w:tcPr>
+          <w:p>
+            <w:pPr>
+              <w:pStyle w:val="TableParagraph"/>
+              <w:spacing w:before="32" w:line="240" w:lineRule="auto"/>
+              <w:ind w:left="108"/>
+              <w:rPr>
+                <w:rFonts w:asciiTheme="minorHAnsi" w:hAnsiTheme="minorHAnsi"/>
+              </w:rPr>
+            </w:pPr>
+            <w:r>
+              <w:rPr>
+                <w:rFonts w:asciiTheme="minorHAnsi" w:hAnsiTheme="minorHAnsi"/>
+              </w:rPr>
+              <w:t>Lookup reference variable</w:t>
+            </w:r>
+          </w:p>
+        </w:tc>
+        <w:tc>
+          <w:tcPr>
+            <w:tcW w:w="4253" w:type="dxa"/>
+          </w:tcPr>
+          <w:p>
+            <w:pPr>
+              <w:pStyle w:val="TableParagraph"/>
+              <w:spacing w:before="32" w:line="240" w:lineRule="auto"/>
+              <w:ind w:left="108"/>
+              <w:rPr>
+                <w:rFonts w:asciiTheme="minorHAnsi" w:hAnsiTheme="minorHAnsi"/>
+              </w:rPr>
+            </w:pPr>
+            <w:r>
+              <w:rPr>
+                <w:rFonts w:asciiTheme="minorHAnsi" w:hAnsiTheme="minorHAnsi"/>
+              </w:rPr>
+              <w:t>No action required</w:t>
+            </w:r>
+          </w:p>
+        </w:tc>
+      </w:tr>
+      <w:tr>
+        <w:trPr>
+          <w:trHeight w:val="618"/>
+        </w:trPr>
+        <w:tc>
+          <w:tcPr>
+            <w:tcW w:w="2552" w:type="dxa"/>
+          </w:tcPr>
+          <w:p>
+            <w:pPr>
+              <w:pStyle w:val="TableParagraph"/>
+              <w:spacing w:before="1" w:line="240" w:lineRule="auto"/>
+              <w:ind w:left="108"/>
+              <w:rPr>
+                <w:rFonts w:asciiTheme="minorHAnsi" w:hAnsiTheme="minorHAnsi"/>
+              </w:rPr>
+            </w:pPr>
+            <w:r>
+              <w:rPr>
+                <w:rFonts w:asciiTheme="minorHAnsi" w:hAnsiTheme="minorHAnsi"/>
+                <w:spacing w:val="-2"/>
+              </w:rPr>
+              <w:t>admission_source_id</w:t>
+            </w:r>
+          </w:p>
+        </w:tc>
+        <w:tc>
+          <w:tcPr>
+            <w:tcW w:w="2551" w:type="dxa"/>
+          </w:tcPr>
+          <w:p>
+            <w:pPr>
+              <w:pStyle w:val="TableParagraph"/>
+              <w:spacing w:before="32" w:line="240" w:lineRule="auto"/>
+              <w:ind w:left="108"/>
+              <w:rPr>
+                <w:rFonts w:asciiTheme="minorHAnsi" w:hAnsiTheme="minorHAnsi"/>
+              </w:rPr>
+            </w:pPr>
+            <w:r>
+              <w:rPr>
+                <w:rFonts w:asciiTheme="minorHAnsi" w:hAnsiTheme="minorHAnsi"/>
+              </w:rPr>
+              <w:t>Lookup reference variable</w:t>
+            </w:r>
+          </w:p>
+        </w:tc>
+        <w:tc>
+          <w:tcPr>
+            <w:tcW w:w="4253" w:type="dxa"/>
+          </w:tcPr>
+          <w:p>
+            <w:pPr>
+              <w:pStyle w:val="TableParagraph"/>
+              <w:spacing w:before="32" w:line="240" w:lineRule="auto"/>
+              <w:ind w:left="108"/>
+              <w:rPr>
+                <w:rFonts w:asciiTheme="minorHAnsi" w:hAnsiTheme="minorHAnsi"/>
+              </w:rPr>
+            </w:pPr>
+            <w:r>
+              <w:rPr>
+                <w:rFonts w:asciiTheme="minorHAnsi" w:hAnsiTheme="minorHAnsi"/>
+              </w:rPr>
+              <w:t>No action required</w:t>
+            </w:r>
+          </w:p>
+        </w:tc>
+      </w:tr>
+      <w:tr>
+        <w:trPr>
+          <w:trHeight w:val="309"/>
+        </w:trPr>
+        <w:tc>
+          <w:tcPr>
+            <w:tcW w:w="2552" w:type="dxa"/>
+          </w:tcPr>
+          <w:p>
+            <w:pPr>
+              <w:pStyle w:val="TableParagraph"/>
+              <w:spacing w:line="275" w:lineRule="exact"/>
+              <w:ind w:left="108"/>
+              <w:rPr>
+                <w:rFonts w:asciiTheme="minorHAnsi" w:hAnsiTheme="minorHAnsi"/>
+              </w:rPr>
+            </w:pPr>
+            <w:r>
+              <w:rPr>
+                <w:rFonts w:asciiTheme="minorHAnsi" w:hAnsiTheme="minorHAnsi"/>
+                <w:spacing w:val="-2"/>
+              </w:rPr>
+              <w:t>Length_of_stay</w:t>
+            </w:r>
+          </w:p>
+        </w:tc>
+        <w:tc>
+          <w:tcPr>
+            <w:tcW w:w="2551" w:type="dxa"/>
+          </w:tcPr>
+          <w:p>
+            <w:pPr>
+              <w:pStyle w:val="TableParagraph"/>
+              <w:spacing w:line="275" w:lineRule="exact"/>
+              <w:ind w:left="108"/>
+              <w:rPr>
+                <w:rFonts w:asciiTheme="minorHAnsi" w:hAnsiTheme="minorHAnsi"/>
+              </w:rPr>
+            </w:pPr>
+            <w:r>
+              <w:rPr>
+                <w:rFonts w:asciiTheme="minorHAnsi" w:hAnsiTheme="minorHAnsi"/>
+              </w:rPr>
+              <w:t>None</w:t>
+            </w:r>
+          </w:p>
+        </w:tc>
+        <w:tc>
+          <w:tcPr>
+            <w:tcW w:w="4253" w:type="dxa"/>
+          </w:tcPr>
+          <w:p>
+            <w:pPr>
+              <w:pStyle w:val="TableParagraph"/>
+              <w:spacing w:line="275" w:lineRule="exact"/>
+              <w:ind w:left="108"/>
+              <w:rPr>
+                <w:rFonts w:asciiTheme="minorHAnsi" w:hAnsiTheme="minorHAnsi"/>
+              </w:rPr>
+            </w:pPr>
+            <w:r>
+              <w:rPr>
+                <w:rFonts w:asciiTheme="minorHAnsi" w:hAnsiTheme="minorHAnsi"/>
+              </w:rPr>
+              <w:t>No action required</w:t>
+            </w:r>
+          </w:p>
+        </w:tc>
+      </w:tr>
+      <w:tr>
+        <w:trPr>
+          <w:trHeight w:val="585"/>
+        </w:trPr>
+        <w:tc>
+          <w:tcPr>
+            <w:tcW w:w="2552" w:type="dxa"/>
+          </w:tcPr>
+          <w:p>
+            <w:pPr>
+              <w:pStyle w:val="TableParagraph"/>
+              <w:spacing w:before="275" w:line="240" w:lineRule="auto"/>
+              <w:ind w:left="108"/>
+              <w:rPr>
+                <w:rFonts w:asciiTheme="minorHAnsi" w:hAnsiTheme="minorHAnsi"/>
+              </w:rPr>
+            </w:pPr>
+            <w:r>
+              <w:rPr>
+                <w:rFonts w:asciiTheme="minorHAnsi" w:hAnsiTheme="minorHAnsi"/>
+                <w:spacing w:val="-2"/>
+              </w:rPr>
+              <w:t>payer_code</w:t>
+            </w:r>
+          </w:p>
+        </w:tc>
+        <w:tc>
+          <w:tcPr>
+            <w:tcW w:w="2551" w:type="dxa"/>
+          </w:tcPr>
+          <w:p>
+            <w:pPr>
+              <w:pStyle w:val="TableParagraph"/>
+              <w:spacing w:line="240" w:lineRule="auto"/>
+              <w:ind w:left="108" w:right="218"/>
+              <w:rPr>
+                <w:rFonts w:asciiTheme="minorHAnsi" w:hAnsiTheme="minorHAnsi"/>
+              </w:rPr>
+            </w:pPr>
+            <w:r>
+              <w:rPr>
+                <w:rFonts w:asciiTheme="minorHAnsi" w:hAnsiTheme="minorHAnsi"/>
+              </w:rPr>
+              <w:t xml:space="preserve">65% Missing </w:t>
+            </w:r>
+          </w:p>
+        </w:tc>
+        <w:tc>
+          <w:tcPr>
+            <w:tcW w:w="4253" w:type="dxa"/>
+          </w:tcPr>
+          <w:p>
+            <w:pPr>
+              <w:pStyle w:val="TableParagraph"/>
+              <w:spacing w:line="240" w:lineRule="auto"/>
+              <w:ind w:left="108" w:right="218"/>
+              <w:rPr>
+                <w:rFonts w:asciiTheme="minorHAnsi" w:hAnsiTheme="minorHAnsi"/>
+              </w:rPr>
+            </w:pPr>
+            <w:r>
+              <w:rPr>
+                <w:rFonts w:asciiTheme="minorHAnsi" w:hAnsiTheme="minorHAnsi"/>
+              </w:rPr>
+              <w:t xml:space="preserve">Drop </w:t>
+            </w:r>
+            <w:r>
+              <w:rPr>
+                <w:rFonts w:asciiTheme="minorHAnsi" w:hAnsiTheme="minorHAnsi"/>
+              </w:rPr>
+              <w:t>–</w:t>
+            </w:r>
+            <w:r>
+              <w:rPr>
+                <w:rFonts w:asciiTheme="minorHAnsi" w:hAnsiTheme="minorHAnsi"/>
+              </w:rPr>
+              <w:t xml:space="preserve"> </w:t>
+            </w:r>
+            <w:r>
+              <w:rPr>
+                <w:rFonts w:asciiTheme="minorHAnsi" w:hAnsiTheme="minorHAnsi"/>
+              </w:rPr>
+              <w:t>too many missing values.</w:t>
+            </w:r>
+          </w:p>
+        </w:tc>
+      </w:tr>
+      <w:tr>
+        <w:trPr>
+          <w:trHeight w:val="618"/>
+        </w:trPr>
+        <w:tc>
+          <w:tcPr>
+            <w:tcW w:w="2552" w:type="dxa"/>
+          </w:tcPr>
+          <w:p>
+            <w:pPr>
+              <w:pStyle w:val="TableParagraph"/>
+              <w:spacing w:line="275" w:lineRule="exact"/>
+              <w:ind w:left="108"/>
+              <w:rPr>
+                <w:rFonts w:asciiTheme="minorHAnsi" w:hAnsiTheme="minorHAnsi"/>
+              </w:rPr>
+            </w:pPr>
+            <w:r>
+              <w:rPr>
+                <w:rFonts w:asciiTheme="minorHAnsi" w:hAnsiTheme="minorHAnsi"/>
+                <w:spacing w:val="-2"/>
+              </w:rPr>
+              <w:t>medical_specialty</w:t>
+            </w:r>
+          </w:p>
+        </w:tc>
+        <w:tc>
+          <w:tcPr>
+            <w:tcW w:w="2551" w:type="dxa"/>
+          </w:tcPr>
+          <w:p>
+            <w:pPr>
+              <w:pStyle w:val="TableParagraph"/>
+              <w:spacing w:before="32" w:line="240" w:lineRule="auto"/>
+              <w:ind w:left="108"/>
+              <w:rPr>
+                <w:rFonts w:asciiTheme="minorHAnsi" w:hAnsiTheme="minorHAnsi"/>
+              </w:rPr>
+            </w:pPr>
+            <w:r>
+              <w:rPr>
+                <w:rFonts w:asciiTheme="minorHAnsi" w:hAnsiTheme="minorHAnsi"/>
+              </w:rPr>
+              <w:t xml:space="preserve">Multiple unique categories and 35% </w:t>
+            </w:r>
+            <w:r>
+              <w:rPr>
+                <w:rFonts w:asciiTheme="minorHAnsi" w:hAnsiTheme="minorHAnsi"/>
+              </w:rPr>
+              <w:lastRenderedPageBreak/>
+              <w:t>missing</w:t>
+            </w:r>
+          </w:p>
+        </w:tc>
+        <w:tc>
+          <w:tcPr>
+            <w:tcW w:w="4253" w:type="dxa"/>
+          </w:tcPr>
+          <w:p>
+            <w:pPr>
+              <w:pStyle w:val="TableParagraph"/>
+              <w:spacing w:before="32" w:line="240" w:lineRule="auto"/>
+              <w:ind w:left="108"/>
+              <w:rPr>
+                <w:rFonts w:asciiTheme="minorHAnsi" w:hAnsiTheme="minorHAnsi"/>
+              </w:rPr>
+            </w:pPr>
+            <w:r>
+              <w:rPr>
+                <w:rFonts w:asciiTheme="minorHAnsi" w:hAnsiTheme="minorHAnsi"/>
+              </w:rPr>
+              <w:lastRenderedPageBreak/>
+              <w:t>Recode to higher level categories.</w:t>
+            </w:r>
+          </w:p>
+        </w:tc>
+      </w:tr>
+      <w:tr>
+        <w:trPr>
+          <w:trHeight w:val="306"/>
+        </w:trPr>
+        <w:tc>
+          <w:tcPr>
+            <w:tcW w:w="2552" w:type="dxa"/>
+          </w:tcPr>
+          <w:p>
+            <w:pPr>
+              <w:pStyle w:val="TableParagraph"/>
+              <w:spacing w:line="275" w:lineRule="exact"/>
+              <w:ind w:left="108"/>
+              <w:rPr>
+                <w:rFonts w:asciiTheme="minorHAnsi" w:hAnsiTheme="minorHAnsi"/>
+              </w:rPr>
+            </w:pPr>
+            <w:r>
+              <w:rPr>
+                <w:rFonts w:asciiTheme="minorHAnsi" w:hAnsiTheme="minorHAnsi"/>
+                <w:spacing w:val="-2"/>
+              </w:rPr>
+              <w:lastRenderedPageBreak/>
+              <w:t>num_lab_procedures</w:t>
+            </w:r>
+          </w:p>
+        </w:tc>
+        <w:tc>
+          <w:tcPr>
+            <w:tcW w:w="2551" w:type="dxa"/>
+          </w:tcPr>
+          <w:p>
+            <w:pPr>
+              <w:pStyle w:val="TableParagraph"/>
+              <w:spacing w:line="275" w:lineRule="exact"/>
+              <w:ind w:left="108"/>
+              <w:rPr>
+                <w:rFonts w:asciiTheme="minorHAnsi" w:hAnsiTheme="minorHAnsi"/>
+              </w:rPr>
+            </w:pPr>
+            <w:r>
+              <w:rPr>
+                <w:rFonts w:asciiTheme="minorHAnsi" w:hAnsiTheme="minorHAnsi"/>
+              </w:rPr>
+              <w:t>None</w:t>
+            </w:r>
+          </w:p>
+        </w:tc>
+        <w:tc>
+          <w:tcPr>
+            <w:tcW w:w="4253" w:type="dxa"/>
+          </w:tcPr>
+          <w:p>
+            <w:pPr>
+              <w:pStyle w:val="TableParagraph"/>
+              <w:spacing w:line="275" w:lineRule="exact"/>
+              <w:ind w:left="108"/>
+              <w:rPr>
+                <w:rFonts w:asciiTheme="minorHAnsi" w:hAnsiTheme="minorHAnsi"/>
+              </w:rPr>
+            </w:pPr>
+            <w:r>
+              <w:rPr>
+                <w:rFonts w:asciiTheme="minorHAnsi" w:hAnsiTheme="minorHAnsi"/>
+              </w:rPr>
+              <w:t>No action required</w:t>
+            </w:r>
+          </w:p>
+        </w:tc>
+      </w:tr>
+      <w:tr>
+        <w:trPr>
+          <w:trHeight w:val="619"/>
+        </w:trPr>
+        <w:tc>
+          <w:tcPr>
+            <w:tcW w:w="2552" w:type="dxa"/>
+          </w:tcPr>
+          <w:p>
+            <w:pPr>
+              <w:pStyle w:val="TableParagraph"/>
+              <w:spacing w:before="1" w:line="240" w:lineRule="auto"/>
+              <w:ind w:left="108"/>
+              <w:rPr>
+                <w:rFonts w:asciiTheme="minorHAnsi" w:hAnsiTheme="minorHAnsi"/>
+              </w:rPr>
+            </w:pPr>
+            <w:r>
+              <w:rPr>
+                <w:rFonts w:asciiTheme="minorHAnsi" w:hAnsiTheme="minorHAnsi"/>
+                <w:spacing w:val="-2"/>
+              </w:rPr>
+              <w:t>num_procedures</w:t>
+            </w:r>
+          </w:p>
+        </w:tc>
+        <w:tc>
+          <w:tcPr>
+            <w:tcW w:w="2551" w:type="dxa"/>
+          </w:tcPr>
+          <w:p>
+            <w:pPr>
+              <w:pStyle w:val="TableParagraph"/>
+              <w:spacing w:before="33" w:line="240" w:lineRule="auto"/>
+              <w:ind w:left="108" w:right="218"/>
+              <w:rPr>
+                <w:rFonts w:asciiTheme="minorHAnsi" w:hAnsiTheme="minorHAnsi"/>
+              </w:rPr>
+            </w:pPr>
+            <w:r>
+              <w:rPr>
+                <w:rFonts w:asciiTheme="minorHAnsi" w:hAnsiTheme="minorHAnsi"/>
+              </w:rPr>
+              <w:t>None</w:t>
+            </w:r>
+          </w:p>
+        </w:tc>
+        <w:tc>
+          <w:tcPr>
+            <w:tcW w:w="4253" w:type="dxa"/>
+          </w:tcPr>
+          <w:p>
+            <w:pPr>
+              <w:pStyle w:val="TableParagraph"/>
+              <w:spacing w:before="33" w:line="240" w:lineRule="auto"/>
+              <w:ind w:left="108" w:right="218"/>
+              <w:rPr>
+                <w:rFonts w:asciiTheme="minorHAnsi" w:hAnsiTheme="minorHAnsi"/>
+              </w:rPr>
+            </w:pPr>
+            <w:r>
+              <w:rPr>
+                <w:rFonts w:asciiTheme="minorHAnsi" w:hAnsiTheme="minorHAnsi"/>
+              </w:rPr>
+              <w:t>No action required</w:t>
+            </w:r>
+          </w:p>
+        </w:tc>
+      </w:tr>
+      <w:tr>
+        <w:trPr>
+          <w:trHeight w:val="618"/>
+        </w:trPr>
+        <w:tc>
+          <w:tcPr>
+            <w:tcW w:w="2552" w:type="dxa"/>
+          </w:tcPr>
+          <w:p>
+            <w:pPr>
+              <w:pStyle w:val="TableParagraph"/>
+              <w:spacing w:line="275" w:lineRule="exact"/>
+              <w:ind w:left="108"/>
+              <w:rPr>
+                <w:rFonts w:asciiTheme="minorHAnsi" w:hAnsiTheme="minorHAnsi"/>
+              </w:rPr>
+            </w:pPr>
+            <w:r>
+              <w:rPr>
+                <w:rFonts w:asciiTheme="minorHAnsi" w:hAnsiTheme="minorHAnsi"/>
+                <w:spacing w:val="-2"/>
+              </w:rPr>
+              <w:t>num_medications</w:t>
+            </w:r>
+          </w:p>
+        </w:tc>
+        <w:tc>
+          <w:tcPr>
+            <w:tcW w:w="2551" w:type="dxa"/>
+          </w:tcPr>
+          <w:p>
+            <w:pPr>
+              <w:pStyle w:val="TableParagraph"/>
+              <w:spacing w:before="32" w:line="240" w:lineRule="auto"/>
+              <w:ind w:left="108"/>
+              <w:rPr>
+                <w:rFonts w:asciiTheme="minorHAnsi" w:hAnsiTheme="minorHAnsi"/>
+              </w:rPr>
+            </w:pPr>
+            <w:r>
+              <w:rPr>
+                <w:rFonts w:asciiTheme="minorHAnsi" w:hAnsiTheme="minorHAnsi"/>
+              </w:rPr>
+              <w:t>None</w:t>
+            </w:r>
+          </w:p>
+        </w:tc>
+        <w:tc>
+          <w:tcPr>
+            <w:tcW w:w="4253" w:type="dxa"/>
+          </w:tcPr>
+          <w:p>
+            <w:pPr>
+              <w:pStyle w:val="TableParagraph"/>
+              <w:spacing w:before="32" w:line="240" w:lineRule="auto"/>
+              <w:ind w:left="108"/>
+              <w:rPr>
+                <w:rFonts w:asciiTheme="minorHAnsi" w:hAnsiTheme="minorHAnsi"/>
+              </w:rPr>
+            </w:pPr>
+            <w:r>
+              <w:rPr>
+                <w:rFonts w:asciiTheme="minorHAnsi" w:hAnsiTheme="minorHAnsi"/>
+              </w:rPr>
+              <w:t>No action required</w:t>
+            </w:r>
+          </w:p>
+        </w:tc>
+      </w:tr>
+      <w:tr>
+        <w:trPr>
+          <w:trHeight w:val="616"/>
+        </w:trPr>
+        <w:tc>
+          <w:tcPr>
+            <w:tcW w:w="2552" w:type="dxa"/>
+          </w:tcPr>
+          <w:p>
+            <w:pPr>
+              <w:pStyle w:val="TableParagraph"/>
+              <w:spacing w:line="275" w:lineRule="exact"/>
+              <w:ind w:left="108"/>
+              <w:rPr>
+                <w:rFonts w:asciiTheme="minorHAnsi" w:hAnsiTheme="minorHAnsi"/>
+              </w:rPr>
+            </w:pPr>
+            <w:r>
+              <w:rPr>
+                <w:rFonts w:asciiTheme="minorHAnsi" w:hAnsiTheme="minorHAnsi"/>
+                <w:spacing w:val="-2"/>
+              </w:rPr>
+              <w:t>number_outpatient</w:t>
+            </w:r>
+          </w:p>
+        </w:tc>
+        <w:tc>
+          <w:tcPr>
+            <w:tcW w:w="2551" w:type="dxa"/>
+          </w:tcPr>
+          <w:p>
+            <w:pPr>
+              <w:pStyle w:val="TableParagraph"/>
+              <w:spacing w:before="32" w:line="240" w:lineRule="auto"/>
+              <w:ind w:left="108" w:right="218"/>
+              <w:rPr>
+                <w:rFonts w:asciiTheme="minorHAnsi" w:hAnsiTheme="minorHAnsi"/>
+              </w:rPr>
+            </w:pPr>
+            <w:r>
+              <w:rPr>
+                <w:rFonts w:asciiTheme="minorHAnsi" w:hAnsiTheme="minorHAnsi"/>
+              </w:rPr>
+              <w:t>Small number of missing values.</w:t>
+            </w:r>
+          </w:p>
+          <w:p>
+            <w:pPr>
+              <w:pStyle w:val="TableParagraph"/>
+              <w:spacing w:before="32" w:line="240" w:lineRule="auto"/>
+              <w:ind w:left="108" w:right="218"/>
+              <w:rPr>
+                <w:rFonts w:asciiTheme="minorHAnsi" w:hAnsiTheme="minorHAnsi"/>
+              </w:rPr>
+            </w:pPr>
+            <w:r>
+              <w:rPr>
+                <w:rFonts w:asciiTheme="minorHAnsi" w:hAnsiTheme="minorHAnsi"/>
+              </w:rPr>
+              <w:t>Strongly zero inflated.</w:t>
+            </w:r>
+          </w:p>
+        </w:tc>
+        <w:tc>
+          <w:tcPr>
+            <w:tcW w:w="4253" w:type="dxa"/>
+            <w:vMerge w:val="restart"/>
+          </w:tcPr>
+          <w:p>
+            <w:pPr>
+              <w:pStyle w:val="TableParagraph"/>
+              <w:spacing w:before="32" w:line="240" w:lineRule="auto"/>
+              <w:ind w:left="108" w:right="218"/>
+              <w:rPr>
+                <w:rFonts w:asciiTheme="minorHAnsi" w:hAnsiTheme="minorHAnsi"/>
+              </w:rPr>
+            </w:pPr>
+            <w:r>
+              <w:rPr>
+                <w:rFonts w:asciiTheme="minorHAnsi" w:hAnsiTheme="minorHAnsi"/>
+              </w:rPr>
+              <w:t>Different options for transformation are avai</w:t>
+            </w:r>
+            <w:r>
+              <w:rPr>
+                <w:rFonts w:asciiTheme="minorHAnsi" w:hAnsiTheme="minorHAnsi"/>
+              </w:rPr>
+              <w:t>lable, depending on model choice. These are:</w:t>
+            </w:r>
+          </w:p>
+          <w:p>
+            <w:pPr>
+              <w:pStyle w:val="TableParagraph"/>
+              <w:numPr>
+                <w:ilvl w:val="0"/>
+                <w:numId w:val="13"/>
+              </w:numPr>
+              <w:spacing w:before="32" w:line="240" w:lineRule="auto"/>
+              <w:ind w:right="218"/>
+              <w:rPr>
+                <w:rFonts w:asciiTheme="minorHAnsi" w:hAnsiTheme="minorHAnsi"/>
+              </w:rPr>
+            </w:pPr>
+            <w:r>
+              <w:rPr>
+                <w:rFonts w:asciiTheme="minorHAnsi" w:hAnsiTheme="minorHAnsi"/>
+              </w:rPr>
+              <w:t>Square root transformation</w:t>
+            </w:r>
+          </w:p>
+          <w:p>
+            <w:pPr>
+              <w:pStyle w:val="TableParagraph"/>
+              <w:numPr>
+                <w:ilvl w:val="0"/>
+                <w:numId w:val="13"/>
+              </w:numPr>
+              <w:spacing w:before="32" w:line="240" w:lineRule="auto"/>
+              <w:ind w:right="218"/>
+              <w:rPr>
+                <w:rFonts w:asciiTheme="minorHAnsi" w:hAnsiTheme="minorHAnsi"/>
+              </w:rPr>
+            </w:pPr>
+            <w:r>
+              <w:rPr>
+                <w:rFonts w:asciiTheme="minorHAnsi" w:hAnsiTheme="minorHAnsi"/>
+              </w:rPr>
+              <w:t>Log transformation with offset for zero values.</w:t>
+            </w:r>
+          </w:p>
+          <w:p>
+            <w:pPr>
+              <w:pStyle w:val="TableParagraph"/>
+              <w:numPr>
+                <w:ilvl w:val="0"/>
+                <w:numId w:val="13"/>
+              </w:numPr>
+              <w:spacing w:before="32" w:line="240" w:lineRule="auto"/>
+              <w:ind w:right="218"/>
+              <w:rPr>
+                <w:rFonts w:asciiTheme="minorHAnsi" w:hAnsiTheme="minorHAnsi"/>
+              </w:rPr>
+            </w:pPr>
+            <w:r>
+              <w:rPr>
+                <w:rFonts w:asciiTheme="minorHAnsi" w:hAnsiTheme="minorHAnsi"/>
+              </w:rPr>
+              <w:t xml:space="preserve">Convert the three variables into a composite </w:t>
+            </w:r>
+            <w:r>
+              <w:rPr>
+                <w:rFonts w:asciiTheme="minorHAnsi" w:hAnsiTheme="minorHAnsi"/>
+              </w:rPr>
+              <w:t>health_history variable</w:t>
+            </w:r>
+          </w:p>
+        </w:tc>
+      </w:tr>
+      <w:tr>
+        <w:trPr>
+          <w:trHeight w:val="618"/>
+        </w:trPr>
+        <w:tc>
+          <w:tcPr>
+            <w:tcW w:w="2552" w:type="dxa"/>
+          </w:tcPr>
+          <w:p>
+            <w:pPr>
+              <w:pStyle w:val="TableParagraph"/>
+              <w:spacing w:before="1" w:line="240" w:lineRule="auto"/>
+              <w:ind w:left="108"/>
+              <w:rPr>
+                <w:rFonts w:asciiTheme="minorHAnsi" w:hAnsiTheme="minorHAnsi"/>
+              </w:rPr>
+            </w:pPr>
+            <w:r>
+              <w:rPr>
+                <w:rFonts w:asciiTheme="minorHAnsi" w:hAnsiTheme="minorHAnsi"/>
+                <w:spacing w:val="-2"/>
+              </w:rPr>
+              <w:t>number_emergency</w:t>
+            </w:r>
+          </w:p>
+        </w:tc>
+        <w:tc>
+          <w:tcPr>
+            <w:tcW w:w="2551" w:type="dxa"/>
+          </w:tcPr>
+          <w:p>
+            <w:pPr>
+              <w:pStyle w:val="TableParagraph"/>
+              <w:spacing w:before="32" w:line="240" w:lineRule="auto"/>
+              <w:ind w:left="108" w:right="218"/>
+              <w:rPr>
+                <w:rFonts w:asciiTheme="minorHAnsi" w:hAnsiTheme="minorHAnsi"/>
+              </w:rPr>
+            </w:pPr>
+            <w:r>
+              <w:rPr>
+                <w:rFonts w:asciiTheme="minorHAnsi" w:hAnsiTheme="minorHAnsi"/>
+              </w:rPr>
+              <w:t>Small number of missing values</w:t>
+            </w:r>
+            <w:r>
+              <w:rPr>
+                <w:rFonts w:asciiTheme="minorHAnsi" w:hAnsiTheme="minorHAnsi"/>
+              </w:rPr>
+              <w:t>.</w:t>
+            </w:r>
+          </w:p>
+          <w:p>
+            <w:pPr>
+              <w:pStyle w:val="TableParagraph"/>
+              <w:spacing w:before="32" w:line="240" w:lineRule="auto"/>
+              <w:ind w:left="108" w:right="218"/>
+              <w:rPr>
+                <w:rFonts w:asciiTheme="minorHAnsi" w:hAnsiTheme="minorHAnsi"/>
+              </w:rPr>
+            </w:pPr>
+            <w:r>
+              <w:rPr>
+                <w:rFonts w:asciiTheme="minorHAnsi" w:hAnsiTheme="minorHAnsi"/>
+              </w:rPr>
+              <w:t>Strongly zero inflated.</w:t>
+            </w:r>
+          </w:p>
+        </w:tc>
+        <w:tc>
+          <w:tcPr>
+            <w:tcW w:w="4253" w:type="dxa"/>
+            <w:vMerge/>
+          </w:tcPr>
+          <w:p>
+            <w:pPr>
+              <w:pStyle w:val="TableParagraph"/>
+              <w:spacing w:before="32" w:line="240" w:lineRule="auto"/>
+              <w:ind w:left="108" w:right="218"/>
+              <w:rPr>
+                <w:rFonts w:asciiTheme="minorHAnsi" w:hAnsiTheme="minorHAnsi"/>
+              </w:rPr>
+            </w:pPr>
+          </w:p>
+        </w:tc>
+      </w:tr>
+      <w:tr>
+        <w:trPr>
+          <w:trHeight w:val="618"/>
+        </w:trPr>
+        <w:tc>
+          <w:tcPr>
+            <w:tcW w:w="2552" w:type="dxa"/>
+          </w:tcPr>
+          <w:p>
+            <w:pPr>
+              <w:pStyle w:val="TableParagraph"/>
+              <w:spacing w:line="275" w:lineRule="exact"/>
+              <w:ind w:left="108"/>
+              <w:rPr>
+                <w:rFonts w:asciiTheme="minorHAnsi" w:hAnsiTheme="minorHAnsi"/>
+              </w:rPr>
+            </w:pPr>
+            <w:r>
+              <w:rPr>
+                <w:rFonts w:asciiTheme="minorHAnsi" w:hAnsiTheme="minorHAnsi"/>
+                <w:spacing w:val="-2"/>
+              </w:rPr>
+              <w:t>number_inpatient</w:t>
+            </w:r>
+          </w:p>
+        </w:tc>
+        <w:tc>
+          <w:tcPr>
+            <w:tcW w:w="2551" w:type="dxa"/>
+          </w:tcPr>
+          <w:p>
+            <w:pPr>
+              <w:pStyle w:val="TableParagraph"/>
+              <w:spacing w:before="32" w:line="240" w:lineRule="auto"/>
+              <w:ind w:left="108"/>
+              <w:rPr>
+                <w:rFonts w:asciiTheme="minorHAnsi" w:hAnsiTheme="minorHAnsi"/>
+              </w:rPr>
+            </w:pPr>
+            <w:r>
+              <w:rPr>
+                <w:rFonts w:asciiTheme="minorHAnsi" w:hAnsiTheme="minorHAnsi"/>
+              </w:rPr>
+              <w:t>Small number of missing values</w:t>
+            </w:r>
+            <w:r>
+              <w:rPr>
+                <w:rFonts w:asciiTheme="minorHAnsi" w:hAnsiTheme="minorHAnsi"/>
+              </w:rPr>
+              <w:t>.</w:t>
+            </w:r>
+          </w:p>
+          <w:p>
+            <w:pPr>
+              <w:pStyle w:val="TableParagraph"/>
+              <w:spacing w:before="32" w:line="240" w:lineRule="auto"/>
+              <w:ind w:left="108"/>
+              <w:rPr>
+                <w:rFonts w:asciiTheme="minorHAnsi" w:hAnsiTheme="minorHAnsi"/>
+              </w:rPr>
+            </w:pPr>
+            <w:r>
+              <w:rPr>
+                <w:rFonts w:asciiTheme="minorHAnsi" w:hAnsiTheme="minorHAnsi"/>
+              </w:rPr>
+              <w:t>Strongly zero inflated.</w:t>
+            </w:r>
+          </w:p>
+        </w:tc>
+        <w:tc>
+          <w:tcPr>
+            <w:tcW w:w="4253" w:type="dxa"/>
+            <w:vMerge/>
+          </w:tcPr>
+          <w:p>
+            <w:pPr>
+              <w:pStyle w:val="TableParagraph"/>
+              <w:spacing w:before="32" w:line="240" w:lineRule="auto"/>
+              <w:ind w:left="108"/>
+              <w:rPr>
+                <w:rFonts w:asciiTheme="minorHAnsi" w:hAnsiTheme="minorHAnsi"/>
+              </w:rPr>
+            </w:pPr>
+          </w:p>
+        </w:tc>
+      </w:tr>
+      <w:tr>
+        <w:trPr>
+          <w:trHeight w:val="618"/>
+        </w:trPr>
+        <w:tc>
+          <w:tcPr>
+            <w:tcW w:w="2552" w:type="dxa"/>
+            <w:tcBorders>
+              <w:top w:val="single" w:sz="4" w:space="0" w:color="000000"/>
+              <w:left w:val="single" w:sz="4" w:space="0" w:color="000000"/>
+              <w:bottom w:val="single" w:sz="4" w:space="0" w:color="000000"/>
+              <w:right w:val="single" w:sz="4" w:space="0" w:color="000000"/>
+            </w:tcBorders>
+          </w:tcPr>
+          <w:p>
+            <w:pPr>
+              <w:pStyle w:val="TableParagraph"/>
+              <w:spacing w:line="275" w:lineRule="exact"/>
+              <w:ind w:left="108"/>
+              <w:rPr>
+                <w:rFonts w:asciiTheme="minorHAnsi" w:hAnsiTheme="minorHAnsi"/>
+                <w:spacing w:val="-2"/>
+              </w:rPr>
+            </w:pPr>
+            <w:r>
+              <w:rPr>
+                <w:rFonts w:asciiTheme="minorHAnsi" w:hAnsiTheme="minorHAnsi"/>
+                <w:spacing w:val="-2"/>
+              </w:rPr>
+              <w:t>diag_1</w:t>
+            </w:r>
+          </w:p>
+        </w:tc>
+        <w:tc>
+          <w:tcPr>
+            <w:tcW w:w="2551" w:type="dxa"/>
+            <w:tcBorders>
+              <w:top w:val="single" w:sz="4" w:space="0" w:color="000000"/>
+              <w:left w:val="single" w:sz="4" w:space="0" w:color="000000"/>
+              <w:bottom w:val="single" w:sz="4" w:space="0" w:color="000000"/>
+              <w:right w:val="single" w:sz="4" w:space="0" w:color="000000"/>
+            </w:tcBorders>
+          </w:tcPr>
+          <w:p>
+            <w:pPr>
+              <w:pStyle w:val="TableParagraph"/>
+              <w:spacing w:before="32" w:line="240" w:lineRule="auto"/>
+              <w:ind w:left="108"/>
+              <w:rPr>
+                <w:rFonts w:asciiTheme="minorHAnsi" w:hAnsiTheme="minorHAnsi"/>
+              </w:rPr>
+            </w:pPr>
+            <w:r>
+              <w:rPr>
+                <w:rFonts w:asciiTheme="minorHAnsi" w:hAnsiTheme="minorHAnsi"/>
+              </w:rPr>
+              <w:t>Many unique values</w:t>
+            </w:r>
+          </w:p>
+        </w:tc>
+        <w:tc>
+          <w:tcPr>
+            <w:tcW w:w="4253" w:type="dxa"/>
+            <w:tcBorders>
+              <w:top w:val="single" w:sz="4" w:space="0" w:color="000000"/>
+              <w:left w:val="single" w:sz="4" w:space="0" w:color="000000"/>
+              <w:bottom w:val="single" w:sz="4" w:space="0" w:color="000000"/>
+              <w:right w:val="single" w:sz="4" w:space="0" w:color="000000"/>
+            </w:tcBorders>
+          </w:tcPr>
+          <w:p>
+            <w:pPr>
+              <w:pStyle w:val="TableParagraph"/>
+              <w:spacing w:before="32" w:line="240" w:lineRule="auto"/>
+              <w:ind w:left="108"/>
+              <w:rPr>
+                <w:rFonts w:asciiTheme="minorHAnsi" w:hAnsiTheme="minorHAnsi"/>
+              </w:rPr>
+            </w:pPr>
+            <w:r>
+              <w:rPr>
+                <w:rFonts w:asciiTheme="minorHAnsi" w:hAnsiTheme="minorHAnsi"/>
+              </w:rPr>
+              <w:t xml:space="preserve">Recode to </w:t>
+            </w:r>
+            <w:r>
+              <w:rPr>
+                <w:rFonts w:asciiTheme="minorHAnsi" w:hAnsiTheme="minorHAnsi"/>
+              </w:rPr>
+              <w:t>top level ICD9 categories</w:t>
+            </w:r>
+            <w:r>
+              <w:rPr>
+                <w:rFonts w:asciiTheme="minorHAnsi" w:hAnsiTheme="minorHAnsi"/>
+              </w:rPr>
+              <w:t xml:space="preserve"> </w:t>
+            </w:r>
+          </w:p>
+        </w:tc>
+      </w:tr>
+      <w:tr>
+        <w:trPr>
+          <w:trHeight w:val="618"/>
+        </w:trPr>
+        <w:tc>
+          <w:tcPr>
+            <w:tcW w:w="2552" w:type="dxa"/>
+            <w:tcBorders>
+              <w:top w:val="single" w:sz="4" w:space="0" w:color="000000"/>
+              <w:left w:val="single" w:sz="4" w:space="0" w:color="000000"/>
+              <w:bottom w:val="single" w:sz="4" w:space="0" w:color="000000"/>
+              <w:right w:val="single" w:sz="4" w:space="0" w:color="000000"/>
+            </w:tcBorders>
+          </w:tcPr>
+          <w:p>
+            <w:pPr>
+              <w:pStyle w:val="TableParagraph"/>
+              <w:spacing w:line="275" w:lineRule="exact"/>
+              <w:ind w:left="108"/>
+              <w:rPr>
+                <w:rFonts w:asciiTheme="minorHAnsi" w:hAnsiTheme="minorHAnsi"/>
+                <w:spacing w:val="-2"/>
+              </w:rPr>
+            </w:pPr>
+            <w:r>
+              <w:rPr>
+                <w:rFonts w:asciiTheme="minorHAnsi" w:hAnsiTheme="minorHAnsi"/>
+                <w:spacing w:val="-2"/>
+              </w:rPr>
+              <w:t>diag_2</w:t>
+            </w:r>
+          </w:p>
+        </w:tc>
+        <w:tc>
+          <w:tcPr>
+            <w:tcW w:w="2551" w:type="dxa"/>
+            <w:tcBorders>
+              <w:top w:val="single" w:sz="4" w:space="0" w:color="000000"/>
+              <w:left w:val="single" w:sz="4" w:space="0" w:color="000000"/>
+              <w:bottom w:val="single" w:sz="4" w:space="0" w:color="000000"/>
+              <w:right w:val="single" w:sz="4" w:space="0" w:color="000000"/>
+            </w:tcBorders>
+          </w:tcPr>
+          <w:p>
+            <w:pPr>
+              <w:pStyle w:val="TableParagraph"/>
+              <w:spacing w:before="32" w:line="240" w:lineRule="auto"/>
+              <w:ind w:left="108"/>
+              <w:rPr>
+                <w:rFonts w:asciiTheme="minorHAnsi" w:hAnsiTheme="minorHAnsi"/>
+              </w:rPr>
+            </w:pPr>
+            <w:r>
+              <w:rPr>
+                <w:rFonts w:asciiTheme="minorHAnsi" w:hAnsiTheme="minorHAnsi"/>
+              </w:rPr>
+              <w:t>Many unique values</w:t>
+            </w:r>
+          </w:p>
+        </w:tc>
+        <w:tc>
+          <w:tcPr>
+            <w:tcW w:w="4253" w:type="dxa"/>
+            <w:tcBorders>
+              <w:top w:val="single" w:sz="4" w:space="0" w:color="000000"/>
+              <w:left w:val="single" w:sz="4" w:space="0" w:color="000000"/>
+              <w:bottom w:val="single" w:sz="4" w:space="0" w:color="000000"/>
+              <w:right w:val="single" w:sz="4" w:space="0" w:color="000000"/>
+            </w:tcBorders>
+          </w:tcPr>
+          <w:p>
+            <w:pPr>
+              <w:pStyle w:val="TableParagraph"/>
+              <w:spacing w:before="32" w:line="240" w:lineRule="auto"/>
+              <w:ind w:left="108"/>
+              <w:rPr>
+                <w:rFonts w:asciiTheme="minorHAnsi" w:hAnsiTheme="minorHAnsi"/>
+              </w:rPr>
+            </w:pPr>
+            <w:r>
+              <w:rPr>
+                <w:rFonts w:asciiTheme="minorHAnsi" w:hAnsiTheme="minorHAnsi"/>
+              </w:rPr>
+              <w:t xml:space="preserve">Consider ignoring </w:t>
+            </w:r>
+            <w:r>
+              <w:rPr>
+                <w:rFonts w:asciiTheme="minorHAnsi" w:hAnsiTheme="minorHAnsi"/>
+              </w:rPr>
+              <w:t xml:space="preserve"> as could be on </w:t>
+            </w:r>
+            <w:r>
+              <w:rPr>
+                <w:rFonts w:asciiTheme="minorHAnsi" w:hAnsiTheme="minorHAnsi"/>
+              </w:rPr>
+              <w:t xml:space="preserve">limited value compared to </w:t>
+            </w:r>
+            <w:r>
+              <w:rPr>
+                <w:rFonts w:asciiTheme="minorHAnsi" w:hAnsiTheme="minorHAnsi"/>
+              </w:rPr>
+              <w:t>primary diagnosis</w:t>
+            </w:r>
+          </w:p>
+        </w:tc>
+      </w:tr>
+      <w:tr>
+        <w:trPr>
+          <w:trHeight w:val="618"/>
+        </w:trPr>
+        <w:tc>
+          <w:tcPr>
+            <w:tcW w:w="2552" w:type="dxa"/>
+            <w:tcBorders>
+              <w:top w:val="single" w:sz="4" w:space="0" w:color="000000"/>
+              <w:left w:val="single" w:sz="4" w:space="0" w:color="000000"/>
+              <w:bottom w:val="single" w:sz="4" w:space="0" w:color="000000"/>
+              <w:right w:val="single" w:sz="4" w:space="0" w:color="000000"/>
+            </w:tcBorders>
+          </w:tcPr>
+          <w:p>
+            <w:pPr>
+              <w:pStyle w:val="TableParagraph"/>
+              <w:spacing w:line="275" w:lineRule="exact"/>
+              <w:ind w:left="108"/>
+              <w:rPr>
+                <w:rFonts w:asciiTheme="minorHAnsi" w:hAnsiTheme="minorHAnsi"/>
+                <w:spacing w:val="-2"/>
+              </w:rPr>
+            </w:pPr>
+            <w:r>
+              <w:rPr>
+                <w:rFonts w:asciiTheme="minorHAnsi" w:hAnsiTheme="minorHAnsi"/>
+                <w:spacing w:val="-2"/>
+              </w:rPr>
+              <w:t>diag_3</w:t>
+            </w:r>
+          </w:p>
+        </w:tc>
+        <w:tc>
+          <w:tcPr>
+            <w:tcW w:w="2551" w:type="dxa"/>
+            <w:tcBorders>
+              <w:top w:val="single" w:sz="4" w:space="0" w:color="000000"/>
+              <w:left w:val="single" w:sz="4" w:space="0" w:color="000000"/>
+              <w:bottom w:val="single" w:sz="4" w:space="0" w:color="000000"/>
+              <w:right w:val="single" w:sz="4" w:space="0" w:color="000000"/>
+            </w:tcBorders>
+          </w:tcPr>
+          <w:p>
+            <w:pPr>
+              <w:pStyle w:val="TableParagraph"/>
+              <w:spacing w:before="32" w:line="240" w:lineRule="auto"/>
+              <w:ind w:left="108"/>
+              <w:rPr>
+                <w:rFonts w:asciiTheme="minorHAnsi" w:hAnsiTheme="minorHAnsi"/>
+              </w:rPr>
+            </w:pPr>
+            <w:r>
+              <w:rPr>
+                <w:rFonts w:asciiTheme="minorHAnsi" w:hAnsiTheme="minorHAnsi"/>
+              </w:rPr>
+              <w:t>Many unique values</w:t>
+            </w:r>
+          </w:p>
+        </w:tc>
+        <w:tc>
+          <w:tcPr>
+            <w:tcW w:w="4253" w:type="dxa"/>
+            <w:tcBorders>
+              <w:top w:val="single" w:sz="4" w:space="0" w:color="000000"/>
+              <w:left w:val="single" w:sz="4" w:space="0" w:color="000000"/>
+              <w:bottom w:val="single" w:sz="4" w:space="0" w:color="000000"/>
+              <w:right w:val="single" w:sz="4" w:space="0" w:color="000000"/>
+            </w:tcBorders>
+          </w:tcPr>
+          <w:p>
+            <w:pPr>
+              <w:pStyle w:val="TableParagraph"/>
+              <w:spacing w:before="32" w:line="240" w:lineRule="auto"/>
+              <w:ind w:left="108"/>
+              <w:rPr>
+                <w:rFonts w:asciiTheme="minorHAnsi" w:hAnsiTheme="minorHAnsi"/>
+              </w:rPr>
+            </w:pPr>
+            <w:r>
+              <w:rPr>
+                <w:rFonts w:asciiTheme="minorHAnsi" w:hAnsiTheme="minorHAnsi"/>
+              </w:rPr>
+              <w:t>Consider ignoring  as could be on limited value compared to primary diagnosis</w:t>
+            </w:r>
+          </w:p>
+        </w:tc>
+      </w:tr>
+      <w:tr>
+        <w:trPr>
+          <w:trHeight w:val="618"/>
+        </w:trPr>
+        <w:tc>
+          <w:tcPr>
+            <w:tcW w:w="2552" w:type="dxa"/>
+            <w:tcBorders>
+              <w:top w:val="single" w:sz="4" w:space="0" w:color="000000"/>
+              <w:left w:val="single" w:sz="4" w:space="0" w:color="000000"/>
+              <w:bottom w:val="single" w:sz="4" w:space="0" w:color="000000"/>
+              <w:right w:val="single" w:sz="4" w:space="0" w:color="000000"/>
+            </w:tcBorders>
+          </w:tcPr>
+          <w:p>
+            <w:pPr>
+              <w:pStyle w:val="TableParagraph"/>
+              <w:spacing w:line="275" w:lineRule="exact"/>
+              <w:ind w:left="108"/>
+              <w:rPr>
+                <w:rFonts w:asciiTheme="minorHAnsi" w:hAnsiTheme="minorHAnsi"/>
+                <w:spacing w:val="-2"/>
+              </w:rPr>
+            </w:pPr>
+            <w:r>
+              <w:rPr>
+                <w:rFonts w:asciiTheme="minorHAnsi" w:hAnsiTheme="minorHAnsi"/>
+                <w:spacing w:val="-2"/>
+              </w:rPr>
+              <w:t>number_diagnoses</w:t>
+            </w:r>
+          </w:p>
+        </w:tc>
+        <w:tc>
+          <w:tcPr>
+            <w:tcW w:w="2551" w:type="dxa"/>
+            <w:tcBorders>
+              <w:top w:val="single" w:sz="4" w:space="0" w:color="000000"/>
+              <w:left w:val="single" w:sz="4" w:space="0" w:color="000000"/>
+              <w:bottom w:val="single" w:sz="4" w:space="0" w:color="000000"/>
+              <w:right w:val="single" w:sz="4" w:space="0" w:color="000000"/>
+            </w:tcBorders>
+          </w:tcPr>
+          <w:p>
+            <w:pPr>
+              <w:pStyle w:val="TableParagraph"/>
+              <w:spacing w:before="32" w:line="240" w:lineRule="auto"/>
+              <w:ind w:left="108"/>
+              <w:rPr>
+                <w:rFonts w:asciiTheme="minorHAnsi" w:hAnsiTheme="minorHAnsi"/>
+              </w:rPr>
+            </w:pPr>
+            <w:r>
+              <w:rPr>
+                <w:rFonts w:asciiTheme="minorHAnsi" w:hAnsiTheme="minorHAnsi"/>
+              </w:rPr>
+              <w:t>None</w:t>
+            </w:r>
+          </w:p>
+        </w:tc>
+        <w:tc>
+          <w:tcPr>
+            <w:tcW w:w="4253" w:type="dxa"/>
+            <w:tcBorders>
+              <w:top w:val="single" w:sz="4" w:space="0" w:color="000000"/>
+              <w:left w:val="single" w:sz="4" w:space="0" w:color="000000"/>
+              <w:bottom w:val="single" w:sz="4" w:space="0" w:color="000000"/>
+              <w:right w:val="single" w:sz="4" w:space="0" w:color="000000"/>
+            </w:tcBorders>
+          </w:tcPr>
+          <w:p>
+            <w:pPr>
+              <w:pStyle w:val="TableParagraph"/>
+              <w:spacing w:before="32" w:line="240" w:lineRule="auto"/>
+              <w:ind w:left="108"/>
+              <w:rPr>
+                <w:rFonts w:asciiTheme="minorHAnsi" w:hAnsiTheme="minorHAnsi"/>
+              </w:rPr>
+            </w:pPr>
+            <w:r>
+              <w:rPr>
+                <w:rFonts w:asciiTheme="minorHAnsi" w:hAnsiTheme="minorHAnsi"/>
+              </w:rPr>
+              <w:t>No action required</w:t>
+            </w:r>
+          </w:p>
+        </w:tc>
+      </w:tr>
+      <w:tr>
+        <w:trPr>
+          <w:trHeight w:val="618"/>
+        </w:trPr>
+        <w:tc>
+          <w:tcPr>
+            <w:tcW w:w="2552" w:type="dxa"/>
+            <w:tcBorders>
+              <w:top w:val="single" w:sz="4" w:space="0" w:color="000000"/>
+              <w:left w:val="single" w:sz="4" w:space="0" w:color="000000"/>
+              <w:bottom w:val="single" w:sz="4" w:space="0" w:color="000000"/>
+              <w:right w:val="single" w:sz="4" w:space="0" w:color="000000"/>
+            </w:tcBorders>
+          </w:tcPr>
+          <w:p>
+            <w:pPr>
+              <w:pStyle w:val="TableParagraph"/>
+              <w:spacing w:line="275" w:lineRule="exact"/>
+              <w:ind w:left="108"/>
+              <w:rPr>
+                <w:rFonts w:asciiTheme="minorHAnsi" w:hAnsiTheme="minorHAnsi"/>
+                <w:spacing w:val="-2"/>
+              </w:rPr>
+            </w:pPr>
+            <w:r>
+              <w:rPr>
+                <w:rFonts w:asciiTheme="minorHAnsi" w:hAnsiTheme="minorHAnsi"/>
+                <w:spacing w:val="-2"/>
+              </w:rPr>
+              <w:t>diabetes</w:t>
+            </w:r>
+          </w:p>
+        </w:tc>
+        <w:tc>
+          <w:tcPr>
+            <w:tcW w:w="2551" w:type="dxa"/>
+            <w:tcBorders>
+              <w:top w:val="single" w:sz="4" w:space="0" w:color="000000"/>
+              <w:left w:val="single" w:sz="4" w:space="0" w:color="000000"/>
+              <w:bottom w:val="single" w:sz="4" w:space="0" w:color="000000"/>
+              <w:right w:val="single" w:sz="4" w:space="0" w:color="000000"/>
+            </w:tcBorders>
+          </w:tcPr>
+          <w:p>
+            <w:pPr>
+              <w:pStyle w:val="TableParagraph"/>
+              <w:spacing w:before="32" w:line="240" w:lineRule="auto"/>
+              <w:ind w:left="108"/>
+              <w:rPr>
+                <w:rFonts w:asciiTheme="minorHAnsi" w:hAnsiTheme="minorHAnsi"/>
+              </w:rPr>
+            </w:pPr>
+            <w:r>
+              <w:rPr>
+                <w:rFonts w:asciiTheme="minorHAnsi" w:hAnsiTheme="minorHAnsi"/>
+              </w:rPr>
+              <w:t>None</w:t>
+            </w:r>
+          </w:p>
+        </w:tc>
+        <w:tc>
+          <w:tcPr>
+            <w:tcW w:w="4253" w:type="dxa"/>
+            <w:tcBorders>
+              <w:top w:val="single" w:sz="4" w:space="0" w:color="000000"/>
+              <w:left w:val="single" w:sz="4" w:space="0" w:color="000000"/>
+              <w:bottom w:val="single" w:sz="4" w:space="0" w:color="000000"/>
+              <w:right w:val="single" w:sz="4" w:space="0" w:color="000000"/>
+            </w:tcBorders>
+          </w:tcPr>
+          <w:p>
+            <w:pPr>
+              <w:pStyle w:val="TableParagraph"/>
+              <w:spacing w:before="32" w:line="240" w:lineRule="auto"/>
+              <w:ind w:left="108"/>
+              <w:rPr>
+                <w:rFonts w:asciiTheme="minorHAnsi" w:hAnsiTheme="minorHAnsi"/>
+              </w:rPr>
+            </w:pPr>
+            <w:r>
+              <w:rPr>
+                <w:rFonts w:asciiTheme="minorHAnsi" w:hAnsiTheme="minorHAnsi"/>
+              </w:rPr>
+              <w:t>No action required</w:t>
+            </w:r>
+          </w:p>
+        </w:tc>
+      </w:tr>
+      <w:tr>
+        <w:trPr>
+          <w:trHeight w:val="618"/>
+        </w:trPr>
+        <w:tc>
+          <w:tcPr>
+            <w:tcW w:w="2552" w:type="dxa"/>
+            <w:tcBorders>
+              <w:top w:val="single" w:sz="4" w:space="0" w:color="000000"/>
+              <w:left w:val="single" w:sz="4" w:space="0" w:color="000000"/>
+              <w:bottom w:val="single" w:sz="4" w:space="0" w:color="000000"/>
+              <w:right w:val="single" w:sz="4" w:space="0" w:color="000000"/>
+            </w:tcBorders>
+          </w:tcPr>
+          <w:p>
+            <w:pPr>
+              <w:pStyle w:val="TableParagraph"/>
+              <w:spacing w:line="275" w:lineRule="exact"/>
+              <w:ind w:left="108"/>
+              <w:rPr>
+                <w:rFonts w:asciiTheme="minorHAnsi" w:hAnsiTheme="minorHAnsi"/>
+                <w:spacing w:val="-2"/>
+              </w:rPr>
+            </w:pPr>
+          </w:p>
+          <w:p>
+            <w:pPr>
+              <w:pStyle w:val="TableParagraph"/>
+              <w:spacing w:line="275" w:lineRule="exact"/>
+              <w:ind w:left="108"/>
+              <w:rPr>
+                <w:rFonts w:asciiTheme="minorHAnsi" w:hAnsiTheme="minorHAnsi"/>
+                <w:spacing w:val="-2"/>
+              </w:rPr>
+            </w:pPr>
+            <w:r>
+              <w:rPr>
+                <w:rFonts w:asciiTheme="minorHAnsi" w:hAnsiTheme="minorHAnsi"/>
+                <w:spacing w:val="-2"/>
+              </w:rPr>
+              <w:t>max_glu_serum</w:t>
+            </w:r>
+          </w:p>
+        </w:tc>
+        <w:tc>
+          <w:tcPr>
+            <w:tcW w:w="2551" w:type="dxa"/>
+            <w:tcBorders>
+              <w:top w:val="single" w:sz="4" w:space="0" w:color="000000"/>
+              <w:left w:val="single" w:sz="4" w:space="0" w:color="000000"/>
+              <w:bottom w:val="single" w:sz="4" w:space="0" w:color="000000"/>
+              <w:right w:val="single" w:sz="4" w:space="0" w:color="000000"/>
+            </w:tcBorders>
+          </w:tcPr>
+          <w:p>
+            <w:pPr>
+              <w:pStyle w:val="TableParagraph"/>
+              <w:spacing w:before="32" w:line="240" w:lineRule="auto"/>
+              <w:ind w:left="108"/>
+              <w:rPr>
+                <w:rFonts w:asciiTheme="minorHAnsi" w:hAnsiTheme="minorHAnsi"/>
+              </w:rPr>
+            </w:pPr>
+            <w:r>
+              <w:rPr>
+                <w:rFonts w:asciiTheme="minorHAnsi" w:hAnsiTheme="minorHAnsi"/>
+              </w:rPr>
+              <w:t>Many missing values</w:t>
+            </w:r>
+          </w:p>
+        </w:tc>
+        <w:tc>
+          <w:tcPr>
+            <w:tcW w:w="4253" w:type="dxa"/>
+            <w:tcBorders>
+              <w:top w:val="single" w:sz="4" w:space="0" w:color="000000"/>
+              <w:left w:val="single" w:sz="4" w:space="0" w:color="000000"/>
+              <w:bottom w:val="single" w:sz="4" w:space="0" w:color="000000"/>
+              <w:right w:val="single" w:sz="4" w:space="0" w:color="000000"/>
+            </w:tcBorders>
+          </w:tcPr>
+          <w:p>
+            <w:pPr>
+              <w:pStyle w:val="TableParagraph"/>
+              <w:spacing w:before="32" w:line="240" w:lineRule="auto"/>
+              <w:ind w:left="108"/>
+              <w:rPr>
+                <w:rFonts w:asciiTheme="minorHAnsi" w:hAnsiTheme="minorHAnsi"/>
+              </w:rPr>
+            </w:pPr>
+            <w:r>
+              <w:rPr>
+                <w:rFonts w:asciiTheme="minorHAnsi" w:hAnsiTheme="minorHAnsi"/>
+              </w:rPr>
+              <w:t>Drop – too many missing</w:t>
+            </w:r>
+          </w:p>
+        </w:tc>
+      </w:tr>
+      <w:tr>
+        <w:trPr>
+          <w:trHeight w:val="618"/>
+        </w:trPr>
+        <w:tc>
+          <w:tcPr>
+            <w:tcW w:w="2552" w:type="dxa"/>
+            <w:tcBorders>
+              <w:top w:val="single" w:sz="4" w:space="0" w:color="000000"/>
+              <w:left w:val="single" w:sz="4" w:space="0" w:color="000000"/>
+              <w:bottom w:val="single" w:sz="4" w:space="0" w:color="000000"/>
+              <w:right w:val="single" w:sz="4" w:space="0" w:color="000000"/>
+            </w:tcBorders>
+          </w:tcPr>
+          <w:p>
+            <w:pPr>
+              <w:pStyle w:val="TableParagraph"/>
+              <w:spacing w:line="275" w:lineRule="exact"/>
+              <w:ind w:left="108"/>
+              <w:rPr>
+                <w:rFonts w:asciiTheme="minorHAnsi" w:hAnsiTheme="minorHAnsi"/>
+                <w:spacing w:val="-2"/>
+              </w:rPr>
+            </w:pPr>
+          </w:p>
+          <w:p>
+            <w:pPr>
+              <w:pStyle w:val="TableParagraph"/>
+              <w:spacing w:line="275" w:lineRule="exact"/>
+              <w:ind w:left="108"/>
+              <w:rPr>
+                <w:rFonts w:asciiTheme="minorHAnsi" w:hAnsiTheme="minorHAnsi"/>
+                <w:spacing w:val="-2"/>
+              </w:rPr>
+            </w:pPr>
+            <w:r>
+              <w:rPr>
+                <w:rFonts w:asciiTheme="minorHAnsi" w:hAnsiTheme="minorHAnsi"/>
+                <w:spacing w:val="-2"/>
+              </w:rPr>
+              <w:t>A1Cresult</w:t>
+            </w:r>
+          </w:p>
+        </w:tc>
+        <w:tc>
+          <w:tcPr>
+            <w:tcW w:w="2551" w:type="dxa"/>
+            <w:tcBorders>
+              <w:top w:val="single" w:sz="4" w:space="0" w:color="000000"/>
+              <w:left w:val="single" w:sz="4" w:space="0" w:color="000000"/>
+              <w:bottom w:val="single" w:sz="4" w:space="0" w:color="000000"/>
+              <w:right w:val="single" w:sz="4" w:space="0" w:color="000000"/>
+            </w:tcBorders>
+          </w:tcPr>
+          <w:p>
+            <w:pPr>
+              <w:pStyle w:val="TableParagraph"/>
+              <w:spacing w:before="32" w:line="240" w:lineRule="auto"/>
+              <w:ind w:left="108"/>
+              <w:rPr>
+                <w:rFonts w:asciiTheme="minorHAnsi" w:hAnsiTheme="minorHAnsi"/>
+              </w:rPr>
+            </w:pPr>
+            <w:r>
+              <w:rPr>
+                <w:rFonts w:asciiTheme="minorHAnsi" w:hAnsiTheme="minorHAnsi"/>
+              </w:rPr>
+              <w:t>Many missing values</w:t>
+            </w:r>
+          </w:p>
+        </w:tc>
+        <w:tc>
+          <w:tcPr>
+            <w:tcW w:w="4253" w:type="dxa"/>
+            <w:tcBorders>
+              <w:top w:val="single" w:sz="4" w:space="0" w:color="000000"/>
+              <w:left w:val="single" w:sz="4" w:space="0" w:color="000000"/>
+              <w:bottom w:val="single" w:sz="4" w:space="0" w:color="000000"/>
+              <w:right w:val="single" w:sz="4" w:space="0" w:color="000000"/>
+            </w:tcBorders>
+          </w:tcPr>
+          <w:p>
+            <w:pPr>
+              <w:pStyle w:val="TableParagraph"/>
+              <w:spacing w:before="32" w:line="240" w:lineRule="auto"/>
+              <w:ind w:left="108"/>
+              <w:rPr>
+                <w:rFonts w:asciiTheme="minorHAnsi" w:hAnsiTheme="minorHAnsi"/>
+              </w:rPr>
+            </w:pPr>
+            <w:r>
+              <w:rPr>
+                <w:rFonts w:asciiTheme="minorHAnsi" w:hAnsiTheme="minorHAnsi"/>
+              </w:rPr>
+              <w:t>Drop – too many missing</w:t>
+            </w:r>
+          </w:p>
+        </w:tc>
+      </w:tr>
+      <w:tr>
+        <w:trPr>
+          <w:trHeight w:val="618"/>
+        </w:trPr>
+        <w:tc>
+          <w:tcPr>
+            <w:tcW w:w="2552" w:type="dxa"/>
+            <w:tcBorders>
+              <w:top w:val="single" w:sz="4" w:space="0" w:color="000000"/>
+              <w:left w:val="single" w:sz="4" w:space="0" w:color="000000"/>
+              <w:bottom w:val="single" w:sz="4" w:space="0" w:color="000000"/>
+              <w:right w:val="single" w:sz="4" w:space="0" w:color="000000"/>
+            </w:tcBorders>
+          </w:tcPr>
+          <w:p>
+            <w:pPr>
+              <w:pStyle w:val="TableParagraph"/>
+              <w:spacing w:line="275" w:lineRule="exact"/>
+              <w:ind w:left="108"/>
+              <w:rPr>
+                <w:rFonts w:asciiTheme="minorHAnsi" w:hAnsiTheme="minorHAnsi"/>
+                <w:spacing w:val="-2"/>
+              </w:rPr>
+            </w:pPr>
+            <w:r>
+              <w:rPr>
+                <w:rFonts w:asciiTheme="minorHAnsi" w:hAnsiTheme="minorHAnsi"/>
+                <w:spacing w:val="-2"/>
+              </w:rPr>
+              <w:t>metformin</w:t>
+            </w:r>
+          </w:p>
+        </w:tc>
+        <w:tc>
+          <w:tcPr>
+            <w:tcW w:w="2551" w:type="dxa"/>
+            <w:tcBorders>
+              <w:top w:val="single" w:sz="4" w:space="0" w:color="000000"/>
+              <w:left w:val="single" w:sz="4" w:space="0" w:color="000000"/>
+              <w:bottom w:val="single" w:sz="4" w:space="0" w:color="000000"/>
+              <w:right w:val="single" w:sz="4" w:space="0" w:color="000000"/>
+            </w:tcBorders>
+          </w:tcPr>
+          <w:p>
+            <w:pPr>
+              <w:pStyle w:val="TableParagraph"/>
+              <w:spacing w:before="32" w:line="240" w:lineRule="auto"/>
+              <w:ind w:left="108"/>
+              <w:rPr>
+                <w:rFonts w:asciiTheme="minorHAnsi" w:hAnsiTheme="minorHAnsi"/>
+              </w:rPr>
+            </w:pPr>
+            <w:r>
+              <w:rPr>
+                <w:rFonts w:asciiTheme="minorHAnsi" w:hAnsiTheme="minorHAnsi"/>
+              </w:rPr>
+              <w:t>None</w:t>
+            </w:r>
+          </w:p>
+        </w:tc>
+        <w:tc>
+          <w:tcPr>
+            <w:tcW w:w="4253" w:type="dxa"/>
+            <w:tcBorders>
+              <w:top w:val="single" w:sz="4" w:space="0" w:color="000000"/>
+              <w:left w:val="single" w:sz="4" w:space="0" w:color="000000"/>
+              <w:bottom w:val="single" w:sz="4" w:space="0" w:color="000000"/>
+              <w:right w:val="single" w:sz="4" w:space="0" w:color="000000"/>
+            </w:tcBorders>
+          </w:tcPr>
+          <w:p>
+            <w:pPr>
+              <w:pStyle w:val="TableParagraph"/>
+              <w:spacing w:before="32" w:line="240" w:lineRule="auto"/>
+              <w:ind w:left="108"/>
+              <w:rPr>
+                <w:rFonts w:asciiTheme="minorHAnsi" w:hAnsiTheme="minorHAnsi"/>
+              </w:rPr>
+            </w:pPr>
+            <w:r>
+              <w:rPr>
+                <w:rFonts w:asciiTheme="minorHAnsi" w:hAnsiTheme="minorHAnsi"/>
+              </w:rPr>
+              <w:t>No action required</w:t>
+            </w:r>
+          </w:p>
+        </w:tc>
+      </w:tr>
+      <w:tr>
+        <w:trPr>
+          <w:trHeight w:val="618"/>
+        </w:trPr>
+        <w:tc>
+          <w:tcPr>
+            <w:tcW w:w="2552" w:type="dxa"/>
+            <w:tcBorders>
+              <w:top w:val="single" w:sz="4" w:space="0" w:color="000000"/>
+              <w:left w:val="single" w:sz="4" w:space="0" w:color="000000"/>
+              <w:bottom w:val="single" w:sz="4" w:space="0" w:color="000000"/>
+              <w:right w:val="single" w:sz="4" w:space="0" w:color="000000"/>
+            </w:tcBorders>
+          </w:tcPr>
+          <w:p>
+            <w:pPr>
+              <w:pStyle w:val="TableParagraph"/>
+              <w:spacing w:line="275" w:lineRule="exact"/>
+              <w:ind w:left="108"/>
+              <w:rPr>
+                <w:rFonts w:asciiTheme="minorHAnsi" w:hAnsiTheme="minorHAnsi"/>
+                <w:spacing w:val="-2"/>
+              </w:rPr>
+            </w:pPr>
+            <w:r>
+              <w:rPr>
+                <w:rFonts w:asciiTheme="minorHAnsi" w:hAnsiTheme="minorHAnsi"/>
+                <w:spacing w:val="-2"/>
+              </w:rPr>
+              <w:t>repaglinide</w:t>
+            </w:r>
+          </w:p>
+        </w:tc>
+        <w:tc>
+          <w:tcPr>
+            <w:tcW w:w="2551" w:type="dxa"/>
+            <w:tcBorders>
+              <w:top w:val="single" w:sz="4" w:space="0" w:color="000000"/>
+              <w:left w:val="single" w:sz="4" w:space="0" w:color="000000"/>
+              <w:bottom w:val="single" w:sz="4" w:space="0" w:color="000000"/>
+              <w:right w:val="single" w:sz="4" w:space="0" w:color="000000"/>
+            </w:tcBorders>
+          </w:tcPr>
+          <w:p>
+            <w:pPr>
+              <w:pStyle w:val="TableParagraph"/>
+              <w:spacing w:before="32" w:line="240" w:lineRule="auto"/>
+              <w:ind w:left="108"/>
+              <w:rPr>
+                <w:rFonts w:asciiTheme="minorHAnsi" w:hAnsiTheme="minorHAnsi"/>
+              </w:rPr>
+            </w:pPr>
+            <w:r>
+              <w:rPr>
+                <w:rFonts w:asciiTheme="minorHAnsi" w:hAnsiTheme="minorHAnsi"/>
+              </w:rPr>
+              <w:t>None</w:t>
+            </w:r>
+          </w:p>
+        </w:tc>
+        <w:tc>
+          <w:tcPr>
+            <w:tcW w:w="4253" w:type="dxa"/>
+            <w:tcBorders>
+              <w:top w:val="single" w:sz="4" w:space="0" w:color="000000"/>
+              <w:left w:val="single" w:sz="4" w:space="0" w:color="000000"/>
+              <w:bottom w:val="single" w:sz="4" w:space="0" w:color="000000"/>
+              <w:right w:val="single" w:sz="4" w:space="0" w:color="000000"/>
+            </w:tcBorders>
+          </w:tcPr>
+          <w:p>
+            <w:pPr>
+              <w:pStyle w:val="TableParagraph"/>
+              <w:spacing w:before="32" w:line="240" w:lineRule="auto"/>
+              <w:ind w:left="108"/>
+              <w:rPr>
+                <w:rFonts w:asciiTheme="minorHAnsi" w:hAnsiTheme="minorHAnsi"/>
+              </w:rPr>
+            </w:pPr>
+            <w:r>
+              <w:rPr>
+                <w:rFonts w:asciiTheme="minorHAnsi" w:hAnsiTheme="minorHAnsi"/>
+              </w:rPr>
+              <w:t>No action required</w:t>
+            </w:r>
+          </w:p>
+        </w:tc>
+      </w:tr>
+      <w:tr>
+        <w:trPr>
+          <w:trHeight w:val="618"/>
+        </w:trPr>
+        <w:tc>
+          <w:tcPr>
+            <w:tcW w:w="2552" w:type="dxa"/>
+            <w:tcBorders>
+              <w:top w:val="single" w:sz="4" w:space="0" w:color="000000"/>
+              <w:left w:val="single" w:sz="4" w:space="0" w:color="000000"/>
+              <w:bottom w:val="single" w:sz="4" w:space="0" w:color="000000"/>
+              <w:right w:val="single" w:sz="4" w:space="0" w:color="000000"/>
+            </w:tcBorders>
+          </w:tcPr>
+          <w:p>
+            <w:pPr>
+              <w:pStyle w:val="TableParagraph"/>
+              <w:spacing w:line="275" w:lineRule="exact"/>
+              <w:ind w:left="108"/>
+              <w:rPr>
+                <w:rFonts w:asciiTheme="minorHAnsi" w:hAnsiTheme="minorHAnsi"/>
+                <w:spacing w:val="-2"/>
+              </w:rPr>
+            </w:pPr>
+            <w:r>
+              <w:rPr>
+                <w:rFonts w:asciiTheme="minorHAnsi" w:hAnsiTheme="minorHAnsi"/>
+                <w:spacing w:val="-2"/>
+              </w:rPr>
+              <w:t>nateglinide</w:t>
+            </w:r>
+          </w:p>
+        </w:tc>
+        <w:tc>
+          <w:tcPr>
+            <w:tcW w:w="2551" w:type="dxa"/>
+            <w:tcBorders>
+              <w:top w:val="single" w:sz="4" w:space="0" w:color="000000"/>
+              <w:left w:val="single" w:sz="4" w:space="0" w:color="000000"/>
+              <w:bottom w:val="single" w:sz="4" w:space="0" w:color="000000"/>
+              <w:right w:val="single" w:sz="4" w:space="0" w:color="000000"/>
+            </w:tcBorders>
+          </w:tcPr>
+          <w:p>
+            <w:pPr>
+              <w:pStyle w:val="TableParagraph"/>
+              <w:spacing w:before="32" w:line="240" w:lineRule="auto"/>
+              <w:ind w:left="108"/>
+              <w:rPr>
+                <w:rFonts w:asciiTheme="minorHAnsi" w:hAnsiTheme="minorHAnsi"/>
+              </w:rPr>
+            </w:pPr>
+            <w:r>
+              <w:rPr>
+                <w:rFonts w:asciiTheme="minorHAnsi" w:hAnsiTheme="minorHAnsi"/>
+              </w:rPr>
+              <w:t>None</w:t>
+            </w:r>
+          </w:p>
+        </w:tc>
+        <w:tc>
+          <w:tcPr>
+            <w:tcW w:w="4253" w:type="dxa"/>
+            <w:tcBorders>
+              <w:top w:val="single" w:sz="4" w:space="0" w:color="000000"/>
+              <w:left w:val="single" w:sz="4" w:space="0" w:color="000000"/>
+              <w:bottom w:val="single" w:sz="4" w:space="0" w:color="000000"/>
+              <w:right w:val="single" w:sz="4" w:space="0" w:color="000000"/>
+            </w:tcBorders>
+          </w:tcPr>
+          <w:p>
+            <w:pPr>
+              <w:pStyle w:val="TableParagraph"/>
+              <w:spacing w:before="32" w:line="240" w:lineRule="auto"/>
+              <w:ind w:left="108"/>
+              <w:rPr>
+                <w:rFonts w:asciiTheme="minorHAnsi" w:hAnsiTheme="minorHAnsi"/>
+              </w:rPr>
+            </w:pPr>
+            <w:r>
+              <w:rPr>
+                <w:rFonts w:asciiTheme="minorHAnsi" w:hAnsiTheme="minorHAnsi"/>
+              </w:rPr>
+              <w:t>No action required</w:t>
+            </w:r>
+          </w:p>
+        </w:tc>
+      </w:tr>
+      <w:tr>
+        <w:trPr>
+          <w:trHeight w:val="618"/>
+        </w:trPr>
+        <w:tc>
+          <w:tcPr>
+            <w:tcW w:w="2552" w:type="dxa"/>
+            <w:tcBorders>
+              <w:top w:val="single" w:sz="4" w:space="0" w:color="000000"/>
+              <w:left w:val="single" w:sz="4" w:space="0" w:color="000000"/>
+              <w:bottom w:val="single" w:sz="4" w:space="0" w:color="000000"/>
+              <w:right w:val="single" w:sz="4" w:space="0" w:color="000000"/>
+            </w:tcBorders>
+          </w:tcPr>
+          <w:p>
+            <w:pPr>
+              <w:pStyle w:val="TableParagraph"/>
+              <w:spacing w:line="275" w:lineRule="exact"/>
+              <w:ind w:left="108"/>
+              <w:rPr>
+                <w:rFonts w:asciiTheme="minorHAnsi" w:hAnsiTheme="minorHAnsi"/>
+                <w:spacing w:val="-2"/>
+              </w:rPr>
+            </w:pPr>
+            <w:r>
+              <w:rPr>
+                <w:rFonts w:asciiTheme="minorHAnsi" w:hAnsiTheme="minorHAnsi"/>
+                <w:spacing w:val="-2"/>
+              </w:rPr>
+              <w:t>chlorpropamide</w:t>
+            </w:r>
+          </w:p>
+        </w:tc>
+        <w:tc>
+          <w:tcPr>
+            <w:tcW w:w="2551" w:type="dxa"/>
+            <w:tcBorders>
+              <w:top w:val="single" w:sz="4" w:space="0" w:color="000000"/>
+              <w:left w:val="single" w:sz="4" w:space="0" w:color="000000"/>
+              <w:bottom w:val="single" w:sz="4" w:space="0" w:color="000000"/>
+              <w:right w:val="single" w:sz="4" w:space="0" w:color="000000"/>
+            </w:tcBorders>
+          </w:tcPr>
+          <w:p>
+            <w:pPr>
+              <w:pStyle w:val="TableParagraph"/>
+              <w:spacing w:before="32" w:line="240" w:lineRule="auto"/>
+              <w:ind w:left="108"/>
+              <w:rPr>
+                <w:rFonts w:asciiTheme="minorHAnsi" w:hAnsiTheme="minorHAnsi"/>
+              </w:rPr>
+            </w:pPr>
+            <w:r>
+              <w:rPr>
+                <w:rFonts w:asciiTheme="minorHAnsi" w:hAnsiTheme="minorHAnsi"/>
+              </w:rPr>
+              <w:t>Missing value</w:t>
+            </w:r>
+          </w:p>
+        </w:tc>
+        <w:tc>
+          <w:tcPr>
+            <w:tcW w:w="4253" w:type="dxa"/>
+            <w:tcBorders>
+              <w:top w:val="single" w:sz="4" w:space="0" w:color="000000"/>
+              <w:left w:val="single" w:sz="4" w:space="0" w:color="000000"/>
+              <w:bottom w:val="single" w:sz="4" w:space="0" w:color="000000"/>
+              <w:right w:val="single" w:sz="4" w:space="0" w:color="000000"/>
+            </w:tcBorders>
+          </w:tcPr>
+          <w:p>
+            <w:pPr>
+              <w:pStyle w:val="TableParagraph"/>
+              <w:spacing w:before="32" w:line="240" w:lineRule="auto"/>
+              <w:ind w:left="108"/>
+              <w:rPr>
+                <w:rFonts w:asciiTheme="minorHAnsi" w:hAnsiTheme="minorHAnsi"/>
+              </w:rPr>
+            </w:pPr>
+            <w:r>
+              <w:rPr>
+                <w:rFonts w:asciiTheme="minorHAnsi" w:hAnsiTheme="minorHAnsi"/>
+              </w:rPr>
+              <w:t>Correct missing value</w:t>
+            </w:r>
+          </w:p>
+        </w:tc>
+      </w:tr>
+      <w:tr>
+        <w:trPr>
+          <w:trHeight w:val="618"/>
+        </w:trPr>
+        <w:tc>
+          <w:tcPr>
+            <w:tcW w:w="2552" w:type="dxa"/>
+            <w:tcBorders>
+              <w:top w:val="single" w:sz="4" w:space="0" w:color="000000"/>
+              <w:left w:val="single" w:sz="4" w:space="0" w:color="000000"/>
+              <w:bottom w:val="single" w:sz="4" w:space="0" w:color="000000"/>
+              <w:right w:val="single" w:sz="4" w:space="0" w:color="000000"/>
+            </w:tcBorders>
+          </w:tcPr>
+          <w:p>
+            <w:pPr>
+              <w:pStyle w:val="TableParagraph"/>
+              <w:spacing w:line="275" w:lineRule="exact"/>
+              <w:ind w:left="108"/>
+              <w:rPr>
+                <w:rFonts w:asciiTheme="minorHAnsi" w:hAnsiTheme="minorHAnsi"/>
+                <w:spacing w:val="-2"/>
+              </w:rPr>
+            </w:pPr>
+            <w:r>
+              <w:rPr>
+                <w:rFonts w:asciiTheme="minorHAnsi" w:hAnsiTheme="minorHAnsi"/>
+                <w:spacing w:val="-2"/>
+              </w:rPr>
+              <w:t>glimepiride</w:t>
+            </w:r>
+          </w:p>
+        </w:tc>
+        <w:tc>
+          <w:tcPr>
+            <w:tcW w:w="2551" w:type="dxa"/>
+            <w:tcBorders>
+              <w:top w:val="single" w:sz="4" w:space="0" w:color="000000"/>
+              <w:left w:val="single" w:sz="4" w:space="0" w:color="000000"/>
+              <w:bottom w:val="single" w:sz="4" w:space="0" w:color="000000"/>
+              <w:right w:val="single" w:sz="4" w:space="0" w:color="000000"/>
+            </w:tcBorders>
+          </w:tcPr>
+          <w:p>
+            <w:pPr>
+              <w:pStyle w:val="TableParagraph"/>
+              <w:spacing w:before="32" w:line="240" w:lineRule="auto"/>
+              <w:ind w:left="108"/>
+              <w:rPr>
+                <w:rFonts w:asciiTheme="minorHAnsi" w:hAnsiTheme="minorHAnsi"/>
+              </w:rPr>
+            </w:pPr>
+            <w:r>
+              <w:rPr>
+                <w:rFonts w:asciiTheme="minorHAnsi" w:hAnsiTheme="minorHAnsi"/>
+              </w:rPr>
+              <w:t>None</w:t>
+            </w:r>
+          </w:p>
+        </w:tc>
+        <w:tc>
+          <w:tcPr>
+            <w:tcW w:w="4253" w:type="dxa"/>
+            <w:tcBorders>
+              <w:top w:val="single" w:sz="4" w:space="0" w:color="000000"/>
+              <w:left w:val="single" w:sz="4" w:space="0" w:color="000000"/>
+              <w:bottom w:val="single" w:sz="4" w:space="0" w:color="000000"/>
+              <w:right w:val="single" w:sz="4" w:space="0" w:color="000000"/>
+            </w:tcBorders>
+          </w:tcPr>
+          <w:p>
+            <w:pPr>
+              <w:pStyle w:val="TableParagraph"/>
+              <w:spacing w:before="32" w:line="240" w:lineRule="auto"/>
+              <w:ind w:left="108"/>
+              <w:rPr>
+                <w:rFonts w:asciiTheme="minorHAnsi" w:hAnsiTheme="minorHAnsi"/>
+              </w:rPr>
+            </w:pPr>
+            <w:r>
+              <w:rPr>
+                <w:rFonts w:asciiTheme="minorHAnsi" w:hAnsiTheme="minorHAnsi"/>
+              </w:rPr>
+              <w:t>No action required</w:t>
+            </w:r>
+          </w:p>
+        </w:tc>
+      </w:tr>
+      <w:tr>
+        <w:trPr>
+          <w:trHeight w:val="618"/>
+        </w:trPr>
+        <w:tc>
+          <w:tcPr>
+            <w:tcW w:w="2552" w:type="dxa"/>
+            <w:tcBorders>
+              <w:top w:val="single" w:sz="4" w:space="0" w:color="000000"/>
+              <w:left w:val="single" w:sz="4" w:space="0" w:color="000000"/>
+              <w:bottom w:val="single" w:sz="4" w:space="0" w:color="000000"/>
+              <w:right w:val="single" w:sz="4" w:space="0" w:color="000000"/>
+            </w:tcBorders>
+          </w:tcPr>
+          <w:p>
+            <w:pPr>
+              <w:pStyle w:val="TableParagraph"/>
+              <w:spacing w:line="275" w:lineRule="exact"/>
+              <w:ind w:left="108"/>
+              <w:rPr>
+                <w:rFonts w:asciiTheme="minorHAnsi" w:hAnsiTheme="minorHAnsi"/>
+                <w:spacing w:val="-2"/>
+              </w:rPr>
+            </w:pPr>
+            <w:r>
+              <w:rPr>
+                <w:rFonts w:asciiTheme="minorHAnsi" w:hAnsiTheme="minorHAnsi"/>
+                <w:spacing w:val="-2"/>
+              </w:rPr>
+              <w:t>acetohexamide</w:t>
+            </w:r>
+          </w:p>
+        </w:tc>
+        <w:tc>
+          <w:tcPr>
+            <w:tcW w:w="2551" w:type="dxa"/>
+            <w:tcBorders>
+              <w:top w:val="single" w:sz="4" w:space="0" w:color="000000"/>
+              <w:left w:val="single" w:sz="4" w:space="0" w:color="000000"/>
+              <w:bottom w:val="single" w:sz="4" w:space="0" w:color="000000"/>
+              <w:right w:val="single" w:sz="4" w:space="0" w:color="000000"/>
+            </w:tcBorders>
+          </w:tcPr>
+          <w:p>
+            <w:pPr>
+              <w:pStyle w:val="TableParagraph"/>
+              <w:spacing w:before="32" w:line="240" w:lineRule="auto"/>
+              <w:ind w:left="108"/>
+              <w:rPr>
+                <w:rFonts w:asciiTheme="minorHAnsi" w:hAnsiTheme="minorHAnsi"/>
+              </w:rPr>
+            </w:pPr>
+            <w:r>
+              <w:rPr>
+                <w:rFonts w:asciiTheme="minorHAnsi" w:hAnsiTheme="minorHAnsi"/>
+              </w:rPr>
+              <w:t>Single value only</w:t>
+            </w:r>
+          </w:p>
+        </w:tc>
+        <w:tc>
+          <w:tcPr>
+            <w:tcW w:w="4253" w:type="dxa"/>
+            <w:tcBorders>
+              <w:top w:val="single" w:sz="4" w:space="0" w:color="000000"/>
+              <w:left w:val="single" w:sz="4" w:space="0" w:color="000000"/>
+              <w:bottom w:val="single" w:sz="4" w:space="0" w:color="000000"/>
+              <w:right w:val="single" w:sz="4" w:space="0" w:color="000000"/>
+            </w:tcBorders>
+          </w:tcPr>
+          <w:p>
+            <w:pPr>
+              <w:pStyle w:val="TableParagraph"/>
+              <w:spacing w:before="32" w:line="240" w:lineRule="auto"/>
+              <w:ind w:left="108"/>
+              <w:rPr>
+                <w:rFonts w:asciiTheme="minorHAnsi" w:hAnsiTheme="minorHAnsi"/>
+              </w:rPr>
+            </w:pPr>
+            <w:r>
+              <w:rPr>
+                <w:rFonts w:asciiTheme="minorHAnsi" w:hAnsiTheme="minorHAnsi"/>
+              </w:rPr>
+              <w:t xml:space="preserve">Drop </w:t>
+            </w:r>
+            <w:r>
+              <w:rPr>
+                <w:rFonts w:asciiTheme="minorHAnsi" w:hAnsiTheme="minorHAnsi"/>
+              </w:rPr>
+              <w:t>–</w:t>
+            </w:r>
+            <w:r>
+              <w:rPr>
+                <w:rFonts w:asciiTheme="minorHAnsi" w:hAnsiTheme="minorHAnsi"/>
+              </w:rPr>
+              <w:t xml:space="preserve"> no</w:t>
+            </w:r>
+            <w:r>
+              <w:rPr>
+                <w:rFonts w:asciiTheme="minorHAnsi" w:hAnsiTheme="minorHAnsi"/>
+              </w:rPr>
+              <w:t xml:space="preserve"> variability. Contributes no information.</w:t>
+            </w:r>
+          </w:p>
+        </w:tc>
+      </w:tr>
+      <w:tr>
+        <w:trPr>
+          <w:trHeight w:val="618"/>
+        </w:trPr>
+        <w:tc>
+          <w:tcPr>
+            <w:tcW w:w="2552" w:type="dxa"/>
+            <w:tcBorders>
+              <w:top w:val="single" w:sz="4" w:space="0" w:color="000000"/>
+              <w:left w:val="single" w:sz="4" w:space="0" w:color="000000"/>
+              <w:bottom w:val="single" w:sz="4" w:space="0" w:color="000000"/>
+              <w:right w:val="single" w:sz="4" w:space="0" w:color="000000"/>
+            </w:tcBorders>
+          </w:tcPr>
+          <w:p>
+            <w:pPr>
+              <w:pStyle w:val="TableParagraph"/>
+              <w:spacing w:line="275" w:lineRule="exact"/>
+              <w:ind w:left="108"/>
+              <w:rPr>
+                <w:rFonts w:asciiTheme="minorHAnsi" w:hAnsiTheme="minorHAnsi"/>
+                <w:spacing w:val="-2"/>
+              </w:rPr>
+            </w:pPr>
+            <w:r>
+              <w:rPr>
+                <w:rFonts w:asciiTheme="minorHAnsi" w:hAnsiTheme="minorHAnsi"/>
+                <w:spacing w:val="-2"/>
+              </w:rPr>
+              <w:t>glipizide</w:t>
+            </w:r>
+          </w:p>
+        </w:tc>
+        <w:tc>
+          <w:tcPr>
+            <w:tcW w:w="2551" w:type="dxa"/>
+            <w:tcBorders>
+              <w:top w:val="single" w:sz="4" w:space="0" w:color="000000"/>
+              <w:left w:val="single" w:sz="4" w:space="0" w:color="000000"/>
+              <w:bottom w:val="single" w:sz="4" w:space="0" w:color="000000"/>
+              <w:right w:val="single" w:sz="4" w:space="0" w:color="000000"/>
+            </w:tcBorders>
+          </w:tcPr>
+          <w:p>
+            <w:pPr>
+              <w:pStyle w:val="TableParagraph"/>
+              <w:spacing w:before="32" w:line="240" w:lineRule="auto"/>
+              <w:ind w:left="108"/>
+              <w:rPr>
+                <w:rFonts w:asciiTheme="minorHAnsi" w:hAnsiTheme="minorHAnsi"/>
+              </w:rPr>
+            </w:pPr>
+            <w:r>
+              <w:rPr>
+                <w:rFonts w:asciiTheme="minorHAnsi" w:hAnsiTheme="minorHAnsi"/>
+              </w:rPr>
+              <w:t>None</w:t>
+            </w:r>
+          </w:p>
+        </w:tc>
+        <w:tc>
+          <w:tcPr>
+            <w:tcW w:w="4253" w:type="dxa"/>
+            <w:tcBorders>
+              <w:top w:val="single" w:sz="4" w:space="0" w:color="000000"/>
+              <w:left w:val="single" w:sz="4" w:space="0" w:color="000000"/>
+              <w:bottom w:val="single" w:sz="4" w:space="0" w:color="000000"/>
+              <w:right w:val="single" w:sz="4" w:space="0" w:color="000000"/>
+            </w:tcBorders>
+          </w:tcPr>
+          <w:p>
+            <w:pPr>
+              <w:pStyle w:val="TableParagraph"/>
+              <w:spacing w:before="32" w:line="240" w:lineRule="auto"/>
+              <w:ind w:left="108"/>
+              <w:rPr>
+                <w:rFonts w:asciiTheme="minorHAnsi" w:hAnsiTheme="minorHAnsi"/>
+              </w:rPr>
+            </w:pPr>
+            <w:r>
+              <w:rPr>
+                <w:rFonts w:asciiTheme="minorHAnsi" w:hAnsiTheme="minorHAnsi"/>
+              </w:rPr>
+              <w:t>No action required</w:t>
+            </w:r>
+          </w:p>
+        </w:tc>
+      </w:tr>
+      <w:tr>
+        <w:trPr>
+          <w:trHeight w:val="618"/>
+        </w:trPr>
+        <w:tc>
+          <w:tcPr>
+            <w:tcW w:w="2552" w:type="dxa"/>
+            <w:tcBorders>
+              <w:top w:val="single" w:sz="4" w:space="0" w:color="000000"/>
+              <w:left w:val="single" w:sz="4" w:space="0" w:color="000000"/>
+              <w:bottom w:val="single" w:sz="4" w:space="0" w:color="000000"/>
+              <w:right w:val="single" w:sz="4" w:space="0" w:color="000000"/>
+            </w:tcBorders>
+          </w:tcPr>
+          <w:p>
+            <w:pPr>
+              <w:pStyle w:val="TableParagraph"/>
+              <w:spacing w:line="275" w:lineRule="exact"/>
+              <w:ind w:left="108"/>
+              <w:rPr>
+                <w:rFonts w:asciiTheme="minorHAnsi" w:hAnsiTheme="minorHAnsi"/>
+                <w:spacing w:val="-2"/>
+              </w:rPr>
+            </w:pPr>
+            <w:r>
+              <w:rPr>
+                <w:rFonts w:asciiTheme="minorHAnsi" w:hAnsiTheme="minorHAnsi"/>
+                <w:spacing w:val="-2"/>
+              </w:rPr>
+              <w:lastRenderedPageBreak/>
+              <w:t>glyburide</w:t>
+            </w:r>
+          </w:p>
+        </w:tc>
+        <w:tc>
+          <w:tcPr>
+            <w:tcW w:w="2551" w:type="dxa"/>
+            <w:tcBorders>
+              <w:top w:val="single" w:sz="4" w:space="0" w:color="000000"/>
+              <w:left w:val="single" w:sz="4" w:space="0" w:color="000000"/>
+              <w:bottom w:val="single" w:sz="4" w:space="0" w:color="000000"/>
+              <w:right w:val="single" w:sz="4" w:space="0" w:color="000000"/>
+            </w:tcBorders>
+          </w:tcPr>
+          <w:p>
+            <w:pPr>
+              <w:pStyle w:val="TableParagraph"/>
+              <w:spacing w:before="32" w:line="240" w:lineRule="auto"/>
+              <w:ind w:left="108"/>
+              <w:rPr>
+                <w:rFonts w:asciiTheme="minorHAnsi" w:hAnsiTheme="minorHAnsi"/>
+              </w:rPr>
+            </w:pPr>
+            <w:r>
+              <w:rPr>
+                <w:rFonts w:asciiTheme="minorHAnsi" w:hAnsiTheme="minorHAnsi"/>
+              </w:rPr>
+              <w:t>None</w:t>
+            </w:r>
+          </w:p>
+        </w:tc>
+        <w:tc>
+          <w:tcPr>
+            <w:tcW w:w="4253" w:type="dxa"/>
+            <w:tcBorders>
+              <w:top w:val="single" w:sz="4" w:space="0" w:color="000000"/>
+              <w:left w:val="single" w:sz="4" w:space="0" w:color="000000"/>
+              <w:bottom w:val="single" w:sz="4" w:space="0" w:color="000000"/>
+              <w:right w:val="single" w:sz="4" w:space="0" w:color="000000"/>
+            </w:tcBorders>
+          </w:tcPr>
+          <w:p>
+            <w:pPr>
+              <w:pStyle w:val="TableParagraph"/>
+              <w:spacing w:before="32" w:line="240" w:lineRule="auto"/>
+              <w:ind w:left="108"/>
+              <w:rPr>
+                <w:rFonts w:asciiTheme="minorHAnsi" w:hAnsiTheme="minorHAnsi"/>
+              </w:rPr>
+            </w:pPr>
+            <w:r>
+              <w:rPr>
+                <w:rFonts w:asciiTheme="minorHAnsi" w:hAnsiTheme="minorHAnsi"/>
+              </w:rPr>
+              <w:t>No action required</w:t>
+            </w:r>
+          </w:p>
+        </w:tc>
+      </w:tr>
+      <w:tr>
+        <w:trPr>
+          <w:trHeight w:val="618"/>
+        </w:trPr>
+        <w:tc>
+          <w:tcPr>
+            <w:tcW w:w="2552" w:type="dxa"/>
+            <w:tcBorders>
+              <w:top w:val="single" w:sz="4" w:space="0" w:color="000000"/>
+              <w:left w:val="single" w:sz="4" w:space="0" w:color="000000"/>
+              <w:bottom w:val="single" w:sz="4" w:space="0" w:color="000000"/>
+              <w:right w:val="single" w:sz="4" w:space="0" w:color="000000"/>
+            </w:tcBorders>
+          </w:tcPr>
+          <w:p>
+            <w:pPr>
+              <w:pStyle w:val="TableParagraph"/>
+              <w:spacing w:line="275" w:lineRule="exact"/>
+              <w:ind w:left="108"/>
+              <w:rPr>
+                <w:rFonts w:asciiTheme="minorHAnsi" w:hAnsiTheme="minorHAnsi"/>
+                <w:spacing w:val="-2"/>
+              </w:rPr>
+            </w:pPr>
+            <w:r>
+              <w:rPr>
+                <w:rFonts w:asciiTheme="minorHAnsi" w:hAnsiTheme="minorHAnsi"/>
+                <w:spacing w:val="-2"/>
+              </w:rPr>
+              <w:t>tolbutamide</w:t>
+            </w:r>
+          </w:p>
+        </w:tc>
+        <w:tc>
+          <w:tcPr>
+            <w:tcW w:w="2551" w:type="dxa"/>
+            <w:tcBorders>
+              <w:top w:val="single" w:sz="4" w:space="0" w:color="000000"/>
+              <w:left w:val="single" w:sz="4" w:space="0" w:color="000000"/>
+              <w:bottom w:val="single" w:sz="4" w:space="0" w:color="000000"/>
+              <w:right w:val="single" w:sz="4" w:space="0" w:color="000000"/>
+            </w:tcBorders>
+          </w:tcPr>
+          <w:p>
+            <w:pPr>
+              <w:pStyle w:val="TableParagraph"/>
+              <w:spacing w:before="32" w:line="240" w:lineRule="auto"/>
+              <w:ind w:left="108"/>
+              <w:rPr>
+                <w:rFonts w:asciiTheme="minorHAnsi" w:hAnsiTheme="minorHAnsi"/>
+              </w:rPr>
+            </w:pPr>
+            <w:r>
+              <w:rPr>
+                <w:rFonts w:asciiTheme="minorHAnsi" w:hAnsiTheme="minorHAnsi"/>
+              </w:rPr>
+              <w:t>Single value only</w:t>
+            </w:r>
+          </w:p>
+        </w:tc>
+        <w:tc>
+          <w:tcPr>
+            <w:tcW w:w="4253" w:type="dxa"/>
+            <w:tcBorders>
+              <w:top w:val="single" w:sz="4" w:space="0" w:color="000000"/>
+              <w:left w:val="single" w:sz="4" w:space="0" w:color="000000"/>
+              <w:bottom w:val="single" w:sz="4" w:space="0" w:color="000000"/>
+              <w:right w:val="single" w:sz="4" w:space="0" w:color="000000"/>
+            </w:tcBorders>
+          </w:tcPr>
+          <w:p>
+            <w:pPr>
+              <w:pStyle w:val="TableParagraph"/>
+              <w:spacing w:before="32" w:line="240" w:lineRule="auto"/>
+              <w:ind w:left="108"/>
+              <w:rPr>
+                <w:rFonts w:asciiTheme="minorHAnsi" w:hAnsiTheme="minorHAnsi"/>
+              </w:rPr>
+            </w:pPr>
+            <w:r>
+              <w:rPr>
+                <w:rFonts w:asciiTheme="minorHAnsi" w:hAnsiTheme="minorHAnsi"/>
+              </w:rPr>
+              <w:t>Drop – no variability. Contributes no information.</w:t>
+            </w:r>
+          </w:p>
+        </w:tc>
+      </w:tr>
+      <w:tr>
+        <w:trPr>
+          <w:trHeight w:val="618"/>
+        </w:trPr>
+        <w:tc>
+          <w:tcPr>
+            <w:tcW w:w="2552" w:type="dxa"/>
+            <w:tcBorders>
+              <w:top w:val="single" w:sz="4" w:space="0" w:color="000000"/>
+              <w:left w:val="single" w:sz="4" w:space="0" w:color="000000"/>
+              <w:bottom w:val="single" w:sz="4" w:space="0" w:color="000000"/>
+              <w:right w:val="single" w:sz="4" w:space="0" w:color="000000"/>
+            </w:tcBorders>
+          </w:tcPr>
+          <w:p>
+            <w:pPr>
+              <w:pStyle w:val="TableParagraph"/>
+              <w:spacing w:line="275" w:lineRule="exact"/>
+              <w:ind w:left="108"/>
+              <w:rPr>
+                <w:rFonts w:asciiTheme="minorHAnsi" w:hAnsiTheme="minorHAnsi"/>
+                <w:spacing w:val="-2"/>
+              </w:rPr>
+            </w:pPr>
+            <w:r>
+              <w:rPr>
+                <w:rFonts w:asciiTheme="minorHAnsi" w:hAnsiTheme="minorHAnsi"/>
+                <w:spacing w:val="-2"/>
+              </w:rPr>
+              <w:t>insulin</w:t>
+            </w:r>
+          </w:p>
+        </w:tc>
+        <w:tc>
+          <w:tcPr>
+            <w:tcW w:w="2551" w:type="dxa"/>
+            <w:tcBorders>
+              <w:top w:val="single" w:sz="4" w:space="0" w:color="000000"/>
+              <w:left w:val="single" w:sz="4" w:space="0" w:color="000000"/>
+              <w:bottom w:val="single" w:sz="4" w:space="0" w:color="000000"/>
+              <w:right w:val="single" w:sz="4" w:space="0" w:color="000000"/>
+            </w:tcBorders>
+          </w:tcPr>
+          <w:p>
+            <w:pPr>
+              <w:pStyle w:val="TableParagraph"/>
+              <w:spacing w:before="32" w:line="240" w:lineRule="auto"/>
+              <w:ind w:left="108"/>
+              <w:rPr>
+                <w:rFonts w:asciiTheme="minorHAnsi" w:hAnsiTheme="minorHAnsi"/>
+              </w:rPr>
+            </w:pPr>
+            <w:r>
+              <w:rPr>
+                <w:rFonts w:asciiTheme="minorHAnsi" w:hAnsiTheme="minorHAnsi"/>
+              </w:rPr>
+              <w:t>None</w:t>
+            </w:r>
+          </w:p>
+        </w:tc>
+        <w:tc>
+          <w:tcPr>
+            <w:tcW w:w="4253" w:type="dxa"/>
+            <w:tcBorders>
+              <w:top w:val="single" w:sz="4" w:space="0" w:color="000000"/>
+              <w:left w:val="single" w:sz="4" w:space="0" w:color="000000"/>
+              <w:bottom w:val="single" w:sz="4" w:space="0" w:color="000000"/>
+              <w:right w:val="single" w:sz="4" w:space="0" w:color="000000"/>
+            </w:tcBorders>
+          </w:tcPr>
+          <w:p>
+            <w:pPr>
+              <w:pStyle w:val="TableParagraph"/>
+              <w:spacing w:before="32" w:line="240" w:lineRule="auto"/>
+              <w:ind w:left="108"/>
+              <w:rPr>
+                <w:rFonts w:asciiTheme="minorHAnsi" w:hAnsiTheme="minorHAnsi"/>
+              </w:rPr>
+            </w:pPr>
+            <w:r>
+              <w:rPr>
+                <w:rFonts w:asciiTheme="minorHAnsi" w:hAnsiTheme="minorHAnsi"/>
+              </w:rPr>
+              <w:t>No action required</w:t>
+            </w:r>
+          </w:p>
+        </w:tc>
+      </w:tr>
+      <w:tr>
+        <w:trPr>
+          <w:trHeight w:val="618"/>
+        </w:trPr>
+        <w:tc>
+          <w:tcPr>
+            <w:tcW w:w="2552" w:type="dxa"/>
+            <w:tcBorders>
+              <w:top w:val="single" w:sz="4" w:space="0" w:color="000000"/>
+              <w:left w:val="single" w:sz="4" w:space="0" w:color="000000"/>
+              <w:bottom w:val="single" w:sz="4" w:space="0" w:color="000000"/>
+              <w:right w:val="single" w:sz="4" w:space="0" w:color="000000"/>
+            </w:tcBorders>
+          </w:tcPr>
+          <w:p>
+            <w:pPr>
+              <w:pStyle w:val="TableParagraph"/>
+              <w:spacing w:line="275" w:lineRule="exact"/>
+              <w:ind w:left="108"/>
+              <w:rPr>
+                <w:rFonts w:asciiTheme="minorHAnsi" w:hAnsiTheme="minorHAnsi"/>
+                <w:spacing w:val="-2"/>
+              </w:rPr>
+            </w:pPr>
+          </w:p>
+          <w:p>
+            <w:pPr>
+              <w:pStyle w:val="TableParagraph"/>
+              <w:spacing w:line="275" w:lineRule="exact"/>
+              <w:ind w:left="108"/>
+              <w:rPr>
+                <w:rFonts w:asciiTheme="minorHAnsi" w:hAnsiTheme="minorHAnsi"/>
+                <w:spacing w:val="-2"/>
+              </w:rPr>
+            </w:pPr>
+          </w:p>
+          <w:p>
+            <w:pPr>
+              <w:pStyle w:val="TableParagraph"/>
+              <w:spacing w:line="275" w:lineRule="exact"/>
+              <w:ind w:left="108"/>
+              <w:rPr>
+                <w:rFonts w:asciiTheme="minorHAnsi" w:hAnsiTheme="minorHAnsi"/>
+                <w:spacing w:val="-2"/>
+              </w:rPr>
+            </w:pPr>
+            <w:r>
+              <w:rPr>
+                <w:rFonts w:asciiTheme="minorHAnsi" w:hAnsiTheme="minorHAnsi"/>
+                <w:spacing w:val="-2"/>
+              </w:rPr>
+              <w:t>change</w:t>
+            </w:r>
+          </w:p>
+        </w:tc>
+        <w:tc>
+          <w:tcPr>
+            <w:tcW w:w="2551" w:type="dxa"/>
+            <w:tcBorders>
+              <w:top w:val="single" w:sz="4" w:space="0" w:color="000000"/>
+              <w:left w:val="single" w:sz="4" w:space="0" w:color="000000"/>
+              <w:bottom w:val="single" w:sz="4" w:space="0" w:color="000000"/>
+              <w:right w:val="single" w:sz="4" w:space="0" w:color="000000"/>
+            </w:tcBorders>
+          </w:tcPr>
+          <w:p>
+            <w:pPr>
+              <w:pStyle w:val="TableParagraph"/>
+              <w:spacing w:before="32" w:line="240" w:lineRule="auto"/>
+              <w:ind w:left="108"/>
+              <w:rPr>
+                <w:rFonts w:asciiTheme="minorHAnsi" w:hAnsiTheme="minorHAnsi"/>
+              </w:rPr>
+            </w:pPr>
+            <w:r>
+              <w:rPr>
+                <w:rFonts w:asciiTheme="minorHAnsi" w:hAnsiTheme="minorHAnsi"/>
+              </w:rPr>
+              <w:t>None</w:t>
+            </w:r>
+          </w:p>
+        </w:tc>
+        <w:tc>
+          <w:tcPr>
+            <w:tcW w:w="4253" w:type="dxa"/>
+            <w:tcBorders>
+              <w:top w:val="single" w:sz="4" w:space="0" w:color="000000"/>
+              <w:left w:val="single" w:sz="4" w:space="0" w:color="000000"/>
+              <w:bottom w:val="single" w:sz="4" w:space="0" w:color="000000"/>
+              <w:right w:val="single" w:sz="4" w:space="0" w:color="000000"/>
+            </w:tcBorders>
+          </w:tcPr>
+          <w:p>
+            <w:pPr>
+              <w:pStyle w:val="TableParagraph"/>
+              <w:spacing w:before="32" w:line="240" w:lineRule="auto"/>
+              <w:ind w:left="108"/>
+              <w:rPr>
+                <w:rFonts w:asciiTheme="minorHAnsi" w:hAnsiTheme="minorHAnsi"/>
+              </w:rPr>
+            </w:pPr>
+            <w:r>
+              <w:rPr>
+                <w:rFonts w:asciiTheme="minorHAnsi" w:hAnsiTheme="minorHAnsi"/>
+              </w:rPr>
+              <w:t>No action required</w:t>
+            </w:r>
+          </w:p>
+        </w:tc>
+      </w:tr>
+      <w:tr>
+        <w:trPr>
+          <w:trHeight w:val="618"/>
+        </w:trPr>
+        <w:tc>
+          <w:tcPr>
+            <w:tcW w:w="2552" w:type="dxa"/>
+            <w:tcBorders>
+              <w:top w:val="single" w:sz="4" w:space="0" w:color="000000"/>
+              <w:left w:val="single" w:sz="4" w:space="0" w:color="000000"/>
+              <w:bottom w:val="single" w:sz="4" w:space="0" w:color="000000"/>
+              <w:right w:val="single" w:sz="4" w:space="0" w:color="000000"/>
+            </w:tcBorders>
+          </w:tcPr>
+          <w:p>
+            <w:pPr>
+              <w:pStyle w:val="TableParagraph"/>
+              <w:spacing w:line="275" w:lineRule="exact"/>
+              <w:ind w:left="108"/>
+              <w:rPr>
+                <w:rFonts w:asciiTheme="minorHAnsi" w:hAnsiTheme="minorHAnsi"/>
+                <w:spacing w:val="-2"/>
+              </w:rPr>
+            </w:pPr>
+          </w:p>
+          <w:p>
+            <w:pPr>
+              <w:pStyle w:val="TableParagraph"/>
+              <w:spacing w:line="275" w:lineRule="exact"/>
+              <w:ind w:left="108"/>
+              <w:rPr>
+                <w:rFonts w:asciiTheme="minorHAnsi" w:hAnsiTheme="minorHAnsi"/>
+                <w:spacing w:val="-2"/>
+              </w:rPr>
+            </w:pPr>
+            <w:r>
+              <w:rPr>
+                <w:rFonts w:asciiTheme="minorHAnsi" w:hAnsiTheme="minorHAnsi"/>
+                <w:spacing w:val="-2"/>
+              </w:rPr>
+              <w:t>diabetesMed</w:t>
+            </w:r>
+          </w:p>
+        </w:tc>
+        <w:tc>
+          <w:tcPr>
+            <w:tcW w:w="2551" w:type="dxa"/>
+            <w:tcBorders>
+              <w:top w:val="single" w:sz="4" w:space="0" w:color="000000"/>
+              <w:left w:val="single" w:sz="4" w:space="0" w:color="000000"/>
+              <w:bottom w:val="single" w:sz="4" w:space="0" w:color="000000"/>
+              <w:right w:val="single" w:sz="4" w:space="0" w:color="000000"/>
+            </w:tcBorders>
+          </w:tcPr>
+          <w:p>
+            <w:pPr>
+              <w:pStyle w:val="TableParagraph"/>
+              <w:spacing w:before="32" w:line="240" w:lineRule="auto"/>
+              <w:ind w:left="108"/>
+              <w:rPr>
+                <w:rFonts w:asciiTheme="minorHAnsi" w:hAnsiTheme="minorHAnsi"/>
+              </w:rPr>
+            </w:pPr>
+            <w:r>
+              <w:rPr>
+                <w:rFonts w:asciiTheme="minorHAnsi" w:hAnsiTheme="minorHAnsi"/>
+              </w:rPr>
+              <w:t>None</w:t>
+            </w:r>
+          </w:p>
+        </w:tc>
+        <w:tc>
+          <w:tcPr>
+            <w:tcW w:w="4253" w:type="dxa"/>
+            <w:tcBorders>
+              <w:top w:val="single" w:sz="4" w:space="0" w:color="000000"/>
+              <w:left w:val="single" w:sz="4" w:space="0" w:color="000000"/>
+              <w:bottom w:val="single" w:sz="4" w:space="0" w:color="000000"/>
+              <w:right w:val="single" w:sz="4" w:space="0" w:color="000000"/>
+            </w:tcBorders>
+          </w:tcPr>
+          <w:p>
+            <w:pPr>
+              <w:pStyle w:val="TableParagraph"/>
+              <w:spacing w:before="32" w:line="240" w:lineRule="auto"/>
+              <w:ind w:left="108"/>
+              <w:rPr>
+                <w:rFonts w:asciiTheme="minorHAnsi" w:hAnsiTheme="minorHAnsi"/>
+              </w:rPr>
+            </w:pPr>
+            <w:r>
+              <w:rPr>
+                <w:rFonts w:asciiTheme="minorHAnsi" w:hAnsiTheme="minorHAnsi"/>
+              </w:rPr>
+              <w:t>No action required</w:t>
+            </w:r>
+          </w:p>
+        </w:tc>
+      </w:tr>
+      <w:tr>
+        <w:trPr>
+          <w:trHeight w:val="618"/>
+        </w:trPr>
+        <w:tc>
+          <w:tcPr>
+            <w:tcW w:w="2552" w:type="dxa"/>
+            <w:tcBorders>
+              <w:top w:val="single" w:sz="4" w:space="0" w:color="000000"/>
+              <w:left w:val="single" w:sz="4" w:space="0" w:color="000000"/>
+              <w:bottom w:val="single" w:sz="4" w:space="0" w:color="000000"/>
+              <w:right w:val="single" w:sz="4" w:space="0" w:color="000000"/>
+            </w:tcBorders>
+          </w:tcPr>
+          <w:p>
+            <w:pPr>
+              <w:pStyle w:val="TableParagraph"/>
+              <w:spacing w:line="275" w:lineRule="exact"/>
+              <w:ind w:left="108"/>
+              <w:rPr>
+                <w:rFonts w:asciiTheme="minorHAnsi" w:hAnsiTheme="minorHAnsi"/>
+                <w:spacing w:val="-2"/>
+              </w:rPr>
+            </w:pPr>
+            <w:r>
+              <w:rPr>
+                <w:rFonts w:asciiTheme="minorHAnsi" w:hAnsiTheme="minorHAnsi"/>
+                <w:spacing w:val="-2"/>
+              </w:rPr>
+              <w:t>Readmitted</w:t>
+            </w:r>
+          </w:p>
+        </w:tc>
+        <w:tc>
+          <w:tcPr>
+            <w:tcW w:w="2551" w:type="dxa"/>
+            <w:tcBorders>
+              <w:top w:val="single" w:sz="4" w:space="0" w:color="000000"/>
+              <w:left w:val="single" w:sz="4" w:space="0" w:color="000000"/>
+              <w:bottom w:val="single" w:sz="4" w:space="0" w:color="000000"/>
+              <w:right w:val="single" w:sz="4" w:space="0" w:color="000000"/>
+            </w:tcBorders>
+          </w:tcPr>
+          <w:p>
+            <w:pPr>
+              <w:pStyle w:val="TableParagraph"/>
+              <w:spacing w:before="32" w:line="240" w:lineRule="auto"/>
+              <w:ind w:left="108"/>
+              <w:rPr>
+                <w:rFonts w:asciiTheme="minorHAnsi" w:hAnsiTheme="minorHAnsi"/>
+              </w:rPr>
+            </w:pPr>
+            <w:r>
+              <w:rPr>
+                <w:rFonts w:asciiTheme="minorHAnsi" w:hAnsiTheme="minorHAnsi"/>
+              </w:rPr>
+              <w:t>None</w:t>
+            </w:r>
+          </w:p>
+        </w:tc>
+        <w:tc>
+          <w:tcPr>
+            <w:tcW w:w="4253" w:type="dxa"/>
+            <w:tcBorders>
+              <w:top w:val="single" w:sz="4" w:space="0" w:color="000000"/>
+              <w:left w:val="single" w:sz="4" w:space="0" w:color="000000"/>
+              <w:bottom w:val="single" w:sz="4" w:space="0" w:color="000000"/>
+              <w:right w:val="single" w:sz="4" w:space="0" w:color="000000"/>
+            </w:tcBorders>
+          </w:tcPr>
+          <w:p>
+            <w:pPr>
+              <w:pStyle w:val="TableParagraph"/>
+              <w:spacing w:before="32" w:line="240" w:lineRule="auto"/>
+              <w:ind w:left="108"/>
+              <w:rPr>
+                <w:rFonts w:asciiTheme="minorHAnsi" w:hAnsiTheme="minorHAnsi"/>
+              </w:rPr>
+            </w:pPr>
+            <w:r>
+              <w:rPr>
+                <w:rFonts w:asciiTheme="minorHAnsi" w:hAnsiTheme="minorHAnsi"/>
+              </w:rPr>
+              <w:t>No action required</w:t>
+            </w:r>
+          </w:p>
+        </w:tc>
+      </w:tr>
+      <w:tr>
+        <w:trPr>
+          <w:trHeight w:val="618"/>
+        </w:trPr>
+        <w:tc>
+          <w:tcPr>
+            <w:tcW w:w="2552" w:type="dxa"/>
+            <w:tcBorders>
+              <w:top w:val="single" w:sz="4" w:space="0" w:color="000000"/>
+              <w:left w:val="single" w:sz="4" w:space="0" w:color="000000"/>
+              <w:bottom w:val="single" w:sz="4" w:space="0" w:color="000000"/>
+              <w:right w:val="single" w:sz="4" w:space="0" w:color="000000"/>
+            </w:tcBorders>
+          </w:tcPr>
+          <w:p>
+            <w:pPr>
+              <w:pStyle w:val="TableParagraph"/>
+              <w:spacing w:line="275" w:lineRule="exact"/>
+              <w:ind w:left="108"/>
+              <w:rPr>
+                <w:rFonts w:asciiTheme="minorHAnsi" w:hAnsiTheme="minorHAnsi"/>
+                <w:spacing w:val="-2"/>
+              </w:rPr>
+            </w:pPr>
+          </w:p>
+          <w:p>
+            <w:pPr>
+              <w:pStyle w:val="TableParagraph"/>
+              <w:spacing w:line="275" w:lineRule="exact"/>
+              <w:ind w:left="108"/>
+              <w:rPr>
+                <w:rFonts w:asciiTheme="minorHAnsi" w:hAnsiTheme="minorHAnsi"/>
+                <w:spacing w:val="-2"/>
+              </w:rPr>
+            </w:pPr>
+            <w:r>
+              <w:rPr>
+                <w:rFonts w:asciiTheme="minorHAnsi" w:hAnsiTheme="minorHAnsi"/>
+                <w:spacing w:val="-2"/>
+              </w:rPr>
+              <w:t>single_day_admission</w:t>
+            </w:r>
+          </w:p>
+        </w:tc>
+        <w:tc>
+          <w:tcPr>
+            <w:tcW w:w="2551" w:type="dxa"/>
+            <w:tcBorders>
+              <w:top w:val="single" w:sz="4" w:space="0" w:color="000000"/>
+              <w:left w:val="single" w:sz="4" w:space="0" w:color="000000"/>
+              <w:bottom w:val="single" w:sz="4" w:space="0" w:color="000000"/>
+              <w:right w:val="single" w:sz="4" w:space="0" w:color="000000"/>
+            </w:tcBorders>
+          </w:tcPr>
+          <w:p>
+            <w:pPr>
+              <w:pStyle w:val="TableParagraph"/>
+              <w:spacing w:before="32" w:line="240" w:lineRule="auto"/>
+              <w:ind w:left="108"/>
+              <w:rPr>
+                <w:rFonts w:asciiTheme="minorHAnsi" w:hAnsiTheme="minorHAnsi"/>
+              </w:rPr>
+            </w:pPr>
+            <w:r>
+              <w:rPr>
+                <w:rFonts w:asciiTheme="minorHAnsi" w:hAnsiTheme="minorHAnsi"/>
+              </w:rPr>
+              <w:t>None</w:t>
+            </w:r>
+          </w:p>
+        </w:tc>
+        <w:tc>
+          <w:tcPr>
+            <w:tcW w:w="4253" w:type="dxa"/>
+            <w:tcBorders>
+              <w:top w:val="single" w:sz="4" w:space="0" w:color="000000"/>
+              <w:left w:val="single" w:sz="4" w:space="0" w:color="000000"/>
+              <w:bottom w:val="single" w:sz="4" w:space="0" w:color="000000"/>
+              <w:right w:val="single" w:sz="4" w:space="0" w:color="000000"/>
+            </w:tcBorders>
+          </w:tcPr>
+          <w:p>
+            <w:pPr>
+              <w:pStyle w:val="TableParagraph"/>
+              <w:spacing w:before="32" w:line="240" w:lineRule="auto"/>
+              <w:ind w:left="108"/>
+              <w:rPr>
+                <w:rFonts w:asciiTheme="minorHAnsi" w:hAnsiTheme="minorHAnsi"/>
+              </w:rPr>
+            </w:pPr>
+            <w:r>
+              <w:rPr>
+                <w:rFonts w:asciiTheme="minorHAnsi" w:hAnsiTheme="minorHAnsi"/>
+              </w:rPr>
+              <w:t>No action required</w:t>
+            </w:r>
+          </w:p>
+        </w:tc>
+      </w:tr>
+    </w:tbl>
+    <w:p/>
     <w:p/>
     <w:p/>
     <w:p/>
@@ -3069,7 +6624,6 @@
           <w:sz w:val="28"/>
           <w:szCs w:val="28"/>
         </w:rPr>
-        <w:lastRenderedPageBreak/>
         <w:t>Task 3 – Data preparation</w:t>
       </w:r>
     </w:p>
@@ -3165,16 +6719,7 @@
           <w:sz w:val="28"/>
           <w:szCs w:val="28"/>
         </w:rPr>
-        <w:t xml:space="preserve">- </w:t>
-      </w:r>
-      <w:r>
-        <w:rPr>
-          <w:b/>
-          <w:bCs/>
-          <w:sz w:val="28"/>
-          <w:szCs w:val="28"/>
-        </w:rPr>
-        <w:t>Selection of data mining task and feature selection</w:t>
+        <w:t>- Selection of data mining task and feature selection</w:t>
       </w:r>
     </w:p>
     <w:p/>
@@ -3202,23 +6747,7 @@
         <w:t xml:space="preserve">Examine relationship </w:t>
       </w:r>
       <w:r>
-        <w:t xml:space="preserve">between diabetes and </w:t>
-      </w:r>
-      <w:proofErr w:type="spellStart"/>
-      <w:r>
-        <w:t>diabetesMed</w:t>
-      </w:r>
-      <w:proofErr w:type="spellEnd"/>
-      <w:r>
-        <w:t xml:space="preserve"> – this will be strong. </w:t>
-      </w:r>
-      <w:proofErr w:type="spellStart"/>
-      <w:r>
-        <w:t>DiabetesMed</w:t>
-      </w:r>
-      <w:proofErr w:type="spellEnd"/>
-      <w:r>
-        <w:t xml:space="preserve"> will be redundant.</w:t>
+        <w:t>between diabetes and diabetesMed – this will be strong. DiabetesMed will be redundant.</w:t>
       </w:r>
     </w:p>
     <w:p>
@@ -3230,29 +6759,11 @@
         </w:numPr>
       </w:pPr>
       <w:r>
-        <w:t xml:space="preserve">Exclude pointless variables e.g. weight, </w:t>
-      </w:r>
-      <w:proofErr w:type="spellStart"/>
-      <w:r>
-        <w:t>payercode</w:t>
-      </w:r>
-      <w:proofErr w:type="spellEnd"/>
-      <w:r>
-        <w:t xml:space="preserve">, </w:t>
-      </w:r>
-      <w:proofErr w:type="spellStart"/>
-      <w:r>
-        <w:t>max_glu_serum</w:t>
-      </w:r>
-      <w:proofErr w:type="spellEnd"/>
-      <w:r>
-        <w:t xml:space="preserve">, </w:t>
-      </w:r>
-      <w:proofErr w:type="spellStart"/>
-      <w:r>
-        <w:t>AC!result</w:t>
-      </w:r>
-      <w:proofErr w:type="spellEnd"/>
+        <w:t>Exclude pointless variables e.g. weight, payercode</w:t>
+      </w:r>
+      <w:r>
+        <w:t>, max_glu_serum, AC!result</w:t>
+      </w:r>
       <w:r>
         <w:t xml:space="preserve"> etc…</w:t>
       </w:r>
@@ -3266,6 +6777,7 @@
         </w:numPr>
       </w:pPr>
       <w:r>
+        <w:lastRenderedPageBreak/>
         <w:t>Identify mining task</w:t>
       </w:r>
       <w:r>
@@ -3305,10 +6817,7 @@
         </w:numPr>
       </w:pPr>
       <w:r>
-        <w:t xml:space="preserve">are there characteristics of the patient encounters that can be used to predict </w:t>
-      </w:r>
-      <w:r>
-        <w:t>mortality as an outcome?</w:t>
+        <w:t>are there characteristics of the patient encounters that can be used to predict mortality as an outcome?</w:t>
       </w:r>
     </w:p>
     <w:p>
@@ -3993,6 +7502,119 @@
     </w:lvl>
   </w:abstractNum>
   <w:abstractNum w:abstractNumId="6" w15:restartNumberingAfterBreak="0">
+    <w:nsid w:val="445A72DB"/>
+    <w:multiLevelType w:val="hybridMultilevel"/>
+    <w:tmpl w:val="14C4EBF8"/>
+    <w:lvl w:ilvl="0" w:tplc="0C090001">
+      <w:start w:val="1"/>
+      <w:numFmt w:val="bullet"/>
+      <w:lvlText w:val=""/>
+      <w:lvlJc w:val="left"/>
+      <w:pPr>
+        <w:ind w:left="828" w:hanging="360"/>
+      </w:pPr>
+      <w:rPr>
+        <w:rFonts w:ascii="Symbol" w:hAnsi="Symbol" w:hint="default"/>
+      </w:rPr>
+    </w:lvl>
+    <w:lvl w:ilvl="1" w:tplc="0C090003" w:tentative="1">
+      <w:start w:val="1"/>
+      <w:numFmt w:val="bullet"/>
+      <w:lvlText w:val="o"/>
+      <w:lvlJc w:val="left"/>
+      <w:pPr>
+        <w:ind w:left="1548" w:hanging="360"/>
+      </w:pPr>
+      <w:rPr>
+        <w:rFonts w:ascii="Courier New" w:hAnsi="Courier New" w:cs="Courier New" w:hint="default"/>
+      </w:rPr>
+    </w:lvl>
+    <w:lvl w:ilvl="2" w:tplc="0C090005" w:tentative="1">
+      <w:start w:val="1"/>
+      <w:numFmt w:val="bullet"/>
+      <w:lvlText w:val=""/>
+      <w:lvlJc w:val="left"/>
+      <w:pPr>
+        <w:ind w:left="2268" w:hanging="360"/>
+      </w:pPr>
+      <w:rPr>
+        <w:rFonts w:ascii="Wingdings" w:hAnsi="Wingdings" w:hint="default"/>
+      </w:rPr>
+    </w:lvl>
+    <w:lvl w:ilvl="3" w:tplc="0C090001" w:tentative="1">
+      <w:start w:val="1"/>
+      <w:numFmt w:val="bullet"/>
+      <w:lvlText w:val=""/>
+      <w:lvlJc w:val="left"/>
+      <w:pPr>
+        <w:ind w:left="2988" w:hanging="360"/>
+      </w:pPr>
+      <w:rPr>
+        <w:rFonts w:ascii="Symbol" w:hAnsi="Symbol" w:hint="default"/>
+      </w:rPr>
+    </w:lvl>
+    <w:lvl w:ilvl="4" w:tplc="0C090003" w:tentative="1">
+      <w:start w:val="1"/>
+      <w:numFmt w:val="bullet"/>
+      <w:lvlText w:val="o"/>
+      <w:lvlJc w:val="left"/>
+      <w:pPr>
+        <w:ind w:left="3708" w:hanging="360"/>
+      </w:pPr>
+      <w:rPr>
+        <w:rFonts w:ascii="Courier New" w:hAnsi="Courier New" w:cs="Courier New" w:hint="default"/>
+      </w:rPr>
+    </w:lvl>
+    <w:lvl w:ilvl="5" w:tplc="0C090005" w:tentative="1">
+      <w:start w:val="1"/>
+      <w:numFmt w:val="bullet"/>
+      <w:lvlText w:val=""/>
+      <w:lvlJc w:val="left"/>
+      <w:pPr>
+        <w:ind w:left="4428" w:hanging="360"/>
+      </w:pPr>
+      <w:rPr>
+        <w:rFonts w:ascii="Wingdings" w:hAnsi="Wingdings" w:hint="default"/>
+      </w:rPr>
+    </w:lvl>
+    <w:lvl w:ilvl="6" w:tplc="0C090001" w:tentative="1">
+      <w:start w:val="1"/>
+      <w:numFmt w:val="bullet"/>
+      <w:lvlText w:val=""/>
+      <w:lvlJc w:val="left"/>
+      <w:pPr>
+        <w:ind w:left="5148" w:hanging="360"/>
+      </w:pPr>
+      <w:rPr>
+        <w:rFonts w:ascii="Symbol" w:hAnsi="Symbol" w:hint="default"/>
+      </w:rPr>
+    </w:lvl>
+    <w:lvl w:ilvl="7" w:tplc="0C090003" w:tentative="1">
+      <w:start w:val="1"/>
+      <w:numFmt w:val="bullet"/>
+      <w:lvlText w:val="o"/>
+      <w:lvlJc w:val="left"/>
+      <w:pPr>
+        <w:ind w:left="5868" w:hanging="360"/>
+      </w:pPr>
+      <w:rPr>
+        <w:rFonts w:ascii="Courier New" w:hAnsi="Courier New" w:cs="Courier New" w:hint="default"/>
+      </w:rPr>
+    </w:lvl>
+    <w:lvl w:ilvl="8" w:tplc="0C090005" w:tentative="1">
+      <w:start w:val="1"/>
+      <w:numFmt w:val="bullet"/>
+      <w:lvlText w:val=""/>
+      <w:lvlJc w:val="left"/>
+      <w:pPr>
+        <w:ind w:left="6588" w:hanging="360"/>
+      </w:pPr>
+      <w:rPr>
+        <w:rFonts w:ascii="Wingdings" w:hAnsi="Wingdings" w:hint="default"/>
+      </w:rPr>
+    </w:lvl>
+  </w:abstractNum>
+  <w:abstractNum w:abstractNumId="7" w15:restartNumberingAfterBreak="0">
     <w:nsid w:val="47206B2C"/>
     <w:multiLevelType w:val="hybridMultilevel"/>
     <w:tmpl w:val="AA4A7236"/>
@@ -4105,7 +7727,7 @@
       </w:rPr>
     </w:lvl>
   </w:abstractNum>
-  <w:abstractNum w:abstractNumId="7" w15:restartNumberingAfterBreak="0">
+  <w:abstractNum w:abstractNumId="8" w15:restartNumberingAfterBreak="0">
     <w:nsid w:val="647C23F3"/>
     <w:multiLevelType w:val="hybridMultilevel"/>
     <w:tmpl w:val="9BBC0C26"/>
@@ -4218,7 +7840,7 @@
       </w:rPr>
     </w:lvl>
   </w:abstractNum>
-  <w:abstractNum w:abstractNumId="8" w15:restartNumberingAfterBreak="0">
+  <w:abstractNum w:abstractNumId="9" w15:restartNumberingAfterBreak="0">
     <w:nsid w:val="67784419"/>
     <w:multiLevelType w:val="hybridMultilevel"/>
     <w:tmpl w:val="5608E4D6"/>
@@ -4331,7 +7953,7 @@
       </w:rPr>
     </w:lvl>
   </w:abstractNum>
-  <w:abstractNum w:abstractNumId="9" w15:restartNumberingAfterBreak="0">
+  <w:abstractNum w:abstractNumId="10" w15:restartNumberingAfterBreak="0">
     <w:nsid w:val="706E6AB8"/>
     <w:multiLevelType w:val="hybridMultilevel"/>
     <w:tmpl w:val="B7A02CC6"/>
@@ -4444,7 +8066,7 @@
       </w:rPr>
     </w:lvl>
   </w:abstractNum>
-  <w:abstractNum w:abstractNumId="10" w15:restartNumberingAfterBreak="0">
+  <w:abstractNum w:abstractNumId="11" w15:restartNumberingAfterBreak="0">
     <w:nsid w:val="73FB4528"/>
     <w:multiLevelType w:val="hybridMultilevel"/>
     <w:tmpl w:val="A48865EE"/>
@@ -4557,7 +8179,7 @@
       </w:rPr>
     </w:lvl>
   </w:abstractNum>
-  <w:abstractNum w:abstractNumId="11" w15:restartNumberingAfterBreak="0">
+  <w:abstractNum w:abstractNumId="12" w15:restartNumberingAfterBreak="0">
     <w:nsid w:val="7F4606B0"/>
     <w:multiLevelType w:val="hybridMultilevel"/>
     <w:tmpl w:val="8C84405E"/>
@@ -4677,19 +8299,19 @@
     <w:abstractNumId w:val="4"/>
   </w:num>
   <w:num w:numId="3" w16cid:durableId="494032831">
-    <w:abstractNumId w:val="10"/>
+    <w:abstractNumId w:val="11"/>
   </w:num>
   <w:num w:numId="4" w16cid:durableId="38164699">
     <w:abstractNumId w:val="1"/>
   </w:num>
   <w:num w:numId="5" w16cid:durableId="1918241770">
-    <w:abstractNumId w:val="6"/>
+    <w:abstractNumId w:val="7"/>
   </w:num>
   <w:num w:numId="6" w16cid:durableId="1642346382">
     <w:abstractNumId w:val="0"/>
   </w:num>
   <w:num w:numId="7" w16cid:durableId="2143690612">
-    <w:abstractNumId w:val="7"/>
+    <w:abstractNumId w:val="8"/>
   </w:num>
   <w:num w:numId="8" w16cid:durableId="961308506">
     <w:abstractNumId w:val="3"/>
@@ -4698,13 +8320,16 @@
     <w:abstractNumId w:val="2"/>
   </w:num>
   <w:num w:numId="10" w16cid:durableId="1888369427">
-    <w:abstractNumId w:val="11"/>
+    <w:abstractNumId w:val="12"/>
   </w:num>
   <w:num w:numId="11" w16cid:durableId="2005164624">
-    <w:abstractNumId w:val="8"/>
+    <w:abstractNumId w:val="9"/>
   </w:num>
   <w:num w:numId="12" w16cid:durableId="133375167">
-    <w:abstractNumId w:val="9"/>
+    <w:abstractNumId w:val="10"/>
+  </w:num>
+  <w:num w:numId="13" w16cid:durableId="2065786074">
+    <w:abstractNumId w:val="6"/>
   </w:num>
 </w:numbering>
 </file>
@@ -5316,6 +8941,7 @@
   <w:style w:type="character" w:default="1" w:styleId="DefaultParagraphFont">
     <w:name w:val="Default Paragraph Font"/>
     <w:uiPriority w:val="1"/>
+    <w:semiHidden/>
     <w:unhideWhenUsed/>
   </w:style>
   <w:style w:type="table" w:default="1" w:styleId="TableNormal">

</xml_diff>

<commit_message>
lots of changes to improve the readability and flow of the analysis workbook
</commit_message>
<xml_diff>
--- a/Assignment1_submission/Assessment1-report.docx
+++ b/Assignment1_submission/Assessment1-report.docx
@@ -1617,27 +1617,14 @@
       <w:r>
         <w:t xml:space="preserve">Figure </w:t>
       </w:r>
-      <w:r>
-        <w:fldChar w:fldCharType="begin"/>
-      </w:r>
-      <w:r>
-        <w:instrText xml:space="preserve"> SEQ Figure \* ARABIC </w:instrText>
-      </w:r>
-      <w:r>
-        <w:fldChar w:fldCharType="separate"/>
-      </w:r>
-      <w:r>
-        <w:rPr>
-          <w:noProof/>
-        </w:rPr>
-        <w:t>4</w:t>
-      </w:r>
-      <w:r>
-        <w:rPr>
-          <w:noProof/>
-        </w:rPr>
-        <w:fldChar w:fldCharType="end"/>
-      </w:r>
+      <w:fldSimple w:instr=" SEQ Figure \* ARABIC ">
+        <w:r>
+          <w:rPr>
+            <w:noProof/>
+          </w:rPr>
+          <w:t>4</w:t>
+        </w:r>
+      </w:fldSimple>
       <w:r>
         <w:t xml:space="preserve"> - code to produce the histograms and boxplots</w:t>
       </w:r>
@@ -1695,27 +1682,14 @@
       <w:r>
         <w:t xml:space="preserve">Figure </w:t>
       </w:r>
-      <w:r>
-        <w:fldChar w:fldCharType="begin"/>
-      </w:r>
-      <w:r>
-        <w:instrText xml:space="preserve"> SEQ Figure \* ARABIC </w:instrText>
-      </w:r>
-      <w:r>
-        <w:fldChar w:fldCharType="separate"/>
-      </w:r>
-      <w:r>
-        <w:rPr>
-          <w:noProof/>
-        </w:rPr>
-        <w:t>5</w:t>
-      </w:r>
-      <w:r>
-        <w:rPr>
-          <w:noProof/>
-        </w:rPr>
-        <w:fldChar w:fldCharType="end"/>
-      </w:r>
+      <w:fldSimple w:instr=" SEQ Figure \* ARABIC ">
+        <w:r>
+          <w:rPr>
+            <w:noProof/>
+          </w:rPr>
+          <w:t>5</w:t>
+        </w:r>
+      </w:fldSimple>
       <w:r>
         <w:t xml:space="preserve"> - histograms and boxplots showing distributions of prior inpatient, outpatient, and </w:t>
       </w:r>
@@ -1779,27 +1753,14 @@
       <w:r>
         <w:t xml:space="preserve">Figure </w:t>
       </w:r>
-      <w:r>
-        <w:fldChar w:fldCharType="begin"/>
-      </w:r>
-      <w:r>
-        <w:instrText xml:space="preserve"> SEQ Figure \* ARABIC </w:instrText>
-      </w:r>
-      <w:r>
-        <w:fldChar w:fldCharType="separate"/>
-      </w:r>
-      <w:r>
-        <w:rPr>
-          <w:noProof/>
-        </w:rPr>
-        <w:t>6</w:t>
-      </w:r>
-      <w:r>
-        <w:rPr>
-          <w:noProof/>
-        </w:rPr>
-        <w:fldChar w:fldCharType="end"/>
-      </w:r>
+      <w:fldSimple w:instr=" SEQ Figure \* ARABIC ">
+        <w:r>
+          <w:rPr>
+            <w:noProof/>
+          </w:rPr>
+          <w:t>6</w:t>
+        </w:r>
+      </w:fldSimple>
       <w:r>
         <w:t xml:space="preserve"> - Code block to produce the table of the percentage of encounters with number of visits per visit type</w:t>
       </w:r>
@@ -2191,25 +2152,37 @@
         <w:rPr>
           <w:rFonts w:ascii="Aptos" w:hAnsi="Aptos"/>
         </w:rPr>
-        <w:t xml:space="preserve">are a result of the nature of the data. The data </w:t>
-      </w:r>
-      <w:r>
-        <w:rPr>
-          <w:rFonts w:ascii="Aptos" w:hAnsi="Aptos"/>
-        </w:rPr>
-        <w:t xml:space="preserve">comprises zero values therefore </w:t>
-      </w:r>
-      <w:r>
-        <w:rPr>
-          <w:rFonts w:ascii="Aptos" w:hAnsi="Aptos"/>
-        </w:rPr>
-        <w:t>values above can quickly fall into the outlier category as the value of visits increases.</w:t>
-      </w:r>
-      <w:r>
-        <w:rPr>
-          <w:rFonts w:ascii="Aptos" w:hAnsi="Aptos"/>
-        </w:rPr>
-        <w:t xml:space="preserve"> outliers for this group of variable will require careful consideration in terms of handling the abundance of zeroes.</w:t>
+        <w:t>are a result of the nature of the data. The</w:t>
+      </w:r>
+      <w:r>
+        <w:rPr>
+          <w:rFonts w:ascii="Aptos" w:hAnsi="Aptos"/>
+        </w:rPr>
+        <w:t xml:space="preserve">se variables are strongly zero-inflated </w:t>
+      </w:r>
+      <w:r>
+        <w:rPr>
+          <w:rFonts w:ascii="Aptos" w:hAnsi="Aptos"/>
+        </w:rPr>
+        <w:t xml:space="preserve">therefore </w:t>
+      </w:r>
+      <w:r>
+        <w:rPr>
+          <w:rFonts w:ascii="Aptos" w:hAnsi="Aptos"/>
+        </w:rPr>
+        <w:t>the IQR and outlier upper bound are low values.</w:t>
+      </w:r>
+      <w:r>
+        <w:rPr>
+          <w:rFonts w:ascii="Aptos" w:hAnsi="Aptos"/>
+        </w:rPr>
+        <w:t xml:space="preserve"> </w:t>
+      </w:r>
+      <w:r>
+        <w:rPr>
+          <w:rFonts w:ascii="Aptos" w:hAnsi="Aptos"/>
+        </w:rPr>
+        <w:t>a</w:t>
       </w:r>
     </w:p>
     <w:p>
@@ -2239,6 +2212,7 @@
           <w:noProof/>
           <w:lang w:val="en-GB"/>
         </w:rPr>
+        <w:lastRenderedPageBreak/>
         <w:drawing>
           <wp:inline distT="0" distB="0" distL="0" distR="0" wp14:anchorId="6847A032" wp14:editId="5C8F56A2">
             <wp:extent cx="5751285" cy="4032377"/>
@@ -3244,11 +3218,44 @@
       </w:r>
     </w:p>
     <w:p>
-      <w:pPr>
-        <w:ind w:left="360"/>
-      </w:pPr>
-      <w:r>
-        <w:t>The discharge_disposition_id can be condensed to four distinct categories as the cover discharged home, transferred for additional care, deceased, or unknown.</w:t>
+      <w:r>
+        <w:t xml:space="preserve">The discharge_disposition_id can be condensed to four distinct categories </w:t>
+      </w:r>
+      <w:r>
+        <w:t xml:space="preserve">that capture the concepts of </w:t>
+      </w:r>
+      <w:r>
+        <w:t>discharged home</w:t>
+      </w:r>
+      <w:r>
+        <w:t>;</w:t>
+      </w:r>
+      <w:r>
+        <w:t xml:space="preserve"> transferred for </w:t>
+      </w:r>
+      <w:r>
+        <w:t>ongoing</w:t>
+      </w:r>
+      <w:r>
+        <w:t xml:space="preserve"> care</w:t>
+      </w:r>
+      <w:r>
+        <w:t>;</w:t>
+      </w:r>
+      <w:r>
+        <w:t xml:space="preserve"> deceased</w:t>
+      </w:r>
+      <w:r>
+        <w:t>;</w:t>
+      </w:r>
+      <w:r>
+        <w:t xml:space="preserve"> </w:t>
+      </w:r>
+      <w:r>
+        <w:t>and</w:t>
+      </w:r>
+      <w:r>
+        <w:t xml:space="preserve"> unknown.</w:t>
       </w:r>
     </w:p>
     <w:p>
@@ -3272,7 +3279,37 @@
         </w:numPr>
       </w:pPr>
       <w:r>
-        <w:t>Discharged/transferred to another short term hospital, SNF, ICF etc can be categorised as 'Ongong care'. This is because they are all forms of additional care in this or other facility.</w:t>
+        <w:t>Examples of d</w:t>
+      </w:r>
+      <w:r>
+        <w:t xml:space="preserve">ischarged/transferred </w:t>
+      </w:r>
+      <w:r>
+        <w:t>include</w:t>
+      </w:r>
+      <w:r>
+        <w:t xml:space="preserve"> another </w:t>
+      </w:r>
+      <w:r>
+        <w:t>short-term</w:t>
+      </w:r>
+      <w:r>
+        <w:t xml:space="preserve"> hospital, SNF, ICF etc can be categorised as 'Ongong care'. This is because they are all forms of additional care in </w:t>
+      </w:r>
+      <w:r>
+        <w:t xml:space="preserve">the </w:t>
+      </w:r>
+      <w:r>
+        <w:t>current facility</w:t>
+      </w:r>
+      <w:r>
+        <w:t xml:space="preserve"> or </w:t>
+      </w:r>
+      <w:r>
+        <w:t>through an</w:t>
+      </w:r>
+      <w:r>
+        <w:t>other facility.</w:t>
       </w:r>
     </w:p>
     <w:p>
@@ -3296,7 +3333,19 @@
         </w:numPr>
       </w:pPr>
       <w:r>
-        <w:t xml:space="preserve">All Not mapped, NULL, </w:t>
+        <w:t xml:space="preserve">All </w:t>
+      </w:r>
+      <w:r>
+        <w:t>‘</w:t>
+      </w:r>
+      <w:r>
+        <w:t>Not mapped</w:t>
+      </w:r>
+      <w:r>
+        <w:t>’</w:t>
+      </w:r>
+      <w:r>
+        <w:t xml:space="preserve">, NULL, </w:t>
       </w:r>
       <w:r>
         <w:t xml:space="preserve">and </w:t>
@@ -3337,6 +3386,9 @@
       <w:r>
         <w:t>Referral</w:t>
       </w:r>
+      <w:r>
+        <w:t xml:space="preserve"> from another provider e.g. a physician or clinic.</w:t>
+      </w:r>
     </w:p>
     <w:p>
       <w:pPr>
@@ -3349,6 +3401,12 @@
       <w:r>
         <w:t>Transfer</w:t>
       </w:r>
+      <w:r>
+        <w:t>red in from another facility</w:t>
+      </w:r>
+      <w:r>
+        <w:t xml:space="preserve"> or health agency.</w:t>
+      </w:r>
     </w:p>
     <w:p>
       <w:pPr>
@@ -3359,7 +3417,11 @@
         </w:numPr>
       </w:pPr>
       <w:r>
+        <w:lastRenderedPageBreak/>
         <w:t>Emergency</w:t>
+      </w:r>
+      <w:r>
+        <w:t xml:space="preserve"> room admission.</w:t>
       </w:r>
     </w:p>
     <w:p>
@@ -3371,7 +3433,6 @@
         </w:numPr>
       </w:pPr>
       <w:r>
-        <w:lastRenderedPageBreak/>
         <w:t>Not Available</w:t>
       </w:r>
     </w:p>
@@ -3417,18 +3478,13 @@
         <w:t>Task 3 – Data preparation</w:t>
       </w:r>
     </w:p>
+    <w:p/>
     <w:p>
-      <w:pPr>
-        <w:pStyle w:val="ListParagraph"/>
-        <w:numPr>
-          <w:ilvl w:val="0"/>
-          <w:numId w:val="12"/>
-        </w:numPr>
-      </w:pPr>
-      <w:r>
-        <w:t xml:space="preserve">Summarise findings </w:t>
+      <w:r>
+        <w:t xml:space="preserve">The </w:t>
       </w:r>
     </w:p>
+    <w:p/>
     <w:p>
       <w:pPr>
         <w:pStyle w:val="ListParagraph"/>
@@ -3692,6 +3748,7 @@
                 <w:sz w:val="20"/>
                 <w:szCs w:val="20"/>
               </w:rPr>
+              <w:lastRenderedPageBreak/>
               <w:t>patient_nbr</w:t>
             </w:r>
           </w:p>
@@ -4052,7 +4109,6 @@
                 <w:sz w:val="20"/>
                 <w:szCs w:val="20"/>
               </w:rPr>
-              <w:lastRenderedPageBreak/>
               <w:t>weight</w:t>
             </w:r>
           </w:p>
@@ -6136,18 +6192,7 @@
                 <w:sz w:val="20"/>
                 <w:szCs w:val="20"/>
               </w:rPr>
-              <w:t>acetohexamide</w:t>
-            </w:r>
-            <w:r>
-              <w:rPr>
-                <w:rFonts w:asciiTheme="minorHAnsi" w:hAnsiTheme="minorHAnsi"/>
-                <w:b w:val="0"/>
-                <w:bCs w:val="0"/>
-                <w:spacing w:val="-2"/>
-                <w:sz w:val="20"/>
-                <w:szCs w:val="20"/>
-              </w:rPr>
-              <w:t xml:space="preserve"> and tolbutamide. The latter two have single values and  as such no variability </w:t>
+              <w:t xml:space="preserve">acetohexamide and tolbutamide. The latter two have single values and  as such no variability </w:t>
             </w:r>
             <w:r>
               <w:rPr>
@@ -6208,29 +6253,7 @@
                 <w:sz w:val="20"/>
                 <w:szCs w:val="20"/>
               </w:rPr>
-              <w:t>C</w:t>
-            </w:r>
-            <w:r>
-              <w:rPr>
-                <w:rFonts w:asciiTheme="minorHAnsi" w:hAnsiTheme="minorHAnsi"/>
-                <w:b w:val="0"/>
-                <w:bCs w:val="0"/>
-                <w:spacing w:val="-2"/>
-                <w:sz w:val="20"/>
-                <w:szCs w:val="20"/>
-              </w:rPr>
-              <w:t>hlorpropamide</w:t>
-            </w:r>
-            <w:r>
-              <w:rPr>
-                <w:rFonts w:asciiTheme="minorHAnsi" w:hAnsiTheme="minorHAnsi"/>
-                <w:b w:val="0"/>
-                <w:bCs w:val="0"/>
-                <w:spacing w:val="-2"/>
-                <w:sz w:val="20"/>
-                <w:szCs w:val="20"/>
-              </w:rPr>
-              <w:t xml:space="preserve"> has a missing value that will be imputed.</w:t>
+              <w:t>Chlorpropamide has a missing value that will be imputed.</w:t>
             </w:r>
           </w:p>
           <w:p>
@@ -9940,6 +9963,7 @@
   <w:style w:type="character" w:default="1" w:styleId="DefaultParagraphFont">
     <w:name w:val="Default Paragraph Font"/>
     <w:uiPriority w:val="1"/>
+    <w:semiHidden/>
     <w:unhideWhenUsed/>
   </w:style>
   <w:style w:type="table" w:default="1" w:styleId="TableNormal">

</xml_diff>

<commit_message>
reformatted report and added more descriptions and interpretation
</commit_message>
<xml_diff>
--- a/Assignment1_submission/Assessment1-report.docx
+++ b/Assignment1_submission/Assessment1-report.docx
@@ -166,7 +166,21 @@
         <w:rPr>
           <w:szCs w:val="22"/>
         </w:rPr>
-        <w:t>string data, and mixed data types as the Object Dtype.</w:t>
+        <w:t xml:space="preserve">string data, and mixed data types as the Object </w:t>
+      </w:r>
+      <w:proofErr w:type="spellStart"/>
+      <w:r>
+        <w:rPr>
+          <w:szCs w:val="22"/>
+        </w:rPr>
+        <w:t>Dtype</w:t>
+      </w:r>
+      <w:proofErr w:type="spellEnd"/>
+      <w:r>
+        <w:rPr>
+          <w:szCs w:val="22"/>
+        </w:rPr>
+        <w:t>.</w:t>
       </w:r>
       <w:r>
         <w:rPr>
@@ -215,14 +229,92 @@
         <w:rPr>
           <w:szCs w:val="22"/>
         </w:rPr>
-        <w:t xml:space="preserve"> a function was written to convert all Object Dtypes to the string type.</w:t>
-      </w:r>
+        <w:t xml:space="preserve"> a function was written to convert all Object </w:t>
+      </w:r>
+      <w:proofErr w:type="spellStart"/>
       <w:r>
         <w:rPr>
           <w:szCs w:val="22"/>
         </w:rPr>
-        <w:t>In the second mismatched Dtpyes, the number_outpatient, number_inpatient, number_emergency</w:t>
-      </w:r>
+        <w:t>Dtypes</w:t>
+      </w:r>
+      <w:proofErr w:type="spellEnd"/>
+      <w:r>
+        <w:rPr>
+          <w:szCs w:val="22"/>
+        </w:rPr>
+        <w:t xml:space="preserve"> to the string </w:t>
+      </w:r>
+      <w:proofErr w:type="spellStart"/>
+      <w:r>
+        <w:rPr>
+          <w:szCs w:val="22"/>
+        </w:rPr>
+        <w:t>type.</w:t>
+      </w:r>
+      <w:r>
+        <w:rPr>
+          <w:szCs w:val="22"/>
+        </w:rPr>
+        <w:t>In</w:t>
+      </w:r>
+      <w:proofErr w:type="spellEnd"/>
+      <w:r>
+        <w:rPr>
+          <w:szCs w:val="22"/>
+        </w:rPr>
+        <w:t xml:space="preserve"> the second mismatched </w:t>
+      </w:r>
+      <w:proofErr w:type="spellStart"/>
+      <w:r>
+        <w:rPr>
+          <w:szCs w:val="22"/>
+        </w:rPr>
+        <w:t>Dtpyes</w:t>
+      </w:r>
+      <w:proofErr w:type="spellEnd"/>
+      <w:r>
+        <w:rPr>
+          <w:szCs w:val="22"/>
+        </w:rPr>
+        <w:t xml:space="preserve">, the </w:t>
+      </w:r>
+      <w:proofErr w:type="spellStart"/>
+      <w:r>
+        <w:rPr>
+          <w:szCs w:val="22"/>
+        </w:rPr>
+        <w:t>number_outpatient</w:t>
+      </w:r>
+      <w:proofErr w:type="spellEnd"/>
+      <w:r>
+        <w:rPr>
+          <w:szCs w:val="22"/>
+        </w:rPr>
+        <w:t xml:space="preserve">, </w:t>
+      </w:r>
+      <w:proofErr w:type="spellStart"/>
+      <w:r>
+        <w:rPr>
+          <w:szCs w:val="22"/>
+        </w:rPr>
+        <w:t>number_inpatient</w:t>
+      </w:r>
+      <w:proofErr w:type="spellEnd"/>
+      <w:r>
+        <w:rPr>
+          <w:szCs w:val="22"/>
+        </w:rPr>
+        <w:t xml:space="preserve">, </w:t>
+      </w:r>
+      <w:proofErr w:type="spellStart"/>
+      <w:r>
+        <w:rPr>
+          <w:szCs w:val="22"/>
+        </w:rPr>
+        <w:t>number_emergency</w:t>
+      </w:r>
+      <w:proofErr w:type="spellEnd"/>
       <w:r>
         <w:rPr>
           <w:szCs w:val="22"/>
@@ -289,7 +381,21 @@
         <w:rPr>
           <w:szCs w:val="22"/>
         </w:rPr>
-        <w:t>The DataFrame of the corrected mismatches is shown in Figure 3.</w:t>
+        <w:t xml:space="preserve">The </w:t>
+      </w:r>
+      <w:proofErr w:type="spellStart"/>
+      <w:r>
+        <w:rPr>
+          <w:szCs w:val="22"/>
+        </w:rPr>
+        <w:t>DataFrame</w:t>
+      </w:r>
+      <w:proofErr w:type="spellEnd"/>
+      <w:r>
+        <w:rPr>
+          <w:szCs w:val="22"/>
+        </w:rPr>
+        <w:t xml:space="preserve"> of the corrected mismatches is shown in Figure 3.</w:t>
       </w:r>
     </w:p>
     <w:p>
@@ -866,17 +972,27 @@
         <w:t>. Those variables are</w:t>
       </w:r>
       <w:r>
-        <w:t xml:space="preserve"> length_of_stay,</w:t>
-      </w:r>
-      <w:r>
         <w:t xml:space="preserve"> </w:t>
       </w:r>
+      <w:proofErr w:type="spellStart"/>
+      <w:r>
+        <w:t>length_of_stay</w:t>
+      </w:r>
+      <w:proofErr w:type="spellEnd"/>
+      <w:r>
+        <w:t>,</w:t>
+      </w:r>
+      <w:r>
+        <w:t xml:space="preserve"> </w:t>
+      </w:r>
+      <w:proofErr w:type="spellStart"/>
       <w:r>
         <w:rPr>
           <w:rFonts w:ascii="Aptos" w:hAnsi="Aptos"/>
         </w:rPr>
         <w:t>num_lab_procedures</w:t>
       </w:r>
+      <w:proofErr w:type="spellEnd"/>
       <w:r>
         <w:rPr>
           <w:rFonts w:ascii="Aptos" w:hAnsi="Aptos"/>
@@ -887,8 +1003,16 @@
         <w:rPr>
           <w:rFonts w:ascii="Aptos" w:hAnsi="Aptos"/>
         </w:rPr>
-        <w:t xml:space="preserve"> num_procedures</w:t>
-      </w:r>
+        <w:t xml:space="preserve"> </w:t>
+      </w:r>
+      <w:proofErr w:type="spellStart"/>
+      <w:r>
+        <w:rPr>
+          <w:rFonts w:ascii="Aptos" w:hAnsi="Aptos"/>
+        </w:rPr>
+        <w:t>num_procedures</w:t>
+      </w:r>
+      <w:proofErr w:type="spellEnd"/>
       <w:r>
         <w:rPr>
           <w:rFonts w:ascii="Aptos" w:hAnsi="Aptos"/>
@@ -899,37 +1023,56 @@
         <w:rPr>
           <w:rFonts w:ascii="Aptos" w:hAnsi="Aptos"/>
         </w:rPr>
-        <w:t xml:space="preserve"> num_medications</w:t>
-      </w:r>
+        <w:t xml:space="preserve"> </w:t>
+      </w:r>
+      <w:proofErr w:type="spellStart"/>
+      <w:r>
+        <w:rPr>
+          <w:rFonts w:ascii="Aptos" w:hAnsi="Aptos"/>
+        </w:rPr>
+        <w:t>num_medications</w:t>
+      </w:r>
+      <w:proofErr w:type="spellEnd"/>
       <w:r>
         <w:rPr>
           <w:rFonts w:ascii="Aptos" w:hAnsi="Aptos"/>
         </w:rPr>
         <w:t xml:space="preserve">, </w:t>
       </w:r>
+      <w:proofErr w:type="spellStart"/>
       <w:r>
         <w:rPr>
           <w:rFonts w:ascii="Aptos" w:hAnsi="Aptos"/>
         </w:rPr>
         <w:t>number_outpatient</w:t>
       </w:r>
+      <w:proofErr w:type="spellEnd"/>
       <w:r>
         <w:rPr>
           <w:rFonts w:ascii="Aptos" w:hAnsi="Aptos"/>
         </w:rPr>
         <w:t xml:space="preserve">, </w:t>
       </w:r>
+      <w:proofErr w:type="spellStart"/>
       <w:r>
         <w:rPr>
           <w:rFonts w:ascii="Aptos" w:hAnsi="Aptos"/>
         </w:rPr>
         <w:t>number_emergency</w:t>
       </w:r>
-      <w:r>
-        <w:rPr>
-          <w:rFonts w:ascii="Aptos" w:hAnsi="Aptos"/>
-        </w:rPr>
-        <w:t>, n</w:t>
+      <w:proofErr w:type="spellEnd"/>
+      <w:r>
+        <w:rPr>
+          <w:rFonts w:ascii="Aptos" w:hAnsi="Aptos"/>
+        </w:rPr>
+        <w:t xml:space="preserve">, </w:t>
+      </w:r>
+      <w:proofErr w:type="spellStart"/>
+      <w:r>
+        <w:rPr>
+          <w:rFonts w:ascii="Aptos" w:hAnsi="Aptos"/>
+        </w:rPr>
+        <w:t>n</w:t>
       </w:r>
       <w:r>
         <w:rPr>
@@ -937,18 +1080,21 @@
         </w:rPr>
         <w:t>umber_inpatient</w:t>
       </w:r>
+      <w:proofErr w:type="spellEnd"/>
       <w:r>
         <w:rPr>
           <w:rFonts w:ascii="Aptos" w:hAnsi="Aptos"/>
         </w:rPr>
         <w:t xml:space="preserve">, and </w:t>
       </w:r>
+      <w:proofErr w:type="spellStart"/>
       <w:r>
         <w:rPr>
           <w:rFonts w:ascii="Aptos" w:hAnsi="Aptos"/>
         </w:rPr>
         <w:t>number_diagnoses</w:t>
       </w:r>
+      <w:proofErr w:type="spellEnd"/>
       <w:r>
         <w:rPr>
           <w:rFonts w:ascii="Aptos" w:hAnsi="Aptos"/>
@@ -959,8 +1105,16 @@
         <w:rPr>
           <w:rFonts w:ascii="Aptos" w:hAnsi="Aptos"/>
         </w:rPr>
-        <w:t xml:space="preserve"> The encounter_id</w:t>
-      </w:r>
+        <w:t xml:space="preserve"> The </w:t>
+      </w:r>
+      <w:proofErr w:type="spellStart"/>
+      <w:r>
+        <w:rPr>
+          <w:rFonts w:ascii="Aptos" w:hAnsi="Aptos"/>
+        </w:rPr>
+        <w:t>encounter_id</w:t>
+      </w:r>
+      <w:proofErr w:type="spellEnd"/>
       <w:r>
         <w:rPr>
           <w:rFonts w:ascii="Aptos" w:hAnsi="Aptos"/>
@@ -991,23 +1145,61 @@
         </w:rPr>
         <w:t xml:space="preserve"> The </w:t>
       </w:r>
-      <w:r>
-        <w:rPr>
-          <w:rFonts w:ascii="Aptos" w:hAnsi="Aptos"/>
-        </w:rPr>
-        <w:t xml:space="preserve">admission_type_id, discharge_disposition_id, and </w:t>
-      </w:r>
+      <w:proofErr w:type="spellStart"/>
+      <w:r>
+        <w:rPr>
+          <w:rFonts w:ascii="Aptos" w:hAnsi="Aptos"/>
+        </w:rPr>
+        <w:t>admission_type_id</w:t>
+      </w:r>
+      <w:proofErr w:type="spellEnd"/>
+      <w:r>
+        <w:rPr>
+          <w:rFonts w:ascii="Aptos" w:hAnsi="Aptos"/>
+        </w:rPr>
+        <w:t xml:space="preserve">, </w:t>
+      </w:r>
+      <w:proofErr w:type="spellStart"/>
+      <w:r>
+        <w:rPr>
+          <w:rFonts w:ascii="Aptos" w:hAnsi="Aptos"/>
+        </w:rPr>
+        <w:t>discharge_disposition_id</w:t>
+      </w:r>
+      <w:proofErr w:type="spellEnd"/>
+      <w:r>
+        <w:rPr>
+          <w:rFonts w:ascii="Aptos" w:hAnsi="Aptos"/>
+        </w:rPr>
+        <w:t xml:space="preserve">, and </w:t>
+      </w:r>
+      <w:proofErr w:type="spellStart"/>
       <w:r>
         <w:rPr>
           <w:rFonts w:ascii="Aptos" w:hAnsi="Aptos"/>
         </w:rPr>
         <w:t>admission_source_id</w:t>
       </w:r>
-      <w:r>
-        <w:rPr>
-          <w:rFonts w:ascii="Aptos" w:hAnsi="Aptos"/>
-        </w:rPr>
-        <w:t xml:space="preserve"> integervalues </w:t>
+      <w:proofErr w:type="spellEnd"/>
+      <w:r>
+        <w:rPr>
+          <w:rFonts w:ascii="Aptos" w:hAnsi="Aptos"/>
+        </w:rPr>
+        <w:t xml:space="preserve"> </w:t>
+      </w:r>
+      <w:proofErr w:type="spellStart"/>
+      <w:r>
+        <w:rPr>
+          <w:rFonts w:ascii="Aptos" w:hAnsi="Aptos"/>
+        </w:rPr>
+        <w:t>integervalues</w:t>
+      </w:r>
+      <w:proofErr w:type="spellEnd"/>
+      <w:r>
+        <w:rPr>
+          <w:rFonts w:ascii="Aptos" w:hAnsi="Aptos"/>
+        </w:rPr>
+        <w:t xml:space="preserve"> </w:t>
       </w:r>
       <w:r>
         <w:rPr>
@@ -1038,7 +1230,21 @@
         <w:rPr>
           <w:rFonts w:ascii="Aptos" w:hAnsi="Aptos"/>
         </w:rPr>
-        <w:t xml:space="preserve">A note about the patient_nbr variable. </w:t>
+        <w:t xml:space="preserve">A note about the </w:t>
+      </w:r>
+      <w:proofErr w:type="spellStart"/>
+      <w:r>
+        <w:rPr>
+          <w:rFonts w:ascii="Aptos" w:hAnsi="Aptos"/>
+        </w:rPr>
+        <w:t>patient_nbr</w:t>
+      </w:r>
+      <w:proofErr w:type="spellEnd"/>
+      <w:r>
+        <w:rPr>
+          <w:rFonts w:ascii="Aptos" w:hAnsi="Aptos"/>
+        </w:rPr>
+        <w:t xml:space="preserve"> variable. </w:t>
       </w:r>
       <w:r>
         <w:rPr>
@@ -1323,12 +1529,42 @@
                 <w:rFonts w:ascii="Aptos" w:hAnsi="Aptos"/>
               </w:rPr>
             </w:pPr>
+            <w:proofErr w:type="spellStart"/>
             <w:r>
               <w:rPr>
                 <w:rFonts w:ascii="Aptos" w:hAnsi="Aptos"/>
               </w:rPr>
-              <w:t>Number_inpatient, number_outpatient, number_emergency</w:t>
-            </w:r>
+              <w:t>Number_inpatient</w:t>
+            </w:r>
+            <w:proofErr w:type="spellEnd"/>
+            <w:r>
+              <w:rPr>
+                <w:rFonts w:ascii="Aptos" w:hAnsi="Aptos"/>
+              </w:rPr>
+              <w:t xml:space="preserve">, </w:t>
+            </w:r>
+            <w:proofErr w:type="spellStart"/>
+            <w:r>
+              <w:rPr>
+                <w:rFonts w:ascii="Aptos" w:hAnsi="Aptos"/>
+              </w:rPr>
+              <w:t>number_outpatient</w:t>
+            </w:r>
+            <w:proofErr w:type="spellEnd"/>
+            <w:r>
+              <w:rPr>
+                <w:rFonts w:ascii="Aptos" w:hAnsi="Aptos"/>
+              </w:rPr>
+              <w:t xml:space="preserve">, </w:t>
+            </w:r>
+            <w:proofErr w:type="spellStart"/>
+            <w:r>
+              <w:rPr>
+                <w:rFonts w:ascii="Aptos" w:hAnsi="Aptos"/>
+              </w:rPr>
+              <w:t>number_emergency</w:t>
+            </w:r>
+            <w:proofErr w:type="spellEnd"/>
           </w:p>
         </w:tc>
       </w:tr>
@@ -1407,12 +1643,42 @@
                 <w:rFonts w:ascii="Aptos" w:hAnsi="Aptos"/>
               </w:rPr>
             </w:pPr>
+            <w:proofErr w:type="spellStart"/>
             <w:r>
               <w:rPr>
                 <w:rFonts w:ascii="Aptos" w:hAnsi="Aptos"/>
               </w:rPr>
-              <w:t>Num_procedures, num_lab_procedures, num_medications</w:t>
-            </w:r>
+              <w:t>Num_procedures</w:t>
+            </w:r>
+            <w:proofErr w:type="spellEnd"/>
+            <w:r>
+              <w:rPr>
+                <w:rFonts w:ascii="Aptos" w:hAnsi="Aptos"/>
+              </w:rPr>
+              <w:t xml:space="preserve">, </w:t>
+            </w:r>
+            <w:proofErr w:type="spellStart"/>
+            <w:r>
+              <w:rPr>
+                <w:rFonts w:ascii="Aptos" w:hAnsi="Aptos"/>
+              </w:rPr>
+              <w:t>num_lab_procedures</w:t>
+            </w:r>
+            <w:proofErr w:type="spellEnd"/>
+            <w:r>
+              <w:rPr>
+                <w:rFonts w:ascii="Aptos" w:hAnsi="Aptos"/>
+              </w:rPr>
+              <w:t xml:space="preserve">, </w:t>
+            </w:r>
+            <w:proofErr w:type="spellStart"/>
+            <w:r>
+              <w:rPr>
+                <w:rFonts w:ascii="Aptos" w:hAnsi="Aptos"/>
+              </w:rPr>
+              <w:t>num_medications</w:t>
+            </w:r>
+            <w:proofErr w:type="spellEnd"/>
           </w:p>
         </w:tc>
       </w:tr>
@@ -1462,12 +1728,28 @@
                 <w:rFonts w:ascii="Aptos" w:hAnsi="Aptos"/>
               </w:rPr>
             </w:pPr>
+            <w:proofErr w:type="spellStart"/>
             <w:r>
               <w:rPr>
                 <w:rFonts w:ascii="Aptos" w:hAnsi="Aptos"/>
               </w:rPr>
-              <w:t>Num_diagnoses, length_of_stay</w:t>
-            </w:r>
+              <w:t>Num_diagnoses</w:t>
+            </w:r>
+            <w:proofErr w:type="spellEnd"/>
+            <w:r>
+              <w:rPr>
+                <w:rFonts w:ascii="Aptos" w:hAnsi="Aptos"/>
+              </w:rPr>
+              <w:t xml:space="preserve">, </w:t>
+            </w:r>
+            <w:proofErr w:type="spellStart"/>
+            <w:r>
+              <w:rPr>
+                <w:rFonts w:ascii="Aptos" w:hAnsi="Aptos"/>
+              </w:rPr>
+              <w:t>length_of_stay</w:t>
+            </w:r>
+            <w:proofErr w:type="spellEnd"/>
           </w:p>
         </w:tc>
       </w:tr>
@@ -1503,77 +1785,69 @@
         </w:rPr>
         <w:t>, and to detect skewness.</w:t>
       </w:r>
+      <w:r>
+        <w:rPr>
+          <w:rFonts w:ascii="Aptos" w:hAnsi="Aptos"/>
+        </w:rPr>
+        <w:t xml:space="preserve"> </w:t>
+      </w:r>
+      <w:r>
+        <w:rPr>
+          <w:rFonts w:ascii="Aptos" w:hAnsi="Aptos"/>
+        </w:rPr>
+        <w:t xml:space="preserve">These were </w:t>
+      </w:r>
+      <w:r>
+        <w:rPr>
+          <w:rFonts w:ascii="Aptos" w:hAnsi="Aptos"/>
+        </w:rPr>
+        <w:t>analysed</w:t>
+      </w:r>
+      <w:r>
+        <w:rPr>
+          <w:rFonts w:ascii="Aptos" w:hAnsi="Aptos"/>
+        </w:rPr>
+        <w:t xml:space="preserve"> using frequency distributions of </w:t>
+      </w:r>
+      <w:r>
+        <w:rPr>
+          <w:rFonts w:ascii="Aptos" w:hAnsi="Aptos"/>
+        </w:rPr>
+        <w:t xml:space="preserve">the variables using </w:t>
+      </w:r>
+      <w:r>
+        <w:rPr>
+          <w:rFonts w:ascii="Aptos" w:hAnsi="Aptos"/>
+        </w:rPr>
+        <w:t>histograms</w:t>
+      </w:r>
+      <w:r>
+        <w:rPr>
+          <w:rFonts w:ascii="Aptos" w:hAnsi="Aptos"/>
+        </w:rPr>
+        <w:t xml:space="preserve"> and boxplots using the code in </w:t>
+      </w:r>
+      <w:r>
+        <w:rPr>
+          <w:rFonts w:ascii="Aptos" w:hAnsi="Aptos"/>
+        </w:rPr>
+        <w:t>Figure 4.</w:t>
+      </w:r>
     </w:p>
     <w:p>
       <w:pPr>
-        <w:rPr>
-          <w:rFonts w:ascii="Aptos" w:hAnsi="Aptos"/>
-        </w:rPr>
-      </w:pPr>
-    </w:p>
-    <w:p>
-      <w:pPr>
-        <w:rPr>
-          <w:rFonts w:ascii="Aptos" w:hAnsi="Aptos"/>
-        </w:rPr>
-      </w:pPr>
-      <w:r>
-        <w:rPr>
-          <w:rFonts w:ascii="Aptos" w:hAnsi="Aptos"/>
+        <w:keepNext/>
+      </w:pPr>
+      <w:r>
+        <w:rPr>
+          <w:rFonts w:ascii="Aptos" w:hAnsi="Aptos"/>
+          <w:noProof/>
         </w:rPr>
         <w:lastRenderedPageBreak/>
-        <w:t xml:space="preserve">These were </w:t>
-      </w:r>
-      <w:r>
-        <w:rPr>
-          <w:rFonts w:ascii="Aptos" w:hAnsi="Aptos"/>
-        </w:rPr>
-        <w:t>analysed</w:t>
-      </w:r>
-      <w:r>
-        <w:rPr>
-          <w:rFonts w:ascii="Aptos" w:hAnsi="Aptos"/>
-        </w:rPr>
-        <w:t xml:space="preserve"> using frequency distributions of </w:t>
-      </w:r>
-      <w:r>
-        <w:rPr>
-          <w:rFonts w:ascii="Aptos" w:hAnsi="Aptos"/>
-        </w:rPr>
-        <w:t xml:space="preserve">the variables using </w:t>
-      </w:r>
-      <w:r>
-        <w:rPr>
-          <w:rFonts w:ascii="Aptos" w:hAnsi="Aptos"/>
-        </w:rPr>
-        <w:t>histograms</w:t>
-      </w:r>
-      <w:r>
-        <w:rPr>
-          <w:rFonts w:ascii="Aptos" w:hAnsi="Aptos"/>
-        </w:rPr>
-        <w:t xml:space="preserve"> and boxplots using the code in </w:t>
-      </w:r>
-      <w:r>
-        <w:rPr>
-          <w:rFonts w:ascii="Aptos" w:hAnsi="Aptos"/>
-        </w:rPr>
-        <w:t>Figure 4.</w:t>
-      </w:r>
-    </w:p>
-    <w:p>
-      <w:pPr>
-        <w:keepNext/>
-      </w:pPr>
-      <w:r>
-        <w:rPr>
-          <w:rFonts w:ascii="Aptos" w:hAnsi="Aptos"/>
-          <w:noProof/>
-        </w:rPr>
         <w:drawing>
-          <wp:inline distT="0" distB="0" distL="0" distR="0" wp14:anchorId="616FF41D" wp14:editId="44E3C0D5">
-            <wp:extent cx="6158135" cy="4475967"/>
-            <wp:effectExtent l="0" t="0" r="0" b="1270"/>
+          <wp:inline distT="0" distB="0" distL="0" distR="0" wp14:anchorId="616FF41D" wp14:editId="080BF104">
+            <wp:extent cx="5934099" cy="4313129"/>
+            <wp:effectExtent l="0" t="0" r="0" b="0"/>
             <wp:docPr id="746094084" name="Picture 1" descr="A screenshot of a computer code&#10;&#10;Description automatically generated"/>
             <wp:cNvGraphicFramePr>
               <a:graphicFrameLocks xmlns:a="http://schemas.openxmlformats.org/drawingml/2006/main" noChangeAspect="1"/>
@@ -1594,7 +1868,7 @@
                   <pic:spPr>
                     <a:xfrm>
                       <a:off x="0" y="0"/>
-                      <a:ext cx="6160623" cy="4477775"/>
+                      <a:ext cx="5957226" cy="4329939"/>
                     </a:xfrm>
                     <a:prstGeom prst="rect">
                       <a:avLst/>
@@ -1617,14 +1891,27 @@
       <w:r>
         <w:t xml:space="preserve">Figure </w:t>
       </w:r>
-      <w:fldSimple w:instr=" SEQ Figure \* ARABIC ">
-        <w:r>
-          <w:rPr>
-            <w:noProof/>
-          </w:rPr>
-          <w:t>4</w:t>
-        </w:r>
-      </w:fldSimple>
+      <w:r>
+        <w:fldChar w:fldCharType="begin"/>
+      </w:r>
+      <w:r>
+        <w:instrText xml:space="preserve"> SEQ Figure \* ARABIC </w:instrText>
+      </w:r>
+      <w:r>
+        <w:fldChar w:fldCharType="separate"/>
+      </w:r>
+      <w:r>
+        <w:rPr>
+          <w:noProof/>
+        </w:rPr>
+        <w:t>4</w:t>
+      </w:r>
+      <w:r>
+        <w:rPr>
+          <w:noProof/>
+        </w:rPr>
+        <w:fldChar w:fldCharType="end"/>
+      </w:r>
       <w:r>
         <w:t xml:space="preserve"> - code to produce the histograms and boxplots</w:t>
       </w:r>
@@ -1637,11 +1924,10 @@
         <w:rPr>
           <w:noProof/>
         </w:rPr>
-        <w:lastRenderedPageBreak/>
         <w:drawing>
-          <wp:inline distT="0" distB="0" distL="0" distR="0" wp14:anchorId="6A48FBDC" wp14:editId="60611494">
-            <wp:extent cx="5976620" cy="4107180"/>
-            <wp:effectExtent l="0" t="0" r="5080" b="7620"/>
+          <wp:inline distT="0" distB="0" distL="0" distR="0" wp14:anchorId="6A48FBDC" wp14:editId="30BECDF6">
+            <wp:extent cx="5620121" cy="3862192"/>
+            <wp:effectExtent l="0" t="0" r="0" b="5080"/>
             <wp:docPr id="989137699" name="Picture 1" descr="A group of graphs with text&#10;&#10;Description automatically generated with medium confidence"/>
             <wp:cNvGraphicFramePr>
               <a:graphicFrameLocks xmlns:a="http://schemas.openxmlformats.org/drawingml/2006/main" noChangeAspect="1"/>
@@ -1662,7 +1948,7 @@
                   <pic:spPr>
                     <a:xfrm>
                       <a:off x="0" y="0"/>
-                      <a:ext cx="5976620" cy="4107180"/>
+                      <a:ext cx="5660520" cy="3889954"/>
                     </a:xfrm>
                     <a:prstGeom prst="rect">
                       <a:avLst/>
@@ -1682,14 +1968,27 @@
       <w:r>
         <w:t xml:space="preserve">Figure </w:t>
       </w:r>
-      <w:fldSimple w:instr=" SEQ Figure \* ARABIC ">
-        <w:r>
-          <w:rPr>
-            <w:noProof/>
-          </w:rPr>
-          <w:t>5</w:t>
-        </w:r>
-      </w:fldSimple>
+      <w:r>
+        <w:fldChar w:fldCharType="begin"/>
+      </w:r>
+      <w:r>
+        <w:instrText xml:space="preserve"> SEQ Figure \* ARABIC </w:instrText>
+      </w:r>
+      <w:r>
+        <w:fldChar w:fldCharType="separate"/>
+      </w:r>
+      <w:r>
+        <w:rPr>
+          <w:noProof/>
+        </w:rPr>
+        <w:t>5</w:t>
+      </w:r>
+      <w:r>
+        <w:rPr>
+          <w:noProof/>
+        </w:rPr>
+        <w:fldChar w:fldCharType="end"/>
+      </w:r>
       <w:r>
         <w:t xml:space="preserve"> - histograms and boxplots showing distributions of prior inpatient, outpatient, and </w:t>
       </w:r>
@@ -1698,6 +1997,75 @@
       </w:r>
       <w:r>
         <w:t xml:space="preserve"> department visits</w:t>
+      </w:r>
+    </w:p>
+    <w:p>
+      <w:r>
+        <w:lastRenderedPageBreak/>
+        <w:t xml:space="preserve">The histograms show that the number of inpatient, outpatient, and emergency visits are right-skewed, with most patients having few visits. The boxplots show that there are many outliers in each of the variables. This is expected given the right-skewed distribution of the data. </w:t>
+      </w:r>
+    </w:p>
+    <w:p>
+      <w:r>
+        <w:t xml:space="preserve">This can be corroborated by calculating the skewness of the variables. </w:t>
+      </w:r>
+    </w:p>
+    <w:p>
+      <w:r>
+        <w:drawing>
+          <wp:inline distT="0" distB="0" distL="0" distR="0" wp14:anchorId="7B99CD0D" wp14:editId="33F80049">
+            <wp:extent cx="5976620" cy="1585595"/>
+            <wp:effectExtent l="0" t="0" r="5080" b="0"/>
+            <wp:docPr id="1068538251" name="Picture 1" descr="A screen shot of a computer&#10;&#10;Description automatically generated"/>
+            <wp:cNvGraphicFramePr>
+              <a:graphicFrameLocks xmlns:a="http://schemas.openxmlformats.org/drawingml/2006/main" noChangeAspect="1"/>
+            </wp:cNvGraphicFramePr>
+            <a:graphic xmlns:a="http://schemas.openxmlformats.org/drawingml/2006/main">
+              <a:graphicData uri="http://schemas.openxmlformats.org/drawingml/2006/picture">
+                <pic:pic xmlns:pic="http://schemas.openxmlformats.org/drawingml/2006/picture">
+                  <pic:nvPicPr>
+                    <pic:cNvPr id="1068538251" name="Picture 1" descr="A screen shot of a computer&#10;&#10;Description automatically generated"/>
+                    <pic:cNvPicPr/>
+                  </pic:nvPicPr>
+                  <pic:blipFill>
+                    <a:blip r:embed="rId10"/>
+                    <a:stretch>
+                      <a:fillRect/>
+                    </a:stretch>
+                  </pic:blipFill>
+                  <pic:spPr>
+                    <a:xfrm>
+                      <a:off x="0" y="0"/>
+                      <a:ext cx="5976620" cy="1585595"/>
+                    </a:xfrm>
+                    <a:prstGeom prst="rect">
+                      <a:avLst/>
+                    </a:prstGeom>
+                  </pic:spPr>
+                </pic:pic>
+              </a:graphicData>
+            </a:graphic>
+          </wp:inline>
+        </w:drawing>
+      </w:r>
+    </w:p>
+    <w:p>
+      <w:r>
+        <w:t xml:space="preserve">The skewness values are positive, confirming that the data </w:t>
+      </w:r>
+      <w:r>
+        <w:t>are</w:t>
+      </w:r>
+      <w:r>
+        <w:t xml:space="preserve"> right-skewed which is consistent with the histograms and boxplots. </w:t>
+      </w:r>
+    </w:p>
+    <w:p>
+      <w:r>
+        <w:t xml:space="preserve">The following code shows the </w:t>
+      </w:r>
+      <w:r>
+        <w:t>zero-inflated nature of these group1 numerical data types.</w:t>
       </w:r>
     </w:p>
     <w:p>
@@ -1725,7 +2093,7 @@
                     <pic:cNvPicPr/>
                   </pic:nvPicPr>
                   <pic:blipFill>
-                    <a:blip r:embed="rId10"/>
+                    <a:blip r:embed="rId11"/>
                     <a:stretch>
                       <a:fillRect/>
                     </a:stretch>
@@ -1753,14 +2121,27 @@
       <w:r>
         <w:t xml:space="preserve">Figure </w:t>
       </w:r>
-      <w:fldSimple w:instr=" SEQ Figure \* ARABIC ">
-        <w:r>
-          <w:rPr>
-            <w:noProof/>
-          </w:rPr>
-          <w:t>6</w:t>
-        </w:r>
-      </w:fldSimple>
+      <w:r>
+        <w:fldChar w:fldCharType="begin"/>
+      </w:r>
+      <w:r>
+        <w:instrText xml:space="preserve"> SEQ Figure \* ARABIC </w:instrText>
+      </w:r>
+      <w:r>
+        <w:fldChar w:fldCharType="separate"/>
+      </w:r>
+      <w:r>
+        <w:rPr>
+          <w:noProof/>
+        </w:rPr>
+        <w:t>6</w:t>
+      </w:r>
+      <w:r>
+        <w:rPr>
+          <w:noProof/>
+        </w:rPr>
+        <w:fldChar w:fldCharType="end"/>
+      </w:r>
       <w:r>
         <w:t xml:space="preserve"> - Code block to produce the table of the percentage of encounters with number of visits per visit type</w:t>
       </w:r>
@@ -1790,7 +2171,7 @@
                     <pic:cNvPicPr/>
                   </pic:nvPicPr>
                   <pic:blipFill>
-                    <a:blip r:embed="rId11"/>
+                    <a:blip r:embed="rId12"/>
                     <a:stretch>
                       <a:fillRect/>
                     </a:stretch>
@@ -1857,25 +2238,7 @@
         <w:rPr>
           <w:rFonts w:ascii="Aptos" w:hAnsi="Aptos"/>
         </w:rPr>
-        <w:t xml:space="preserve"> records for these three variables are outliers.</w:t>
-      </w:r>
-      <w:r>
-        <w:rPr>
-          <w:rFonts w:ascii="Aptos" w:hAnsi="Aptos"/>
-        </w:rPr>
-        <w:t xml:space="preserve"> All variable</w:t>
-      </w:r>
-      <w:r>
-        <w:rPr>
-          <w:rFonts w:ascii="Aptos" w:hAnsi="Aptos"/>
-        </w:rPr>
-        <w:t>s</w:t>
-      </w:r>
-      <w:r>
-        <w:rPr>
-          <w:rFonts w:ascii="Aptos" w:hAnsi="Aptos"/>
-        </w:rPr>
-        <w:t xml:space="preserve"> in this group are strongly positively skewed</w:t>
+        <w:t xml:space="preserve"> records for these three variables are outliers</w:t>
       </w:r>
       <w:r>
         <w:rPr>
@@ -1894,7 +2257,6 @@
         <w:rPr>
           <w:rFonts w:ascii="Aptos" w:hAnsi="Aptos"/>
         </w:rPr>
-        <w:lastRenderedPageBreak/>
         <w:t xml:space="preserve">We tested </w:t>
       </w:r>
       <w:r>
@@ -2006,6 +2368,7 @@
         <w:rPr>
           <w:rFonts w:ascii="Aptos" w:hAnsi="Aptos"/>
         </w:rPr>
+        <w:lastRenderedPageBreak/>
         <w:t xml:space="preserve">A function </w:t>
       </w:r>
       <w:r>
@@ -2032,13 +2395,6 @@
         </w:rPr>
         <w:t>mber of outliers and percentage outliers in columns.</w:t>
       </w:r>
-    </w:p>
-    <w:p>
-      <w:pPr>
-        <w:rPr>
-          <w:rFonts w:ascii="Aptos" w:hAnsi="Aptos"/>
-        </w:rPr>
-      </w:pPr>
     </w:p>
     <w:p>
       <w:pPr>
@@ -2067,7 +2423,7 @@
                     <pic:cNvPicPr/>
                   </pic:nvPicPr>
                   <pic:blipFill>
-                    <a:blip r:embed="rId12"/>
+                    <a:blip r:embed="rId13"/>
                     <a:stretch>
                       <a:fillRect/>
                     </a:stretch>
@@ -2115,7 +2471,7 @@
                     <pic:cNvPicPr/>
                   </pic:nvPicPr>
                   <pic:blipFill>
-                    <a:blip r:embed="rId13"/>
+                    <a:blip r:embed="rId14"/>
                     <a:stretch>
                       <a:fillRect/>
                     </a:stretch>
@@ -2152,13 +2508,19 @@
         <w:rPr>
           <w:rFonts w:ascii="Aptos" w:hAnsi="Aptos"/>
         </w:rPr>
-        <w:t>are a result of the nature of the data. The</w:t>
-      </w:r>
-      <w:r>
-        <w:rPr>
-          <w:rFonts w:ascii="Aptos" w:hAnsi="Aptos"/>
-        </w:rPr>
-        <w:t xml:space="preserve">se variables are strongly zero-inflated </w:t>
+        <w:t>are a result of the data</w:t>
+      </w:r>
+      <w:r>
+        <w:rPr>
+          <w:rFonts w:ascii="Aptos" w:hAnsi="Aptos"/>
+        </w:rPr>
+        <w:t xml:space="preserve"> being</w:t>
+      </w:r>
+      <w:r>
+        <w:rPr>
+          <w:rFonts w:ascii="Aptos" w:hAnsi="Aptos"/>
+        </w:rPr>
+        <w:t xml:space="preserve"> strongly zero-inflated </w:t>
       </w:r>
       <w:r>
         <w:rPr>
@@ -2177,12 +2539,6 @@
           <w:rFonts w:ascii="Aptos" w:hAnsi="Aptos"/>
         </w:rPr>
         <w:t xml:space="preserve"> </w:t>
-      </w:r>
-      <w:r>
-        <w:rPr>
-          <w:rFonts w:ascii="Aptos" w:hAnsi="Aptos"/>
-        </w:rPr>
-        <w:t>a</w:t>
       </w:r>
     </w:p>
     <w:p>
@@ -2191,18 +2547,17 @@
           <w:rFonts w:ascii="Aptos" w:hAnsi="Aptos"/>
         </w:rPr>
       </w:pPr>
+      <w:r>
+        <w:rPr>
+          <w:rFonts w:ascii="Aptos" w:hAnsi="Aptos"/>
+        </w:rPr>
+        <w:t>The same process was repeated for the second group of variables representing number of procedures, lab tests, and medications.</w:t>
+      </w:r>
     </w:p>
     <w:p>
       <w:pPr>
         <w:rPr>
           <w:rFonts w:ascii="Aptos" w:hAnsi="Aptos"/>
-        </w:rPr>
-      </w:pPr>
-    </w:p>
-    <w:p>
-      <w:pPr>
-        <w:rPr>
-          <w:rFonts w:ascii="Aptos" w:hAnsi="Aptos"/>
           <w:lang w:val="en-GB"/>
         </w:rPr>
       </w:pPr>
@@ -2214,9 +2569,9 @@
         </w:rPr>
         <w:lastRenderedPageBreak/>
         <w:drawing>
-          <wp:inline distT="0" distB="0" distL="0" distR="0" wp14:anchorId="6847A032" wp14:editId="5C8F56A2">
-            <wp:extent cx="5751285" cy="4032377"/>
-            <wp:effectExtent l="0" t="0" r="1905" b="6350"/>
+          <wp:inline distT="0" distB="0" distL="0" distR="0" wp14:anchorId="6847A032" wp14:editId="165C8C6D">
+            <wp:extent cx="5344438" cy="3747126"/>
+            <wp:effectExtent l="0" t="0" r="8890" b="6350"/>
             <wp:docPr id="258707845" name="Picture 1"/>
             <wp:cNvGraphicFramePr>
               <a:graphicFrameLocks xmlns:a="http://schemas.openxmlformats.org/drawingml/2006/main" noChangeAspect="1"/>
@@ -2229,7 +2584,7 @@
                     <pic:cNvPicPr/>
                   </pic:nvPicPr>
                   <pic:blipFill>
-                    <a:blip r:embed="rId14"/>
+                    <a:blip r:embed="rId15"/>
                     <a:stretch>
                       <a:fillRect/>
                     </a:stretch>
@@ -2237,7 +2592,7 @@
                   <pic:spPr>
                     <a:xfrm>
                       <a:off x="0" y="0"/>
-                      <a:ext cx="5758822" cy="4037661"/>
+                      <a:ext cx="5354913" cy="3754470"/>
                     </a:xfrm>
                     <a:prstGeom prst="rect">
                       <a:avLst/>
@@ -2269,9 +2624,9 @@
           <w:noProof/>
         </w:rPr>
         <w:drawing>
-          <wp:inline distT="0" distB="0" distL="0" distR="0" wp14:anchorId="024D5395" wp14:editId="47995D62">
-            <wp:extent cx="5389894" cy="4045857"/>
-            <wp:effectExtent l="0" t="0" r="1270" b="0"/>
+          <wp:inline distT="0" distB="0" distL="0" distR="0" wp14:anchorId="024D5395" wp14:editId="325FFFFE">
+            <wp:extent cx="5628716" cy="4225125"/>
+            <wp:effectExtent l="0" t="0" r="0" b="4445"/>
             <wp:docPr id="1317643099" name="Picture 1" descr="A group of graphs and diagrams&#10;&#10;Description automatically generated with medium confidence"/>
             <wp:cNvGraphicFramePr>
               <a:graphicFrameLocks xmlns:a="http://schemas.openxmlformats.org/drawingml/2006/main" noChangeAspect="1"/>
@@ -2284,7 +2639,7 @@
                     <pic:cNvPicPr/>
                   </pic:nvPicPr>
                   <pic:blipFill>
-                    <a:blip r:embed="rId15"/>
+                    <a:blip r:embed="rId16"/>
                     <a:stretch>
                       <a:fillRect/>
                     </a:stretch>
@@ -2292,7 +2647,7 @@
                   <pic:spPr>
                     <a:xfrm>
                       <a:off x="0" y="0"/>
-                      <a:ext cx="5397282" cy="4051402"/>
+                      <a:ext cx="5638663" cy="4232592"/>
                     </a:xfrm>
                     <a:prstGeom prst="rect">
                       <a:avLst/>
@@ -2311,43 +2666,6 @@
           <w:rFonts w:ascii="Aptos" w:hAnsi="Aptos"/>
         </w:rPr>
       </w:pPr>
-      <w:r>
-        <w:rPr>
-          <w:rFonts w:ascii="Aptos" w:hAnsi="Aptos"/>
-        </w:rPr>
-        <w:lastRenderedPageBreak/>
-        <w:t xml:space="preserve">These outliers should be considered differently than the outliers from patient visits. For example, while </w:t>
-      </w:r>
-      <w:r>
-        <w:rPr>
-          <w:rFonts w:ascii="Aptos" w:hAnsi="Aptos"/>
-        </w:rPr>
-        <w:t xml:space="preserve">the number procedures </w:t>
-      </w:r>
-      <w:r>
-        <w:rPr>
-          <w:rFonts w:ascii="Aptos" w:hAnsi="Aptos"/>
-        </w:rPr>
-        <w:t>show</w:t>
-      </w:r>
-      <w:r>
-        <w:rPr>
-          <w:rFonts w:ascii="Aptos" w:hAnsi="Aptos"/>
-        </w:rPr>
-        <w:t xml:space="preserve"> 6 as a statistical outlier based on the IQR, it is substantively not an outlier </w:t>
-      </w:r>
-      <w:r>
-        <w:rPr>
-          <w:rFonts w:ascii="Aptos" w:hAnsi="Aptos"/>
-        </w:rPr>
-        <w:t>because it is the range of a small number of discrete procedures variable</w:t>
-      </w:r>
-      <w:r>
-        <w:rPr>
-          <w:rFonts w:ascii="Aptos" w:hAnsi="Aptos"/>
-        </w:rPr>
-        <w:t>.</w:t>
-      </w:r>
     </w:p>
     <w:p>
       <w:pPr>
@@ -2355,24 +2673,6 @@
           <w:rFonts w:ascii="Aptos" w:hAnsi="Aptos"/>
         </w:rPr>
       </w:pPr>
-      <w:r>
-        <w:rPr>
-          <w:rFonts w:ascii="Aptos" w:hAnsi="Aptos"/>
-        </w:rPr>
-        <w:t xml:space="preserve">The distributions of the procedures/medications variables are all positively skewed and the handling of outliers for </w:t>
-      </w:r>
-      <w:r>
-        <w:rPr>
-          <w:rFonts w:ascii="Aptos" w:hAnsi="Aptos"/>
-        </w:rPr>
-        <w:t>this group of variable will require car</w:t>
-      </w:r>
-      <w:r>
-        <w:rPr>
-          <w:rFonts w:ascii="Aptos" w:hAnsi="Aptos"/>
-        </w:rPr>
-        <w:t>eful consideration for handling the values in the long tails.</w:t>
-      </w:r>
     </w:p>
     <w:p>
       <w:pPr>
@@ -2380,6 +2680,47 @@
           <w:rFonts w:ascii="Aptos" w:hAnsi="Aptos"/>
         </w:rPr>
       </w:pPr>
+      <w:r>
+        <w:rPr>
+          <w:rFonts w:ascii="Aptos" w:hAnsi="Aptos"/>
+        </w:rPr>
+        <w:lastRenderedPageBreak/>
+        <w:drawing>
+          <wp:inline distT="0" distB="0" distL="0" distR="0" wp14:anchorId="2A3316C1" wp14:editId="0646D4A0">
+            <wp:extent cx="5976620" cy="2919730"/>
+            <wp:effectExtent l="0" t="0" r="5080" b="0"/>
+            <wp:docPr id="1100878254" name="Picture 1" descr="A screenshot of a computer&#10;&#10;Description automatically generated"/>
+            <wp:cNvGraphicFramePr>
+              <a:graphicFrameLocks xmlns:a="http://schemas.openxmlformats.org/drawingml/2006/main" noChangeAspect="1"/>
+            </wp:cNvGraphicFramePr>
+            <a:graphic xmlns:a="http://schemas.openxmlformats.org/drawingml/2006/main">
+              <a:graphicData uri="http://schemas.openxmlformats.org/drawingml/2006/picture">
+                <pic:pic xmlns:pic="http://schemas.openxmlformats.org/drawingml/2006/picture">
+                  <pic:nvPicPr>
+                    <pic:cNvPr id="1100878254" name="Picture 1" descr="A screenshot of a computer&#10;&#10;Description automatically generated"/>
+                    <pic:cNvPicPr/>
+                  </pic:nvPicPr>
+                  <pic:blipFill>
+                    <a:blip r:embed="rId17"/>
+                    <a:stretch>
+                      <a:fillRect/>
+                    </a:stretch>
+                  </pic:blipFill>
+                  <pic:spPr>
+                    <a:xfrm>
+                      <a:off x="0" y="0"/>
+                      <a:ext cx="5976620" cy="2919730"/>
+                    </a:xfrm>
+                    <a:prstGeom prst="rect">
+                      <a:avLst/>
+                    </a:prstGeom>
+                  </pic:spPr>
+                </pic:pic>
+              </a:graphicData>
+            </a:graphic>
+          </wp:inline>
+        </w:drawing>
+      </w:r>
     </w:p>
     <w:p>
       <w:pPr>
@@ -2390,8 +2731,207 @@
       <w:r>
         <w:rPr>
           <w:rFonts w:ascii="Aptos" w:hAnsi="Aptos"/>
+        </w:rPr>
+        <w:t>The histograms show that the number of procedures and medications are positively skewed. With a smaller number of patients having large numbers of procedures</w:t>
+      </w:r>
+      <w:r>
+        <w:rPr>
+          <w:rFonts w:ascii="Aptos" w:hAnsi="Aptos"/>
+        </w:rPr>
+        <w:t xml:space="preserve"> </w:t>
+      </w:r>
+      <w:r>
+        <w:rPr>
+          <w:rFonts w:ascii="Aptos" w:hAnsi="Aptos"/>
+        </w:rPr>
+        <w:t xml:space="preserve">and medications. </w:t>
+      </w:r>
+    </w:p>
+    <w:p>
+      <w:pPr>
+        <w:rPr>
+          <w:rFonts w:ascii="Aptos" w:hAnsi="Aptos"/>
+        </w:rPr>
+      </w:pPr>
+      <w:r>
+        <w:rPr>
+          <w:rFonts w:ascii="Aptos" w:hAnsi="Aptos"/>
+        </w:rPr>
+        <w:t xml:space="preserve">The number of lab procedures is more evenly interesting because it shows what appears to be a long tail, in the presence of </w:t>
+      </w:r>
+      <w:r>
+        <w:rPr>
+          <w:rFonts w:ascii="Aptos" w:hAnsi="Aptos"/>
+        </w:rPr>
+        <w:t>several</w:t>
+      </w:r>
+      <w:r>
+        <w:rPr>
+          <w:rFonts w:ascii="Aptos" w:hAnsi="Aptos"/>
+        </w:rPr>
+        <w:t xml:space="preserve"> zero values. The skewness variable indicates that this variable is in fact slightly negatively skewed. </w:t>
+      </w:r>
+    </w:p>
+    <w:p>
+      <w:pPr>
+        <w:rPr>
+          <w:rFonts w:ascii="Aptos" w:hAnsi="Aptos"/>
+        </w:rPr>
+      </w:pPr>
+      <w:r>
+        <w:rPr>
+          <w:rFonts w:ascii="Aptos" w:hAnsi="Aptos"/>
+        </w:rPr>
+        <w:drawing>
+          <wp:inline distT="0" distB="0" distL="0" distR="0" wp14:anchorId="564F507E" wp14:editId="231CFB53">
+            <wp:extent cx="5976620" cy="1700530"/>
+            <wp:effectExtent l="0" t="0" r="5080" b="0"/>
+            <wp:docPr id="1025258302" name="Picture 1" descr="A screenshot of a computer&#10;&#10;Description automatically generated"/>
+            <wp:cNvGraphicFramePr>
+              <a:graphicFrameLocks xmlns:a="http://schemas.openxmlformats.org/drawingml/2006/main" noChangeAspect="1"/>
+            </wp:cNvGraphicFramePr>
+            <a:graphic xmlns:a="http://schemas.openxmlformats.org/drawingml/2006/main">
+              <a:graphicData uri="http://schemas.openxmlformats.org/drawingml/2006/picture">
+                <pic:pic xmlns:pic="http://schemas.openxmlformats.org/drawingml/2006/picture">
+                  <pic:nvPicPr>
+                    <pic:cNvPr id="1025258302" name="Picture 1" descr="A screenshot of a computer&#10;&#10;Description automatically generated"/>
+                    <pic:cNvPicPr/>
+                  </pic:nvPicPr>
+                  <pic:blipFill>
+                    <a:blip r:embed="rId18"/>
+                    <a:stretch>
+                      <a:fillRect/>
+                    </a:stretch>
+                  </pic:blipFill>
+                  <pic:spPr>
+                    <a:xfrm>
+                      <a:off x="0" y="0"/>
+                      <a:ext cx="5976620" cy="1700530"/>
+                    </a:xfrm>
+                    <a:prstGeom prst="rect">
+                      <a:avLst/>
+                    </a:prstGeom>
+                  </pic:spPr>
+                </pic:pic>
+              </a:graphicData>
+            </a:graphic>
+          </wp:inline>
+        </w:drawing>
+      </w:r>
+    </w:p>
+    <w:p>
+      <w:pPr>
+        <w:rPr>
+          <w:rFonts w:ascii="Aptos" w:hAnsi="Aptos"/>
+        </w:rPr>
+      </w:pPr>
+      <w:r>
+        <w:rPr>
+          <w:rFonts w:ascii="Aptos" w:hAnsi="Aptos"/>
+        </w:rPr>
+        <w:t xml:space="preserve">The boxplots show that there are many outliers in each of the variables. This needs to be interpreted in the context of the data. For example, the number of procedures and medications, while exceeding the IQR, may not be considered outliers in a medical context. </w:t>
+      </w:r>
+    </w:p>
+    <w:p>
+      <w:pPr>
+        <w:rPr>
+          <w:rFonts w:ascii="Aptos" w:hAnsi="Aptos"/>
+        </w:rPr>
+      </w:pPr>
+      <w:r>
+        <w:rPr>
+          <w:rFonts w:ascii="Aptos" w:hAnsi="Aptos"/>
+        </w:rPr>
+        <w:t xml:space="preserve">Also, the number of outliers in the lab procedures is comparatively low, but this is due to the large number of zero values in the data. This is likely due to the fact that not all patients require lab procedures during their encounter. </w:t>
+      </w:r>
+    </w:p>
+    <w:p>
+      <w:pPr>
+        <w:rPr>
+          <w:rFonts w:ascii="Aptos" w:hAnsi="Aptos"/>
+        </w:rPr>
+      </w:pPr>
+      <w:r>
+        <w:rPr>
+          <w:rFonts w:ascii="Aptos" w:hAnsi="Aptos"/>
+        </w:rPr>
+        <w:t xml:space="preserve">These outliers should be considered differently than the outliers from patient visits. For example, while </w:t>
+      </w:r>
+      <w:r>
+        <w:rPr>
+          <w:rFonts w:ascii="Aptos" w:hAnsi="Aptos"/>
+        </w:rPr>
+        <w:t xml:space="preserve">the number procedures </w:t>
+      </w:r>
+      <w:r>
+        <w:rPr>
+          <w:rFonts w:ascii="Aptos" w:hAnsi="Aptos"/>
+        </w:rPr>
+        <w:t>show</w:t>
+      </w:r>
+      <w:r>
+        <w:rPr>
+          <w:rFonts w:ascii="Aptos" w:hAnsi="Aptos"/>
+        </w:rPr>
+        <w:t xml:space="preserve"> 6 as a statistical outlier based on the IQR, it is substantively not an outlier </w:t>
+      </w:r>
+      <w:r>
+        <w:rPr>
+          <w:rFonts w:ascii="Aptos" w:hAnsi="Aptos"/>
+        </w:rPr>
+        <w:t>because it is the range of a small number of discrete procedures variable</w:t>
+      </w:r>
+      <w:r>
+        <w:rPr>
+          <w:rFonts w:ascii="Aptos" w:hAnsi="Aptos"/>
+        </w:rPr>
+        <w:t>.</w:t>
+      </w:r>
+    </w:p>
+    <w:p>
+      <w:pPr>
+        <w:rPr>
+          <w:rFonts w:ascii="Aptos" w:hAnsi="Aptos"/>
+        </w:rPr>
+      </w:pPr>
+      <w:r>
+        <w:rPr>
+          <w:rFonts w:ascii="Aptos" w:hAnsi="Aptos"/>
+        </w:rPr>
+        <w:t xml:space="preserve">The distributions of the procedures/medications variables are all positively skewed and the handling of outliers for </w:t>
+      </w:r>
+      <w:r>
+        <w:rPr>
+          <w:rFonts w:ascii="Aptos" w:hAnsi="Aptos"/>
+        </w:rPr>
+        <w:t>this group of variable will require car</w:t>
+      </w:r>
+      <w:r>
+        <w:rPr>
+          <w:rFonts w:ascii="Aptos" w:hAnsi="Aptos"/>
+        </w:rPr>
+        <w:t>eful consideration for handling the values in the long tails.</w:t>
+      </w:r>
+    </w:p>
+    <w:p>
+      <w:pPr>
+        <w:rPr>
+          <w:rFonts w:ascii="Aptos" w:hAnsi="Aptos"/>
+        </w:rPr>
+      </w:pPr>
+    </w:p>
+    <w:p>
+      <w:pPr>
+        <w:rPr>
+          <w:rFonts w:ascii="Aptos" w:hAnsi="Aptos"/>
+        </w:rPr>
+      </w:pPr>
+      <w:r>
+        <w:rPr>
+          <w:rFonts w:ascii="Aptos" w:hAnsi="Aptos"/>
           <w:noProof/>
         </w:rPr>
+        <w:lastRenderedPageBreak/>
         <w:drawing>
           <wp:inline distT="0" distB="0" distL="0" distR="0" wp14:anchorId="7323ADD0" wp14:editId="6FED74F2">
             <wp:extent cx="5976620" cy="2988310"/>
@@ -2408,7 +2948,7 @@
                     <pic:cNvPicPr/>
                   </pic:nvPicPr>
                   <pic:blipFill>
-                    <a:blip r:embed="rId16"/>
+                    <a:blip r:embed="rId19"/>
                     <a:stretch>
                       <a:fillRect/>
                     </a:stretch>
@@ -2447,7 +2987,6 @@
           <w:rFonts w:ascii="Aptos" w:hAnsi="Aptos"/>
           <w:noProof/>
         </w:rPr>
-        <w:lastRenderedPageBreak/>
         <w:drawing>
           <wp:inline distT="0" distB="0" distL="0" distR="0" wp14:anchorId="571991A9" wp14:editId="1D028AA8">
             <wp:extent cx="5976620" cy="4308475"/>
@@ -2464,7 +3003,7 @@
                     <pic:cNvPicPr/>
                   </pic:nvPicPr>
                   <pic:blipFill>
-                    <a:blip r:embed="rId17"/>
+                    <a:blip r:embed="rId20"/>
                     <a:stretch>
                       <a:fillRect/>
                     </a:stretch>
@@ -2493,89 +3032,24 @@
       </w:pPr>
     </w:p>
     <w:p>
-      <w:pPr>
-        <w:rPr>
-          <w:rFonts w:ascii="Aptos" w:hAnsi="Aptos"/>
-          <w:b/>
-          <w:bCs/>
-        </w:rPr>
-      </w:pPr>
+      <w:r>
+        <w:t xml:space="preserve">The histograms show that the number of diagnoses are negatively skewed whereas the length of stay is positively skewed. The boxplots show that there are no outliers for </w:t>
+      </w:r>
+      <w:r>
+        <w:t>t</w:t>
+      </w:r>
+      <w:r>
+        <w:t>he number of diagnoses, but there are many outliers for the length of stay.</w:t>
+      </w:r>
     </w:p>
     <w:p>
-      <w:pPr>
-        <w:rPr>
-          <w:rFonts w:ascii="Aptos" w:hAnsi="Aptos"/>
-          <w:b/>
-          <w:bCs/>
-        </w:rPr>
-      </w:pPr>
-    </w:p>
-    <w:p>
-      <w:pPr>
-        <w:rPr>
-          <w:rFonts w:ascii="Aptos" w:hAnsi="Aptos"/>
-          <w:b/>
-          <w:bCs/>
-        </w:rPr>
-      </w:pPr>
-    </w:p>
-    <w:p>
-      <w:pPr>
-        <w:rPr>
-          <w:rFonts w:ascii="Aptos" w:hAnsi="Aptos"/>
-          <w:b/>
-          <w:bCs/>
-        </w:rPr>
-      </w:pPr>
-      <w:r>
-        <w:rPr>
-          <w:rFonts w:ascii="Aptos" w:hAnsi="Aptos"/>
-          <w:b/>
-          <w:bCs/>
-        </w:rPr>
-        <w:t>Part 2 - Finding missing data and outliers</w:t>
-      </w:r>
-    </w:p>
-    <w:p>
-      <w:r>
-        <w:t>Each vari</w:t>
-      </w:r>
-      <w:r>
-        <w:t>able was assessed for the number of unique values using the value_counts() method</w:t>
-      </w:r>
-      <w:r>
-        <w:t xml:space="preserve"> with the drop_na=False parameter. The output of the value_count</w:t>
-      </w:r>
-      <w:r>
-        <w:t>()</w:t>
-      </w:r>
-      <w:r>
-        <w:t xml:space="preserve"> </w:t>
-      </w:r>
-      <w:r>
-        <w:t xml:space="preserve">method </w:t>
-      </w:r>
-      <w:r>
-        <w:t xml:space="preserve">calls for selected variables is shown in </w:t>
-      </w:r>
-      <w:r>
-        <w:rPr>
-          <w:highlight w:val="yellow"/>
-        </w:rPr>
-        <w:t>figure X</w:t>
-      </w:r>
-    </w:p>
-    <w:p>
-      <w:r>
-        <w:rPr>
-          <w:noProof/>
-        </w:rPr>
+      <w:r>
         <w:lastRenderedPageBreak/>
         <w:drawing>
-          <wp:inline distT="0" distB="0" distL="0" distR="0" wp14:anchorId="74CF3996" wp14:editId="08112909">
-            <wp:extent cx="3371432" cy="5279572"/>
-            <wp:effectExtent l="0" t="0" r="635" b="0"/>
-            <wp:docPr id="1126239419" name="Picture 1" descr="A screenshot of a computer&#10;&#10;Description automatically generated"/>
+          <wp:inline distT="0" distB="0" distL="0" distR="0" wp14:anchorId="665BB000" wp14:editId="1C608804">
+            <wp:extent cx="4141940" cy="2095174"/>
+            <wp:effectExtent l="0" t="0" r="0" b="635"/>
+            <wp:docPr id="461262339" name="Picture 1" descr="A screenshot of a computer&#10;&#10;Description automatically generated"/>
             <wp:cNvGraphicFramePr>
               <a:graphicFrameLocks xmlns:a="http://schemas.openxmlformats.org/drawingml/2006/main" noChangeAspect="1"/>
             </wp:cNvGraphicFramePr>
@@ -2583,11 +3057,11 @@
               <a:graphicData uri="http://schemas.openxmlformats.org/drawingml/2006/picture">
                 <pic:pic xmlns:pic="http://schemas.openxmlformats.org/drawingml/2006/picture">
                   <pic:nvPicPr>
-                    <pic:cNvPr id="1126239419" name="Picture 1" descr="A screenshot of a computer&#10;&#10;Description automatically generated"/>
+                    <pic:cNvPr id="461262339" name="Picture 1" descr="A screenshot of a computer&#10;&#10;Description automatically generated"/>
                     <pic:cNvPicPr/>
                   </pic:nvPicPr>
                   <pic:blipFill>
-                    <a:blip r:embed="rId18"/>
+                    <a:blip r:embed="rId21"/>
                     <a:stretch>
                       <a:fillRect/>
                     </a:stretch>
@@ -2595,7 +3069,7 @@
                   <pic:spPr>
                     <a:xfrm>
                       <a:off x="0" y="0"/>
-                      <a:ext cx="3375133" cy="5285368"/>
+                      <a:ext cx="4146304" cy="2097381"/>
                     </a:xfrm>
                     <a:prstGeom prst="rect">
                       <a:avLst/>
@@ -2608,49 +3082,31 @@
         </w:drawing>
       </w:r>
     </w:p>
+    <w:p/>
     <w:p>
       <w:r>
-        <w:t xml:space="preserve">It is evident that </w:t>
-      </w:r>
-      <w:r>
-        <w:t xml:space="preserve">the ‘?’ character is used in the dataset to represent missing values. </w:t>
-      </w:r>
-      <w:r>
-        <w:t>T</w:t>
-      </w:r>
-      <w:r>
-        <w:t>he data in this data set comprise strings and integer values. To calculate the number of missing values to different approaches were used. For integ</w:t>
-      </w:r>
-      <w:r>
-        <w:t>er values the sum of NaN values was calculated. For string</w:t>
-      </w:r>
-      <w:r>
-        <w:t xml:space="preserve"> variables, the number of ‘?’ characters were calculated and the the results with total values combined. These are presented in </w:t>
-      </w:r>
-      <w:r>
-        <w:rPr>
-          <w:highlight w:val="yellow"/>
-        </w:rPr>
-        <w:t>T</w:t>
-      </w:r>
-      <w:r>
-        <w:rPr>
-          <w:highlight w:val="yellow"/>
-        </w:rPr>
-        <w:t>able X</w:t>
+        <w:t>These are corroborated by the skewness values which are negative for the number of diagnoses and positive for the length of stay.</w:t>
       </w:r>
     </w:p>
     <w:p>
-      <w:r>
-        <w:rPr>
-          <w:noProof/>
-        </w:rPr>
-        <w:lastRenderedPageBreak/>
+      <w:pPr>
+        <w:rPr>
+          <w:rFonts w:ascii="Aptos" w:hAnsi="Aptos"/>
+          <w:b/>
+          <w:bCs/>
+        </w:rPr>
+      </w:pPr>
+      <w:r>
+        <w:rPr>
+          <w:rFonts w:ascii="Aptos" w:hAnsi="Aptos"/>
+          <w:b/>
+          <w:bCs/>
+        </w:rPr>
         <w:drawing>
-          <wp:inline distT="0" distB="0" distL="0" distR="0" wp14:anchorId="61369801" wp14:editId="5152A3FF">
-            <wp:extent cx="5976620" cy="2683510"/>
-            <wp:effectExtent l="0" t="0" r="5080" b="2540"/>
-            <wp:docPr id="1025270086" name="Picture 1"/>
+          <wp:inline distT="0" distB="0" distL="0" distR="0" wp14:anchorId="69830F16" wp14:editId="2A00DEDC">
+            <wp:extent cx="4434214" cy="1224450"/>
+            <wp:effectExtent l="0" t="0" r="4445" b="0"/>
+            <wp:docPr id="1924400051" name="Picture 1" descr="A screenshot of a computer program&#10;&#10;Description automatically generated"/>
             <wp:cNvGraphicFramePr>
               <a:graphicFrameLocks xmlns:a="http://schemas.openxmlformats.org/drawingml/2006/main" noChangeAspect="1"/>
             </wp:cNvGraphicFramePr>
@@ -2658,11 +3114,11 @@
               <a:graphicData uri="http://schemas.openxmlformats.org/drawingml/2006/picture">
                 <pic:pic xmlns:pic="http://schemas.openxmlformats.org/drawingml/2006/picture">
                   <pic:nvPicPr>
-                    <pic:cNvPr id="1025270086" name=""/>
+                    <pic:cNvPr id="1924400051" name="Picture 1" descr="A screenshot of a computer program&#10;&#10;Description automatically generated"/>
                     <pic:cNvPicPr/>
                   </pic:nvPicPr>
                   <pic:blipFill>
-                    <a:blip r:embed="rId19"/>
+                    <a:blip r:embed="rId22"/>
                     <a:stretch>
                       <a:fillRect/>
                     </a:stretch>
@@ -2670,7 +3126,7 @@
                   <pic:spPr>
                     <a:xfrm>
                       <a:off x="0" y="0"/>
-                      <a:ext cx="5976620" cy="2683510"/>
+                      <a:ext cx="4455420" cy="1230306"/>
                     </a:xfrm>
                     <a:prstGeom prst="rect">
                       <a:avLst/>
@@ -2683,17 +3139,117 @@
         </w:drawing>
       </w:r>
     </w:p>
-    <w:p/>
     <w:p>
-      <w:r>
-        <w:rPr>
-          <w:noProof/>
-        </w:rPr>
+      <w:pPr>
+        <w:rPr>
+          <w:rFonts w:ascii="Aptos" w:hAnsi="Aptos"/>
+          <w:b/>
+          <w:bCs/>
+        </w:rPr>
+      </w:pPr>
+    </w:p>
+    <w:p>
+      <w:pPr>
+        <w:rPr>
+          <w:rFonts w:ascii="Aptos" w:hAnsi="Aptos"/>
+          <w:b/>
+          <w:bCs/>
+        </w:rPr>
+      </w:pPr>
+      <w:r>
+        <w:rPr>
+          <w:rFonts w:ascii="Aptos" w:hAnsi="Aptos"/>
+          <w:b/>
+          <w:bCs/>
+        </w:rPr>
+        <w:t xml:space="preserve">Part 2 - </w:t>
+      </w:r>
+      <w:r>
+        <w:rPr>
+          <w:rFonts w:ascii="Aptos" w:hAnsi="Aptos"/>
+          <w:b/>
+          <w:bCs/>
+        </w:rPr>
+        <w:t>Identify and show variables with missing data</w:t>
+      </w:r>
+    </w:p>
+    <w:p>
+      <w:r>
+        <w:t>Missing data are represented by '?' in the dataset. For integer values that have already been replaced with '</w:t>
+      </w:r>
+      <w:proofErr w:type="spellStart"/>
+      <w:r>
+        <w:t>NaN</w:t>
+      </w:r>
+      <w:proofErr w:type="spellEnd"/>
+      <w:r>
+        <w:t xml:space="preserve">'.  This code allows us to detect them using the </w:t>
+      </w:r>
+      <w:proofErr w:type="spellStart"/>
+      <w:r>
+        <w:t>isna</w:t>
+      </w:r>
+      <w:proofErr w:type="spellEnd"/>
+      <w:r>
+        <w:t xml:space="preserve">() method for </w:t>
+      </w:r>
+      <w:proofErr w:type="spellStart"/>
+      <w:r>
+        <w:t>NaNs</w:t>
+      </w:r>
+      <w:proofErr w:type="spellEnd"/>
+      <w:r>
+        <w:t xml:space="preserve">, and the </w:t>
+      </w:r>
+      <w:proofErr w:type="spellStart"/>
+      <w:r>
+        <w:t>isin</w:t>
+      </w:r>
+      <w:proofErr w:type="spellEnd"/>
+      <w:r>
+        <w:t>() method to search for '?' characters in qualitative variables.</w:t>
+      </w:r>
+    </w:p>
+    <w:p>
+      <w:r>
+        <w:t xml:space="preserve">The data in the </w:t>
+      </w:r>
+      <w:proofErr w:type="spellStart"/>
+      <w:r>
+        <w:t>admission_type_id</w:t>
+      </w:r>
+      <w:proofErr w:type="spellEnd"/>
+      <w:r>
+        <w:t xml:space="preserve">, </w:t>
+      </w:r>
+      <w:proofErr w:type="spellStart"/>
+      <w:r>
+        <w:t>discharge_disposition_id</w:t>
+      </w:r>
+      <w:proofErr w:type="spellEnd"/>
+      <w:r>
+        <w:t xml:space="preserve">, and </w:t>
+      </w:r>
+      <w:proofErr w:type="spellStart"/>
+      <w:r>
+        <w:t>admission_source_id</w:t>
+      </w:r>
+      <w:proofErr w:type="spellEnd"/>
+      <w:r>
+        <w:t xml:space="preserve"> columns are coded using reference codes. The missing values are represented by codes that are not in the reference list. These codes need to be identified and mapped to the correct missing value co</w:t>
+      </w:r>
+      <w:r>
+        <w:t xml:space="preserve"> </w:t>
+      </w:r>
+    </w:p>
+    <w:p>
+      <w:r>
+        <w:lastRenderedPageBreak/>
         <w:drawing>
-          <wp:inline distT="0" distB="0" distL="0" distR="0" wp14:anchorId="6E17DA60" wp14:editId="746196D4">
-            <wp:extent cx="4299141" cy="3171371"/>
-            <wp:effectExtent l="0" t="0" r="6350" b="0"/>
-            <wp:docPr id="711089913" name="Picture 1" descr="A screenshot of a graph&#10;&#10;Description automatically generated"/>
+          <wp:inline distT="0" distB="0" distL="0" distR="0" wp14:anchorId="0A12E7FD" wp14:editId="26527DA2">
+            <wp:extent cx="5976620" cy="4843145"/>
+            <wp:effectExtent l="0" t="0" r="5080" b="0"/>
+            <wp:docPr id="1969608608" name="Picture 1" descr="A screenshot of a computer&#10;&#10;Description automatically generated"/>
             <wp:cNvGraphicFramePr>
               <a:graphicFrameLocks xmlns:a="http://schemas.openxmlformats.org/drawingml/2006/main" noChangeAspect="1"/>
             </wp:cNvGraphicFramePr>
@@ -2701,359 +3257,7 @@
               <a:graphicData uri="http://schemas.openxmlformats.org/drawingml/2006/picture">
                 <pic:pic xmlns:pic="http://schemas.openxmlformats.org/drawingml/2006/picture">
                   <pic:nvPicPr>
-                    <pic:cNvPr id="711089913" name="Picture 1" descr="A screenshot of a graph&#10;&#10;Description automatically generated"/>
-                    <pic:cNvPicPr/>
-                  </pic:nvPicPr>
-                  <pic:blipFill>
-                    <a:blip r:embed="rId20"/>
-                    <a:stretch>
-                      <a:fillRect/>
-                    </a:stretch>
-                  </pic:blipFill>
-                  <pic:spPr>
-                    <a:xfrm>
-                      <a:off x="0" y="0"/>
-                      <a:ext cx="4308265" cy="3178101"/>
-                    </a:xfrm>
-                    <a:prstGeom prst="rect">
-                      <a:avLst/>
-                    </a:prstGeom>
-                  </pic:spPr>
-                </pic:pic>
-              </a:graphicData>
-            </a:graphic>
-          </wp:inline>
-        </w:drawing>
-      </w:r>
-    </w:p>
-    <w:p/>
-    <w:p/>
-    <w:p>
-      <w:r>
-        <w:t xml:space="preserve">These methods have shown </w:t>
-      </w:r>
-      <w:r>
-        <w:t>several</w:t>
-      </w:r>
-      <w:r>
-        <w:t xml:space="preserve"> issues in the data that require </w:t>
-      </w:r>
-      <w:r>
-        <w:t>correction before data mining can commence. In addition to t</w:t>
-      </w:r>
-      <w:r>
-        <w:t xml:space="preserve">he issues identified with quantitative variables, some issues were identified with qualitative variables when reviewed with the value_counts() method. For example, </w:t>
-      </w:r>
-      <w:r>
-        <w:t xml:space="preserve">the age and weight variables, in addition to having missing values, are loaded as nominal values. </w:t>
-      </w:r>
-      <w:r>
-        <w:t xml:space="preserve">These were converted to ordinal values </w:t>
-      </w:r>
-      <w:r>
-        <w:t>by assigning a order with the pd.Categorial() function. This will provide options for either one-hot or ordinal encoding depending on the</w:t>
-      </w:r>
-      <w:r>
-        <w:t xml:space="preserve"> data mining approach chosen for the analysis.</w:t>
-      </w:r>
-    </w:p>
-    <w:p>
-      <w:r>
-        <w:rPr>
-          <w:noProof/>
-        </w:rPr>
-        <w:lastRenderedPageBreak/>
-        <mc:AlternateContent>
-          <mc:Choice Requires="wps">
-            <w:drawing>
-              <wp:anchor distT="45720" distB="45720" distL="114300" distR="114300" simplePos="0" relativeHeight="251659264" behindDoc="0" locked="0" layoutInCell="1" allowOverlap="1" wp14:anchorId="729643B2" wp14:editId="5A81FAFF">
-                <wp:simplePos x="0" y="0"/>
-                <wp:positionH relativeFrom="column">
-                  <wp:posOffset>-193675</wp:posOffset>
-                </wp:positionH>
-                <wp:positionV relativeFrom="paragraph">
-                  <wp:posOffset>1217930</wp:posOffset>
-                </wp:positionV>
-                <wp:extent cx="5728970" cy="1490980"/>
-                <wp:effectExtent l="0" t="0" r="5080" b="0"/>
-                <wp:wrapSquare wrapText="bothSides"/>
-                <wp:docPr id="217" name="Text Box 2"/>
-                <wp:cNvGraphicFramePr>
-                  <a:graphicFrameLocks xmlns:a="http://schemas.openxmlformats.org/drawingml/2006/main"/>
-                </wp:cNvGraphicFramePr>
-                <a:graphic xmlns:a="http://schemas.openxmlformats.org/drawingml/2006/main">
-                  <a:graphicData uri="http://schemas.microsoft.com/office/word/2010/wordprocessingShape">
-                    <wps:wsp>
-                      <wps:cNvSpPr txBox="1">
-                        <a:spLocks noChangeArrowheads="1"/>
-                      </wps:cNvSpPr>
-                      <wps:spPr bwMode="auto">
-                        <a:xfrm>
-                          <a:off x="0" y="0"/>
-                          <a:ext cx="5728970" cy="1490980"/>
-                        </a:xfrm>
-                        <a:prstGeom prst="rect">
-                          <a:avLst/>
-                        </a:prstGeom>
-                        <a:solidFill>
-                          <a:srgbClr val="FFFFFF"/>
-                        </a:solidFill>
-                        <a:ln w="9525">
-                          <a:noFill/>
-                          <a:miter lim="800000"/>
-                          <a:headEnd/>
-                          <a:tailEnd/>
-                        </a:ln>
-                      </wps:spPr>
-                      <wps:txbx>
-                        <w:txbxContent>
-                          <w:p>
-                            <w:pPr>
-                              <w:ind w:firstLine="142"/>
-                              <w:rPr>
-                                <w:noProof/>
-                              </w:rPr>
-                            </w:pPr>
-                            <w:r>
-                              <w:rPr>
-                                <w:noProof/>
-                              </w:rPr>
-                              <w:drawing>
-                                <wp:inline distT="0" distB="0" distL="0" distR="0" wp14:anchorId="279832D2" wp14:editId="0CF4C712">
-                                  <wp:extent cx="2259931" cy="1394550"/>
-                                  <wp:effectExtent l="0" t="0" r="7620" b="0"/>
-                                  <wp:docPr id="249906640" name="Picture 1" descr="A screenshot of a computer&#10;&#10;Description automatically generated"/>
-                                  <wp:cNvGraphicFramePr>
-                                    <a:graphicFrameLocks xmlns:a="http://schemas.openxmlformats.org/drawingml/2006/main" noChangeAspect="1"/>
-                                  </wp:cNvGraphicFramePr>
-                                  <a:graphic xmlns:a="http://schemas.openxmlformats.org/drawingml/2006/main">
-                                    <a:graphicData uri="http://schemas.openxmlformats.org/drawingml/2006/picture">
-                                      <pic:pic xmlns:pic="http://schemas.openxmlformats.org/drawingml/2006/picture">
-                                        <pic:nvPicPr>
-                                          <pic:cNvPr id="249906640" name="Picture 1" descr="A screenshot of a computer&#10;&#10;Description automatically generated"/>
-                                          <pic:cNvPicPr/>
-                                        </pic:nvPicPr>
-                                        <pic:blipFill>
-                                          <a:blip r:embed="rId21"/>
-                                          <a:stretch>
-                                            <a:fillRect/>
-                                          </a:stretch>
-                                        </pic:blipFill>
-                                        <pic:spPr>
-                                          <a:xfrm>
-                                            <a:off x="0" y="0"/>
-                                            <a:ext cx="2267317" cy="1399108"/>
-                                          </a:xfrm>
-                                          <a:prstGeom prst="rect">
-                                            <a:avLst/>
-                                          </a:prstGeom>
-                                        </pic:spPr>
-                                      </pic:pic>
-                                    </a:graphicData>
-                                  </a:graphic>
-                                </wp:inline>
-                              </w:drawing>
-                            </w:r>
-                            <w:r>
-                              <w:rPr>
-                                <w:noProof/>
-                              </w:rPr>
-                              <w:drawing>
-                                <wp:inline distT="0" distB="0" distL="0" distR="0" wp14:anchorId="468D6713" wp14:editId="4489D65D">
-                                  <wp:extent cx="2259010" cy="1389290"/>
-                                  <wp:effectExtent l="0" t="0" r="8255" b="1905"/>
-                                  <wp:docPr id="2023320949" name="Picture 1" descr="A screenshot of a computer&#10;&#10;Description automatically generated"/>
-                                  <wp:cNvGraphicFramePr>
-                                    <a:graphicFrameLocks xmlns:a="http://schemas.openxmlformats.org/drawingml/2006/main" noChangeAspect="1"/>
-                                  </wp:cNvGraphicFramePr>
-                                  <a:graphic xmlns:a="http://schemas.openxmlformats.org/drawingml/2006/main">
-                                    <a:graphicData uri="http://schemas.openxmlformats.org/drawingml/2006/picture">
-                                      <pic:pic xmlns:pic="http://schemas.openxmlformats.org/drawingml/2006/picture">
-                                        <pic:nvPicPr>
-                                          <pic:cNvPr id="2023320949" name="Picture 1" descr="A screenshot of a computer&#10;&#10;Description automatically generated"/>
-                                          <pic:cNvPicPr/>
-                                        </pic:nvPicPr>
-                                        <pic:blipFill>
-                                          <a:blip r:embed="rId22"/>
-                                          <a:stretch>
-                                            <a:fillRect/>
-                                          </a:stretch>
-                                        </pic:blipFill>
-                                        <pic:spPr>
-                                          <a:xfrm>
-                                            <a:off x="0" y="0"/>
-                                            <a:ext cx="2262592" cy="1391493"/>
-                                          </a:xfrm>
-                                          <a:prstGeom prst="rect">
-                                            <a:avLst/>
-                                          </a:prstGeom>
-                                        </pic:spPr>
-                                      </pic:pic>
-                                    </a:graphicData>
-                                  </a:graphic>
-                                </wp:inline>
-                              </w:drawing>
-                            </w:r>
-                          </w:p>
-                          <w:p>
-                            <w:pPr>
-                              <w:ind w:left="426" w:firstLine="142"/>
-                              <w:rPr>
-                                <w:b/>
-                                <w:bCs/>
-                                <w:lang w:val="en-GB"/>
-                              </w:rPr>
-                            </w:pPr>
-                          </w:p>
-                        </w:txbxContent>
-                      </wps:txbx>
-                      <wps:bodyPr rot="0" vert="horz" wrap="square" lIns="91440" tIns="45720" rIns="91440" bIns="45720" anchor="t" anchorCtr="0">
-                        <a:noAutofit/>
-                      </wps:bodyPr>
-                    </wps:wsp>
-                  </a:graphicData>
-                </a:graphic>
-                <wp14:sizeRelH relativeFrom="margin">
-                  <wp14:pctWidth>0</wp14:pctWidth>
-                </wp14:sizeRelH>
-                <wp14:sizeRelV relativeFrom="margin">
-                  <wp14:pctHeight>0</wp14:pctHeight>
-                </wp14:sizeRelV>
-              </wp:anchor>
-            </w:drawing>
-          </mc:Choice>
-          <mc:Fallback>
-            <w:pict>
-              <v:shapetype w14:anchorId="729643B2" id="_x0000_t202" coordsize="21600,21600" o:spt="202" path="m,l,21600r21600,l21600,xe">
-                <v:stroke joinstyle="miter"/>
-                <v:path gradientshapeok="t" o:connecttype="rect"/>
-              </v:shapetype>
-              <v:shape id="Text Box 2" o:spid="_x0000_s1026" type="#_x0000_t202" style="position:absolute;margin-left:-15.25pt;margin-top:95.9pt;width:451.1pt;height:117.4pt;z-index:251659264;visibility:visible;mso-wrap-style:square;mso-width-percent:0;mso-height-percent:0;mso-wrap-distance-left:9pt;mso-wrap-distance-top:3.6pt;mso-wrap-distance-right:9pt;mso-wrap-distance-bottom:3.6pt;mso-position-horizontal:absolute;mso-position-horizontal-relative:text;mso-position-vertical:absolute;mso-position-vertical-relative:text;mso-width-percent:0;mso-height-percent:0;mso-width-relative:margin;mso-height-relative:margin;v-text-anchor:top" o:gfxdata="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" stroked="f">
-                <v:textbox>
-                  <w:txbxContent>
-                    <w:p>
-                      <w:pPr>
-                        <w:ind w:firstLine="142"/>
-                        <w:rPr>
-                          <w:noProof/>
-                        </w:rPr>
-                      </w:pPr>
-                      <w:r>
-                        <w:rPr>
-                          <w:noProof/>
-                        </w:rPr>
-                        <w:drawing>
-                          <wp:inline distT="0" distB="0" distL="0" distR="0" wp14:anchorId="279832D2" wp14:editId="0CF4C712">
-                            <wp:extent cx="2259931" cy="1394550"/>
-                            <wp:effectExtent l="0" t="0" r="7620" b="0"/>
-                            <wp:docPr id="249906640" name="Picture 1" descr="A screenshot of a computer&#10;&#10;Description automatically generated"/>
-                            <wp:cNvGraphicFramePr>
-                              <a:graphicFrameLocks xmlns:a="http://schemas.openxmlformats.org/drawingml/2006/main" noChangeAspect="1"/>
-                            </wp:cNvGraphicFramePr>
-                            <a:graphic xmlns:a="http://schemas.openxmlformats.org/drawingml/2006/main">
-                              <a:graphicData uri="http://schemas.openxmlformats.org/drawingml/2006/picture">
-                                <pic:pic xmlns:pic="http://schemas.openxmlformats.org/drawingml/2006/picture">
-                                  <pic:nvPicPr>
-                                    <pic:cNvPr id="249906640" name="Picture 1" descr="A screenshot of a computer&#10;&#10;Description automatically generated"/>
-                                    <pic:cNvPicPr/>
-                                  </pic:nvPicPr>
-                                  <pic:blipFill>
-                                    <a:blip r:embed="rId21"/>
-                                    <a:stretch>
-                                      <a:fillRect/>
-                                    </a:stretch>
-                                  </pic:blipFill>
-                                  <pic:spPr>
-                                    <a:xfrm>
-                                      <a:off x="0" y="0"/>
-                                      <a:ext cx="2267317" cy="1399108"/>
-                                    </a:xfrm>
-                                    <a:prstGeom prst="rect">
-                                      <a:avLst/>
-                                    </a:prstGeom>
-                                  </pic:spPr>
-                                </pic:pic>
-                              </a:graphicData>
-                            </a:graphic>
-                          </wp:inline>
-                        </w:drawing>
-                      </w:r>
-                      <w:r>
-                        <w:rPr>
-                          <w:noProof/>
-                        </w:rPr>
-                        <w:drawing>
-                          <wp:inline distT="0" distB="0" distL="0" distR="0" wp14:anchorId="468D6713" wp14:editId="4489D65D">
-                            <wp:extent cx="2259010" cy="1389290"/>
-                            <wp:effectExtent l="0" t="0" r="8255" b="1905"/>
-                            <wp:docPr id="2023320949" name="Picture 1" descr="A screenshot of a computer&#10;&#10;Description automatically generated"/>
-                            <wp:cNvGraphicFramePr>
-                              <a:graphicFrameLocks xmlns:a="http://schemas.openxmlformats.org/drawingml/2006/main" noChangeAspect="1"/>
-                            </wp:cNvGraphicFramePr>
-                            <a:graphic xmlns:a="http://schemas.openxmlformats.org/drawingml/2006/main">
-                              <a:graphicData uri="http://schemas.openxmlformats.org/drawingml/2006/picture">
-                                <pic:pic xmlns:pic="http://schemas.openxmlformats.org/drawingml/2006/picture">
-                                  <pic:nvPicPr>
-                                    <pic:cNvPr id="2023320949" name="Picture 1" descr="A screenshot of a computer&#10;&#10;Description automatically generated"/>
-                                    <pic:cNvPicPr/>
-                                  </pic:nvPicPr>
-                                  <pic:blipFill>
-                                    <a:blip r:embed="rId22"/>
-                                    <a:stretch>
-                                      <a:fillRect/>
-                                    </a:stretch>
-                                  </pic:blipFill>
-                                  <pic:spPr>
-                                    <a:xfrm>
-                                      <a:off x="0" y="0"/>
-                                      <a:ext cx="2262592" cy="1391493"/>
-                                    </a:xfrm>
-                                    <a:prstGeom prst="rect">
-                                      <a:avLst/>
-                                    </a:prstGeom>
-                                  </pic:spPr>
-                                </pic:pic>
-                              </a:graphicData>
-                            </a:graphic>
-                          </wp:inline>
-                        </w:drawing>
-                      </w:r>
-                    </w:p>
-                    <w:p>
-                      <w:pPr>
-                        <w:ind w:left="426" w:firstLine="142"/>
-                        <w:rPr>
-                          <w:b/>
-                          <w:bCs/>
-                          <w:lang w:val="en-GB"/>
-                        </w:rPr>
-                      </w:pPr>
-                    </w:p>
-                  </w:txbxContent>
-                </v:textbox>
-                <w10:wrap type="square"/>
-              </v:shape>
-            </w:pict>
-          </mc:Fallback>
-        </mc:AlternateContent>
-      </w:r>
-      <w:r>
-        <w:rPr>
-          <w:noProof/>
-        </w:rPr>
-        <w:drawing>
-          <wp:inline distT="0" distB="0" distL="0" distR="0" wp14:anchorId="7EB61424" wp14:editId="1FF0263A">
-            <wp:extent cx="5976620" cy="1069340"/>
-            <wp:effectExtent l="0" t="0" r="5080" b="0"/>
-            <wp:docPr id="1980734889" name="Picture 1" descr="A screenshot of a computer code&#10;&#10;Description automatically generated"/>
-            <wp:cNvGraphicFramePr>
-              <a:graphicFrameLocks xmlns:a="http://schemas.openxmlformats.org/drawingml/2006/main" noChangeAspect="1"/>
-            </wp:cNvGraphicFramePr>
-            <a:graphic xmlns:a="http://schemas.openxmlformats.org/drawingml/2006/main">
-              <a:graphicData uri="http://schemas.openxmlformats.org/drawingml/2006/picture">
-                <pic:pic xmlns:pic="http://schemas.openxmlformats.org/drawingml/2006/picture">
-                  <pic:nvPicPr>
-                    <pic:cNvPr id="1980734889" name="Picture 1" descr="A screenshot of a computer code&#10;&#10;Description automatically generated"/>
+                    <pic:cNvPr id="1969608608" name="Picture 1" descr="A screenshot of a computer&#10;&#10;Description automatically generated"/>
                     <pic:cNvPicPr/>
                   </pic:nvPicPr>
                   <pic:blipFill>
@@ -3065,7 +3269,7 @@
                   <pic:spPr>
                     <a:xfrm>
                       <a:off x="0" y="0"/>
-                      <a:ext cx="5976620" cy="1069340"/>
+                      <a:ext cx="5976620" cy="4843145"/>
                     </a:xfrm>
                     <a:prstGeom prst="rect">
                       <a:avLst/>
@@ -3078,386 +3282,54 @@
         </w:drawing>
       </w:r>
     </w:p>
-    <w:p>
-      <w:r>
-        <w:t xml:space="preserve"> </w:t>
-      </w:r>
-    </w:p>
-    <w:p/>
-    <w:p/>
-    <w:p/>
-    <w:p/>
     <w:p/>
     <w:p>
-      <w:r>
-        <w:t xml:space="preserve">The </w:t>
-      </w:r>
-      <w:r>
-        <w:t>diagnosis categories</w:t>
-      </w:r>
-      <w:r>
-        <w:t xml:space="preserve"> (diag_1, diag_2, and diag_3)</w:t>
-      </w:r>
-      <w:r>
-        <w:t xml:space="preserve"> represent </w:t>
-      </w:r>
-      <w:r>
-        <w:t>ICD9 codes of primary, secondary, a tertiary diagnos</w:t>
-      </w:r>
-      <w:r>
-        <w:t xml:space="preserve">es of cases. The variables </w:t>
-      </w:r>
-      <w:r>
-        <w:t xml:space="preserve">each have </w:t>
-      </w:r>
-      <w:r>
-        <w:t xml:space="preserve">more than 600 unique values. This would be impractical for a machine learning model so these </w:t>
-      </w:r>
-      <w:r>
-        <w:t>will require grouping.</w:t>
+      <w:pPr>
+        <w:rPr>
+          <w:lang w:val="en-GB"/>
+        </w:rPr>
+      </w:pPr>
+      <w:r>
+        <w:rPr>
+          <w:lang w:val="en-GB"/>
+        </w:rPr>
+        <w:drawing>
+          <wp:inline distT="0" distB="0" distL="0" distR="0" wp14:anchorId="4C231657" wp14:editId="620B20A5">
+            <wp:extent cx="4701436" cy="3414685"/>
+            <wp:effectExtent l="0" t="0" r="4445" b="0"/>
+            <wp:docPr id="1323034234" name="Picture 1" descr="A screenshot of a graph&#10;&#10;Description automatically generated"/>
+            <wp:cNvGraphicFramePr>
+              <a:graphicFrameLocks xmlns:a="http://schemas.openxmlformats.org/drawingml/2006/main" noChangeAspect="1"/>
+            </wp:cNvGraphicFramePr>
+            <a:graphic xmlns:a="http://schemas.openxmlformats.org/drawingml/2006/main">
+              <a:graphicData uri="http://schemas.openxmlformats.org/drawingml/2006/picture">
+                <pic:pic xmlns:pic="http://schemas.openxmlformats.org/drawingml/2006/picture">
+                  <pic:nvPicPr>
+                    <pic:cNvPr id="1323034234" name="Picture 1" descr="A screenshot of a graph&#10;&#10;Description automatically generated"/>
+                    <pic:cNvPicPr/>
+                  </pic:nvPicPr>
+                  <pic:blipFill>
+                    <a:blip r:embed="rId24"/>
+                    <a:stretch>
+                      <a:fillRect/>
+                    </a:stretch>
+                  </pic:blipFill>
+                  <pic:spPr>
+                    <a:xfrm>
+                      <a:off x="0" y="0"/>
+                      <a:ext cx="4703806" cy="3416407"/>
+                    </a:xfrm>
+                    <a:prstGeom prst="rect">
+                      <a:avLst/>
+                    </a:prstGeom>
+                  </pic:spPr>
+                </pic:pic>
+              </a:graphicData>
+            </a:graphic>
+          </wp:inline>
+        </w:drawing>
       </w:r>
     </w:p>
-    <w:p>
-      <w:r>
-        <w:t xml:space="preserve">Similarly, </w:t>
-      </w:r>
-      <w:r>
-        <w:t>medical speciality has 68 unique values</w:t>
-      </w:r>
-      <w:r>
-        <w:t xml:space="preserve"> and</w:t>
-      </w:r>
-      <w:r>
-        <w:t xml:space="preserve"> </w:t>
-      </w:r>
-      <w:r>
-        <w:t>35%</w:t>
-      </w:r>
-      <w:r>
-        <w:t xml:space="preserve"> of </w:t>
-      </w:r>
-      <w:r>
-        <w:t>values</w:t>
-      </w:r>
-      <w:r>
-        <w:t xml:space="preserve"> are</w:t>
-      </w:r>
-      <w:r>
-        <w:t xml:space="preserve"> miss</w:t>
-      </w:r>
-      <w:r>
-        <w:t>ing</w:t>
-      </w:r>
-      <w:r>
-        <w:t xml:space="preserve">. This variable will be recoded </w:t>
-      </w:r>
-      <w:r>
-        <w:t xml:space="preserve">into higher level specialities e.g. </w:t>
-      </w:r>
-      <w:r>
-        <w:t>inter</w:t>
-      </w:r>
-      <w:r>
-        <w:t xml:space="preserve">nal medicine, surgery, general practice, oncology, </w:t>
-      </w:r>
-      <w:r>
-        <w:t>paediatric etc.</w:t>
-      </w:r>
-    </w:p>
-    <w:p>
-      <w:r>
-        <w:t>The variables</w:t>
-      </w:r>
-      <w:r>
-        <w:t xml:space="preserve"> admission_type_id, discharge_disposition_id, and admission_source_id </w:t>
-      </w:r>
-      <w:r>
-        <w:t>can be recategorized to reduce the number of values.</w:t>
-      </w:r>
-    </w:p>
-    <w:p>
-      <w:r>
-        <w:br/>
-        <w:t>The admission_type_id can be condensed to fewer categories as follows:</w:t>
-      </w:r>
-    </w:p>
-    <w:p>
-      <w:pPr>
-        <w:pStyle w:val="ListParagraph"/>
-        <w:numPr>
-          <w:ilvl w:val="0"/>
-          <w:numId w:val="14"/>
-        </w:numPr>
-      </w:pPr>
-      <w:r>
-        <w:t>Emergency, urgent, and trauma center can be combined into the Emergency category based on their acuity</w:t>
-      </w:r>
-    </w:p>
-    <w:p>
-      <w:pPr>
-        <w:pStyle w:val="ListParagraph"/>
-        <w:numPr>
-          <w:ilvl w:val="0"/>
-          <w:numId w:val="14"/>
-        </w:numPr>
-      </w:pPr>
-      <w:r>
-        <w:t>Not Available, NULL, and Not Mapped can be combined into the Not available category based on the lack of mapping, or unavailability</w:t>
-      </w:r>
-    </w:p>
-    <w:p>
-      <w:pPr>
-        <w:pStyle w:val="ListParagraph"/>
-        <w:numPr>
-          <w:ilvl w:val="0"/>
-          <w:numId w:val="14"/>
-        </w:numPr>
-      </w:pPr>
-      <w:r>
-        <w:t>Newborn can be left as a separate category</w:t>
-      </w:r>
-    </w:p>
-    <w:p>
-      <w:r>
-        <w:t xml:space="preserve">The discharge_disposition_id can be condensed to four distinct categories </w:t>
-      </w:r>
-      <w:r>
-        <w:t xml:space="preserve">that capture the concepts of </w:t>
-      </w:r>
-      <w:r>
-        <w:t>discharged home</w:t>
-      </w:r>
-      <w:r>
-        <w:t>;</w:t>
-      </w:r>
-      <w:r>
-        <w:t xml:space="preserve"> transferred for </w:t>
-      </w:r>
-      <w:r>
-        <w:t>ongoing</w:t>
-      </w:r>
-      <w:r>
-        <w:t xml:space="preserve"> care</w:t>
-      </w:r>
-      <w:r>
-        <w:t>;</w:t>
-      </w:r>
-      <w:r>
-        <w:t xml:space="preserve"> deceased</w:t>
-      </w:r>
-      <w:r>
-        <w:t>;</w:t>
-      </w:r>
-      <w:r>
-        <w:t xml:space="preserve"> </w:t>
-      </w:r>
-      <w:r>
-        <w:t>and</w:t>
-      </w:r>
-      <w:r>
-        <w:t xml:space="preserve"> unknown.</w:t>
-      </w:r>
-    </w:p>
-    <w:p>
-      <w:pPr>
-        <w:pStyle w:val="ListParagraph"/>
-        <w:numPr>
-          <w:ilvl w:val="0"/>
-          <w:numId w:val="14"/>
-        </w:numPr>
-      </w:pPr>
-      <w:r>
-        <w:t>Discharged to home can be categorised as 'Discharged home'</w:t>
-      </w:r>
-    </w:p>
-    <w:p>
-      <w:pPr>
-        <w:pStyle w:val="ListParagraph"/>
-        <w:numPr>
-          <w:ilvl w:val="0"/>
-          <w:numId w:val="14"/>
-        </w:numPr>
-      </w:pPr>
-      <w:r>
-        <w:t>Examples of d</w:t>
-      </w:r>
-      <w:r>
-        <w:t xml:space="preserve">ischarged/transferred </w:t>
-      </w:r>
-      <w:r>
-        <w:t>include</w:t>
-      </w:r>
-      <w:r>
-        <w:t xml:space="preserve"> another </w:t>
-      </w:r>
-      <w:r>
-        <w:t>short-term</w:t>
-      </w:r>
-      <w:r>
-        <w:t xml:space="preserve"> hospital, SNF, ICF etc can be categorised as 'Ongong care'. This is because they are all forms of additional care in </w:t>
-      </w:r>
-      <w:r>
-        <w:t xml:space="preserve">the </w:t>
-      </w:r>
-      <w:r>
-        <w:t>current facility</w:t>
-      </w:r>
-      <w:r>
-        <w:t xml:space="preserve"> or </w:t>
-      </w:r>
-      <w:r>
-        <w:t>through an</w:t>
-      </w:r>
-      <w:r>
-        <w:t>other facility.</w:t>
-      </w:r>
-    </w:p>
-    <w:p>
-      <w:pPr>
-        <w:pStyle w:val="ListParagraph"/>
-        <w:numPr>
-          <w:ilvl w:val="0"/>
-          <w:numId w:val="14"/>
-        </w:numPr>
-      </w:pPr>
-      <w:r>
-        <w:t>Any variable with Expired will be recoded to 'Deceased'</w:t>
-      </w:r>
-    </w:p>
-    <w:p>
-      <w:pPr>
-        <w:pStyle w:val="ListParagraph"/>
-        <w:numPr>
-          <w:ilvl w:val="0"/>
-          <w:numId w:val="14"/>
-        </w:numPr>
-      </w:pPr>
-      <w:r>
-        <w:t xml:space="preserve">All </w:t>
-      </w:r>
-      <w:r>
-        <w:t>‘</w:t>
-      </w:r>
-      <w:r>
-        <w:t>Not mapped</w:t>
-      </w:r>
-      <w:r>
-        <w:t>’</w:t>
-      </w:r>
-      <w:r>
-        <w:t xml:space="preserve">, NULL, </w:t>
-      </w:r>
-      <w:r>
-        <w:t xml:space="preserve">and </w:t>
-      </w:r>
-      <w:r>
-        <w:t xml:space="preserve">Unknown will </w:t>
-      </w:r>
-      <w:r>
-        <w:t xml:space="preserve">all </w:t>
-      </w:r>
-      <w:r>
-        <w:t>be recoded to 'Unknown'</w:t>
-      </w:r>
-    </w:p>
-    <w:p>
-      <w:pPr>
-        <w:pStyle w:val="ListParagraph"/>
-        <w:ind w:left="0"/>
-      </w:pPr>
-    </w:p>
-    <w:p>
-      <w:pPr>
-        <w:pStyle w:val="ListParagraph"/>
-        <w:ind w:left="0"/>
-      </w:pPr>
-      <w:r>
-        <w:t>The admission_source_id can be condensed to fewer categories as follows:</w:t>
-      </w:r>
-    </w:p>
-    <w:p>
-      <w:pPr>
-        <w:pStyle w:val="ListParagraph"/>
-        <w:numPr>
-          <w:ilvl w:val="0"/>
-          <w:numId w:val="16"/>
-        </w:numPr>
-      </w:pPr>
-      <w:r>
-        <w:t>Referral</w:t>
-      </w:r>
-      <w:r>
-        <w:t xml:space="preserve"> from another provider e.g. a physician or clinic.</w:t>
-      </w:r>
-    </w:p>
-    <w:p>
-      <w:pPr>
-        <w:pStyle w:val="ListParagraph"/>
-        <w:numPr>
-          <w:ilvl w:val="0"/>
-          <w:numId w:val="16"/>
-        </w:numPr>
-      </w:pPr>
-      <w:r>
-        <w:t>Transfer</w:t>
-      </w:r>
-      <w:r>
-        <w:t>red in from another facility</w:t>
-      </w:r>
-      <w:r>
-        <w:t xml:space="preserve"> or health agency.</w:t>
-      </w:r>
-    </w:p>
-    <w:p>
-      <w:pPr>
-        <w:pStyle w:val="ListParagraph"/>
-        <w:numPr>
-          <w:ilvl w:val="0"/>
-          <w:numId w:val="16"/>
-        </w:numPr>
-      </w:pPr>
-      <w:r>
-        <w:lastRenderedPageBreak/>
-        <w:t>Emergency</w:t>
-      </w:r>
-      <w:r>
-        <w:t xml:space="preserve"> room admission.</w:t>
-      </w:r>
-    </w:p>
-    <w:p>
-      <w:pPr>
-        <w:pStyle w:val="ListParagraph"/>
-        <w:numPr>
-          <w:ilvl w:val="0"/>
-          <w:numId w:val="16"/>
-        </w:numPr>
-      </w:pPr>
-      <w:r>
-        <w:t>Not Available</w:t>
-      </w:r>
-    </w:p>
-    <w:p>
-      <w:pPr>
-        <w:ind w:left="360"/>
-      </w:pPr>
-      <w:r>
-        <w:t>On inspection of the variables, there were a small number that were related to childbirth/newborns and some that were court order. Given the small number (less than 10) these were considered as a referral.</w:t>
-      </w:r>
-    </w:p>
-    <w:p/>
-    <w:p/>
-    <w:p/>
-    <w:p/>
-    <w:p/>
-    <w:p/>
-    <w:p/>
-    <w:p/>
-    <w:p/>
-    <w:p/>
-    <w:p/>
-    <w:p/>
-    <w:p/>
-    <w:p/>
     <w:p/>
     <w:p>
       <w:pPr>
@@ -3475,13 +3347,29 @@
           <w:sz w:val="28"/>
           <w:szCs w:val="28"/>
         </w:rPr>
+        <w:lastRenderedPageBreak/>
         <w:t>Task 3 – Data preparation</w:t>
       </w:r>
     </w:p>
     <w:p/>
     <w:p>
       <w:r>
-        <w:t xml:space="preserve">The </w:t>
+        <w:rPr>
+          <w:highlight w:val="yellow"/>
+        </w:rPr>
+        <w:t>Summ</w:t>
+      </w:r>
+      <w:r>
+        <w:rPr>
+          <w:highlight w:val="yellow"/>
+        </w:rPr>
+        <w:t>a</w:t>
+      </w:r>
+      <w:r>
+        <w:rPr>
+          <w:highlight w:val="yellow"/>
+        </w:rPr>
+        <w:t>ry here</w:t>
       </w:r>
     </w:p>
     <w:p/>
@@ -3647,6 +3535,7 @@
                 <w:szCs w:val="20"/>
               </w:rPr>
             </w:pPr>
+            <w:proofErr w:type="spellStart"/>
             <w:r>
               <w:rPr>
                 <w:rFonts w:asciiTheme="minorHAnsi" w:hAnsiTheme="minorHAnsi"/>
@@ -3658,6 +3547,7 @@
               </w:rPr>
               <w:t>encounter_id</w:t>
             </w:r>
+            <w:proofErr w:type="spellEnd"/>
           </w:p>
         </w:tc>
         <w:tc>
@@ -3739,6 +3629,7 @@
                 <w:szCs w:val="20"/>
               </w:rPr>
             </w:pPr>
+            <w:proofErr w:type="spellStart"/>
             <w:r>
               <w:rPr>
                 <w:rFonts w:asciiTheme="minorHAnsi" w:hAnsiTheme="minorHAnsi"/>
@@ -3748,9 +3639,9 @@
                 <w:sz w:val="20"/>
                 <w:szCs w:val="20"/>
               </w:rPr>
-              <w:lastRenderedPageBreak/>
               <w:t>patient_nbr</w:t>
             </w:r>
+            <w:proofErr w:type="spellEnd"/>
           </w:p>
         </w:tc>
         <w:tc>
@@ -3888,7 +3779,27 @@
                 <w:sz w:val="20"/>
                 <w:szCs w:val="20"/>
               </w:rPr>
-              <w:t>Impute by mode imputation</w:t>
+              <w:t xml:space="preserve">Impute by </w:t>
+            </w:r>
+            <w:r>
+              <w:rPr>
+                <w:rFonts w:asciiTheme="minorHAnsi" w:hAnsiTheme="minorHAnsi"/>
+                <w:b w:val="0"/>
+                <w:bCs w:val="0"/>
+                <w:sz w:val="20"/>
+                <w:szCs w:val="20"/>
+              </w:rPr>
+              <w:t>random value</w:t>
+            </w:r>
+            <w:r>
+              <w:rPr>
+                <w:rFonts w:asciiTheme="minorHAnsi" w:hAnsiTheme="minorHAnsi"/>
+                <w:b w:val="0"/>
+                <w:bCs w:val="0"/>
+                <w:sz w:val="20"/>
+                <w:szCs w:val="20"/>
+              </w:rPr>
+              <w:t xml:space="preserve"> imputation</w:t>
             </w:r>
           </w:p>
         </w:tc>
@@ -4193,6 +4104,7 @@
                 <w:szCs w:val="20"/>
               </w:rPr>
             </w:pPr>
+            <w:proofErr w:type="spellStart"/>
             <w:r>
               <w:rPr>
                 <w:rFonts w:asciiTheme="minorHAnsi" w:hAnsiTheme="minorHAnsi"/>
@@ -4204,6 +4116,7 @@
               </w:rPr>
               <w:t>admission_type_id</w:t>
             </w:r>
+            <w:proofErr w:type="spellEnd"/>
           </w:p>
         </w:tc>
         <w:tc>
@@ -4244,21 +4157,53 @@
               <w:ind w:left="108" w:right="218" w:hanging="75"/>
               <w:rPr>
                 <w:rFonts w:asciiTheme="minorHAnsi" w:hAnsiTheme="minorHAnsi"/>
-                <w:b w:val="0"/>
-                <w:bCs w:val="0"/>
-                <w:sz w:val="20"/>
-                <w:szCs w:val="20"/>
-              </w:rPr>
-            </w:pPr>
-            <w:r>
-              <w:rPr>
-                <w:rFonts w:asciiTheme="minorHAnsi" w:hAnsiTheme="minorHAnsi"/>
-                <w:b w:val="0"/>
-                <w:bCs w:val="0"/>
-                <w:sz w:val="20"/>
-                <w:szCs w:val="20"/>
-              </w:rPr>
-              <w:t>No action required</w:t>
+                <w:sz w:val="20"/>
+                <w:szCs w:val="20"/>
+              </w:rPr>
+            </w:pPr>
+            <w:r>
+              <w:rPr>
+                <w:rFonts w:asciiTheme="minorHAnsi" w:hAnsiTheme="minorHAnsi"/>
+                <w:b w:val="0"/>
+                <w:bCs w:val="0"/>
+                <w:sz w:val="20"/>
+                <w:szCs w:val="20"/>
+              </w:rPr>
+              <w:t>Identify and correct missing values.</w:t>
+            </w:r>
+          </w:p>
+          <w:p>
+            <w:pPr>
+              <w:pStyle w:val="TableParagraph"/>
+              <w:spacing w:before="32" w:line="240" w:lineRule="auto"/>
+              <w:ind w:left="108" w:right="218" w:hanging="75"/>
+              <w:rPr>
+                <w:rFonts w:asciiTheme="minorHAnsi" w:hAnsiTheme="minorHAnsi"/>
+                <w:b w:val="0"/>
+                <w:bCs w:val="0"/>
+                <w:sz w:val="20"/>
+                <w:szCs w:val="20"/>
+              </w:rPr>
+            </w:pPr>
+            <w:r>
+              <w:rPr>
+                <w:rFonts w:asciiTheme="minorHAnsi" w:hAnsiTheme="minorHAnsi"/>
+                <w:b w:val="0"/>
+                <w:bCs w:val="0"/>
+                <w:sz w:val="20"/>
+                <w:szCs w:val="20"/>
+              </w:rPr>
+              <w:t xml:space="preserve">Recode variable to </w:t>
+            </w:r>
+            <w:r>
+              <w:rPr>
+                <w:rFonts w:asciiTheme="minorHAnsi" w:hAnsiTheme="minorHAnsi"/>
+                <w:b w:val="0"/>
+                <w:bCs w:val="0"/>
+                <w:sz w:val="20"/>
+                <w:szCs w:val="20"/>
+              </w:rPr>
+              <w:t>reduce the number of features.</w:t>
             </w:r>
           </w:p>
         </w:tc>
@@ -4285,6 +4230,7 @@
                 <w:szCs w:val="20"/>
               </w:rPr>
             </w:pPr>
+            <w:proofErr w:type="spellStart"/>
             <w:r>
               <w:rPr>
                 <w:rFonts w:asciiTheme="minorHAnsi" w:hAnsiTheme="minorHAnsi"/>
@@ -4296,6 +4242,7 @@
               </w:rPr>
               <w:t>discharge_disposition_id</w:t>
             </w:r>
+            <w:proofErr w:type="spellEnd"/>
           </w:p>
         </w:tc>
         <w:tc>
@@ -4333,6 +4280,28 @@
             <w:pPr>
               <w:pStyle w:val="TableParagraph"/>
               <w:spacing w:before="32" w:line="240" w:lineRule="auto"/>
+              <w:ind w:left="108" w:right="218" w:hanging="75"/>
+              <w:rPr>
+                <w:rFonts w:asciiTheme="minorHAnsi" w:hAnsiTheme="minorHAnsi"/>
+                <w:sz w:val="20"/>
+                <w:szCs w:val="20"/>
+              </w:rPr>
+            </w:pPr>
+            <w:r>
+              <w:rPr>
+                <w:rFonts w:asciiTheme="minorHAnsi" w:hAnsiTheme="minorHAnsi"/>
+                <w:b w:val="0"/>
+                <w:bCs w:val="0"/>
+                <w:sz w:val="20"/>
+                <w:szCs w:val="20"/>
+              </w:rPr>
+              <w:t>Identify and correct missing values.</w:t>
+            </w:r>
+          </w:p>
+          <w:p>
+            <w:pPr>
+              <w:pStyle w:val="TableParagraph"/>
+              <w:spacing w:before="32" w:line="240" w:lineRule="auto"/>
               <w:ind w:left="108" w:hanging="75"/>
               <w:rPr>
                 <w:rFonts w:asciiTheme="minorHAnsi" w:hAnsiTheme="minorHAnsi"/>
@@ -4350,7 +4319,7 @@
                 <w:sz w:val="20"/>
                 <w:szCs w:val="20"/>
               </w:rPr>
-              <w:t>No action required</w:t>
+              <w:t>Recode variable to reduce the number of features.</w:t>
             </w:r>
           </w:p>
         </w:tc>
@@ -4378,6 +4347,7 @@
                 <w:szCs w:val="20"/>
               </w:rPr>
             </w:pPr>
+            <w:proofErr w:type="spellStart"/>
             <w:r>
               <w:rPr>
                 <w:rFonts w:asciiTheme="minorHAnsi" w:hAnsiTheme="minorHAnsi"/>
@@ -4389,6 +4359,7 @@
               </w:rPr>
               <w:t>admission_source_id</w:t>
             </w:r>
+            <w:proofErr w:type="spellEnd"/>
           </w:p>
         </w:tc>
         <w:tc>
@@ -4426,6 +4397,28 @@
             <w:pPr>
               <w:pStyle w:val="TableParagraph"/>
               <w:spacing w:before="32" w:line="240" w:lineRule="auto"/>
+              <w:ind w:left="108" w:right="218" w:hanging="75"/>
+              <w:rPr>
+                <w:rFonts w:asciiTheme="minorHAnsi" w:hAnsiTheme="minorHAnsi"/>
+                <w:sz w:val="20"/>
+                <w:szCs w:val="20"/>
+              </w:rPr>
+            </w:pPr>
+            <w:r>
+              <w:rPr>
+                <w:rFonts w:asciiTheme="minorHAnsi" w:hAnsiTheme="minorHAnsi"/>
+                <w:b w:val="0"/>
+                <w:bCs w:val="0"/>
+                <w:sz w:val="20"/>
+                <w:szCs w:val="20"/>
+              </w:rPr>
+              <w:t>Identify and correct missing values.</w:t>
+            </w:r>
+          </w:p>
+          <w:p>
+            <w:pPr>
+              <w:pStyle w:val="TableParagraph"/>
+              <w:spacing w:before="32" w:line="240" w:lineRule="auto"/>
               <w:ind w:left="108" w:hanging="75"/>
               <w:rPr>
                 <w:rFonts w:asciiTheme="minorHAnsi" w:hAnsiTheme="minorHAnsi"/>
@@ -4443,7 +4436,7 @@
                 <w:sz w:val="20"/>
                 <w:szCs w:val="20"/>
               </w:rPr>
-              <w:t>No action required</w:t>
+              <w:t>Recode variable to reduce the number of features.</w:t>
             </w:r>
           </w:p>
         </w:tc>
@@ -4470,6 +4463,7 @@
                 <w:szCs w:val="20"/>
               </w:rPr>
             </w:pPr>
+            <w:proofErr w:type="spellStart"/>
             <w:r>
               <w:rPr>
                 <w:rFonts w:asciiTheme="minorHAnsi" w:hAnsiTheme="minorHAnsi"/>
@@ -4492,6 +4486,7 @@
               </w:rPr>
               <w:t>ength_of_stay</w:t>
             </w:r>
+            <w:proofErr w:type="spellEnd"/>
           </w:p>
         </w:tc>
         <w:tc>
@@ -4574,6 +4569,7 @@
                 <w:szCs w:val="20"/>
               </w:rPr>
             </w:pPr>
+            <w:proofErr w:type="spellStart"/>
             <w:r>
               <w:rPr>
                 <w:rFonts w:asciiTheme="minorHAnsi" w:hAnsiTheme="minorHAnsi"/>
@@ -4584,6 +4580,7 @@
               </w:rPr>
               <w:t>payer_code</w:t>
             </w:r>
+            <w:proofErr w:type="spellEnd"/>
           </w:p>
         </w:tc>
         <w:tc>
@@ -4665,6 +4662,7 @@
                 <w:szCs w:val="20"/>
               </w:rPr>
             </w:pPr>
+            <w:proofErr w:type="spellStart"/>
             <w:r>
               <w:rPr>
                 <w:rFonts w:asciiTheme="minorHAnsi" w:hAnsiTheme="minorHAnsi"/>
@@ -4676,6 +4674,7 @@
               </w:rPr>
               <w:t>medical_specialty</w:t>
             </w:r>
+            <w:proofErr w:type="spellEnd"/>
           </w:p>
         </w:tc>
         <w:tc>
@@ -4758,6 +4757,7 @@
                 <w:szCs w:val="20"/>
               </w:rPr>
             </w:pPr>
+            <w:proofErr w:type="spellStart"/>
             <w:r>
               <w:rPr>
                 <w:rFonts w:asciiTheme="minorHAnsi" w:hAnsiTheme="minorHAnsi"/>
@@ -4769,6 +4769,7 @@
               </w:rPr>
               <w:t>num_lab_procedures</w:t>
             </w:r>
+            <w:proofErr w:type="spellEnd"/>
           </w:p>
         </w:tc>
         <w:tc>
@@ -4850,6 +4851,7 @@
                 <w:szCs w:val="20"/>
               </w:rPr>
             </w:pPr>
+            <w:proofErr w:type="spellStart"/>
             <w:r>
               <w:rPr>
                 <w:rFonts w:asciiTheme="minorHAnsi" w:hAnsiTheme="minorHAnsi"/>
@@ -4861,6 +4863,7 @@
               </w:rPr>
               <w:t>num_procedures</w:t>
             </w:r>
+            <w:proofErr w:type="spellEnd"/>
           </w:p>
         </w:tc>
         <w:tc>
@@ -4943,6 +4946,7 @@
                 <w:szCs w:val="20"/>
               </w:rPr>
             </w:pPr>
+            <w:proofErr w:type="spellStart"/>
             <w:r>
               <w:rPr>
                 <w:rFonts w:asciiTheme="minorHAnsi" w:hAnsiTheme="minorHAnsi"/>
@@ -4954,6 +4958,7 @@
               </w:rPr>
               <w:t>num_medications</w:t>
             </w:r>
+            <w:proofErr w:type="spellEnd"/>
           </w:p>
         </w:tc>
         <w:tc>
@@ -5035,6 +5040,7 @@
                 <w:szCs w:val="20"/>
               </w:rPr>
             </w:pPr>
+            <w:proofErr w:type="spellStart"/>
             <w:r>
               <w:rPr>
                 <w:rFonts w:asciiTheme="minorHAnsi" w:hAnsiTheme="minorHAnsi"/>
@@ -5046,6 +5052,7 @@
               </w:rPr>
               <w:t>number_outpatient</w:t>
             </w:r>
+            <w:proofErr w:type="spellEnd"/>
           </w:p>
         </w:tc>
         <w:tc>
@@ -5149,108 +5156,46 @@
             <w:pPr>
               <w:pStyle w:val="TableParagraph"/>
               <w:spacing w:before="32" w:line="240" w:lineRule="auto"/>
-              <w:ind w:left="108" w:right="218" w:hanging="75"/>
-              <w:rPr>
-                <w:rFonts w:asciiTheme="minorHAnsi" w:hAnsiTheme="minorHAnsi"/>
-                <w:b w:val="0"/>
-                <w:bCs w:val="0"/>
-                <w:sz w:val="20"/>
-                <w:szCs w:val="20"/>
-              </w:rPr>
-            </w:pPr>
-            <w:r>
-              <w:rPr>
-                <w:rFonts w:asciiTheme="minorHAnsi" w:hAnsiTheme="minorHAnsi"/>
-                <w:b w:val="0"/>
-                <w:bCs w:val="0"/>
-                <w:sz w:val="20"/>
-                <w:szCs w:val="20"/>
-              </w:rPr>
-              <w:t>Different options for transformation are available, depending on model choice. These are:</w:t>
-            </w:r>
-          </w:p>
-          <w:p>
-            <w:pPr>
-              <w:pStyle w:val="TableParagraph"/>
-              <w:numPr>
-                <w:ilvl w:val="0"/>
-                <w:numId w:val="13"/>
-              </w:numPr>
-              <w:spacing w:before="32" w:line="240" w:lineRule="auto"/>
-              <w:ind w:left="458" w:right="218" w:hanging="141"/>
-              <w:rPr>
-                <w:rFonts w:asciiTheme="minorHAnsi" w:hAnsiTheme="minorHAnsi"/>
-                <w:b w:val="0"/>
-                <w:bCs w:val="0"/>
-                <w:sz w:val="20"/>
-                <w:szCs w:val="20"/>
-              </w:rPr>
-            </w:pPr>
-            <w:r>
-              <w:rPr>
-                <w:rFonts w:asciiTheme="minorHAnsi" w:hAnsiTheme="minorHAnsi"/>
-                <w:b w:val="0"/>
-                <w:bCs w:val="0"/>
-                <w:sz w:val="20"/>
-                <w:szCs w:val="20"/>
-              </w:rPr>
-              <w:t>Square root transformation</w:t>
-            </w:r>
-          </w:p>
-          <w:p>
-            <w:pPr>
-              <w:pStyle w:val="TableParagraph"/>
-              <w:numPr>
-                <w:ilvl w:val="0"/>
-                <w:numId w:val="13"/>
-              </w:numPr>
-              <w:spacing w:before="32" w:line="240" w:lineRule="auto"/>
-              <w:ind w:left="458" w:right="218" w:hanging="141"/>
-              <w:rPr>
-                <w:rFonts w:asciiTheme="minorHAnsi" w:hAnsiTheme="minorHAnsi"/>
-                <w:b w:val="0"/>
-                <w:bCs w:val="0"/>
-                <w:sz w:val="20"/>
-                <w:szCs w:val="20"/>
-              </w:rPr>
-            </w:pPr>
-            <w:r>
-              <w:rPr>
-                <w:rFonts w:asciiTheme="minorHAnsi" w:hAnsiTheme="minorHAnsi"/>
-                <w:b w:val="0"/>
-                <w:bCs w:val="0"/>
-                <w:sz w:val="20"/>
-                <w:szCs w:val="20"/>
-              </w:rPr>
-              <w:t>Log transformation with offset for zero values.</w:t>
-            </w:r>
-          </w:p>
-          <w:p>
-            <w:pPr>
-              <w:pStyle w:val="TableParagraph"/>
-              <w:numPr>
-                <w:ilvl w:val="0"/>
-                <w:numId w:val="13"/>
-              </w:numPr>
-              <w:spacing w:before="32" w:line="240" w:lineRule="auto"/>
-              <w:ind w:left="458" w:right="218" w:hanging="141"/>
-              <w:rPr>
-                <w:rFonts w:asciiTheme="minorHAnsi" w:hAnsiTheme="minorHAnsi"/>
-                <w:b w:val="0"/>
-                <w:bCs w:val="0"/>
-                <w:sz w:val="20"/>
-                <w:szCs w:val="20"/>
-              </w:rPr>
-            </w:pPr>
-            <w:r>
-              <w:rPr>
-                <w:rFonts w:asciiTheme="minorHAnsi" w:hAnsiTheme="minorHAnsi"/>
-                <w:b w:val="0"/>
-                <w:bCs w:val="0"/>
-                <w:sz w:val="20"/>
-                <w:szCs w:val="20"/>
-              </w:rPr>
-              <w:t>Convert the three variables into a composite health_history variable</w:t>
+              <w:ind w:left="0" w:right="218"/>
+              <w:rPr>
+                <w:rFonts w:asciiTheme="minorHAnsi" w:hAnsiTheme="minorHAnsi"/>
+                <w:b w:val="0"/>
+                <w:bCs w:val="0"/>
+                <w:sz w:val="20"/>
+                <w:szCs w:val="20"/>
+              </w:rPr>
+            </w:pPr>
+            <w:r>
+              <w:rPr>
+                <w:rFonts w:asciiTheme="minorHAnsi" w:hAnsiTheme="minorHAnsi"/>
+                <w:b w:val="0"/>
+                <w:bCs w:val="0"/>
+                <w:sz w:val="20"/>
+                <w:szCs w:val="20"/>
+              </w:rPr>
+              <w:t xml:space="preserve">Replace </w:t>
+            </w:r>
+            <w:proofErr w:type="spellStart"/>
+            <w:r>
+              <w:rPr>
+                <w:rFonts w:asciiTheme="minorHAnsi" w:hAnsiTheme="minorHAnsi"/>
+                <w:b w:val="0"/>
+                <w:bCs w:val="0"/>
+                <w:sz w:val="20"/>
+                <w:szCs w:val="20"/>
+              </w:rPr>
+              <w:t>NaN</w:t>
+            </w:r>
+            <w:proofErr w:type="spellEnd"/>
+            <w:r>
+              <w:rPr>
+                <w:rFonts w:asciiTheme="minorHAnsi" w:hAnsiTheme="minorHAnsi"/>
+                <w:b w:val="0"/>
+                <w:bCs w:val="0"/>
+                <w:sz w:val="20"/>
+                <w:szCs w:val="20"/>
+              </w:rPr>
+              <w:t xml:space="preserve"> values with median value to limit bias.</w:t>
             </w:r>
           </w:p>
         </w:tc>
@@ -5278,6 +5223,7 @@
                 <w:szCs w:val="20"/>
               </w:rPr>
             </w:pPr>
+            <w:proofErr w:type="spellStart"/>
             <w:r>
               <w:rPr>
                 <w:rFonts w:asciiTheme="minorHAnsi" w:hAnsiTheme="minorHAnsi"/>
@@ -5289,6 +5235,7 @@
               </w:rPr>
               <w:t>number_emergency</w:t>
             </w:r>
+            <w:proofErr w:type="spellEnd"/>
           </w:p>
         </w:tc>
         <w:tc>
@@ -5354,6 +5301,7 @@
                 <w:szCs w:val="20"/>
               </w:rPr>
             </w:pPr>
+            <w:proofErr w:type="spellStart"/>
             <w:r>
               <w:rPr>
                 <w:rFonts w:asciiTheme="minorHAnsi" w:hAnsiTheme="minorHAnsi"/>
@@ -5365,6 +5313,7 @@
               </w:rPr>
               <w:t>number_inpatient</w:t>
             </w:r>
+            <w:proofErr w:type="spellEnd"/>
           </w:p>
         </w:tc>
         <w:tc>
@@ -5732,6 +5681,7 @@
                 <w:szCs w:val="20"/>
               </w:rPr>
             </w:pPr>
+            <w:proofErr w:type="spellStart"/>
             <w:r>
               <w:rPr>
                 <w:rFonts w:asciiTheme="minorHAnsi" w:hAnsiTheme="minorHAnsi"/>
@@ -5743,6 +5693,7 @@
               </w:rPr>
               <w:t>number_diagnoses</w:t>
             </w:r>
+            <w:proofErr w:type="spellEnd"/>
           </w:p>
         </w:tc>
         <w:tc>
@@ -5909,7 +5860,7 @@
             <w:pPr>
               <w:pStyle w:val="TableParagraph"/>
               <w:spacing w:line="275" w:lineRule="exact"/>
-              <w:ind w:left="108"/>
+              <w:ind w:left="0"/>
               <w:rPr>
                 <w:rFonts w:asciiTheme="minorHAnsi" w:hAnsiTheme="minorHAnsi"/>
                 <w:b w:val="0"/>
@@ -5919,12 +5870,7 @@
                 <w:szCs w:val="20"/>
               </w:rPr>
             </w:pPr>
-          </w:p>
-          <w:p>
-            <w:pPr>
-              <w:pStyle w:val="TableParagraph"/>
-              <w:spacing w:line="275" w:lineRule="exact"/>
-              <w:ind w:left="108"/>
+            <w:r>
               <w:rPr>
                 <w:rFonts w:asciiTheme="minorHAnsi" w:hAnsiTheme="minorHAnsi"/>
                 <w:b w:val="0"/>
@@ -5933,7 +5879,9 @@
                 <w:sz w:val="20"/>
                 <w:szCs w:val="20"/>
               </w:rPr>
-            </w:pPr>
+              <w:t xml:space="preserve">  </w:t>
+            </w:r>
+            <w:proofErr w:type="spellStart"/>
             <w:r>
               <w:rPr>
                 <w:rFonts w:asciiTheme="minorHAnsi" w:hAnsiTheme="minorHAnsi"/>
@@ -5945,6 +5893,7 @@
               </w:rPr>
               <w:t>max_glu_serum</w:t>
             </w:r>
+            <w:proofErr w:type="spellEnd"/>
           </w:p>
         </w:tc>
         <w:tc>
@@ -6037,6 +5986,7 @@
                 <w:sz w:val="20"/>
                 <w:szCs w:val="20"/>
               </w:rPr>
+              <w:lastRenderedPageBreak/>
               <w:t>A1Cresult</w:t>
             </w:r>
           </w:p>
@@ -6373,6 +6323,7 @@
                 <w:szCs w:val="20"/>
               </w:rPr>
             </w:pPr>
+            <w:proofErr w:type="spellStart"/>
             <w:r>
               <w:rPr>
                 <w:rFonts w:asciiTheme="minorHAnsi" w:hAnsiTheme="minorHAnsi"/>
@@ -6384,6 +6335,7 @@
               </w:rPr>
               <w:t>nateglinide</w:t>
             </w:r>
+            <w:proofErr w:type="spellEnd"/>
           </w:p>
         </w:tc>
         <w:tc>
@@ -7087,6 +7039,7 @@
                 <w:szCs w:val="20"/>
               </w:rPr>
             </w:pPr>
+            <w:proofErr w:type="spellStart"/>
             <w:r>
               <w:rPr>
                 <w:rFonts w:asciiTheme="minorHAnsi" w:hAnsiTheme="minorHAnsi"/>
@@ -7098,6 +7051,7 @@
               </w:rPr>
               <w:t>diabetesMed</w:t>
             </w:r>
+            <w:proofErr w:type="spellEnd"/>
           </w:p>
         </w:tc>
         <w:tc>
@@ -7285,6 +7239,7 @@
                 <w:szCs w:val="20"/>
               </w:rPr>
             </w:pPr>
+            <w:proofErr w:type="spellStart"/>
             <w:r>
               <w:rPr>
                 <w:rFonts w:asciiTheme="minorHAnsi" w:hAnsiTheme="minorHAnsi"/>
@@ -7296,6 +7251,7 @@
               </w:rPr>
               <w:t>single_day_admission</w:t>
             </w:r>
+            <w:proofErr w:type="spellEnd"/>
           </w:p>
         </w:tc>
         <w:tc>
@@ -7362,6 +7318,348 @@
     </w:tbl>
     <w:p/>
     <w:p/>
+    <w:p>
+      <w:r>
+        <w:t>The diagnosis categories (diag_1, diag_2, and diag_3) represent ICD9 codes of primary, secondary, a tertiary diagnoses of cases. The variables each have more than 600 unique values. This would be impractical for a machine learning model so these will require grouping.</w:t>
+      </w:r>
+    </w:p>
+    <w:p>
+      <w:r>
+        <w:t>Similarly, medical speciality has 68 unique values and 35% of values are missing. This variable will be recoded into higher level specialities e.g. internal medicine, surgery, general practice, oncology, paediatric etc.</w:t>
+      </w:r>
+    </w:p>
+    <w:p>
+      <w:r>
+        <w:t>The variables</w:t>
+      </w:r>
+      <w:r>
+        <w:t xml:space="preserve"> </w:t>
+      </w:r>
+      <w:proofErr w:type="spellStart"/>
+      <w:r>
+        <w:t>admission_type_id</w:t>
+      </w:r>
+      <w:proofErr w:type="spellEnd"/>
+      <w:r>
+        <w:t xml:space="preserve">, </w:t>
+      </w:r>
+      <w:proofErr w:type="spellStart"/>
+      <w:r>
+        <w:t>discharge_disposition_id</w:t>
+      </w:r>
+      <w:proofErr w:type="spellEnd"/>
+      <w:r>
+        <w:t xml:space="preserve">, and </w:t>
+      </w:r>
+      <w:proofErr w:type="spellStart"/>
+      <w:r>
+        <w:t>admission_source_id</w:t>
+      </w:r>
+      <w:proofErr w:type="spellEnd"/>
+      <w:r>
+        <w:t xml:space="preserve"> </w:t>
+      </w:r>
+      <w:r>
+        <w:t>can be recategorized to reduce the number of values.</w:t>
+      </w:r>
+    </w:p>
+    <w:p>
+      <w:r>
+        <w:br/>
+        <w:t xml:space="preserve">The </w:t>
+      </w:r>
+      <w:proofErr w:type="spellStart"/>
+      <w:r>
+        <w:t>admission_type_id</w:t>
+      </w:r>
+      <w:proofErr w:type="spellEnd"/>
+      <w:r>
+        <w:t xml:space="preserve"> can be condensed to fewer categories as follows:</w:t>
+      </w:r>
+    </w:p>
+    <w:p>
+      <w:pPr>
+        <w:pStyle w:val="ListParagraph"/>
+        <w:numPr>
+          <w:ilvl w:val="0"/>
+          <w:numId w:val="14"/>
+        </w:numPr>
+      </w:pPr>
+      <w:r>
+        <w:t xml:space="preserve">Emergency, urgent, and trauma </w:t>
+      </w:r>
+      <w:proofErr w:type="spellStart"/>
+      <w:r>
+        <w:t>center</w:t>
+      </w:r>
+      <w:proofErr w:type="spellEnd"/>
+      <w:r>
+        <w:t xml:space="preserve"> can be combined into the Emergency category based on their acuity</w:t>
+      </w:r>
+    </w:p>
+    <w:p>
+      <w:pPr>
+        <w:pStyle w:val="ListParagraph"/>
+        <w:numPr>
+          <w:ilvl w:val="0"/>
+          <w:numId w:val="14"/>
+        </w:numPr>
+      </w:pPr>
+      <w:r>
+        <w:t>Not Available, NULL, and Not Mapped can be combined into the Not available category based on the lack of mapping, or unavailability</w:t>
+      </w:r>
+    </w:p>
+    <w:p>
+      <w:pPr>
+        <w:pStyle w:val="ListParagraph"/>
+        <w:numPr>
+          <w:ilvl w:val="0"/>
+          <w:numId w:val="14"/>
+        </w:numPr>
+      </w:pPr>
+      <w:r>
+        <w:t>Newborn can be left as a separate category</w:t>
+      </w:r>
+    </w:p>
+    <w:p>
+      <w:r>
+        <w:t xml:space="preserve">The </w:t>
+      </w:r>
+      <w:proofErr w:type="spellStart"/>
+      <w:r>
+        <w:t>discharge_disposition_id</w:t>
+      </w:r>
+      <w:proofErr w:type="spellEnd"/>
+      <w:r>
+        <w:t xml:space="preserve"> can be condensed to four distinct categories </w:t>
+      </w:r>
+      <w:r>
+        <w:t xml:space="preserve">that capture the concepts of </w:t>
+      </w:r>
+      <w:r>
+        <w:t>discharged home</w:t>
+      </w:r>
+      <w:r>
+        <w:t>;</w:t>
+      </w:r>
+      <w:r>
+        <w:t xml:space="preserve"> transferred for </w:t>
+      </w:r>
+      <w:r>
+        <w:t>ongoing</w:t>
+      </w:r>
+      <w:r>
+        <w:t xml:space="preserve"> care</w:t>
+      </w:r>
+      <w:r>
+        <w:t>;</w:t>
+      </w:r>
+      <w:r>
+        <w:t xml:space="preserve"> deceased</w:t>
+      </w:r>
+      <w:r>
+        <w:t>;</w:t>
+      </w:r>
+      <w:r>
+        <w:t xml:space="preserve"> </w:t>
+      </w:r>
+      <w:r>
+        <w:t>and</w:t>
+      </w:r>
+      <w:r>
+        <w:t xml:space="preserve"> unknown.</w:t>
+      </w:r>
+    </w:p>
+    <w:p>
+      <w:pPr>
+        <w:pStyle w:val="ListParagraph"/>
+        <w:numPr>
+          <w:ilvl w:val="0"/>
+          <w:numId w:val="14"/>
+        </w:numPr>
+      </w:pPr>
+      <w:r>
+        <w:t>Discharged to home can be categorised as 'Discharged home'</w:t>
+      </w:r>
+    </w:p>
+    <w:p>
+      <w:pPr>
+        <w:pStyle w:val="ListParagraph"/>
+        <w:numPr>
+          <w:ilvl w:val="0"/>
+          <w:numId w:val="14"/>
+        </w:numPr>
+      </w:pPr>
+      <w:r>
+        <w:t>Examples of d</w:t>
+      </w:r>
+      <w:r>
+        <w:t xml:space="preserve">ischarged/transferred </w:t>
+      </w:r>
+      <w:r>
+        <w:t>include</w:t>
+      </w:r>
+      <w:r>
+        <w:t xml:space="preserve"> another short-term hospital, SNF, ICF etc can be categorised as '</w:t>
+      </w:r>
+      <w:proofErr w:type="spellStart"/>
+      <w:r>
+        <w:t>Ongong</w:t>
+      </w:r>
+      <w:proofErr w:type="spellEnd"/>
+      <w:r>
+        <w:t xml:space="preserve"> care'. This is because they are all forms of additional care in </w:t>
+      </w:r>
+      <w:r>
+        <w:t>the current facility</w:t>
+      </w:r>
+      <w:r>
+        <w:t xml:space="preserve"> or </w:t>
+      </w:r>
+      <w:r>
+        <w:t>through an</w:t>
+      </w:r>
+      <w:r>
+        <w:t>other facility.</w:t>
+      </w:r>
+    </w:p>
+    <w:p>
+      <w:pPr>
+        <w:pStyle w:val="ListParagraph"/>
+        <w:numPr>
+          <w:ilvl w:val="0"/>
+          <w:numId w:val="14"/>
+        </w:numPr>
+      </w:pPr>
+      <w:r>
+        <w:t>Any variable with Expired will be recoded to 'Deceased'</w:t>
+      </w:r>
+    </w:p>
+    <w:p>
+      <w:pPr>
+        <w:pStyle w:val="ListParagraph"/>
+        <w:numPr>
+          <w:ilvl w:val="0"/>
+          <w:numId w:val="14"/>
+        </w:numPr>
+      </w:pPr>
+      <w:r>
+        <w:t xml:space="preserve">All </w:t>
+      </w:r>
+      <w:r>
+        <w:t>‘</w:t>
+      </w:r>
+      <w:r>
+        <w:t>Not mapped</w:t>
+      </w:r>
+      <w:r>
+        <w:t>’</w:t>
+      </w:r>
+      <w:r>
+        <w:t xml:space="preserve">, NULL, </w:t>
+      </w:r>
+      <w:r>
+        <w:t xml:space="preserve">and </w:t>
+      </w:r>
+      <w:r>
+        <w:t xml:space="preserve">Unknown will </w:t>
+      </w:r>
+      <w:r>
+        <w:t xml:space="preserve">all </w:t>
+      </w:r>
+      <w:r>
+        <w:t>be recoded to 'Unknown'</w:t>
+      </w:r>
+    </w:p>
+    <w:p>
+      <w:pPr>
+        <w:pStyle w:val="ListParagraph"/>
+        <w:ind w:left="0"/>
+      </w:pPr>
+    </w:p>
+    <w:p>
+      <w:pPr>
+        <w:pStyle w:val="ListParagraph"/>
+        <w:ind w:left="0"/>
+      </w:pPr>
+      <w:r>
+        <w:t xml:space="preserve">The </w:t>
+      </w:r>
+      <w:proofErr w:type="spellStart"/>
+      <w:r>
+        <w:t>admission_source_id</w:t>
+      </w:r>
+      <w:proofErr w:type="spellEnd"/>
+      <w:r>
+        <w:t xml:space="preserve"> can be condensed to fewer categories as follows:</w:t>
+      </w:r>
+    </w:p>
+    <w:p>
+      <w:pPr>
+        <w:pStyle w:val="ListParagraph"/>
+        <w:numPr>
+          <w:ilvl w:val="0"/>
+          <w:numId w:val="16"/>
+        </w:numPr>
+      </w:pPr>
+      <w:r>
+        <w:lastRenderedPageBreak/>
+        <w:t>Referral</w:t>
+      </w:r>
+      <w:r>
+        <w:t xml:space="preserve"> from another provider e.g. a physician or clinic.</w:t>
+      </w:r>
+    </w:p>
+    <w:p>
+      <w:pPr>
+        <w:pStyle w:val="ListParagraph"/>
+        <w:numPr>
+          <w:ilvl w:val="0"/>
+          <w:numId w:val="16"/>
+        </w:numPr>
+      </w:pPr>
+      <w:r>
+        <w:t>Transfer</w:t>
+      </w:r>
+      <w:r>
+        <w:t>red in from another facility or health agency.</w:t>
+      </w:r>
+    </w:p>
+    <w:p>
+      <w:pPr>
+        <w:pStyle w:val="ListParagraph"/>
+        <w:numPr>
+          <w:ilvl w:val="0"/>
+          <w:numId w:val="16"/>
+        </w:numPr>
+      </w:pPr>
+      <w:r>
+        <w:t>Emergency</w:t>
+      </w:r>
+      <w:r>
+        <w:t xml:space="preserve"> room admission.</w:t>
+      </w:r>
+    </w:p>
+    <w:p>
+      <w:pPr>
+        <w:pStyle w:val="ListParagraph"/>
+        <w:numPr>
+          <w:ilvl w:val="0"/>
+          <w:numId w:val="16"/>
+        </w:numPr>
+      </w:pPr>
+      <w:r>
+        <w:t>Not Available</w:t>
+      </w:r>
+    </w:p>
+    <w:p>
+      <w:pPr>
+        <w:ind w:left="360"/>
+      </w:pPr>
+      <w:r>
+        <w:t>On inspection of the variables, there were a small number that were related to childbirth/newborns and some that were court order. Given the small number (less than 10) these were considered as a referral.</w:t>
+      </w:r>
+    </w:p>
     <w:p/>
     <w:p/>
     <w:p/>
@@ -7422,7 +7720,23 @@
         <w:t xml:space="preserve">Examine relationship </w:t>
       </w:r>
       <w:r>
-        <w:t>between diabetes and diabetesMed – this will be strong. DiabetesMed will be redundant.</w:t>
+        <w:t xml:space="preserve">between diabetes and </w:t>
+      </w:r>
+      <w:proofErr w:type="spellStart"/>
+      <w:r>
+        <w:t>diabetesMed</w:t>
+      </w:r>
+      <w:proofErr w:type="spellEnd"/>
+      <w:r>
+        <w:t xml:space="preserve"> – this will be strong. </w:t>
+      </w:r>
+      <w:proofErr w:type="spellStart"/>
+      <w:r>
+        <w:t>DiabetesMed</w:t>
+      </w:r>
+      <w:proofErr w:type="spellEnd"/>
+      <w:r>
+        <w:t xml:space="preserve"> will be redundant.</w:t>
       </w:r>
     </w:p>
     <w:p>
@@ -7434,11 +7748,29 @@
         </w:numPr>
       </w:pPr>
       <w:r>
-        <w:t>Exclude pointless variables e.g. weight, payercode</w:t>
-      </w:r>
-      <w:r>
-        <w:t>, max_glu_serum, AC!result</w:t>
-      </w:r>
+        <w:t xml:space="preserve">Exclude pointless variables e.g. weight, </w:t>
+      </w:r>
+      <w:proofErr w:type="spellStart"/>
+      <w:r>
+        <w:t>payercode</w:t>
+      </w:r>
+      <w:proofErr w:type="spellEnd"/>
+      <w:r>
+        <w:t xml:space="preserve">, </w:t>
+      </w:r>
+      <w:proofErr w:type="spellStart"/>
+      <w:r>
+        <w:t>max_glu_serum</w:t>
+      </w:r>
+      <w:proofErr w:type="spellEnd"/>
+      <w:r>
+        <w:t xml:space="preserve">, </w:t>
+      </w:r>
+      <w:proofErr w:type="spellStart"/>
+      <w:r>
+        <w:t>AC!result</w:t>
+      </w:r>
+      <w:proofErr w:type="spellEnd"/>
       <w:r>
         <w:t xml:space="preserve"> etc…</w:t>
       </w:r>
@@ -9963,7 +10295,6 @@
   <w:style w:type="character" w:default="1" w:styleId="DefaultParagraphFont">
     <w:name w:val="Default Paragraph Font"/>
     <w:uiPriority w:val="1"/>
-    <w:semiHidden/>
     <w:unhideWhenUsed/>
   </w:style>
   <w:style w:type="table" w:default="1" w:styleId="TableNormal">

</xml_diff>

<commit_message>
more updates to the notebook
</commit_message>
<xml_diff>
--- a/Assignment1_submission/Assessment1-report.docx
+++ b/Assignment1_submission/Assessment1-report.docx
@@ -2930,9 +2930,9 @@
           <w:lang w:val="en-GB"/>
         </w:rPr>
         <w:drawing>
-          <wp:inline distT="0" distB="0" distL="0" distR="0" wp14:anchorId="4C231657" wp14:editId="620B20A5">
-            <wp:extent cx="4701436" cy="3414685"/>
-            <wp:effectExtent l="0" t="0" r="4445" b="0"/>
+          <wp:inline distT="0" distB="0" distL="0" distR="0" wp14:anchorId="4C231657" wp14:editId="2D4CC81F">
+            <wp:extent cx="5051959" cy="3669273"/>
+            <wp:effectExtent l="0" t="0" r="0" b="7620"/>
             <wp:docPr id="1323034234" name="Picture 1" descr="A screenshot of a graph&#10;&#10;Description automatically generated"/>
             <wp:cNvGraphicFramePr>
               <a:graphicFrameLocks xmlns:a="http://schemas.openxmlformats.org/drawingml/2006/main" noChangeAspect="1"/>
@@ -2953,7 +2953,7 @@
                   <pic:spPr>
                     <a:xfrm>
                       <a:off x="0" y="0"/>
-                      <a:ext cx="4703806" cy="3416407"/>
+                      <a:ext cx="5068022" cy="3680939"/>
                     </a:xfrm>
                     <a:prstGeom prst="rect">
                       <a:avLst/>
@@ -2983,75 +2983,117 @@
           <w:sz w:val="28"/>
           <w:szCs w:val="28"/>
         </w:rPr>
-        <w:lastRenderedPageBreak/>
         <w:t>Task 3 – Data preparation</w:t>
       </w:r>
     </w:p>
     <w:p/>
     <w:p>
       <w:r>
-        <w:rPr>
-          <w:highlight w:val="yellow"/>
-        </w:rPr>
-        <w:t>Summ</w:t>
-      </w:r>
-      <w:r>
-        <w:rPr>
-          <w:highlight w:val="yellow"/>
-        </w:rPr>
-        <w:t>a</w:t>
-      </w:r>
-      <w:r>
-        <w:rPr>
-          <w:highlight w:val="yellow"/>
-        </w:rPr>
-        <w:t>ry here</w:t>
+        <w:t>The problems associated with the data</w:t>
+      </w:r>
+      <w:r>
+        <w:t>, with the proposed corrections, are presented in Table X.</w:t>
       </w:r>
     </w:p>
     <w:p/>
     <w:p>
-      <w:pPr>
-        <w:pStyle w:val="ListParagraph"/>
-        <w:numPr>
-          <w:ilvl w:val="0"/>
-          <w:numId w:val="12"/>
-        </w:numPr>
-      </w:pPr>
-      <w:r>
-        <w:t xml:space="preserve">Undertake data preparation – this will be, for example, </w:t>
-      </w:r>
-    </w:p>
-    <w:p>
-      <w:pPr>
-        <w:pStyle w:val="ListParagraph"/>
-        <w:numPr>
-          <w:ilvl w:val="1"/>
-          <w:numId w:val="12"/>
-        </w:numPr>
-      </w:pPr>
-      <w:r>
-        <w:t>recategorizing variables e.g. diagnosis codes, medical speciality,</w:t>
-      </w:r>
-    </w:p>
-    <w:p>
-      <w:pPr>
-        <w:pStyle w:val="ListParagraph"/>
-        <w:numPr>
-          <w:ilvl w:val="1"/>
-          <w:numId w:val="12"/>
-        </w:numPr>
-      </w:pPr>
-      <w:r>
-        <w:t xml:space="preserve">normalising/standardizing variables with outliers e.g. admission days, </w:t>
+      <w:r>
+        <w:t>List of values with identified problems:</w:t>
       </w:r>
     </w:p>
     <w:p/>
     <w:p>
-      <w:r>
-        <w:t>List of values with identified problems:</w:t>
+      <w:pPr>
+        <w:pStyle w:val="Caption"/>
+        <w:keepNext/>
+        <w:rPr>
+          <w:b/>
+          <w:bCs/>
+          <w:i w:val="0"/>
+          <w:iCs w:val="0"/>
+          <w:sz w:val="20"/>
+          <w:szCs w:val="20"/>
+        </w:rPr>
+      </w:pPr>
+      <w:r>
+        <w:rPr>
+          <w:b/>
+          <w:bCs/>
+          <w:i w:val="0"/>
+          <w:iCs w:val="0"/>
+          <w:sz w:val="20"/>
+          <w:szCs w:val="20"/>
+        </w:rPr>
+        <w:t xml:space="preserve">Table </w:t>
+      </w:r>
+      <w:r>
+        <w:rPr>
+          <w:b/>
+          <w:bCs/>
+          <w:i w:val="0"/>
+          <w:iCs w:val="0"/>
+          <w:sz w:val="20"/>
+          <w:szCs w:val="20"/>
+        </w:rPr>
+        <w:fldChar w:fldCharType="begin"/>
+      </w:r>
+      <w:r>
+        <w:rPr>
+          <w:b/>
+          <w:bCs/>
+          <w:i w:val="0"/>
+          <w:iCs w:val="0"/>
+          <w:sz w:val="20"/>
+          <w:szCs w:val="20"/>
+        </w:rPr>
+        <w:instrText xml:space="preserve"> SEQ Table \* ARABIC </w:instrText>
+      </w:r>
+      <w:r>
+        <w:rPr>
+          <w:b/>
+          <w:bCs/>
+          <w:i w:val="0"/>
+          <w:iCs w:val="0"/>
+          <w:sz w:val="20"/>
+          <w:szCs w:val="20"/>
+        </w:rPr>
+        <w:fldChar w:fldCharType="separate"/>
+      </w:r>
+      <w:r>
+        <w:rPr>
+          <w:b/>
+          <w:bCs/>
+          <w:i w:val="0"/>
+          <w:iCs w:val="0"/>
+          <w:noProof/>
+          <w:sz w:val="20"/>
+          <w:szCs w:val="20"/>
+        </w:rPr>
+        <w:t>1</w:t>
+      </w:r>
+      <w:r>
+        <w:rPr>
+          <w:b/>
+          <w:bCs/>
+          <w:i w:val="0"/>
+          <w:iCs w:val="0"/>
+          <w:sz w:val="20"/>
+          <w:szCs w:val="20"/>
+        </w:rPr>
+        <w:fldChar w:fldCharType="end"/>
+      </w:r>
+      <w:r>
+        <w:rPr>
+          <w:b/>
+          <w:bCs/>
+          <w:i w:val="0"/>
+          <w:iCs w:val="0"/>
+          <w:sz w:val="20"/>
+          <w:szCs w:val="20"/>
+        </w:rPr>
+        <w:t xml:space="preserve"> - Issues identified with the data set and the respective corrective actions.</w:t>
       </w:r>
     </w:p>
-    <w:p/>
     <w:tbl>
       <w:tblPr>
         <w:tblStyle w:val="PlainTable2"/>
@@ -3596,7 +3638,7 @@
                 <w:sz w:val="20"/>
                 <w:szCs w:val="20"/>
               </w:rPr>
-              <w:t>Loaded as nominal binned variable</w:t>
+              <w:t>Numerous unnecessary bins</w:t>
             </w:r>
           </w:p>
         </w:tc>
@@ -3626,7 +3668,7 @@
                 <w:sz w:val="20"/>
                 <w:szCs w:val="20"/>
               </w:rPr>
-              <w:t>Convert to ordinal variable</w:t>
+              <w:t>Recode to reduce number of bins</w:t>
             </w:r>
           </w:p>
         </w:tc>
@@ -3768,20 +3810,20 @@
             <w:pPr>
               <w:pStyle w:val="TableParagraph"/>
               <w:spacing w:before="32" w:line="240" w:lineRule="auto"/>
-              <w:ind w:left="108" w:right="218" w:hanging="108"/>
-              <w:rPr>
-                <w:rFonts w:asciiTheme="minorHAnsi" w:hAnsiTheme="minorHAnsi"/>
-                <w:sz w:val="20"/>
-                <w:szCs w:val="20"/>
-              </w:rPr>
-            </w:pPr>
-            <w:r>
-              <w:rPr>
-                <w:rFonts w:asciiTheme="minorHAnsi" w:hAnsiTheme="minorHAnsi"/>
-                <w:sz w:val="20"/>
-                <w:szCs w:val="20"/>
-              </w:rPr>
-              <w:t>None (lookup value)</w:t>
+              <w:ind w:left="108" w:hanging="108"/>
+              <w:rPr>
+                <w:rFonts w:asciiTheme="minorHAnsi" w:hAnsiTheme="minorHAnsi"/>
+                <w:sz w:val="20"/>
+                <w:szCs w:val="20"/>
+              </w:rPr>
+            </w:pPr>
+            <w:r>
+              <w:rPr>
+                <w:rFonts w:asciiTheme="minorHAnsi" w:hAnsiTheme="minorHAnsi"/>
+                <w:sz w:val="20"/>
+                <w:szCs w:val="20"/>
+              </w:rPr>
+              <w:t>Too many levels for encoding</w:t>
             </w:r>
           </w:p>
         </w:tc>
@@ -3905,7 +3947,7 @@
                 <w:sz w:val="20"/>
                 <w:szCs w:val="20"/>
               </w:rPr>
-              <w:t>Lookup reference variable</w:t>
+              <w:t>Too many levels for encoding</w:t>
             </w:r>
           </w:p>
         </w:tc>
@@ -4020,7 +4062,7 @@
                 <w:sz w:val="20"/>
                 <w:szCs w:val="20"/>
               </w:rPr>
-              <w:t>Lookup reference variable</w:t>
+              <w:t>Too many levels for encoding</w:t>
             </w:r>
           </w:p>
         </w:tc>
@@ -4175,7 +4217,7 @@
                 <w:sz w:val="20"/>
                 <w:szCs w:val="20"/>
               </w:rPr>
-              <w:t>No action required</w:t>
+              <w:t>Normalise with z-scores</w:t>
             </w:r>
           </w:p>
         </w:tc>
@@ -4329,7 +4371,7 @@
                 <w:sz w:val="20"/>
                 <w:szCs w:val="20"/>
               </w:rPr>
-              <w:t>Multiple unique categories and 35% missing</w:t>
+              <w:t>Too many levels for encoding</w:t>
             </w:r>
           </w:p>
         </w:tc>
@@ -4452,7 +4494,7 @@
                 <w:sz w:val="20"/>
                 <w:szCs w:val="20"/>
               </w:rPr>
-              <w:t>No action required</w:t>
+              <w:t>Normalise with z-scores</w:t>
             </w:r>
           </w:p>
         </w:tc>
@@ -4544,7 +4586,7 @@
                 <w:sz w:val="20"/>
                 <w:szCs w:val="20"/>
               </w:rPr>
-              <w:t>No action required</w:t>
+              <w:t>Normalise with z-scores</w:t>
             </w:r>
           </w:p>
         </w:tc>
@@ -4637,7 +4679,7 @@
                 <w:sz w:val="20"/>
                 <w:szCs w:val="20"/>
               </w:rPr>
-              <w:t>No action required</w:t>
+              <w:t>Normalise with z-scores</w:t>
             </w:r>
           </w:p>
         </w:tc>
@@ -4781,8 +4823,6 @@
               <w:ind w:left="0" w:right="218"/>
               <w:rPr>
                 <w:rFonts w:asciiTheme="minorHAnsi" w:hAnsiTheme="minorHAnsi"/>
-                <w:b w:val="0"/>
-                <w:bCs w:val="0"/>
                 <w:sz w:val="20"/>
                 <w:szCs w:val="20"/>
               </w:rPr>
@@ -4796,6 +4836,42 @@
                 <w:szCs w:val="20"/>
               </w:rPr>
               <w:t>Replace NaN values with median value to limit bias.</w:t>
+            </w:r>
+          </w:p>
+          <w:p>
+            <w:pPr>
+              <w:pStyle w:val="TableParagraph"/>
+              <w:spacing w:before="32" w:line="240" w:lineRule="auto"/>
+              <w:ind w:left="0" w:right="218"/>
+              <w:rPr>
+                <w:rFonts w:asciiTheme="minorHAnsi" w:hAnsiTheme="minorHAnsi"/>
+                <w:sz w:val="20"/>
+                <w:szCs w:val="20"/>
+              </w:rPr>
+            </w:pPr>
+          </w:p>
+          <w:p>
+            <w:pPr>
+              <w:pStyle w:val="TableParagraph"/>
+              <w:spacing w:before="32" w:line="240" w:lineRule="auto"/>
+              <w:ind w:left="0" w:right="218"/>
+              <w:rPr>
+                <w:rFonts w:asciiTheme="minorHAnsi" w:hAnsiTheme="minorHAnsi"/>
+                <w:b w:val="0"/>
+                <w:bCs w:val="0"/>
+                <w:sz w:val="20"/>
+                <w:szCs w:val="20"/>
+              </w:rPr>
+            </w:pPr>
+            <w:r>
+              <w:rPr>
+                <w:rFonts w:asciiTheme="minorHAnsi" w:hAnsiTheme="minorHAnsi"/>
+                <w:b w:val="0"/>
+                <w:bCs w:val="0"/>
+                <w:sz w:val="20"/>
+                <w:szCs w:val="20"/>
+              </w:rPr>
+              <w:t>Normalise with z-scores</w:t>
             </w:r>
           </w:p>
         </w:tc>
@@ -4999,20 +5075,20 @@
             <w:pPr>
               <w:pStyle w:val="TableParagraph"/>
               <w:spacing w:before="32" w:line="240" w:lineRule="auto"/>
-              <w:ind w:left="108" w:hanging="108"/>
-              <w:rPr>
-                <w:rFonts w:asciiTheme="minorHAnsi" w:hAnsiTheme="minorHAnsi"/>
-                <w:sz w:val="20"/>
-                <w:szCs w:val="20"/>
-              </w:rPr>
-            </w:pPr>
-            <w:r>
-              <w:rPr>
-                <w:rFonts w:asciiTheme="minorHAnsi" w:hAnsiTheme="minorHAnsi"/>
-                <w:sz w:val="20"/>
-                <w:szCs w:val="20"/>
-              </w:rPr>
-              <w:t>Many unique values</w:t>
+              <w:ind w:left="0"/>
+              <w:rPr>
+                <w:rFonts w:asciiTheme="minorHAnsi" w:hAnsiTheme="minorHAnsi"/>
+                <w:sz w:val="20"/>
+                <w:szCs w:val="20"/>
+              </w:rPr>
+            </w:pPr>
+            <w:r>
+              <w:rPr>
+                <w:rFonts w:asciiTheme="minorHAnsi" w:hAnsiTheme="minorHAnsi"/>
+                <w:sz w:val="20"/>
+                <w:szCs w:val="20"/>
+              </w:rPr>
+              <w:t>Too many levels for encoding</w:t>
             </w:r>
           </w:p>
         </w:tc>
@@ -5042,27 +5118,7 @@
                 <w:sz w:val="20"/>
                 <w:szCs w:val="20"/>
               </w:rPr>
-              <w:t xml:space="preserve">Recode to </w:t>
-            </w:r>
-            <w:r>
-              <w:rPr>
-                <w:rFonts w:asciiTheme="minorHAnsi" w:hAnsiTheme="minorHAnsi"/>
-                <w:b w:val="0"/>
-                <w:bCs w:val="0"/>
-                <w:sz w:val="20"/>
-                <w:szCs w:val="20"/>
-              </w:rPr>
-              <w:t>top level ICD9 categories</w:t>
-            </w:r>
-            <w:r>
-              <w:rPr>
-                <w:rFonts w:asciiTheme="minorHAnsi" w:hAnsiTheme="minorHAnsi"/>
-                <w:b w:val="0"/>
-                <w:bCs w:val="0"/>
-                <w:sz w:val="20"/>
-                <w:szCs w:val="20"/>
-              </w:rPr>
-              <w:t xml:space="preserve"> </w:t>
+              <w:t xml:space="preserve">Recode to top level ICD9 categories </w:t>
             </w:r>
           </w:p>
         </w:tc>
@@ -5125,7 +5181,27 @@
                 <w:sz w:val="20"/>
                 <w:szCs w:val="20"/>
               </w:rPr>
-              <w:t>Many unique values</w:t>
+              <w:t>Too many levels for encoding</w:t>
+            </w:r>
+          </w:p>
+          <w:p>
+            <w:pPr>
+              <w:pStyle w:val="TableParagraph"/>
+              <w:spacing w:before="32" w:line="240" w:lineRule="auto"/>
+              <w:ind w:left="108" w:hanging="108"/>
+              <w:rPr>
+                <w:rFonts w:asciiTheme="minorHAnsi" w:hAnsiTheme="minorHAnsi"/>
+                <w:sz w:val="20"/>
+                <w:szCs w:val="20"/>
+              </w:rPr>
+            </w:pPr>
+            <w:r>
+              <w:rPr>
+                <w:rFonts w:asciiTheme="minorHAnsi" w:hAnsiTheme="minorHAnsi"/>
+                <w:sz w:val="20"/>
+                <w:szCs w:val="20"/>
+              </w:rPr>
+              <w:t>Limited value in addition to diag_1</w:t>
             </w:r>
           </w:p>
         </w:tc>
@@ -5155,7 +5231,7 @@
                 <w:sz w:val="20"/>
                 <w:szCs w:val="20"/>
               </w:rPr>
-              <w:t xml:space="preserve">Recode to top level ICD9 categories </w:t>
+              <w:t>Drop</w:t>
             </w:r>
           </w:p>
         </w:tc>
@@ -5219,7 +5295,15 @@
                 <w:sz w:val="20"/>
                 <w:szCs w:val="20"/>
               </w:rPr>
-              <w:t>Many unique values</w:t>
+              <w:t>Limited value in addition to diag_</w:t>
+            </w:r>
+            <w:r>
+              <w:rPr>
+                <w:rFonts w:asciiTheme="minorHAnsi" w:hAnsiTheme="minorHAnsi"/>
+                <w:sz w:val="20"/>
+                <w:szCs w:val="20"/>
+              </w:rPr>
+              <w:t>1 and diag_2</w:t>
             </w:r>
           </w:p>
         </w:tc>
@@ -5249,7 +5333,7 @@
                 <w:sz w:val="20"/>
                 <w:szCs w:val="20"/>
               </w:rPr>
-              <w:t xml:space="preserve">Recode to top level ICD9 categories </w:t>
+              <w:t>Drop</w:t>
             </w:r>
           </w:p>
         </w:tc>
@@ -5312,7 +5396,7 @@
                 <w:sz w:val="20"/>
                 <w:szCs w:val="20"/>
               </w:rPr>
-              <w:t>None</w:t>
+              <w:t>Qualitative</w:t>
             </w:r>
           </w:p>
         </w:tc>
@@ -5342,7 +5426,7 @@
                 <w:sz w:val="20"/>
                 <w:szCs w:val="20"/>
               </w:rPr>
-              <w:t>No action required</w:t>
+              <w:t>Convert to numeric</w:t>
             </w:r>
           </w:p>
         </w:tc>
@@ -5406,7 +5490,7 @@
                 <w:sz w:val="20"/>
                 <w:szCs w:val="20"/>
               </w:rPr>
-              <w:t>None</w:t>
+              <w:t>Qualitative</w:t>
             </w:r>
           </w:p>
         </w:tc>
@@ -5436,7 +5520,7 @@
                 <w:sz w:val="20"/>
                 <w:szCs w:val="20"/>
               </w:rPr>
-              <w:t>No action required</w:t>
+              <w:t>Convert to numeric</w:t>
             </w:r>
           </w:p>
         </w:tc>
@@ -5540,7 +5624,7 @@
                 <w:sz w:val="20"/>
                 <w:szCs w:val="20"/>
               </w:rPr>
-              <w:t>Drop – too many missing</w:t>
+              <w:t>Drop</w:t>
             </w:r>
           </w:p>
         </w:tc>
@@ -5578,7 +5662,6 @@
                 <w:sz w:val="20"/>
                 <w:szCs w:val="20"/>
               </w:rPr>
-              <w:lastRenderedPageBreak/>
               <w:t>A1Cresult</w:t>
             </w:r>
           </w:p>
@@ -5635,7 +5718,7 @@
                 <w:sz w:val="20"/>
                 <w:szCs w:val="20"/>
               </w:rPr>
-              <w:t>Drop – too many missing</w:t>
+              <w:t>Drop</w:t>
             </w:r>
           </w:p>
         </w:tc>
@@ -5672,6 +5755,7 @@
                 <w:sz w:val="20"/>
                 <w:szCs w:val="20"/>
               </w:rPr>
+              <w:lastRenderedPageBreak/>
               <w:t>metformin</w:t>
             </w:r>
           </w:p>
@@ -5693,6 +5777,78 @@
                 <w:szCs w:val="20"/>
               </w:rPr>
             </w:pPr>
+            <w:r>
+              <w:rPr>
+                <w:rFonts w:asciiTheme="minorHAnsi" w:hAnsiTheme="minorHAnsi"/>
+                <w:sz w:val="20"/>
+                <w:szCs w:val="20"/>
+              </w:rPr>
+              <w:t>Too many values to encode</w:t>
+            </w:r>
+          </w:p>
+          <w:p>
+            <w:pPr>
+              <w:pStyle w:val="TableParagraph"/>
+              <w:spacing w:before="32" w:line="240" w:lineRule="auto"/>
+              <w:ind w:left="108" w:hanging="108"/>
+              <w:rPr>
+                <w:rFonts w:asciiTheme="minorHAnsi" w:hAnsiTheme="minorHAnsi"/>
+                <w:sz w:val="20"/>
+                <w:szCs w:val="20"/>
+              </w:rPr>
+            </w:pPr>
+          </w:p>
+          <w:p>
+            <w:pPr>
+              <w:pStyle w:val="TableParagraph"/>
+              <w:spacing w:before="32" w:line="240" w:lineRule="auto"/>
+              <w:ind w:left="108" w:hanging="108"/>
+              <w:rPr>
+                <w:rFonts w:asciiTheme="minorHAnsi" w:hAnsiTheme="minorHAnsi"/>
+                <w:sz w:val="20"/>
+                <w:szCs w:val="20"/>
+              </w:rPr>
+            </w:pPr>
+            <w:r>
+              <w:rPr>
+                <w:rFonts w:asciiTheme="minorHAnsi" w:hAnsiTheme="minorHAnsi"/>
+                <w:sz w:val="20"/>
+                <w:szCs w:val="20"/>
+              </w:rPr>
+              <w:t>Presence of zero-variance fields</w:t>
+            </w:r>
+          </w:p>
+          <w:p>
+            <w:pPr>
+              <w:pStyle w:val="TableParagraph"/>
+              <w:spacing w:before="32" w:line="240" w:lineRule="auto"/>
+              <w:ind w:left="108" w:hanging="108"/>
+              <w:rPr>
+                <w:rFonts w:asciiTheme="minorHAnsi" w:hAnsiTheme="minorHAnsi"/>
+                <w:sz w:val="20"/>
+                <w:szCs w:val="20"/>
+              </w:rPr>
+            </w:pPr>
+          </w:p>
+          <w:p>
+            <w:pPr>
+              <w:pStyle w:val="TableParagraph"/>
+              <w:spacing w:before="32" w:line="240" w:lineRule="auto"/>
+              <w:ind w:left="108" w:hanging="108"/>
+              <w:rPr>
+                <w:rFonts w:asciiTheme="minorHAnsi" w:hAnsiTheme="minorHAnsi"/>
+                <w:sz w:val="20"/>
+                <w:szCs w:val="20"/>
+              </w:rPr>
+            </w:pPr>
+            <w:r>
+              <w:rPr>
+                <w:rFonts w:asciiTheme="minorHAnsi" w:hAnsiTheme="minorHAnsi"/>
+                <w:sz w:val="20"/>
+                <w:szCs w:val="20"/>
+              </w:rPr>
+              <w:t>1 missing value</w:t>
+            </w:r>
           </w:p>
         </w:tc>
         <w:tc>
@@ -5710,53 +5866,40 @@
                 <w:rFonts w:asciiTheme="minorHAnsi" w:hAnsiTheme="minorHAnsi"/>
                 <w:b w:val="0"/>
                 <w:bCs w:val="0"/>
+                <w:sz w:val="20"/>
+                <w:szCs w:val="20"/>
+              </w:rPr>
+            </w:pPr>
+            <w:r>
+              <w:rPr>
+                <w:rFonts w:asciiTheme="minorHAnsi" w:hAnsiTheme="minorHAnsi"/>
+                <w:b w:val="0"/>
+                <w:bCs w:val="0"/>
+                <w:sz w:val="20"/>
+                <w:szCs w:val="20"/>
+              </w:rPr>
+              <w:t xml:space="preserve">Drop the zero variance </w:t>
+            </w:r>
+            <w:r>
+              <w:rPr>
+                <w:rFonts w:asciiTheme="minorHAnsi" w:hAnsiTheme="minorHAnsi"/>
+                <w:b w:val="0"/>
+                <w:bCs w:val="0"/>
                 <w:spacing w:val="-2"/>
                 <w:sz w:val="20"/>
                 <w:szCs w:val="20"/>
               </w:rPr>
-            </w:pPr>
-            <w:r>
-              <w:rPr>
-                <w:rFonts w:asciiTheme="minorHAnsi" w:hAnsiTheme="minorHAnsi"/>
-                <w:b w:val="0"/>
-                <w:bCs w:val="0"/>
-                <w:sz w:val="20"/>
-                <w:szCs w:val="20"/>
-              </w:rPr>
-              <w:t xml:space="preserve">These values will be transformed with one-hot encoding, except </w:t>
-            </w:r>
-            <w:r>
-              <w:rPr>
-                <w:rFonts w:asciiTheme="minorHAnsi" w:hAnsiTheme="minorHAnsi"/>
-                <w:b w:val="0"/>
-                <w:bCs w:val="0"/>
-                <w:spacing w:val="-2"/>
-                <w:sz w:val="20"/>
-                <w:szCs w:val="20"/>
-              </w:rPr>
-              <w:t xml:space="preserve">acetohexamide and tolbutamide. The latter two have single values and  as such no variability </w:t>
-            </w:r>
-            <w:r>
-              <w:rPr>
-                <w:rFonts w:asciiTheme="minorHAnsi" w:hAnsiTheme="minorHAnsi"/>
-                <w:b w:val="0"/>
-                <w:bCs w:val="0"/>
-                <w:spacing w:val="-2"/>
-                <w:sz w:val="20"/>
-                <w:szCs w:val="20"/>
-              </w:rPr>
-              <w:t>therefore</w:t>
-            </w:r>
-            <w:r>
-              <w:rPr>
-                <w:rFonts w:asciiTheme="minorHAnsi" w:hAnsiTheme="minorHAnsi"/>
-                <w:b w:val="0"/>
-                <w:bCs w:val="0"/>
-                <w:spacing w:val="-2"/>
-                <w:sz w:val="20"/>
-                <w:szCs w:val="20"/>
-              </w:rPr>
-              <w:t xml:space="preserve"> would not contribute meaningful information to a machine learning algorithm.</w:t>
+              <w:t>acetohexamide</w:t>
+            </w:r>
+            <w:r>
+              <w:rPr>
+                <w:rFonts w:asciiTheme="minorHAnsi" w:hAnsiTheme="minorHAnsi"/>
+                <w:b w:val="0"/>
+                <w:bCs w:val="0"/>
+                <w:sz w:val="20"/>
+                <w:szCs w:val="20"/>
+              </w:rPr>
+              <w:t xml:space="preserve"> and tolbutamide</w:t>
             </w:r>
           </w:p>
           <w:p>
@@ -5772,6 +5915,17 @@
                 <w:szCs w:val="20"/>
               </w:rPr>
             </w:pPr>
+            <w:r>
+              <w:rPr>
+                <w:rFonts w:asciiTheme="minorHAnsi" w:hAnsiTheme="minorHAnsi"/>
+                <w:b w:val="0"/>
+                <w:bCs w:val="0"/>
+                <w:spacing w:val="-2"/>
+                <w:sz w:val="20"/>
+                <w:szCs w:val="20"/>
+              </w:rPr>
+              <w:t>Chlorpropamide has a missing value that will be imputed.</w:t>
+            </w:r>
           </w:p>
           <w:p>
             <w:pPr>
@@ -5780,23 +5934,10 @@
               <w:ind w:left="108" w:hanging="75"/>
               <w:rPr>
                 <w:rFonts w:asciiTheme="minorHAnsi" w:hAnsiTheme="minorHAnsi"/>
-                <w:b w:val="0"/>
-                <w:bCs w:val="0"/>
-                <w:sz w:val="20"/>
-                <w:szCs w:val="20"/>
-              </w:rPr>
-            </w:pPr>
-            <w:r>
-              <w:rPr>
-                <w:rFonts w:asciiTheme="minorHAnsi" w:hAnsiTheme="minorHAnsi"/>
-                <w:b w:val="0"/>
-                <w:bCs w:val="0"/>
-                <w:spacing w:val="-2"/>
-                <w:sz w:val="20"/>
-                <w:szCs w:val="20"/>
-              </w:rPr>
-              <w:t>Chlorpropamide has a missing value that will be imputed.</w:t>
-            </w:r>
+                <w:sz w:val="20"/>
+                <w:szCs w:val="20"/>
+              </w:rPr>
+            </w:pPr>
           </w:p>
           <w:p>
             <w:pPr>
@@ -5807,10 +5948,31 @@
                 <w:rFonts w:asciiTheme="minorHAnsi" w:hAnsiTheme="minorHAnsi"/>
                 <w:b w:val="0"/>
                 <w:bCs w:val="0"/>
-                <w:sz w:val="20"/>
-                <w:szCs w:val="20"/>
-              </w:rPr>
-            </w:pPr>
+                <w:spacing w:val="-2"/>
+                <w:sz w:val="20"/>
+                <w:szCs w:val="20"/>
+              </w:rPr>
+            </w:pPr>
+            <w:r>
+              <w:rPr>
+                <w:rFonts w:asciiTheme="minorHAnsi" w:hAnsiTheme="minorHAnsi"/>
+                <w:b w:val="0"/>
+                <w:bCs w:val="0"/>
+                <w:sz w:val="20"/>
+                <w:szCs w:val="20"/>
+              </w:rPr>
+              <w:t>Derive a new variable to reflect dia</w:t>
+            </w:r>
+            <w:r>
+              <w:rPr>
+                <w:rFonts w:asciiTheme="minorHAnsi" w:hAnsiTheme="minorHAnsi"/>
+                <w:b w:val="0"/>
+                <w:bCs w:val="0"/>
+                <w:sz w:val="20"/>
+                <w:szCs w:val="20"/>
+              </w:rPr>
+              <w:t>betes medication changes</w:t>
+            </w:r>
           </w:p>
         </w:tc>
       </w:tr>
@@ -6570,7 +6732,15 @@
                 <w:sz w:val="20"/>
                 <w:szCs w:val="20"/>
               </w:rPr>
-              <w:t>None</w:t>
+              <w:t>Qualitative</w:t>
+            </w:r>
+            <w:r>
+              <w:rPr>
+                <w:rFonts w:asciiTheme="minorHAnsi" w:hAnsiTheme="minorHAnsi"/>
+                <w:sz w:val="20"/>
+                <w:szCs w:val="20"/>
+              </w:rPr>
+              <w:t>/Redundant</w:t>
             </w:r>
           </w:p>
         </w:tc>
@@ -6600,7 +6770,7 @@
                 <w:sz w:val="20"/>
                 <w:szCs w:val="20"/>
               </w:rPr>
-              <w:t>No action required</w:t>
+              <w:t>Drop – correlates strongly with new diabetes medication change variable</w:t>
             </w:r>
           </w:p>
         </w:tc>
@@ -6664,7 +6834,7 @@
                 <w:sz w:val="20"/>
                 <w:szCs w:val="20"/>
               </w:rPr>
-              <w:t>Possibly redundant</w:t>
+              <w:t>Qualitative/Redundant</w:t>
             </w:r>
           </w:p>
         </w:tc>
@@ -6694,7 +6864,7 @@
                 <w:sz w:val="20"/>
                 <w:szCs w:val="20"/>
               </w:rPr>
-              <w:t>Consider dropping</w:t>
+              <w:t>Drop – correlates strongly with diabetes variable</w:t>
             </w:r>
           </w:p>
         </w:tc>
@@ -6731,18 +6901,7 @@
                 <w:sz w:val="20"/>
                 <w:szCs w:val="20"/>
               </w:rPr>
-              <w:t>r</w:t>
-            </w:r>
-            <w:r>
-              <w:rPr>
-                <w:rFonts w:asciiTheme="minorHAnsi" w:hAnsiTheme="minorHAnsi"/>
-                <w:b w:val="0"/>
-                <w:bCs w:val="0"/>
-                <w:spacing w:val="-2"/>
-                <w:sz w:val="20"/>
-                <w:szCs w:val="20"/>
-              </w:rPr>
-              <w:t>eadmitted</w:t>
+              <w:t>readmitted</w:t>
             </w:r>
           </w:p>
         </w:tc>
@@ -6768,7 +6927,7 @@
                 <w:sz w:val="20"/>
                 <w:szCs w:val="20"/>
               </w:rPr>
-              <w:t>None</w:t>
+              <w:t>Qualitative</w:t>
             </w:r>
           </w:p>
         </w:tc>
@@ -6798,7 +6957,7 @@
                 <w:sz w:val="20"/>
                 <w:szCs w:val="20"/>
               </w:rPr>
-              <w:t>No action required</w:t>
+              <w:t>Convert to numeric</w:t>
             </w:r>
           </w:p>
         </w:tc>
@@ -6866,7 +7025,7 @@
                 <w:sz w:val="20"/>
                 <w:szCs w:val="20"/>
               </w:rPr>
-              <w:t>None</w:t>
+              <w:t>Qualitative</w:t>
             </w:r>
           </w:p>
         </w:tc>
@@ -6896,7 +7055,7 @@
                 <w:sz w:val="20"/>
                 <w:szCs w:val="20"/>
               </w:rPr>
-              <w:t>No action required</w:t>
+              <w:t>Convert to numeric</w:t>
             </w:r>
           </w:p>
         </w:tc>
@@ -7113,6 +7272,7 @@
         <w:ind w:left="0"/>
       </w:pPr>
       <w:r>
+        <w:lastRenderedPageBreak/>
         <w:t>The admission_source_id can be condensed to fewer categories as follows:</w:t>
       </w:r>
     </w:p>
@@ -7125,7 +7285,6 @@
         </w:numPr>
       </w:pPr>
       <w:r>
-        <w:lastRenderedPageBreak/>
         <w:t>Referral</w:t>
       </w:r>
       <w:r>
@@ -7657,6 +7816,119 @@
     </w:lvl>
   </w:abstractNum>
   <w:abstractNum w:abstractNumId="3" w15:restartNumberingAfterBreak="0">
+    <w:nsid w:val="1BD90FA1"/>
+    <w:multiLevelType w:val="hybridMultilevel"/>
+    <w:tmpl w:val="71DEB7CE"/>
+    <w:lvl w:ilvl="0" w:tplc="0C090001">
+      <w:start w:val="1"/>
+      <w:numFmt w:val="bullet"/>
+      <w:lvlText w:val=""/>
+      <w:lvlJc w:val="left"/>
+      <w:pPr>
+        <w:ind w:left="720" w:hanging="360"/>
+      </w:pPr>
+      <w:rPr>
+        <w:rFonts w:ascii="Symbol" w:hAnsi="Symbol" w:hint="default"/>
+      </w:rPr>
+    </w:lvl>
+    <w:lvl w:ilvl="1" w:tplc="0C090003" w:tentative="1">
+      <w:start w:val="1"/>
+      <w:numFmt w:val="bullet"/>
+      <w:lvlText w:val="o"/>
+      <w:lvlJc w:val="left"/>
+      <w:pPr>
+        <w:ind w:left="1440" w:hanging="360"/>
+      </w:pPr>
+      <w:rPr>
+        <w:rFonts w:ascii="Courier New" w:hAnsi="Courier New" w:cs="Courier New" w:hint="default"/>
+      </w:rPr>
+    </w:lvl>
+    <w:lvl w:ilvl="2" w:tplc="0C090005" w:tentative="1">
+      <w:start w:val="1"/>
+      <w:numFmt w:val="bullet"/>
+      <w:lvlText w:val=""/>
+      <w:lvlJc w:val="left"/>
+      <w:pPr>
+        <w:ind w:left="2160" w:hanging="360"/>
+      </w:pPr>
+      <w:rPr>
+        <w:rFonts w:ascii="Wingdings" w:hAnsi="Wingdings" w:hint="default"/>
+      </w:rPr>
+    </w:lvl>
+    <w:lvl w:ilvl="3" w:tplc="0C090001" w:tentative="1">
+      <w:start w:val="1"/>
+      <w:numFmt w:val="bullet"/>
+      <w:lvlText w:val=""/>
+      <w:lvlJc w:val="left"/>
+      <w:pPr>
+        <w:ind w:left="2880" w:hanging="360"/>
+      </w:pPr>
+      <w:rPr>
+        <w:rFonts w:ascii="Symbol" w:hAnsi="Symbol" w:hint="default"/>
+      </w:rPr>
+    </w:lvl>
+    <w:lvl w:ilvl="4" w:tplc="0C090003" w:tentative="1">
+      <w:start w:val="1"/>
+      <w:numFmt w:val="bullet"/>
+      <w:lvlText w:val="o"/>
+      <w:lvlJc w:val="left"/>
+      <w:pPr>
+        <w:ind w:left="3600" w:hanging="360"/>
+      </w:pPr>
+      <w:rPr>
+        <w:rFonts w:ascii="Courier New" w:hAnsi="Courier New" w:cs="Courier New" w:hint="default"/>
+      </w:rPr>
+    </w:lvl>
+    <w:lvl w:ilvl="5" w:tplc="0C090005" w:tentative="1">
+      <w:start w:val="1"/>
+      <w:numFmt w:val="bullet"/>
+      <w:lvlText w:val=""/>
+      <w:lvlJc w:val="left"/>
+      <w:pPr>
+        <w:ind w:left="4320" w:hanging="360"/>
+      </w:pPr>
+      <w:rPr>
+        <w:rFonts w:ascii="Wingdings" w:hAnsi="Wingdings" w:hint="default"/>
+      </w:rPr>
+    </w:lvl>
+    <w:lvl w:ilvl="6" w:tplc="0C090001" w:tentative="1">
+      <w:start w:val="1"/>
+      <w:numFmt w:val="bullet"/>
+      <w:lvlText w:val=""/>
+      <w:lvlJc w:val="left"/>
+      <w:pPr>
+        <w:ind w:left="5040" w:hanging="360"/>
+      </w:pPr>
+      <w:rPr>
+        <w:rFonts w:ascii="Symbol" w:hAnsi="Symbol" w:hint="default"/>
+      </w:rPr>
+    </w:lvl>
+    <w:lvl w:ilvl="7" w:tplc="0C090003" w:tentative="1">
+      <w:start w:val="1"/>
+      <w:numFmt w:val="bullet"/>
+      <w:lvlText w:val="o"/>
+      <w:lvlJc w:val="left"/>
+      <w:pPr>
+        <w:ind w:left="5760" w:hanging="360"/>
+      </w:pPr>
+      <w:rPr>
+        <w:rFonts w:ascii="Courier New" w:hAnsi="Courier New" w:cs="Courier New" w:hint="default"/>
+      </w:rPr>
+    </w:lvl>
+    <w:lvl w:ilvl="8" w:tplc="0C090005" w:tentative="1">
+      <w:start w:val="1"/>
+      <w:numFmt w:val="bullet"/>
+      <w:lvlText w:val=""/>
+      <w:lvlJc w:val="left"/>
+      <w:pPr>
+        <w:ind w:left="6480" w:hanging="360"/>
+      </w:pPr>
+      <w:rPr>
+        <w:rFonts w:ascii="Wingdings" w:hAnsi="Wingdings" w:hint="default"/>
+      </w:rPr>
+    </w:lvl>
+  </w:abstractNum>
+  <w:abstractNum w:abstractNumId="4" w15:restartNumberingAfterBreak="0">
     <w:nsid w:val="32262045"/>
     <w:multiLevelType w:val="hybridMultilevel"/>
     <w:tmpl w:val="864ED71A"/>
@@ -7769,7 +8041,7 @@
       </w:rPr>
     </w:lvl>
   </w:abstractNum>
-  <w:abstractNum w:abstractNumId="4" w15:restartNumberingAfterBreak="0">
+  <w:abstractNum w:abstractNumId="5" w15:restartNumberingAfterBreak="0">
     <w:nsid w:val="3D0F1D78"/>
     <w:multiLevelType w:val="hybridMultilevel"/>
     <w:tmpl w:val="5CF6BB30"/>
@@ -7882,7 +8154,7 @@
       </w:rPr>
     </w:lvl>
   </w:abstractNum>
-  <w:abstractNum w:abstractNumId="5" w15:restartNumberingAfterBreak="0">
+  <w:abstractNum w:abstractNumId="6" w15:restartNumberingAfterBreak="0">
     <w:nsid w:val="427E245B"/>
     <w:multiLevelType w:val="hybridMultilevel"/>
     <w:tmpl w:val="BE0ECE68"/>
@@ -7995,7 +8267,7 @@
       </w:rPr>
     </w:lvl>
   </w:abstractNum>
-  <w:abstractNum w:abstractNumId="6" w15:restartNumberingAfterBreak="0">
+  <w:abstractNum w:abstractNumId="7" w15:restartNumberingAfterBreak="0">
     <w:nsid w:val="445A72DB"/>
     <w:multiLevelType w:val="hybridMultilevel"/>
     <w:tmpl w:val="14C4EBF8"/>
@@ -8108,7 +8380,7 @@
       </w:rPr>
     </w:lvl>
   </w:abstractNum>
-  <w:abstractNum w:abstractNumId="7" w15:restartNumberingAfterBreak="0">
+  <w:abstractNum w:abstractNumId="8" w15:restartNumberingAfterBreak="0">
     <w:nsid w:val="47206B2C"/>
     <w:multiLevelType w:val="hybridMultilevel"/>
     <w:tmpl w:val="AA4A7236"/>
@@ -8221,7 +8493,120 @@
       </w:rPr>
     </w:lvl>
   </w:abstractNum>
-  <w:abstractNum w:abstractNumId="8" w15:restartNumberingAfterBreak="0">
+  <w:abstractNum w:abstractNumId="9" w15:restartNumberingAfterBreak="0">
+    <w:nsid w:val="4BBA6905"/>
+    <w:multiLevelType w:val="hybridMultilevel"/>
+    <w:tmpl w:val="759656C4"/>
+    <w:lvl w:ilvl="0" w:tplc="0C090001">
+      <w:start w:val="1"/>
+      <w:numFmt w:val="bullet"/>
+      <w:lvlText w:val=""/>
+      <w:lvlJc w:val="left"/>
+      <w:pPr>
+        <w:ind w:left="720" w:hanging="360"/>
+      </w:pPr>
+      <w:rPr>
+        <w:rFonts w:ascii="Symbol" w:hAnsi="Symbol" w:hint="default"/>
+      </w:rPr>
+    </w:lvl>
+    <w:lvl w:ilvl="1" w:tplc="0C090003" w:tentative="1">
+      <w:start w:val="1"/>
+      <w:numFmt w:val="bullet"/>
+      <w:lvlText w:val="o"/>
+      <w:lvlJc w:val="left"/>
+      <w:pPr>
+        <w:ind w:left="1440" w:hanging="360"/>
+      </w:pPr>
+      <w:rPr>
+        <w:rFonts w:ascii="Courier New" w:hAnsi="Courier New" w:cs="Courier New" w:hint="default"/>
+      </w:rPr>
+    </w:lvl>
+    <w:lvl w:ilvl="2" w:tplc="0C090005" w:tentative="1">
+      <w:start w:val="1"/>
+      <w:numFmt w:val="bullet"/>
+      <w:lvlText w:val=""/>
+      <w:lvlJc w:val="left"/>
+      <w:pPr>
+        <w:ind w:left="2160" w:hanging="360"/>
+      </w:pPr>
+      <w:rPr>
+        <w:rFonts w:ascii="Wingdings" w:hAnsi="Wingdings" w:hint="default"/>
+      </w:rPr>
+    </w:lvl>
+    <w:lvl w:ilvl="3" w:tplc="0C090001" w:tentative="1">
+      <w:start w:val="1"/>
+      <w:numFmt w:val="bullet"/>
+      <w:lvlText w:val=""/>
+      <w:lvlJc w:val="left"/>
+      <w:pPr>
+        <w:ind w:left="2880" w:hanging="360"/>
+      </w:pPr>
+      <w:rPr>
+        <w:rFonts w:ascii="Symbol" w:hAnsi="Symbol" w:hint="default"/>
+      </w:rPr>
+    </w:lvl>
+    <w:lvl w:ilvl="4" w:tplc="0C090003" w:tentative="1">
+      <w:start w:val="1"/>
+      <w:numFmt w:val="bullet"/>
+      <w:lvlText w:val="o"/>
+      <w:lvlJc w:val="left"/>
+      <w:pPr>
+        <w:ind w:left="3600" w:hanging="360"/>
+      </w:pPr>
+      <w:rPr>
+        <w:rFonts w:ascii="Courier New" w:hAnsi="Courier New" w:cs="Courier New" w:hint="default"/>
+      </w:rPr>
+    </w:lvl>
+    <w:lvl w:ilvl="5" w:tplc="0C090005" w:tentative="1">
+      <w:start w:val="1"/>
+      <w:numFmt w:val="bullet"/>
+      <w:lvlText w:val=""/>
+      <w:lvlJc w:val="left"/>
+      <w:pPr>
+        <w:ind w:left="4320" w:hanging="360"/>
+      </w:pPr>
+      <w:rPr>
+        <w:rFonts w:ascii="Wingdings" w:hAnsi="Wingdings" w:hint="default"/>
+      </w:rPr>
+    </w:lvl>
+    <w:lvl w:ilvl="6" w:tplc="0C090001" w:tentative="1">
+      <w:start w:val="1"/>
+      <w:numFmt w:val="bullet"/>
+      <w:lvlText w:val=""/>
+      <w:lvlJc w:val="left"/>
+      <w:pPr>
+        <w:ind w:left="5040" w:hanging="360"/>
+      </w:pPr>
+      <w:rPr>
+        <w:rFonts w:ascii="Symbol" w:hAnsi="Symbol" w:hint="default"/>
+      </w:rPr>
+    </w:lvl>
+    <w:lvl w:ilvl="7" w:tplc="0C090003" w:tentative="1">
+      <w:start w:val="1"/>
+      <w:numFmt w:val="bullet"/>
+      <w:lvlText w:val="o"/>
+      <w:lvlJc w:val="left"/>
+      <w:pPr>
+        <w:ind w:left="5760" w:hanging="360"/>
+      </w:pPr>
+      <w:rPr>
+        <w:rFonts w:ascii="Courier New" w:hAnsi="Courier New" w:cs="Courier New" w:hint="default"/>
+      </w:rPr>
+    </w:lvl>
+    <w:lvl w:ilvl="8" w:tplc="0C090005" w:tentative="1">
+      <w:start w:val="1"/>
+      <w:numFmt w:val="bullet"/>
+      <w:lvlText w:val=""/>
+      <w:lvlJc w:val="left"/>
+      <w:pPr>
+        <w:ind w:left="6480" w:hanging="360"/>
+      </w:pPr>
+      <w:rPr>
+        <w:rFonts w:ascii="Wingdings" w:hAnsi="Wingdings" w:hint="default"/>
+      </w:rPr>
+    </w:lvl>
+  </w:abstractNum>
+  <w:abstractNum w:abstractNumId="10" w15:restartNumberingAfterBreak="0">
     <w:nsid w:val="4C674A46"/>
     <w:multiLevelType w:val="hybridMultilevel"/>
     <w:tmpl w:val="46B86AC4"/>
@@ -8334,7 +8719,7 @@
       </w:rPr>
     </w:lvl>
   </w:abstractNum>
-  <w:abstractNum w:abstractNumId="9" w15:restartNumberingAfterBreak="0">
+  <w:abstractNum w:abstractNumId="11" w15:restartNumberingAfterBreak="0">
     <w:nsid w:val="647C23F3"/>
     <w:multiLevelType w:val="hybridMultilevel"/>
     <w:tmpl w:val="9BBC0C26"/>
@@ -8447,7 +8832,7 @@
       </w:rPr>
     </w:lvl>
   </w:abstractNum>
-  <w:abstractNum w:abstractNumId="10" w15:restartNumberingAfterBreak="0">
+  <w:abstractNum w:abstractNumId="12" w15:restartNumberingAfterBreak="0">
     <w:nsid w:val="67784419"/>
     <w:multiLevelType w:val="hybridMultilevel"/>
     <w:tmpl w:val="5608E4D6"/>
@@ -8560,7 +8945,7 @@
       </w:rPr>
     </w:lvl>
   </w:abstractNum>
-  <w:abstractNum w:abstractNumId="11" w15:restartNumberingAfterBreak="0">
+  <w:abstractNum w:abstractNumId="13" w15:restartNumberingAfterBreak="0">
     <w:nsid w:val="706E6AB8"/>
     <w:multiLevelType w:val="hybridMultilevel"/>
     <w:tmpl w:val="B7A02CC6"/>
@@ -8673,7 +9058,7 @@
       </w:rPr>
     </w:lvl>
   </w:abstractNum>
-  <w:abstractNum w:abstractNumId="12" w15:restartNumberingAfterBreak="0">
+  <w:abstractNum w:abstractNumId="14" w15:restartNumberingAfterBreak="0">
     <w:nsid w:val="71910D1F"/>
     <w:multiLevelType w:val="hybridMultilevel"/>
     <w:tmpl w:val="16704FAA"/>
@@ -8786,7 +9171,7 @@
       </w:rPr>
     </w:lvl>
   </w:abstractNum>
-  <w:abstractNum w:abstractNumId="13" w15:restartNumberingAfterBreak="0">
+  <w:abstractNum w:abstractNumId="15" w15:restartNumberingAfterBreak="0">
     <w:nsid w:val="73E14B18"/>
     <w:multiLevelType w:val="hybridMultilevel"/>
     <w:tmpl w:val="4D7C24F4"/>
@@ -8899,7 +9284,7 @@
       </w:rPr>
     </w:lvl>
   </w:abstractNum>
-  <w:abstractNum w:abstractNumId="14" w15:restartNumberingAfterBreak="0">
+  <w:abstractNum w:abstractNumId="16" w15:restartNumberingAfterBreak="0">
     <w:nsid w:val="73FB4528"/>
     <w:multiLevelType w:val="hybridMultilevel"/>
     <w:tmpl w:val="A48865EE"/>
@@ -9012,7 +9397,7 @@
       </w:rPr>
     </w:lvl>
   </w:abstractNum>
-  <w:abstractNum w:abstractNumId="15" w15:restartNumberingAfterBreak="0">
+  <w:abstractNum w:abstractNumId="17" w15:restartNumberingAfterBreak="0">
     <w:nsid w:val="7F4606B0"/>
     <w:multiLevelType w:val="hybridMultilevel"/>
     <w:tmpl w:val="8C84405E"/>
@@ -9126,52 +9511,58 @@
     </w:lvl>
   </w:abstractNum>
   <w:num w:numId="1" w16cid:durableId="757097810">
+    <w:abstractNumId w:val="6"/>
+  </w:num>
+  <w:num w:numId="2" w16cid:durableId="27293988">
     <w:abstractNumId w:val="5"/>
   </w:num>
-  <w:num w:numId="2" w16cid:durableId="27293988">
-    <w:abstractNumId w:val="4"/>
-  </w:num>
   <w:num w:numId="3" w16cid:durableId="494032831">
-    <w:abstractNumId w:val="14"/>
+    <w:abstractNumId w:val="16"/>
   </w:num>
   <w:num w:numId="4" w16cid:durableId="38164699">
     <w:abstractNumId w:val="1"/>
   </w:num>
   <w:num w:numId="5" w16cid:durableId="1918241770">
-    <w:abstractNumId w:val="7"/>
+    <w:abstractNumId w:val="8"/>
   </w:num>
   <w:num w:numId="6" w16cid:durableId="1642346382">
     <w:abstractNumId w:val="0"/>
   </w:num>
   <w:num w:numId="7" w16cid:durableId="2143690612">
-    <w:abstractNumId w:val="9"/>
+    <w:abstractNumId w:val="11"/>
   </w:num>
   <w:num w:numId="8" w16cid:durableId="961308506">
-    <w:abstractNumId w:val="3"/>
+    <w:abstractNumId w:val="4"/>
   </w:num>
   <w:num w:numId="9" w16cid:durableId="924652475">
     <w:abstractNumId w:val="2"/>
   </w:num>
   <w:num w:numId="10" w16cid:durableId="1888369427">
+    <w:abstractNumId w:val="17"/>
+  </w:num>
+  <w:num w:numId="11" w16cid:durableId="2005164624">
+    <w:abstractNumId w:val="12"/>
+  </w:num>
+  <w:num w:numId="12" w16cid:durableId="133375167">
+    <w:abstractNumId w:val="13"/>
+  </w:num>
+  <w:num w:numId="13" w16cid:durableId="2065786074">
+    <w:abstractNumId w:val="7"/>
+  </w:num>
+  <w:num w:numId="14" w16cid:durableId="590701673">
+    <w:abstractNumId w:val="10"/>
+  </w:num>
+  <w:num w:numId="15" w16cid:durableId="618687851">
+    <w:abstractNumId w:val="14"/>
+  </w:num>
+  <w:num w:numId="16" w16cid:durableId="168298215">
     <w:abstractNumId w:val="15"/>
   </w:num>
-  <w:num w:numId="11" w16cid:durableId="2005164624">
-    <w:abstractNumId w:val="10"/>
+  <w:num w:numId="17" w16cid:durableId="1282374799">
+    <w:abstractNumId w:val="9"/>
   </w:num>
-  <w:num w:numId="12" w16cid:durableId="133375167">
-    <w:abstractNumId w:val="11"/>
-  </w:num>
-  <w:num w:numId="13" w16cid:durableId="2065786074">
-    <w:abstractNumId w:val="6"/>
-  </w:num>
-  <w:num w:numId="14" w16cid:durableId="590701673">
-    <w:abstractNumId w:val="8"/>
-  </w:num>
-  <w:num w:numId="15" w16cid:durableId="618687851">
-    <w:abstractNumId w:val="12"/>
-  </w:num>
-  <w:num w:numId="16" w16cid:durableId="168298215">
-    <w:abstractNumId w:val="13"/>
+  <w:num w:numId="18" w16cid:durableId="210575886">
+    <w:abstractNumId w:val="3"/>
   </w:num>
 </w:numbering>
 </file>

</xml_diff>

<commit_message>
more updates to the notebook to improve performance and speed. Updates to the reprot
</commit_message>
<xml_diff>
--- a/Assignment1_submission/Assessment1-report.docx
+++ b/Assignment1_submission/Assessment1-report.docx
@@ -805,7 +805,6 @@
         <w:t xml:space="preserve">List the variables with the identified problems. </w:t>
       </w:r>
     </w:p>
-    <w:p/>
     <w:p>
       <w:pPr>
         <w:rPr>
@@ -832,7 +831,7 @@
           <w:bCs/>
           <w:sz w:val="24"/>
         </w:rPr>
-        <w:t>Part 1 - Identify and report the skewness present in the variables</w:t>
+        <w:t>Skewness and outliers</w:t>
       </w:r>
     </w:p>
     <w:p>
@@ -854,7 +853,7 @@
         <w:t>values in a dataset</w:t>
       </w:r>
       <w:r>
-        <w:t xml:space="preserve">. In the case of our dataset, this can be measured on the </w:t>
+        <w:t xml:space="preserve">. In our dataset, this can be measured on the </w:t>
       </w:r>
       <w:r>
         <w:t xml:space="preserve">meaningful </w:t>
@@ -1025,7 +1024,19 @@
         <w:rPr>
           <w:rFonts w:ascii="Aptos" w:hAnsi="Aptos"/>
         </w:rPr>
-        <w:t xml:space="preserve"> for skewness as these represent references to categorial variables.</w:t>
+        <w:t xml:space="preserve"> for skewness as these represent references to categorial </w:t>
+      </w:r>
+      <w:r>
+        <w:rPr>
+          <w:rFonts w:ascii="Aptos" w:hAnsi="Aptos"/>
+        </w:rPr>
+        <w:t>values</w:t>
+      </w:r>
+      <w:r>
+        <w:rPr>
+          <w:rFonts w:ascii="Aptos" w:hAnsi="Aptos"/>
+        </w:rPr>
+        <w:t>.</w:t>
       </w:r>
     </w:p>
     <w:p>
@@ -1104,31 +1115,43 @@
         <w:rPr>
           <w:rFonts w:ascii="Aptos" w:hAnsi="Aptos"/>
         </w:rPr>
-        <w:t>. Th</w:t>
-      </w:r>
-      <w:r>
-        <w:rPr>
-          <w:rFonts w:ascii="Aptos" w:hAnsi="Aptos"/>
-        </w:rPr>
-        <w:t>e variable was explored fu</w:t>
-      </w:r>
-      <w:r>
-        <w:rPr>
-          <w:rFonts w:ascii="Aptos" w:hAnsi="Aptos"/>
-        </w:rPr>
-        <w:t>r</w:t>
-      </w:r>
-      <w:r>
-        <w:rPr>
-          <w:rFonts w:ascii="Aptos" w:hAnsi="Aptos"/>
-        </w:rPr>
-        <w:t xml:space="preserve">ther </w:t>
-      </w:r>
-      <w:r>
-        <w:rPr>
-          <w:rFonts w:ascii="Aptos" w:hAnsi="Aptos"/>
-        </w:rPr>
-        <w:t>as part of task 3.</w:t>
+        <w:t xml:space="preserve">. </w:t>
+      </w:r>
+      <w:r>
+        <w:rPr>
+          <w:rFonts w:ascii="Aptos" w:hAnsi="Aptos"/>
+        </w:rPr>
+        <w:t xml:space="preserve">The impact of multiple encounters per patient_nbr will be revisited at the modelling stage, to consider whether repeated patient encounters are independent </w:t>
+      </w:r>
+      <w:r>
+        <w:rPr>
+          <w:rFonts w:ascii="Aptos" w:hAnsi="Aptos"/>
+        </w:rPr>
+        <w:t xml:space="preserve">of each other </w:t>
+      </w:r>
+      <w:r>
+        <w:rPr>
+          <w:rFonts w:ascii="Aptos" w:hAnsi="Aptos"/>
+        </w:rPr>
+        <w:t xml:space="preserve">and </w:t>
+      </w:r>
+      <w:r>
+        <w:rPr>
+          <w:rFonts w:ascii="Aptos" w:hAnsi="Aptos"/>
+        </w:rPr>
+        <w:t xml:space="preserve">whether they </w:t>
+      </w:r>
+      <w:r>
+        <w:rPr>
+          <w:rFonts w:ascii="Aptos" w:hAnsi="Aptos"/>
+        </w:rPr>
+        <w:t xml:space="preserve">should be </w:t>
+      </w:r>
+      <w:r>
+        <w:rPr>
+          <w:rFonts w:ascii="Aptos" w:hAnsi="Aptos"/>
+        </w:rPr>
+        <w:t>removed.</w:t>
       </w:r>
     </w:p>
     <w:p>
@@ -1173,10 +1196,16 @@
         <w:t>visual inspection of the frequency distribution of the quantitative variables</w:t>
       </w:r>
       <w:r>
-        <w:rPr>
-          <w:highlight w:val="yellow"/>
-        </w:rPr>
-        <w:t>. Also, values of skewness were reported using the numpy skewness method.</w:t>
+        <w:t xml:space="preserve"> and </w:t>
+      </w:r>
+      <w:r>
+        <w:t xml:space="preserve">using the </w:t>
+      </w:r>
+      <w:r>
+        <w:t>pandas</w:t>
+      </w:r>
+      <w:r>
+        <w:t xml:space="preserve"> skew method.</w:t>
       </w:r>
     </w:p>
     <w:p>
@@ -1489,13 +1518,43 @@
         <w:rPr>
           <w:rFonts w:ascii="Aptos" w:hAnsi="Aptos"/>
         </w:rPr>
-        <w:t xml:space="preserve">There are two types of variables in the dataset to analyse for </w:t>
-      </w:r>
-      <w:r>
-        <w:rPr>
-          <w:rFonts w:ascii="Aptos" w:hAnsi="Aptos"/>
-        </w:rPr>
-        <w:t>missing values, outliers, or errors in the data</w:t>
+        <w:t>T</w:t>
+      </w:r>
+      <w:r>
+        <w:rPr>
+          <w:rFonts w:ascii="Aptos" w:hAnsi="Aptos"/>
+        </w:rPr>
+        <w:t xml:space="preserve">he dataset </w:t>
+      </w:r>
+      <w:r>
+        <w:rPr>
+          <w:rFonts w:ascii="Aptos" w:hAnsi="Aptos"/>
+        </w:rPr>
+        <w:t xml:space="preserve">was </w:t>
+      </w:r>
+      <w:r>
+        <w:rPr>
+          <w:rFonts w:ascii="Aptos" w:hAnsi="Aptos"/>
+        </w:rPr>
+        <w:t>analyse</w:t>
+      </w:r>
+      <w:r>
+        <w:rPr>
+          <w:rFonts w:ascii="Aptos" w:hAnsi="Aptos"/>
+        </w:rPr>
+        <w:t>d</w:t>
+      </w:r>
+      <w:r>
+        <w:rPr>
+          <w:rFonts w:ascii="Aptos" w:hAnsi="Aptos"/>
+        </w:rPr>
+        <w:t xml:space="preserve"> for </w:t>
+      </w:r>
+      <w:r>
+        <w:rPr>
+          <w:rFonts w:ascii="Aptos" w:hAnsi="Aptos"/>
+        </w:rPr>
+        <w:t>outliers, or errors in the data</w:t>
       </w:r>
       <w:r>
         <w:rPr>
@@ -1513,19 +1572,7 @@
         <w:rPr>
           <w:rFonts w:ascii="Aptos" w:hAnsi="Aptos"/>
         </w:rPr>
-        <w:t xml:space="preserve">These were </w:t>
-      </w:r>
-      <w:r>
-        <w:rPr>
-          <w:rFonts w:ascii="Aptos" w:hAnsi="Aptos"/>
-        </w:rPr>
-        <w:t>analysed</w:t>
-      </w:r>
-      <w:r>
-        <w:rPr>
-          <w:rFonts w:ascii="Aptos" w:hAnsi="Aptos"/>
-        </w:rPr>
-        <w:t xml:space="preserve"> using frequency distributions of </w:t>
+        <w:t xml:space="preserve">using frequency distributions of </w:t>
       </w:r>
       <w:r>
         <w:rPr>
@@ -1563,8 +1610,8 @@
         </w:rPr>
         <w:lastRenderedPageBreak/>
         <w:drawing>
-          <wp:inline distT="0" distB="0" distL="0" distR="0" wp14:anchorId="616FF41D" wp14:editId="080BF104">
-            <wp:extent cx="5934099" cy="4313129"/>
+          <wp:inline distT="0" distB="0" distL="0" distR="0" wp14:anchorId="616FF41D" wp14:editId="7522B181">
+            <wp:extent cx="5645934" cy="4103680"/>
             <wp:effectExtent l="0" t="0" r="0" b="0"/>
             <wp:docPr id="746094084" name="Picture 1" descr="A screenshot of a computer code&#10;&#10;Description automatically generated"/>
             <wp:cNvGraphicFramePr>
@@ -1586,7 +1633,7 @@
                   <pic:spPr>
                     <a:xfrm>
                       <a:off x="0" y="0"/>
-                      <a:ext cx="5957226" cy="4329939"/>
+                      <a:ext cx="5670957" cy="4121867"/>
                     </a:xfrm>
                     <a:prstGeom prst="rect">
                       <a:avLst/>
@@ -1602,9 +1649,6 @@
     <w:p>
       <w:pPr>
         <w:pStyle w:val="Caption"/>
-        <w:rPr>
-          <w:rFonts w:ascii="Aptos" w:hAnsi="Aptos"/>
-        </w:rPr>
       </w:pPr>
       <w:r>
         <w:t xml:space="preserve">Figure </w:t>
@@ -1618,7 +1662,7 @@
         </w:r>
       </w:fldSimple>
       <w:r>
-        <w:t xml:space="preserve"> - code to produce the histograms and boxplots</w:t>
+        <w:t xml:space="preserve"> - Code to produce box plots and frequency distributions</w:t>
       </w:r>
     </w:p>
     <w:p>
@@ -1682,24 +1726,53 @@
         </w:r>
       </w:fldSimple>
       <w:r>
-        <w:t xml:space="preserve"> - histograms and boxplots showing distributions of prior inpatient, outpatient, and </w:t>
-      </w:r>
-      <w:r>
-        <w:t>emergency</w:t>
-      </w:r>
-      <w:r>
-        <w:t xml:space="preserve"> department visits</w:t>
+        <w:t xml:space="preserve"> - </w:t>
+      </w:r>
+      <w:r>
+        <w:t>Histograms and boxplots showing distributions of prior inpatient, outpatient, and emergency department visits</w:t>
       </w:r>
     </w:p>
     <w:p>
       <w:r>
         <w:lastRenderedPageBreak/>
-        <w:t xml:space="preserve">The histograms show that the number of inpatient, outpatient, and emergency visits are right-skewed, with most patients having few visits. The boxplots show that there are many outliers in each of the variables. This is expected given the right-skewed distribution of the data. </w:t>
+        <w:t xml:space="preserve">The histograms </w:t>
+      </w:r>
+      <w:r>
+        <w:t xml:space="preserve">in Figure 5 </w:t>
+      </w:r>
+      <w:r>
+        <w:t xml:space="preserve">show that the number of inpatient, outpatient, and emergency visits are right-skewed, with most patients having few visits. The boxplots show that there are many outliers in each of the variables. This is expected given the right-skewed distribution of the data. </w:t>
       </w:r>
     </w:p>
     <w:p>
       <w:r>
-        <w:t xml:space="preserve">This can be corroborated by calculating the skewness of the variables. </w:t>
+        <w:t xml:space="preserve">This can be </w:t>
+      </w:r>
+      <w:r>
+        <w:t>confirmed</w:t>
+      </w:r>
+      <w:r>
+        <w:t xml:space="preserve"> by calculating the skewness of the variables. </w:t>
+      </w:r>
+    </w:p>
+    <w:p>
+      <w:pPr>
+        <w:pStyle w:val="Caption"/>
+        <w:keepNext/>
+      </w:pPr>
+      <w:r>
+        <w:t xml:space="preserve">Table </w:t>
+      </w:r>
+      <w:fldSimple w:instr=" SEQ Table \* ARABIC ">
+        <w:r>
+          <w:rPr>
+            <w:noProof/>
+          </w:rPr>
+          <w:t>1</w:t>
+        </w:r>
+      </w:fldSimple>
+      <w:r>
+        <w:t xml:space="preserve"> - Skewness of inpatients, outpatients, and emergency visits variables.</w:t>
       </w:r>
     </w:p>
     <w:p>
@@ -1752,7 +1825,13 @@
         <w:t>are</w:t>
       </w:r>
       <w:r>
-        <w:t xml:space="preserve"> right-skewed which is consistent with the histograms and boxplots. </w:t>
+        <w:t xml:space="preserve"> </w:t>
+      </w:r>
+      <w:r>
+        <w:t>right skewed</w:t>
+      </w:r>
+      <w:r>
+        <w:t xml:space="preserve"> which is consistent with the histograms and boxplots. </w:t>
       </w:r>
     </w:p>
     <w:p>
@@ -1831,6 +1910,26 @@
     <w:p/>
     <w:p>
       <w:pPr>
+        <w:pStyle w:val="Caption"/>
+        <w:keepNext/>
+      </w:pPr>
+      <w:r>
+        <w:t xml:space="preserve">Table </w:t>
+      </w:r>
+      <w:fldSimple w:instr=" SEQ Table \* ARABIC ">
+        <w:r>
+          <w:rPr>
+            <w:noProof/>
+          </w:rPr>
+          <w:t>2</w:t>
+        </w:r>
+      </w:fldSimple>
+      <w:r>
+        <w:t xml:space="preserve"> - Percent of values for the inpatients, outpatients, and emergency visits (top 5 results only)</w:t>
+      </w:r>
+    </w:p>
+    <w:p>
+      <w:pPr>
         <w:keepNext/>
       </w:pPr>
       <w:r>
@@ -1939,6 +2038,7 @@
         <w:rPr>
           <w:rFonts w:ascii="Aptos" w:hAnsi="Aptos"/>
         </w:rPr>
+        <w:lastRenderedPageBreak/>
         <w:t xml:space="preserve">We tested </w:t>
       </w:r>
       <w:r>
@@ -2050,7 +2150,6 @@
         <w:rPr>
           <w:rFonts w:ascii="Aptos" w:hAnsi="Aptos"/>
         </w:rPr>
-        <w:lastRenderedPageBreak/>
         <w:t xml:space="preserve">A function </w:t>
       </w:r>
       <w:r>
@@ -2080,9 +2179,7 @@
     </w:p>
     <w:p>
       <w:pPr>
-        <w:rPr>
-          <w:rFonts w:ascii="Aptos" w:hAnsi="Aptos"/>
-        </w:rPr>
+        <w:keepNext/>
       </w:pPr>
       <w:r>
         <w:rPr>
@@ -2128,6 +2225,48 @@
     </w:p>
     <w:p>
       <w:pPr>
+        <w:pStyle w:val="Caption"/>
+        <w:rPr>
+          <w:rFonts w:ascii="Aptos" w:hAnsi="Aptos"/>
+        </w:rPr>
+      </w:pPr>
+      <w:r>
+        <w:t xml:space="preserve">Figure </w:t>
+      </w:r>
+      <w:fldSimple w:instr=" SEQ Figure \* ARABIC ">
+        <w:r>
+          <w:rPr>
+            <w:noProof/>
+          </w:rPr>
+          <w:t>7</w:t>
+        </w:r>
+      </w:fldSimple>
+      <w:r>
+        <w:t xml:space="preserve"> - Code to detect outliers</w:t>
+      </w:r>
+    </w:p>
+    <w:p>
+      <w:pPr>
+        <w:pStyle w:val="Caption"/>
+        <w:keepNext/>
+      </w:pPr>
+      <w:r>
+        <w:t xml:space="preserve">Table </w:t>
+      </w:r>
+      <w:fldSimple w:instr=" SEQ Table \* ARABIC ">
+        <w:r>
+          <w:rPr>
+            <w:noProof/>
+          </w:rPr>
+          <w:t>3</w:t>
+        </w:r>
+      </w:fldSimple>
+      <w:r>
+        <w:t xml:space="preserve"> - Percent of outliers in inpatient, outpatient, and emergency visits</w:t>
+      </w:r>
+    </w:p>
+    <w:p>
+      <w:pPr>
         <w:rPr>
           <w:rFonts w:ascii="Aptos" w:hAnsi="Aptos"/>
         </w:rPr>
@@ -2222,26 +2361,16 @@
         </w:rPr>
         <w:t xml:space="preserve"> </w:t>
       </w:r>
+      <w:r>
+        <w:rPr>
+          <w:rFonts w:ascii="Aptos" w:hAnsi="Aptos"/>
+        </w:rPr>
+        <w:t>The same process was repeated for the second group of variables representing number of procedures, lab tests, and medications.</w:t>
+      </w:r>
     </w:p>
     <w:p>
       <w:pPr>
-        <w:rPr>
-          <w:rFonts w:ascii="Aptos" w:hAnsi="Aptos"/>
-        </w:rPr>
-      </w:pPr>
-      <w:r>
-        <w:rPr>
-          <w:rFonts w:ascii="Aptos" w:hAnsi="Aptos"/>
-        </w:rPr>
-        <w:t>The same process was repeated for the second group of variables representing number of procedures, lab tests, and medications.</w:t>
-      </w:r>
-    </w:p>
-    <w:p>
-      <w:pPr>
-        <w:rPr>
-          <w:rFonts w:ascii="Aptos" w:hAnsi="Aptos"/>
-          <w:lang w:val="en-GB"/>
-        </w:rPr>
+        <w:keepNext/>
       </w:pPr>
       <w:r>
         <w:rPr>
@@ -2251,9 +2380,9 @@
         </w:rPr>
         <w:lastRenderedPageBreak/>
         <w:drawing>
-          <wp:inline distT="0" distB="0" distL="0" distR="0" wp14:anchorId="6847A032" wp14:editId="165C8C6D">
-            <wp:extent cx="5344438" cy="3747126"/>
-            <wp:effectExtent l="0" t="0" r="8890" b="6350"/>
+          <wp:inline distT="0" distB="0" distL="0" distR="0" wp14:anchorId="6847A032" wp14:editId="1BDC4CF5">
+            <wp:extent cx="5439707" cy="3813921"/>
+            <wp:effectExtent l="0" t="0" r="8890" b="0"/>
             <wp:docPr id="258707845" name="Picture 1"/>
             <wp:cNvGraphicFramePr>
               <a:graphicFrameLocks xmlns:a="http://schemas.openxmlformats.org/drawingml/2006/main" noChangeAspect="1"/>
@@ -2274,7 +2403,7 @@
                   <pic:spPr>
                     <a:xfrm>
                       <a:off x="0" y="0"/>
-                      <a:ext cx="5354913" cy="3754470"/>
+                      <a:ext cx="5459551" cy="3827834"/>
                     </a:xfrm>
                     <a:prstGeom prst="rect">
                       <a:avLst/>
@@ -2289,16 +2418,40 @@
     </w:p>
     <w:p>
       <w:pPr>
-        <w:rPr>
-          <w:rFonts w:ascii="Aptos" w:hAnsi="Aptos"/>
-        </w:rPr>
-      </w:pPr>
+        <w:pStyle w:val="Caption"/>
+        <w:rPr>
+          <w:rFonts w:ascii="Aptos" w:hAnsi="Aptos"/>
+          <w:lang w:val="en-GB"/>
+        </w:rPr>
+      </w:pPr>
+      <w:r>
+        <w:t xml:space="preserve">Figure </w:t>
+      </w:r>
+      <w:fldSimple w:instr=" SEQ Figure \* ARABIC ">
+        <w:r>
+          <w:rPr>
+            <w:noProof/>
+          </w:rPr>
+          <w:t>8</w:t>
+        </w:r>
+      </w:fldSimple>
+      <w:r>
+        <w:t xml:space="preserve"> - </w:t>
+      </w:r>
+      <w:r>
+        <w:t>Code to produce box plots and frequency distributions</w:t>
+      </w:r>
     </w:p>
     <w:p>
       <w:pPr>
         <w:rPr>
           <w:rFonts w:ascii="Aptos" w:hAnsi="Aptos"/>
         </w:rPr>
+      </w:pPr>
+    </w:p>
+    <w:p>
+      <w:pPr>
+        <w:keepNext/>
       </w:pPr>
       <w:r>
         <w:rPr>
@@ -2344,23 +2497,35 @@
     </w:p>
     <w:p>
       <w:pPr>
-        <w:rPr>
-          <w:rFonts w:ascii="Aptos" w:hAnsi="Aptos"/>
-        </w:rPr>
-      </w:pPr>
+        <w:pStyle w:val="Caption"/>
+        <w:rPr>
+          <w:rFonts w:ascii="Aptos" w:hAnsi="Aptos"/>
+        </w:rPr>
+      </w:pPr>
+      <w:r>
+        <w:t xml:space="preserve">Figure </w:t>
+      </w:r>
+      <w:fldSimple w:instr=" SEQ Figure \* ARABIC ">
+        <w:r>
+          <w:rPr>
+            <w:noProof/>
+          </w:rPr>
+          <w:t>9</w:t>
+        </w:r>
+      </w:fldSimple>
+      <w:r>
+        <w:t xml:space="preserve"> – Histograms and boxplots of</w:t>
+      </w:r>
+      <w:r>
+        <w:t xml:space="preserve"> num_procedures, num_lab_procedures, </w:t>
+      </w:r>
+      <w:r>
+        <w:t>and num_medications</w:t>
+      </w:r>
     </w:p>
     <w:p>
       <w:pPr>
-        <w:rPr>
-          <w:rFonts w:ascii="Aptos" w:hAnsi="Aptos"/>
-        </w:rPr>
-      </w:pPr>
-    </w:p>
-    <w:p>
-      <w:pPr>
-        <w:rPr>
-          <w:rFonts w:ascii="Aptos" w:hAnsi="Aptos"/>
-        </w:rPr>
+        <w:keepNext/>
       </w:pPr>
       <w:r>
         <w:rPr>
@@ -2407,27 +2572,33 @@
     </w:p>
     <w:p>
       <w:pPr>
-        <w:rPr>
-          <w:rFonts w:ascii="Aptos" w:hAnsi="Aptos"/>
-        </w:rPr>
-      </w:pPr>
-      <w:r>
-        <w:rPr>
-          <w:rFonts w:ascii="Aptos" w:hAnsi="Aptos"/>
-        </w:rPr>
-        <w:t>The histograms show that the number of procedures and medications are positively skewed. With a smaller number of patients having large numbers of procedures</w:t>
-      </w:r>
-      <w:r>
-        <w:rPr>
-          <w:rFonts w:ascii="Aptos" w:hAnsi="Aptos"/>
-        </w:rPr>
+        <w:pStyle w:val="Caption"/>
+        <w:rPr>
+          <w:rFonts w:ascii="Aptos" w:hAnsi="Aptos"/>
+        </w:rPr>
+      </w:pPr>
+      <w:r>
+        <w:t xml:space="preserve">Figure </w:t>
+      </w:r>
+      <w:fldSimple w:instr=" SEQ Figure \* ARABIC ">
+        <w:r>
+          <w:rPr>
+            <w:noProof/>
+          </w:rPr>
+          <w:t>10</w:t>
+        </w:r>
+      </w:fldSimple>
+      <w:r>
         <w:t xml:space="preserve"> </w:t>
       </w:r>
       <w:r>
-        <w:rPr>
-          <w:rFonts w:ascii="Aptos" w:hAnsi="Aptos"/>
-        </w:rPr>
-        <w:t xml:space="preserve">and medications. </w:t>
+        <w:t xml:space="preserve">- </w:t>
+      </w:r>
+      <w:r>
+        <w:t xml:space="preserve">Proportions of outliers in </w:t>
+      </w:r>
+      <w:r>
+        <w:t>number procedures, number lab procedures, and number medications variables</w:t>
       </w:r>
     </w:p>
     <w:p>
@@ -2440,19 +2611,19 @@
         <w:rPr>
           <w:rFonts w:ascii="Aptos" w:hAnsi="Aptos"/>
         </w:rPr>
-        <w:t xml:space="preserve">The number of lab procedures is more evenly interesting because it shows what appears to be a long tail, in the presence of </w:t>
-      </w:r>
-      <w:r>
-        <w:rPr>
-          <w:rFonts w:ascii="Aptos" w:hAnsi="Aptos"/>
-        </w:rPr>
-        <w:t>several</w:t>
-      </w:r>
-      <w:r>
-        <w:rPr>
-          <w:rFonts w:ascii="Aptos" w:hAnsi="Aptos"/>
-        </w:rPr>
-        <w:t xml:space="preserve"> zero values. The skewness variable indicates that this variable is in fact slightly negatively skewed. </w:t>
+        <w:t>The histograms show that the number of procedures and medications are positively skewed. With a smaller number of patients having large numbers of procedures</w:t>
+      </w:r>
+      <w:r>
+        <w:rPr>
+          <w:rFonts w:ascii="Aptos" w:hAnsi="Aptos"/>
+        </w:rPr>
+        <w:t xml:space="preserve"> </w:t>
+      </w:r>
+      <w:r>
+        <w:rPr>
+          <w:rFonts w:ascii="Aptos" w:hAnsi="Aptos"/>
+        </w:rPr>
+        <w:t xml:space="preserve">and medications. </w:t>
       </w:r>
     </w:p>
     <w:p>
@@ -2460,6 +2631,29 @@
         <w:rPr>
           <w:rFonts w:ascii="Aptos" w:hAnsi="Aptos"/>
         </w:rPr>
+      </w:pPr>
+      <w:r>
+        <w:rPr>
+          <w:rFonts w:ascii="Aptos" w:hAnsi="Aptos"/>
+        </w:rPr>
+        <w:t xml:space="preserve">The number of lab procedures is more evenly interesting because it shows what appears to be a long tail, in the presence of </w:t>
+      </w:r>
+      <w:r>
+        <w:rPr>
+          <w:rFonts w:ascii="Aptos" w:hAnsi="Aptos"/>
+        </w:rPr>
+        <w:t>several</w:t>
+      </w:r>
+      <w:r>
+        <w:rPr>
+          <w:rFonts w:ascii="Aptos" w:hAnsi="Aptos"/>
+        </w:rPr>
+        <w:t xml:space="preserve"> zero values. The skewness variable indicates that this variable is in fact slightly negatively skewed. </w:t>
+      </w:r>
+    </w:p>
+    <w:p>
+      <w:pPr>
+        <w:keepNext/>
       </w:pPr>
       <w:r>
         <w:rPr>
@@ -2505,15 +2699,33 @@
     </w:p>
     <w:p>
       <w:pPr>
-        <w:rPr>
-          <w:rFonts w:ascii="Aptos" w:hAnsi="Aptos"/>
-        </w:rPr>
-      </w:pPr>
-      <w:r>
-        <w:rPr>
-          <w:rFonts w:ascii="Aptos" w:hAnsi="Aptos"/>
-        </w:rPr>
-        <w:t xml:space="preserve">The boxplots show that there are many outliers in each of the variables. This needs to be interpreted in the context of the data. For example, the number of procedures and medications, while exceeding the IQR, may not be considered outliers in a medical context. </w:t>
+        <w:pStyle w:val="Caption"/>
+        <w:rPr>
+          <w:rFonts w:ascii="Aptos" w:hAnsi="Aptos"/>
+        </w:rPr>
+      </w:pPr>
+      <w:r>
+        <w:t xml:space="preserve">Figure </w:t>
+      </w:r>
+      <w:fldSimple w:instr=" SEQ Figure \* ARABIC ">
+        <w:r>
+          <w:rPr>
+            <w:noProof/>
+          </w:rPr>
+          <w:t>11</w:t>
+        </w:r>
+      </w:fldSimple>
+      <w:r>
+        <w:t xml:space="preserve"> -</w:t>
+      </w:r>
+      <w:r>
+        <w:t xml:space="preserve"> </w:t>
+      </w:r>
+      <w:r>
+        <w:t>S</w:t>
+      </w:r>
+      <w:r>
+        <w:t>kewness of number procedures, number lab procedures, and number medications variables</w:t>
       </w:r>
     </w:p>
     <w:p>
@@ -2526,7 +2738,7 @@
         <w:rPr>
           <w:rFonts w:ascii="Aptos" w:hAnsi="Aptos"/>
         </w:rPr>
-        <w:t xml:space="preserve">Also, the number of outliers in the lab procedures is comparatively low, but this is due to the large number of zero values in the data. This is likely due to the fact that not all patients require lab procedures during their encounter. </w:t>
+        <w:t xml:space="preserve">The boxplots show that there are many outliers in each of the variables. This needs to be interpreted in the context of the data. For example, the number of procedures and medications, while exceeding the IQR, may not be considered outliers in a medical context. </w:t>
       </w:r>
     </w:p>
     <w:p>
@@ -2539,6 +2751,24 @@
         <w:rPr>
           <w:rFonts w:ascii="Aptos" w:hAnsi="Aptos"/>
         </w:rPr>
+        <w:t xml:space="preserve">Also, the number of outliers in the lab procedures is comparatively low, but this is due to the large number of zero values in the data. This is likely </w:t>
+      </w:r>
+      <w:r>
+        <w:rPr>
+          <w:rFonts w:ascii="Aptos" w:hAnsi="Aptos"/>
+        </w:rPr>
+        <w:t>because</w:t>
+      </w:r>
+      <w:r>
+        <w:rPr>
+          <w:rFonts w:ascii="Aptos" w:hAnsi="Aptos"/>
+        </w:rPr>
+        <w:t xml:space="preserve"> not all patients require lab procedures during their encounter. </w:t>
+      </w:r>
+      <w:r>
+        <w:rPr>
+          <w:rFonts w:ascii="Aptos" w:hAnsi="Aptos"/>
+        </w:rPr>
         <w:t xml:space="preserve">These outliers should be considered differently than the outliers from patient visits. For example, while </w:t>
       </w:r>
       <w:r>
@@ -2557,7 +2787,31 @@
         <w:rPr>
           <w:rFonts w:ascii="Aptos" w:hAnsi="Aptos"/>
         </w:rPr>
-        <w:t xml:space="preserve"> 6 as a statistical outlier based on the IQR, it is substantively not an outlier </w:t>
+        <w:t xml:space="preserve"> 6 as a statistical outlier based on the IQR, it </w:t>
+      </w:r>
+      <w:r>
+        <w:rPr>
+          <w:rFonts w:ascii="Aptos" w:hAnsi="Aptos"/>
+        </w:rPr>
+        <w:t xml:space="preserve">would not </w:t>
+      </w:r>
+      <w:r>
+        <w:rPr>
+          <w:rFonts w:ascii="Aptos" w:hAnsi="Aptos"/>
+        </w:rPr>
+        <w:t xml:space="preserve">substantively </w:t>
+      </w:r>
+      <w:r>
+        <w:rPr>
+          <w:rFonts w:ascii="Aptos" w:hAnsi="Aptos"/>
+        </w:rPr>
+        <w:t>be considered</w:t>
+      </w:r>
+      <w:r>
+        <w:rPr>
+          <w:rFonts w:ascii="Aptos" w:hAnsi="Aptos"/>
+        </w:rPr>
+        <w:t xml:space="preserve"> an outlier </w:t>
       </w:r>
       <w:r>
         <w:rPr>
@@ -2582,7 +2836,44 @@
         <w:rPr>
           <w:rFonts w:ascii="Aptos" w:hAnsi="Aptos"/>
         </w:rPr>
-        <w:t xml:space="preserve">The distributions of the procedures/medications variables are all positively skewed and the handling of outliers for </w:t>
+        <w:lastRenderedPageBreak/>
+        <w:t>The distributions of the procedures</w:t>
+      </w:r>
+      <w:r>
+        <w:rPr>
+          <w:rFonts w:ascii="Aptos" w:hAnsi="Aptos"/>
+        </w:rPr>
+        <w:t xml:space="preserve"> and number of </w:t>
+      </w:r>
+      <w:r>
+        <w:rPr>
+          <w:rFonts w:ascii="Aptos" w:hAnsi="Aptos"/>
+        </w:rPr>
+        <w:t xml:space="preserve">medications variables are all positively skewed </w:t>
+      </w:r>
+      <w:r>
+        <w:rPr>
+          <w:rFonts w:ascii="Aptos" w:hAnsi="Aptos"/>
+        </w:rPr>
+        <w:t xml:space="preserve">with long tails, </w:t>
+      </w:r>
+      <w:r>
+        <w:rPr>
+          <w:rFonts w:ascii="Aptos" w:hAnsi="Aptos"/>
+        </w:rPr>
+        <w:t xml:space="preserve">and </w:t>
+      </w:r>
+      <w:r>
+        <w:rPr>
+          <w:rFonts w:ascii="Aptos" w:hAnsi="Aptos"/>
+        </w:rPr>
+        <w:t xml:space="preserve">as such, </w:t>
+      </w:r>
+      <w:r>
+        <w:rPr>
+          <w:rFonts w:ascii="Aptos" w:hAnsi="Aptos"/>
+        </w:rPr>
+        <w:t xml:space="preserve">the handling of outliers for </w:t>
       </w:r>
       <w:r>
         <w:rPr>
@@ -2599,23 +2890,13 @@
     </w:p>
     <w:p>
       <w:pPr>
-        <w:rPr>
-          <w:rFonts w:ascii="Aptos" w:hAnsi="Aptos"/>
-        </w:rPr>
-      </w:pPr>
-    </w:p>
-    <w:p>
-      <w:pPr>
-        <w:rPr>
-          <w:rFonts w:ascii="Aptos" w:hAnsi="Aptos"/>
-        </w:rPr>
+        <w:keepNext/>
       </w:pPr>
       <w:r>
         <w:rPr>
           <w:rFonts w:ascii="Aptos" w:hAnsi="Aptos"/>
           <w:noProof/>
         </w:rPr>
-        <w:lastRenderedPageBreak/>
         <w:drawing>
           <wp:inline distT="0" distB="0" distL="0" distR="0" wp14:anchorId="7323ADD0" wp14:editId="6FED74F2">
             <wp:extent cx="5976620" cy="2988310"/>
@@ -2655,16 +2936,36 @@
     </w:p>
     <w:p>
       <w:pPr>
-        <w:rPr>
-          <w:rFonts w:ascii="Aptos" w:hAnsi="Aptos"/>
-        </w:rPr>
-      </w:pPr>
+        <w:pStyle w:val="Caption"/>
+        <w:rPr>
+          <w:rFonts w:ascii="Aptos" w:hAnsi="Aptos"/>
+        </w:rPr>
+      </w:pPr>
+      <w:r>
+        <w:t xml:space="preserve">Figure </w:t>
+      </w:r>
+      <w:fldSimple w:instr=" SEQ Figure \* ARABIC ">
+        <w:r>
+          <w:rPr>
+            <w:noProof/>
+          </w:rPr>
+          <w:t>12</w:t>
+        </w:r>
+      </w:fldSimple>
+      <w:r>
+        <w:t xml:space="preserve"> - Code to produce histograms and boxplots o fthe number of diagnoses and lengths of stay</w:t>
+      </w:r>
     </w:p>
     <w:p>
       <w:pPr>
         <w:rPr>
           <w:rFonts w:ascii="Aptos" w:hAnsi="Aptos"/>
         </w:rPr>
+      </w:pPr>
+    </w:p>
+    <w:p>
+      <w:pPr>
+        <w:keepNext/>
       </w:pPr>
       <w:r>
         <w:rPr>
@@ -2710,13 +3011,29 @@
     </w:p>
     <w:p>
       <w:pPr>
-        <w:rPr>
-          <w:rFonts w:ascii="Aptos" w:hAnsi="Aptos"/>
-        </w:rPr>
-      </w:pPr>
+        <w:pStyle w:val="Caption"/>
+        <w:rPr>
+          <w:rFonts w:ascii="Aptos" w:hAnsi="Aptos"/>
+        </w:rPr>
+      </w:pPr>
+      <w:r>
+        <w:t xml:space="preserve">Figure </w:t>
+      </w:r>
+      <w:fldSimple w:instr=" SEQ Figure \* ARABIC ">
+        <w:r>
+          <w:rPr>
+            <w:noProof/>
+          </w:rPr>
+          <w:t>13</w:t>
+        </w:r>
+      </w:fldSimple>
+      <w:r>
+        <w:t xml:space="preserve"> - Histograms and boxplots for number of diagnoses and lengths of stay</w:t>
+      </w:r>
     </w:p>
     <w:p>
       <w:r>
+        <w:lastRenderedPageBreak/>
         <w:t xml:space="preserve">The histograms show that the number of diagnoses are negatively skewed whereas the length of stay is positively skewed. The boxplots show that there are no outliers for </w:t>
       </w:r>
       <w:r>
@@ -2727,11 +3044,13 @@
       </w:r>
     </w:p>
     <w:p>
+      <w:pPr>
+        <w:keepNext/>
+      </w:pPr>
       <w:r>
         <w:rPr>
           <w:noProof/>
         </w:rPr>
-        <w:lastRenderedPageBreak/>
         <w:drawing>
           <wp:inline distT="0" distB="0" distL="0" distR="0" wp14:anchorId="665BB000" wp14:editId="1C608804">
             <wp:extent cx="4141940" cy="2095174"/>
@@ -2769,6 +3088,25 @@
         </w:drawing>
       </w:r>
     </w:p>
+    <w:p>
+      <w:pPr>
+        <w:pStyle w:val="Caption"/>
+      </w:pPr>
+      <w:r>
+        <w:t xml:space="preserve">Figure </w:t>
+      </w:r>
+      <w:fldSimple w:instr=" SEQ Figure \* ARABIC ">
+        <w:r>
+          <w:rPr>
+            <w:noProof/>
+          </w:rPr>
+          <w:t>14</w:t>
+        </w:r>
+      </w:fldSimple>
+      <w:r>
+        <w:t xml:space="preserve"> - Proportions of outlers in number of diagnoses and lengths of stay</w:t>
+      </w:r>
+    </w:p>
     <w:p/>
     <w:p>
       <w:r>
@@ -2777,11 +3115,7 @@
     </w:p>
     <w:p>
       <w:pPr>
-        <w:rPr>
-          <w:rFonts w:ascii="Aptos" w:hAnsi="Aptos"/>
-          <w:b/>
-          <w:bCs/>
-        </w:rPr>
+        <w:keepNext/>
       </w:pPr>
       <w:r>
         <w:rPr>
@@ -2829,12 +3163,30 @@
     </w:p>
     <w:p>
       <w:pPr>
+        <w:pStyle w:val="Caption"/>
         <w:rPr>
           <w:rFonts w:ascii="Aptos" w:hAnsi="Aptos"/>
           <w:b/>
           <w:bCs/>
         </w:rPr>
       </w:pPr>
+      <w:r>
+        <w:t xml:space="preserve">Figure </w:t>
+      </w:r>
+      <w:fldSimple w:instr=" SEQ Figure \* ARABIC ">
+        <w:r>
+          <w:rPr>
+            <w:noProof/>
+          </w:rPr>
+          <w:t>15</w:t>
+        </w:r>
+      </w:fldSimple>
+      <w:r>
+        <w:t xml:space="preserve"> - Skewness of</w:t>
+      </w:r>
+      <w:r>
+        <w:t xml:space="preserve"> number of diagnoses and lengths of stay</w:t>
+      </w:r>
     </w:p>
     <w:p>
       <w:pPr>
@@ -2844,46 +3196,127 @@
           <w:bCs/>
         </w:rPr>
       </w:pPr>
-      <w:r>
+    </w:p>
+    <w:p>
+      <w:pPr>
         <w:rPr>
           <w:rFonts w:ascii="Aptos" w:hAnsi="Aptos"/>
           <w:b/>
           <w:bCs/>
-        </w:rPr>
-        <w:t xml:space="preserve">Part 2 - </w:t>
-      </w:r>
+          <w:sz w:val="24"/>
+          <w:szCs w:val="28"/>
+        </w:rPr>
+      </w:pPr>
       <w:r>
         <w:rPr>
           <w:rFonts w:ascii="Aptos" w:hAnsi="Aptos"/>
           <w:b/>
           <w:bCs/>
-        </w:rPr>
-        <w:t>Identify and show variables with missing data</w:t>
+          <w:sz w:val="24"/>
+          <w:szCs w:val="28"/>
+        </w:rPr>
+        <w:t>Missing data and errors</w:t>
       </w:r>
     </w:p>
     <w:p>
       <w:r>
-        <w:t>Missing data are represented by '?' in the dataset. For integer values that have already been replaced with 'NaN'.  This code allows us to detect them using the isna() method for NaNs, and the isin() method to search for '?' characters in qualitative variables.</w:t>
+        <w:t xml:space="preserve">There are three types of missing </w:t>
+      </w:r>
+      <w:r>
+        <w:t xml:space="preserve">or erroneous </w:t>
+      </w:r>
+      <w:r>
+        <w:t xml:space="preserve">values </w:t>
+      </w:r>
+      <w:r>
+        <w:t>in the</w:t>
+      </w:r>
+      <w:r>
+        <w:t xml:space="preserve"> dataset: </w:t>
       </w:r>
     </w:p>
     <w:p>
-      <w:r>
-        <w:t>The data in the admission_type_id, discharge_disposition_id, and admission_source_id columns are coded using reference codes. The missing values are represented by codes that are not in the reference list. These codes need to be identified and mapped to the correct missing value co</w:t>
-      </w:r>
-      <w:r>
-        <w:t xml:space="preserve"> </w:t>
+      <w:pPr>
+        <w:pStyle w:val="ListParagraph"/>
+        <w:numPr>
+          <w:ilvl w:val="0"/>
+          <w:numId w:val="19"/>
+        </w:numPr>
+      </w:pPr>
+      <w:r>
+        <w:t>Missing data represented by a ‘?’ character</w:t>
       </w:r>
     </w:p>
     <w:p>
+      <w:pPr>
+        <w:pStyle w:val="ListParagraph"/>
+        <w:numPr>
+          <w:ilvl w:val="0"/>
+          <w:numId w:val="19"/>
+        </w:numPr>
+      </w:pPr>
+      <w:r>
+        <w:t xml:space="preserve">Missing integer values which have been converted from ‘?’ to </w:t>
+      </w:r>
+      <w:r>
+        <w:t>a</w:t>
+      </w:r>
+      <w:r>
+        <w:t xml:space="preserve"> NaN value</w:t>
+      </w:r>
+    </w:p>
+    <w:p>
+      <w:pPr>
+        <w:pStyle w:val="ListParagraph"/>
+        <w:numPr>
+          <w:ilvl w:val="0"/>
+          <w:numId w:val="19"/>
+        </w:numPr>
+      </w:pPr>
+      <w:r>
+        <w:t>Unknown</w:t>
+      </w:r>
+      <w:r>
+        <w:t>,</w:t>
+      </w:r>
+      <w:r>
+        <w:t xml:space="preserve"> not available</w:t>
+      </w:r>
+      <w:r>
+        <w:t>, or not mapped</w:t>
+      </w:r>
+      <w:r>
+        <w:t xml:space="preserve"> </w:t>
+      </w:r>
+      <w:r>
+        <w:t>values</w:t>
+      </w:r>
+      <w:r>
+        <w:t xml:space="preserve"> in the reference </w:t>
+      </w:r>
+      <w:r>
+        <w:t>admission_type_id, discharge_disposition_id, and admission_source_id</w:t>
+      </w:r>
+      <w:r>
+        <w:t xml:space="preserve"> columns, and in the gender column.</w:t>
+      </w:r>
+    </w:p>
+    <w:p/>
+    <w:p>
+      <w:r>
+        <w:t>The following code detects each type of missing or erroneous data and presents the details in Table 4.</w:t>
+      </w:r>
+    </w:p>
+    <w:p>
       <w:r>
         <w:rPr>
           <w:noProof/>
         </w:rPr>
         <w:lastRenderedPageBreak/>
         <w:drawing>
-          <wp:inline distT="0" distB="0" distL="0" distR="0" wp14:anchorId="0A12E7FD" wp14:editId="26527DA2">
-            <wp:extent cx="5976620" cy="4843145"/>
-            <wp:effectExtent l="0" t="0" r="5080" b="0"/>
+          <wp:inline distT="0" distB="0" distL="0" distR="0" wp14:anchorId="0A12E7FD" wp14:editId="41C611AB">
+            <wp:extent cx="5645934" cy="4575174"/>
+            <wp:effectExtent l="0" t="0" r="0" b="0"/>
             <wp:docPr id="1969608608" name="Picture 1" descr="A screenshot of a computer&#10;&#10;Description automatically generated"/>
             <wp:cNvGraphicFramePr>
               <a:graphicFrameLocks xmlns:a="http://schemas.openxmlformats.org/drawingml/2006/main" noChangeAspect="1"/>
@@ -2904,7 +3337,7 @@
                   <pic:spPr>
                     <a:xfrm>
                       <a:off x="0" y="0"/>
-                      <a:ext cx="5976620" cy="4843145"/>
+                      <a:ext cx="5650403" cy="4578796"/>
                     </a:xfrm>
                     <a:prstGeom prst="rect">
                       <a:avLst/>
@@ -2918,6 +3351,26 @@
       </w:r>
     </w:p>
     <w:p/>
+    <w:p>
+      <w:pPr>
+        <w:pStyle w:val="Caption"/>
+        <w:keepNext/>
+      </w:pPr>
+      <w:r>
+        <w:t xml:space="preserve">Table </w:t>
+      </w:r>
+      <w:fldSimple w:instr=" SEQ Table \* ARABIC ">
+        <w:r>
+          <w:rPr>
+            <w:noProof/>
+          </w:rPr>
+          <w:t>4</w:t>
+        </w:r>
+      </w:fldSimple>
+      <w:r>
+        <w:t xml:space="preserve"> - List of missing/erroneous values in the dataset</w:t>
+      </w:r>
+    </w:p>
     <w:p>
       <w:pPr>
         <w:rPr>
@@ -3069,7 +3522,7 @@
           <w:sz w:val="20"/>
           <w:szCs w:val="20"/>
         </w:rPr>
-        <w:t>1</w:t>
+        <w:t>5</w:t>
       </w:r>
       <w:r>
         <w:rPr>
@@ -5295,15 +5748,7 @@
                 <w:sz w:val="20"/>
                 <w:szCs w:val="20"/>
               </w:rPr>
-              <w:t>Limited value in addition to diag_</w:t>
-            </w:r>
-            <w:r>
-              <w:rPr>
-                <w:rFonts w:asciiTheme="minorHAnsi" w:hAnsiTheme="minorHAnsi"/>
-                <w:sz w:val="20"/>
-                <w:szCs w:val="20"/>
-              </w:rPr>
-              <w:t>1 and diag_2</w:t>
+              <w:t>Limited value in addition to diag_1 and diag_2</w:t>
             </w:r>
           </w:p>
         </w:tc>
@@ -8720,6 +9165,92 @@
     </w:lvl>
   </w:abstractNum>
   <w:abstractNum w:abstractNumId="11" w15:restartNumberingAfterBreak="0">
+    <w:nsid w:val="4F16363B"/>
+    <w:multiLevelType w:val="hybridMultilevel"/>
+    <w:tmpl w:val="5C4E9ED4"/>
+    <w:lvl w:ilvl="0" w:tplc="0C09000F">
+      <w:start w:val="1"/>
+      <w:numFmt w:val="decimal"/>
+      <w:lvlText w:val="%1."/>
+      <w:lvlJc w:val="left"/>
+      <w:pPr>
+        <w:ind w:left="720" w:hanging="360"/>
+      </w:pPr>
+    </w:lvl>
+    <w:lvl w:ilvl="1" w:tplc="0C090019" w:tentative="1">
+      <w:start w:val="1"/>
+      <w:numFmt w:val="lowerLetter"/>
+      <w:lvlText w:val="%2."/>
+      <w:lvlJc w:val="left"/>
+      <w:pPr>
+        <w:ind w:left="1440" w:hanging="360"/>
+      </w:pPr>
+    </w:lvl>
+    <w:lvl w:ilvl="2" w:tplc="0C09001B" w:tentative="1">
+      <w:start w:val="1"/>
+      <w:numFmt w:val="lowerRoman"/>
+      <w:lvlText w:val="%3."/>
+      <w:lvlJc w:val="right"/>
+      <w:pPr>
+        <w:ind w:left="2160" w:hanging="180"/>
+      </w:pPr>
+    </w:lvl>
+    <w:lvl w:ilvl="3" w:tplc="0C09000F" w:tentative="1">
+      <w:start w:val="1"/>
+      <w:numFmt w:val="decimal"/>
+      <w:lvlText w:val="%4."/>
+      <w:lvlJc w:val="left"/>
+      <w:pPr>
+        <w:ind w:left="2880" w:hanging="360"/>
+      </w:pPr>
+    </w:lvl>
+    <w:lvl w:ilvl="4" w:tplc="0C090019" w:tentative="1">
+      <w:start w:val="1"/>
+      <w:numFmt w:val="lowerLetter"/>
+      <w:lvlText w:val="%5."/>
+      <w:lvlJc w:val="left"/>
+      <w:pPr>
+        <w:ind w:left="3600" w:hanging="360"/>
+      </w:pPr>
+    </w:lvl>
+    <w:lvl w:ilvl="5" w:tplc="0C09001B" w:tentative="1">
+      <w:start w:val="1"/>
+      <w:numFmt w:val="lowerRoman"/>
+      <w:lvlText w:val="%6."/>
+      <w:lvlJc w:val="right"/>
+      <w:pPr>
+        <w:ind w:left="4320" w:hanging="180"/>
+      </w:pPr>
+    </w:lvl>
+    <w:lvl w:ilvl="6" w:tplc="0C09000F" w:tentative="1">
+      <w:start w:val="1"/>
+      <w:numFmt w:val="decimal"/>
+      <w:lvlText w:val="%7."/>
+      <w:lvlJc w:val="left"/>
+      <w:pPr>
+        <w:ind w:left="5040" w:hanging="360"/>
+      </w:pPr>
+    </w:lvl>
+    <w:lvl w:ilvl="7" w:tplc="0C090019" w:tentative="1">
+      <w:start w:val="1"/>
+      <w:numFmt w:val="lowerLetter"/>
+      <w:lvlText w:val="%8."/>
+      <w:lvlJc w:val="left"/>
+      <w:pPr>
+        <w:ind w:left="5760" w:hanging="360"/>
+      </w:pPr>
+    </w:lvl>
+    <w:lvl w:ilvl="8" w:tplc="0C09001B" w:tentative="1">
+      <w:start w:val="1"/>
+      <w:numFmt w:val="lowerRoman"/>
+      <w:lvlText w:val="%9."/>
+      <w:lvlJc w:val="right"/>
+      <w:pPr>
+        <w:ind w:left="6480" w:hanging="180"/>
+      </w:pPr>
+    </w:lvl>
+  </w:abstractNum>
+  <w:abstractNum w:abstractNumId="12" w15:restartNumberingAfterBreak="0">
     <w:nsid w:val="647C23F3"/>
     <w:multiLevelType w:val="hybridMultilevel"/>
     <w:tmpl w:val="9BBC0C26"/>
@@ -8832,7 +9363,7 @@
       </w:rPr>
     </w:lvl>
   </w:abstractNum>
-  <w:abstractNum w:abstractNumId="12" w15:restartNumberingAfterBreak="0">
+  <w:abstractNum w:abstractNumId="13" w15:restartNumberingAfterBreak="0">
     <w:nsid w:val="67784419"/>
     <w:multiLevelType w:val="hybridMultilevel"/>
     <w:tmpl w:val="5608E4D6"/>
@@ -8945,7 +9476,7 @@
       </w:rPr>
     </w:lvl>
   </w:abstractNum>
-  <w:abstractNum w:abstractNumId="13" w15:restartNumberingAfterBreak="0">
+  <w:abstractNum w:abstractNumId="14" w15:restartNumberingAfterBreak="0">
     <w:nsid w:val="706E6AB8"/>
     <w:multiLevelType w:val="hybridMultilevel"/>
     <w:tmpl w:val="B7A02CC6"/>
@@ -9058,7 +9589,7 @@
       </w:rPr>
     </w:lvl>
   </w:abstractNum>
-  <w:abstractNum w:abstractNumId="14" w15:restartNumberingAfterBreak="0">
+  <w:abstractNum w:abstractNumId="15" w15:restartNumberingAfterBreak="0">
     <w:nsid w:val="71910D1F"/>
     <w:multiLevelType w:val="hybridMultilevel"/>
     <w:tmpl w:val="16704FAA"/>
@@ -9171,7 +9702,7 @@
       </w:rPr>
     </w:lvl>
   </w:abstractNum>
-  <w:abstractNum w:abstractNumId="15" w15:restartNumberingAfterBreak="0">
+  <w:abstractNum w:abstractNumId="16" w15:restartNumberingAfterBreak="0">
     <w:nsid w:val="73E14B18"/>
     <w:multiLevelType w:val="hybridMultilevel"/>
     <w:tmpl w:val="4D7C24F4"/>
@@ -9284,7 +9815,7 @@
       </w:rPr>
     </w:lvl>
   </w:abstractNum>
-  <w:abstractNum w:abstractNumId="16" w15:restartNumberingAfterBreak="0">
+  <w:abstractNum w:abstractNumId="17" w15:restartNumberingAfterBreak="0">
     <w:nsid w:val="73FB4528"/>
     <w:multiLevelType w:val="hybridMultilevel"/>
     <w:tmpl w:val="A48865EE"/>
@@ -9397,7 +9928,7 @@
       </w:rPr>
     </w:lvl>
   </w:abstractNum>
-  <w:abstractNum w:abstractNumId="17" w15:restartNumberingAfterBreak="0">
+  <w:abstractNum w:abstractNumId="18" w15:restartNumberingAfterBreak="0">
     <w:nsid w:val="7F4606B0"/>
     <w:multiLevelType w:val="hybridMultilevel"/>
     <w:tmpl w:val="8C84405E"/>
@@ -9517,7 +10048,7 @@
     <w:abstractNumId w:val="5"/>
   </w:num>
   <w:num w:numId="3" w16cid:durableId="494032831">
-    <w:abstractNumId w:val="16"/>
+    <w:abstractNumId w:val="17"/>
   </w:num>
   <w:num w:numId="4" w16cid:durableId="38164699">
     <w:abstractNumId w:val="1"/>
@@ -9529,7 +10060,7 @@
     <w:abstractNumId w:val="0"/>
   </w:num>
   <w:num w:numId="7" w16cid:durableId="2143690612">
-    <w:abstractNumId w:val="11"/>
+    <w:abstractNumId w:val="12"/>
   </w:num>
   <w:num w:numId="8" w16cid:durableId="961308506">
     <w:abstractNumId w:val="4"/>
@@ -9538,13 +10069,13 @@
     <w:abstractNumId w:val="2"/>
   </w:num>
   <w:num w:numId="10" w16cid:durableId="1888369427">
-    <w:abstractNumId w:val="17"/>
+    <w:abstractNumId w:val="18"/>
   </w:num>
   <w:num w:numId="11" w16cid:durableId="2005164624">
-    <w:abstractNumId w:val="12"/>
+    <w:abstractNumId w:val="13"/>
   </w:num>
   <w:num w:numId="12" w16cid:durableId="133375167">
-    <w:abstractNumId w:val="13"/>
+    <w:abstractNumId w:val="14"/>
   </w:num>
   <w:num w:numId="13" w16cid:durableId="2065786074">
     <w:abstractNumId w:val="7"/>
@@ -9553,16 +10084,19 @@
     <w:abstractNumId w:val="10"/>
   </w:num>
   <w:num w:numId="15" w16cid:durableId="618687851">
-    <w:abstractNumId w:val="14"/>
+    <w:abstractNumId w:val="15"/>
   </w:num>
   <w:num w:numId="16" w16cid:durableId="168298215">
-    <w:abstractNumId w:val="15"/>
+    <w:abstractNumId w:val="16"/>
   </w:num>
   <w:num w:numId="17" w16cid:durableId="1282374799">
     <w:abstractNumId w:val="9"/>
   </w:num>
   <w:num w:numId="18" w16cid:durableId="210575886">
     <w:abstractNumId w:val="3"/>
+  </w:num>
+  <w:num w:numId="19" w16cid:durableId="1662005452">
+    <w:abstractNumId w:val="11"/>
   </w:num>
 </w:numbering>
 </file>

</xml_diff>